<commit_message>
further work on environment chapter
</commit_message>
<xml_diff>
--- a/thesis/Bachelor Thesis.docx
+++ b/thesis/Bachelor Thesis.docx
@@ -586,13 +586,13 @@
           <w:numId w:val="0"/>
         </w:numPr>
       </w:pPr>
-      <w:bookmarkStart w:id="0" w:name="_Ref491742389"/>
-      <w:bookmarkStart w:id="1" w:name="_Toc104890723"/>
+      <w:bookmarkStart w:id="0" w:name="_Toc104890723"/>
+      <w:bookmarkStart w:id="1" w:name="_Ref491742389"/>
       <w:r>
         <w:lastRenderedPageBreak/>
         <w:t>Ehrenwörtliche Erklärung</w:t>
       </w:r>
-      <w:bookmarkEnd w:id="1"/>
+      <w:bookmarkEnd w:id="0"/>
     </w:p>
     <w:p>
       <w:r>
@@ -664,7 +664,7 @@
           </mc:Choice>
           <mc:Fallback>
             <w:pict>
-              <v:shapetype w14:anchorId="1489647C" id="_x0000_t75" coordsize="21600,21600" o:spt="75" o:preferrelative="t" path="m@4@5l@4@11@9@11@9@5xe" filled="f" stroked="f">
+              <v:shapetype w14:anchorId="36ADDC56" id="_x0000_t75" coordsize="21600,21600" o:spt="75" o:preferrelative="t" path="m@4@5l@4@11@9@11@9@5xe" filled="f" stroked="f">
                 <v:stroke joinstyle="miter"/>
                 <v:formulas>
                   <v:f eqn="if lineDrawn pixelLineWidth 0"/>
@@ -683,7 +683,7 @@
                 <v:path o:extrusionok="f" gradientshapeok="t" o:connecttype="rect"/>
                 <o:lock v:ext="edit" aspectratio="t"/>
               </v:shapetype>
-              <v:shape id="Freihand 40" o:spid="_x0000_s1026" type="#_x0000_t75" style="position:absolute;margin-left:131.7pt;margin-top:-5.5pt;width:112.5pt;height:25.25pt;z-index:251676672;visibility:visible;mso-wrap-style:square;mso-wrap-distance-left:9pt;mso-wrap-distance-top:0;mso-wrap-distance-right:9pt;mso-wrap-distance-bottom:0;mso-position-horizontal:absolute;mso-position-horizontal-relative:text;mso-position-vertical:absolute;mso-position-vertical-relative:text" o:gfxdata="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">
+              <v:shape id="Freihand 40" o:spid="_x0000_s1026" type="#_x0000_t75" style="position:absolute;margin-left:131.7pt;margin-top:-5.5pt;width:112.5pt;height:25.25pt;z-index:251676672;visibility:visible;mso-wrap-style:square;mso-wrap-distance-left:9pt;mso-wrap-distance-top:0;mso-wrap-distance-right:9pt;mso-wrap-distance-bottom:0;mso-position-horizontal:absolute;mso-position-horizontal-relative:text;mso-position-vertical:absolute;mso-position-vertical-relative:text" o:gfxdata="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">
                 <v:imagedata r:id="rId9" o:title=""/>
               </v:shape>
             </w:pict>
@@ -716,7 +716,7 @@
         <w:lastRenderedPageBreak/>
         <w:t>Kurzfassung</w:t>
       </w:r>
-      <w:bookmarkEnd w:id="0"/>
+      <w:bookmarkEnd w:id="1"/>
       <w:bookmarkEnd w:id="2"/>
     </w:p>
     <w:p>
@@ -3047,6 +3047,34 @@
         </w:rPr>
         <w:tab/>
         <w:t>Artificial Intelligence</w:t>
+      </w:r>
+    </w:p>
+    <w:p>
+      <w:pPr>
+        <w:tabs>
+          <w:tab w:val="left" w:pos="1440"/>
+        </w:tabs>
+        <w:rPr>
+          <w:lang w:val="en-US"/>
+        </w:rPr>
+      </w:pPr>
+      <w:r>
+        <w:rPr>
+          <w:lang w:val="en-US"/>
+        </w:rPr>
+        <w:t>API</w:t>
+      </w:r>
+      <w:r>
+        <w:rPr>
+          <w:lang w:val="en-US"/>
+        </w:rPr>
+        <w:tab/>
+      </w:r>
+      <w:r>
+        <w:rPr>
+          <w:lang w:val="en-US"/>
+        </w:rPr>
+        <w:t>Application Programming Interface</w:t>
       </w:r>
     </w:p>
     <w:p>
@@ -3090,6 +3118,7 @@
             <w:docPart w:val="5B65F50CA9B9461C8A42E79A132EAA6F"/>
           </w:placeholder>
         </w:sdtPr>
+        <w:sdtEndPr/>
         <w:sdtContent>
           <w:r>
             <w:rPr>
@@ -3161,6 +3190,7 @@
             <w:docPart w:val="5B65F50CA9B9461C8A42E79A132EAA6F"/>
           </w:placeholder>
         </w:sdtPr>
+        <w:sdtEndPr/>
         <w:sdtContent>
           <w:r>
             <w:rPr>
@@ -3198,7 +3228,19 @@
         <w:rPr>
           <w:lang w:val="en-US"/>
         </w:rPr>
-        <w:t xml:space="preserve"> The latter sector employs so called Recommender Systems (RS) with the goal of suggesting products that coincide with taste of the customer. With the advent of e-commerce, RSs have gained increasing interest from academia and especially the enterprise sector. </w:t>
+        <w:t xml:space="preserve"> The latter sector employs so called Recommender Systems (RS) with the goal of suggesting products that coincide with </w:t>
+      </w:r>
+      <w:r>
+        <w:rPr>
+          <w:lang w:val="en-US"/>
+        </w:rPr>
+        <w:t xml:space="preserve">the </w:t>
+      </w:r>
+      <w:r>
+        <w:rPr>
+          <w:lang w:val="en-US"/>
+        </w:rPr>
+        <w:t xml:space="preserve">taste of the customer. With the advent of e-commerce, RSs have gained increasing interest from academia and especially the enterprise sector. </w:t>
       </w:r>
       <w:sdt>
         <w:sdtPr>
@@ -3212,6 +3254,7 @@
             <w:docPart w:val="5B65F50CA9B9461C8A42E79A132EAA6F"/>
           </w:placeholder>
         </w:sdtPr>
+        <w:sdtEndPr/>
         <w:sdtContent>
           <w:r>
             <w:rPr>
@@ -3263,6 +3306,7 @@
             <w:docPart w:val="5B65F50CA9B9461C8A42E79A132EAA6F"/>
           </w:placeholder>
         </w:sdtPr>
+        <w:sdtEndPr/>
         <w:sdtContent>
           <w:r>
             <w:rPr>
@@ -3314,6 +3358,7 @@
             <w:docPart w:val="5B65F50CA9B9461C8A42E79A132EAA6F"/>
           </w:placeholder>
         </w:sdtPr>
+        <w:sdtEndPr/>
         <w:sdtContent>
           <w:r>
             <w:rPr>
@@ -3378,6 +3423,7 @@
             <w:docPart w:val="5B65F50CA9B9461C8A42E79A132EAA6F"/>
           </w:placeholder>
         </w:sdtPr>
+        <w:sdtEndPr/>
         <w:sdtContent>
           <w:r>
             <w:rPr>
@@ -3429,6 +3475,7 @@
             <w:docPart w:val="5B65F50CA9B9461C8A42E79A132EAA6F"/>
           </w:placeholder>
         </w:sdtPr>
+        <w:sdtEndPr/>
         <w:sdtContent>
           <w:r>
             <w:rPr>
@@ -3480,6 +3527,7 @@
             <w:docPart w:val="5B65F50CA9B9461C8A42E79A132EAA6F"/>
           </w:placeholder>
         </w:sdtPr>
+        <w:sdtEndPr/>
         <w:sdtContent>
           <w:r>
             <w:rPr>
@@ -3538,6 +3586,7 @@
             <w:docPart w:val="5B65F50CA9B9461C8A42E79A132EAA6F"/>
           </w:placeholder>
         </w:sdtPr>
+        <w:sdtEndPr/>
         <w:sdtContent>
           <w:r>
             <w:rPr>
@@ -3582,7 +3631,31 @@
           <w:lang w:val="en-US"/>
         </w:rPr>
         <w:lastRenderedPageBreak/>
-        <w:t xml:space="preserve">es that data quality management is an integral part of every MLOps system, since data quality affects all aspects of the Machine Learning lifecycle. </w:t>
+        <w:t xml:space="preserve">es that data quality management is an integral part of every MLOps system, since data quality affects all aspects of the </w:t>
+      </w:r>
+      <w:r>
+        <w:rPr>
+          <w:lang w:val="en-US"/>
+        </w:rPr>
+        <w:t>m</w:t>
+      </w:r>
+      <w:r>
+        <w:rPr>
+          <w:lang w:val="en-US"/>
+        </w:rPr>
+        <w:t xml:space="preserve">achine </w:t>
+      </w:r>
+      <w:r>
+        <w:rPr>
+          <w:lang w:val="en-US"/>
+        </w:rPr>
+        <w:t>l</w:t>
+      </w:r>
+      <w:r>
+        <w:rPr>
+          <w:lang w:val="en-US"/>
+        </w:rPr>
+        <w:t xml:space="preserve">earning lifecycle. </w:t>
       </w:r>
       <w:sdt>
         <w:sdtPr>
@@ -3596,6 +3669,7 @@
             <w:docPart w:val="5B65F50CA9B9461C8A42E79A132EAA6F"/>
           </w:placeholder>
         </w:sdtPr>
+        <w:sdtEndPr/>
         <w:sdtContent>
           <w:r>
             <w:rPr>
@@ -3646,7 +3720,31 @@
         <w:rPr>
           <w:lang w:val="en-US"/>
         </w:rPr>
-        <w:t xml:space="preserve">One manifestation is Concept Drift (CD), which describes a changing outcome </w:t>
+        <w:t xml:space="preserve">One manifestation is </w:t>
+      </w:r>
+      <w:r>
+        <w:rPr>
+          <w:lang w:val="en-US"/>
+        </w:rPr>
+        <w:t>c</w:t>
+      </w:r>
+      <w:r>
+        <w:rPr>
+          <w:lang w:val="en-US"/>
+        </w:rPr>
+        <w:t xml:space="preserve">oncept </w:t>
+      </w:r>
+      <w:r>
+        <w:rPr>
+          <w:lang w:val="en-US"/>
+        </w:rPr>
+        <w:t>d</w:t>
+      </w:r>
+      <w:r>
+        <w:rPr>
+          <w:lang w:val="en-US"/>
+        </w:rPr>
+        <w:t xml:space="preserve">rift (CD), which describes a changing outcome </w:t>
       </w:r>
       <w:r>
         <w:rPr>
@@ -3686,6 +3784,7 @@
             <w:docPart w:val="5B65F50CA9B9461C8A42E79A132EAA6F"/>
           </w:placeholder>
         </w:sdtPr>
+        <w:sdtEndPr/>
         <w:sdtContent>
           <w:r>
             <w:rPr>
@@ -3723,7 +3822,25 @@
         <w:rPr>
           <w:lang w:val="en-US"/>
         </w:rPr>
-        <w:t xml:space="preserve"> Real world examples of CD could be changing house prices due to a fluctuating house market, or people changing their taste in movies because of aging or genre trends. Deteriorating RS performance due to CD can directly impact the health of the online platform it is used on, as the results of RSs are </w:t>
+        <w:t xml:space="preserve"> Real world examples of CD could be changing house prices due to a fluctuating house market, or people changing their taste in movies because of aging or genre trends. Deteriorating RS performance due to CD can directly impact the health of the online platform it is used on, as </w:t>
+      </w:r>
+      <w:r>
+        <w:rPr>
+          <w:lang w:val="en-US"/>
+        </w:rPr>
+        <w:t>outputs</w:t>
+      </w:r>
+      <w:r>
+        <w:rPr>
+          <w:lang w:val="en-US"/>
+        </w:rPr>
+        <w:t xml:space="preserve"> of RSs are</w:t>
+      </w:r>
+      <w:r>
+        <w:rPr>
+          <w:lang w:val="en-US"/>
+        </w:rPr>
+        <w:t xml:space="preserve"> </w:t>
       </w:r>
       <w:r>
         <w:rPr>
@@ -3992,6 +4109,7 @@
             <w:docPart w:val="DefaultPlaceholder_-1854013440"/>
           </w:placeholder>
         </w:sdtPr>
+        <w:sdtEndPr/>
         <w:sdtContent>
           <w:r>
             <w:rPr>
@@ -4205,6 +4323,7 @@
             <w:docPart w:val="DefaultPlaceholder_-1854013440"/>
           </w:placeholder>
         </w:sdtPr>
+        <w:sdtEndPr/>
         <w:sdtContent>
           <w:r>
             <w:rPr>
@@ -4320,13 +4439,19 @@
         <w:rPr>
           <w:lang w:val="en-US"/>
         </w:rPr>
-        <w:t xml:space="preserve">, or </w:t>
-      </w:r>
-      <w:r>
-        <w:rPr>
-          <w:lang w:val="en-US"/>
-        </w:rPr>
-        <w:t xml:space="preserve">downright </w:t>
+        <w:t>, or</w:t>
+      </w:r>
+      <w:r>
+        <w:rPr>
+          <w:lang w:val="en-US"/>
+        </w:rPr>
+        <w:t xml:space="preserve"> even</w:t>
+      </w:r>
+      <w:r>
+        <w:rPr>
+          <w:lang w:val="en-US"/>
+        </w:rPr>
+        <w:t xml:space="preserve"> </w:t>
       </w:r>
       <w:r>
         <w:rPr>
@@ -4508,6 +4633,7 @@
             <w:docPart w:val="DefaultPlaceholder_-1854013440"/>
           </w:placeholder>
         </w:sdtPr>
+        <w:sdtEndPr/>
         <w:sdtContent>
           <w:r>
             <w:rPr>
@@ -4723,6 +4849,7 @@
             <w:docPart w:val="DefaultPlaceholder_-1854013440"/>
           </w:placeholder>
         </w:sdtPr>
+        <w:sdtEndPr/>
         <w:sdtContent>
           <w:r>
             <w:rPr>
@@ -4796,13 +4923,19 @@
         <w:rPr>
           <w:lang w:val="en-US"/>
         </w:rPr>
-        <w:t xml:space="preserve">embed it into their </w:t>
-      </w:r>
-      <w:r>
-        <w:rPr>
-          <w:lang w:val="en-US"/>
-        </w:rPr>
-        <w:t xml:space="preserve">enterprise infrastructure. </w:t>
+        <w:t>embed it into their</w:t>
+      </w:r>
+      <w:r>
+        <w:rPr>
+          <w:lang w:val="en-US"/>
+        </w:rPr>
+        <w:t xml:space="preserve"> existing</w:t>
+      </w:r>
+      <w:r>
+        <w:rPr>
+          <w:lang w:val="en-US"/>
+        </w:rPr>
+        <w:t xml:space="preserve"> infrastructure. </w:t>
       </w:r>
       <w:r>
         <w:rPr>
@@ -5034,6 +5167,69 @@
         </w:rPr>
         <w:t>.</w:t>
       </w:r>
+      <w:r>
+        <w:rPr>
+          <w:lang w:val="en-US"/>
+        </w:rPr>
+        <w:t xml:space="preserve"> </w:t>
+      </w:r>
+      <w:sdt>
+        <w:sdtPr>
+          <w:rPr>
+            <w:lang w:val="en-US"/>
+          </w:rPr>
+          <w:alias w:val="To edit, see citavi.com/edit"/>
+          <w:tag w:val="CitaviPlaceholder#870447b9-59ae-4ae0-8167-2b0a0e843160"/>
+          <w:id w:val="-902370351"/>
+          <w:placeholder>
+            <w:docPart w:val="DefaultPlaceholder_-1854013440"/>
+          </w:placeholder>
+        </w:sdtPr>
+        <w:sdtContent>
+          <w:r>
+            <w:rPr>
+              <w:lang w:val="en-US"/>
+            </w:rPr>
+            <w:fldChar w:fldCharType="begin"/>
+          </w:r>
+          <w:r>
+            <w:rPr>
+              <w:lang w:val="en-US"/>
+            </w:rPr>
+            <w:instrText>ADDIN CitaviPlaceholder{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}</w:instrText>
+          </w:r>
+          <w:r>
+            <w:rPr>
+              <w:lang w:val="en-US"/>
+            </w:rPr>
+            <w:fldChar w:fldCharType="separate"/>
+          </w:r>
+          <w:r>
+            <w:rPr>
+              <w:lang w:val="en-US"/>
+            </w:rPr>
+            <w:t>(Algorithmia</w:t>
+          </w:r>
+          <w:r>
+            <w:rPr>
+              <w:lang w:val="en-US"/>
+            </w:rPr>
+            <w:t>, 2020</w:t>
+          </w:r>
+          <w:r>
+            <w:rPr>
+              <w:lang w:val="en-US"/>
+            </w:rPr>
+            <w:t>)</w:t>
+          </w:r>
+          <w:r>
+            <w:rPr>
+              <w:lang w:val="en-US"/>
+            </w:rPr>
+            <w:fldChar w:fldCharType="end"/>
+          </w:r>
+        </w:sdtContent>
+      </w:sdt>
       <w:r>
         <w:rPr>
           <w:lang w:val="en-US"/>
@@ -5130,6 +5326,7 @@
             <w:docPart w:val="DefaultPlaceholder_-1854013440"/>
           </w:placeholder>
         </w:sdtPr>
+        <w:sdtEndPr/>
         <w:sdtContent>
           <w:r>
             <w:rPr>
@@ -5512,6 +5709,264 @@
         <w:rPr>
           <w:lang w:val="en-US"/>
         </w:rPr>
+        <w:t xml:space="preserve">Especially </w:t>
+      </w:r>
+      <w:r>
+        <w:rPr>
+          <w:lang w:val="en-US"/>
+        </w:rPr>
+        <w:t>the phenomen</w:t>
+      </w:r>
+      <w:r>
+        <w:rPr>
+          <w:lang w:val="en-US"/>
+        </w:rPr>
+        <w:t>on</w:t>
+      </w:r>
+      <w:r>
+        <w:rPr>
+          <w:lang w:val="en-US"/>
+        </w:rPr>
+        <w:t xml:space="preserve"> of </w:t>
+      </w:r>
+      <w:r>
+        <w:rPr>
+          <w:lang w:val="en-US"/>
+        </w:rPr>
+        <w:t xml:space="preserve">concept drift </w:t>
+      </w:r>
+      <w:r>
+        <w:rPr>
+          <w:lang w:val="en-US"/>
+        </w:rPr>
+        <w:t xml:space="preserve">needs to be accounted for as it is an inevitable occurrence for </w:t>
+      </w:r>
+      <w:r>
+        <w:rPr>
+          <w:lang w:val="en-US"/>
+        </w:rPr>
+        <w:t>a majority of real world data.</w:t>
+      </w:r>
+      <w:r>
+        <w:rPr>
+          <w:lang w:val="en-US"/>
+        </w:rPr>
+        <w:t xml:space="preserve"> A key challenge</w:t>
+      </w:r>
+      <w:r>
+        <w:rPr>
+          <w:lang w:val="en-US"/>
+        </w:rPr>
+        <w:t xml:space="preserve"> for</w:t>
+      </w:r>
+      <w:r>
+        <w:rPr>
+          <w:lang w:val="en-US"/>
+        </w:rPr>
+        <w:t xml:space="preserve"> RS </w:t>
+      </w:r>
+      <w:r>
+        <w:rPr>
+          <w:lang w:val="en-US"/>
+        </w:rPr>
+        <w:t xml:space="preserve">is its </w:t>
+      </w:r>
+      <w:r>
+        <w:rPr>
+          <w:lang w:val="en-US"/>
+        </w:rPr>
+        <w:t xml:space="preserve">often </w:t>
+      </w:r>
+      <w:r>
+        <w:rPr>
+          <w:lang w:val="en-US"/>
+        </w:rPr>
+        <w:t xml:space="preserve">unpredictable </w:t>
+      </w:r>
+      <w:r>
+        <w:rPr>
+          <w:lang w:val="en-US"/>
+        </w:rPr>
+        <w:t>nature and sudden</w:t>
+      </w:r>
+      <w:r>
+        <w:rPr>
+          <w:lang w:val="en-US"/>
+        </w:rPr>
+        <w:t xml:space="preserve"> </w:t>
+      </w:r>
+      <w:r>
+        <w:rPr>
+          <w:lang w:val="en-US"/>
+        </w:rPr>
+        <w:t>appearance</w:t>
+      </w:r>
+      <w:r>
+        <w:rPr>
+          <w:lang w:val="en-US"/>
+        </w:rPr>
+        <w:t xml:space="preserve">, which can </w:t>
+      </w:r>
+      <w:r>
+        <w:rPr>
+          <w:lang w:val="en-US"/>
+        </w:rPr>
+        <w:t>be detrimental to business operation.</w:t>
+      </w:r>
+      <w:r>
+        <w:rPr>
+          <w:lang w:val="en-US"/>
+        </w:rPr>
+        <w:t xml:space="preserve"> </w:t>
+      </w:r>
+      <w:r>
+        <w:rPr>
+          <w:lang w:val="en-US"/>
+        </w:rPr>
+        <w:t xml:space="preserve">Shift in the data can be subliminal </w:t>
+      </w:r>
+      <w:r>
+        <w:rPr>
+          <w:lang w:val="en-US"/>
+        </w:rPr>
+        <w:t xml:space="preserve">as it is not tangible in most cases and therefore </w:t>
+      </w:r>
+      <w:r>
+        <w:rPr>
+          <w:lang w:val="en-US"/>
+        </w:rPr>
+        <w:t xml:space="preserve">can </w:t>
+      </w:r>
+      <w:r>
+        <w:rPr>
+          <w:lang w:val="en-US"/>
+        </w:rPr>
+        <w:t xml:space="preserve">go unnoticed by </w:t>
+      </w:r>
+      <w:r>
+        <w:rPr>
+          <w:lang w:val="en-US"/>
+        </w:rPr>
+        <w:t>Data Scientists and ML</w:t>
+      </w:r>
+      <w:r>
+        <w:rPr>
+          <w:lang w:val="en-US"/>
+        </w:rPr>
+        <w:t xml:space="preserve"> engineers</w:t>
+      </w:r>
+      <w:r>
+        <w:rPr>
+          <w:lang w:val="en-US"/>
+        </w:rPr>
+        <w:t>.</w:t>
+      </w:r>
+      <w:r>
+        <w:rPr>
+          <w:lang w:val="en-US"/>
+        </w:rPr>
+        <w:t xml:space="preserve"> </w:t>
+      </w:r>
+      <w:r>
+        <w:rPr>
+          <w:lang w:val="en-US"/>
+        </w:rPr>
+        <w:t xml:space="preserve">Consequently </w:t>
+      </w:r>
+      <w:r>
+        <w:rPr>
+          <w:lang w:val="en-US"/>
+        </w:rPr>
+        <w:t>the effect</w:t>
+      </w:r>
+      <w:r>
+        <w:rPr>
+          <w:lang w:val="en-US"/>
+        </w:rPr>
+        <w:t>s</w:t>
+      </w:r>
+      <w:r>
+        <w:rPr>
+          <w:lang w:val="en-US"/>
+        </w:rPr>
+        <w:t xml:space="preserve"> of CD</w:t>
+      </w:r>
+      <w:r>
+        <w:rPr>
+          <w:lang w:val="en-US"/>
+        </w:rPr>
+        <w:t xml:space="preserve"> can first</w:t>
+      </w:r>
+      <w:r>
+        <w:rPr>
+          <w:lang w:val="en-US"/>
+        </w:rPr>
+        <w:t xml:space="preserve"> become apparent </w:t>
+      </w:r>
+      <w:r>
+        <w:rPr>
+          <w:lang w:val="en-US"/>
+        </w:rPr>
+        <w:t>through degradation of model performance.</w:t>
+      </w:r>
+      <w:r>
+        <w:rPr>
+          <w:lang w:val="en-US"/>
+        </w:rPr>
+        <w:t xml:space="preserve"> </w:t>
+      </w:r>
+      <w:r>
+        <w:rPr>
+          <w:lang w:val="en-US"/>
+        </w:rPr>
+        <w:t>Scalable and automated ways to account for change</w:t>
+      </w:r>
+      <w:r>
+        <w:rPr>
+          <w:lang w:val="en-US"/>
+        </w:rPr>
+        <w:t xml:space="preserve"> in ML data</w:t>
+      </w:r>
+      <w:r>
+        <w:rPr>
+          <w:lang w:val="en-US"/>
+        </w:rPr>
+        <w:t xml:space="preserve"> still </w:t>
+      </w:r>
+      <w:r>
+        <w:rPr>
+          <w:lang w:val="en-US"/>
+        </w:rPr>
+        <w:t>are</w:t>
+      </w:r>
+      <w:r>
+        <w:rPr>
+          <w:lang w:val="en-US"/>
+        </w:rPr>
+        <w:t xml:space="preserve"> in </w:t>
+      </w:r>
+      <w:r>
+        <w:rPr>
+          <w:lang w:val="en-US"/>
+        </w:rPr>
+        <w:t>their</w:t>
+      </w:r>
+      <w:r>
+        <w:rPr>
+          <w:lang w:val="en-US"/>
+        </w:rPr>
+        <w:t xml:space="preserve"> infancy and therefore require further research and development to engineer solutions.</w:t>
+      </w:r>
+      <w:r>
+        <w:rPr>
+          <w:lang w:val="en-US"/>
+        </w:rPr>
+        <w:t xml:space="preserve"> </w:t>
+      </w:r>
+      <w:r>
+        <w:rPr>
+          <w:lang w:val="en-US"/>
+        </w:rPr>
         <w:t>In the long run a</w:t>
       </w:r>
       <w:r>
@@ -5567,7 +6022,133 @@
         <w:rPr>
           <w:lang w:val="en-US"/>
         </w:rPr>
+        <w:t>This introduction</w:t>
+      </w:r>
+      <w:r>
+        <w:rPr>
+          <w:lang w:val="en-US"/>
+        </w:rPr>
+        <w:t xml:space="preserve"> poses</w:t>
+      </w:r>
+      <w:r>
+        <w:rPr>
+          <w:lang w:val="en-US"/>
+        </w:rPr>
         <w:t xml:space="preserve"> </w:t>
+      </w:r>
+      <w:r>
+        <w:rPr>
+          <w:lang w:val="en-US"/>
+        </w:rPr>
+        <w:t xml:space="preserve">the baseline for </w:t>
+      </w:r>
+      <w:r>
+        <w:rPr>
+          <w:lang w:val="en-US"/>
+        </w:rPr>
+        <w:t>the relevance cycle of Hevner’s design science research</w:t>
+      </w:r>
+      <w:r>
+        <w:rPr>
+          <w:lang w:val="en-US"/>
+        </w:rPr>
+        <w:t xml:space="preserve"> method</w:t>
+      </w:r>
+      <w:r>
+        <w:rPr>
+          <w:lang w:val="en-US"/>
+        </w:rPr>
+        <w:t>.</w:t>
+      </w:r>
+      <w:r>
+        <w:rPr>
+          <w:lang w:val="en-US"/>
+        </w:rPr>
+        <w:t xml:space="preserve"> The collected</w:t>
+      </w:r>
+      <w:r>
+        <w:rPr>
+          <w:lang w:val="en-US"/>
+        </w:rPr>
+        <w:t xml:space="preserve"> insights from the whitepapers </w:t>
+      </w:r>
+      <w:r>
+        <w:rPr>
+          <w:lang w:val="en-US"/>
+        </w:rPr>
+        <w:t xml:space="preserve">serve to map out the environment </w:t>
+      </w:r>
+      <w:r>
+        <w:rPr>
+          <w:lang w:val="en-US"/>
+        </w:rPr>
+        <w:t>and establish the motivation for this research</w:t>
+      </w:r>
+      <w:r>
+        <w:rPr>
+          <w:lang w:val="en-US"/>
+        </w:rPr>
+        <w:t>.</w:t>
+      </w:r>
+      <w:r>
+        <w:rPr>
+          <w:lang w:val="en-US"/>
+        </w:rPr>
+        <w:t xml:space="preserve"> </w:t>
+      </w:r>
+      <w:r>
+        <w:rPr>
+          <w:lang w:val="en-US"/>
+        </w:rPr>
+        <w:t xml:space="preserve">The acceptance criteria for the </w:t>
+      </w:r>
+      <w:r>
+        <w:rPr>
+          <w:lang w:val="en-US"/>
+        </w:rPr>
+        <w:t xml:space="preserve">later </w:t>
+      </w:r>
+      <w:r>
+        <w:rPr>
+          <w:lang w:val="en-US"/>
+        </w:rPr>
+        <w:t xml:space="preserve">artifact will in part be derived from </w:t>
+      </w:r>
+      <w:r>
+        <w:rPr>
+          <w:lang w:val="en-US"/>
+        </w:rPr>
+        <w:t xml:space="preserve">the </w:t>
+      </w:r>
+      <w:r>
+        <w:rPr>
+          <w:lang w:val="en-US"/>
+        </w:rPr>
+        <w:t xml:space="preserve">findings and </w:t>
+      </w:r>
+      <w:r>
+        <w:rPr>
+          <w:lang w:val="en-US"/>
+        </w:rPr>
+        <w:t>motivation</w:t>
+      </w:r>
+      <w:r>
+        <w:rPr>
+          <w:lang w:val="en-US"/>
+        </w:rPr>
+        <w:t xml:space="preserve"> in this chapter</w:t>
+      </w:r>
+      <w:r>
+        <w:rPr>
+          <w:lang w:val="en-US"/>
+        </w:rPr>
+        <w:t>, which will be el</w:t>
+      </w:r>
+      <w:r>
+        <w:rPr>
+          <w:lang w:val="en-US"/>
+        </w:rPr>
+        <w:t>aborated in the following chapter.</w:t>
       </w:r>
     </w:p>
     <w:p>
@@ -5608,6 +6189,7 @@
             <w:docPart w:val="B7F267D325044B15BA3B34F6EB44902F"/>
           </w:placeholder>
         </w:sdtPr>
+        <w:sdtEndPr/>
         <w:sdtContent>
           <w:r>
             <w:rPr>
@@ -5659,6 +6241,7 @@
             <w:docPart w:val="B7F267D325044B15BA3B34F6EB44902F"/>
           </w:placeholder>
         </w:sdtPr>
+        <w:sdtEndPr/>
         <w:sdtContent>
           <w:r>
             <w:rPr>
@@ -5717,6 +6300,7 @@
             <w:docPart w:val="B7F267D325044B15BA3B34F6EB44902F"/>
           </w:placeholder>
         </w:sdtPr>
+        <w:sdtEndPr/>
         <w:sdtContent>
           <w:r>
             <w:rPr>
@@ -6080,6 +6664,7 @@
             <w:docPart w:val="D61D58359A96445AB4C4D32CE9E3E305"/>
           </w:placeholder>
         </w:sdtPr>
+        <w:sdtEndPr/>
         <w:sdtContent>
           <w:r>
             <w:rPr>
@@ -6155,6 +6740,7 @@
             <w:docPart w:val="D61D58359A96445AB4C4D32CE9E3E305"/>
           </w:placeholder>
         </w:sdtPr>
+        <w:sdtEndPr/>
         <w:sdtContent>
           <w:r>
             <w:rPr>
@@ -6292,6 +6878,7 @@
             <w:docPart w:val="F6FE4F4CBA3B43B2BE325C673D0B1181"/>
           </w:placeholder>
         </w:sdtPr>
+        <w:sdtEndPr/>
         <w:sdtContent>
           <w:r>
             <w:rPr>
@@ -6342,7 +6929,19 @@
         <w:rPr>
           <w:lang w:val="en-US"/>
         </w:rPr>
-        <w:t>In the following, the three cycles will be elaborated on in greater detail.</w:t>
+        <w:t xml:space="preserve">In the following, the three cycles will be elaborated in </w:t>
+      </w:r>
+      <w:r>
+        <w:rPr>
+          <w:lang w:val="en-US"/>
+        </w:rPr>
+        <w:t xml:space="preserve">more </w:t>
+      </w:r>
+      <w:r>
+        <w:rPr>
+          <w:lang w:val="en-US"/>
+        </w:rPr>
+        <w:t>detail.</w:t>
       </w:r>
     </w:p>
     <w:p>
@@ -6401,6 +7000,7 @@
             <w:docPart w:val="F6FE4F4CBA3B43B2BE325C673D0B1181"/>
           </w:placeholder>
         </w:sdtPr>
+        <w:sdtEndPr/>
         <w:sdtContent>
           <w:r>
             <w:rPr>
@@ -6497,6 +7097,7 @@
             <w:docPart w:val="F6FE4F4CBA3B43B2BE325C673D0B1181"/>
           </w:placeholder>
         </w:sdtPr>
+        <w:sdtEndPr/>
         <w:sdtContent>
           <w:r>
             <w:rPr>
@@ -6561,6 +7162,7 @@
             <w:docPart w:val="F6FE4F4CBA3B43B2BE325C673D0B1181"/>
           </w:placeholder>
         </w:sdtPr>
+        <w:sdtEndPr/>
         <w:sdtContent>
           <w:r>
             <w:rPr>
@@ -6683,6 +7285,7 @@
             <w:docPart w:val="F6FE4F4CBA3B43B2BE325C673D0B1181"/>
           </w:placeholder>
         </w:sdtPr>
+        <w:sdtEndPr/>
         <w:sdtContent>
           <w:r>
             <w:rPr>
@@ -6734,6 +7337,7 @@
             <w:docPart w:val="F6FE4F4CBA3B43B2BE325C673D0B1181"/>
           </w:placeholder>
         </w:sdtPr>
+        <w:sdtEndPr/>
         <w:sdtContent>
           <w:r>
             <w:rPr>
@@ -6853,6 +7457,7 @@
             <w:docPart w:val="DefaultPlaceholder_-1854013440"/>
           </w:placeholder>
         </w:sdtPr>
+        <w:sdtEndPr/>
         <w:sdtContent>
           <w:r>
             <w:rPr>
@@ -10579,6 +11184,7 @@
           <w:docPart w:val="DefaultPlaceholder_-1854013440"/>
         </w:placeholder>
       </w:sdtPr>
+      <w:sdtEndPr/>
       <w:sdtContent>
         <w:p>
           <w:pPr>
@@ -10601,9 +11207,9 @@
           <w:pPr>
             <w:pStyle w:val="CitaviBibliographyEntry"/>
           </w:pPr>
-          <w:bookmarkStart w:id="21" w:name="_CTVL001b684d2f5565d4f0aaf008928c14fa66d"/>
-          <w:r>
-            <w:t>Baker, T. (2019).</w:t>
+          <w:bookmarkStart w:id="21" w:name="_CTVL001ef9eb371e62945e8834e93cbf9af643e"/>
+          <w:r>
+            <w:t>Algorithmia.</w:t>
           </w:r>
           <w:bookmarkEnd w:id="21"/>
           <w:r>
@@ -10613,55 +11219,19 @@
             <w:rPr>
               <w:i/>
             </w:rPr>
-            <w:t>Smarter Humans. Smarter Machines.</w:t>
-          </w:r>
-          <w:r>
-            <w:t xml:space="preserve"> Retrieved from Refinitiv website: https://www.refinitiv.com/en/resources/special-report/refinitiv-2019-artificial-intelligence-machine-learning-global-study </w:t>
+            <w:t>2020 state of enterprise machine learning</w:t>
+          </w:r>
+          <w:r>
+            <w:t xml:space="preserve">. Retrieved from https://info.algorithmia.com/hubfs/2019/Whitepapers/The-State-of-Enterprise-ML-2020/Algorithmia_2020_State_of_Enterprise_ML.pdf </w:t>
           </w:r>
         </w:p>
         <w:p>
           <w:pPr>
             <w:pStyle w:val="CitaviBibliographyEntry"/>
           </w:pPr>
-          <w:bookmarkStart w:id="22" w:name="_CTVL001f4e39ccb1a2d478db83b45fe62e544fa"/>
-          <w:r>
-            <w:t>Baylor, D., Breck, E., Cheng, H.</w:t>
-          </w:r>
-          <w:r>
-            <w:rPr>
-              <w:rFonts w:ascii="Cambria Math" w:hAnsi="Cambria Math" w:cs="Cambria Math"/>
-            </w:rPr>
-            <w:t>‑</w:t>
-          </w:r>
-          <w:r>
-            <w:t>T., Fiedel,</w:t>
-          </w:r>
-          <w:r>
-            <w:rPr>
-              <w:rFonts w:cs="Arial"/>
-            </w:rPr>
-            <w:t> </w:t>
-          </w:r>
-          <w:r>
-            <w:t>N., Foo,</w:t>
-          </w:r>
-          <w:r>
-            <w:rPr>
-              <w:rFonts w:cs="Arial"/>
-            </w:rPr>
-            <w:t> </w:t>
-          </w:r>
-          <w:r>
-            <w:t>C.</w:t>
-          </w:r>
-          <w:r>
-            <w:rPr>
-              <w:rFonts w:cs="Arial"/>
-            </w:rPr>
-            <w:t> </w:t>
-          </w:r>
-          <w:r>
-            <w:t>Y., Haque, Z., . . . Zinkevich, M. (2017). TFX: A TensorFlow-Based Production-Scale Machine Learning Platform. In S. Matwin, S. Yu, &amp; F. Farooq (Eds.),</w:t>
+          <w:bookmarkStart w:id="22" w:name="_CTVL001b684d2f5565d4f0aaf008928c14fa66d"/>
+          <w:r>
+            <w:t>Baker, T. (2019).</w:t>
           </w:r>
           <w:bookmarkEnd w:id="22"/>
           <w:r>
@@ -10671,19 +11241,100 @@
             <w:rPr>
               <w:i/>
             </w:rPr>
-            <w:t xml:space="preserve">Proceedings of the 23rd ACM SIGKDD International Conference on Knowledge Discovery and Data Mining </w:t>
-          </w:r>
-          <w:r>
-            <w:t>(pp. 1387–1395). New York, NY, USA: ACM. https://doi.org/10.1145/3097983.3098021</w:t>
+            <w:t>Smarter Humans. Smarter Machines.</w:t>
+          </w:r>
+          <w:r>
+            <w:t xml:space="preserve"> Retrieved from Refinitiv website: https://www.refinitiv.com/en/resources/special-report/refinitiv-2019-artificial-intelligence-machine-learning-global-study </w:t>
           </w:r>
         </w:p>
         <w:p>
           <w:pPr>
             <w:pStyle w:val="CitaviBibliographyEntry"/>
           </w:pPr>
-          <w:bookmarkStart w:id="23" w:name="_CTVL001b47bf1972e3f414bbc935ff06fc7caec"/>
-          <w:r>
-            <w:t>Bennett, J., Lanning, S., &amp; others (2007). The netflix prize. In</w:t>
+          <w:bookmarkStart w:id="23" w:name="_CTVL001f4e39ccb1a2d478db83b45fe62e544fa"/>
+          <w:r>
+            <w:t>Baylor, D., Breck, E., Cheng, H.</w:t>
+          </w:r>
+          <w:r>
+            <w:rPr>
+              <w:rFonts w:ascii="Cambria Math" w:hAnsi="Cambria Math" w:cs="Cambria Math"/>
+            </w:rPr>
+            <w:t>‑</w:t>
+          </w:r>
+          <w:r>
+            <w:t>T., Fiedel,</w:t>
+          </w:r>
+          <w:r>
+            <w:rPr>
+              <w:rFonts w:cs="Arial"/>
+            </w:rPr>
+            <w:t> </w:t>
+          </w:r>
+          <w:r>
+            <w:t>N., Foo,</w:t>
+          </w:r>
+          <w:r>
+            <w:rPr>
+              <w:rFonts w:cs="Arial"/>
+            </w:rPr>
+            <w:t> </w:t>
+          </w:r>
+          <w:r>
+            <w:t>C.</w:t>
+          </w:r>
+          <w:r>
+            <w:rPr>
+              <w:rFonts w:cs="Arial"/>
+            </w:rPr>
+            <w:t> </w:t>
+          </w:r>
+          <w:r>
+            <w:t>Y., Haque,</w:t>
+          </w:r>
+          <w:r>
+            <w:rPr>
+              <w:rFonts w:cs="Arial"/>
+            </w:rPr>
+            <w:t> </w:t>
+          </w:r>
+          <w:r>
+            <w:t>Z.,</w:t>
+          </w:r>
+          <w:r>
+            <w:rPr>
+              <w:rFonts w:cs="Arial"/>
+            </w:rPr>
+            <w:t> </w:t>
+          </w:r>
+          <w:r>
+            <w:t>.</w:t>
+          </w:r>
+          <w:r>
+            <w:rPr>
+              <w:rFonts w:cs="Arial"/>
+            </w:rPr>
+            <w:t> </w:t>
+          </w:r>
+          <w:r>
+            <w:t>.</w:t>
+          </w:r>
+          <w:r>
+            <w:rPr>
+              <w:rFonts w:cs="Arial"/>
+            </w:rPr>
+            <w:t> </w:t>
+          </w:r>
+          <w:r>
+            <w:t>. Zinkevich,</w:t>
+          </w:r>
+          <w:r>
+            <w:rPr>
+              <w:rFonts w:cs="Arial"/>
+            </w:rPr>
+            <w:t> </w:t>
+          </w:r>
+          <w:r>
+            <w:t>M. (2017). TFX: A TensorFlow-Based Production-Scale Machine Learning Platform. In S. Matwin, S. Yu, &amp; F. Farooq (Eds.),</w:t>
           </w:r>
           <w:bookmarkEnd w:id="23"/>
           <w:r>
@@ -10693,19 +11344,19 @@
             <w:rPr>
               <w:i/>
             </w:rPr>
-            <w:t xml:space="preserve">Proceedings of KDD cup and workshop. </w:t>
-          </w:r>
-          <w:r>
-            <w:t>Symposium conducted at the meeting of Citeseer.</w:t>
+            <w:t xml:space="preserve">Proceedings of the 23rd ACM SIGKDD International Conference on Knowledge Discovery and Data Mining </w:t>
+          </w:r>
+          <w:r>
+            <w:t>(pp. 1387–1395). New York, NY, USA: ACM. https://doi.org/10.1145/3097983.3098021</w:t>
           </w:r>
         </w:p>
         <w:p>
           <w:pPr>
             <w:pStyle w:val="CitaviBibliographyEntry"/>
           </w:pPr>
-          <w:bookmarkStart w:id="24" w:name="_CTVL0019744b604bd6f4aab8cfb22955c063b01"/>
-          <w:r>
-            <w:t>Choy, G., Khalilzadeh, O., Michalski, M., Do, S., Samir, A. E., Pianykh, O. S., . . . Dreyer, K. J. (2018). Current Applications and Future Impact of Machine Learning in Radiology.</w:t>
+          <w:bookmarkStart w:id="24" w:name="_CTVL001b47bf1972e3f414bbc935ff06fc7caec"/>
+          <w:r>
+            <w:t>Bennett, J., Lanning, S., &amp; others (2007). The netflix prize. In</w:t>
           </w:r>
           <w:bookmarkEnd w:id="24"/>
           <w:r>
@@ -10715,28 +11366,19 @@
             <w:rPr>
               <w:i/>
             </w:rPr>
-            <w:t>Radiology</w:t>
-          </w:r>
-          <w:r>
-            <w:t xml:space="preserve">, </w:t>
-          </w:r>
-          <w:r>
-            <w:rPr>
-              <w:i/>
-            </w:rPr>
-            <w:t>288</w:t>
-          </w:r>
-          <w:r>
-            <w:t>(2), 318–328. https://doi.org/10.1148/radiol.2018171820</w:t>
+            <w:t xml:space="preserve">Proceedings of KDD cup and workshop. </w:t>
+          </w:r>
+          <w:r>
+            <w:t>Symposium conducted at the meeting of Citeseer.</w:t>
           </w:r>
         </w:p>
         <w:p>
           <w:pPr>
             <w:pStyle w:val="CitaviBibliographyEntry"/>
           </w:pPr>
-          <w:bookmarkStart w:id="25" w:name="_CTVL00197902646bc564eaaa19ebaba329abb2e"/>
-          <w:r>
-            <w:t>Chui, M., Hall, B., Singla, A., &amp; Sukharevsky, A. (2021, December 8).</w:t>
+          <w:bookmarkStart w:id="25" w:name="_CTVL0019744b604bd6f4aab8cfb22955c063b01"/>
+          <w:r>
+            <w:t>Choy, G., Khalilzadeh, O., Michalski, M., Do, S., Samir, A. E., Pianykh, O. S., . . . Dreyer, K. J. (2018). Current Applications and Future Impact of Machine Learning in Radiology.</w:t>
           </w:r>
           <w:bookmarkEnd w:id="25"/>
           <w:r>
@@ -10746,19 +11388,28 @@
             <w:rPr>
               <w:i/>
             </w:rPr>
-            <w:t>The state of AI in 2021</w:t>
-          </w:r>
-          <w:r>
-            <w:t xml:space="preserve">. Retrieved from McKinsey website: https://www.mckinsey.com/business-functions/quantumblack/our-insights/global-survey-the-state-of-ai-in-2021 </w:t>
+            <w:t>Radiology</w:t>
+          </w:r>
+          <w:r>
+            <w:t xml:space="preserve">, </w:t>
+          </w:r>
+          <w:r>
+            <w:rPr>
+              <w:i/>
+            </w:rPr>
+            <w:t>288</w:t>
+          </w:r>
+          <w:r>
+            <w:t>(2), 318–328. https://doi.org/10.1148/radiol.2018171820</w:t>
           </w:r>
         </w:p>
         <w:p>
           <w:pPr>
             <w:pStyle w:val="CitaviBibliographyEntry"/>
           </w:pPr>
-          <w:bookmarkStart w:id="26" w:name="_CTVL00149778e4f4dd14bdcaf583e52ef68d592"/>
-          <w:r>
-            <w:t>Columbus, L. (2017, July 9). McKinsey's State Of Machine Learning And AI, 2017.</w:t>
+          <w:bookmarkStart w:id="26" w:name="_CTVL00197902646bc564eaaa19ebaba329abb2e"/>
+          <w:r>
+            <w:t>Chui, M., Hall, B., Singla, A., &amp; Sukharevsky, A. (2021, December 8).</w:t>
           </w:r>
           <w:bookmarkEnd w:id="26"/>
           <w:r>
@@ -10768,19 +11419,19 @@
             <w:rPr>
               <w:i/>
             </w:rPr>
-            <w:t>Forbes</w:t>
-          </w:r>
-          <w:r>
-            <w:t>. Retrieved from https://www.forbes.com/sites/louiscolumbus/2017/07/09/mckinseys-state-of-machine-learning-and-ai-2017/?sh=63414b1b75b6</w:t>
+            <w:t>The state of AI in 2021</w:t>
+          </w:r>
+          <w:r>
+            <w:t xml:space="preserve">. Retrieved from McKinsey website: https://www.mckinsey.com/business-functions/quantumblack/our-insights/global-survey-the-state-of-ai-in-2021 </w:t>
           </w:r>
         </w:p>
         <w:p>
           <w:pPr>
             <w:pStyle w:val="CitaviBibliographyEntry"/>
           </w:pPr>
-          <w:bookmarkStart w:id="27" w:name="_CTVL00136b8502ded834304baa155db44b47126"/>
-          <w:r>
-            <w:t>Harper, F. M., &amp; Konstan, J. A. (2016). The MovieLens Datasets.</w:t>
+          <w:bookmarkStart w:id="27" w:name="_CTVL00149778e4f4dd14bdcaf583e52ef68d592"/>
+          <w:r>
+            <w:t>Columbus, L. (2017, July 9). McKinsey's State Of Machine Learning And AI, 2017.</w:t>
           </w:r>
           <w:bookmarkEnd w:id="27"/>
           <w:r>
@@ -10790,28 +11441,19 @@
             <w:rPr>
               <w:i/>
             </w:rPr>
-            <w:t>ACM Transactions on Interactive Intelligent Systems</w:t>
-          </w:r>
-          <w:r>
-            <w:t xml:space="preserve">, </w:t>
-          </w:r>
-          <w:r>
-            <w:rPr>
-              <w:i/>
-            </w:rPr>
-            <w:t>5</w:t>
-          </w:r>
-          <w:r>
-            <w:t>(4), 1–19. https://doi.org/10.1145/2827872</w:t>
+            <w:t>Forbes</w:t>
+          </w:r>
+          <w:r>
+            <w:t>. Retrieved from https://www.forbes.com/sites/louiscolumbus/2017/07/09/mckinseys-state-of-machine-learning-and-ai-2017/?sh=63414b1b75b6</w:t>
           </w:r>
         </w:p>
         <w:p>
           <w:pPr>
             <w:pStyle w:val="CitaviBibliographyEntry"/>
           </w:pPr>
-          <w:bookmarkStart w:id="28" w:name="_CTVL0010daafa33d72a4042bead89db40d7ec70"/>
-          <w:r>
-            <w:t>Hevner, March, Park, &amp; Ram (2004). Design Science in Information Systems Research.</w:t>
+          <w:bookmarkStart w:id="28" w:name="_CTVL00136b8502ded834304baa155db44b47126"/>
+          <w:r>
+            <w:t>Harper, F. M., &amp; Konstan, J. A. (2016). The MovieLens Datasets.</w:t>
           </w:r>
           <w:bookmarkEnd w:id="28"/>
           <w:r>
@@ -10821,7 +11463,7 @@
             <w:rPr>
               <w:i/>
             </w:rPr>
-            <w:t>MIS Quarterly</w:t>
+            <w:t>ACM Transactions on Interactive Intelligent Systems</w:t>
           </w:r>
           <w:r>
             <w:t xml:space="preserve">, </w:t>
@@ -10830,19 +11472,19 @@
             <w:rPr>
               <w:i/>
             </w:rPr>
-            <w:t>28</w:t>
-          </w:r>
-          <w:r>
-            <w:t>(1), 75. https://doi.org/10.2307/25148625</w:t>
+            <w:t>5</w:t>
+          </w:r>
+          <w:r>
+            <w:t>(4), 1–19. https://doi.org/10.1145/2827872</w:t>
           </w:r>
         </w:p>
         <w:p>
           <w:pPr>
             <w:pStyle w:val="CitaviBibliographyEntry"/>
           </w:pPr>
-          <w:bookmarkStart w:id="29" w:name="_CTVL0017cad381a320f42cba9baf9c17761c6c5"/>
-          <w:r>
-            <w:t>Hevner, A. (2007). A Three Cycle View of Design Science Research.</w:t>
+          <w:bookmarkStart w:id="29" w:name="_CTVL0010daafa33d72a4042bead89db40d7ec70"/>
+          <w:r>
+            <w:t>Hevner, March, Park, &amp; Ram (2004). Design Science in Information Systems Research.</w:t>
           </w:r>
           <w:bookmarkEnd w:id="29"/>
           <w:r>
@@ -10852,7 +11494,7 @@
             <w:rPr>
               <w:i/>
             </w:rPr>
-            <w:t>Scandinavian Journal of Information Systems</w:t>
+            <w:t>MIS Quarterly</w:t>
           </w:r>
           <w:r>
             <w:t xml:space="preserve">, </w:t>
@@ -10861,19 +11503,19 @@
             <w:rPr>
               <w:i/>
             </w:rPr>
-            <w:t>19</w:t>
-          </w:r>
-          <w:r>
-            <w:t>.</w:t>
+            <w:t>28</w:t>
+          </w:r>
+          <w:r>
+            <w:t>(1), 75. https://doi.org/10.2307/25148625</w:t>
           </w:r>
         </w:p>
         <w:p>
           <w:pPr>
             <w:pStyle w:val="CitaviBibliographyEntry"/>
           </w:pPr>
-          <w:bookmarkStart w:id="30" w:name="_CTVL00110b37f8f93e242b18b6a9f2679d528d6"/>
-          <w:r>
-            <w:t>Hevner, A., &amp; Chatterjee, S. (Eds.) (2010).</w:t>
+          <w:bookmarkStart w:id="30" w:name="_CTVL0017cad381a320f42cba9baf9c17761c6c5"/>
+          <w:r>
+            <w:t>Hevner, A. (2007). A Three Cycle View of Design Science Research.</w:t>
           </w:r>
           <w:bookmarkEnd w:id="30"/>
           <w:r>
@@ -10883,28 +11525,28 @@
             <w:rPr>
               <w:i/>
             </w:rPr>
-            <w:t>Integrated Series in Information Systems</w:t>
-          </w:r>
-          <w:r>
-            <w:t xml:space="preserve">. </w:t>
+            <w:t>Scandinavian Journal of Information Systems</w:t>
+          </w:r>
+          <w:r>
+            <w:t xml:space="preserve">, </w:t>
           </w:r>
           <w:r>
             <w:rPr>
               <w:i/>
             </w:rPr>
-            <w:t>Design Research in Information Systems</w:t>
-          </w:r>
-          <w:r>
-            <w:t>. Boston, MA: Springer US. https://doi.org/10.1007/978-1-4419-5653-8</w:t>
+            <w:t>19</w:t>
+          </w:r>
+          <w:r>
+            <w:t>.</w:t>
           </w:r>
         </w:p>
         <w:p>
           <w:pPr>
             <w:pStyle w:val="CitaviBibliographyEntry"/>
           </w:pPr>
-          <w:bookmarkStart w:id="31" w:name="_CTVL0015edca3f99dda4512955009b73aef6eca"/>
-          <w:r>
-            <w:t>Jannach, D., &amp; Zanker, M. (2022). Value and Impact of Recommender Systems. In F. Ricci, L. Rokach, &amp; B. Shapira (Eds.),</w:t>
+          <w:bookmarkStart w:id="31" w:name="_CTVL00110b37f8f93e242b18b6a9f2679d528d6"/>
+          <w:r>
+            <w:t>Hevner, A., &amp; Chatterjee, S. (Eds.) (2010).</w:t>
           </w:r>
           <w:bookmarkEnd w:id="31"/>
           <w:r>
@@ -10914,19 +11556,28 @@
             <w:rPr>
               <w:i/>
             </w:rPr>
-            <w:t xml:space="preserve">Recommender Systems Handbook </w:t>
-          </w:r>
-          <w:r>
-            <w:t>(pp. 519–546). New York, NY: Springer US. https://doi.org/10.1007/978-1-0716-2197-4_14</w:t>
+            <w:t>Integrated Series in Information Systems</w:t>
+          </w:r>
+          <w:r>
+            <w:t xml:space="preserve">. </w:t>
+          </w:r>
+          <w:r>
+            <w:rPr>
+              <w:i/>
+            </w:rPr>
+            <w:t>Design Research in Information Systems</w:t>
+          </w:r>
+          <w:r>
+            <w:t>. Boston, MA: Springer US. https://doi.org/10.1007/978-1-4419-5653-8</w:t>
           </w:r>
         </w:p>
         <w:p>
           <w:pPr>
             <w:pStyle w:val="CitaviBibliographyEntry"/>
           </w:pPr>
-          <w:bookmarkStart w:id="32" w:name="_CTVL0010b83f2565e124d86b611987ebec659a4"/>
-          <w:r>
-            <w:t>Jordan, M. I., &amp; Mitchell, T. M. (2015). Machine learning: Trends, perspectives, and prospects.</w:t>
+          <w:bookmarkStart w:id="32" w:name="_CTVL0015edca3f99dda4512955009b73aef6eca"/>
+          <w:r>
+            <w:t>Jannach, D., &amp; Zanker, M. (2022). Value and Impact of Recommender Systems. In F. Ricci, L. Rokach, &amp; B. Shapira (Eds.),</w:t>
           </w:r>
           <w:bookmarkEnd w:id="32"/>
           <w:r>
@@ -10936,29 +11587,20 @@
             <w:rPr>
               <w:i/>
             </w:rPr>
-            <w:t>Science (New York, N.Y.)</w:t>
-          </w:r>
-          <w:r>
-            <w:t xml:space="preserve">, </w:t>
-          </w:r>
-          <w:r>
-            <w:rPr>
-              <w:i/>
-            </w:rPr>
-            <w:t>349</w:t>
-          </w:r>
-          <w:r>
-            <w:t>(6245), 255–260. https://doi.org/10.1126/science.aaa8415</w:t>
+            <w:t xml:space="preserve">Recommender Systems Handbook </w:t>
+          </w:r>
+          <w:r>
+            <w:t>(pp. 519–546). New York, NY: Springer US. https://doi.org/10.1007/978-1-0716-2197-4_14</w:t>
           </w:r>
         </w:p>
         <w:p>
           <w:pPr>
             <w:pStyle w:val="CitaviBibliographyEntry"/>
           </w:pPr>
-          <w:bookmarkStart w:id="33" w:name="_CTVL00148ad357a9ebf4a0ca672c995fb3f24c0"/>
+          <w:bookmarkStart w:id="33" w:name="_CTVL0010b83f2565e124d86b611987ebec659a4"/>
           <w:r>
             <w:lastRenderedPageBreak/>
-            <w:t>Khusro, S., Ali, Z., &amp; Ullah, I. (2016). Recommender Systems: Issues, Challenges, and Research Opportunities. In K. J. Kim &amp; N. Joukov (Eds.),</w:t>
+            <w:t>Jordan, M. I., &amp; Mitchell, T. M. (2015). Machine learning: Trends, perspectives, and prospects.</w:t>
           </w:r>
           <w:bookmarkEnd w:id="33"/>
           <w:r>
@@ -10968,19 +11610,28 @@
             <w:rPr>
               <w:i/>
             </w:rPr>
-            <w:t xml:space="preserve">Lecture Notes in Electrical Engineering. Information Science and Applications (ICISA) 2016 </w:t>
-          </w:r>
-          <w:r>
-            <w:t>(Vol. 376, pp. 1179–1189). Singapore: Springer Singapore. https://doi.org/10.1007/978-981-10-0557-2_112</w:t>
+            <w:t>Science (New York, N.Y.)</w:t>
+          </w:r>
+          <w:r>
+            <w:t xml:space="preserve">, </w:t>
+          </w:r>
+          <w:r>
+            <w:rPr>
+              <w:i/>
+            </w:rPr>
+            <w:t>349</w:t>
+          </w:r>
+          <w:r>
+            <w:t>(6245), 255–260. https://doi.org/10.1126/science.aaa8415</w:t>
           </w:r>
         </w:p>
         <w:p>
           <w:pPr>
             <w:pStyle w:val="CitaviBibliographyEntry"/>
           </w:pPr>
-          <w:bookmarkStart w:id="34" w:name="_CTVL001fbc0401ba2d940d2a5b055a605ddb8ca"/>
-          <w:r>
-            <w:t>Lu, J., Liu, A., Dong, F., Gu, F., Gama, J., &amp; Zhang, G. (2018). Learning under Concept Drift: A Review.</w:t>
+          <w:bookmarkStart w:id="34" w:name="_CTVL00148ad357a9ebf4a0ca672c995fb3f24c0"/>
+          <w:r>
+            <w:t>Khusro, S., Ali, Z., &amp; Ullah, I. (2016). Recommender Systems: Issues, Challenges, and Research Opportunities. In K. J. Kim &amp; N. Joukov (Eds.),</w:t>
           </w:r>
           <w:bookmarkEnd w:id="34"/>
           <w:r>
@@ -10990,19 +11641,19 @@
             <w:rPr>
               <w:i/>
             </w:rPr>
-            <w:t>IEEE Transactions on Knowledge and Data Engineering</w:t>
-          </w:r>
-          <w:r>
-            <w:t>, 1. https://doi.org/10.1109/TKDE.2018.2876857</w:t>
+            <w:t xml:space="preserve">Lecture Notes in Electrical Engineering. Information Science and Applications (ICISA) 2016 </w:t>
+          </w:r>
+          <w:r>
+            <w:t>(Vol. 376, pp. 1179–1189). Singapore: Springer Singapore. https://doi.org/10.1007/978-981-10-0557-2_112</w:t>
           </w:r>
         </w:p>
         <w:p>
           <w:pPr>
             <w:pStyle w:val="CitaviBibliographyEntry"/>
           </w:pPr>
-          <w:bookmarkStart w:id="35" w:name="_CTVL001923257e88f2f4d49a43054f27157a790"/>
-          <w:r>
-            <w:t>Makinen, S., Skogstrom, H., Laaksonen, E., &amp; Mikkonen, T. (2021). Who Needs MLOps: What Data Scientists Seek to Accomplish and How Can MLOps Help? In</w:t>
+          <w:bookmarkStart w:id="35" w:name="_CTVL001fbc0401ba2d940d2a5b055a605ddb8ca"/>
+          <w:r>
+            <w:t>Lu, J., Liu, A., Dong, F., Gu, F., Gama, J., &amp; Zhang, G. (2018). Learning under Concept Drift: A Review.</w:t>
           </w:r>
           <w:bookmarkEnd w:id="35"/>
           <w:r>
@@ -11012,19 +11663,19 @@
             <w:rPr>
               <w:i/>
             </w:rPr>
-            <w:t xml:space="preserve">2021 IEEE/ACM 1st Workshop on AI Engineering - Software Engineering for AI (WAIN) </w:t>
-          </w:r>
-          <w:r>
-            <w:t>(pp. 109–112). IEEE. https://doi.org/10.1109/WAIN52551.2021.00024</w:t>
+            <w:t>IEEE Transactions on Knowledge and Data Engineering</w:t>
+          </w:r>
+          <w:r>
+            <w:t>, 1. https://doi.org/10.1109/TKDE.2018.2876857</w:t>
           </w:r>
         </w:p>
         <w:p>
           <w:pPr>
             <w:pStyle w:val="CitaviBibliographyEntry"/>
           </w:pPr>
-          <w:bookmarkStart w:id="36" w:name="_CTVL00109a964abb6b84f43a966831903f60a22"/>
-          <w:r>
-            <w:t>Miranda, L. J. (2021). Towards data-centric machine learning: a short review.</w:t>
+          <w:bookmarkStart w:id="36" w:name="_CTVL001923257e88f2f4d49a43054f27157a790"/>
+          <w:r>
+            <w:t>Makinen, S., Skogstrom, H., Laaksonen, E., &amp; Mikkonen, T. (2021). Who Needs MLOps: What Data Scientists Seek to Accomplish and How Can MLOps Help? In</w:t>
           </w:r>
           <w:bookmarkEnd w:id="36"/>
           <w:r>
@@ -11034,19 +11685,19 @@
             <w:rPr>
               <w:i/>
             </w:rPr>
-            <w:t>Ljvmiranda921. Github. Io</w:t>
-          </w:r>
-          <w:r>
-            <w:t>.</w:t>
+            <w:t xml:space="preserve">2021 IEEE/ACM 1st Workshop on AI Engineering - Software Engineering for AI (WAIN) </w:t>
+          </w:r>
+          <w:r>
+            <w:t>(pp. 109–112). IEEE. https://doi.org/10.1109/WAIN52551.2021.00024</w:t>
           </w:r>
         </w:p>
         <w:p>
           <w:pPr>
             <w:pStyle w:val="CitaviBibliographyEntry"/>
           </w:pPr>
-          <w:bookmarkStart w:id="37" w:name="_CTVL001d7b32e07c55f47bf90cea967c13decb7"/>
-          <w:r>
-            <w:t>Refinitiv (2020).</w:t>
+          <w:bookmarkStart w:id="37" w:name="_CTVL00109a964abb6b84f43a966831903f60a22"/>
+          <w:r>
+            <w:t>Miranda, L. J. (2021). Towards data-centric machine learning: a short review.</w:t>
           </w:r>
           <w:bookmarkEnd w:id="37"/>
           <w:r>
@@ -11056,19 +11707,19 @@
             <w:rPr>
               <w:i/>
             </w:rPr>
-            <w:t>THE RISE OF THE DATA SCIENTIST:: Machine learning models for the future</w:t>
-          </w:r>
-          <w:r>
-            <w:t xml:space="preserve">. Retrieved from https://www.refinitiv.com/en/resources/special-report/refinitiv-2020-artificial-intelligence-machine-learning-global-study </w:t>
+            <w:t>Ljvmiranda921. Github. Io</w:t>
+          </w:r>
+          <w:r>
+            <w:t>.</w:t>
           </w:r>
         </w:p>
         <w:p>
           <w:pPr>
             <w:pStyle w:val="CitaviBibliographyEntry"/>
           </w:pPr>
-          <w:bookmarkStart w:id="38" w:name="_CTVL001f5088e61a86547eebc9ca98fef3c4212"/>
-          <w:r>
-            <w:t>Renggli, C., Rimanic, L., Gürel, N. M., Karlaš, B., Wu, W., &amp; Zhang, C. (2021, February 15).</w:t>
+          <w:bookmarkStart w:id="38" w:name="_CTVL001d7b32e07c55f47bf90cea967c13decb7"/>
+          <w:r>
+            <w:t>Refinitiv (2020).</w:t>
           </w:r>
           <w:bookmarkEnd w:id="38"/>
           <w:r>
@@ -11078,19 +11729,19 @@
             <w:rPr>
               <w:i/>
             </w:rPr>
-            <w:t>A Data Quality-Driven View of MLOps</w:t>
-          </w:r>
-          <w:r>
-            <w:t xml:space="preserve">. Retrieved from http://arxiv.org/pdf/2102.07750v1 </w:t>
+            <w:t>THE RISE OF THE DATA SCIENTIST:: Machine learning models for the future</w:t>
+          </w:r>
+          <w:r>
+            <w:t xml:space="preserve">. Retrieved from https://www.refinitiv.com/en/resources/special-report/refinitiv-2020-artificial-intelligence-machine-learning-global-study </w:t>
           </w:r>
         </w:p>
         <w:p>
           <w:pPr>
             <w:pStyle w:val="CitaviBibliographyEntry"/>
           </w:pPr>
-          <w:bookmarkStart w:id="39" w:name="_CTVL001afe4070d69ce4362aa65c65d75cc5021"/>
-          <w:r>
-            <w:t>Rimol, M. (2021, November 22).</w:t>
+          <w:bookmarkStart w:id="39" w:name="_CTVL001f5088e61a86547eebc9ca98fef3c4212"/>
+          <w:r>
+            <w:t>Renggli, C., Rimanic, L., Gürel, N. M., Karlaš, B., Wu, W., &amp; Zhang, C. (2021, February 15).</w:t>
           </w:r>
           <w:bookmarkEnd w:id="39"/>
           <w:r>
@@ -11100,21 +11751,43 @@
             <w:rPr>
               <w:i/>
             </w:rPr>
-            <w:t>Gartner Forecasts Worldwide Artificial Intelligence Software Market to Reach $62 Billion in 2022</w:t>
-          </w:r>
-          <w:r>
-            <w:t xml:space="preserve">. Retrieved from Gartner website: https://www.gartner.com/en/newsroom/press-releases/2021-11-22-gartner-forecasts-worldwide-artificial-intelligence-software-market-to-reach-62-billion-in-2022 </w:t>
+            <w:t>A Data Quality-Driven View of MLOps</w:t>
+          </w:r>
+          <w:r>
+            <w:t xml:space="preserve">. Retrieved from http://arxiv.org/pdf/2102.07750v1 </w:t>
           </w:r>
         </w:p>
         <w:p>
           <w:pPr>
             <w:pStyle w:val="CitaviBibliographyEntry"/>
           </w:pPr>
-          <w:bookmarkStart w:id="40" w:name="_CTVL001f3c9377022c340969aa07cf5a944794c"/>
+          <w:bookmarkStart w:id="40" w:name="_CTVL001afe4070d69ce4362aa65c65d75cc5021"/>
+          <w:r>
+            <w:t>Rimol, M. (2021, November 22).</w:t>
+          </w:r>
+          <w:bookmarkEnd w:id="40"/>
+          <w:r>
+            <w:t xml:space="preserve"> </w:t>
+          </w:r>
+          <w:r>
+            <w:rPr>
+              <w:i/>
+            </w:rPr>
+            <w:t>Gartner Forecasts Worldwide Artificial Intelligence Software Market to Reach $62 Billion in 2022</w:t>
+          </w:r>
+          <w:r>
+            <w:t xml:space="preserve">. Retrieved from Gartner website: https://www.gartner.com/en/newsroom/press-releases/2021-11-22-gartner-forecasts-worldwide-artificial-intelligence-software-market-to-reach-62-billion-in-2022 </w:t>
+          </w:r>
+        </w:p>
+        <w:p>
+          <w:pPr>
+            <w:pStyle w:val="CitaviBibliographyEntry"/>
+          </w:pPr>
+          <w:bookmarkStart w:id="41" w:name="_CTVL001f3c9377022c340969aa07cf5a944794c"/>
           <w:r>
             <w:t>Singh, P. K., Choudhury, P., Dey, A. K., &amp; Pramanik, P. K. D. (2021). Recommender systems: an overview, research trends, and future directions.</w:t>
           </w:r>
-          <w:bookmarkEnd w:id="40"/>
+          <w:bookmarkEnd w:id="41"/>
           <w:r>
             <w:t xml:space="preserve"> </w:t>
           </w:r>
@@ -11290,14 +11963,27 @@
     <w:r>
       <w:instrText xml:space="preserve"> IF  </w:instrText>
     </w:r>
-    <w:fldSimple w:instr=" STYLEREF &quot;Überschrift 1&quot; \n \* MERGEFORMAT ">
-      <w:r>
-        <w:rPr>
-          <w:noProof/>
-        </w:rPr>
-        <w:instrText>3</w:instrText>
-      </w:r>
-    </w:fldSimple>
+    <w:r>
+      <w:fldChar w:fldCharType="begin"/>
+    </w:r>
+    <w:r>
+      <w:instrText xml:space="preserve"> STYLEREF "Überschrift 1" \n \* MERGEFORMAT </w:instrText>
+    </w:r>
+    <w:r>
+      <w:fldChar w:fldCharType="separate"/>
+    </w:r>
+    <w:r>
+      <w:rPr>
+        <w:noProof/>
+      </w:rPr>
+      <w:instrText>0</w:instrText>
+    </w:r>
+    <w:r>
+      <w:rPr>
+        <w:noProof/>
+      </w:rPr>
+      <w:fldChar w:fldCharType="end"/>
+    </w:r>
     <w:r>
       <w:instrText xml:space="preserve">&lt;&gt;"0" </w:instrText>
     </w:r>
@@ -11307,14 +11993,30 @@
     <w:r>
       <w:instrText xml:space="preserve"> QUOTE </w:instrText>
     </w:r>
-    <w:fldSimple w:instr=" STYLEREF &quot;Überschrift 1&quot; \n \* MERGEFORMAT ">
-      <w:r>
-        <w:rPr>
-          <w:noProof/>
-        </w:rPr>
-        <w:instrText>3</w:instrText>
-      </w:r>
-    </w:fldSimple>
+    <w:r>
+      <w:fldChar w:fldCharType="begin"/>
+    </w:r>
+    <w:r>
+      <w:instrText xml:space="preserve"> STYLEREF "Überschrift 1" \n \* MERGEFORMAT</w:instrText>
+    </w:r>
+    <w:r>
+      <w:instrText xml:space="preserve"> </w:instrText>
+    </w:r>
+    <w:r>
+      <w:fldChar w:fldCharType="separate"/>
+    </w:r>
+    <w:r>
+      <w:rPr>
+        <w:noProof/>
+      </w:rPr>
+      <w:instrText>4</w:instrText>
+    </w:r>
+    <w:r>
+      <w:rPr>
+        <w:noProof/>
+      </w:rPr>
+      <w:fldChar w:fldCharType="end"/>
+    </w:r>
     <w:r>
       <w:instrText xml:space="preserve"> " " \* MERGEFORMAT </w:instrText>
     </w:r>
@@ -11325,7 +12027,7 @@
       <w:rPr>
         <w:noProof/>
       </w:rPr>
-      <w:instrText>3</w:instrText>
+      <w:instrText>4</w:instrText>
     </w:r>
     <w:r>
       <w:instrText xml:space="preserve"> </w:instrText>
@@ -11337,25 +12039,29 @@
       <w:instrText xml:space="preserve"> \* MERGEFORMAT </w:instrText>
     </w:r>
     <w:r>
+      <w:fldChar w:fldCharType="end"/>
+    </w:r>
+    <w:r>
+      <w:fldChar w:fldCharType="begin"/>
+    </w:r>
+    <w:r>
+      <w:instrText xml:space="preserve"> STYLEREF "Überschrift 1" \* MERGEFORMAT </w:instrText>
+    </w:r>
+    <w:r>
       <w:fldChar w:fldCharType="separate"/>
     </w:r>
     <w:r>
       <w:rPr>
         <w:noProof/>
       </w:rPr>
-      <w:t xml:space="preserve">3 </w:t>
+      <w:t>Index</w:t>
     </w:r>
     <w:r>
+      <w:rPr>
+        <w:noProof/>
+      </w:rPr>
       <w:fldChar w:fldCharType="end"/>
     </w:r>
-    <w:fldSimple w:instr=" STYLEREF &quot;Überschrift 1&quot; \* MERGEFORMAT ">
-      <w:r>
-        <w:rPr>
-          <w:noProof/>
-        </w:rPr>
-        <w:t>State of Research</w:t>
-      </w:r>
-    </w:fldSimple>
     <w:r>
       <w:tab/>
     </w:r>
@@ -12241,6 +12947,7 @@
     <w:lsdException w:name="HTML Sample" w:semiHidden="1" w:unhideWhenUsed="1"/>
     <w:lsdException w:name="HTML Typewriter" w:semiHidden="1" w:unhideWhenUsed="1"/>
     <w:lsdException w:name="HTML Variable" w:semiHidden="1" w:unhideWhenUsed="1"/>
+    <w:lsdException w:name="Normal Table" w:semiHidden="1" w:unhideWhenUsed="1"/>
     <w:lsdException w:name="annotation subject" w:semiHidden="1" w:unhideWhenUsed="1"/>
     <w:lsdException w:name="No List" w:semiHidden="1" w:unhideWhenUsed="1"/>
     <w:lsdException w:name="Outline List 1" w:semiHidden="1" w:unhideWhenUsed="1"/>
@@ -12283,8 +12990,11 @@
     <w:lsdException w:name="Table Contemporary" w:semiHidden="1" w:unhideWhenUsed="1"/>
     <w:lsdException w:name="Table Elegant" w:semiHidden="1" w:unhideWhenUsed="1"/>
     <w:lsdException w:name="Table Professional" w:semiHidden="1" w:unhideWhenUsed="1"/>
+    <w:lsdException w:name="Table Subtle 1" w:semiHidden="1" w:unhideWhenUsed="1"/>
     <w:lsdException w:name="Table Subtle 2" w:semiHidden="1" w:unhideWhenUsed="1"/>
     <w:lsdException w:name="Table Web 1" w:semiHidden="1" w:unhideWhenUsed="1"/>
+    <w:lsdException w:name="Table Web 2" w:semiHidden="1" w:unhideWhenUsed="1"/>
+    <w:lsdException w:name="Table Web 3" w:semiHidden="1" w:unhideWhenUsed="1"/>
     <w:lsdException w:name="Balloon Text" w:semiHidden="1" w:unhideWhenUsed="1"/>
     <w:lsdException w:name="Table Grid" w:uiPriority="59"/>
     <w:lsdException w:name="Table Theme" w:semiHidden="1" w:unhideWhenUsed="1"/>
@@ -17711,6 +18421,8 @@
   <w:rsids>
     <w:rsidRoot w:val="003D5D23"/>
     <w:rsid w:val="003D5D23"/>
+    <w:rsid w:val="00617E76"/>
+    <w:rsid w:val="006D0DBF"/>
   </w:rsids>
   <m:mathPr>
     <m:mathFont m:val="Cambria Math"/>
@@ -18169,38 +18881,6 @@
       <w:color w:val="808080"/>
     </w:rPr>
   </w:style>
-  <w:style w:type="paragraph" w:customStyle="1" w:styleId="4B89E3B9B47749C4A2CD543485232D68">
-    <w:name w:val="4B89E3B9B47749C4A2CD543485232D68"/>
-    <w:rsid w:val="003D5D23"/>
-  </w:style>
-  <w:style w:type="paragraph" w:customStyle="1" w:styleId="BA71089B97E546A59109B61C3494F840">
-    <w:name w:val="BA71089B97E546A59109B61C3494F840"/>
-    <w:rsid w:val="003D5D23"/>
-  </w:style>
-  <w:style w:type="paragraph" w:customStyle="1" w:styleId="63836C63F49F431DA7D9C898EA2CEBCD">
-    <w:name w:val="63836C63F49F431DA7D9C898EA2CEBCD"/>
-    <w:rsid w:val="003D5D23"/>
-  </w:style>
-  <w:style w:type="paragraph" w:customStyle="1" w:styleId="E73A1D8023864040A0FD8E16FFA2E750">
-    <w:name w:val="E73A1D8023864040A0FD8E16FFA2E750"/>
-    <w:rsid w:val="003D5D23"/>
-  </w:style>
-  <w:style w:type="paragraph" w:customStyle="1" w:styleId="3BC07940880042248FE9A5AC2EC6360B">
-    <w:name w:val="3BC07940880042248FE9A5AC2EC6360B"/>
-    <w:rsid w:val="003D5D23"/>
-  </w:style>
-  <w:style w:type="paragraph" w:customStyle="1" w:styleId="E2D95E5C29664D44A782526007F346E8">
-    <w:name w:val="E2D95E5C29664D44A782526007F346E8"/>
-    <w:rsid w:val="003D5D23"/>
-  </w:style>
-  <w:style w:type="paragraph" w:customStyle="1" w:styleId="EFC7F6706D114549BDF31EE339EC47E2">
-    <w:name w:val="EFC7F6706D114549BDF31EE339EC47E2"/>
-    <w:rsid w:val="003D5D23"/>
-  </w:style>
-  <w:style w:type="paragraph" w:customStyle="1" w:styleId="92F26693A76441D3B52308FEB0D1E88A">
-    <w:name w:val="92F26693A76441D3B52308FEB0D1E88A"/>
-    <w:rsid w:val="003D5D23"/>
-  </w:style>
   <w:style w:type="paragraph" w:customStyle="1" w:styleId="5B65F50CA9B9461C8A42E79A132EAA6F">
     <w:name w:val="5B65F50CA9B9461C8A42E79A132EAA6F"/>
     <w:rsid w:val="003D5D23"/>
@@ -18211,10 +18891,6 @@
   </w:style>
   <w:style w:type="paragraph" w:customStyle="1" w:styleId="F6FE4F4CBA3B43B2BE325C673D0B1181">
     <w:name w:val="F6FE4F4CBA3B43B2BE325C673D0B1181"/>
-    <w:rsid w:val="003D5D23"/>
-  </w:style>
-  <w:style w:type="paragraph" w:customStyle="1" w:styleId="D651657AB1084B8B9777BA2FA287EEFE">
-    <w:name w:val="D651657AB1084B8B9777BA2FA287EEFE"/>
     <w:rsid w:val="003D5D23"/>
   </w:style>
   <w:style w:type="paragraph" w:customStyle="1" w:styleId="B7F267D325044B15BA3B34F6EB44902F">
@@ -18263,10 +18939,10 @@
   <inkml:trace contextRef="#ctx0" brushRef="#br0" timeOffset="786.22">606 404 8288 0 0,'0'-10'178'0'0,"1"1"1"0"0,-1 0 0 0 0,-1 0-1 0 0,0 0 1 0 0,0 0-1 0 0,-1-1 1 0 0,0 2 0 0 0,-7-18-1 0 0,7 19 302 0 0,-2 1 0 0 0,1 0 0 0 0,-1 0 0 0 0,1 0 0 0 0,-2 0 0 0 0,1 0 0 0 0,-1 1 0 0 0,0 0 0 0 0,0 0 0 0 0,0 0 0 0 0,-1 1 0 0 0,-6-5 1 0 0,9 8-263 0 0,1 0 1 0 0,0 0 0 0 0,-1 0 0 0 0,1 1 0 0 0,-1-1-1 0 0,1 1 1 0 0,-1-1 0 0 0,0 1 0 0 0,1 0 0 0 0,-1 0-1 0 0,1 0 1 0 0,-4 1 0 0 0,4-1-174 0 0,1 0 0 0 0,0 0 0 0 0,0 0-1 0 0,-1 1 1 0 0,1-1 0 0 0,0 0 0 0 0,0 1 0 0 0,-1-1 0 0 0,1 1 0 0 0,0-1 0 0 0,0 1 0 0 0,0 0-1 0 0,0-1 1 0 0,0 1 0 0 0,0 0 0 0 0,0 0 0 0 0,0 0 0 0 0,0-1 0 0 0,0 1 0 0 0,1 0 0 0 0,-1 0-1 0 0,0 0 1 0 0,1 1 0 0 0,-1-1 0 0 0,0 0 0 0 0,1 0 0 0 0,-1 2 0 0 0,1-2-53 0 0,0 1-1 0 0,1-1 1 0 0,-1 1 0 0 0,1 0 0 0 0,-1-1 0 0 0,1 1 0 0 0,-1-1-1 0 0,1 1 1 0 0,0-1 0 0 0,0 0 0 0 0,0 1 0 0 0,-1-1 0 0 0,1 0-1 0 0,1 1 1 0 0,-1-1 0 0 0,0 0 0 0 0,0 0 0 0 0,2 1 0 0 0,25 20-299 0 0,-4-8 90 0 0,38 28 200 0 0,-32-20 28 0 0,-12-8-6 0 0,27 25 0 0 0,-39-33 0 0 0,0 1 1 0 0,0 0-1 0 0,-1 0 0 0 0,0 0 0 0 0,0 1 1 0 0,0 0-1 0 0,-1 0 0 0 0,-1 0 0 0 0,1 0 1 0 0,2 12-1 0 0,-4-13 133 0 0,-1 0-1 0 0,0 0 1 0 0,-1 0 0 0 0,1 1-1 0 0,-1-1 1 0 0,-1 0 0 0 0,1 0-1 0 0,-1 0 1 0 0,-1 0 0 0 0,1 0-1 0 0,-1-1 1 0 0,0 1 0 0 0,-6 11-1 0 0,0-2 300 0 0,-1 0-1 0 0,0-1 1 0 0,-1 0-1 0 0,-1 0 0 0 0,0-1 1 0 0,-1 0-1 0 0,-1-1 1 0 0,0-1-1 0 0,-1 0 0 0 0,0-1 1 0 0,0 0-1 0 0,-21 10 1 0 0,28-17-377 0 0,-1-1 1 0 0,1 0 0 0 0,-1 0 0 0 0,0-1 0 0 0,0 0 0 0 0,0 0 0 0 0,-13 0 0 0 0,17-2-98 0 0,0 1 1 0 0,0-1-1 0 0,0 0 0 0 0,0-1 0 0 0,0 1 1 0 0,0-1-1 0 0,0 0 0 0 0,0 0 1 0 0,0 0-1 0 0,0 0 0 0 0,1-1 0 0 0,-1 1 1 0 0,0-1-1 0 0,1 0 0 0 0,0 0 1 0 0,-1-1-1 0 0,-2-2 0 0 0,5 5-204 0 0,0-1 0 0 0,1 0 0 0 0,-1 0 0 0 0,0 0-1 0 0,1 0 1 0 0,-1 0 0 0 0,1 0 0 0 0,-1 0 0 0 0,1 0 0 0 0,-1 0 0 0 0,1 0-1 0 0,0 0 1 0 0,-1-1 0 0 0,1 0 0 0 0,-2-10-8341 0 0</inkml:trace>
   <inkml:trace contextRef="#ctx0" brushRef="#br0" timeOffset="1275.5">808 571 12896 0 0,'0'0'997'0'0,"-8"2"-618"0"0,3 0 34 0 0,0 0 1 0 0,0 0 0 0 0,1 1 0 0 0,-1-1 0 0 0,1 1 0 0 0,-1 1 0 0 0,1-1 0 0 0,0 0 0 0 0,0 1 0 0 0,0 0 0 0 0,-5 7-1 0 0,8-9-333 0 0,-1 0 0 0 0,1-1-1 0 0,0 1 1 0 0,0 0 0 0 0,-1 1-1 0 0,1-1 1 0 0,1 0-1 0 0,-1 0 1 0 0,0 0 0 0 0,0 0-1 0 0,1 1 1 0 0,0-1 0 0 0,-1 0-1 0 0,1 1 1 0 0,0-1-1 0 0,0 0 1 0 0,0 1 0 0 0,0-1-1 0 0,0 0 1 0 0,1 1 0 0 0,-1-1-1 0 0,1 0 1 0 0,0 0 0 0 0,-1 1-1 0 0,1-1 1 0 0,0 0-1 0 0,0 0 1 0 0,1 0 0 0 0,0 2-1 0 0,-1-3-77 0 0,1 1-1 0 0,-1-1 1 0 0,0 1-1 0 0,1-1 1 0 0,-1 1 0 0 0,1-1-1 0 0,0 0 1 0 0,-1 0-1 0 0,1 0 1 0 0,0 0-1 0 0,0 0 1 0 0,0 0-1 0 0,-1-1 1 0 0,1 1-1 0 0,0-1 1 0 0,0 1-1 0 0,0-1 1 0 0,0 0-1 0 0,0 1 1 0 0,0-1-1 0 0,0 0 1 0 0,0 0 0 0 0,3-1-1 0 0,3 0-19 0 0,0-1-1 0 0,-1-1 1 0 0,1 1-1 0 0,11-6 1 0 0,8-2 88 0 0,-13 2-2041 0 0,-14 8 2111 0 0,14 6-402 0 0,-4 11 749 0 0,-8-13-510 0 0,0 0 0 0 0,0 0 0 0 0,1-1 0 0 0,-1 1 0 0 0,1-1 0 0 0,0 1 0 0 0,0-1 0 0 0,0 0 0 0 0,0 0 0 0 0,6 4 0 0 0,-4-4-11 0 0,-1-1-1 0 0,1 1 1 0 0,-1-1-1 0 0,1 0 0 0 0,0-1 1 0 0,8 3-1 0 0,7-4-5412 0 0,-12-1-615 0 0</inkml:trace>
   <inkml:trace contextRef="#ctx0" brushRef="#br0" timeOffset="1783.36">1202 540 15200 0 0,'-32'-4'1518'0'0,"22"2"-738"0"0,0 1 0 0 0,-1 0 0 0 0,-12 1 1 0 0,21 0-704 0 0,0 0 0 0 0,0 1 0 0 0,0-1 0 0 0,0 0 0 0 0,0 1 0 0 0,0-1 1 0 0,0 1-1 0 0,0 0 0 0 0,0-1 0 0 0,1 1 0 0 0,-1 0 0 0 0,0 0 0 0 0,1 0 0 0 0,-1 0 1 0 0,1 1-1 0 0,-1-1 0 0 0,1 0 0 0 0,-1 1 0 0 0,1-1 0 0 0,0 1 0 0 0,0-1 1 0 0,-2 3-1 0 0,3-3-77 0 0,0 0 1 0 0,-1 0 0 0 0,1 0-1 0 0,0 0 1 0 0,0 0-1 0 0,0 0 1 0 0,0 0 0 0 0,1 0-1 0 0,-1 0 1 0 0,0 0 0 0 0,0 0-1 0 0,1 0 1 0 0,-1 0 0 0 0,0 0-1 0 0,1 0 1 0 0,-1 0-1 0 0,1 0 1 0 0,-1-1 0 0 0,1 1-1 0 0,-1 0 1 0 0,2 1 0 0 0,14 16-50 0 0,-15-17 41 0 0,1 1 10 0 0,6 6-23 0 0,0-1 0 0 0,-1 1 1 0 0,0 1-1 0 0,-1-1 0 0 0,8 14 1 0 0,-12-19 46 0 0,-1-1 0 0 0,0 0 0 0 0,0 1 0 0 0,-1-1-1 0 0,1 0 1 0 0,0 1 0 0 0,-1-1 0 0 0,0 1 0 0 0,1-1 0 0 0,-1 1 0 0 0,0-1 0 0 0,0 1 0 0 0,-1-1 0 0 0,1 1 0 0 0,0-1 0 0 0,-1 1 0 0 0,0-1 0 0 0,1 1 0 0 0,-1-1 0 0 0,0 0 0 0 0,0 1-1 0 0,0-1 1 0 0,-1 0 0 0 0,1 0 0 0 0,0 0 0 0 0,-1 0 0 0 0,0 0 0 0 0,1 0 0 0 0,-3 2 0 0 0,1-1 73 0 0,0 0 1 0 0,0 0-1 0 0,-1-1 0 0 0,1 1 1 0 0,0-1-1 0 0,-1 0 0 0 0,0 0 0 0 0,1 0 1 0 0,-1 0-1 0 0,0-1 0 0 0,0 1 1 0 0,0-1-1 0 0,0 0 0 0 0,0 0 1 0 0,0-1-1 0 0,0 1 0 0 0,0-1 1 0 0,-1 0-1 0 0,1 0 0 0 0,0 0 1 0 0,0 0-1 0 0,0-1 0 0 0,0 0 0 0 0,0 0 1 0 0,0 0-1 0 0,0 0 0 0 0,0-1 1 0 0,0 1-1 0 0,0-1 0 0 0,1 0 1 0 0,-1 0-1 0 0,1 0 0 0 0,-1-1 1 0 0,-4-3-1 0 0,-3-6-209 0 0,1 0 1 0 0,0 0 0 0 0,1 0-1 0 0,0-2 1 0 0,1 1-1 0 0,0-1 1 0 0,1 0 0 0 0,0 0-1 0 0,2-1 1 0 0,0 0-1 0 0,-4-15 1 0 0,6 15-783 0 0,0 0 0 0 0,1 0 1 0 0,1 0-1 0 0,0 0 0 0 0,2-1 0 0 0,-1 1 0 0 0,2 0 1 0 0,0 0-1 0 0,0 0 0 0 0,2 0 0 0 0,7-22 1 0 0,-8 30 671 0 0,0 0 1 0 0,0 1-1 0 0,1-1 1 0 0,0 1 0 0 0,0 0-1 0 0,0 0 1 0 0,1 1 0 0 0,0-1-1 0 0,0 1 1 0 0,0 0 0 0 0,1 0-1 0 0,-1 1 1 0 0,1 0-1 0 0,0 0 1 0 0,1 0 0 0 0,-1 1-1 0 0,1 0 1 0 0,7-3 0 0 0,-6 3 439 0 0,1 1 1 0 0,-1 0 0 0 0,1 1 0 0 0,-1-1 0 0 0,1 2 0 0 0,0-1 0 0 0,0 1 0 0 0,-1 1 0 0 0,1-1-1 0 0,0 1 1 0 0,-1 1 0 0 0,1 0 0 0 0,-1 0 0 0 0,16 7 0 0 0,-14-5 39 0 0,-1 1 0 0 0,0-1 1 0 0,0 2-1 0 0,-1 0 0 0 0,0 0 0 0 0,0 0 0 0 0,0 1 1 0 0,-1 0-1 0 0,0 0 0 0 0,0 1 0 0 0,6 9 1 0 0,-6-6 107 0 0,0 1 0 0 0,-1-1 0 0 0,-1 1 0 0 0,0 0 0 0 0,0 0 1 0 0,-1 1-1 0 0,-1-1 0 0 0,2 15 0 0 0,-2-8 169 0 0,-2 0 0 0 0,0 1-1 0 0,-1 0 1 0 0,-1-1 0 0 0,-1 0 0 0 0,0 1-1 0 0,-2-1 1 0 0,0 0 0 0 0,-1 0-1 0 0,-1 0 1 0 0,-14 30 0 0 0,13-36-184 0 0,0 1 0 0 0,-1-2-1 0 0,-14 19 1 0 0,19-27-299 0 0,0-1-1 0 0,1 0 0 0 0,-1 0 0 0 0,0 0 0 0 0,0 0 1 0 0,-1-1-1 0 0,1 1 0 0 0,-1-1 0 0 0,1 0 0 0 0,-1 0 1 0 0,0 0-1 0 0,1-1 0 0 0,-1 1 0 0 0,0-1 1 0 0,0 0-1 0 0,0 0 0 0 0,-8 1 0 0 0,9-3-88 0 0,0 1 0 0 0,0 0 0 0 0,1-1 0 0 0,-1 0 0 0 0,0 0 0 0 0,0 0 0 0 0,1 0 0 0 0,-1 0 0 0 0,0 0 0 0 0,1-1 0 0 0,0 1-1 0 0,-1-1 1 0 0,1 1 0 0 0,0-1 0 0 0,0 0 0 0 0,0 0 0 0 0,0 0 0 0 0,0-1 0 0 0,0 1 0 0 0,0 0 0 0 0,1-1 0 0 0,-1 1 0 0 0,1-1 0 0 0,0 1 0 0 0,0-1 0 0 0,-1-3 0 0 0,-1-1-249 0 0,1 1 0 0 0,0-1 1 0 0,1 0-1 0 0,-1 0 1 0 0,1 0-1 0 0,1 0 0 0 0,-1 0 1 0 0,1 0-1 0 0,1-11 1 0 0,1 11 65 0 0,-1 1 0 0 0,0-1 0 0 0,1 1 0 0 0,1-1 0 0 0,-1 1 0 0 0,1 0 0 0 0,0 0 0 0 0,0 0 0 0 0,0 1 0 0 0,6-8 0 0 0,-7 11 161 0 0,1-1 1 0 0,-1 1-1 0 0,1 0 1 0 0,-1-1-1 0 0,1 1 1 0 0,-1 1-1 0 0,1-1 1 0 0,0 0-1 0 0,0 1 1 0 0,0-1-1 0 0,0 1 0 0 0,0 0 1 0 0,0 0-1 0 0,0 0 1 0 0,1 0-1 0 0,-1 1 1 0 0,0-1-1 0 0,0 1 1 0 0,1 0-1 0 0,-1 0 1 0 0,0 0-1 0 0,1 0 1 0 0,2 1-1 0 0,-1 0 93 0 0,0 1 0 0 0,-1-1 0 0 0,1 1 0 0 0,-1-1 0 0 0,1 1 0 0 0,-1 0 0 0 0,1 1 0 0 0,-1-1 0 0 0,0 1 0 0 0,0 0 0 0 0,0 0 0 0 0,-1 0 0 0 0,1 0 0 0 0,-1 1 0 0 0,0 0 0 0 0,0-1 0 0 0,0 1 0 0 0,0 0 0 0 0,4 8 1 0 0,-4-4 69 0 0,0-1 1 0 0,0 1 0 0 0,-1 0-1 0 0,0 0 1 0 0,0 0 0 0 0,-1 0 0 0 0,0 0-1 0 0,0 0 1 0 0,-1 0 0 0 0,0 0 0 0 0,-1 10-1 0 0,-3-2-956 0 0,3-11-220 0 0</inkml:trace>
-  <inkml:trace contextRef="#ctx0" brushRef="#br0" timeOffset="2559.76">1513 563 10592 0 0,'-3'0'486'0'0,"0"-1"0"0"0,-1 1-1 0 0,1-1 1 0 0,0 1 0 0 0,-1 0 0 0 0,1 0 0 0 0,0 1 0 0 0,0-1 0 0 0,-1 1 0 0 0,1 0 0 0 0,0 0 0 0 0,0 0 0 0 0,0 0-1 0 0,0 0 1 0 0,0 0 0 0 0,0 1 0 0 0,0 0 0 0 0,0-1 0 0 0,-4 5 0 0 0,4-3 43 0 0,0 0-1 0 0,0 0 1 0 0,0 0-1 0 0,0 0 1 0 0,1 1 0 0 0,-1-1-1 0 0,1 1 1 0 0,-2 4 0 0 0,2-5-599 0 0,1 1 1 0 0,0-1 0 0 0,0 1 0 0 0,0 0 0 0 0,-1 5 0 0 0,2-5 85 0 0,-1 1 1 0 0,1-1-1 0 0,0 0 1 0 0,1 1 0 0 0,-1-1-1 0 0,1 1 1 0 0,0-1-1 0 0,0 0 1 0 0,0 0-1 0 0,2 5 1 0 0,-2-7-14 0 0,0 0 0 0 0,0 0 1 0 0,0 0-1 0 0,1 0 0 0 0,-1 0 0 0 0,0 0 1 0 0,1 0-1 0 0,0-1 0 0 0,-1 1 0 0 0,1-1 0 0 0,0 1 1 0 0,0-1-1 0 0,0 0 0 0 0,0 0 0 0 0,0 1 1 0 0,0-2-1 0 0,0 1 0 0 0,0 0 0 0 0,0 0 0 0 0,0 0 1 0 0,4 0-1 0 0,7 0 18 0 0,-1-1 0 0 0,1 0 0 0 0,0 0 0 0 0,-1-1 0 0 0,1-1 0 0 0,19-5 0 0 0,13-2 13 0 0,-6 6-45 0 0,1 1 0 0 0,68 6 0 0 0,-97-3-4 0 0,13-1-602 0 0,-11 2 234 0 0</inkml:trace>
+  <inkml:trace contextRef="#ctx0" brushRef="#br0" timeOffset="2559.75">1513 563 10592 0 0,'-3'0'486'0'0,"0"-1"0"0"0,-1 1-1 0 0,1-1 1 0 0,0 1 0 0 0,-1 0 0 0 0,1 0 0 0 0,0 1 0 0 0,0-1 0 0 0,-1 1 0 0 0,1 0 0 0 0,0 0 0 0 0,0 0 0 0 0,0 0-1 0 0,0 0 1 0 0,0 0 0 0 0,0 1 0 0 0,0 0 0 0 0,0-1 0 0 0,-4 5 0 0 0,4-3 43 0 0,0 0-1 0 0,0 0 1 0 0,0 0-1 0 0,0 0 1 0 0,1 1 0 0 0,-1-1-1 0 0,1 1 1 0 0,-2 4 0 0 0,2-5-599 0 0,1 1 1 0 0,0-1 0 0 0,0 1 0 0 0,0 0 0 0 0,-1 5 0 0 0,2-5 85 0 0,-1 1 1 0 0,1-1-1 0 0,0 0 1 0 0,1 1 0 0 0,-1-1-1 0 0,1 1 1 0 0,0-1-1 0 0,0 0 1 0 0,0 0-1 0 0,2 5 1 0 0,-2-7-14 0 0,0 0 0 0 0,0 0 1 0 0,0 0-1 0 0,1 0 0 0 0,-1 0 0 0 0,0 0 1 0 0,1 0-1 0 0,0-1 0 0 0,-1 1 0 0 0,1-1 0 0 0,0 1 1 0 0,0-1-1 0 0,0 0 0 0 0,0 0 0 0 0,0 1 1 0 0,0-2-1 0 0,0 1 0 0 0,0 0 0 0 0,0 0 0 0 0,0 0 1 0 0,4 0-1 0 0,7 0 18 0 0,-1-1 0 0 0,1 0 0 0 0,0 0 0 0 0,-1-1 0 0 0,1-1 0 0 0,19-5 0 0 0,13-2 13 0 0,-6 6-45 0 0,1 1 0 0 0,68 6 0 0 0,-97-3-4 0 0,13-1-602 0 0,-11 2 234 0 0</inkml:trace>
   <inkml:trace contextRef="#ctx0" brushRef="#br0" timeOffset="3313.87">2426 264 11520 0 0,'1'-3'156'0'0,"0"0"0"0"0,1 0 0 0 0,-1 0 0 0 0,0 0 0 0 0,1 0 0 0 0,0 0 0 0 0,2-4 0 0 0,-4 7-112 0 0,1 0 1 0 0,-1 0 0 0 0,0-1-1 0 0,0 1 1 0 0,0 0 0 0 0,1 0 0 0 0,-1-1-1 0 0,0 1 1 0 0,0 0 0 0 0,0-1-1 0 0,0 1 1 0 0,0 0 0 0 0,0-1 0 0 0,0 1-1 0 0,0 0 1 0 0,0-1 0 0 0,0 1-1 0 0,0 0 1 0 0,0-1 0 0 0,0 1 0 0 0,0 0-1 0 0,0-1 1 0 0,0 1 0 0 0,0 0-1 0 0,0-1 1 0 0,0 1 0 0 0,0 0 0 0 0,-1 0-1 0 0,1-1 1 0 0,0 1 0 0 0,0-1-1 0 0,-11-4 3143 0 0,-15 4 1821 0 0,21 3-4884 0 0,0-1 0 0 0,0 0 1 0 0,0 1-1 0 0,0 0 0 0 0,0 0 1 0 0,0 1-1 0 0,0-1 0 0 0,1 1 1 0 0,-5 4-1 0 0,-38 34 1396 0 0,19-16-1117 0 0,21-19-384 0 0,0 0-1 0 0,0 1 0 0 0,0 0 1 0 0,1 0-1 0 0,-8 11 1 0 0,12-15-16 0 0,1-1 1 0 0,0 1 0 0 0,0-1 0 0 0,0 1 0 0 0,0 0 0 0 0,0-1-1 0 0,0 1 1 0 0,1 0 0 0 0,-1 0 0 0 0,1 0 0 0 0,0-1 0 0 0,0 1-1 0 0,0 0 1 0 0,0 0 0 0 0,0 0 0 0 0,0 0 0 0 0,1-1 0 0 0,0 1 0 0 0,-1 0-1 0 0,1 0 1 0 0,0-1 0 0 0,3 5 0 0 0,2 3-23 0 0,1 0 1 0 0,0 0-1 0 0,1-1 1 0 0,0 0-1 0 0,0 0 0 0 0,1-1 1 0 0,16 12-1 0 0,-11-8-3 0 0,0 0 0 0 0,13 16 0 0 0,-25-26 45 0 0,-1 0-1 0 0,0 0 1 0 0,0 0-1 0 0,0 0 0 0 0,0 0 1 0 0,0 1-1 0 0,0-1 1 0 0,0 0-1 0 0,-1 0 1 0 0,1 1-1 0 0,-1-1 1 0 0,0 1-1 0 0,0-1 0 0 0,0 0 1 0 0,0 1-1 0 0,0-1 1 0 0,0 1-1 0 0,-1-1 1 0 0,1 0-1 0 0,-1 1 1 0 0,1-1-1 0 0,-1 0 0 0 0,0 0 1 0 0,0 1-1 0 0,-2 1 1 0 0,0 2 60 0 0,0-1 0 0 0,0 0-1 0 0,0 0 1 0 0,-1 0 0 0 0,0 0 0 0 0,0-1 0 0 0,-1 0 0 0 0,-8 8 0 0 0,1-5 147 0 0,0 0 1 0 0,0-1 0 0 0,0 0 0 0 0,-1-1 0 0 0,1-1 0 0 0,-1 0 0 0 0,0 0 0 0 0,-22 2 0 0 0,23-7-580 0 0,12 1 300 0 0,0 0-1 0 0,0 0 1 0 0,0-1-1 0 0,0 1 1 0 0,0 0-1 0 0,0 0 1 0 0,0 0-1 0 0,0 0 1 0 0,0-1-1 0 0,0 1 1 0 0,0 0-1 0 0,0 0 1 0 0,0 0-1 0 0,0 0 0 0 0,0 0 1 0 0,0-1-1 0 0,0 1 1 0 0,0 0-1 0 0,0 0 1 0 0,0 0-1 0 0,0 0 1 0 0,1 0-1 0 0,-1-1 1 0 0,0 1-1 0 0,0 0 1 0 0,0 0-1 0 0,0 0 1 0 0,0 0-1 0 0,0 0 1 0 0,0 0-1 0 0,1 0 0 0 0,-1-1 1 0 0,0 1-1 0 0,0 0 1 0 0,0 0-1 0 0,1 0 1 0 0,20-11-5290 0 0,-8 7-2604 0 0</inkml:trace>
   <inkml:trace contextRef="#ctx0" brushRef="#br0" timeOffset="3711.04">2587 562 14744 0 0,'0'0'1334'0'0,"-16"2"-914"0"0,2 2 2564 0 0,-22 12 0 0 0,31-14-2636 0 0,0 1 1 0 0,1-1-1 0 0,-1 2 1 0 0,0-1-1 0 0,1 0 1 0 0,0 1-1 0 0,-6 6 1 0 0,9-9-358 0 0,0 0 0 0 0,0 0 0 0 0,1 0 0 0 0,-1 0 0 0 0,1 0 0 0 0,-1 0 0 0 0,0 0 1 0 0,1 0-1 0 0,0 0 0 0 0,-1 0 0 0 0,1 0 0 0 0,0 1 0 0 0,-1-1 0 0 0,1 0 0 0 0,0 0 0 0 0,0 0 0 0 0,0 1 0 0 0,0-1 0 0 0,0 0 0 0 0,0 0 0 0 0,1 3 1 0 0,0-3-3 0 0,0 1 0 0 0,0 0 0 0 0,0 0 0 0 0,0-1 0 0 0,0 1 0 0 0,0-1 0 0 0,0 1 0 0 0,1-1 0 0 0,-1 0 1 0 0,0 1-1 0 0,1-1 0 0 0,2 2 0 0 0,1 0 1 0 0,0 0 0 0 0,0-1-1 0 0,0 1 1 0 0,1-1 0 0 0,-1 0 0 0 0,1-1 0 0 0,-1 1 0 0 0,9 0 0 0 0,8 0-141 0 0,1-1 1 0 0,36-4 0 0 0,-56 3-171 0 0,1-1 0 0 0,-1 0-1 0 0,0 1 1 0 0,1-1 0 0 0,-1-1 0 0 0,0 1 0 0 0,0 0-1 0 0,0-1 1 0 0,3-1 0 0 0,-3-1-1058 0 0</inkml:trace>
-  <inkml:trace contextRef="#ctx0" brushRef="#br0" timeOffset="4101.23">2567 377 16128 0 0,'-1'1'242'0'0,"0"0"1"0"0,0 0-1 0 0,-1 0 1 0 0,1 0-1 0 0,0 1 1 0 0,0-1-1 0 0,0 0 1 0 0,0 0-1 0 0,1 1 1 0 0,-1-1-1 0 0,0 1 1 0 0,0-1-1 0 0,1 0 1 0 0,-1 1-1 0 0,1-1 1 0 0,-1 1-1 0 0,1-1 1 0 0,0 1-1 0 0,0 0 1 0 0,-1-1-1 0 0,1 1 1 0 0,1 2-1 0 0,-1 1 569 0 0,1 1-1 0 0,0-1 0 0 0,0 0 1 0 0,1 0-1 0 0,3 9 0 0 0,-5-13-967 0 0,1 0 0 0 0,-1 0 0 0 0,1-1-1 0 0,-1 1 1 0 0,1 0 0 0 0,0 0 0 0 0,-1-1 0 0 0,1 1-1 0 0,0 0 1 0 0,0-1 0 0 0,-1 1 0 0 0,1-1 0 0 0,0 1-1 0 0,0-1 1 0 0,0 1 0 0 0,0-1 0 0 0,0 0 0 0 0,0 1-1 0 0,0-1 1 0 0,0 0 0 0 0,0 0 0 0 0,2 1 0 0 0,-1-1-473 0 0,0 0 1 0 0,0 0 0 0 0,0 0 0 0 0,0 0 0 0 0,0-1-1 0 0,0 1 1 0 0,0 0 0 0 0,0-1 0 0 0,0 0-1 0 0,3 0 1 0 0</inkml:trace>
+  <inkml:trace contextRef="#ctx0" brushRef="#br0" timeOffset="4101.22">2567 377 16128 0 0,'-1'1'242'0'0,"0"0"1"0"0,0 0-1 0 0,-1 0 1 0 0,1 0-1 0 0,0 1 1 0 0,0-1-1 0 0,0 0 1 0 0,0 0-1 0 0,1 1 1 0 0,-1-1-1 0 0,0 1 1 0 0,0-1-1 0 0,1 0 1 0 0,-1 1-1 0 0,1-1 1 0 0,-1 1-1 0 0,1-1 1 0 0,0 1-1 0 0,0 0 1 0 0,-1-1-1 0 0,1 1 1 0 0,1 2-1 0 0,-1 1 569 0 0,1 1-1 0 0,0-1 0 0 0,0 0 1 0 0,1 0-1 0 0,3 9 0 0 0,-5-13-967 0 0,1 0 0 0 0,-1 0 0 0 0,1-1-1 0 0,-1 1 1 0 0,1 0 0 0 0,0 0 0 0 0,-1-1 0 0 0,1 1-1 0 0,0 0 1 0 0,0-1 0 0 0,-1 1 0 0 0,1-1 0 0 0,0 1-1 0 0,0-1 1 0 0,0 1 0 0 0,0-1 0 0 0,0 0 0 0 0,0 1-1 0 0,0-1 1 0 0,0 0 0 0 0,0 0 0 0 0,2 1 0 0 0,-1-1-473 0 0,0 0 1 0 0,0 0 0 0 0,0 0 0 0 0,0 0 0 0 0,0-1-1 0 0,0 1 1 0 0,0 0 0 0 0,0-1 0 0 0,0 0-1 0 0,3 0 1 0 0</inkml:trace>
   <inkml:trace contextRef="#ctx0" brushRef="#br0" timeOffset="4663.16">3008 19 8808 0 0,'3'-3'200'0'0,"1"1"0"0"0,-1 0 0 0 0,1 0 0 0 0,-1 1 0 0 0,1-1 0 0 0,-1 1 0 0 0,1 0 0 0 0,0 0 0 0 0,0 0 0 0 0,0 0 0 0 0,0 0 0 0 0,0 1 0 0 0,0 0 1 0 0,0 0-1 0 0,0 0 0 0 0,0 0 0 0 0,0 1 0 0 0,5 1 0 0 0,-6-1 5 0 0,0 0-1 0 0,-1 0 1 0 0,1 0 0 0 0,0 0 0 0 0,0 1-1 0 0,-1-1 1 0 0,1 1 0 0 0,-1 0 0 0 0,1 0-1 0 0,-1 0 1 0 0,0 0 0 0 0,0 0 0 0 0,0 1-1 0 0,0-1 1 0 0,0 0 0 0 0,0 1-1 0 0,0 0 1 0 0,-1-1 0 0 0,0 1 0 0 0,1 0-1 0 0,-1 0 1 0 0,0 0 0 0 0,0 0 0 0 0,0 4-1 0 0,0 2 193 0 0,0 1-1 0 0,0 0 1 0 0,-1 0-1 0 0,-1 0 0 0 0,0 0 1 0 0,0 0-1 0 0,-1 0 0 0 0,0 0 1 0 0,-4 10-1 0 0,-6 14 740 0 0,-18 36 1 0 0,29-68-1088 0 0,-28 55 829 0 0,-2-2 0 0 0,-51 70 0 0 0,47-77-53 0 0,-65 71 1 0 0,97-117-804 0 0,-30 29 142 0 0,31-29-152 0 0,0-1-1 0 0,-1 1 1 0 0,1 0-1 0 0,-1-1 1 0 0,0 1 0 0 0,1-1-1 0 0,-1 0 1 0 0,0 0 0 0 0,0 0-1 0 0,0 0 1 0 0,0 0-1 0 0,-3-1 1 0 0,5 1-10 0 0,1-1-1 0 0,-1 0 1 0 0,0-1-1 0 0,0 1 1 0 0,0 0-1 0 0,1 0 1 0 0,-1 0-1 0 0,0 0 1 0 0,0-1-1 0 0,1 1 1 0 0,-1 0-1 0 0,0-1 1 0 0,0 1-1 0 0,1 0 1 0 0,-1-1-1 0 0,1 1 1 0 0,-1-1-1 0 0,0 1 1 0 0,1-1-1 0 0,-1 0 1 0 0,1 1-1 0 0,-2-2 1 0 0,2 0-16 0 0,-1 1 1 0 0,0-1-1 0 0,1 1 0 0 0,-1-1 1 0 0,1 1-1 0 0,0-1 1 0 0,-1 0-1 0 0,1 1 0 0 0,0-1 1 0 0,0-2-1 0 0,1-2-54 0 0,-1 0 0 0 0,1 0 0 0 0,1 0 0 0 0,-1 0-1 0 0,3-7 1 0 0,3 0-26 0 0,0-1-1 0 0,0 1 0 0 0,1 0 1 0 0,1 1-1 0 0,0 0 1 0 0,1 0-1 0 0,0 1 1 0 0,0 0-1 0 0,1 1 0 0 0,1 0 1 0 0,0 0-1 0 0,0 2 1 0 0,1-1-1 0 0,22-10 1 0 0,75-32-5 0 0,-94 45 82 0 0,1 1 1 0 0,0 0-1 0 0,0 1 1 0 0,32-4-1 0 0,-46 8-9 0 0,-1 0-1 0 0,1 0 0 0 0,-1 0 1 0 0,1 0-1 0 0,-1 0 0 0 0,1 1 1 0 0,0-1-1 0 0,-1 1 0 0 0,0 0 1 0 0,1-1-1 0 0,-1 1 0 0 0,1 0 1 0 0,-1 1-1 0 0,0-1 0 0 0,0 0 1 0 0,1 1-1 0 0,2 2 0 0 0,-3-2 6 0 0,-1-1 1 0 0,0 1-1 0 0,0-1 0 0 0,-1 1 1 0 0,1-1-1 0 0,0 1 0 0 0,0-1 0 0 0,-1 1 1 0 0,1 0-1 0 0,-1-1 0 0 0,0 1 0 0 0,1 0 1 0 0,-1 0-1 0 0,0-1 0 0 0,0 1 0 0 0,0 0 1 0 0,0 0-1 0 0,0-1 0 0 0,0 1 0 0 0,-1 0 1 0 0,1 0-1 0 0,-1-1 0 0 0,1 1 0 0 0,-1 0 1 0 0,1-1-1 0 0,-2 3 0 0 0,-35 87-3580 0 0,32-77 2882 0 0</inkml:trace>
   <inkml:trace contextRef="#ctx0" brushRef="#br0" timeOffset="5732">3289 590 11056 0 0,'0'0'2313'0'0,"17"6"542"0"0,-9-7-2159 0 0,0-1 0 0 0,0-1 0 0 0,12-5 0 0 0,-17 7-437 0 0,0-1 0 0 0,0 1 0 0 0,0-1 0 0 0,0 0 0 0 0,0 0 0 0 0,0 0 0 0 0,-1 0 0 0 0,1-1 0 0 0,-1 1 0 0 0,4-6 0 0 0,-6 8-226 0 0,1 0 1 0 0,-1 0 0 0 0,0-1 0 0 0,0 1-1 0 0,0 0 1 0 0,0 0 0 0 0,0 0 0 0 0,0 0-1 0 0,0-1 1 0 0,0 1 0 0 0,-1 0 0 0 0,1 0-1 0 0,0 0 1 0 0,0 0 0 0 0,0-1 0 0 0,0 1-1 0 0,0 0 1 0 0,0 0 0 0 0,0 0 0 0 0,0 0-1 0 0,0 0 1 0 0,0-1 0 0 0,-1 1 0 0 0,1 0-1 0 0,0 0 1 0 0,0 0 0 0 0,0 0 0 0 0,0 0-1 0 0,0 0 1 0 0,0 0 0 0 0,-1 0 0 0 0,1-1-1 0 0,0 1 1 0 0,0 0 0 0 0,0 0 0 0 0,0 0-1 0 0,-1 0 1 0 0,1 0 0 0 0,0 0 0 0 0,0 0-1 0 0,0 0 1 0 0,0 0 0 0 0,-1 0 0 0 0,1 0-1 0 0,0 0 1 0 0,0 0 0 0 0,0 0 0 0 0,0 0-1 0 0,-1 0 1 0 0,1 0 0 0 0,0 1 0 0 0,0-1-1 0 0,0 0 1 0 0,-12 3-10 0 0,8 0-31 0 0,1 0 0 0 0,0 1 1 0 0,0-1-1 0 0,0 1 0 0 0,0 0 0 0 0,1 0 0 0 0,-1 0 0 0 0,1 0 0 0 0,-3 8 0 0 0,5-10 11 0 0,-1 0-1 0 0,1 1 0 0 0,-1-1 0 0 0,1 1 1 0 0,0-1-1 0 0,-1 0 0 0 0,1 1 1 0 0,1-1-1 0 0,-1 1 0 0 0,0-1 0 0 0,0 0 1 0 0,1 1-1 0 0,0-1 0 0 0,-1 0 1 0 0,1 1-1 0 0,0-1 0 0 0,0 0 0 0 0,0 0 1 0 0,0 0-1 0 0,3 4 0 0 0,-1-2-17 0 0,0 0 0 0 0,0-1-1 0 0,1 1 1 0 0,-1-1 0 0 0,1 0-1 0 0,0 0 1 0 0,-1 0 0 0 0,1-1-1 0 0,0 1 1 0 0,1-1-1 0 0,4 2 1 0 0,-2-2-11 0 0,1 0-1 0 0,-1 0 1 0 0,0-1-1 0 0,1 0 1 0 0,-1 0-1 0 0,11-1 1 0 0,109-2-45 0 0,60 0 225 0 0,-165 3-563 0 0,38 1 352 0 0,-20 3-6171 0 0,-12 0-968 0 0</inkml:trace>
 </inkml:ink>

</xml_diff>

<commit_message>
start of chapter 'procedure'
</commit_message>
<xml_diff>
--- a/thesis/Bachelor Thesis.docx
+++ b/thesis/Bachelor Thesis.docx
@@ -664,7 +664,7 @@
           </mc:Choice>
           <mc:Fallback>
             <w:pict>
-              <v:shapetype w14:anchorId="09422AE1" id="_x0000_t75" coordsize="21600,21600" o:spt="75" o:preferrelative="t" path="m@4@5l@4@11@9@11@9@5xe" filled="f" stroked="f">
+              <v:shapetype w14:anchorId="09952BE3" id="_x0000_t75" coordsize="21600,21600" o:spt="75" o:preferrelative="t" path="m@4@5l@4@11@9@11@9@5xe" filled="f" stroked="f">
                 <v:stroke joinstyle="miter"/>
                 <v:formulas>
                   <v:f eqn="if lineDrawn pixelLineWidth 0"/>
@@ -3129,7 +3129,7 @@
             <w:rPr>
               <w:lang w:val="en-US"/>
             </w:rPr>
-            <w:instrText>ADDIN CitaviPlaceholder{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}</w:instrText>
+            <w:instrText>ADDIN CitaviPlaceholder{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}</w:instrText>
           </w:r>
           <w:r>
             <w:rPr>
@@ -3362,7 +3362,7 @@
             <w:rPr>
               <w:lang w:val="en-US"/>
             </w:rPr>
-            <w:instrText>ADDIN CitaviPlaceholder{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}</w:instrText>
+            <w:instrText>ADDIN CitaviPlaceholder{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}</w:instrText>
           </w:r>
           <w:r>
             <w:rPr>
@@ -6858,7 +6858,7 @@
             <w:rPr>
               <w:lang w:val="en-US"/>
             </w:rPr>
-            <w:instrText>ADDIN CitaviPlaceholder{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}</w:instrText>
+            <w:instrText>ADDIN CitaviPlaceholder{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}</w:instrText>
           </w:r>
           <w:r>
             <w:rPr>
@@ -6917,7 +6917,7 @@
             <w:rPr>
               <w:lang w:val="en-US"/>
             </w:rPr>
-            <w:instrText>ADDIN CitaviPlaceholder{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}</w:instrText>
+            <w:instrText>ADDIN CitaviPlaceholder{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}</w:instrText>
           </w:r>
           <w:r>
             <w:rPr>
@@ -8441,6 +8441,325 @@
           <w:lang w:val="en-US"/>
         </w:rPr>
       </w:pPr>
+      <w:r>
+        <w:rPr>
+          <w:lang w:val="en-US"/>
+        </w:rPr>
+        <w:t xml:space="preserve">Throughout this project various tools will be used to track, </w:t>
+      </w:r>
+      <w:r>
+        <w:rPr>
+          <w:lang w:val="en-US"/>
+        </w:rPr>
+        <w:t>organize and document this work</w:t>
+      </w:r>
+      <w:r>
+        <w:rPr>
+          <w:lang w:val="en-US"/>
+        </w:rPr>
+        <w:t xml:space="preserve">. </w:t>
+      </w:r>
+      <w:r>
+        <w:rPr>
+          <w:lang w:val="en-US"/>
+        </w:rPr>
+        <w:t xml:space="preserve">As part of this </w:t>
+      </w:r>
+      <w:r>
+        <w:rPr>
+          <w:lang w:val="en-US"/>
+        </w:rPr>
+        <w:t>research</w:t>
+      </w:r>
+      <w:r>
+        <w:rPr>
+          <w:lang w:val="en-US"/>
+        </w:rPr>
+        <w:t>,</w:t>
+      </w:r>
+      <w:r>
+        <w:rPr>
+          <w:lang w:val="en-US"/>
+        </w:rPr>
+        <w:t xml:space="preserve"> </w:t>
+      </w:r>
+      <w:r>
+        <w:rPr>
+          <w:lang w:val="en-US"/>
+        </w:rPr>
+        <w:t xml:space="preserve">a </w:t>
+      </w:r>
+      <w:r>
+        <w:rPr>
+          <w:lang w:val="en-US"/>
+        </w:rPr>
+        <w:t xml:space="preserve">GitHub repository </w:t>
+      </w:r>
+      <w:r>
+        <w:rPr>
+          <w:lang w:val="en-US"/>
+        </w:rPr>
+        <w:t>was</w:t>
+      </w:r>
+      <w:r>
+        <w:rPr>
+          <w:lang w:val="en-US"/>
+        </w:rPr>
+        <w:t xml:space="preserve"> created</w:t>
+      </w:r>
+      <w:r>
+        <w:rPr>
+          <w:lang w:val="en-US"/>
+        </w:rPr>
+        <w:t>,</w:t>
+      </w:r>
+      <w:r>
+        <w:rPr>
+          <w:lang w:val="en-US"/>
+        </w:rPr>
+        <w:t xml:space="preserve"> which contains</w:t>
+      </w:r>
+      <w:r>
+        <w:rPr>
+          <w:lang w:val="en-US"/>
+        </w:rPr>
+        <w:t xml:space="preserve"> both the thesis </w:t>
+      </w:r>
+      <w:r>
+        <w:rPr>
+          <w:lang w:val="en-US"/>
+        </w:rPr>
+        <w:t>W</w:t>
+      </w:r>
+      <w:r>
+        <w:rPr>
+          <w:lang w:val="en-US"/>
+        </w:rPr>
+        <w:t>ord document and the software artifact</w:t>
+      </w:r>
+      <w:r>
+        <w:rPr>
+          <w:lang w:val="en-US"/>
+        </w:rPr>
+        <w:t>.</w:t>
+      </w:r>
+      <w:r>
+        <w:rPr>
+          <w:rStyle w:val="Funotenzeichen"/>
+          <w:lang w:val="en-US"/>
+        </w:rPr>
+        <w:footnoteReference w:id="2"/>
+      </w:r>
+      <w:r>
+        <w:rPr>
+          <w:lang w:val="en-US"/>
+        </w:rPr>
+        <w:t xml:space="preserve"> </w:t>
+      </w:r>
+      <w:r>
+        <w:rPr>
+          <w:lang w:val="en-US"/>
+        </w:rPr>
+        <w:t xml:space="preserve">GitHub and Git </w:t>
+      </w:r>
+      <w:r>
+        <w:rPr>
+          <w:lang w:val="en-US"/>
+        </w:rPr>
+        <w:t>are</w:t>
+      </w:r>
+      <w:r>
+        <w:rPr>
+          <w:lang w:val="en-US"/>
+        </w:rPr>
+        <w:t xml:space="preserve"> used</w:t>
+      </w:r>
+      <w:r>
+        <w:rPr>
+          <w:lang w:val="en-US"/>
+        </w:rPr>
+        <w:t xml:space="preserve"> for version control</w:t>
+      </w:r>
+      <w:r>
+        <w:rPr>
+          <w:lang w:val="en-US"/>
+        </w:rPr>
+        <w:t xml:space="preserve"> and</w:t>
+      </w:r>
+      <w:r>
+        <w:rPr>
+          <w:lang w:val="en-US"/>
+        </w:rPr>
+        <w:t xml:space="preserve"> </w:t>
+      </w:r>
+      <w:r>
+        <w:rPr>
+          <w:lang w:val="en-US"/>
+        </w:rPr>
+        <w:t>enable</w:t>
+      </w:r>
+      <w:r>
+        <w:rPr>
+          <w:lang w:val="en-US"/>
+        </w:rPr>
+        <w:t xml:space="preserve"> work</w:t>
+      </w:r>
+      <w:r>
+        <w:rPr>
+          <w:lang w:val="en-US"/>
+        </w:rPr>
+        <w:t xml:space="preserve"> on</w:t>
+      </w:r>
+      <w:r>
+        <w:rPr>
+          <w:lang w:val="en-US"/>
+        </w:rPr>
+        <w:t xml:space="preserve"> different systems</w:t>
+      </w:r>
+      <w:r>
+        <w:rPr>
+          <w:lang w:val="en-US"/>
+        </w:rPr>
+        <w:t>. It</w:t>
+      </w:r>
+      <w:r>
+        <w:rPr>
+          <w:lang w:val="en-US"/>
+        </w:rPr>
+        <w:t xml:space="preserve"> also</w:t>
+      </w:r>
+      <w:r>
+        <w:rPr>
+          <w:lang w:val="en-US"/>
+        </w:rPr>
+        <w:t xml:space="preserve"> serves to make </w:t>
+      </w:r>
+      <w:r>
+        <w:rPr>
+          <w:lang w:val="en-US"/>
+        </w:rPr>
+        <w:t>the</w:t>
+      </w:r>
+      <w:r>
+        <w:rPr>
+          <w:lang w:val="en-US"/>
+        </w:rPr>
+        <w:t xml:space="preserve"> development</w:t>
+      </w:r>
+      <w:r>
+        <w:rPr>
+          <w:lang w:val="en-US"/>
+        </w:rPr>
+        <w:t xml:space="preserve"> of </w:t>
+      </w:r>
+      <w:r>
+        <w:rPr>
+          <w:lang w:val="en-US"/>
+        </w:rPr>
+        <w:t>this</w:t>
+      </w:r>
+      <w:r>
+        <w:rPr>
+          <w:lang w:val="en-US"/>
+        </w:rPr>
+        <w:t xml:space="preserve"> research</w:t>
+      </w:r>
+      <w:r>
+        <w:rPr>
+          <w:lang w:val="en-US"/>
+        </w:rPr>
+        <w:t xml:space="preserve"> transparent and</w:t>
+      </w:r>
+      <w:r>
+        <w:rPr>
+          <w:lang w:val="en-US"/>
+        </w:rPr>
+        <w:t xml:space="preserve"> traceable</w:t>
+      </w:r>
+      <w:r>
+        <w:rPr>
+          <w:lang w:val="en-US"/>
+        </w:rPr>
+        <w:t>.</w:t>
+      </w:r>
+      <w:r>
+        <w:rPr>
+          <w:lang w:val="en-US"/>
+        </w:rPr>
+        <w:t xml:space="preserve"> Internally, a </w:t>
+      </w:r>
+      <w:r>
+        <w:rPr>
+          <w:lang w:val="en-US"/>
+        </w:rPr>
+        <w:t xml:space="preserve">GitHub Project </w:t>
+      </w:r>
+      <w:r>
+        <w:rPr>
+          <w:lang w:val="en-US"/>
+        </w:rPr>
+        <w:t>Kanban board</w:t>
+      </w:r>
+      <w:r>
+        <w:rPr>
+          <w:lang w:val="en-US"/>
+        </w:rPr>
+        <w:t xml:space="preserve"> </w:t>
+      </w:r>
+      <w:r>
+        <w:rPr>
+          <w:lang w:val="en-US"/>
+        </w:rPr>
+        <w:t>is used for project management.</w:t>
+      </w:r>
+      <w:r>
+        <w:rPr>
+          <w:lang w:val="en-US"/>
+        </w:rPr>
+        <w:t xml:space="preserve"> </w:t>
+      </w:r>
+      <w:r>
+        <w:rPr>
+          <w:lang w:val="en-US"/>
+        </w:rPr>
+        <w:t>There</w:t>
+      </w:r>
+      <w:r>
+        <w:rPr>
+          <w:lang w:val="en-US"/>
+        </w:rPr>
+        <w:t>,</w:t>
+      </w:r>
+      <w:r>
+        <w:rPr>
+          <w:lang w:val="en-US"/>
+        </w:rPr>
+        <w:t xml:space="preserve"> the project is broken down into individual tasks</w:t>
+      </w:r>
+      <w:r>
+        <w:rPr>
+          <w:lang w:val="en-US"/>
+        </w:rPr>
+        <w:t>, all of which have their progress tracked</w:t>
+      </w:r>
+      <w:r>
+        <w:rPr>
+          <w:lang w:val="en-US"/>
+        </w:rPr>
+        <w:t>.</w:t>
+      </w:r>
+      <w:r>
+        <w:rPr>
+          <w:lang w:val="en-US"/>
+        </w:rPr>
+        <w:t xml:space="preserve"> This way it is possible to gain an overview of </w:t>
+      </w:r>
+      <w:r>
+        <w:rPr>
+          <w:lang w:val="en-US"/>
+        </w:rPr>
+        <w:t>the entire process.</w:t>
+      </w:r>
     </w:p>
     <w:p>
       <w:pPr>
@@ -8852,7 +9171,7 @@
             <w:rPr>
               <w:lang w:val="en-US"/>
             </w:rPr>
-            <w:instrText>ADDIN CitaviPlaceholder{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}</w:instrText>
+            <w:instrText>ADDIN CitaviPlaceholder{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}</w:instrText>
           </w:r>
           <w:r>
             <w:rPr>
@@ -10362,12 +10681,8 @@
           <w:lang w:val="en-US"/>
         </w:rPr>
         <w:sectPr>
-          <w:headerReference w:type="even" r:id="rId10"/>
-          <w:headerReference w:type="default" r:id="rId11"/>
-          <w:footerReference w:type="even" r:id="rId12"/>
-          <w:footerReference w:type="default" r:id="rId13"/>
-          <w:headerReference w:type="first" r:id="rId14"/>
-          <w:footerReference w:type="first" r:id="rId15"/>
+          <w:headerReference w:type="default" r:id="rId10"/>
+          <w:headerReference w:type="first" r:id="rId11"/>
           <w:type w:val="continuous"/>
           <w:pgSz w:w="11906" w:h="16838" w:code="9"/>
           <w:pgMar w:top="1418" w:right="1416" w:bottom="1134" w:left="1985" w:header="720" w:footer="720" w:gutter="0"/>
@@ -10408,7 +10723,7 @@
           <w:lang w:val="en-US"/>
         </w:rPr>
         <w:sectPr>
-          <w:headerReference w:type="first" r:id="rId16"/>
+          <w:headerReference w:type="first" r:id="rId12"/>
           <w:type w:val="continuous"/>
           <w:pgSz w:w="11906" w:h="16838" w:code="9"/>
           <w:pgMar w:top="1418" w:right="1418" w:bottom="1134" w:left="1985" w:header="720" w:footer="720" w:gutter="0"/>
@@ -11614,7 +11929,6 @@
         <w:rPr>
           <w:lang w:val="en-US"/>
         </w:rPr>
-        <w:lastRenderedPageBreak/>
         <w:fldChar w:fldCharType="end"/>
       </w:r>
     </w:p>
@@ -12293,36 +12607,6 @@
 </w:endnotes>
 </file>
 
-<file path=word/footer1.xml><?xml version="1.0" encoding="utf-8"?>
-<w:ftr xmlns:wpc="http://schemas.microsoft.com/office/word/2010/wordprocessingCanvas" xmlns:cx="http://schemas.microsoft.com/office/drawing/2014/chartex" xmlns:cx1="http://schemas.microsoft.com/office/drawing/2015/9/8/chartex" xmlns:cx2="http://schemas.microsoft.com/office/drawing/2015/10/21/chartex" xmlns:cx3="http://schemas.microsoft.com/office/drawing/2016/5/9/chartex" xmlns:cx4="http://schemas.microsoft.com/office/drawing/2016/5/10/chartex" xmlns:cx5="http://schemas.microsoft.com/office/drawing/2016/5/11/chartex" xmlns:cx6="http://schemas.microsoft.com/office/drawing/2016/5/12/chartex" xmlns:cx7="http://schemas.microsoft.com/office/drawing/2016/5/13/chartex" xmlns:cx8="http://schemas.microsoft.com/office/drawing/2016/5/14/chartex" xmlns:mc="http://schemas.openxmlformats.org/markup-compatibility/2006" xmlns:aink="http://schemas.microsoft.com/office/drawing/2016/ink" xmlns:am3d="http://schemas.microsoft.com/office/drawing/2017/model3d" xmlns:o="urn:schemas-microsoft-com:office:office" xmlns:oel="http://schemas.microsoft.com/office/2019/extlst" xmlns:r="http://schemas.openxmlformats.org/officeDocument/2006/relationships" xmlns:m="http://schemas.openxmlformats.org/officeDocument/2006/math" xmlns:v="urn:schemas-microsoft-com:vml" xmlns:wp14="http://schemas.microsoft.com/office/word/2010/wordprocessingDrawing" xmlns:wp="http://schemas.openxmlformats.org/drawingml/2006/wordprocessingDrawing" xmlns:w10="urn:schemas-microsoft-com:office:word" xmlns:w="http://schemas.openxmlformats.org/wordprocessingml/2006/main" xmlns:w14="http://schemas.microsoft.com/office/word/2010/wordml" xmlns:w15="http://schemas.microsoft.com/office/word/2012/wordml" xmlns:w16cex="http://schemas.microsoft.com/office/word/2018/wordml/cex" xmlns:w16cid="http://schemas.microsoft.com/office/word/2016/wordml/cid" xmlns:w16="http://schemas.microsoft.com/office/word/2018/wordml" xmlns:w16sdtdh="http://schemas.microsoft.com/office/word/2020/wordml/sdtdatahash" xmlns:w16se="http://schemas.microsoft.com/office/word/2015/wordml/symex" xmlns:wpg="http://schemas.microsoft.com/office/word/2010/wordprocessingGroup" xmlns:wpi="http://schemas.microsoft.com/office/word/2010/wordprocessingInk" xmlns:wne="http://schemas.microsoft.com/office/word/2006/wordml" xmlns:wps="http://schemas.microsoft.com/office/word/2010/wordprocessingShape" mc:Ignorable="w14 w15 w16se w16cid w16 w16cex w16sdtdh wp14">
-  <w:p>
-    <w:pPr>
-      <w:pStyle w:val="Fuzeile"/>
-    </w:pPr>
-  </w:p>
-</w:ftr>
-</file>
-
-<file path=word/footer2.xml><?xml version="1.0" encoding="utf-8"?>
-<w:ftr xmlns:wpc="http://schemas.microsoft.com/office/word/2010/wordprocessingCanvas" xmlns:cx="http://schemas.microsoft.com/office/drawing/2014/chartex" xmlns:cx1="http://schemas.microsoft.com/office/drawing/2015/9/8/chartex" xmlns:cx2="http://schemas.microsoft.com/office/drawing/2015/10/21/chartex" xmlns:cx3="http://schemas.microsoft.com/office/drawing/2016/5/9/chartex" xmlns:cx4="http://schemas.microsoft.com/office/drawing/2016/5/10/chartex" xmlns:cx5="http://schemas.microsoft.com/office/drawing/2016/5/11/chartex" xmlns:cx6="http://schemas.microsoft.com/office/drawing/2016/5/12/chartex" xmlns:cx7="http://schemas.microsoft.com/office/drawing/2016/5/13/chartex" xmlns:cx8="http://schemas.microsoft.com/office/drawing/2016/5/14/chartex" xmlns:mc="http://schemas.openxmlformats.org/markup-compatibility/2006" xmlns:aink="http://schemas.microsoft.com/office/drawing/2016/ink" xmlns:am3d="http://schemas.microsoft.com/office/drawing/2017/model3d" xmlns:o="urn:schemas-microsoft-com:office:office" xmlns:oel="http://schemas.microsoft.com/office/2019/extlst" xmlns:r="http://schemas.openxmlformats.org/officeDocument/2006/relationships" xmlns:m="http://schemas.openxmlformats.org/officeDocument/2006/math" xmlns:v="urn:schemas-microsoft-com:vml" xmlns:wp14="http://schemas.microsoft.com/office/word/2010/wordprocessingDrawing" xmlns:wp="http://schemas.openxmlformats.org/drawingml/2006/wordprocessingDrawing" xmlns:w10="urn:schemas-microsoft-com:office:word" xmlns:w="http://schemas.openxmlformats.org/wordprocessingml/2006/main" xmlns:w14="http://schemas.microsoft.com/office/word/2010/wordml" xmlns:w15="http://schemas.microsoft.com/office/word/2012/wordml" xmlns:w16cex="http://schemas.microsoft.com/office/word/2018/wordml/cex" xmlns:w16cid="http://schemas.microsoft.com/office/word/2016/wordml/cid" xmlns:w16="http://schemas.microsoft.com/office/word/2018/wordml" xmlns:w16sdtdh="http://schemas.microsoft.com/office/word/2020/wordml/sdtdatahash" xmlns:w16se="http://schemas.microsoft.com/office/word/2015/wordml/symex" xmlns:wpg="http://schemas.microsoft.com/office/word/2010/wordprocessingGroup" xmlns:wpi="http://schemas.microsoft.com/office/word/2010/wordprocessingInk" xmlns:wne="http://schemas.microsoft.com/office/word/2006/wordml" xmlns:wps="http://schemas.microsoft.com/office/word/2010/wordprocessingShape" mc:Ignorable="w14 w15 w16se w16cid w16 w16cex w16sdtdh wp14">
-  <w:p>
-    <w:pPr>
-      <w:pStyle w:val="Fuzeile"/>
-    </w:pPr>
-  </w:p>
-</w:ftr>
-</file>
-
-<file path=word/footer3.xml><?xml version="1.0" encoding="utf-8"?>
-<w:ftr xmlns:wpc="http://schemas.microsoft.com/office/word/2010/wordprocessingCanvas" xmlns:cx="http://schemas.microsoft.com/office/drawing/2014/chartex" xmlns:cx1="http://schemas.microsoft.com/office/drawing/2015/9/8/chartex" xmlns:cx2="http://schemas.microsoft.com/office/drawing/2015/10/21/chartex" xmlns:cx3="http://schemas.microsoft.com/office/drawing/2016/5/9/chartex" xmlns:cx4="http://schemas.microsoft.com/office/drawing/2016/5/10/chartex" xmlns:cx5="http://schemas.microsoft.com/office/drawing/2016/5/11/chartex" xmlns:cx6="http://schemas.microsoft.com/office/drawing/2016/5/12/chartex" xmlns:cx7="http://schemas.microsoft.com/office/drawing/2016/5/13/chartex" xmlns:cx8="http://schemas.microsoft.com/office/drawing/2016/5/14/chartex" xmlns:mc="http://schemas.openxmlformats.org/markup-compatibility/2006" xmlns:aink="http://schemas.microsoft.com/office/drawing/2016/ink" xmlns:am3d="http://schemas.microsoft.com/office/drawing/2017/model3d" xmlns:o="urn:schemas-microsoft-com:office:office" xmlns:oel="http://schemas.microsoft.com/office/2019/extlst" xmlns:r="http://schemas.openxmlformats.org/officeDocument/2006/relationships" xmlns:m="http://schemas.openxmlformats.org/officeDocument/2006/math" xmlns:v="urn:schemas-microsoft-com:vml" xmlns:wp14="http://schemas.microsoft.com/office/word/2010/wordprocessingDrawing" xmlns:wp="http://schemas.openxmlformats.org/drawingml/2006/wordprocessingDrawing" xmlns:w10="urn:schemas-microsoft-com:office:word" xmlns:w="http://schemas.openxmlformats.org/wordprocessingml/2006/main" xmlns:w14="http://schemas.microsoft.com/office/word/2010/wordml" xmlns:w15="http://schemas.microsoft.com/office/word/2012/wordml" xmlns:w16cex="http://schemas.microsoft.com/office/word/2018/wordml/cex" xmlns:w16cid="http://schemas.microsoft.com/office/word/2016/wordml/cid" xmlns:w16="http://schemas.microsoft.com/office/word/2018/wordml" xmlns:w16sdtdh="http://schemas.microsoft.com/office/word/2020/wordml/sdtdatahash" xmlns:w16se="http://schemas.microsoft.com/office/word/2015/wordml/symex" xmlns:wpg="http://schemas.microsoft.com/office/word/2010/wordprocessingGroup" xmlns:wpi="http://schemas.microsoft.com/office/word/2010/wordprocessingInk" xmlns:wne="http://schemas.microsoft.com/office/word/2006/wordml" xmlns:wps="http://schemas.microsoft.com/office/word/2010/wordprocessingShape" mc:Ignorable="w14 w15 w16se w16cid w16 w16cex w16sdtdh wp14">
-  <w:p>
-    <w:pPr>
-      <w:pStyle w:val="Fuzeile"/>
-    </w:pPr>
-  </w:p>
-</w:ftr>
-</file>
-
 <file path=word/footnotes.xml><?xml version="1.0" encoding="utf-8"?>
 <w:footnotes xmlns:wpc="http://schemas.microsoft.com/office/word/2010/wordprocessingCanvas" xmlns:cx="http://schemas.microsoft.com/office/drawing/2014/chartex" xmlns:cx1="http://schemas.microsoft.com/office/drawing/2015/9/8/chartex" xmlns:cx2="http://schemas.microsoft.com/office/drawing/2015/10/21/chartex" xmlns:cx3="http://schemas.microsoft.com/office/drawing/2016/5/9/chartex" xmlns:cx4="http://schemas.microsoft.com/office/drawing/2016/5/10/chartex" xmlns:cx5="http://schemas.microsoft.com/office/drawing/2016/5/11/chartex" xmlns:cx6="http://schemas.microsoft.com/office/drawing/2016/5/12/chartex" xmlns:cx7="http://schemas.microsoft.com/office/drawing/2016/5/13/chartex" xmlns:cx8="http://schemas.microsoft.com/office/drawing/2016/5/14/chartex" xmlns:mc="http://schemas.openxmlformats.org/markup-compatibility/2006" xmlns:aink="http://schemas.microsoft.com/office/drawing/2016/ink" xmlns:am3d="http://schemas.microsoft.com/office/drawing/2017/model3d" xmlns:o="urn:schemas-microsoft-com:office:office" xmlns:oel="http://schemas.microsoft.com/office/2019/extlst" xmlns:r="http://schemas.openxmlformats.org/officeDocument/2006/relationships" xmlns:m="http://schemas.openxmlformats.org/officeDocument/2006/math" xmlns:v="urn:schemas-microsoft-com:vml" xmlns:wp14="http://schemas.microsoft.com/office/word/2010/wordprocessingDrawing" xmlns:wp="http://schemas.openxmlformats.org/drawingml/2006/wordprocessingDrawing" xmlns:w10="urn:schemas-microsoft-com:office:word" xmlns:w="http://schemas.openxmlformats.org/wordprocessingml/2006/main" xmlns:w14="http://schemas.microsoft.com/office/word/2010/wordml" xmlns:w15="http://schemas.microsoft.com/office/word/2012/wordml" xmlns:w16cex="http://schemas.microsoft.com/office/word/2018/wordml/cex" xmlns:w16cid="http://schemas.microsoft.com/office/word/2016/wordml/cid" xmlns:w16="http://schemas.microsoft.com/office/word/2018/wordml" xmlns:w16sdtdh="http://schemas.microsoft.com/office/word/2020/wordml/sdtdatahash" xmlns:w16se="http://schemas.microsoft.com/office/word/2015/wordml/symex" xmlns:wpg="http://schemas.microsoft.com/office/word/2010/wordprocessingGroup" xmlns:wpi="http://schemas.microsoft.com/office/word/2010/wordprocessingInk" xmlns:wne="http://schemas.microsoft.com/office/word/2006/wordml" xmlns:wps="http://schemas.microsoft.com/office/word/2010/wordprocessingShape" mc:Ignorable="w14 w15 w16se w16cid w16 w16cex w16sdtdh wp14">
   <w:footnote w:type="separator" w:id="-1">
@@ -12364,6 +12648,25 @@
           <w:lang w:val="en-US"/>
         </w:rPr>
         <w:t>Throughout this paper ML and AI will be used interchangeably.</w:t>
+      </w:r>
+    </w:p>
+  </w:footnote>
+  <w:footnote w:id="2">
+    <w:p>
+      <w:pPr>
+        <w:pStyle w:val="Funotentext"/>
+      </w:pPr>
+      <w:r>
+        <w:rPr>
+          <w:rStyle w:val="Funotenzeichen"/>
+        </w:rPr>
+        <w:footnoteRef/>
+      </w:r>
+      <w:r>
+        <w:t xml:space="preserve"> </w:t>
+      </w:r>
+      <w:r>
+        <w:t>https://github.com/MyPetOctocat/bachelor_2022</w:t>
       </w:r>
     </w:p>
   </w:footnote>
@@ -12371,16 +12674,6 @@
 </file>
 
 <file path=word/header1.xml><?xml version="1.0" encoding="utf-8"?>
-<w:hdr xmlns:wpc="http://schemas.microsoft.com/office/word/2010/wordprocessingCanvas" xmlns:cx="http://schemas.microsoft.com/office/drawing/2014/chartex" xmlns:cx1="http://schemas.microsoft.com/office/drawing/2015/9/8/chartex" xmlns:cx2="http://schemas.microsoft.com/office/drawing/2015/10/21/chartex" xmlns:cx3="http://schemas.microsoft.com/office/drawing/2016/5/9/chartex" xmlns:cx4="http://schemas.microsoft.com/office/drawing/2016/5/10/chartex" xmlns:cx5="http://schemas.microsoft.com/office/drawing/2016/5/11/chartex" xmlns:cx6="http://schemas.microsoft.com/office/drawing/2016/5/12/chartex" xmlns:cx7="http://schemas.microsoft.com/office/drawing/2016/5/13/chartex" xmlns:cx8="http://schemas.microsoft.com/office/drawing/2016/5/14/chartex" xmlns:mc="http://schemas.openxmlformats.org/markup-compatibility/2006" xmlns:aink="http://schemas.microsoft.com/office/drawing/2016/ink" xmlns:am3d="http://schemas.microsoft.com/office/drawing/2017/model3d" xmlns:o="urn:schemas-microsoft-com:office:office" xmlns:oel="http://schemas.microsoft.com/office/2019/extlst" xmlns:r="http://schemas.openxmlformats.org/officeDocument/2006/relationships" xmlns:m="http://schemas.openxmlformats.org/officeDocument/2006/math" xmlns:v="urn:schemas-microsoft-com:vml" xmlns:wp14="http://schemas.microsoft.com/office/word/2010/wordprocessingDrawing" xmlns:wp="http://schemas.openxmlformats.org/drawingml/2006/wordprocessingDrawing" xmlns:w10="urn:schemas-microsoft-com:office:word" xmlns:w="http://schemas.openxmlformats.org/wordprocessingml/2006/main" xmlns:w14="http://schemas.microsoft.com/office/word/2010/wordml" xmlns:w15="http://schemas.microsoft.com/office/word/2012/wordml" xmlns:w16cex="http://schemas.microsoft.com/office/word/2018/wordml/cex" xmlns:w16cid="http://schemas.microsoft.com/office/word/2016/wordml/cid" xmlns:w16="http://schemas.microsoft.com/office/word/2018/wordml" xmlns:w16sdtdh="http://schemas.microsoft.com/office/word/2020/wordml/sdtdatahash" xmlns:w16se="http://schemas.microsoft.com/office/word/2015/wordml/symex" xmlns:wpg="http://schemas.microsoft.com/office/word/2010/wordprocessingGroup" xmlns:wpi="http://schemas.microsoft.com/office/word/2010/wordprocessingInk" xmlns:wne="http://schemas.microsoft.com/office/word/2006/wordml" xmlns:wps="http://schemas.microsoft.com/office/word/2010/wordprocessingShape" mc:Ignorable="w14 w15 w16se w16cid w16 w16cex w16sdtdh wp14">
-  <w:p>
-    <w:pPr>
-      <w:pStyle w:val="Kopfzeile"/>
-    </w:pPr>
-  </w:p>
-</w:hdr>
-</file>
-
-<file path=word/header2.xml><?xml version="1.0" encoding="utf-8"?>
 <w:hdr xmlns:wpc="http://schemas.microsoft.com/office/word/2010/wordprocessingCanvas" xmlns:cx="http://schemas.microsoft.com/office/drawing/2014/chartex" xmlns:cx1="http://schemas.microsoft.com/office/drawing/2015/9/8/chartex" xmlns:cx2="http://schemas.microsoft.com/office/drawing/2015/10/21/chartex" xmlns:cx3="http://schemas.microsoft.com/office/drawing/2016/5/9/chartex" xmlns:cx4="http://schemas.microsoft.com/office/drawing/2016/5/10/chartex" xmlns:cx5="http://schemas.microsoft.com/office/drawing/2016/5/11/chartex" xmlns:cx6="http://schemas.microsoft.com/office/drawing/2016/5/12/chartex" xmlns:cx7="http://schemas.microsoft.com/office/drawing/2016/5/13/chartex" xmlns:cx8="http://schemas.microsoft.com/office/drawing/2016/5/14/chartex" xmlns:mc="http://schemas.openxmlformats.org/markup-compatibility/2006" xmlns:aink="http://schemas.microsoft.com/office/drawing/2016/ink" xmlns:am3d="http://schemas.microsoft.com/office/drawing/2017/model3d" xmlns:o="urn:schemas-microsoft-com:office:office" xmlns:oel="http://schemas.microsoft.com/office/2019/extlst" xmlns:r="http://schemas.openxmlformats.org/officeDocument/2006/relationships" xmlns:m="http://schemas.openxmlformats.org/officeDocument/2006/math" xmlns:v="urn:schemas-microsoft-com:vml" xmlns:wp14="http://schemas.microsoft.com/office/word/2010/wordprocessingDrawing" xmlns:wp="http://schemas.openxmlformats.org/drawingml/2006/wordprocessingDrawing" xmlns:w10="urn:schemas-microsoft-com:office:word" xmlns:w="http://schemas.openxmlformats.org/wordprocessingml/2006/main" xmlns:w14="http://schemas.microsoft.com/office/word/2010/wordml" xmlns:w15="http://schemas.microsoft.com/office/word/2012/wordml" xmlns:w16cex="http://schemas.microsoft.com/office/word/2018/wordml/cex" xmlns:w16cid="http://schemas.microsoft.com/office/word/2016/wordml/cid" xmlns:w16="http://schemas.microsoft.com/office/word/2018/wordml" xmlns:w16sdtdh="http://schemas.microsoft.com/office/word/2020/wordml/sdtdatahash" xmlns:w16se="http://schemas.microsoft.com/office/word/2015/wordml/symex" xmlns:wpg="http://schemas.microsoft.com/office/word/2010/wordprocessingGroup" xmlns:wpi="http://schemas.microsoft.com/office/word/2010/wordprocessingInk" xmlns:wne="http://schemas.microsoft.com/office/word/2006/wordml" xmlns:wps="http://schemas.microsoft.com/office/word/2010/wordprocessingShape" mc:Ignorable="w14 w15 w16se w16cid w16 w16cex w16sdtdh wp14">
   <w:p>
     <w:pPr>
@@ -12401,7 +12694,7 @@
         <w:rPr>
           <w:noProof/>
         </w:rPr>
-        <w:instrText>0</w:instrText>
+        <w:instrText>2</w:instrText>
       </w:r>
     </w:fldSimple>
     <w:r>
@@ -12418,7 +12711,7 @@
         <w:rPr>
           <w:noProof/>
         </w:rPr>
-        <w:instrText>4</w:instrText>
+        <w:instrText>2</w:instrText>
       </w:r>
     </w:fldSimple>
     <w:r>
@@ -12431,7 +12724,7 @@
       <w:rPr>
         <w:noProof/>
       </w:rPr>
-      <w:instrText>4</w:instrText>
+      <w:instrText>2</w:instrText>
     </w:r>
     <w:r>
       <w:instrText xml:space="preserve"> </w:instrText>
@@ -12443,6 +12736,15 @@
       <w:instrText xml:space="preserve"> \* MERGEFORMAT </w:instrText>
     </w:r>
     <w:r>
+      <w:fldChar w:fldCharType="separate"/>
+    </w:r>
+    <w:r>
+      <w:rPr>
+        <w:noProof/>
+      </w:rPr>
+      <w:t xml:space="preserve">2 </w:t>
+    </w:r>
+    <w:r>
       <w:fldChar w:fldCharType="end"/>
     </w:r>
     <w:fldSimple w:instr=" STYLEREF &quot;Überschrift 1&quot; \* MERGEFORMAT ">
@@ -12450,7 +12752,7 @@
         <w:rPr>
           <w:noProof/>
         </w:rPr>
-        <w:t>Index</w:t>
+        <w:t>Motivation and Structure</w:t>
       </w:r>
     </w:fldSimple>
     <w:r>
@@ -12478,7 +12780,7 @@
 </w:hdr>
 </file>
 
-<file path=word/header3.xml><?xml version="1.0" encoding="utf-8"?>
+<file path=word/header2.xml><?xml version="1.0" encoding="utf-8"?>
 <w:hdr xmlns:wpc="http://schemas.microsoft.com/office/word/2010/wordprocessingCanvas" xmlns:cx="http://schemas.microsoft.com/office/drawing/2014/chartex" xmlns:cx1="http://schemas.microsoft.com/office/drawing/2015/9/8/chartex" xmlns:cx2="http://schemas.microsoft.com/office/drawing/2015/10/21/chartex" xmlns:cx3="http://schemas.microsoft.com/office/drawing/2016/5/9/chartex" xmlns:cx4="http://schemas.microsoft.com/office/drawing/2016/5/10/chartex" xmlns:cx5="http://schemas.microsoft.com/office/drawing/2016/5/11/chartex" xmlns:cx6="http://schemas.microsoft.com/office/drawing/2016/5/12/chartex" xmlns:cx7="http://schemas.microsoft.com/office/drawing/2016/5/13/chartex" xmlns:cx8="http://schemas.microsoft.com/office/drawing/2016/5/14/chartex" xmlns:mc="http://schemas.openxmlformats.org/markup-compatibility/2006" xmlns:aink="http://schemas.microsoft.com/office/drawing/2016/ink" xmlns:am3d="http://schemas.microsoft.com/office/drawing/2017/model3d" xmlns:o="urn:schemas-microsoft-com:office:office" xmlns:oel="http://schemas.microsoft.com/office/2019/extlst" xmlns:r="http://schemas.openxmlformats.org/officeDocument/2006/relationships" xmlns:m="http://schemas.openxmlformats.org/officeDocument/2006/math" xmlns:v="urn:schemas-microsoft-com:vml" xmlns:wp14="http://schemas.microsoft.com/office/word/2010/wordprocessingDrawing" xmlns:wp="http://schemas.openxmlformats.org/drawingml/2006/wordprocessingDrawing" xmlns:w10="urn:schemas-microsoft-com:office:word" xmlns:w="http://schemas.openxmlformats.org/wordprocessingml/2006/main" xmlns:w14="http://schemas.microsoft.com/office/word/2010/wordml" xmlns:w15="http://schemas.microsoft.com/office/word/2012/wordml" xmlns:w16cex="http://schemas.microsoft.com/office/word/2018/wordml/cex" xmlns:w16cid="http://schemas.microsoft.com/office/word/2016/wordml/cid" xmlns:w16="http://schemas.microsoft.com/office/word/2018/wordml" xmlns:w16sdtdh="http://schemas.microsoft.com/office/word/2020/wordml/sdtdatahash" xmlns:w16se="http://schemas.microsoft.com/office/word/2015/wordml/symex" xmlns:wpg="http://schemas.microsoft.com/office/word/2010/wordprocessingGroup" xmlns:wpi="http://schemas.microsoft.com/office/word/2010/wordprocessingInk" xmlns:wne="http://schemas.microsoft.com/office/word/2006/wordml" xmlns:wps="http://schemas.microsoft.com/office/word/2010/wordprocessingShape" mc:Ignorable="w14 w15 w16se w16cid w16 w16cex w16sdtdh wp14">
   <w:p>
     <w:pPr>
@@ -12491,7 +12793,7 @@
 </w:hdr>
 </file>
 
-<file path=word/header4.xml><?xml version="1.0" encoding="utf-8"?>
+<file path=word/header3.xml><?xml version="1.0" encoding="utf-8"?>
 <w:hdr xmlns:wpc="http://schemas.microsoft.com/office/word/2010/wordprocessingCanvas" xmlns:cx="http://schemas.microsoft.com/office/drawing/2014/chartex" xmlns:cx1="http://schemas.microsoft.com/office/drawing/2015/9/8/chartex" xmlns:cx2="http://schemas.microsoft.com/office/drawing/2015/10/21/chartex" xmlns:cx3="http://schemas.microsoft.com/office/drawing/2016/5/9/chartex" xmlns:cx4="http://schemas.microsoft.com/office/drawing/2016/5/10/chartex" xmlns:cx5="http://schemas.microsoft.com/office/drawing/2016/5/11/chartex" xmlns:cx6="http://schemas.microsoft.com/office/drawing/2016/5/12/chartex" xmlns:cx7="http://schemas.microsoft.com/office/drawing/2016/5/13/chartex" xmlns:cx8="http://schemas.microsoft.com/office/drawing/2016/5/14/chartex" xmlns:mc="http://schemas.openxmlformats.org/markup-compatibility/2006" xmlns:aink="http://schemas.microsoft.com/office/drawing/2016/ink" xmlns:am3d="http://schemas.microsoft.com/office/drawing/2017/model3d" xmlns:o="urn:schemas-microsoft-com:office:office" xmlns:oel="http://schemas.microsoft.com/office/2019/extlst" xmlns:r="http://schemas.openxmlformats.org/officeDocument/2006/relationships" xmlns:m="http://schemas.openxmlformats.org/officeDocument/2006/math" xmlns:v="urn:schemas-microsoft-com:vml" xmlns:wp14="http://schemas.microsoft.com/office/word/2010/wordprocessingDrawing" xmlns:wp="http://schemas.openxmlformats.org/drawingml/2006/wordprocessingDrawing" xmlns:w10="urn:schemas-microsoft-com:office:word" xmlns:w="http://schemas.openxmlformats.org/wordprocessingml/2006/main" xmlns:w14="http://schemas.microsoft.com/office/word/2010/wordml" xmlns:w15="http://schemas.microsoft.com/office/word/2012/wordml" xmlns:w16cex="http://schemas.microsoft.com/office/word/2018/wordml/cex" xmlns:w16cid="http://schemas.microsoft.com/office/word/2016/wordml/cid" xmlns:w16="http://schemas.microsoft.com/office/word/2018/wordml" xmlns:w16sdtdh="http://schemas.microsoft.com/office/word/2020/wordml/sdtdatahash" xmlns:w16se="http://schemas.microsoft.com/office/word/2015/wordml/symex" xmlns:wpg="http://schemas.microsoft.com/office/word/2010/wordprocessingGroup" xmlns:wpi="http://schemas.microsoft.com/office/word/2010/wordprocessingInk" xmlns:wne="http://schemas.microsoft.com/office/word/2006/wordml" xmlns:wps="http://schemas.microsoft.com/office/word/2010/wordprocessingShape" mc:Ignorable="w14 w15 w16se w16cid w16 w16cex w16sdtdh wp14">
   <w:p>
     <w:pPr>

</xml_diff>

<commit_message>
start chapter recommender systems (overview)
</commit_message>
<xml_diff>
--- a/thesis/Bachelor Thesis.docx
+++ b/thesis/Bachelor Thesis.docx
@@ -586,13 +586,13 @@
           <w:numId w:val="0"/>
         </w:numPr>
       </w:pPr>
-      <w:bookmarkStart w:id="0" w:name="_Ref491742389"/>
-      <w:bookmarkStart w:id="1" w:name="_Toc106022651"/>
+      <w:bookmarkStart w:id="0" w:name="_Toc106022651"/>
+      <w:bookmarkStart w:id="1" w:name="_Ref491742389"/>
       <w:r>
         <w:lastRenderedPageBreak/>
         <w:t>Ehrenwörtliche Erklärung</w:t>
       </w:r>
-      <w:bookmarkEnd w:id="1"/>
+      <w:bookmarkEnd w:id="0"/>
     </w:p>
     <w:p>
       <w:r>
@@ -664,7 +664,7 @@
           </mc:Choice>
           <mc:Fallback>
             <w:pict>
-              <v:shapetype w14:anchorId="020F8D15" id="_x0000_t75" coordsize="21600,21600" o:spt="75" o:preferrelative="t" path="m@4@5l@4@11@9@11@9@5xe" filled="f" stroked="f">
+              <v:shapetype w14:anchorId="4E6805CD" id="_x0000_t75" coordsize="21600,21600" o:spt="75" o:preferrelative="t" path="m@4@5l@4@11@9@11@9@5xe" filled="f" stroked="f">
                 <v:stroke joinstyle="miter"/>
                 <v:formulas>
                   <v:f eqn="if lineDrawn pixelLineWidth 0"/>
@@ -716,7 +716,7 @@
         <w:lastRenderedPageBreak/>
         <w:t>Kurzfassung</w:t>
       </w:r>
-      <w:bookmarkEnd w:id="0"/>
+      <w:bookmarkEnd w:id="1"/>
       <w:bookmarkEnd w:id="2"/>
     </w:p>
     <w:p>
@@ -2641,7 +2641,7 @@
             <w:rPr>
               <w:lang w:val="en-US"/>
             </w:rPr>
-            <w:instrText>ADDIN CitaviPlaceholder{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}</w:instrText>
+            <w:instrText>ADDIN CitaviPlaceholder{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}</w:instrText>
           </w:r>
           <w:r>
             <w:rPr>
@@ -2898,7 +2898,7 @@
             <w:rPr>
               <w:lang w:val="en-US"/>
             </w:rPr>
-            <w:instrText>ADDIN CitaviPlaceholder{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}</w:instrText>
+            <w:instrText>ADDIN CitaviPlaceholder{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}</w:instrText>
           </w:r>
           <w:r>
             <w:rPr>
@@ -3545,6 +3545,7 @@
             <w:docPart w:val="BCB570C20C23414DABE4B9E2411FE2E9"/>
           </w:placeholder>
         </w:sdtPr>
+        <w:sdtEndPr/>
         <w:sdtContent>
           <w:r>
             <w:rPr>
@@ -3596,6 +3597,7 @@
             <w:docPart w:val="BCB570C20C23414DABE4B9E2411FE2E9"/>
           </w:placeholder>
         </w:sdtPr>
+        <w:sdtEndPr/>
         <w:sdtContent>
           <w:r>
             <w:rPr>
@@ -3607,7 +3609,7 @@
             <w:rPr>
               <w:lang w:val="en-US"/>
             </w:rPr>
-            <w:instrText>ADDIN CitaviPlaceholder{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}</w:instrText>
+            <w:instrText>ADDIN CitaviPlaceholder{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}</w:instrText>
           </w:r>
           <w:r>
             <w:rPr>
@@ -3673,6 +3675,7 @@
             <w:docPart w:val="16CB27FDA48C4BFEBF499D29698DFE3F"/>
           </w:placeholder>
         </w:sdtPr>
+        <w:sdtEndPr/>
         <w:sdtContent>
           <w:r>
             <w:rPr>
@@ -3781,6 +3784,7 @@
             <w:docPart w:val="16CB27FDA48C4BFEBF499D29698DFE3F"/>
           </w:placeholder>
         </w:sdtPr>
+        <w:sdtEndPr/>
         <w:sdtContent>
           <w:r>
             <w:rPr>
@@ -3883,6 +3887,7 @@
             <w:docPart w:val="16CB27FDA48C4BFEBF499D29698DFE3F"/>
           </w:placeholder>
         </w:sdtPr>
+        <w:sdtEndPr/>
         <w:sdtContent>
           <w:r>
             <w:rPr>
@@ -3960,6 +3965,7 @@
             <w:docPart w:val="16CB27FDA48C4BFEBF499D29698DFE3F"/>
           </w:placeholder>
         </w:sdtPr>
+        <w:sdtEndPr/>
         <w:sdtContent>
           <w:r>
             <w:rPr>
@@ -4082,6 +4088,7 @@
             <w:docPart w:val="16CB27FDA48C4BFEBF499D29698DFE3F"/>
           </w:placeholder>
         </w:sdtPr>
+        <w:sdtEndPr/>
         <w:sdtContent>
           <w:r>
             <w:rPr>
@@ -4133,6 +4140,7 @@
             <w:docPart w:val="16CB27FDA48C4BFEBF499D29698DFE3F"/>
           </w:placeholder>
         </w:sdtPr>
+        <w:sdtEndPr/>
         <w:sdtContent>
           <w:r>
             <w:rPr>
@@ -4209,6 +4217,7 @@
             <w:docPart w:val="0EDFB2DA68714282984689419D53049B"/>
           </w:placeholder>
         </w:sdtPr>
+        <w:sdtEndPr/>
         <w:sdtContent>
           <w:r>
             <w:rPr>
@@ -6819,6 +6828,1298 @@
     </w:p>
     <w:p>
       <w:pPr>
+        <w:rPr>
+          <w:lang w:val="en-US"/>
+        </w:rPr>
+      </w:pPr>
+      <w:r>
+        <w:rPr>
+          <w:lang w:val="en-US"/>
+        </w:rPr>
+        <w:t>Online platforms like Amazon, Netflix and Facebook sit upon massive amounts of data garnered from their user-base through interaction</w:t>
+      </w:r>
+      <w:r>
+        <w:rPr>
+          <w:lang w:val="en-US"/>
+        </w:rPr>
+        <w:t>s</w:t>
+      </w:r>
+      <w:r>
+        <w:rPr>
+          <w:lang w:val="en-US"/>
+        </w:rPr>
+        <w:t xml:space="preserve"> on their websites and applications. The internet enabled firms to leverage information about customers in a large-scale, centralized and automated fashion. In the past, in order to collect insights about customers, polls had to be conducted on sight </w:t>
+      </w:r>
+      <w:r>
+        <w:rPr>
+          <w:lang w:val="en-US"/>
+        </w:rPr>
+        <w:t>of</w:t>
+      </w:r>
+      <w:r>
+        <w:rPr>
+          <w:lang w:val="en-US"/>
+        </w:rPr>
+        <w:t xml:space="preserve"> a physical store. The results were costly polling ventu</w:t>
+      </w:r>
+      <w:r>
+        <w:rPr>
+          <w:lang w:val="en-US"/>
+        </w:rPr>
+        <w:t>r</w:t>
+      </w:r>
+      <w:r>
+        <w:rPr>
+          <w:lang w:val="en-US"/>
+        </w:rPr>
+        <w:t xml:space="preserve">es for small sample sizes </w:t>
+      </w:r>
+      <w:r>
+        <w:rPr>
+          <w:lang w:val="en-US"/>
+        </w:rPr>
+        <w:t>of</w:t>
+      </w:r>
+      <w:r>
+        <w:rPr>
+          <w:lang w:val="en-US"/>
+        </w:rPr>
+        <w:t xml:space="preserve"> a limited time period. Nowadays large quantities of high quality data is streamed uninterruptedly into data lakes where they are stored.</w:t>
+      </w:r>
+      <w:r>
+        <w:rPr>
+          <w:lang w:val="en-US"/>
+        </w:rPr>
+        <w:t xml:space="preserve"> </w:t>
+      </w:r>
+      <w:r>
+        <w:rPr>
+          <w:lang w:val="en-US"/>
+        </w:rPr>
+        <w:t>Th</w:t>
+      </w:r>
+      <w:r>
+        <w:rPr>
+          <w:lang w:val="en-US"/>
+        </w:rPr>
+        <w:t>is</w:t>
+      </w:r>
+      <w:r>
+        <w:rPr>
+          <w:lang w:val="en-US"/>
+        </w:rPr>
+        <w:t xml:space="preserve"> unprecedented amount of data enable</w:t>
+      </w:r>
+      <w:r>
+        <w:rPr>
+          <w:lang w:val="en-US"/>
+        </w:rPr>
+        <w:t>s</w:t>
+      </w:r>
+      <w:r>
+        <w:rPr>
+          <w:lang w:val="en-US"/>
+        </w:rPr>
+        <w:t xml:space="preserve"> data science and machine learning to thrive.</w:t>
+      </w:r>
+      <w:r>
+        <w:rPr>
+          <w:lang w:val="en-US"/>
+        </w:rPr>
+        <w:t xml:space="preserve"> </w:t>
+      </w:r>
+      <w:r>
+        <w:rPr>
+          <w:lang w:val="en-US"/>
+        </w:rPr>
+        <w:t>While many large corporations live in abundance of user data, it still remains a main challenge for them to gain useful insight from the data</w:t>
+      </w:r>
+      <w:r>
+        <w:rPr>
+          <w:lang w:val="en-US"/>
+        </w:rPr>
+        <w:t xml:space="preserve"> </w:t>
+      </w:r>
+      <w:sdt>
+        <w:sdtPr>
+          <w:rPr>
+            <w:lang w:val="en-US"/>
+          </w:rPr>
+          <w:alias w:val="To edit, see citavi.com/edit"/>
+          <w:tag w:val="CitaviPlaceholder#5c1d3949-31d0-4575-bc6a-0393d3da8ed6"/>
+          <w:id w:val="753402808"/>
+          <w:placeholder>
+            <w:docPart w:val="DefaultPlaceholder_-1854013440"/>
+          </w:placeholder>
+        </w:sdtPr>
+        <w:sdtEndPr/>
+        <w:sdtContent>
+          <w:r>
+            <w:rPr>
+              <w:lang w:val="en-US"/>
+            </w:rPr>
+            <w:fldChar w:fldCharType="begin"/>
+          </w:r>
+          <w:r>
+            <w:rPr>
+              <w:lang w:val="en-US"/>
+            </w:rPr>
+            <w:instrText>ADDIN CitaviPlaceholder{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}</w:instrText>
+          </w:r>
+          <w:r>
+            <w:rPr>
+              <w:lang w:val="en-US"/>
+            </w:rPr>
+            <w:fldChar w:fldCharType="separate"/>
+          </w:r>
+          <w:r>
+            <w:rPr>
+              <w:lang w:val="en-US"/>
+            </w:rPr>
+            <w:t>(Cai &amp; Zhu, 2015)</w:t>
+          </w:r>
+          <w:r>
+            <w:rPr>
+              <w:lang w:val="en-US"/>
+            </w:rPr>
+            <w:fldChar w:fldCharType="end"/>
+          </w:r>
+        </w:sdtContent>
+      </w:sdt>
+      <w:r>
+        <w:rPr>
+          <w:lang w:val="en-US"/>
+        </w:rPr>
+        <w:t>.</w:t>
+      </w:r>
+      <w:r>
+        <w:rPr>
+          <w:lang w:val="en-US"/>
+        </w:rPr>
+        <w:t xml:space="preserve"> </w:t>
+      </w:r>
+    </w:p>
+    <w:p>
+      <w:pPr>
+        <w:rPr>
+          <w:lang w:val="en-US"/>
+        </w:rPr>
+      </w:pPr>
+      <w:r>
+        <w:rPr>
+          <w:lang w:val="en-US"/>
+        </w:rPr>
+        <w:t xml:space="preserve">Recommender Systems use the given data to uncover preferences of </w:t>
+      </w:r>
+      <w:r>
+        <w:rPr>
+          <w:lang w:val="en-US"/>
+        </w:rPr>
+        <w:t>end-</w:t>
+      </w:r>
+      <w:r>
+        <w:rPr>
+          <w:lang w:val="en-US"/>
+        </w:rPr>
+        <w:t xml:space="preserve">users </w:t>
+      </w:r>
+      <w:r>
+        <w:rPr>
+          <w:lang w:val="en-US"/>
+        </w:rPr>
+        <w:t xml:space="preserve">to </w:t>
+      </w:r>
+      <w:r>
+        <w:rPr>
+          <w:lang w:val="en-US"/>
+        </w:rPr>
+        <w:t>then tailor the service to their likings. The most known examples are</w:t>
+      </w:r>
+      <w:r>
+        <w:rPr>
+          <w:lang w:val="en-US"/>
+        </w:rPr>
+        <w:t xml:space="preserve"> shopping basket</w:t>
+      </w:r>
+      <w:r>
+        <w:rPr>
+          <w:lang w:val="en-US"/>
+        </w:rPr>
+        <w:t xml:space="preserve"> recommendations on e-commerce sites like Amazon or movie</w:t>
+      </w:r>
+      <w:r>
+        <w:rPr>
+          <w:lang w:val="en-US"/>
+        </w:rPr>
+        <w:t xml:space="preserve"> and video</w:t>
+      </w:r>
+      <w:r>
+        <w:rPr>
+          <w:lang w:val="en-US"/>
+        </w:rPr>
+        <w:t xml:space="preserve"> recommendations of streaming platforms like Netflix and You</w:t>
+      </w:r>
+      <w:r>
+        <w:rPr>
+          <w:lang w:val="en-US"/>
+        </w:rPr>
+        <w:t>T</w:t>
+      </w:r>
+      <w:r>
+        <w:rPr>
+          <w:lang w:val="en-US"/>
+        </w:rPr>
+        <w:t>ube.</w:t>
+      </w:r>
+      <w:r>
+        <w:rPr>
+          <w:lang w:val="en-US"/>
+        </w:rPr>
+        <w:t xml:space="preserve"> </w:t>
+      </w:r>
+      <w:r>
+        <w:rPr>
+          <w:lang w:val="en-US"/>
+        </w:rPr>
+        <w:t xml:space="preserve">As a generalization, the term </w:t>
+      </w:r>
+      <w:r>
+        <w:rPr>
+          <w:i/>
+          <w:lang w:val="en-US"/>
+        </w:rPr>
+        <w:t>item</w:t>
+      </w:r>
+      <w:r>
+        <w:rPr>
+          <w:lang w:val="en-US"/>
+        </w:rPr>
+        <w:t xml:space="preserve"> is used to denote any object in a set of items that can be recommended to a user, such as a product or a movie. The </w:t>
+      </w:r>
+      <w:r>
+        <w:rPr>
+          <w:lang w:val="en-US"/>
+        </w:rPr>
+        <w:t>recipient</w:t>
+      </w:r>
+      <w:r>
+        <w:rPr>
+          <w:lang w:val="en-US"/>
+        </w:rPr>
+        <w:t xml:space="preserve"> of an item is </w:t>
+      </w:r>
+      <w:r>
+        <w:rPr>
+          <w:lang w:val="en-US"/>
+        </w:rPr>
+        <w:t>referred</w:t>
+      </w:r>
+      <w:r>
+        <w:rPr>
+          <w:lang w:val="en-US"/>
+        </w:rPr>
+        <w:t xml:space="preserve"> to as the </w:t>
+      </w:r>
+      <w:r>
+        <w:rPr>
+          <w:i/>
+          <w:lang w:val="en-US"/>
+        </w:rPr>
+        <w:t>user</w:t>
+      </w:r>
+      <w:r>
+        <w:rPr>
+          <w:lang w:val="en-US"/>
+        </w:rPr>
+        <w:t xml:space="preserve"> or </w:t>
+      </w:r>
+      <w:r>
+        <w:rPr>
+          <w:i/>
+          <w:lang w:val="en-US"/>
+        </w:rPr>
+        <w:t>que</w:t>
+      </w:r>
+      <w:r>
+        <w:rPr>
+          <w:i/>
+          <w:lang w:val="en-US"/>
+        </w:rPr>
+        <w:lastRenderedPageBreak/>
+        <w:t>ry</w:t>
+      </w:r>
+      <w:r>
+        <w:rPr>
+          <w:lang w:val="en-US"/>
+        </w:rPr>
+        <w:t>.</w:t>
+      </w:r>
+      <w:r>
+        <w:rPr>
+          <w:lang w:val="en-US"/>
+        </w:rPr>
+        <w:t xml:space="preserve"> </w:t>
+      </w:r>
+      <w:r>
+        <w:rPr>
+          <w:lang w:val="en-US"/>
+        </w:rPr>
+        <w:t xml:space="preserve">The user-item relationship </w:t>
+      </w:r>
+      <w:r>
+        <w:rPr>
+          <w:lang w:val="en-US"/>
+        </w:rPr>
+        <w:t>makes up the foundation of any recommender system</w:t>
+      </w:r>
+      <w:r>
+        <w:rPr>
+          <w:lang w:val="en-US"/>
+        </w:rPr>
+        <w:t>, as RS</w:t>
+      </w:r>
+      <w:r>
+        <w:rPr>
+          <w:lang w:val="en-US"/>
+        </w:rPr>
+        <w:t>s work under the assumption that there exists dependencies</w:t>
+      </w:r>
+      <w:r>
+        <w:rPr>
+          <w:lang w:val="en-US"/>
+        </w:rPr>
+        <w:t xml:space="preserve"> between user</w:t>
+      </w:r>
+      <w:r>
+        <w:rPr>
+          <w:lang w:val="en-US"/>
+        </w:rPr>
+        <w:t>-</w:t>
+      </w:r>
+      <w:r>
+        <w:rPr>
+          <w:lang w:val="en-US"/>
+        </w:rPr>
+        <w:t xml:space="preserve"> and item-centric activities.</w:t>
+      </w:r>
+      <w:r>
+        <w:rPr>
+          <w:lang w:val="en-US"/>
+        </w:rPr>
+        <w:t xml:space="preserve"> </w:t>
+      </w:r>
+      <w:r>
+        <w:rPr>
+          <w:lang w:val="en-US"/>
+        </w:rPr>
+        <w:t>The main task of a RS is to correctly identify these dependencies and use them to match appropriate items and queries</w:t>
+      </w:r>
+      <w:r>
+        <w:rPr>
+          <w:lang w:val="en-US"/>
+        </w:rPr>
+        <w:t xml:space="preserve"> </w:t>
+      </w:r>
+      <w:sdt>
+        <w:sdtPr>
+          <w:rPr>
+            <w:lang w:val="en-US"/>
+          </w:rPr>
+          <w:alias w:val="To edit, see citavi.com/edit"/>
+          <w:tag w:val="CitaviPlaceholder#6d21a891-7e13-49af-8803-b92127a166a6"/>
+          <w:id w:val="-2042810536"/>
+          <w:placeholder>
+            <w:docPart w:val="DefaultPlaceholder_-1854013440"/>
+          </w:placeholder>
+        </w:sdtPr>
+        <w:sdtEndPr/>
+        <w:sdtContent>
+          <w:r>
+            <w:rPr>
+              <w:lang w:val="en-US"/>
+            </w:rPr>
+            <w:fldChar w:fldCharType="begin"/>
+          </w:r>
+          <w:r>
+            <w:rPr>
+              <w:lang w:val="en-US"/>
+            </w:rPr>
+            <w:instrText>ADDIN CitaviPlaceholder{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}</w:instrText>
+          </w:r>
+          <w:r>
+            <w:rPr>
+              <w:lang w:val="en-US"/>
+            </w:rPr>
+            <w:fldChar w:fldCharType="separate"/>
+          </w:r>
+          <w:r>
+            <w:rPr>
+              <w:lang w:val="en-US"/>
+            </w:rPr>
+            <w:t>(Aggarwal, 2016)</w:t>
+          </w:r>
+          <w:r>
+            <w:rPr>
+              <w:lang w:val="en-US"/>
+            </w:rPr>
+            <w:fldChar w:fldCharType="end"/>
+          </w:r>
+        </w:sdtContent>
+      </w:sdt>
+      <w:r>
+        <w:rPr>
+          <w:lang w:val="en-US"/>
+        </w:rPr>
+        <w:t xml:space="preserve">. </w:t>
+      </w:r>
+      <w:r>
+        <w:rPr>
+          <w:lang w:val="en-US"/>
+        </w:rPr>
+        <w:t xml:space="preserve">In order to reduce </w:t>
+      </w:r>
+      <w:r>
+        <w:rPr>
+          <w:lang w:val="en-US"/>
+        </w:rPr>
+        <w:t>information overload</w:t>
+      </w:r>
+      <w:r>
+        <w:rPr>
+          <w:lang w:val="en-US"/>
+        </w:rPr>
+        <w:t xml:space="preserve"> on </w:t>
+      </w:r>
+      <w:r>
+        <w:rPr>
+          <w:lang w:val="en-US"/>
+        </w:rPr>
+        <w:t xml:space="preserve">websites with video and </w:t>
+      </w:r>
+      <w:r>
+        <w:rPr>
+          <w:lang w:val="en-US"/>
+        </w:rPr>
+        <w:t>product</w:t>
+      </w:r>
+      <w:r>
+        <w:rPr>
+          <w:lang w:val="en-US"/>
+        </w:rPr>
+        <w:t xml:space="preserve"> catalogues</w:t>
+      </w:r>
+      <w:r>
+        <w:rPr>
+          <w:lang w:val="en-US"/>
+        </w:rPr>
+        <w:t>, RSs are applied to</w:t>
+      </w:r>
+      <w:r>
+        <w:rPr>
+          <w:lang w:val="en-US"/>
+        </w:rPr>
+        <w:t xml:space="preserve"> identify</w:t>
+      </w:r>
+      <w:r>
+        <w:rPr>
+          <w:lang w:val="en-US"/>
+        </w:rPr>
+        <w:t xml:space="preserve"> </w:t>
+      </w:r>
+      <w:r>
+        <w:rPr>
+          <w:lang w:val="en-US"/>
+        </w:rPr>
+        <w:t>items that</w:t>
+      </w:r>
+      <w:r>
+        <w:rPr>
+          <w:lang w:val="en-US"/>
+        </w:rPr>
+        <w:t xml:space="preserve"> will</w:t>
+      </w:r>
+      <w:r>
+        <w:rPr>
+          <w:lang w:val="en-US"/>
+        </w:rPr>
+        <w:t xml:space="preserve"> </w:t>
+      </w:r>
+      <w:r>
+        <w:rPr>
+          <w:lang w:val="en-US"/>
+        </w:rPr>
+        <w:t xml:space="preserve">interest the </w:t>
+      </w:r>
+      <w:r>
+        <w:rPr>
+          <w:lang w:val="en-US"/>
+        </w:rPr>
+        <w:t>user</w:t>
+      </w:r>
+      <w:r>
+        <w:rPr>
+          <w:lang w:val="en-US"/>
+        </w:rPr>
+        <w:t xml:space="preserve"> </w:t>
+      </w:r>
+      <w:sdt>
+        <w:sdtPr>
+          <w:rPr>
+            <w:lang w:val="en-US"/>
+          </w:rPr>
+          <w:alias w:val="To edit, see citavi.com/edit"/>
+          <w:tag w:val="CitaviPlaceholder#36cc55ae-e768-4813-8340-eef7670be346"/>
+          <w:id w:val="-260829759"/>
+          <w:placeholder>
+            <w:docPart w:val="DefaultPlaceholder_-1854013440"/>
+          </w:placeholder>
+        </w:sdtPr>
+        <w:sdtEndPr/>
+        <w:sdtContent>
+          <w:r>
+            <w:rPr>
+              <w:lang w:val="en-US"/>
+            </w:rPr>
+            <w:fldChar w:fldCharType="begin"/>
+          </w:r>
+          <w:r>
+            <w:rPr>
+              <w:lang w:val="en-US"/>
+            </w:rPr>
+            <w:instrText>ADDIN CitaviPlaceholder{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}</w:instrText>
+          </w:r>
+          <w:r>
+            <w:rPr>
+              <w:lang w:val="en-US"/>
+            </w:rPr>
+            <w:fldChar w:fldCharType="separate"/>
+          </w:r>
+          <w:r>
+            <w:rPr>
+              <w:lang w:val="en-US"/>
+            </w:rPr>
+            <w:t>(Alyari &amp; Jafari Navimipour, 2018)</w:t>
+          </w:r>
+          <w:r>
+            <w:rPr>
+              <w:lang w:val="en-US"/>
+            </w:rPr>
+            <w:fldChar w:fldCharType="end"/>
+          </w:r>
+        </w:sdtContent>
+      </w:sdt>
+      <w:r>
+        <w:rPr>
+          <w:lang w:val="en-US"/>
+        </w:rPr>
+        <w:t>.</w:t>
+      </w:r>
+      <w:r>
+        <w:rPr>
+          <w:lang w:val="en-US"/>
+        </w:rPr>
+        <w:t xml:space="preserve"> </w:t>
+      </w:r>
+      <w:r>
+        <w:rPr>
+          <w:lang w:val="en-US"/>
+        </w:rPr>
+        <w:t>A</w:t>
+      </w:r>
+      <w:r>
+        <w:rPr>
+          <w:lang w:val="en-US"/>
+        </w:rPr>
+        <w:t>ggarwal</w:t>
+      </w:r>
+      <w:r>
+        <w:rPr>
+          <w:lang w:val="en-US"/>
+        </w:rPr>
+        <w:t xml:space="preserve"> </w:t>
+      </w:r>
+      <w:sdt>
+        <w:sdtPr>
+          <w:rPr>
+            <w:lang w:val="en-US"/>
+          </w:rPr>
+          <w:alias w:val="To edit, see citavi.com/edit"/>
+          <w:tag w:val="CitaviPlaceholder#d634e4c5-1740-43c7-b62c-603cd6f395d7"/>
+          <w:id w:val="1845440658"/>
+          <w:placeholder>
+            <w:docPart w:val="DefaultPlaceholder_-1854013440"/>
+          </w:placeholder>
+        </w:sdtPr>
+        <w:sdtEndPr/>
+        <w:sdtContent>
+          <w:r>
+            <w:rPr>
+              <w:lang w:val="en-US"/>
+            </w:rPr>
+            <w:fldChar w:fldCharType="begin"/>
+          </w:r>
+          <w:r>
+            <w:rPr>
+              <w:lang w:val="en-US"/>
+            </w:rPr>
+            <w:instrText>ADDIN CitaviPlaceholder{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}</w:instrText>
+          </w:r>
+          <w:r>
+            <w:rPr>
+              <w:lang w:val="en-US"/>
+            </w:rPr>
+            <w:fldChar w:fldCharType="separate"/>
+          </w:r>
+          <w:r>
+            <w:rPr>
+              <w:lang w:val="en-US"/>
+            </w:rPr>
+            <w:t>(2016)</w:t>
+          </w:r>
+          <w:r>
+            <w:rPr>
+              <w:lang w:val="en-US"/>
+            </w:rPr>
+            <w:fldChar w:fldCharType="end"/>
+          </w:r>
+        </w:sdtContent>
+      </w:sdt>
+      <w:r>
+        <w:rPr>
+          <w:lang w:val="en-US"/>
+        </w:rPr>
+        <w:t xml:space="preserve"> </w:t>
+      </w:r>
+      <w:r>
+        <w:rPr>
+          <w:lang w:val="en-US"/>
+        </w:rPr>
+        <w:t>identifie</w:t>
+      </w:r>
+      <w:r>
+        <w:rPr>
+          <w:lang w:val="en-US"/>
+        </w:rPr>
+        <w:t>s</w:t>
+      </w:r>
+      <w:r>
+        <w:rPr>
+          <w:lang w:val="en-US"/>
+        </w:rPr>
+        <w:t xml:space="preserve"> </w:t>
+      </w:r>
+      <w:r>
+        <w:rPr>
+          <w:lang w:val="en-US"/>
+        </w:rPr>
+        <w:t>four</w:t>
+      </w:r>
+      <w:r>
+        <w:rPr>
+          <w:lang w:val="en-US"/>
+        </w:rPr>
+        <w:t xml:space="preserve"> </w:t>
+      </w:r>
+      <w:r>
+        <w:rPr>
+          <w:lang w:val="en-US"/>
+        </w:rPr>
+        <w:t>aspects t</w:t>
+      </w:r>
+      <w:r>
+        <w:rPr>
+          <w:lang w:val="en-US"/>
+        </w:rPr>
+        <w:t>hat</w:t>
+      </w:r>
+      <w:r>
+        <w:rPr>
+          <w:lang w:val="en-US"/>
+        </w:rPr>
+        <w:t xml:space="preserve"> define a good recommendation:</w:t>
+      </w:r>
+    </w:p>
+    <w:p>
+      <w:pPr>
+        <w:pStyle w:val="Listenabsatz"/>
+        <w:numPr>
+          <w:ilvl w:val="0"/>
+          <w:numId w:val="18"/>
+        </w:numPr>
+        <w:rPr>
+          <w:lang w:val="en-US"/>
+        </w:rPr>
+      </w:pPr>
+      <w:r>
+        <w:rPr>
+          <w:i/>
+          <w:iCs/>
+          <w:lang w:val="en-US"/>
+        </w:rPr>
+        <w:t>Relevance</w:t>
+      </w:r>
+      <w:r>
+        <w:rPr>
+          <w:lang w:val="en-US"/>
+        </w:rPr>
+        <w:t xml:space="preserve">: </w:t>
+      </w:r>
+      <w:r>
+        <w:rPr>
+          <w:lang w:val="en-US"/>
+        </w:rPr>
+        <w:t xml:space="preserve">The </w:t>
+      </w:r>
+      <w:r>
+        <w:rPr>
+          <w:lang w:val="en-US"/>
+        </w:rPr>
+        <w:t xml:space="preserve">most fundamental objective of </w:t>
+      </w:r>
+      <w:r>
+        <w:rPr>
+          <w:lang w:val="en-US"/>
+        </w:rPr>
+        <w:t xml:space="preserve">a </w:t>
+      </w:r>
+      <w:r>
+        <w:rPr>
+          <w:lang w:val="en-US"/>
+        </w:rPr>
+        <w:t>RS</w:t>
+      </w:r>
+      <w:r>
+        <w:rPr>
+          <w:lang w:val="en-US"/>
+        </w:rPr>
+        <w:t xml:space="preserve"> is</w:t>
+      </w:r>
+      <w:r>
+        <w:rPr>
+          <w:lang w:val="en-US"/>
+        </w:rPr>
+        <w:t xml:space="preserve"> to </w:t>
+      </w:r>
+      <w:r>
+        <w:rPr>
+          <w:lang w:val="en-US"/>
+        </w:rPr>
+        <w:t xml:space="preserve">recommend items </w:t>
+      </w:r>
+      <w:r>
+        <w:rPr>
+          <w:lang w:val="en-US"/>
+        </w:rPr>
+        <w:t xml:space="preserve">that </w:t>
+      </w:r>
+      <w:r>
+        <w:rPr>
+          <w:lang w:val="en-US"/>
+        </w:rPr>
+        <w:t xml:space="preserve">are </w:t>
+      </w:r>
+      <w:r>
+        <w:rPr>
+          <w:lang w:val="en-US"/>
+        </w:rPr>
+        <w:t>relevant to the individual user.</w:t>
+      </w:r>
+    </w:p>
+    <w:p>
+      <w:pPr>
+        <w:pStyle w:val="Listenabsatz"/>
+        <w:numPr>
+          <w:ilvl w:val="0"/>
+          <w:numId w:val="18"/>
+        </w:numPr>
+        <w:rPr>
+          <w:lang w:val="en-US"/>
+        </w:rPr>
+      </w:pPr>
+      <w:r>
+        <w:rPr>
+          <w:i/>
+          <w:iCs/>
+          <w:lang w:val="en-US"/>
+        </w:rPr>
+        <w:t>Novelty</w:t>
+      </w:r>
+      <w:r>
+        <w:rPr>
+          <w:lang w:val="en-US"/>
+        </w:rPr>
+        <w:t>:</w:t>
+      </w:r>
+      <w:r>
+        <w:rPr>
+          <w:lang w:val="en-US"/>
+        </w:rPr>
+        <w:t xml:space="preserve"> The RS should </w:t>
+      </w:r>
+      <w:r>
+        <w:rPr>
+          <w:lang w:val="en-US"/>
+        </w:rPr>
+        <w:t xml:space="preserve">introduce </w:t>
+      </w:r>
+      <w:r>
+        <w:rPr>
+          <w:lang w:val="en-US"/>
+        </w:rPr>
+        <w:t xml:space="preserve">items to the users </w:t>
+      </w:r>
+      <w:r>
+        <w:rPr>
+          <w:lang w:val="en-US"/>
+        </w:rPr>
+        <w:t>that they</w:t>
+      </w:r>
+      <w:r>
+        <w:rPr>
+          <w:lang w:val="en-US"/>
+        </w:rPr>
+        <w:t xml:space="preserve"> w</w:t>
+      </w:r>
+      <w:r>
+        <w:rPr>
+          <w:lang w:val="en-US"/>
+        </w:rPr>
+        <w:t>eren</w:t>
+      </w:r>
+      <w:r>
+        <w:rPr>
+          <w:lang w:val="en-US"/>
+        </w:rPr>
+        <w:t xml:space="preserve">’t aware of before. </w:t>
+      </w:r>
+      <w:r>
+        <w:rPr>
+          <w:lang w:val="en-US"/>
+        </w:rPr>
+        <w:t xml:space="preserve">It </w:t>
+      </w:r>
+      <w:r>
+        <w:rPr>
+          <w:lang w:val="en-US"/>
+        </w:rPr>
+        <w:t>has been</w:t>
+      </w:r>
+      <w:r>
+        <w:rPr>
+          <w:lang w:val="en-US"/>
+        </w:rPr>
+        <w:t xml:space="preserve"> shown that recommender systems </w:t>
+      </w:r>
+      <w:r>
+        <w:rPr>
+          <w:lang w:val="en-US"/>
+        </w:rPr>
+        <w:t xml:space="preserve">can negatively impact the sales diversity of e-commerce, </w:t>
+      </w:r>
+      <w:r>
+        <w:rPr>
+          <w:lang w:val="en-US"/>
+        </w:rPr>
+        <w:t>when only popular items are recommended to users</w:t>
+      </w:r>
+      <w:r>
+        <w:rPr>
+          <w:lang w:val="en-US"/>
+        </w:rPr>
+        <w:t xml:space="preserve"> </w:t>
+      </w:r>
+      <w:sdt>
+        <w:sdtPr>
+          <w:rPr>
+            <w:lang w:val="en-US"/>
+          </w:rPr>
+          <w:alias w:val="To edit, see citavi.com/edit"/>
+          <w:tag w:val="CitaviPlaceholder#043a4b6c-6415-4117-bd3b-544ddd697fa0"/>
+          <w:id w:val="775447773"/>
+          <w:placeholder>
+            <w:docPart w:val="DefaultPlaceholder_-1854013440"/>
+          </w:placeholder>
+        </w:sdtPr>
+        <w:sdtEndPr/>
+        <w:sdtContent>
+          <w:r>
+            <w:rPr>
+              <w:lang w:val="en-US"/>
+            </w:rPr>
+            <w:fldChar w:fldCharType="begin"/>
+          </w:r>
+          <w:r>
+            <w:rPr>
+              <w:lang w:val="en-US"/>
+            </w:rPr>
+            <w:instrText>ADDIN CitaviPlaceholder{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}</w:instrText>
+          </w:r>
+          <w:r>
+            <w:rPr>
+              <w:lang w:val="en-US"/>
+            </w:rPr>
+            <w:fldChar w:fldCharType="separate"/>
+          </w:r>
+          <w:r>
+            <w:rPr>
+              <w:lang w:val="en-US"/>
+            </w:rPr>
+            <w:t>(Fleder &amp; Hosanagar, 2007)</w:t>
+          </w:r>
+          <w:r>
+            <w:rPr>
+              <w:lang w:val="en-US"/>
+            </w:rPr>
+            <w:fldChar w:fldCharType="end"/>
+          </w:r>
+        </w:sdtContent>
+      </w:sdt>
+      <w:r>
+        <w:rPr>
+          <w:lang w:val="en-US"/>
+        </w:rPr>
+        <w:t>.</w:t>
+      </w:r>
+    </w:p>
+    <w:p>
+      <w:pPr>
+        <w:pStyle w:val="Listenabsatz"/>
+        <w:numPr>
+          <w:ilvl w:val="0"/>
+          <w:numId w:val="18"/>
+        </w:numPr>
+        <w:rPr>
+          <w:lang w:val="en-US"/>
+        </w:rPr>
+      </w:pPr>
+      <w:r>
+        <w:rPr>
+          <w:i/>
+          <w:iCs/>
+          <w:lang w:val="en-US"/>
+        </w:rPr>
+        <w:t>Serendipity</w:t>
+      </w:r>
+      <w:r>
+        <w:rPr>
+          <w:lang w:val="en-US"/>
+        </w:rPr>
+        <w:t>:</w:t>
+      </w:r>
+      <w:r>
+        <w:rPr>
+          <w:lang w:val="en-US"/>
+        </w:rPr>
+        <w:t xml:space="preserve"> </w:t>
+      </w:r>
+      <w:r>
+        <w:rPr>
+          <w:lang w:val="en-US"/>
+        </w:rPr>
+        <w:t xml:space="preserve">Similar to the point above, </w:t>
+      </w:r>
+      <w:r>
+        <w:rPr>
+          <w:lang w:val="en-US"/>
+        </w:rPr>
+        <w:t>RSs should have the ability to surprise users with somewhat unexpected but</w:t>
+      </w:r>
+      <w:r>
+        <w:rPr>
+          <w:lang w:val="en-US"/>
+        </w:rPr>
+        <w:t xml:space="preserve"> relevant items.</w:t>
+      </w:r>
+      <w:r>
+        <w:rPr>
+          <w:lang w:val="en-US"/>
+        </w:rPr>
+        <w:t xml:space="preserve"> </w:t>
+      </w:r>
+      <w:r>
+        <w:rPr>
+          <w:lang w:val="en-US"/>
+        </w:rPr>
+        <w:t>While novelty</w:t>
+      </w:r>
+      <w:r>
+        <w:rPr>
+          <w:lang w:val="en-US"/>
+        </w:rPr>
+        <w:t xml:space="preserve"> focuses on</w:t>
+      </w:r>
+      <w:r>
+        <w:rPr>
+          <w:lang w:val="en-US"/>
+        </w:rPr>
+        <w:t xml:space="preserve"> </w:t>
+      </w:r>
+      <w:r>
+        <w:rPr>
+          <w:lang w:val="en-US"/>
+        </w:rPr>
+        <w:t xml:space="preserve">the quantitative </w:t>
+      </w:r>
+      <w:r>
+        <w:rPr>
+          <w:lang w:val="en-US"/>
+        </w:rPr>
+        <w:t xml:space="preserve">aspect of recommending items that </w:t>
+      </w:r>
+      <w:r>
+        <w:rPr>
+          <w:lang w:val="en-US"/>
+        </w:rPr>
+        <w:t>aren’t on the radar of the user</w:t>
+      </w:r>
+      <w:r>
+        <w:rPr>
+          <w:lang w:val="en-US"/>
+        </w:rPr>
+        <w:t xml:space="preserve">, serendipity considers the </w:t>
+      </w:r>
+      <w:r>
+        <w:rPr>
+          <w:lang w:val="en-US"/>
+        </w:rPr>
+        <w:t>qualitative</w:t>
+      </w:r>
+      <w:r>
+        <w:rPr>
+          <w:lang w:val="en-US"/>
+        </w:rPr>
+        <w:t>-</w:t>
+      </w:r>
+      <w:r>
+        <w:rPr>
+          <w:lang w:val="en-US"/>
+        </w:rPr>
+        <w:t>psychological</w:t>
+      </w:r>
+      <w:r>
+        <w:rPr>
+          <w:lang w:val="en-US"/>
+        </w:rPr>
+        <w:t xml:space="preserve"> impact</w:t>
+      </w:r>
+      <w:r>
+        <w:rPr>
+          <w:lang w:val="en-US"/>
+        </w:rPr>
+        <w:t xml:space="preserve"> </w:t>
+      </w:r>
+      <w:r>
+        <w:rPr>
+          <w:lang w:val="en-US"/>
+        </w:rPr>
+        <w:t>of a recommendation.</w:t>
+      </w:r>
+    </w:p>
+    <w:p>
+      <w:pPr>
+        <w:pStyle w:val="Listenabsatz"/>
+        <w:numPr>
+          <w:ilvl w:val="0"/>
+          <w:numId w:val="18"/>
+        </w:numPr>
+        <w:rPr>
+          <w:lang w:val="en-US"/>
+        </w:rPr>
+      </w:pPr>
+      <w:r>
+        <w:rPr>
+          <w:i/>
+          <w:iCs/>
+          <w:lang w:val="en-US"/>
+        </w:rPr>
+        <w:t>Increasing recommendation diversity</w:t>
+      </w:r>
+      <w:r>
+        <w:rPr>
+          <w:lang w:val="en-US"/>
+        </w:rPr>
+        <w:t>:</w:t>
+      </w:r>
+      <w:r>
+        <w:rPr>
+          <w:lang w:val="en-US"/>
+        </w:rPr>
+        <w:t xml:space="preserve"> This last point</w:t>
+      </w:r>
+      <w:r>
+        <w:rPr>
+          <w:lang w:val="en-US"/>
+        </w:rPr>
+        <w:t xml:space="preserve"> envisions that RSs </w:t>
+      </w:r>
+      <w:r>
+        <w:rPr>
+          <w:lang w:val="en-US"/>
+        </w:rPr>
+        <w:t xml:space="preserve">should ensure a diverse set </w:t>
+      </w:r>
+      <w:r>
+        <w:rPr>
+          <w:lang w:val="en-US"/>
+        </w:rPr>
+        <w:t>of items in a recommendation feed</w:t>
+      </w:r>
+      <w:r>
+        <w:rPr>
+          <w:lang w:val="en-US"/>
+        </w:rPr>
+        <w:t xml:space="preserve">. This should be done to not fatigue </w:t>
+      </w:r>
+      <w:r>
+        <w:rPr>
+          <w:lang w:val="en-US"/>
+        </w:rPr>
+        <w:t xml:space="preserve">the user with items from a similar category. </w:t>
+      </w:r>
+      <w:r>
+        <w:rPr>
+          <w:lang w:val="en-US"/>
+        </w:rPr>
+        <w:t xml:space="preserve">An example would be the recommendation of movies from a variety of different </w:t>
+      </w:r>
+      <w:r>
+        <w:rPr>
+          <w:lang w:val="en-US"/>
+        </w:rPr>
+        <w:t xml:space="preserve">genres. </w:t>
+      </w:r>
+    </w:p>
+    <w:p>
+      <w:pPr>
+        <w:rPr>
+          <w:lang w:val="en-US"/>
+        </w:rPr>
+      </w:pPr>
+      <w:r>
+        <w:rPr>
+          <w:lang w:val="en-US"/>
+        </w:rPr>
+        <w:t>Throughout the years</w:t>
+      </w:r>
+      <w:r>
+        <w:rPr>
+          <w:lang w:val="en-US"/>
+        </w:rPr>
+        <w:t>, different approaches have been developed</w:t>
+      </w:r>
+      <w:r>
+        <w:rPr>
+          <w:lang w:val="en-US"/>
+        </w:rPr>
+        <w:t xml:space="preserve"> to </w:t>
+      </w:r>
+      <w:r>
+        <w:rPr>
+          <w:lang w:val="en-US"/>
+        </w:rPr>
+        <w:t xml:space="preserve">optimize </w:t>
+      </w:r>
+      <w:r>
+        <w:rPr>
+          <w:lang w:val="en-US"/>
+        </w:rPr>
+        <w:t xml:space="preserve">recommendations and overcome </w:t>
+      </w:r>
+      <w:r>
+        <w:rPr>
+          <w:lang w:val="en-US"/>
+        </w:rPr>
+        <w:t>obstacles</w:t>
+      </w:r>
+      <w:r>
+        <w:rPr>
+          <w:lang w:val="en-US"/>
+        </w:rPr>
+        <w:t xml:space="preserve"> </w:t>
+      </w:r>
+      <w:r>
+        <w:rPr>
+          <w:lang w:val="en-US"/>
+        </w:rPr>
+        <w:t xml:space="preserve">in </w:t>
+      </w:r>
+      <w:r>
+        <w:rPr>
+          <w:lang w:val="en-US"/>
+        </w:rPr>
+        <w:t>this fiel</w:t>
+      </w:r>
+      <w:r>
+        <w:rPr>
+          <w:lang w:val="en-US"/>
+        </w:rPr>
+        <w:t>d</w:t>
+      </w:r>
+      <w:r>
+        <w:rPr>
+          <w:lang w:val="en-US"/>
+        </w:rPr>
+        <w:t>.</w:t>
+      </w:r>
+      <w:r>
+        <w:rPr>
+          <w:lang w:val="en-US"/>
+        </w:rPr>
+        <w:t xml:space="preserve"> These recommendation systems are broadly </w:t>
+      </w:r>
+      <w:r>
+        <w:rPr>
+          <w:lang w:val="en-US"/>
+        </w:rPr>
+        <w:t xml:space="preserve">categorized in </w:t>
+      </w:r>
+      <w:r>
+        <w:rPr>
+          <w:lang w:val="en-US"/>
+        </w:rPr>
+        <w:t xml:space="preserve">collaborative filtering, </w:t>
+      </w:r>
+      <w:r>
+        <w:rPr>
+          <w:lang w:val="en-US"/>
+        </w:rPr>
+        <w:t xml:space="preserve">content-based RS, </w:t>
+      </w:r>
+      <w:r>
+        <w:rPr>
+          <w:lang w:val="en-US"/>
+        </w:rPr>
+        <w:t>knowledge</w:t>
+      </w:r>
+      <w:r>
+        <w:rPr>
+          <w:lang w:val="en-US"/>
+        </w:rPr>
+        <w:t>-based RS and hybrid RS.</w:t>
+      </w:r>
+    </w:p>
+    <w:p>
+      <w:pPr>
+        <w:pStyle w:val="berschrift3"/>
+        <w:rPr>
+          <w:lang w:val="en-US"/>
+        </w:rPr>
+      </w:pPr>
+      <w:r>
+        <w:rPr>
+          <w:lang w:val="en-US"/>
+        </w:rPr>
+        <w:t xml:space="preserve">Deep </w:t>
+      </w:r>
+      <w:r>
+        <w:rPr>
+          <w:lang w:val="en-US"/>
+        </w:rPr>
+        <w:t>Neural Network</w:t>
+      </w:r>
+    </w:p>
+    <w:p>
+      <w:pPr>
         <w:pStyle w:val="berschrift3"/>
         <w:rPr>
           <w:lang w:val="en-US"/>
@@ -7037,6 +8338,7 @@
             <w:docPart w:val="300B68CA53804A24AEF72A92381B36AF"/>
           </w:placeholder>
         </w:sdtPr>
+        <w:sdtEndPr/>
         <w:sdtContent>
           <w:r>
             <w:rPr>
@@ -7048,7 +8350,7 @@
             <w:rPr>
               <w:lang w:val="en-US"/>
             </w:rPr>
-            <w:instrText>ADDIN CitaviPlaceholder{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}</w:instrText>
+            <w:instrText>ADDIN CitaviPlaceholder{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}</w:instrText>
           </w:r>
           <w:r>
             <w:rPr>
@@ -7088,6 +8390,7 @@
             <w:docPart w:val="300B68CA53804A24AEF72A92381B36AF"/>
           </w:placeholder>
         </w:sdtPr>
+        <w:sdtEndPr/>
         <w:sdtContent>
           <w:r>
             <w:rPr>
@@ -7099,7 +8402,7 @@
             <w:rPr>
               <w:lang w:val="en-US"/>
             </w:rPr>
-            <w:instrText>ADDIN CitaviPlaceholder{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}</w:instrText>
+            <w:instrText>ADDIN CitaviPlaceholder{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}</w:instrText>
           </w:r>
           <w:r>
             <w:rPr>
@@ -7694,6 +8997,7 @@
             <w:docPart w:val="E5ED255449FC4B9E86C49E331B1084E7"/>
           </w:placeholder>
         </w:sdtPr>
+        <w:sdtEndPr/>
         <w:sdtContent>
           <w:r>
             <w:rPr>
@@ -8022,7 +9326,10 @@
         <w:fldChar w:fldCharType="begin"/>
       </w:r>
       <w:r>
-        <w:instrText xml:space="preserve"> SEQ Figure \* ARABIC </w:instrText>
+        <w:instrText xml:space="preserve"> SEQ Figure \* ARAB</w:instrText>
+      </w:r>
+      <w:r>
+        <w:instrText xml:space="preserve">IC </w:instrText>
       </w:r>
       <w:r>
         <w:fldChar w:fldCharType="separate"/>
@@ -8130,6 +9437,7 @@
             <w:docPart w:val="E5ED255449FC4B9E86C49E331B1084E7"/>
           </w:placeholder>
         </w:sdtPr>
+        <w:sdtEndPr/>
         <w:sdtContent>
           <w:r>
             <w:rPr>
@@ -8141,7 +9449,7 @@
             <w:rPr>
               <w:lang w:val="en-US"/>
             </w:rPr>
-            <w:instrText>ADDIN CitaviPlaceholder{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}</w:instrText>
+            <w:instrText>ADDIN CitaviPlaceholder{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}</w:instrText>
           </w:r>
           <w:r>
             <w:rPr>
@@ -8181,6 +9489,7 @@
             <w:docPart w:val="E5ED255449FC4B9E86C49E331B1084E7"/>
           </w:placeholder>
         </w:sdtPr>
+        <w:sdtEndPr/>
         <w:sdtContent>
           <w:r>
             <w:rPr>
@@ -8192,7 +9501,7 @@
             <w:rPr>
               <w:lang w:val="en-US"/>
             </w:rPr>
-            <w:instrText>ADDIN CitaviPlaceholder{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}</w:instrText>
+            <w:instrText>ADDIN CitaviPlaceholder{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}</w:instrText>
           </w:r>
           <w:r>
             <w:rPr>
@@ -8239,6 +9548,7 @@
             <w:docPart w:val="E5ED255449FC4B9E86C49E331B1084E7"/>
           </w:placeholder>
         </w:sdtPr>
+        <w:sdtEndPr/>
         <w:sdtContent>
           <w:r>
             <w:rPr>
@@ -8290,6 +9600,7 @@
             <w:docPart w:val="E5ED255449FC4B9E86C49E331B1084E7"/>
           </w:placeholder>
         </w:sdtPr>
+        <w:sdtEndPr/>
         <w:sdtContent>
           <w:r>
             <w:rPr>
@@ -8301,7 +9612,7 @@
             <w:rPr>
               <w:lang w:val="en-US"/>
             </w:rPr>
-            <w:instrText>ADDIN CitaviPlaceholder{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}</w:instrText>
+            <w:instrText>ADDIN CitaviPlaceholder{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}</w:instrText>
           </w:r>
           <w:r>
             <w:rPr>
@@ -8354,6 +9665,7 @@
             <w:docPart w:val="E5ED255449FC4B9E86C49E331B1084E7"/>
           </w:placeholder>
         </w:sdtPr>
+        <w:sdtEndPr/>
         <w:sdtContent>
           <w:r>
             <w:rPr>
@@ -8365,7 +9677,7 @@
             <w:rPr>
               <w:lang w:val="en-US"/>
             </w:rPr>
-            <w:instrText>ADDIN CitaviPlaceholder{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}</w:instrText>
+            <w:instrText>ADDIN CitaviPlaceholder{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}</w:instrText>
           </w:r>
           <w:r>
             <w:rPr>
@@ -8435,7 +9747,6 @@
         <w:rPr>
           <w:lang w:val="en-US"/>
         </w:rPr>
-        <w:lastRenderedPageBreak/>
         <w:t>Conclusion</w:t>
       </w:r>
     </w:p>
@@ -8511,7 +9822,6 @@
         <w:rPr>
           <w:lang w:val="en-US"/>
         </w:rPr>
-        <w:lastRenderedPageBreak/>
         <w:t>Conclusion and Outlook</w:t>
       </w:r>
       <w:bookmarkEnd w:id="20"/>
@@ -8660,7 +9970,6 @@
         <w:rPr>
           <w:lang w:val="en-US"/>
         </w:rPr>
-        <w:lastRenderedPageBreak/>
         <w:t xml:space="preserve">Anhang A: Beispiele für die Gliederung von </w:t>
       </w:r>
       <w:r>
@@ -9002,7 +10311,6 @@
         <w:rPr>
           <w:lang w:val="en-US"/>
         </w:rPr>
-        <w:lastRenderedPageBreak/>
         <w:t>Anhang B: Formatvorlagen</w:t>
       </w:r>
       <w:bookmarkEnd w:id="26"/>
@@ -9045,7 +10353,6 @@
         <w:rPr>
           <w:lang w:val="en-US"/>
         </w:rPr>
-        <w:lastRenderedPageBreak/>
         <w:t>Index</w:t>
       </w:r>
       <w:bookmarkEnd w:id="27"/>
@@ -10297,9 +11604,9 @@
           <w:pPr>
             <w:pStyle w:val="CitaviBibliographyEntry"/>
           </w:pPr>
-          <w:bookmarkStart w:id="28" w:name="_CTVL001ef9eb371e62945e8834e93cbf9af643e"/>
-          <w:r>
-            <w:t>Algorithmia.</w:t>
+          <w:bookmarkStart w:id="28" w:name="_CTVL001bf7be05068d34d3d83f8ebfe6e564de7"/>
+          <w:r>
+            <w:t>Aggarwal, C. C. (2016).</w:t>
           </w:r>
           <w:bookmarkEnd w:id="28"/>
           <w:r>
@@ -10309,19 +11616,19 @@
             <w:rPr>
               <w:i/>
             </w:rPr>
-            <w:t>2020 state of enterprise machine learning</w:t>
-          </w:r>
-          <w:r>
-            <w:t xml:space="preserve">. Retrieved from https://info.algorithmia.com/hubfs/2019/Whitepapers/The-State-of-Enterprise-ML-2020/Algorithmia_2020_State_of_Enterprise_ML.pdf </w:t>
+            <w:t>Recommender Systems: The Textbook</w:t>
+          </w:r>
+          <w:r>
+            <w:t xml:space="preserve">. Cham: Springer International Publishing. </w:t>
           </w:r>
         </w:p>
         <w:p>
           <w:pPr>
             <w:pStyle w:val="CitaviBibliographyEntry"/>
           </w:pPr>
-          <w:bookmarkStart w:id="29" w:name="_CTVL001b684d2f5565d4f0aaf008928c14fa66d"/>
-          <w:r>
-            <w:t>Baker, T. (2019).</w:t>
+          <w:bookmarkStart w:id="29" w:name="_CTVL001ef9eb371e62945e8834e93cbf9af643e"/>
+          <w:r>
+            <w:t>Algorithmia.</w:t>
           </w:r>
           <w:bookmarkEnd w:id="29"/>
           <w:r>
@@ -10331,19 +11638,19 @@
             <w:rPr>
               <w:i/>
             </w:rPr>
-            <w:t>Smarter Humans. Smarter Machines.</w:t>
-          </w:r>
-          <w:r>
-            <w:t xml:space="preserve"> Retrieved from Refinitiv website: https://www.refinitiv.com/en/resources/special-report/refinitiv-2019-artificial-intelligence-machine-learning-global-study </w:t>
+            <w:t>2020 state of enterprise machine learning</w:t>
+          </w:r>
+          <w:r>
+            <w:t xml:space="preserve">. Retrieved from https://info.algorithmia.com/hubfs/2019/Whitepapers/The-State-of-Enterprise-ML-2020/Algorithmia_2020_State_of_Enterprise_ML.pdf </w:t>
           </w:r>
         </w:p>
         <w:p>
           <w:pPr>
             <w:pStyle w:val="CitaviBibliographyEntry"/>
           </w:pPr>
-          <w:bookmarkStart w:id="30" w:name="_CTVL001b47bf1972e3f414bbc935ff06fc7caec"/>
-          <w:r>
-            <w:t>Bennett, J., Lanning, S., &amp; others (2007). The netflix prize. In</w:t>
+          <w:bookmarkStart w:id="30" w:name="_CTVL001fd07bc3413044e978717eaf0067c54c7"/>
+          <w:r>
+            <w:t>Alyari, F., &amp; Jafari Navimipour, N. (2018). Recommender systems.</w:t>
           </w:r>
           <w:bookmarkEnd w:id="30"/>
           <w:r>
@@ -10353,19 +11660,28 @@
             <w:rPr>
               <w:i/>
             </w:rPr>
-            <w:t xml:space="preserve">Proceedings of KDD cup and workshop. </w:t>
-          </w:r>
-          <w:r>
-            <w:t>Symposium conducted at the meeting of Citeseer.</w:t>
+            <w:t>Kybernetes</w:t>
+          </w:r>
+          <w:r>
+            <w:t xml:space="preserve">, </w:t>
+          </w:r>
+          <w:r>
+            <w:rPr>
+              <w:i/>
+            </w:rPr>
+            <w:t>47</w:t>
+          </w:r>
+          <w:r>
+            <w:t>(5), 985–1017. https://doi.org/10.1108/K-06-2017-0196</w:t>
           </w:r>
         </w:p>
         <w:p>
           <w:pPr>
             <w:pStyle w:val="CitaviBibliographyEntry"/>
           </w:pPr>
-          <w:bookmarkStart w:id="31" w:name="_CTVL0019744b604bd6f4aab8cfb22955c063b01"/>
-          <w:r>
-            <w:t>Choy, G., Khalilzadeh, O., Michalski, M., Do, S., Samir, A. E., Pianykh, O. S., . . . Dreyer, K. J. (2018). Current Applications and Future Impact of Machine Learning in Radiology.</w:t>
+          <w:bookmarkStart w:id="31" w:name="_CTVL001b684d2f5565d4f0aaf008928c14fa66d"/>
+          <w:r>
+            <w:t>Baker, T. (2019).</w:t>
           </w:r>
           <w:bookmarkEnd w:id="31"/>
           <w:r>
@@ -10375,28 +11691,100 @@
             <w:rPr>
               <w:i/>
             </w:rPr>
-            <w:t>Radiology</w:t>
-          </w:r>
-          <w:r>
-            <w:t xml:space="preserve">, </w:t>
-          </w:r>
-          <w:r>
-            <w:rPr>
-              <w:i/>
-            </w:rPr>
-            <w:t>288</w:t>
-          </w:r>
-          <w:r>
-            <w:t>(2), 318–328. https://doi.org/10.1148/radiol.2018171820</w:t>
+            <w:t>Smarter Humans. Smarter Machines.</w:t>
+          </w:r>
+          <w:r>
+            <w:t xml:space="preserve"> Retrieved from Refinitiv website: https://www.refinitiv.com/en/resources/special-report/refinitiv-2019-artificial-intelligence-machine-learning-global-study </w:t>
           </w:r>
         </w:p>
         <w:p>
           <w:pPr>
             <w:pStyle w:val="CitaviBibliographyEntry"/>
           </w:pPr>
-          <w:bookmarkStart w:id="32" w:name="_CTVL00197902646bc564eaaa19ebaba329abb2e"/>
-          <w:r>
-            <w:t>Chui, M., Hall, B., Singla, A., &amp; Sukharevsky, A. (2021, December 8).</w:t>
+          <w:bookmarkStart w:id="32" w:name="_CTVL001f4e39ccb1a2d478db83b45fe62e544fa"/>
+          <w:r>
+            <w:t>Baylor, D., Breck, E., Cheng, H.</w:t>
+          </w:r>
+          <w:r>
+            <w:rPr>
+              <w:rFonts w:ascii="Cambria Math" w:hAnsi="Cambria Math" w:cs="Cambria Math"/>
+            </w:rPr>
+            <w:t>‑</w:t>
+          </w:r>
+          <w:r>
+            <w:t>T., Fiedel,</w:t>
+          </w:r>
+          <w:r>
+            <w:rPr>
+              <w:rFonts w:cs="Arial"/>
+            </w:rPr>
+            <w:t> </w:t>
+          </w:r>
+          <w:r>
+            <w:t>N., Foo,</w:t>
+          </w:r>
+          <w:r>
+            <w:rPr>
+              <w:rFonts w:cs="Arial"/>
+            </w:rPr>
+            <w:t> </w:t>
+          </w:r>
+          <w:r>
+            <w:t>C.</w:t>
+          </w:r>
+          <w:r>
+            <w:rPr>
+              <w:rFonts w:cs="Arial"/>
+            </w:rPr>
+            <w:t> </w:t>
+          </w:r>
+          <w:r>
+            <w:t>Y., Haque,</w:t>
+          </w:r>
+          <w:r>
+            <w:rPr>
+              <w:rFonts w:cs="Arial"/>
+            </w:rPr>
+            <w:t> </w:t>
+          </w:r>
+          <w:r>
+            <w:t>Z.,</w:t>
+          </w:r>
+          <w:r>
+            <w:rPr>
+              <w:rFonts w:cs="Arial"/>
+            </w:rPr>
+            <w:t> </w:t>
+          </w:r>
+          <w:r>
+            <w:t>.</w:t>
+          </w:r>
+          <w:r>
+            <w:rPr>
+              <w:rFonts w:cs="Arial"/>
+            </w:rPr>
+            <w:t> </w:t>
+          </w:r>
+          <w:r>
+            <w:t>.</w:t>
+          </w:r>
+          <w:r>
+            <w:rPr>
+              <w:rFonts w:cs="Arial"/>
+            </w:rPr>
+            <w:t> </w:t>
+          </w:r>
+          <w:r>
+            <w:t>. Zinkevich,</w:t>
+          </w:r>
+          <w:r>
+            <w:rPr>
+              <w:rFonts w:cs="Arial"/>
+            </w:rPr>
+            <w:t> </w:t>
+          </w:r>
+          <w:r>
+            <w:t>M. (2017). TFX: A TensorFlow-Based Production-Scale Machine Learning Platform. In S. Matwin, S. Yu, &amp; F. Farooq (Eds.),</w:t>
           </w:r>
           <w:bookmarkEnd w:id="32"/>
           <w:r>
@@ -10406,19 +11794,19 @@
             <w:rPr>
               <w:i/>
             </w:rPr>
-            <w:t>The state of AI in 2021</w:t>
-          </w:r>
-          <w:r>
-            <w:t xml:space="preserve">. Retrieved from McKinsey website: https://www.mckinsey.com/business-functions/quantumblack/our-insights/global-survey-the-state-of-ai-in-2021 </w:t>
+            <w:t xml:space="preserve">Proceedings of the 23rd ACM SIGKDD International Conference on Knowledge Discovery and Data Mining </w:t>
+          </w:r>
+          <w:r>
+            <w:t>(pp. 1387–1395). New York, NY, USA: ACM. https://doi.org/10.1145/3097983.3098021</w:t>
           </w:r>
         </w:p>
         <w:p>
           <w:pPr>
             <w:pStyle w:val="CitaviBibliographyEntry"/>
           </w:pPr>
-          <w:bookmarkStart w:id="33" w:name="_CTVL00149778e4f4dd14bdcaf583e52ef68d592"/>
-          <w:r>
-            <w:t>Columbus, L. (2017, July 9). McKinsey's State Of Machine Learning And AI, 2017.</w:t>
+          <w:bookmarkStart w:id="33" w:name="_CTVL001b47bf1972e3f414bbc935ff06fc7caec"/>
+          <w:r>
+            <w:t>Bennett, J., Lanning, S., &amp; others (2007). The netflix prize. In</w:t>
           </w:r>
           <w:bookmarkEnd w:id="33"/>
           <w:r>
@@ -10428,19 +11816,19 @@
             <w:rPr>
               <w:i/>
             </w:rPr>
-            <w:t>Forbes</w:t>
-          </w:r>
-          <w:r>
-            <w:t>. Retrieved from https://www.forbes.com/sites/louiscolumbus/2017/07/09/mckinseys-state-of-machine-learning-and-ai-2017/?sh=63414b1b75b6</w:t>
+            <w:t xml:space="preserve">Proceedings of KDD cup and workshop. </w:t>
+          </w:r>
+          <w:r>
+            <w:t>Symposium conducted at the meeting of Citeseer.</w:t>
           </w:r>
         </w:p>
         <w:p>
           <w:pPr>
             <w:pStyle w:val="CitaviBibliographyEntry"/>
           </w:pPr>
-          <w:bookmarkStart w:id="34" w:name="_CTVL0010daafa33d72a4042bead89db40d7ec70"/>
-          <w:r>
-            <w:t>Hevner, March, Park, &amp; Ram (2004). Design Science in Information Systems Research.</w:t>
+          <w:bookmarkStart w:id="34" w:name="_CTVL001fbc9ffd86716462b83884eb5f60782e7"/>
+          <w:r>
+            <w:t>Cai, L., &amp; Zhu, Y. (2015). The Challenges of Data Quality and Data Quality Assessment in the Big Data Era.</w:t>
           </w:r>
           <w:bookmarkEnd w:id="34"/>
           <w:r>
@@ -10450,7 +11838,7 @@
             <w:rPr>
               <w:i/>
             </w:rPr>
-            <w:t>MIS Quarterly</w:t>
+            <w:t>Data Science Journal</w:t>
           </w:r>
           <w:r>
             <w:t xml:space="preserve">, </w:t>
@@ -10459,19 +11847,19 @@
             <w:rPr>
               <w:i/>
             </w:rPr>
-            <w:t>28</w:t>
-          </w:r>
-          <w:r>
-            <w:t>(1), 75. https://doi.org/10.2307/25148625</w:t>
+            <w:t>14</w:t>
+          </w:r>
+          <w:r>
+            <w:t>(0), 2. https://doi.org/10.5334/dsj-2015-002</w:t>
           </w:r>
         </w:p>
         <w:p>
           <w:pPr>
             <w:pStyle w:val="CitaviBibliographyEntry"/>
           </w:pPr>
-          <w:bookmarkStart w:id="35" w:name="_CTVL0015edca3f99dda4512955009b73aef6eca"/>
-          <w:r>
-            <w:t>Jannach, D., &amp; Zanker, M. (2022). Value and Impact of Recommender Systems. In F. Ricci, L. Rokach, &amp; B. Shapira (Eds.),</w:t>
+          <w:bookmarkStart w:id="35" w:name="_CTVL0019744b604bd6f4aab8cfb22955c063b01"/>
+          <w:r>
+            <w:t>Choy, G., Khalilzadeh, O., Michalski, M., Do, S., Samir, A. E., Pianykh, O. S., . . . Dreyer, K. J. (2018). Current Applications and Future Impact of Machine Learning in Radiology.</w:t>
           </w:r>
           <w:bookmarkEnd w:id="35"/>
           <w:r>
@@ -10481,19 +11869,28 @@
             <w:rPr>
               <w:i/>
             </w:rPr>
-            <w:t xml:space="preserve">Recommender Systems Handbook </w:t>
-          </w:r>
-          <w:r>
-            <w:t>(pp. 519–546). New York, NY: Springer US. https://doi.org/10.1007/978-1-0716-2197-4_14</w:t>
+            <w:t>Radiology</w:t>
+          </w:r>
+          <w:r>
+            <w:t xml:space="preserve">, </w:t>
+          </w:r>
+          <w:r>
+            <w:rPr>
+              <w:i/>
+            </w:rPr>
+            <w:t>288</w:t>
+          </w:r>
+          <w:r>
+            <w:t>(2), 318–328. https://doi.org/10.1148/radiol.2018171820</w:t>
           </w:r>
         </w:p>
         <w:p>
           <w:pPr>
             <w:pStyle w:val="CitaviBibliographyEntry"/>
           </w:pPr>
-          <w:bookmarkStart w:id="36" w:name="_CTVL0010b83f2565e124d86b611987ebec659a4"/>
-          <w:r>
-            <w:t>Jordan, M. I., &amp; Mitchell, T. M. (2015). Machine learning: Trends, perspectives, and prospects.</w:t>
+          <w:bookmarkStart w:id="36" w:name="_CTVL00197902646bc564eaaa19ebaba329abb2e"/>
+          <w:r>
+            <w:t>Chui, M., Hall, B., Singla, A., &amp; Sukharevsky, A. (2021, December 8).</w:t>
           </w:r>
           <w:bookmarkEnd w:id="36"/>
           <w:r>
@@ -10503,28 +11900,19 @@
             <w:rPr>
               <w:i/>
             </w:rPr>
-            <w:t>Science (New York, N.Y.)</w:t>
-          </w:r>
-          <w:r>
-            <w:t xml:space="preserve">, </w:t>
-          </w:r>
-          <w:r>
-            <w:rPr>
-              <w:i/>
-            </w:rPr>
-            <w:t>349</w:t>
-          </w:r>
-          <w:r>
-            <w:t>(6245), 255–260. https://doi.org/10.1126/science.aaa8415</w:t>
+            <w:t>The state of AI in 2021</w:t>
+          </w:r>
+          <w:r>
+            <w:t xml:space="preserve">. Retrieved from McKinsey website: https://www.mckinsey.com/business-functions/quantumblack/our-insights/global-survey-the-state-of-ai-in-2021 </w:t>
           </w:r>
         </w:p>
         <w:p>
           <w:pPr>
             <w:pStyle w:val="CitaviBibliographyEntry"/>
           </w:pPr>
-          <w:bookmarkStart w:id="37" w:name="_CTVL00148ad357a9ebf4a0ca672c995fb3f24c0"/>
-          <w:r>
-            <w:t>Khusro, S., Ali, Z., &amp; Ullah, I. (2016). Recommender Systems: Issues, Challenges, and Research Opportunities. In K. J. Kim &amp; N. Joukov (Eds.),</w:t>
+          <w:bookmarkStart w:id="37" w:name="_CTVL00149778e4f4dd14bdcaf583e52ef68d592"/>
+          <w:r>
+            <w:t>Columbus, L. (2017, July 9). McKinsey's State Of Machine Learning And AI, 2017.</w:t>
           </w:r>
           <w:bookmarkEnd w:id="37"/>
           <w:r>
@@ -10534,19 +11922,19 @@
             <w:rPr>
               <w:i/>
             </w:rPr>
-            <w:t xml:space="preserve">Lecture Notes in Electrical Engineering. Information Science and Applications (ICISA) 2016 </w:t>
-          </w:r>
-          <w:r>
-            <w:t>(Vol. 376, pp. 1179–1189). Singapore: Springer Singapore. https://doi.org/10.1007/978-981-10-0557-2_112</w:t>
+            <w:t>Forbes</w:t>
+          </w:r>
+          <w:r>
+            <w:t>. Retrieved from https://www.forbes.com/sites/louiscolumbus/2017/07/09/mckinseys-state-of-machine-learning-and-ai-2017/?sh=63414b1b75b6</w:t>
           </w:r>
         </w:p>
         <w:p>
           <w:pPr>
             <w:pStyle w:val="CitaviBibliographyEntry"/>
           </w:pPr>
-          <w:bookmarkStart w:id="38" w:name="_CTVL001fbc0401ba2d940d2a5b055a605ddb8ca"/>
-          <w:r>
-            <w:t>Lu, J., Liu, A., Dong, F., Gu, F., Gama, J., &amp; Zhang, G. (2018). Learning under Concept Drift: A Review.</w:t>
+          <w:bookmarkStart w:id="38" w:name="_CTVL00178465058005b469e9e9c92c9b56f4926"/>
+          <w:r>
+            <w:t>Fleder, D. M., &amp; Hosanagar, K. (2007). Recommender systems and their impact on sales diversity. In J. MacKie-Mason, D. Parkes, &amp; P. Resnick (Eds.),</w:t>
           </w:r>
           <w:bookmarkEnd w:id="38"/>
           <w:r>
@@ -10556,86 +11944,49 @@
             <w:rPr>
               <w:i/>
             </w:rPr>
-            <w:t>IEEE Transactions on Knowledge and Data Engineering</w:t>
-          </w:r>
-          <w:r>
-            <w:t>, 1. https://doi.org/10.1109/TKDE.2018.2876857</w:t>
+            <w:t xml:space="preserve">Proceedings of the 8th ACM conference on Electronic commerce - EC '07 </w:t>
+          </w:r>
+          <w:r>
+            <w:t>(p. 192). New York, New York, USA: ACM Press. https://doi.org/10.1145/1250910.1250939</w:t>
           </w:r>
         </w:p>
         <w:p>
           <w:pPr>
             <w:pStyle w:val="CitaviBibliographyEntry"/>
           </w:pPr>
-          <w:bookmarkStart w:id="39" w:name="_CTVL001923257e88f2f4d49a43054f27157a790"/>
-          <w:r>
-            <w:t>Makinen, S., Skogstrom, H., Laaksonen, E., &amp; Mikkonen, T. (2021). Who Needs MLOps: What Data Scientists Seek to Accomplish and How Can MLOps Help? In</w:t>
-          </w:r>
-          <w:bookmarkEnd w:id="39"/>
-          <w:r>
-            <w:t xml:space="preserve"> </w:t>
-          </w:r>
-          <w:r>
-            <w:rPr>
-              <w:i/>
-            </w:rPr>
-            <w:t xml:space="preserve">2021 IEEE/ACM 1st Workshop on AI Engineering - Software Engineering for AI (WAIN) </w:t>
-          </w:r>
-          <w:r>
-            <w:t>(pp. 109–112). IEEE. https://doi.org/10.1109/WAIN52551.2021.00024</w:t>
+          <w:bookmarkStart w:id="39" w:name="_CTVL0011990eb52702640a18329744adeb86831"/>
+          <w:r>
+            <w:t>Google LLC. TFRS Releases. Retrieved from https://github.com/tensorflow/recommenders/releases?page=2</w:t>
           </w:r>
         </w:p>
         <w:p>
           <w:pPr>
             <w:pStyle w:val="CitaviBibliographyEntry"/>
           </w:pPr>
-          <w:bookmarkStart w:id="40" w:name="_CTVL00109a964abb6b84f43a966831903f60a22"/>
-          <w:r>
-            <w:lastRenderedPageBreak/>
-            <w:t>Miranda, L. J. (2021). Towards data-centric machine learning: a short review.</w:t>
-          </w:r>
-          <w:bookmarkEnd w:id="40"/>
-          <w:r>
-            <w:t xml:space="preserve"> </w:t>
-          </w:r>
-          <w:r>
-            <w:rPr>
-              <w:i/>
-            </w:rPr>
-            <w:t>Ljvmiranda921. Github. Io</w:t>
-          </w:r>
-          <w:r>
-            <w:t>.</w:t>
+          <w:bookmarkStart w:id="40" w:name="_CTVL001a3fedc94349543e1aabaee1c8b8fb527"/>
+          <w:bookmarkEnd w:id="39"/>
+          <w:r>
+            <w:t>Google LLC. TFX Releases. Retrieved from https://github.com/tensorflow/tfx/releases?page=8</w:t>
           </w:r>
         </w:p>
         <w:p>
           <w:pPr>
             <w:pStyle w:val="CitaviBibliographyEntry"/>
           </w:pPr>
-          <w:bookmarkStart w:id="41" w:name="_CTVL001d7b32e07c55f47bf90cea967c13decb7"/>
-          <w:r>
-            <w:t>Refinitiv (2020).</w:t>
-          </w:r>
-          <w:bookmarkEnd w:id="41"/>
-          <w:r>
-            <w:t xml:space="preserve"> </w:t>
-          </w:r>
-          <w:r>
-            <w:rPr>
-              <w:i/>
-            </w:rPr>
-            <w:t>THE RISE OF THE DATA SCIENTIST:: Machine learning models for the future</w:t>
-          </w:r>
-          <w:r>
-            <w:t xml:space="preserve">. Retrieved from https://www.refinitiv.com/en/resources/special-report/refinitiv-2020-artificial-intelligence-machine-learning-global-study </w:t>
+          <w:bookmarkStart w:id="41" w:name="_CTVL00166b3fcf554834f10a86ad93e3792bcdc"/>
+          <w:bookmarkEnd w:id="40"/>
+          <w:r>
+            <w:t>Google LLC (2022). Using TensorFlow Recommenders with TFX. Retrieved from https://www.tensorflow.org/recommenders/examples/ranking_tfx</w:t>
           </w:r>
         </w:p>
         <w:p>
           <w:pPr>
             <w:pStyle w:val="CitaviBibliographyEntry"/>
           </w:pPr>
-          <w:bookmarkStart w:id="42" w:name="_CTVL001f5088e61a86547eebc9ca98fef3c4212"/>
-          <w:r>
-            <w:t>Renggli, C., Rimanic, L., Gürel, N. M., Karlaš, B., Wu, W., &amp; Zhang, C. (2021, February 15).</w:t>
+          <w:bookmarkStart w:id="42" w:name="_CTVL00136b8502ded834304baa155db44b47126"/>
+          <w:bookmarkEnd w:id="41"/>
+          <w:r>
+            <w:t>Harper, F. M., &amp; Konstan, J. A. (2016). The MovieLens Datasets.</w:t>
           </w:r>
           <w:bookmarkEnd w:id="42"/>
           <w:r>
@@ -10645,19 +11996,28 @@
             <w:rPr>
               <w:i/>
             </w:rPr>
-            <w:t>A Data Quality-Driven View of MLOps</w:t>
-          </w:r>
-          <w:r>
-            <w:t xml:space="preserve">. Retrieved from http://arxiv.org/pdf/2102.07750v1 </w:t>
+            <w:t>ACM Transactions on Interactive Intelligent Systems</w:t>
+          </w:r>
+          <w:r>
+            <w:t xml:space="preserve">, </w:t>
+          </w:r>
+          <w:r>
+            <w:rPr>
+              <w:i/>
+            </w:rPr>
+            <w:t>5</w:t>
+          </w:r>
+          <w:r>
+            <w:t>(4), 1–19. https://doi.org/10.1145/2827872</w:t>
           </w:r>
         </w:p>
         <w:p>
           <w:pPr>
             <w:pStyle w:val="CitaviBibliographyEntry"/>
           </w:pPr>
-          <w:bookmarkStart w:id="43" w:name="_CTVL001afe4070d69ce4362aa65c65d75cc5021"/>
-          <w:r>
-            <w:t>Rimol, M. (2021, November 22).</w:t>
+          <w:bookmarkStart w:id="43" w:name="_CTVL0010daafa33d72a4042bead89db40d7ec70"/>
+          <w:r>
+            <w:t>Hevner, March, Park, &amp; Ram (2004). Design Science in Information Systems Research.</w:t>
           </w:r>
           <w:bookmarkEnd w:id="43"/>
           <w:r>
@@ -10667,21 +12027,402 @@
             <w:rPr>
               <w:i/>
             </w:rPr>
-            <w:t>Gartner Forecasts Worldwide Artificial Intelligence Software Market to Reach $62 Billion in 2022</w:t>
-          </w:r>
-          <w:r>
-            <w:t xml:space="preserve">. Retrieved from Gartner website: https://www.gartner.com/en/newsroom/press-releases/2021-11-22-gartner-forecasts-worldwide-artificial-intelligence-software-market-to-reach-62-billion-in-2022 </w:t>
+            <w:t>MIS Quarterly</w:t>
+          </w:r>
+          <w:r>
+            <w:t xml:space="preserve">, </w:t>
+          </w:r>
+          <w:r>
+            <w:rPr>
+              <w:i/>
+            </w:rPr>
+            <w:t>28</w:t>
+          </w:r>
+          <w:r>
+            <w:t>(1), 75. https://doi.org/10.2307/25148625</w:t>
           </w:r>
         </w:p>
         <w:p>
           <w:pPr>
             <w:pStyle w:val="CitaviBibliographyEntry"/>
           </w:pPr>
-          <w:bookmarkStart w:id="44" w:name="_CTVL001f3c9377022c340969aa07cf5a944794c"/>
+          <w:bookmarkStart w:id="44" w:name="_CTVL0017cad381a320f42cba9baf9c17761c6c5"/>
+          <w:r>
+            <w:t>Hevner, A. (2007). A Three Cycle View of Design Science Research.</w:t>
+          </w:r>
+          <w:bookmarkEnd w:id="44"/>
+          <w:r>
+            <w:t xml:space="preserve"> </w:t>
+          </w:r>
+          <w:r>
+            <w:rPr>
+              <w:i/>
+            </w:rPr>
+            <w:t>Scandinavian Journal of Information Systems</w:t>
+          </w:r>
+          <w:r>
+            <w:t xml:space="preserve">, </w:t>
+          </w:r>
+          <w:r>
+            <w:rPr>
+              <w:i/>
+            </w:rPr>
+            <w:t>19</w:t>
+          </w:r>
+          <w:r>
+            <w:t>.</w:t>
+          </w:r>
+        </w:p>
+        <w:p>
+          <w:pPr>
+            <w:pStyle w:val="CitaviBibliographyEntry"/>
+          </w:pPr>
+          <w:bookmarkStart w:id="45" w:name="_CTVL00110b37f8f93e242b18b6a9f2679d528d6"/>
+          <w:r>
+            <w:t>Hevner, A., &amp; Chatterjee, S. (Eds.) (2010).</w:t>
+          </w:r>
+          <w:bookmarkEnd w:id="45"/>
+          <w:r>
+            <w:t xml:space="preserve"> </w:t>
+          </w:r>
+          <w:r>
+            <w:rPr>
+              <w:i/>
+            </w:rPr>
+            <w:t>Integrated Series in Information Systems</w:t>
+          </w:r>
+          <w:r>
+            <w:t xml:space="preserve">. </w:t>
+          </w:r>
+          <w:r>
+            <w:rPr>
+              <w:i/>
+            </w:rPr>
+            <w:t>Design Research in Information Systems</w:t>
+          </w:r>
+          <w:r>
+            <w:t>. Boston, MA: Springer US. https://doi.org/10.1007/978-1-4419-5653-8</w:t>
+          </w:r>
+        </w:p>
+        <w:p>
+          <w:pPr>
+            <w:pStyle w:val="CitaviBibliographyEntry"/>
+          </w:pPr>
+          <w:bookmarkStart w:id="46" w:name="_CTVL0015edca3f99dda4512955009b73aef6eca"/>
+          <w:r>
+            <w:t>Jannach, D., &amp; Zanker, M. (2022). Value and Impact of Recommender Systems. In F. Ricci, L. Rokach, &amp; B. Shapira (Eds.),</w:t>
+          </w:r>
+          <w:bookmarkEnd w:id="46"/>
+          <w:r>
+            <w:t xml:space="preserve"> </w:t>
+          </w:r>
+          <w:r>
+            <w:rPr>
+              <w:i/>
+            </w:rPr>
+            <w:t xml:space="preserve">Recommender Systems Handbook </w:t>
+          </w:r>
+          <w:r>
+            <w:t>(pp. 519–546). New York, NY: Springer US. https://doi.org/10.1007/978-1-0716-2197-4_14</w:t>
+          </w:r>
+        </w:p>
+        <w:p>
+          <w:pPr>
+            <w:pStyle w:val="CitaviBibliographyEntry"/>
+          </w:pPr>
+          <w:bookmarkStart w:id="47" w:name="_CTVL0010b83f2565e124d86b611987ebec659a4"/>
+          <w:r>
+            <w:t>Jordan, M. I., &amp; Mitchell, T. M. (2015). Machine learning: Trends, perspectives, and prospects.</w:t>
+          </w:r>
+          <w:bookmarkEnd w:id="47"/>
+          <w:r>
+            <w:t xml:space="preserve"> </w:t>
+          </w:r>
+          <w:r>
+            <w:rPr>
+              <w:i/>
+            </w:rPr>
+            <w:t>Science (New York, N.Y.)</w:t>
+          </w:r>
+          <w:r>
+            <w:t xml:space="preserve">, </w:t>
+          </w:r>
+          <w:r>
+            <w:rPr>
+              <w:i/>
+            </w:rPr>
+            <w:t>349</w:t>
+          </w:r>
+          <w:r>
+            <w:t>(6245), 255–260. https://doi.org/10.1126/science.aaa8415</w:t>
+          </w:r>
+        </w:p>
+        <w:p>
+          <w:pPr>
+            <w:pStyle w:val="CitaviBibliographyEntry"/>
+          </w:pPr>
+          <w:bookmarkStart w:id="48" w:name="_CTVL00148ad357a9ebf4a0ca672c995fb3f24c0"/>
+          <w:r>
+            <w:t>Khusro, S., Ali, Z., &amp; Ullah, I. (2016). Recommender Systems: Issues, Challenges, and Research Opportunities. In K. J. Kim &amp; N. Joukov (Eds.),</w:t>
+          </w:r>
+          <w:bookmarkEnd w:id="48"/>
+          <w:r>
+            <w:t xml:space="preserve"> </w:t>
+          </w:r>
+          <w:r>
+            <w:rPr>
+              <w:i/>
+            </w:rPr>
+            <w:t xml:space="preserve">Lecture Notes in Electrical Engineering. Information Science and Applications (ICISA) 2016 </w:t>
+          </w:r>
+          <w:r>
+            <w:t>(Vol. 376, pp. 1179–1189). Singapore: Springer Singapore. https://doi.org/10.1007/978-981-10-0557-2_112</w:t>
+          </w:r>
+        </w:p>
+        <w:p>
+          <w:pPr>
+            <w:pStyle w:val="CitaviBibliographyEntry"/>
+          </w:pPr>
+          <w:bookmarkStart w:id="49" w:name="_CTVL001fbc0401ba2d940d2a5b055a605ddb8ca"/>
+          <w:r>
+            <w:t>Lu, J., Liu, A., Dong, F., Gu, F., Gama, J., &amp; Zhang, G. (2018). Learning under Concept Drift: A Review.</w:t>
+          </w:r>
+          <w:bookmarkEnd w:id="49"/>
+          <w:r>
+            <w:t xml:space="preserve"> </w:t>
+          </w:r>
+          <w:r>
+            <w:rPr>
+              <w:i/>
+            </w:rPr>
+            <w:t>IEEE Transactions on Knowledge and Data Engineering</w:t>
+          </w:r>
+          <w:r>
+            <w:t>, 1. https://doi.org/10.1109/TKDE.2018.2876857</w:t>
+          </w:r>
+        </w:p>
+        <w:p>
+          <w:pPr>
+            <w:pStyle w:val="CitaviBibliographyEntry"/>
+          </w:pPr>
+          <w:bookmarkStart w:id="50" w:name="_CTVL001923257e88f2f4d49a43054f27157a790"/>
+          <w:r>
+            <w:t>Makinen, S., Skogstrom, H., Laaksonen, E., &amp; Mikkonen, T. (2021). Who Needs MLOps: What Data Scientists Seek to Accomplish and How Can MLOps Help? In</w:t>
+          </w:r>
+          <w:bookmarkEnd w:id="50"/>
+          <w:r>
+            <w:t xml:space="preserve"> </w:t>
+          </w:r>
+          <w:r>
+            <w:rPr>
+              <w:i/>
+            </w:rPr>
+            <w:t xml:space="preserve">2021 IEEE/ACM 1st Workshop on AI Engineering - Software Engineering for AI (WAIN) </w:t>
+          </w:r>
+          <w:r>
+            <w:t>(pp. 109–112). IEEE. https://doi.org/10.1109/WAIN52551.2021.00024</w:t>
+          </w:r>
+        </w:p>
+        <w:p>
+          <w:pPr>
+            <w:pStyle w:val="CitaviBibliographyEntry"/>
+          </w:pPr>
+          <w:bookmarkStart w:id="51" w:name="_CTVL00109a964abb6b84f43a966831903f60a22"/>
+          <w:r>
+            <w:t>Miranda, L. J. (2021). Towards data-centric machine learning: a short review.</w:t>
+          </w:r>
+          <w:bookmarkEnd w:id="51"/>
+          <w:r>
+            <w:t xml:space="preserve"> </w:t>
+          </w:r>
+          <w:r>
+            <w:rPr>
+              <w:i/>
+            </w:rPr>
+            <w:t>Ljvmiranda921. Github. Io</w:t>
+          </w:r>
+          <w:r>
+            <w:t>.</w:t>
+          </w:r>
+        </w:p>
+        <w:p>
+          <w:pPr>
+            <w:pStyle w:val="CitaviBibliographyEntry"/>
+          </w:pPr>
+          <w:bookmarkStart w:id="52" w:name="_CTVL001b5893b8b721c481a92fc8168361bba92"/>
+          <w:r>
+            <w:t>Naumov, M., Mudigere, D., Shi, H.</w:t>
+          </w:r>
+          <w:r>
+            <w:rPr>
+              <w:rFonts w:ascii="Cambria Math" w:hAnsi="Cambria Math" w:cs="Cambria Math"/>
+            </w:rPr>
+            <w:t>‑</w:t>
+          </w:r>
+          <w:r>
+            <w:t>J.</w:t>
+          </w:r>
+          <w:r>
+            <w:rPr>
+              <w:rFonts w:cs="Arial"/>
+            </w:rPr>
+            <w:t> </w:t>
+          </w:r>
+          <w:r>
+            <w:t>M., Huang,</w:t>
+          </w:r>
+          <w:r>
+            <w:rPr>
+              <w:rFonts w:cs="Arial"/>
+            </w:rPr>
+            <w:t> </w:t>
+          </w:r>
+          <w:r>
+            <w:t>J., Sundaraman,</w:t>
+          </w:r>
+          <w:r>
+            <w:rPr>
+              <w:rFonts w:cs="Arial"/>
+            </w:rPr>
+            <w:t> </w:t>
+          </w:r>
+          <w:r>
+            <w:t>N., Park,</w:t>
+          </w:r>
+          <w:r>
+            <w:rPr>
+              <w:rFonts w:cs="Arial"/>
+            </w:rPr>
+            <w:t> </w:t>
+          </w:r>
+          <w:r>
+            <w:t>J.,</w:t>
+          </w:r>
+          <w:r>
+            <w:rPr>
+              <w:rFonts w:cs="Arial"/>
+            </w:rPr>
+            <w:t> </w:t>
+          </w:r>
+          <w:r>
+            <w:t>.</w:t>
+          </w:r>
+          <w:r>
+            <w:rPr>
+              <w:rFonts w:cs="Arial"/>
+            </w:rPr>
+            <w:t> </w:t>
+          </w:r>
+          <w:r>
+            <w:t>.</w:t>
+          </w:r>
+          <w:r>
+            <w:rPr>
+              <w:rFonts w:cs="Arial"/>
+            </w:rPr>
+            <w:t> </w:t>
+          </w:r>
+          <w:r>
+            <w:t>. Smelyanskiy,</w:t>
+          </w:r>
+          <w:r>
+            <w:rPr>
+              <w:rFonts w:cs="Arial"/>
+            </w:rPr>
+            <w:t> </w:t>
+          </w:r>
+          <w:r>
+            <w:t>M. (2019, May 31).</w:t>
+          </w:r>
+          <w:bookmarkEnd w:id="52"/>
+          <w:r>
+            <w:t xml:space="preserve"> </w:t>
+          </w:r>
+          <w:r>
+            <w:rPr>
+              <w:i/>
+            </w:rPr>
+            <w:t>Deep Learning Recommendation Model for Personalization and Recommendation Systems</w:t>
+          </w:r>
+          <w:r>
+            <w:t xml:space="preserve">. Retrieved from http://arxiv.org/pdf/1906.00091v1 </w:t>
+          </w:r>
+        </w:p>
+        <w:p>
+          <w:pPr>
+            <w:pStyle w:val="CitaviBibliographyEntry"/>
+          </w:pPr>
+          <w:bookmarkStart w:id="53" w:name="_CTVL001d7b32e07c55f47bf90cea967c13decb7"/>
+          <w:r>
+            <w:t>Refinitiv (2020).</w:t>
+          </w:r>
+          <w:bookmarkEnd w:id="53"/>
+          <w:r>
+            <w:t xml:space="preserve"> </w:t>
+          </w:r>
+          <w:r>
+            <w:rPr>
+              <w:i/>
+            </w:rPr>
+            <w:t>THE RISE OF THE DATA SCIENTIST:: Machine learning models for the future</w:t>
+          </w:r>
+          <w:r>
+            <w:t xml:space="preserve">. Retrieved from https://www.refinitiv.com/en/resources/special-report/refinitiv-2020-artificial-intelligence-machine-learning-global-study </w:t>
+          </w:r>
+        </w:p>
+        <w:p>
+          <w:pPr>
+            <w:pStyle w:val="CitaviBibliographyEntry"/>
+          </w:pPr>
+          <w:bookmarkStart w:id="54" w:name="_CTVL001f5088e61a86547eebc9ca98fef3c4212"/>
+          <w:r>
+            <w:t>Renggli, C., Rimanic, L., Gürel, N. M., Karlaš, B., Wu, W., &amp; Zhang, C. (2021, February 15).</w:t>
+          </w:r>
+          <w:bookmarkEnd w:id="54"/>
+          <w:r>
+            <w:t xml:space="preserve"> </w:t>
+          </w:r>
+          <w:r>
+            <w:rPr>
+              <w:i/>
+            </w:rPr>
+            <w:t>A Data Quality-Driven View of MLOps</w:t>
+          </w:r>
+          <w:r>
+            <w:t xml:space="preserve">. Retrieved from http://arxiv.org/pdf/2102.07750v1 </w:t>
+          </w:r>
+        </w:p>
+        <w:p>
+          <w:pPr>
+            <w:pStyle w:val="CitaviBibliographyEntry"/>
+          </w:pPr>
+          <w:bookmarkStart w:id="55" w:name="_CTVL001afe4070d69ce4362aa65c65d75cc5021"/>
+          <w:r>
+            <w:t>Rimol, M. (2021, November 22).</w:t>
+          </w:r>
+          <w:bookmarkEnd w:id="55"/>
+          <w:r>
+            <w:t xml:space="preserve"> </w:t>
+          </w:r>
+          <w:r>
+            <w:rPr>
+              <w:i/>
+            </w:rPr>
+            <w:t>Gartner Forecasts Worldwide Artificial Intelligence Software Market to Reach $62 Billion in 2022</w:t>
+          </w:r>
+          <w:r>
+            <w:t xml:space="preserve">. Retrieved from Gartner website: https://www.gartner.com/en/newsroom/press-releases/2021-11-22-gartner-forecasts-worldwide-artificial-intelligence-software-market-to-reach-62-billion-in-2022 </w:t>
+          </w:r>
+        </w:p>
+        <w:p>
+          <w:pPr>
+            <w:pStyle w:val="CitaviBibliographyEntry"/>
+          </w:pPr>
+          <w:bookmarkStart w:id="56" w:name="_CTVL001f3c9377022c340969aa07cf5a944794c"/>
           <w:r>
             <w:t>Singh, P. K., Choudhury, P., Dey, A. K., &amp; Pramanik, P. K. D. (2021). Recommender systems: an overview, research trends, and future directions.</w:t>
           </w:r>
-          <w:bookmarkEnd w:id="44"/>
+          <w:bookmarkEnd w:id="56"/>
           <w:r>
             <w:t xml:space="preserve"> </w:t>
           </w:r>
@@ -10702,6 +12443,19 @@
           </w:r>
           <w:r>
             <w:t>(1), 14. https://doi.org/10.1504/ijbsr.2021.10033303</w:t>
+          </w:r>
+        </w:p>
+        <w:p>
+          <w:pPr>
+            <w:pStyle w:val="CitaviBibliographyEntry"/>
+          </w:pPr>
+          <w:bookmarkStart w:id="57" w:name="_CTVL001ac17342124684964b43fc4b0238de8e6"/>
+          <w:r>
+            <w:t>Wei, W. (2022, June 9). Question: examples/best practices for integrating tfrs with tfx #380. Retrieved from https://github.com/tensorflow/recommenders/issues/380#issuecomment-115193473</w:t>
+          </w:r>
+          <w:bookmarkEnd w:id="57"/>
+          <w:r>
+            <w:t>0</w:t>
           </w:r>
           <w:r>
             <w:fldChar w:fldCharType="end"/>
@@ -10858,6 +12612,7 @@
             <w:docPart w:val="E5ED255449FC4B9E86C49E331B1084E7"/>
           </w:placeholder>
         </w:sdtPr>
+        <w:sdtEndPr/>
         <w:sdtContent>
           <w:r>
             <w:rPr>
@@ -10875,7 +12630,7 @@
             <w:rPr>
               <w:lang w:val="en-US"/>
             </w:rPr>
-            <w:instrText>ADDIN CitaviPlaceholder{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}</w:instrText>
+            <w:instrText>ADDIN CitaviPlaceholder{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}</w:instrText>
           </w:r>
           <w:r>
             <w:rPr>
@@ -10931,7 +12686,7 @@
       <w:rPr>
         <w:noProof/>
       </w:rPr>
-      <w:instrText>1</w:instrText>
+      <w:instrText>2</w:instrText>
     </w:r>
     <w:r>
       <w:rPr>
@@ -10952,10 +12707,7 @@
       <w:fldChar w:fldCharType="begin"/>
     </w:r>
     <w:r>
-      <w:instrText xml:space="preserve"> STYLEREF "Überschrift 1" \n \</w:instrText>
-    </w:r>
-    <w:r>
-      <w:instrText xml:space="preserve">* MERGEFORMAT </w:instrText>
+      <w:instrText xml:space="preserve"> STYLEREF "Überschrift 1" \n \* MERGEFORMAT </w:instrText>
     </w:r>
     <w:r>
       <w:fldChar w:fldCharType="separate"/>
@@ -10964,7 +12716,7 @@
       <w:rPr>
         <w:noProof/>
       </w:rPr>
-      <w:instrText>1</w:instrText>
+      <w:instrText>2</w:instrText>
     </w:r>
     <w:r>
       <w:rPr>
@@ -10982,7 +12734,7 @@
       <w:rPr>
         <w:noProof/>
       </w:rPr>
-      <w:instrText>1</w:instrText>
+      <w:instrText>2</w:instrText>
     </w:r>
     <w:r>
       <w:instrText xml:space="preserve"> </w:instrText>
@@ -11000,7 +12752,7 @@
       <w:rPr>
         <w:noProof/>
       </w:rPr>
-      <w:t xml:space="preserve">1 </w:t>
+      <w:t xml:space="preserve">2 </w:t>
     </w:r>
     <w:r>
       <w:fldChar w:fldCharType="end"/>
@@ -11009,7 +12761,10 @@
       <w:fldChar w:fldCharType="begin"/>
     </w:r>
     <w:r>
-      <w:instrText xml:space="preserve"> STYLEREF "Überschrift 1" \* MERGEFORMAT </w:instrText>
+      <w:instrText xml:space="preserve"> STYLEREF "Überschrift 1"</w:instrText>
+    </w:r>
+    <w:r>
+      <w:instrText xml:space="preserve"> \* MERGEFORMAT </w:instrText>
     </w:r>
     <w:r>
       <w:fldChar w:fldCharType="separate"/>
@@ -11018,7 +12773,7 @@
       <w:rPr>
         <w:noProof/>
       </w:rPr>
-      <w:t>Introduction</w:t>
+      <w:t>Current Environment &amp; State of Research</w:t>
     </w:r>
     <w:r>
       <w:rPr>
@@ -11272,6 +13027,95 @@
     </w:lvl>
   </w:abstractNum>
   <w:abstractNum w:abstractNumId="10" w15:restartNumberingAfterBreak="0">
+    <w:nsid w:val="0F7E0E6A"/>
+    <w:multiLevelType w:val="hybridMultilevel"/>
+    <w:tmpl w:val="33D033A6"/>
+    <w:lvl w:ilvl="0" w:tplc="28CA5304">
+      <w:start w:val="1"/>
+      <w:numFmt w:val="decimal"/>
+      <w:lvlText w:val="%1."/>
+      <w:lvlJc w:val="left"/>
+      <w:pPr>
+        <w:ind w:left="720" w:hanging="360"/>
+      </w:pPr>
+      <w:rPr>
+        <w:rFonts w:hint="default"/>
+      </w:rPr>
+    </w:lvl>
+    <w:lvl w:ilvl="1" w:tplc="04090019" w:tentative="1">
+      <w:start w:val="1"/>
+      <w:numFmt w:val="lowerLetter"/>
+      <w:lvlText w:val="%2."/>
+      <w:lvlJc w:val="left"/>
+      <w:pPr>
+        <w:ind w:left="1440" w:hanging="360"/>
+      </w:pPr>
+    </w:lvl>
+    <w:lvl w:ilvl="2" w:tplc="0409001B" w:tentative="1">
+      <w:start w:val="1"/>
+      <w:numFmt w:val="lowerRoman"/>
+      <w:lvlText w:val="%3."/>
+      <w:lvlJc w:val="right"/>
+      <w:pPr>
+        <w:ind w:left="2160" w:hanging="180"/>
+      </w:pPr>
+    </w:lvl>
+    <w:lvl w:ilvl="3" w:tplc="0409000F" w:tentative="1">
+      <w:start w:val="1"/>
+      <w:numFmt w:val="decimal"/>
+      <w:lvlText w:val="%4."/>
+      <w:lvlJc w:val="left"/>
+      <w:pPr>
+        <w:ind w:left="2880" w:hanging="360"/>
+      </w:pPr>
+    </w:lvl>
+    <w:lvl w:ilvl="4" w:tplc="04090019" w:tentative="1">
+      <w:start w:val="1"/>
+      <w:numFmt w:val="lowerLetter"/>
+      <w:lvlText w:val="%5."/>
+      <w:lvlJc w:val="left"/>
+      <w:pPr>
+        <w:ind w:left="3600" w:hanging="360"/>
+      </w:pPr>
+    </w:lvl>
+    <w:lvl w:ilvl="5" w:tplc="0409001B" w:tentative="1">
+      <w:start w:val="1"/>
+      <w:numFmt w:val="lowerRoman"/>
+      <w:lvlText w:val="%6."/>
+      <w:lvlJc w:val="right"/>
+      <w:pPr>
+        <w:ind w:left="4320" w:hanging="180"/>
+      </w:pPr>
+    </w:lvl>
+    <w:lvl w:ilvl="6" w:tplc="0409000F" w:tentative="1">
+      <w:start w:val="1"/>
+      <w:numFmt w:val="decimal"/>
+      <w:lvlText w:val="%7."/>
+      <w:lvlJc w:val="left"/>
+      <w:pPr>
+        <w:ind w:left="5040" w:hanging="360"/>
+      </w:pPr>
+    </w:lvl>
+    <w:lvl w:ilvl="7" w:tplc="04090019" w:tentative="1">
+      <w:start w:val="1"/>
+      <w:numFmt w:val="lowerLetter"/>
+      <w:lvlText w:val="%8."/>
+      <w:lvlJc w:val="left"/>
+      <w:pPr>
+        <w:ind w:left="5760" w:hanging="360"/>
+      </w:pPr>
+    </w:lvl>
+    <w:lvl w:ilvl="8" w:tplc="0409001B" w:tentative="1">
+      <w:start w:val="1"/>
+      <w:numFmt w:val="lowerRoman"/>
+      <w:lvlText w:val="%9."/>
+      <w:lvlJc w:val="right"/>
+      <w:pPr>
+        <w:ind w:left="6480" w:hanging="180"/>
+      </w:pPr>
+    </w:lvl>
+  </w:abstractNum>
+  <w:abstractNum w:abstractNumId="11" w15:restartNumberingAfterBreak="0">
     <w:nsid w:val="36047A92"/>
     <w:multiLevelType w:val="multilevel"/>
     <w:tmpl w:val="004A5F58"/>
@@ -11385,7 +13229,7 @@
       </w:rPr>
     </w:lvl>
   </w:abstractNum>
-  <w:abstractNum w:abstractNumId="11" w15:restartNumberingAfterBreak="0">
+  <w:abstractNum w:abstractNumId="12" w15:restartNumberingAfterBreak="0">
     <w:nsid w:val="4BA24A17"/>
     <w:multiLevelType w:val="singleLevel"/>
     <w:tmpl w:val="1AB4F454"/>
@@ -11407,7 +13251,7 @@
       </w:rPr>
     </w:lvl>
   </w:abstractNum>
-  <w:abstractNum w:abstractNumId="12" w15:restartNumberingAfterBreak="0">
+  <w:abstractNum w:abstractNumId="13" w15:restartNumberingAfterBreak="0">
     <w:nsid w:val="4C7A2C6B"/>
     <w:multiLevelType w:val="multilevel"/>
     <w:tmpl w:val="04070025"/>
@@ -11494,7 +13338,7 @@
       </w:pPr>
     </w:lvl>
   </w:abstractNum>
-  <w:abstractNum w:abstractNumId="13" w15:restartNumberingAfterBreak="0">
+  <w:abstractNum w:abstractNumId="14" w15:restartNumberingAfterBreak="0">
     <w:nsid w:val="5A687E31"/>
     <w:multiLevelType w:val="hybridMultilevel"/>
     <w:tmpl w:val="796A6420"/>
@@ -11583,7 +13427,7 @@
       </w:pPr>
     </w:lvl>
   </w:abstractNum>
-  <w:abstractNum w:abstractNumId="14" w15:restartNumberingAfterBreak="0">
+  <w:abstractNum w:abstractNumId="15" w15:restartNumberingAfterBreak="0">
     <w:nsid w:val="6C362613"/>
     <w:multiLevelType w:val="singleLevel"/>
     <w:tmpl w:val="0407000F"/>
@@ -11600,7 +13444,7 @@
       </w:pPr>
     </w:lvl>
   </w:abstractNum>
-  <w:abstractNum w:abstractNumId="15" w15:restartNumberingAfterBreak="0">
+  <w:abstractNum w:abstractNumId="16" w15:restartNumberingAfterBreak="0">
     <w:nsid w:val="70DF772D"/>
     <w:multiLevelType w:val="singleLevel"/>
     <w:tmpl w:val="0407000F"/>
@@ -11617,7 +13461,7 @@
       </w:pPr>
     </w:lvl>
   </w:abstractNum>
-  <w:abstractNum w:abstractNumId="16" w15:restartNumberingAfterBreak="0">
+  <w:abstractNum w:abstractNumId="17" w15:restartNumberingAfterBreak="0">
     <w:nsid w:val="7D8A6FE6"/>
     <w:multiLevelType w:val="multilevel"/>
     <w:tmpl w:val="F5123CA6"/>
@@ -11740,7 +13584,7 @@
     </w:lvl>
   </w:abstractNum>
   <w:num w:numId="1" w16cid:durableId="1673952391">
-    <w:abstractNumId w:val="16"/>
+    <w:abstractNumId w:val="17"/>
   </w:num>
   <w:num w:numId="2" w16cid:durableId="2027632644">
     <w:abstractNumId w:val="6"/>
@@ -11773,22 +13617,25 @@
     <w:abstractNumId w:val="0"/>
   </w:num>
   <w:num w:numId="12" w16cid:durableId="850728202">
+    <w:abstractNumId w:val="12"/>
+  </w:num>
+  <w:num w:numId="13" w16cid:durableId="2077435889">
+    <w:abstractNumId w:val="16"/>
+  </w:num>
+  <w:num w:numId="14" w16cid:durableId="332536453">
+    <w:abstractNumId w:val="15"/>
+  </w:num>
+  <w:num w:numId="15" w16cid:durableId="940842027">
     <w:abstractNumId w:val="11"/>
   </w:num>
-  <w:num w:numId="13" w16cid:durableId="2077435889">
-    <w:abstractNumId w:val="15"/>
+  <w:num w:numId="16" w16cid:durableId="1668512502">
+    <w:abstractNumId w:val="13"/>
   </w:num>
-  <w:num w:numId="14" w16cid:durableId="332536453">
+  <w:num w:numId="17" w16cid:durableId="1000933984">
     <w:abstractNumId w:val="14"/>
   </w:num>
-  <w:num w:numId="15" w16cid:durableId="940842027">
+  <w:num w:numId="18" w16cid:durableId="1935359487">
     <w:abstractNumId w:val="10"/>
-  </w:num>
-  <w:num w:numId="16" w16cid:durableId="1668512502">
-    <w:abstractNumId w:val="12"/>
-  </w:num>
-  <w:num w:numId="17" w16cid:durableId="1000933984">
-    <w:abstractNumId w:val="13"/>
   </w:num>
   <w:numIdMacAtCleanup w:val="17"/>
 </w:numbering>
@@ -12385,6 +14232,7 @@
   <w:style w:type="character" w:default="1" w:styleId="Absatz-Standardschriftart">
     <w:name w:val="Default Paragraph Font"/>
     <w:uiPriority w:val="1"/>
+    <w:semiHidden/>
     <w:unhideWhenUsed/>
   </w:style>
   <w:style w:type="table" w:default="1" w:styleId="NormaleTabelle">
@@ -17408,6 +19256,13 @@
     <w:pitch w:val="variable"/>
     <w:sig w:usb0="E4002EFF" w:usb1="C000247B" w:usb2="00000009" w:usb3="00000000" w:csb0="000001FF" w:csb1="00000000"/>
   </w:font>
+  <w:font w:name="Cambria Math">
+    <w:panose1 w:val="02040503050406030204"/>
+    <w:charset w:val="00"/>
+    <w:family w:val="roman"/>
+    <w:pitch w:val="variable"/>
+    <w:sig w:usb0="E00006FF" w:usb1="420024FF" w:usb2="02000000" w:usb3="00000000" w:csb0="0000019F" w:csb1="00000000"/>
+  </w:font>
   <w:font w:name="Calibri Light">
     <w:panose1 w:val="020F0302020204030204"/>
     <w:charset w:val="00"/>
@@ -17443,6 +19298,7 @@
     <w:rsid w:val="006078D9"/>
     <w:rsid w:val="00617E76"/>
     <w:rsid w:val="006D0DBF"/>
+    <w:rsid w:val="006F3D33"/>
     <w:rsid w:val="00B04807"/>
     <w:rsid w:val="00CC7020"/>
     <w:rsid w:val="00EE2FEF"/>
@@ -17908,18 +19764,6 @@
     <w:name w:val="5B65F50CA9B9461C8A42E79A132EAA6F"/>
     <w:rsid w:val="003D5D23"/>
   </w:style>
-  <w:style w:type="paragraph" w:customStyle="1" w:styleId="D61D58359A96445AB4C4D32CE9E3E305">
-    <w:name w:val="D61D58359A96445AB4C4D32CE9E3E305"/>
-    <w:rsid w:val="003D5D23"/>
-  </w:style>
-  <w:style w:type="paragraph" w:customStyle="1" w:styleId="F6FE4F4CBA3B43B2BE325C673D0B1181">
-    <w:name w:val="F6FE4F4CBA3B43B2BE325C673D0B1181"/>
-    <w:rsid w:val="003D5D23"/>
-  </w:style>
-  <w:style w:type="paragraph" w:customStyle="1" w:styleId="61F424262E594B29936505DD33C171BC">
-    <w:name w:val="61F424262E594B29936505DD33C171BC"/>
-    <w:rsid w:val="00121C8B"/>
-  </w:style>
   <w:style w:type="paragraph" w:customStyle="1" w:styleId="BCB570C20C23414DABE4B9E2411FE2E9">
     <w:name w:val="BCB570C20C23414DABE4B9E2411FE2E9"/>
     <w:rsid w:val="004E2EF2"/>

</xml_diff>

<commit_message>
finish chapter data & content-based RS
</commit_message>
<xml_diff>
--- a/thesis/Bachelor Thesis.docx
+++ b/thesis/Bachelor Thesis.docx
@@ -16,13 +16,13 @@
         <mc:AlternateContent>
           <mc:Choice Requires="wps">
             <w:drawing>
-              <wp:anchor distT="0" distB="0" distL="114300" distR="114300" simplePos="0" relativeHeight="251658240" behindDoc="0" locked="0" layoutInCell="1" allowOverlap="1" wp14:anchorId="4AEB0CC3" wp14:editId="4AEB0CC4">
+              <wp:anchor distT="0" distB="0" distL="114300" distR="114300" simplePos="0" relativeHeight="251658240" behindDoc="0" locked="0" layoutInCell="1" allowOverlap="1" wp14:anchorId="4AEB0CC3" wp14:editId="495DC1A0">
                 <wp:simplePos x="0" y="0"/>
                 <wp:positionH relativeFrom="column">
-                  <wp:align>center</wp:align>
+                  <wp:posOffset>-106586</wp:posOffset>
                 </wp:positionH>
                 <wp:positionV relativeFrom="margin">
-                  <wp:posOffset>0</wp:posOffset>
+                  <wp:posOffset>-398834</wp:posOffset>
                 </wp:positionV>
                 <wp:extent cx="5392420" cy="4676140"/>
                 <wp:effectExtent l="0" t="0" r="17780" b="10160"/>
@@ -40,7 +40,7 @@
                       <wps:spPr bwMode="auto">
                         <a:xfrm>
                           <a:off x="0" y="0"/>
-                          <a:ext cx="5392800" cy="4676172"/>
+                          <a:ext cx="5392420" cy="4676140"/>
                         </a:xfrm>
                         <a:prstGeom prst="rect">
                           <a:avLst/>
@@ -114,7 +114,7 @@
                 <v:stroke joinstyle="miter"/>
                 <v:path gradientshapeok="t" o:connecttype="rect"/>
               </v:shapetype>
-              <v:shape id="Textfeld 1" o:spid="_x0000_s1026" type="#_x0000_t202" style="position:absolute;left:0;text-align:left;margin-left:0;margin-top:0;width:424.6pt;height:368.2pt;z-index:251658240;visibility:visible;mso-wrap-style:square;mso-width-percent:0;mso-height-percent:0;mso-wrap-distance-left:9pt;mso-wrap-distance-top:0;mso-wrap-distance-right:9pt;mso-wrap-distance-bottom:0;mso-position-horizontal:center;mso-position-horizontal-relative:text;mso-position-vertical:absolute;mso-position-vertical-relative:margin;mso-width-percent:0;mso-height-percent:0;mso-width-relative:margin;mso-height-relative:margin;v-text-anchor:middle" o:gfxdata="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" filled="f" stroked="f">
+              <v:shape id="Textfeld 1" o:spid="_x0000_s1026" type="#_x0000_t202" style="position:absolute;left:0;text-align:left;margin-left:-8.4pt;margin-top:-31.4pt;width:424.6pt;height:368.2pt;z-index:251658240;visibility:visible;mso-wrap-style:square;mso-width-percent:0;mso-height-percent:0;mso-wrap-distance-left:9pt;mso-wrap-distance-top:0;mso-wrap-distance-right:9pt;mso-wrap-distance-bottom:0;mso-position-horizontal:absolute;mso-position-horizontal-relative:text;mso-position-vertical:absolute;mso-position-vertical-relative:margin;mso-width-percent:0;mso-height-percent:0;mso-width-relative:margin;mso-height-relative:margin;v-text-anchor:middle" o:gfxdata="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" filled="f" stroked="f">
                 <v:textbox inset="0,0,0,0">
                   <w:txbxContent>
                     <w:p>
@@ -664,7 +664,7 @@
           </mc:Choice>
           <mc:Fallback>
             <w:pict>
-              <v:shapetype w14:anchorId="4E6805CD" id="_x0000_t75" coordsize="21600,21600" o:spt="75" o:preferrelative="t" path="m@4@5l@4@11@9@11@9@5xe" filled="f" stroked="f">
+              <v:shapetype w14:anchorId="50040108" id="_x0000_t75" coordsize="21600,21600" o:spt="75" o:preferrelative="t" path="m@4@5l@4@11@9@11@9@5xe" filled="f" stroked="f">
                 <v:stroke joinstyle="miter"/>
                 <v:formulas>
                   <v:f eqn="if lineDrawn pixelLineWidth 0"/>
@@ -2492,6 +2492,129 @@
     </w:p>
     <w:p>
       <w:pPr>
+        <w:tabs>
+          <w:tab w:val="left" w:pos="1440"/>
+        </w:tabs>
+        <w:rPr>
+          <w:lang w:val="en-US"/>
+        </w:rPr>
+      </w:pPr>
+      <w:r>
+        <w:rPr>
+          <w:lang w:val="en-US"/>
+        </w:rPr>
+        <w:t>CF</w:t>
+      </w:r>
+      <w:r>
+        <w:rPr>
+          <w:lang w:val="en-US"/>
+        </w:rPr>
+        <w:tab/>
+        <w:t>Collaborative Filtering</w:t>
+      </w:r>
+    </w:p>
+    <w:p>
+      <w:pPr>
+        <w:tabs>
+          <w:tab w:val="left" w:pos="1440"/>
+        </w:tabs>
+        <w:rPr>
+          <w:lang w:val="en-US"/>
+        </w:rPr>
+      </w:pPr>
+      <w:r>
+        <w:rPr>
+          <w:lang w:val="en-US"/>
+        </w:rPr>
+        <w:t>CB</w:t>
+      </w:r>
+      <w:r>
+        <w:rPr>
+          <w:lang w:val="en-US"/>
+        </w:rPr>
+        <w:tab/>
+        <w:t>Content-Based Recommender System</w:t>
+      </w:r>
+    </w:p>
+    <w:p>
+      <w:pPr>
+        <w:tabs>
+          <w:tab w:val="left" w:pos="1440"/>
+        </w:tabs>
+        <w:rPr>
+          <w:lang w:val="en-US"/>
+        </w:rPr>
+      </w:pPr>
+      <w:r>
+        <w:rPr>
+          <w:lang w:val="en-US"/>
+        </w:rPr>
+        <w:t>TF-IDF</w:t>
+      </w:r>
+      <w:r>
+        <w:rPr>
+          <w:lang w:val="en-US"/>
+        </w:rPr>
+        <w:tab/>
+        <w:t>T</w:t>
+      </w:r>
+      <w:r>
+        <w:rPr>
+          <w:lang w:val="en-US"/>
+        </w:rPr>
+        <w:t xml:space="preserve">erm </w:t>
+      </w:r>
+      <w:r>
+        <w:rPr>
+          <w:lang w:val="en-US"/>
+        </w:rPr>
+        <w:t>F</w:t>
+      </w:r>
+      <w:r>
+        <w:rPr>
+          <w:lang w:val="en-US"/>
+        </w:rPr>
+        <w:t>requency-</w:t>
+      </w:r>
+      <w:r>
+        <w:rPr>
+          <w:lang w:val="en-US"/>
+        </w:rPr>
+        <w:t>I</w:t>
+      </w:r>
+      <w:r>
+        <w:rPr>
+          <w:lang w:val="en-US"/>
+        </w:rPr>
+        <w:t xml:space="preserve">nverse </w:t>
+      </w:r>
+      <w:r>
+        <w:rPr>
+          <w:lang w:val="en-US"/>
+        </w:rPr>
+        <w:t>D</w:t>
+      </w:r>
+      <w:r>
+        <w:rPr>
+          <w:lang w:val="en-US"/>
+        </w:rPr>
+        <w:t xml:space="preserve">ocument </w:t>
+      </w:r>
+      <w:r>
+        <w:rPr>
+          <w:lang w:val="en-US"/>
+        </w:rPr>
+        <w:t>F</w:t>
+      </w:r>
+      <w:r>
+        <w:rPr>
+          <w:lang w:val="en-US"/>
+        </w:rPr>
+        <w:t>requency</w:t>
+      </w:r>
+    </w:p>
+    <w:p>
+      <w:pPr>
         <w:pStyle w:val="berschrift1"/>
         <w:rPr>
           <w:lang w:val="en-US"/>
@@ -6872,13 +6995,25 @@
         <w:rPr>
           <w:lang w:val="en-US"/>
         </w:rPr>
-        <w:t xml:space="preserve">es for small sample sizes </w:t>
+        <w:t xml:space="preserve">es </w:t>
       </w:r>
       <w:r>
         <w:rPr>
           <w:lang w:val="en-US"/>
         </w:rPr>
         <w:t>of</w:t>
+      </w:r>
+      <w:r>
+        <w:rPr>
+          <w:lang w:val="en-US"/>
+        </w:rPr>
+        <w:t xml:space="preserve"> small sample sizes </w:t>
+      </w:r>
+      <w:r>
+        <w:rPr>
+          <w:lang w:val="en-US"/>
+        </w:rPr>
+        <w:t>over</w:t>
       </w:r>
       <w:r>
         <w:rPr>
@@ -7094,7 +7229,14 @@
         <w:rPr>
           <w:lang w:val="en-US"/>
         </w:rPr>
-        <w:t xml:space="preserve"> is used to denote any object in a set of items that can be recommended to a user, such as a product or a movie. The </w:t>
+        <w:t xml:space="preserve"> is used to denote any object in a set of items that can be recommended to a user, </w:t>
+      </w:r>
+      <w:r>
+        <w:rPr>
+          <w:lang w:val="en-US"/>
+        </w:rPr>
+        <w:lastRenderedPageBreak/>
+        <w:t xml:space="preserve">such as a product or a movie. The </w:t>
       </w:r>
       <w:r>
         <w:rPr>
@@ -7138,15 +7280,7 @@
           <w:i/>
           <w:lang w:val="en-US"/>
         </w:rPr>
-        <w:t>que</w:t>
-      </w:r>
-      <w:r>
-        <w:rPr>
-          <w:i/>
-          <w:lang w:val="en-US"/>
-        </w:rPr>
-        <w:lastRenderedPageBreak/>
-        <w:t>ry</w:t>
+        <w:t>query</w:t>
       </w:r>
       <w:r>
         <w:rPr>
@@ -7208,6 +7342,13 @@
         </w:rPr>
         <w:t xml:space="preserve"> </w:t>
       </w:r>
+    </w:p>
+    <w:p>
+      <w:pPr>
+        <w:rPr>
+          <w:lang w:val="en-US"/>
+        </w:rPr>
+      </w:pPr>
       <w:r>
         <w:rPr>
           <w:lang w:val="en-US"/>
@@ -7494,19 +7635,7 @@
         <w:rPr>
           <w:lang w:val="en-US"/>
         </w:rPr>
-        <w:t>identifie</w:t>
-      </w:r>
-      <w:r>
-        <w:rPr>
-          <w:lang w:val="en-US"/>
-        </w:rPr>
-        <w:t>s</w:t>
-      </w:r>
-      <w:r>
-        <w:rPr>
-          <w:lang w:val="en-US"/>
-        </w:rPr>
-        <w:t xml:space="preserve"> </w:t>
+        <w:t xml:space="preserve">lists </w:t>
       </w:r>
       <w:r>
         <w:rPr>
@@ -7622,7 +7751,19 @@
         <w:rPr>
           <w:lang w:val="en-US"/>
         </w:rPr>
-        <w:t>relevant to the individual user.</w:t>
+        <w:t xml:space="preserve">relevant </w:t>
+      </w:r>
+      <w:r>
+        <w:rPr>
+          <w:lang w:val="en-US"/>
+        </w:rPr>
+        <w:t xml:space="preserve">and interesting </w:t>
+      </w:r>
+      <w:r>
+        <w:rPr>
+          <w:lang w:val="en-US"/>
+        </w:rPr>
+        <w:t>to the individual user.</w:t>
       </w:r>
     </w:p>
     <w:p>
@@ -7912,7 +8053,25 @@
         <w:rPr>
           <w:lang w:val="en-US"/>
         </w:rPr>
-        <w:t>of a recommendation.</w:t>
+        <w:t xml:space="preserve">of a </w:t>
+      </w:r>
+      <w:r>
+        <w:rPr>
+          <w:lang w:val="en-US"/>
+        </w:rPr>
+        <w:t xml:space="preserve">surprise </w:t>
+      </w:r>
+      <w:r>
+        <w:rPr>
+          <w:lang w:val="en-US"/>
+        </w:rPr>
+        <w:t xml:space="preserve">in the </w:t>
+      </w:r>
+      <w:r>
+        <w:rPr>
+          <w:lang w:val="en-US"/>
+        </w:rPr>
+        <w:t>recommendation.</w:t>
       </w:r>
     </w:p>
     <w:p>
@@ -7974,7 +8133,31 @@
         <w:rPr>
           <w:lang w:val="en-US"/>
         </w:rPr>
-        <w:t xml:space="preserve">the user with items from a similar category. </w:t>
+        <w:t xml:space="preserve">the user with items </w:t>
+      </w:r>
+      <w:r>
+        <w:rPr>
+          <w:lang w:val="en-US"/>
+        </w:rPr>
+        <w:t>of</w:t>
+      </w:r>
+      <w:r>
+        <w:rPr>
+          <w:lang w:val="en-US"/>
+        </w:rPr>
+        <w:t xml:space="preserve"> similar categor</w:t>
+      </w:r>
+      <w:r>
+        <w:rPr>
+          <w:lang w:val="en-US"/>
+        </w:rPr>
+        <w:t>ies</w:t>
+      </w:r>
+      <w:r>
+        <w:rPr>
+          <w:lang w:val="en-US"/>
+        </w:rPr>
+        <w:t xml:space="preserve">. </w:t>
       </w:r>
       <w:r>
         <w:rPr>
@@ -7986,7 +8169,1661 @@
         <w:rPr>
           <w:lang w:val="en-US"/>
         </w:rPr>
-        <w:t xml:space="preserve">genres. </w:t>
+        <w:t>genres.</w:t>
+      </w:r>
+    </w:p>
+    <w:p>
+      <w:pPr>
+        <w:pStyle w:val="berschrift3"/>
+        <w:rPr>
+          <w:lang w:val="en-US"/>
+        </w:rPr>
+      </w:pPr>
+      <w:r>
+        <w:rPr>
+          <w:lang w:val="en-US"/>
+        </w:rPr>
+        <w:t>Data</w:t>
+      </w:r>
+    </w:p>
+    <w:p>
+      <w:pPr>
+        <w:rPr>
+          <w:lang w:val="en-US"/>
+        </w:rPr>
+      </w:pPr>
+      <w:r>
+        <w:rPr>
+          <w:lang w:val="en-US"/>
+        </w:rPr>
+        <w:t>The data used by RSs often</w:t>
+      </w:r>
+      <w:r>
+        <w:rPr>
+          <w:lang w:val="en-US"/>
+        </w:rPr>
+        <w:t xml:space="preserve"> differ from those</w:t>
+      </w:r>
+      <w:r>
+        <w:rPr>
+          <w:lang w:val="en-US"/>
+        </w:rPr>
+        <w:t xml:space="preserve"> of other Machine Learning tasks, as it is often sparse. </w:t>
+      </w:r>
+      <w:r>
+        <w:rPr>
+          <w:lang w:val="en-US"/>
+        </w:rPr>
+        <w:t>Sparsity refer</w:t>
+      </w:r>
+      <w:r>
+        <w:rPr>
+          <w:lang w:val="en-US"/>
+        </w:rPr>
+        <w:t xml:space="preserve">s </w:t>
+      </w:r>
+      <w:r>
+        <w:rPr>
+          <w:lang w:val="en-US"/>
+        </w:rPr>
+        <w:t xml:space="preserve">to </w:t>
+      </w:r>
+      <w:r>
+        <w:rPr>
+          <w:lang w:val="en-US"/>
+        </w:rPr>
+        <w:t xml:space="preserve">very </w:t>
+      </w:r>
+      <w:r>
+        <w:rPr>
+          <w:lang w:val="en-US"/>
+        </w:rPr>
+        <w:t xml:space="preserve">few user-item interactions </w:t>
+      </w:r>
+      <w:r>
+        <w:rPr>
+          <w:lang w:val="en-US"/>
+        </w:rPr>
+        <w:t>relative to the size of the whole dataset</w:t>
+      </w:r>
+      <w:r>
+        <w:rPr>
+          <w:lang w:val="en-US"/>
+        </w:rPr>
+        <w:t>.</w:t>
+      </w:r>
+      <w:r>
+        <w:rPr>
+          <w:lang w:val="en-US"/>
+        </w:rPr>
+        <w:t xml:space="preserve"> </w:t>
+      </w:r>
+      <w:r>
+        <w:rPr>
+          <w:lang w:val="en-US"/>
+        </w:rPr>
+        <w:t>As</w:t>
+      </w:r>
+      <w:r>
+        <w:rPr>
+          <w:lang w:val="en-US"/>
+        </w:rPr>
+        <w:t>sum</w:t>
+      </w:r>
+      <w:r>
+        <w:rPr>
+          <w:lang w:val="en-US"/>
+        </w:rPr>
+        <w:t>ing</w:t>
+      </w:r>
+      <w:r>
+        <w:rPr>
+          <w:lang w:val="en-US"/>
+        </w:rPr>
+        <w:t xml:space="preserve"> one </w:t>
+      </w:r>
+      <w:r>
+        <w:rPr>
+          <w:lang w:val="en-US"/>
+        </w:rPr>
+        <w:t xml:space="preserve">would </w:t>
+      </w:r>
+      <w:r>
+        <w:rPr>
+          <w:lang w:val="en-US"/>
+        </w:rPr>
+        <w:t xml:space="preserve">construct a </w:t>
+      </w:r>
+      <m:oMath>
+        <m:r>
+          <w:rPr>
+            <w:rFonts w:ascii="Cambria Math" w:hAnsi="Cambria Math"/>
+            <w:lang w:val="en-US"/>
+          </w:rPr>
+          <m:t>U×V</m:t>
+        </m:r>
+      </m:oMath>
+      <w:r>
+        <w:rPr>
+          <w:lang w:val="en-US"/>
+        </w:rPr>
+        <w:t xml:space="preserve"> matrix </w:t>
+      </w:r>
+      <w:r>
+        <w:rPr>
+          <w:lang w:val="en-US"/>
+        </w:rPr>
+        <w:t>of a</w:t>
+      </w:r>
+      <w:r>
+        <w:rPr>
+          <w:lang w:val="en-US"/>
+        </w:rPr>
+        <w:t>n</w:t>
+      </w:r>
+      <w:r>
+        <w:rPr>
+          <w:lang w:val="en-US"/>
+        </w:rPr>
+        <w:t xml:space="preserve"> e-commerce website</w:t>
+      </w:r>
+      <w:r>
+        <w:rPr>
+          <w:lang w:val="en-US"/>
+        </w:rPr>
+        <w:t xml:space="preserve">, </w:t>
+      </w:r>
+      <w:r>
+        <w:rPr>
+          <w:lang w:val="en-US"/>
+        </w:rPr>
+        <w:t>where</w:t>
+      </w:r>
+      <w:r>
+        <w:rPr>
+          <w:lang w:val="en-US"/>
+        </w:rPr>
+        <w:t>in</w:t>
+      </w:r>
+      <w:r>
+        <w:rPr>
+          <w:lang w:val="en-US"/>
+        </w:rPr>
+        <w:t xml:space="preserve"> </w:t>
+      </w:r>
+      <m:oMath>
+        <m:r>
+          <w:rPr>
+            <w:rFonts w:ascii="Cambria Math" w:hAnsi="Cambria Math"/>
+            <w:lang w:val="en-US"/>
+          </w:rPr>
+          <m:t>U</m:t>
+        </m:r>
+      </m:oMath>
+      <w:r>
+        <w:rPr>
+          <w:lang w:val="en-US"/>
+        </w:rPr>
+        <w:t xml:space="preserve"> represents</w:t>
+      </w:r>
+      <w:r>
+        <w:rPr>
+          <w:lang w:val="en-US"/>
+        </w:rPr>
+        <w:t xml:space="preserve"> </w:t>
+      </w:r>
+      <w:r>
+        <w:rPr>
+          <w:lang w:val="en-US"/>
+        </w:rPr>
+        <w:t>the entirety</w:t>
+      </w:r>
+      <w:r>
+        <w:rPr>
+          <w:lang w:val="en-US"/>
+        </w:rPr>
+        <w:t xml:space="preserve"> </w:t>
+      </w:r>
+      <w:r>
+        <w:rPr>
+          <w:lang w:val="en-US"/>
+        </w:rPr>
+        <w:t xml:space="preserve">of its </w:t>
+      </w:r>
+      <w:r>
+        <w:rPr>
+          <w:lang w:val="en-US"/>
+        </w:rPr>
+        <w:t>user</w:t>
+      </w:r>
+      <w:r>
+        <w:rPr>
+          <w:lang w:val="en-US"/>
+        </w:rPr>
+        <w:t>-base</w:t>
+      </w:r>
+      <w:r>
+        <w:rPr>
+          <w:lang w:val="en-US"/>
+        </w:rPr>
+        <w:t xml:space="preserve"> and </w:t>
+      </w:r>
+      <m:oMath>
+        <m:r>
+          <w:rPr>
+            <w:rFonts w:ascii="Cambria Math" w:hAnsi="Cambria Math"/>
+            <w:lang w:val="en-US"/>
+          </w:rPr>
+          <m:t>V</m:t>
+        </m:r>
+      </m:oMath>
+      <w:r>
+        <w:rPr>
+          <w:lang w:val="en-US"/>
+        </w:rPr>
+        <w:t xml:space="preserve"> </w:t>
+      </w:r>
+      <w:r>
+        <w:rPr>
+          <w:lang w:val="en-US"/>
+        </w:rPr>
+        <w:t>represents all the</w:t>
+      </w:r>
+      <w:r>
+        <w:rPr>
+          <w:lang w:val="en-US"/>
+        </w:rPr>
+        <w:t xml:space="preserve"> items in the product catalogue</w:t>
+      </w:r>
+      <w:r>
+        <w:rPr>
+          <w:lang w:val="en-US"/>
+        </w:rPr>
+        <w:t xml:space="preserve">. </w:t>
+      </w:r>
+      <w:r>
+        <w:rPr>
+          <w:lang w:val="en-US"/>
+        </w:rPr>
+        <w:t xml:space="preserve">Every time a </w:t>
+      </w:r>
+      <w:r>
+        <w:rPr>
+          <w:lang w:val="en-US"/>
+        </w:rPr>
+        <w:t>customer buys or inspects a product, an interaction between the user and the product is denoted</w:t>
+      </w:r>
+      <w:r>
+        <w:rPr>
+          <w:lang w:val="en-US"/>
+        </w:rPr>
+        <w:t xml:space="preserve"> in</w:t>
+      </w:r>
+      <w:r>
+        <w:rPr>
+          <w:lang w:val="en-US"/>
+        </w:rPr>
+        <w:t xml:space="preserve"> </w:t>
+      </w:r>
+      <m:oMath>
+        <m:r>
+          <w:rPr>
+            <w:rFonts w:ascii="Cambria Math" w:hAnsi="Cambria Math"/>
+            <w:lang w:val="en-US"/>
+          </w:rPr>
+          <m:t>(</m:t>
+        </m:r>
+        <m:sSub>
+          <m:sSubPr>
+            <m:ctrlPr>
+              <w:rPr>
+                <w:rFonts w:ascii="Cambria Math" w:hAnsi="Cambria Math"/>
+                <w:i/>
+                <w:lang w:val="en-US"/>
+              </w:rPr>
+            </m:ctrlPr>
+          </m:sSubPr>
+          <m:e>
+            <m:r>
+              <w:rPr>
+                <w:rFonts w:ascii="Cambria Math" w:hAnsi="Cambria Math"/>
+                <w:lang w:val="en-US"/>
+              </w:rPr>
+              <m:t>u</m:t>
+            </m:r>
+          </m:e>
+          <m:sub>
+            <m:r>
+              <w:rPr>
+                <w:rFonts w:ascii="Cambria Math" w:hAnsi="Cambria Math"/>
+                <w:lang w:val="en-US"/>
+              </w:rPr>
+              <m:t>i</m:t>
+            </m:r>
+          </m:sub>
+        </m:sSub>
+        <m:r>
+          <w:rPr>
+            <w:rFonts w:ascii="Cambria Math" w:hAnsi="Cambria Math"/>
+            <w:lang w:val="en-US"/>
+          </w:rPr>
+          <m:t>,</m:t>
+        </m:r>
+        <m:sSub>
+          <m:sSubPr>
+            <m:ctrlPr>
+              <w:rPr>
+                <w:rFonts w:ascii="Cambria Math" w:hAnsi="Cambria Math"/>
+                <w:i/>
+                <w:lang w:val="en-US"/>
+              </w:rPr>
+            </m:ctrlPr>
+          </m:sSubPr>
+          <m:e>
+            <m:r>
+              <w:rPr>
+                <w:rFonts w:ascii="Cambria Math" w:hAnsi="Cambria Math"/>
+                <w:lang w:val="en-US"/>
+              </w:rPr>
+              <m:t>v</m:t>
+            </m:r>
+          </m:e>
+          <m:sub>
+            <m:r>
+              <w:rPr>
+                <w:rFonts w:ascii="Cambria Math" w:hAnsi="Cambria Math"/>
+                <w:lang w:val="en-US"/>
+              </w:rPr>
+              <m:t>j</m:t>
+            </m:r>
+          </m:sub>
+        </m:sSub>
+        <m:r>
+          <w:rPr>
+            <w:rFonts w:ascii="Cambria Math" w:hAnsi="Cambria Math"/>
+            <w:lang w:val="en-US"/>
+          </w:rPr>
+          <m:t>)</m:t>
+        </m:r>
+      </m:oMath>
+      <w:r>
+        <w:rPr>
+          <w:lang w:val="en-US"/>
+        </w:rPr>
+        <w:t xml:space="preserve">. Since </w:t>
+      </w:r>
+      <w:r>
+        <w:rPr>
+          <w:lang w:val="en-US"/>
+        </w:rPr>
+        <w:t xml:space="preserve">customers only </w:t>
+      </w:r>
+      <w:r>
+        <w:rPr>
+          <w:lang w:val="en-US"/>
+        </w:rPr>
+        <w:t xml:space="preserve">interact with a fraction of the offered products in an e-commerce </w:t>
+      </w:r>
+      <w:r>
+        <w:rPr>
+          <w:lang w:val="en-US"/>
+        </w:rPr>
+        <w:t>web shop,</w:t>
+      </w:r>
+      <w:r>
+        <w:rPr>
+          <w:lang w:val="en-US"/>
+        </w:rPr>
+        <w:t xml:space="preserve"> there are very few entries in the 2-dimensional</w:t>
+      </w:r>
+      <w:r>
+        <w:rPr>
+          <w:lang w:val="en-US"/>
+        </w:rPr>
+        <w:t xml:space="preserve"> </w:t>
+      </w:r>
+      <w:r>
+        <w:rPr>
+          <w:lang w:val="en-US"/>
+        </w:rPr>
+        <w:t>matrix,</w:t>
+      </w:r>
+      <w:r>
+        <w:rPr>
+          <w:lang w:val="en-US"/>
+        </w:rPr>
+        <w:t xml:space="preserve"> hence </w:t>
+      </w:r>
+      <w:r>
+        <w:rPr>
+          <w:lang w:val="en-US"/>
+        </w:rPr>
+        <w:t xml:space="preserve">it is </w:t>
+      </w:r>
+      <w:r>
+        <w:rPr>
+          <w:lang w:val="en-US"/>
+        </w:rPr>
+        <w:t>sparse</w:t>
+      </w:r>
+      <w:r>
+        <w:rPr>
+          <w:lang w:val="en-US"/>
+        </w:rPr>
+        <w:t>.</w:t>
+      </w:r>
+      <w:r>
+        <w:rPr>
+          <w:lang w:val="en-US"/>
+        </w:rPr>
+        <w:t xml:space="preserve"> This is a </w:t>
+      </w:r>
+      <w:r>
+        <w:rPr>
+          <w:lang w:val="en-US"/>
+        </w:rPr>
+        <w:t>fundamental problem that RSs face and try to overcome.</w:t>
+      </w:r>
+    </w:p>
+    <w:p>
+      <w:pPr>
+        <w:rPr>
+          <w:lang w:val="en-US"/>
+        </w:rPr>
+      </w:pPr>
+      <w:r>
+        <w:rPr>
+          <w:lang w:val="en-US"/>
+        </w:rPr>
+        <w:t xml:space="preserve">The value of an interaction between item and user can </w:t>
+      </w:r>
+      <w:r>
+        <w:rPr>
+          <w:lang w:val="en-US"/>
+        </w:rPr>
+        <w:t xml:space="preserve">be </w:t>
+      </w:r>
+      <w:r>
+        <w:rPr>
+          <w:lang w:val="en-US"/>
+        </w:rPr>
+        <w:t xml:space="preserve">represented in different ways depending on the context of the recommendation. </w:t>
+      </w:r>
+      <w:r>
+        <w:rPr>
+          <w:lang w:val="en-US"/>
+        </w:rPr>
+        <w:t xml:space="preserve">Is an interaction defined </w:t>
+      </w:r>
+      <w:r>
+        <w:rPr>
+          <w:lang w:val="en-US"/>
+        </w:rPr>
+        <w:t xml:space="preserve">as a review with </w:t>
+      </w:r>
+      <w:r>
+        <w:rPr>
+          <w:lang w:val="en-US"/>
+        </w:rPr>
+        <w:t>a rating between 1 and 5 stars</w:t>
+      </w:r>
+      <w:r>
+        <w:rPr>
+          <w:lang w:val="en-US"/>
+        </w:rPr>
+        <w:t xml:space="preserve">, </w:t>
+      </w:r>
+      <w:r>
+        <w:rPr>
+          <w:lang w:val="en-US"/>
+        </w:rPr>
+        <w:t>it</w:t>
+      </w:r>
+      <w:r>
+        <w:rPr>
+          <w:lang w:val="en-US"/>
+        </w:rPr>
+        <w:t xml:space="preserve"> will be </w:t>
+      </w:r>
+      <w:r>
+        <w:rPr>
+          <w:lang w:val="en-US"/>
+        </w:rPr>
+        <w:t>marked with a</w:t>
+      </w:r>
+      <w:r>
+        <w:rPr>
+          <w:lang w:val="en-US"/>
+        </w:rPr>
+        <w:t>n integer</w:t>
+      </w:r>
+      <w:r>
+        <w:rPr>
+          <w:lang w:val="en-US"/>
+        </w:rPr>
+        <w:t xml:space="preserve"> value</w:t>
+      </w:r>
+      <w:r>
+        <w:rPr>
+          <w:lang w:val="en-US"/>
+        </w:rPr>
+        <w:t xml:space="preserve"> in a range of 1 to 5.</w:t>
+      </w:r>
+      <w:r>
+        <w:rPr>
+          <w:lang w:val="en-US"/>
+        </w:rPr>
+        <w:t xml:space="preserve"> </w:t>
+      </w:r>
+      <w:r>
+        <w:rPr>
+          <w:lang w:val="en-US"/>
+        </w:rPr>
+        <w:t xml:space="preserve">These rating types allow the user to </w:t>
+      </w:r>
+      <w:r>
+        <w:rPr>
+          <w:lang w:val="en-US"/>
+        </w:rPr>
+        <w:t xml:space="preserve">quantifiably </w:t>
+      </w:r>
+      <w:r>
+        <w:rPr>
+          <w:lang w:val="en-US"/>
+        </w:rPr>
+        <w:t>express their</w:t>
+      </w:r>
+      <w:r>
+        <w:rPr>
+          <w:lang w:val="en-US"/>
+        </w:rPr>
+        <w:t xml:space="preserve"> like or dislike of an item.</w:t>
+      </w:r>
+      <w:r>
+        <w:rPr>
+          <w:lang w:val="en-US"/>
+        </w:rPr>
+        <w:t xml:space="preserve"> These are called interval-based ratings </w:t>
+      </w:r>
+      <w:sdt>
+        <w:sdtPr>
+          <w:rPr>
+            <w:lang w:val="en-US"/>
+          </w:rPr>
+          <w:alias w:val="To edit, see citavi.com/edit"/>
+          <w:tag w:val="CitaviPlaceholder#0f1e9cfb-6fc6-420e-b11d-567c822dff7a"/>
+          <w:id w:val="-2026244457"/>
+          <w:placeholder>
+            <w:docPart w:val="DefaultPlaceholder_-1854013440"/>
+          </w:placeholder>
+        </w:sdtPr>
+        <w:sdtContent>
+          <w:r>
+            <w:rPr>
+              <w:lang w:val="en-US"/>
+            </w:rPr>
+            <w:fldChar w:fldCharType="begin"/>
+          </w:r>
+          <w:r>
+            <w:rPr>
+              <w:lang w:val="en-US"/>
+            </w:rPr>
+            <w:instrText>ADDIN CitaviPlaceholder{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}</w:instrText>
+          </w:r>
+          <w:r>
+            <w:rPr>
+              <w:lang w:val="en-US"/>
+            </w:rPr>
+            <w:fldChar w:fldCharType="separate"/>
+          </w:r>
+          <w:r>
+            <w:rPr>
+              <w:lang w:val="en-US"/>
+            </w:rPr>
+            <w:t>(Aggarwal, 2016)</w:t>
+          </w:r>
+          <w:r>
+            <w:rPr>
+              <w:lang w:val="en-US"/>
+            </w:rPr>
+            <w:fldChar w:fldCharType="end"/>
+          </w:r>
+        </w:sdtContent>
+      </w:sdt>
+      <w:r>
+        <w:rPr>
+          <w:lang w:val="en-US"/>
+        </w:rPr>
+        <w:t>.</w:t>
+      </w:r>
+      <w:r>
+        <w:rPr>
+          <w:lang w:val="en-US"/>
+        </w:rPr>
+        <w:t xml:space="preserve"> </w:t>
+      </w:r>
+      <w:r>
+        <w:rPr>
+          <w:lang w:val="en-US"/>
+        </w:rPr>
+        <w:t xml:space="preserve">Another popular rating type is the unary rating system. These </w:t>
+      </w:r>
+      <w:r>
+        <w:rPr>
+          <w:lang w:val="en-US"/>
+        </w:rPr>
+        <w:t xml:space="preserve">are used on </w:t>
+      </w:r>
+      <w:r>
+        <w:rPr>
+          <w:lang w:val="en-US"/>
+        </w:rPr>
+        <w:t xml:space="preserve">social media platforms like </w:t>
+      </w:r>
+      <w:r>
+        <w:rPr>
+          <w:lang w:val="en-US"/>
+        </w:rPr>
+        <w:lastRenderedPageBreak/>
+        <w:t xml:space="preserve">Instagram </w:t>
+      </w:r>
+      <w:r>
+        <w:rPr>
+          <w:lang w:val="en-US"/>
+        </w:rPr>
+        <w:t>and Twitter.</w:t>
+      </w:r>
+      <w:r>
+        <w:rPr>
+          <w:lang w:val="en-US"/>
+        </w:rPr>
+        <w:t xml:space="preserve"> These ratings are encoded in a binary fashion, wherein an interaction (e.g. like) will be conventionally denoted </w:t>
+      </w:r>
+      <w:r>
+        <w:rPr>
+          <w:lang w:val="en-US"/>
+        </w:rPr>
+        <w:t xml:space="preserve">with the value 1 and abstinence will be denoted by the value 0 </w:t>
+      </w:r>
+      <w:sdt>
+        <w:sdtPr>
+          <w:rPr>
+            <w:lang w:val="en-US"/>
+          </w:rPr>
+          <w:alias w:val="To edit, see citavi.com/edit"/>
+          <w:tag w:val="CitaviPlaceholder#90ee11da-f620-45a4-a9b9-c2eb3a64ff94"/>
+          <w:id w:val="-1629539454"/>
+          <w:placeholder>
+            <w:docPart w:val="DefaultPlaceholder_-1854013440"/>
+          </w:placeholder>
+        </w:sdtPr>
+        <w:sdtContent>
+          <w:r>
+            <w:rPr>
+              <w:lang w:val="en-US"/>
+            </w:rPr>
+            <w:fldChar w:fldCharType="begin"/>
+          </w:r>
+          <w:r>
+            <w:rPr>
+              <w:lang w:val="en-US"/>
+            </w:rPr>
+            <w:instrText>ADDIN CitaviPlaceholder{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}</w:instrText>
+          </w:r>
+          <w:r>
+            <w:rPr>
+              <w:lang w:val="en-US"/>
+            </w:rPr>
+            <w:fldChar w:fldCharType="separate"/>
+          </w:r>
+          <w:r>
+            <w:rPr>
+              <w:lang w:val="en-US"/>
+            </w:rPr>
+            <w:t>(Aggarwal, 2016)</w:t>
+          </w:r>
+          <w:r>
+            <w:rPr>
+              <w:lang w:val="en-US"/>
+            </w:rPr>
+            <w:fldChar w:fldCharType="end"/>
+          </w:r>
+        </w:sdtContent>
+      </w:sdt>
+      <w:r>
+        <w:rPr>
+          <w:lang w:val="en-US"/>
+        </w:rPr>
+        <w:t>.</w:t>
+      </w:r>
+    </w:p>
+    <w:p>
+      <w:pPr>
+        <w:rPr>
+          <w:lang w:val="en-US"/>
+        </w:rPr>
+      </w:pPr>
+      <w:r>
+        <w:rPr>
+          <w:lang w:val="en-US"/>
+        </w:rPr>
+        <w:t>Both the like</w:t>
+      </w:r>
+      <w:r>
+        <w:rPr>
+          <w:lang w:val="en-US"/>
+        </w:rPr>
+        <w:t>-</w:t>
+      </w:r>
+      <w:r>
+        <w:rPr>
+          <w:lang w:val="en-US"/>
+        </w:rPr>
+        <w:t xml:space="preserve">feature as well as </w:t>
+      </w:r>
+      <w:r>
+        <w:rPr>
+          <w:lang w:val="en-US"/>
+        </w:rPr>
+        <w:t>the</w:t>
+      </w:r>
+      <w:r>
+        <w:rPr>
+          <w:lang w:val="en-US"/>
+        </w:rPr>
+        <w:t xml:space="preserve"> </w:t>
+      </w:r>
+      <w:r>
+        <w:rPr>
+          <w:lang w:val="en-US"/>
+        </w:rPr>
+        <w:t xml:space="preserve">5-star </w:t>
+      </w:r>
+      <w:r>
+        <w:rPr>
+          <w:lang w:val="en-US"/>
+        </w:rPr>
+        <w:t>rating</w:t>
+      </w:r>
+      <w:r>
+        <w:rPr>
+          <w:lang w:val="en-US"/>
+        </w:rPr>
+        <w:t xml:space="preserve"> </w:t>
+      </w:r>
+      <w:r>
+        <w:rPr>
+          <w:lang w:val="en-US"/>
+        </w:rPr>
+        <w:t xml:space="preserve">system </w:t>
+      </w:r>
+      <w:r>
+        <w:rPr>
+          <w:lang w:val="en-US"/>
+        </w:rPr>
+        <w:t xml:space="preserve">are </w:t>
+      </w:r>
+      <w:r>
+        <w:rPr>
+          <w:lang w:val="en-US"/>
+        </w:rPr>
+        <w:t xml:space="preserve">called </w:t>
+      </w:r>
+      <w:r>
+        <w:rPr>
+          <w:lang w:val="en-US"/>
+        </w:rPr>
+        <w:t>explicit ratings</w:t>
+      </w:r>
+      <w:r>
+        <w:rPr>
+          <w:lang w:val="en-US"/>
+        </w:rPr>
+        <w:t xml:space="preserve">, as they are </w:t>
+      </w:r>
+      <w:r>
+        <w:rPr>
+          <w:lang w:val="en-US"/>
+        </w:rPr>
+        <w:t xml:space="preserve">actively and </w:t>
+      </w:r>
+      <w:r>
+        <w:rPr>
+          <w:lang w:val="en-US"/>
+        </w:rPr>
+        <w:t xml:space="preserve">consciously </w:t>
+      </w:r>
+      <w:r>
+        <w:rPr>
+          <w:lang w:val="en-US"/>
+        </w:rPr>
+        <w:t xml:space="preserve">given by a user. </w:t>
+      </w:r>
+      <w:r>
+        <w:rPr>
+          <w:lang w:val="en-US"/>
+        </w:rPr>
+        <w:t xml:space="preserve">While explicit ratings </w:t>
+      </w:r>
+      <w:r>
+        <w:rPr>
+          <w:lang w:val="en-US"/>
+        </w:rPr>
+        <w:t xml:space="preserve">generally </w:t>
+      </w:r>
+      <w:r>
+        <w:rPr>
+          <w:lang w:val="en-US"/>
+        </w:rPr>
+        <w:t xml:space="preserve">provide reliable </w:t>
+      </w:r>
+      <w:r>
+        <w:rPr>
+          <w:lang w:val="en-US"/>
+        </w:rPr>
+        <w:t xml:space="preserve">information about an users opinion, </w:t>
+      </w:r>
+      <w:r>
+        <w:rPr>
+          <w:lang w:val="en-US"/>
+        </w:rPr>
+        <w:t xml:space="preserve">it </w:t>
+      </w:r>
+      <w:r>
+        <w:rPr>
+          <w:lang w:val="en-US"/>
+        </w:rPr>
+        <w:t>remains</w:t>
+      </w:r>
+      <w:r>
+        <w:rPr>
+          <w:lang w:val="en-US"/>
+        </w:rPr>
+        <w:t xml:space="preserve"> a challenge to </w:t>
+      </w:r>
+      <w:r>
+        <w:rPr>
+          <w:lang w:val="en-US"/>
+        </w:rPr>
+        <w:t xml:space="preserve">entice users to </w:t>
+      </w:r>
+      <w:r>
+        <w:rPr>
+          <w:lang w:val="en-US"/>
+        </w:rPr>
+        <w:t>rate.</w:t>
+      </w:r>
+      <w:r>
+        <w:rPr>
+          <w:lang w:val="en-US"/>
+        </w:rPr>
+        <w:t xml:space="preserve"> This </w:t>
+      </w:r>
+      <w:r>
+        <w:rPr>
+          <w:lang w:val="en-US"/>
+        </w:rPr>
+        <w:t xml:space="preserve">in return makes </w:t>
+      </w:r>
+      <w:r>
+        <w:rPr>
+          <w:lang w:val="en-US"/>
+        </w:rPr>
+        <w:t>the data more susceptible to shilling attacks, where item</w:t>
+      </w:r>
+      <w:r>
+        <w:rPr>
+          <w:lang w:val="en-US"/>
+        </w:rPr>
+        <w:t xml:space="preserve"> ratings get skewed by</w:t>
+      </w:r>
+      <w:r>
+        <w:rPr>
+          <w:lang w:val="en-US"/>
+        </w:rPr>
+        <w:t xml:space="preserve"> coordinated bombardments</w:t>
+      </w:r>
+      <w:r>
+        <w:rPr>
+          <w:lang w:val="en-US"/>
+        </w:rPr>
+        <w:t xml:space="preserve"> </w:t>
+      </w:r>
+      <w:r>
+        <w:rPr>
+          <w:lang w:val="en-US"/>
+        </w:rPr>
+        <w:t xml:space="preserve">of </w:t>
+      </w:r>
+      <w:r>
+        <w:rPr>
+          <w:lang w:val="en-US"/>
+        </w:rPr>
+        <w:t xml:space="preserve">overly positive or </w:t>
+      </w:r>
+      <w:r>
+        <w:rPr>
+          <w:lang w:val="en-US"/>
+        </w:rPr>
+        <w:t xml:space="preserve">negative </w:t>
+      </w:r>
+      <w:r>
+        <w:rPr>
+          <w:lang w:val="en-US"/>
+        </w:rPr>
+        <w:t>ratings</w:t>
+      </w:r>
+      <w:r>
+        <w:rPr>
+          <w:lang w:val="en-US"/>
+        </w:rPr>
+        <w:t xml:space="preserve"> by external sources</w:t>
+      </w:r>
+      <w:r>
+        <w:rPr>
+          <w:lang w:val="en-US"/>
+        </w:rPr>
+        <w:t xml:space="preserve"> </w:t>
+      </w:r>
+      <w:sdt>
+        <w:sdtPr>
+          <w:rPr>
+            <w:lang w:val="en-US"/>
+          </w:rPr>
+          <w:alias w:val="To edit, see citavi.com/edit"/>
+          <w:tag w:val="CitaviPlaceholder#0d348cc5-bb5f-4225-8084-a8859e551715"/>
+          <w:id w:val="-132948724"/>
+          <w:placeholder>
+            <w:docPart w:val="DefaultPlaceholder_-1854013440"/>
+          </w:placeholder>
+        </w:sdtPr>
+        <w:sdtContent>
+          <w:r>
+            <w:rPr>
+              <w:lang w:val="en-US"/>
+            </w:rPr>
+            <w:fldChar w:fldCharType="begin"/>
+          </w:r>
+          <w:r>
+            <w:rPr>
+              <w:lang w:val="en-US"/>
+            </w:rPr>
+            <w:instrText>ADDIN CitaviPlaceholder{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}</w:instrText>
+          </w:r>
+          <w:r>
+            <w:rPr>
+              <w:lang w:val="en-US"/>
+            </w:rPr>
+            <w:fldChar w:fldCharType="separate"/>
+          </w:r>
+          <w:r>
+            <w:rPr>
+              <w:lang w:val="en-US"/>
+            </w:rPr>
+            <w:t>(Khusro et al., 2016)</w:t>
+          </w:r>
+          <w:r>
+            <w:rPr>
+              <w:lang w:val="en-US"/>
+            </w:rPr>
+            <w:fldChar w:fldCharType="end"/>
+          </w:r>
+        </w:sdtContent>
+      </w:sdt>
+      <w:r>
+        <w:rPr>
+          <w:lang w:val="en-US"/>
+        </w:rPr>
+        <w:t>.</w:t>
+      </w:r>
+    </w:p>
+    <w:p>
+      <w:pPr>
+        <w:rPr>
+          <w:lang w:val="en-US"/>
+        </w:rPr>
+      </w:pPr>
+      <w:r>
+        <w:rPr>
+          <w:lang w:val="en-US"/>
+        </w:rPr>
+        <w:t xml:space="preserve">In </w:t>
+      </w:r>
+      <w:r>
+        <w:rPr>
+          <w:lang w:val="en-US"/>
+        </w:rPr>
+        <w:t>o</w:t>
+      </w:r>
+      <w:r>
+        <w:rPr>
+          <w:lang w:val="en-US"/>
+        </w:rPr>
+        <w:t>ppos</w:t>
+      </w:r>
+      <w:r>
+        <w:rPr>
+          <w:lang w:val="en-US"/>
+        </w:rPr>
+        <w:t>ition</w:t>
+      </w:r>
+      <w:r>
+        <w:rPr>
+          <w:lang w:val="en-US"/>
+        </w:rPr>
+        <w:t xml:space="preserve"> to explicit ratings, </w:t>
+      </w:r>
+      <w:r>
+        <w:rPr>
+          <w:lang w:val="en-US"/>
+        </w:rPr>
+        <w:t xml:space="preserve">lie </w:t>
+      </w:r>
+      <w:r>
+        <w:rPr>
+          <w:lang w:val="en-US"/>
+        </w:rPr>
+        <w:t>the implicit ratings.</w:t>
+      </w:r>
+      <w:r>
+        <w:rPr>
+          <w:lang w:val="en-US"/>
+        </w:rPr>
+        <w:t xml:space="preserve"> These rating systems derive a rating from </w:t>
+      </w:r>
+      <w:r>
+        <w:rPr>
+          <w:lang w:val="en-US"/>
+        </w:rPr>
+        <w:t xml:space="preserve">the </w:t>
+      </w:r>
+      <w:r>
+        <w:rPr>
+          <w:lang w:val="en-US"/>
+        </w:rPr>
+        <w:t xml:space="preserve">user through their </w:t>
+      </w:r>
+      <w:r>
+        <w:rPr>
+          <w:lang w:val="en-US"/>
+        </w:rPr>
+        <w:t>behavior</w:t>
+      </w:r>
+      <w:r>
+        <w:rPr>
+          <w:lang w:val="en-US"/>
+        </w:rPr>
+        <w:t xml:space="preserve">. </w:t>
+      </w:r>
+      <w:r>
+        <w:rPr>
+          <w:lang w:val="en-US"/>
+        </w:rPr>
+        <w:t>An e</w:t>
+      </w:r>
+      <w:r>
+        <w:rPr>
+          <w:lang w:val="en-US"/>
+        </w:rPr>
+        <w:t xml:space="preserve">xamples could be </w:t>
+      </w:r>
+      <w:r>
+        <w:rPr>
+          <w:lang w:val="en-US"/>
+        </w:rPr>
+        <w:t xml:space="preserve">the </w:t>
+      </w:r>
+      <w:r>
+        <w:rPr>
+          <w:lang w:val="en-US"/>
+        </w:rPr>
+        <w:t>watch</w:t>
+      </w:r>
+      <w:r>
+        <w:rPr>
+          <w:lang w:val="en-US"/>
+        </w:rPr>
+        <w:t xml:space="preserve"> </w:t>
+      </w:r>
+      <w:r>
+        <w:rPr>
+          <w:lang w:val="en-US"/>
+        </w:rPr>
+        <w:t>time of a</w:t>
+      </w:r>
+      <w:r>
+        <w:rPr>
+          <w:lang w:val="en-US"/>
+        </w:rPr>
+        <w:t xml:space="preserve"> movie</w:t>
+      </w:r>
+      <w:r>
+        <w:rPr>
+          <w:lang w:val="en-US"/>
+        </w:rPr>
+        <w:t>. This</w:t>
+      </w:r>
+      <w:r>
+        <w:rPr>
+          <w:lang w:val="en-US"/>
+        </w:rPr>
+        <w:t xml:space="preserve"> example</w:t>
+      </w:r>
+      <w:r>
+        <w:rPr>
+          <w:lang w:val="en-US"/>
+        </w:rPr>
+        <w:t xml:space="preserve"> works under the assumption that people that don’t </w:t>
+      </w:r>
+      <w:r>
+        <w:rPr>
+          <w:lang w:val="en-US"/>
+        </w:rPr>
+        <w:t xml:space="preserve">close </w:t>
+      </w:r>
+      <w:r>
+        <w:rPr>
+          <w:lang w:val="en-US"/>
+        </w:rPr>
+        <w:t>a</w:t>
+      </w:r>
+      <w:r>
+        <w:rPr>
+          <w:lang w:val="en-US"/>
+        </w:rPr>
+        <w:t xml:space="preserve"> movie</w:t>
+      </w:r>
+      <w:r>
+        <w:rPr>
+          <w:lang w:val="en-US"/>
+        </w:rPr>
+        <w:t xml:space="preserve"> are engaged </w:t>
+      </w:r>
+      <w:r>
+        <w:rPr>
+          <w:lang w:val="en-US"/>
+        </w:rPr>
+        <w:t xml:space="preserve">with it. </w:t>
+      </w:r>
+      <w:r>
+        <w:rPr>
+          <w:lang w:val="en-US"/>
+        </w:rPr>
+        <w:t xml:space="preserve">The drawback of </w:t>
+      </w:r>
+      <w:r>
+        <w:rPr>
+          <w:lang w:val="en-US"/>
+        </w:rPr>
+        <w:t xml:space="preserve">an </w:t>
+      </w:r>
+      <w:r>
+        <w:rPr>
+          <w:lang w:val="en-US"/>
+        </w:rPr>
+        <w:t xml:space="preserve">implicit rating </w:t>
+      </w:r>
+      <w:r>
+        <w:rPr>
+          <w:lang w:val="en-US"/>
+        </w:rPr>
+        <w:t>is</w:t>
+      </w:r>
+      <w:r>
+        <w:rPr>
+          <w:lang w:val="en-US"/>
+        </w:rPr>
+        <w:t xml:space="preserve"> </w:t>
+      </w:r>
+      <w:r>
+        <w:rPr>
+          <w:lang w:val="en-US"/>
+        </w:rPr>
+        <w:t xml:space="preserve">its ambiguity, as </w:t>
+      </w:r>
+      <w:r>
+        <w:rPr>
+          <w:lang w:val="en-US"/>
+        </w:rPr>
+        <w:t>online behavior needs to be interpreted</w:t>
+      </w:r>
+      <w:r>
+        <w:rPr>
+          <w:lang w:val="en-US"/>
+        </w:rPr>
+        <w:t xml:space="preserve"> </w:t>
+      </w:r>
+      <w:r>
+        <w:rPr>
+          <w:lang w:val="en-US"/>
+        </w:rPr>
+        <w:t xml:space="preserve">first </w:t>
+      </w:r>
+      <w:r>
+        <w:rPr>
+          <w:lang w:val="en-US"/>
+        </w:rPr>
+        <w:t xml:space="preserve">and </w:t>
+      </w:r>
+      <w:r>
+        <w:rPr>
+          <w:lang w:val="en-US"/>
+        </w:rPr>
+        <w:t xml:space="preserve">then </w:t>
+      </w:r>
+      <w:r>
+        <w:rPr>
+          <w:lang w:val="en-US"/>
+        </w:rPr>
+        <w:t xml:space="preserve">translated into a rating. </w:t>
+      </w:r>
+      <w:r>
+        <w:rPr>
+          <w:lang w:val="en-US"/>
+        </w:rPr>
+        <w:t xml:space="preserve">User behavior can be interpreted wrongly and skew the data. Continuing the </w:t>
+      </w:r>
+      <w:r>
+        <w:rPr>
+          <w:lang w:val="en-US"/>
+        </w:rPr>
+        <w:t xml:space="preserve">aforementioned movie example, a user who slept during the movie </w:t>
+      </w:r>
+      <w:r>
+        <w:rPr>
+          <w:lang w:val="en-US"/>
+        </w:rPr>
+        <w:t xml:space="preserve">out of boredom, would be misinterpreted as a user who was </w:t>
+      </w:r>
+      <w:r>
+        <w:rPr>
+          <w:lang w:val="en-US"/>
+        </w:rPr>
+        <w:t>engaged throughout the whole movie, since they didn’t close it.</w:t>
+      </w:r>
+      <w:r>
+        <w:rPr>
+          <w:lang w:val="en-US"/>
+        </w:rPr>
+        <w:t xml:space="preserve"> A</w:t>
+      </w:r>
+      <w:r>
+        <w:rPr>
+          <w:lang w:val="en-US"/>
+        </w:rPr>
+        <w:t>n</w:t>
+      </w:r>
+      <w:r>
+        <w:rPr>
+          <w:lang w:val="en-US"/>
+        </w:rPr>
+        <w:t xml:space="preserve"> </w:t>
+      </w:r>
+      <w:r>
+        <w:rPr>
+          <w:lang w:val="en-US"/>
+        </w:rPr>
+        <w:t xml:space="preserve">implicit rating </w:t>
+      </w:r>
+      <w:r>
+        <w:rPr>
+          <w:lang w:val="en-US"/>
+        </w:rPr>
+        <w:t xml:space="preserve">system </w:t>
+      </w:r>
+      <w:r>
+        <w:rPr>
+          <w:lang w:val="en-US"/>
+        </w:rPr>
+        <w:t xml:space="preserve">has the advantage </w:t>
+      </w:r>
+      <w:r>
+        <w:rPr>
+          <w:lang w:val="en-US"/>
+        </w:rPr>
+        <w:t xml:space="preserve">that it is not reliant on the user to give feedback, which </w:t>
+      </w:r>
+      <w:r>
+        <w:rPr>
+          <w:lang w:val="en-US"/>
+        </w:rPr>
+        <w:t xml:space="preserve">generally results in more ratings. This is a </w:t>
+      </w:r>
+      <w:r>
+        <w:rPr>
+          <w:lang w:val="en-US"/>
+        </w:rPr>
+        <w:t>significant factor considering sparsity is a main challenge for RSs</w:t>
+      </w:r>
+      <w:r>
+        <w:rPr>
+          <w:lang w:val="en-US"/>
+        </w:rPr>
+        <w:t xml:space="preserve"> </w:t>
+      </w:r>
+      <w:sdt>
+        <w:sdtPr>
+          <w:rPr>
+            <w:lang w:val="en-US"/>
+          </w:rPr>
+          <w:alias w:val="To edit, see citavi.com/edit"/>
+          <w:tag w:val="CitaviPlaceholder#04c59121-2989-4a2c-a0d5-e5d9d5dbf670"/>
+          <w:id w:val="1157492324"/>
+          <w:placeholder>
+            <w:docPart w:val="DefaultPlaceholder_-1854013440"/>
+          </w:placeholder>
+        </w:sdtPr>
+        <w:sdtContent>
+          <w:r>
+            <w:rPr>
+              <w:lang w:val="en-US"/>
+            </w:rPr>
+            <w:fldChar w:fldCharType="begin"/>
+          </w:r>
+          <w:r>
+            <w:rPr>
+              <w:lang w:val="en-US"/>
+            </w:rPr>
+            <w:instrText>ADDIN CitaviPlaceholder{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}</w:instrText>
+          </w:r>
+          <w:r>
+            <w:rPr>
+              <w:lang w:val="en-US"/>
+            </w:rPr>
+            <w:fldChar w:fldCharType="separate"/>
+          </w:r>
+          <w:r>
+            <w:rPr>
+              <w:lang w:val="en-US"/>
+            </w:rPr>
+            <w:t>(Su &amp; Khoshgoftaar, 2009)</w:t>
+          </w:r>
+          <w:r>
+            <w:rPr>
+              <w:lang w:val="en-US"/>
+            </w:rPr>
+            <w:fldChar w:fldCharType="end"/>
+          </w:r>
+        </w:sdtContent>
+      </w:sdt>
+      <w:r>
+        <w:rPr>
+          <w:lang w:val="en-US"/>
+        </w:rPr>
+        <w:t>.</w:t>
+      </w:r>
+    </w:p>
+    <w:p>
+      <w:pPr>
+        <w:rPr>
+          <w:lang w:val="en-US"/>
+        </w:rPr>
+      </w:pPr>
+      <w:r>
+        <w:rPr>
+          <w:lang w:val="en-US"/>
+        </w:rPr>
+        <w:t>In a recommender dataset t</w:t>
+      </w:r>
+      <w:r>
+        <w:rPr>
+          <w:lang w:val="en-US"/>
+        </w:rPr>
+        <w:t xml:space="preserve">he </w:t>
+      </w:r>
+      <w:r>
+        <w:rPr>
+          <w:lang w:val="en-US"/>
+        </w:rPr>
+        <w:t xml:space="preserve">value of a </w:t>
+      </w:r>
+      <w:r>
+        <w:rPr>
+          <w:lang w:val="en-US"/>
+        </w:rPr>
+        <w:t>user-item interaction</w:t>
+      </w:r>
+      <w:r>
+        <w:rPr>
+          <w:lang w:val="en-US"/>
+        </w:rPr>
+        <w:t xml:space="preserve"> is referred to as </w:t>
+      </w:r>
+      <w:r>
+        <w:rPr>
+          <w:lang w:val="en-US"/>
+        </w:rPr>
+        <w:t xml:space="preserve">a </w:t>
+      </w:r>
+      <w:r>
+        <w:rPr>
+          <w:i/>
+          <w:lang w:val="en-US"/>
+        </w:rPr>
+        <w:t>sparse feature</w:t>
+      </w:r>
+      <w:r>
+        <w:rPr>
+          <w:lang w:val="en-US"/>
+        </w:rPr>
+        <w:t xml:space="preserve">. </w:t>
+      </w:r>
+      <w:r>
+        <w:rPr>
+          <w:lang w:val="en-US"/>
+        </w:rPr>
+        <w:t xml:space="preserve">They can be augmented with </w:t>
+      </w:r>
+      <w:r>
+        <w:rPr>
+          <w:lang w:val="en-US"/>
+        </w:rPr>
+        <w:t xml:space="preserve">so-called </w:t>
+      </w:r>
+      <w:r>
+        <w:rPr>
+          <w:i/>
+          <w:lang w:val="en-US"/>
+        </w:rPr>
+        <w:t>dense features</w:t>
+      </w:r>
+      <w:r>
+        <w:rPr>
+          <w:lang w:val="en-US"/>
+        </w:rPr>
+        <w:t xml:space="preserve">. </w:t>
+      </w:r>
+      <w:r>
+        <w:rPr>
+          <w:lang w:val="en-US"/>
+        </w:rPr>
+        <w:t xml:space="preserve">Whereas </w:t>
+      </w:r>
+      <w:r>
+        <w:rPr>
+          <w:lang w:val="en-US"/>
+        </w:rPr>
+        <w:t>sparse features only occur through user-item interaction (e.g. a rating)</w:t>
+      </w:r>
+      <w:r>
+        <w:rPr>
+          <w:lang w:val="en-US"/>
+        </w:rPr>
+        <w:t xml:space="preserve">, dense features are specific attributes that </w:t>
+      </w:r>
+      <w:r>
+        <w:rPr>
+          <w:lang w:val="en-US"/>
+        </w:rPr>
+        <w:t>describe the item or user at hand, comparable to features in other ML tasks.</w:t>
+      </w:r>
+    </w:p>
+    <w:p>
+      <w:pPr>
+        <w:rPr>
+          <w:lang w:val="en-US"/>
+        </w:rPr>
+      </w:pPr>
+      <w:r>
+        <w:rPr>
+          <w:lang w:val="en-US"/>
+        </w:rPr>
+        <w:t xml:space="preserve">Data understanding </w:t>
+      </w:r>
+      <w:r>
+        <w:rPr>
+          <w:lang w:val="en-US"/>
+        </w:rPr>
+        <w:t xml:space="preserve">plays a vital part in the success of </w:t>
+      </w:r>
+      <w:r>
+        <w:rPr>
+          <w:lang w:val="en-US"/>
+        </w:rPr>
+        <w:t>recommender systems.</w:t>
+      </w:r>
+      <w:r>
+        <w:rPr>
+          <w:lang w:val="en-US"/>
+        </w:rPr>
+        <w:t xml:space="preserve"> There are many variables ranging from its </w:t>
+      </w:r>
+      <w:r>
+        <w:rPr>
+          <w:lang w:val="en-US"/>
+        </w:rPr>
+        <w:t xml:space="preserve">rating system over </w:t>
+      </w:r>
+      <w:r>
+        <w:rPr>
+          <w:lang w:val="en-US"/>
+        </w:rPr>
+        <w:t xml:space="preserve">its </w:t>
+      </w:r>
+      <w:r>
+        <w:rPr>
+          <w:lang w:val="en-US"/>
+        </w:rPr>
+        <w:t>features</w:t>
+      </w:r>
+      <w:r>
+        <w:rPr>
+          <w:lang w:val="en-US"/>
+        </w:rPr>
+        <w:t xml:space="preserve"> and sparsity </w:t>
+      </w:r>
+      <w:r>
+        <w:rPr>
+          <w:lang w:val="en-US"/>
+        </w:rPr>
+        <w:t>that determine</w:t>
+      </w:r>
+      <w:r>
+        <w:rPr>
+          <w:lang w:val="en-US"/>
+        </w:rPr>
+        <w:t>,</w:t>
+      </w:r>
+      <w:r>
+        <w:rPr>
+          <w:lang w:val="en-US"/>
+        </w:rPr>
+        <w:t xml:space="preserve"> which recommender system is the most</w:t>
+      </w:r>
+      <w:r>
+        <w:rPr>
+          <w:lang w:val="en-US"/>
+        </w:rPr>
+        <w:t xml:space="preserve"> suitable</w:t>
+      </w:r>
+      <w:r>
+        <w:rPr>
+          <w:lang w:val="en-US"/>
+        </w:rPr>
+        <w:t xml:space="preserve"> for the</w:t>
+      </w:r>
+      <w:r>
+        <w:rPr>
+          <w:lang w:val="en-US"/>
+        </w:rPr>
+        <w:t xml:space="preserve"> given</w:t>
+      </w:r>
+      <w:r>
+        <w:rPr>
+          <w:lang w:val="en-US"/>
+        </w:rPr>
+        <w:t xml:space="preserve"> task</w:t>
+      </w:r>
+      <w:r>
+        <w:rPr>
+          <w:lang w:val="en-US"/>
+        </w:rPr>
+        <w:t xml:space="preserve"> </w:t>
+      </w:r>
+      <w:sdt>
+        <w:sdtPr>
+          <w:rPr>
+            <w:lang w:val="en-US"/>
+          </w:rPr>
+          <w:alias w:val="To edit, see citavi.com/edit"/>
+          <w:tag w:val="CitaviPlaceholder#c3175867-be91-4ee7-bd4c-93aada8d4fce"/>
+          <w:id w:val="1282533408"/>
+          <w:placeholder>
+            <w:docPart w:val="DefaultPlaceholder_-1854013440"/>
+          </w:placeholder>
+        </w:sdtPr>
+        <w:sdtContent>
+          <w:r>
+            <w:rPr>
+              <w:lang w:val="en-US"/>
+            </w:rPr>
+            <w:fldChar w:fldCharType="begin"/>
+          </w:r>
+          <w:r>
+            <w:rPr>
+              <w:lang w:val="en-US"/>
+            </w:rPr>
+            <w:instrText>ADDIN CitaviPlaceholder{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}</w:instrText>
+          </w:r>
+          <w:r>
+            <w:rPr>
+              <w:lang w:val="en-US"/>
+            </w:rPr>
+            <w:fldChar w:fldCharType="separate"/>
+          </w:r>
+          <w:r>
+            <w:rPr>
+              <w:lang w:val="en-US"/>
+            </w:rPr>
+            <w:t>(Aggarwal, 2016, p. 128)</w:t>
+          </w:r>
+          <w:r>
+            <w:rPr>
+              <w:lang w:val="en-US"/>
+            </w:rPr>
+            <w:fldChar w:fldCharType="end"/>
+          </w:r>
+        </w:sdtContent>
+      </w:sdt>
+      <w:r>
+        <w:rPr>
+          <w:lang w:val="en-US"/>
+        </w:rPr>
+        <w:t>.</w:t>
+      </w:r>
+    </w:p>
+    <w:p>
+      <w:pPr>
+        <w:pStyle w:val="berschrift3"/>
+        <w:rPr>
+          <w:lang w:val="en-US"/>
+        </w:rPr>
+      </w:pPr>
+      <w:r>
+        <w:rPr>
+          <w:lang w:val="en-US"/>
+        </w:rPr>
+        <w:t>Recommender System Categories</w:t>
       </w:r>
     </w:p>
     <w:p>
@@ -8077,13 +9914,25 @@
         <w:rPr>
           <w:lang w:val="en-US"/>
         </w:rPr>
-        <w:t xml:space="preserve">collaborative filtering, </w:t>
-      </w:r>
-      <w:r>
-        <w:rPr>
-          <w:lang w:val="en-US"/>
-        </w:rPr>
-        <w:t xml:space="preserve">content-based RS, </w:t>
+        <w:t>content-based RS</w:t>
+      </w:r>
+      <w:r>
+        <w:rPr>
+          <w:lang w:val="en-US"/>
+        </w:rPr>
+        <w:t xml:space="preserve"> (CB)</w:t>
+      </w:r>
+      <w:r>
+        <w:rPr>
+          <w:lang w:val="en-US"/>
+        </w:rPr>
+        <w:t xml:space="preserve">, </w:t>
+      </w:r>
+      <w:r>
+        <w:rPr>
+          <w:lang w:val="en-US"/>
+        </w:rPr>
+        <w:t xml:space="preserve">collaborative filtering (CF), </w:t>
       </w:r>
       <w:r>
         <w:rPr>
@@ -8095,7 +9944,1105 @@
         <w:rPr>
           <w:lang w:val="en-US"/>
         </w:rPr>
-        <w:t>-based RS and hybrid RS.</w:t>
+        <w:t>-based RS and hybrid RS</w:t>
+      </w:r>
+      <w:r>
+        <w:rPr>
+          <w:lang w:val="en-US"/>
+        </w:rPr>
+        <w:t xml:space="preserve"> </w:t>
+      </w:r>
+      <w:sdt>
+        <w:sdtPr>
+          <w:rPr>
+            <w:lang w:val="en-US"/>
+          </w:rPr>
+          <w:alias w:val="To edit, see citavi.com/edit"/>
+          <w:tag w:val="CitaviPlaceholder#4d7fba65-a3ce-4bda-83fc-030668d40364"/>
+          <w:id w:val="812442696"/>
+          <w:placeholder>
+            <w:docPart w:val="DefaultPlaceholder_-1854013440"/>
+          </w:placeholder>
+        </w:sdtPr>
+        <w:sdtContent>
+          <w:r>
+            <w:rPr>
+              <w:lang w:val="en-US"/>
+            </w:rPr>
+            <w:fldChar w:fldCharType="begin"/>
+          </w:r>
+          <w:r>
+            <w:rPr>
+              <w:lang w:val="en-US"/>
+            </w:rPr>
+            <w:instrText>ADDIN CitaviPlaceholder{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}</w:instrText>
+          </w:r>
+          <w:r>
+            <w:rPr>
+              <w:lang w:val="en-US"/>
+            </w:rPr>
+            <w:fldChar w:fldCharType="separate"/>
+          </w:r>
+          <w:r>
+            <w:rPr>
+              <w:lang w:val="en-US"/>
+            </w:rPr>
+            <w:t>(Aggarwal, 2016)</w:t>
+          </w:r>
+          <w:r>
+            <w:rPr>
+              <w:lang w:val="en-US"/>
+            </w:rPr>
+            <w:fldChar w:fldCharType="end"/>
+          </w:r>
+        </w:sdtContent>
+      </w:sdt>
+      <w:r>
+        <w:rPr>
+          <w:lang w:val="en-US"/>
+        </w:rPr>
+        <w:t>.</w:t>
+      </w:r>
+      <w:r>
+        <w:rPr>
+          <w:lang w:val="en-US"/>
+        </w:rPr>
+        <w:t xml:space="preserve"> In the following</w:t>
+      </w:r>
+      <w:r>
+        <w:rPr>
+          <w:lang w:val="en-US"/>
+        </w:rPr>
+        <w:t>,</w:t>
+      </w:r>
+      <w:r>
+        <w:rPr>
+          <w:lang w:val="en-US"/>
+        </w:rPr>
+        <w:t xml:space="preserve"> each category will be introduced to provide an over</w:t>
+      </w:r>
+      <w:r>
+        <w:rPr>
+          <w:lang w:val="en-US"/>
+        </w:rPr>
+        <w:t xml:space="preserve">view </w:t>
+      </w:r>
+      <w:r>
+        <w:rPr>
+          <w:lang w:val="en-US"/>
+        </w:rPr>
+        <w:t xml:space="preserve">of the RS landscape. </w:t>
+      </w:r>
+      <w:r>
+        <w:rPr>
+          <w:lang w:val="en-US"/>
+        </w:rPr>
+        <w:t>Collaborative filtering</w:t>
+      </w:r>
+      <w:r>
+        <w:rPr>
+          <w:lang w:val="en-US"/>
+        </w:rPr>
+        <w:t xml:space="preserve"> will be elaborated in</w:t>
+      </w:r>
+      <w:r>
+        <w:rPr>
+          <w:lang w:val="en-US"/>
+        </w:rPr>
+        <w:t xml:space="preserve"> more</w:t>
+      </w:r>
+      <w:r>
+        <w:rPr>
+          <w:lang w:val="en-US"/>
+        </w:rPr>
+        <w:t xml:space="preserve"> detail than </w:t>
+      </w:r>
+      <w:r>
+        <w:rPr>
+          <w:lang w:val="en-US"/>
+        </w:rPr>
+        <w:t>the other categories</w:t>
+      </w:r>
+      <w:r>
+        <w:rPr>
+          <w:lang w:val="en-US"/>
+        </w:rPr>
+        <w:t xml:space="preserve">, as it </w:t>
+      </w:r>
+      <w:r>
+        <w:rPr>
+          <w:lang w:val="en-US"/>
+        </w:rPr>
+        <w:t xml:space="preserve">is a key concept for </w:t>
+      </w:r>
+      <w:r>
+        <w:rPr>
+          <w:lang w:val="en-US"/>
+        </w:rPr>
+        <w:t xml:space="preserve">the </w:t>
+      </w:r>
+      <w:r>
+        <w:rPr>
+          <w:lang w:val="en-US"/>
+        </w:rPr>
+        <w:t xml:space="preserve">RS implemented </w:t>
+      </w:r>
+      <w:r>
+        <w:rPr>
+          <w:lang w:val="en-US"/>
+        </w:rPr>
+        <w:t>in the artifact.</w:t>
+      </w:r>
+      <w:r>
+        <w:rPr>
+          <w:lang w:val="en-US"/>
+        </w:rPr>
+        <w:t xml:space="preserve"> </w:t>
+      </w:r>
+      <w:r>
+        <w:rPr>
+          <w:lang w:val="en-US"/>
+        </w:rPr>
+        <w:t xml:space="preserve">Figure 2 shows </w:t>
+      </w:r>
+      <w:r>
+        <w:rPr>
+          <w:lang w:val="en-US"/>
+        </w:rPr>
+        <w:t xml:space="preserve">the structure </w:t>
+      </w:r>
+      <w:r>
+        <w:rPr>
+          <w:lang w:val="en-US"/>
+        </w:rPr>
+        <w:t>an</w:t>
+      </w:r>
+      <w:r>
+        <w:rPr>
+          <w:lang w:val="en-US"/>
+        </w:rPr>
+        <w:t>d</w:t>
+      </w:r>
+      <w:r>
+        <w:rPr>
+          <w:lang w:val="en-US"/>
+        </w:rPr>
+        <w:t xml:space="preserve"> </w:t>
+      </w:r>
+      <w:r>
+        <w:rPr>
+          <w:lang w:val="en-US"/>
+        </w:rPr>
+        <w:t xml:space="preserve">an </w:t>
+      </w:r>
+      <w:r>
+        <w:rPr>
+          <w:lang w:val="en-US"/>
+        </w:rPr>
+        <w:t>overview</w:t>
+      </w:r>
+      <w:r>
+        <w:rPr>
+          <w:lang w:val="en-US"/>
+        </w:rPr>
+        <w:t xml:space="preserve"> of th</w:t>
+      </w:r>
+      <w:r>
+        <w:rPr>
+          <w:lang w:val="en-US"/>
+        </w:rPr>
+        <w:t xml:space="preserve">e </w:t>
+      </w:r>
+      <w:r>
+        <w:rPr>
+          <w:lang w:val="en-US"/>
+        </w:rPr>
+        <w:t>recommenders covered in this paper.</w:t>
+      </w:r>
+      <w:r>
+        <w:rPr>
+          <w:lang w:val="en-US"/>
+        </w:rPr>
+        <w:t xml:space="preserve"> </w:t>
+      </w:r>
+      <w:r>
+        <w:rPr>
+          <w:lang w:val="en-US"/>
+        </w:rPr>
+        <w:t>Highlighted in red is the type of recommender system that will be used in this</w:t>
+      </w:r>
+      <w:r>
+        <w:rPr>
+          <w:lang w:val="en-US"/>
+        </w:rPr>
+        <w:t xml:space="preserve"> this research project, which is a deep and cross network.</w:t>
+      </w:r>
+    </w:p>
+    <w:p>
+      <w:pPr>
+        <w:keepNext/>
+      </w:pPr>
+      <w:r>
+        <w:rPr>
+          <w:lang w:val="en-US"/>
+        </w:rPr>
+        <w:lastRenderedPageBreak/>
+        <w:drawing>
+          <wp:inline distT="0" distB="0" distL="0" distR="0" wp14:anchorId="1C501F2A" wp14:editId="26342376">
+            <wp:extent cx="5400675" cy="2966085"/>
+            <wp:effectExtent l="0" t="0" r="9525" b="5715"/>
+            <wp:docPr id="2" name="Grafik 2"/>
+            <wp:cNvGraphicFramePr>
+              <a:graphicFrameLocks xmlns:a="http://schemas.openxmlformats.org/drawingml/2006/main" noChangeAspect="1"/>
+            </wp:cNvGraphicFramePr>
+            <a:graphic xmlns:a="http://schemas.openxmlformats.org/drawingml/2006/main">
+              <a:graphicData uri="http://schemas.openxmlformats.org/drawingml/2006/picture">
+                <pic:pic xmlns:pic="http://schemas.openxmlformats.org/drawingml/2006/picture">
+                  <pic:nvPicPr>
+                    <pic:cNvPr id="1" name=""/>
+                    <pic:cNvPicPr/>
+                  </pic:nvPicPr>
+                  <pic:blipFill>
+                    <a:blip r:embed="rId10"/>
+                    <a:stretch>
+                      <a:fillRect/>
+                    </a:stretch>
+                  </pic:blipFill>
+                  <pic:spPr>
+                    <a:xfrm>
+                      <a:off x="0" y="0"/>
+                      <a:ext cx="5400675" cy="2966085"/>
+                    </a:xfrm>
+                    <a:prstGeom prst="rect">
+                      <a:avLst/>
+                    </a:prstGeom>
+                  </pic:spPr>
+                </pic:pic>
+              </a:graphicData>
+            </a:graphic>
+          </wp:inline>
+        </w:drawing>
+      </w:r>
+    </w:p>
+    <w:p>
+      <w:pPr>
+        <w:pStyle w:val="Beschriftung"/>
+        <w:rPr>
+          <w:lang w:val="en-US"/>
+        </w:rPr>
+      </w:pPr>
+      <w:r>
+        <w:rPr>
+          <w:lang w:val="en-US"/>
+        </w:rPr>
+        <w:t xml:space="preserve">Figure </w:t>
+      </w:r>
+      <w:r>
+        <w:rPr>
+          <w:lang w:val="en-US"/>
+        </w:rPr>
+        <w:fldChar w:fldCharType="begin"/>
+      </w:r>
+      <w:r>
+        <w:rPr>
+          <w:lang w:val="en-US"/>
+        </w:rPr>
+        <w:instrText xml:space="preserve"> SEQ Figure \* ARABIC </w:instrText>
+      </w:r>
+      <w:r>
+        <w:rPr>
+          <w:lang w:val="en-US"/>
+        </w:rPr>
+        <w:fldChar w:fldCharType="separate"/>
+      </w:r>
+      <w:r>
+        <w:rPr>
+          <w:noProof/>
+          <w:lang w:val="en-US"/>
+        </w:rPr>
+        <w:t>1</w:t>
+      </w:r>
+      <w:r>
+        <w:rPr>
+          <w:lang w:val="en-US"/>
+        </w:rPr>
+        <w:fldChar w:fldCharType="end"/>
+      </w:r>
+      <w:r>
+        <w:rPr>
+          <w:lang w:val="en-US"/>
+        </w:rPr>
+        <w:t>: structure and overview of RSs derived from Aggarwal</w:t>
+      </w:r>
+      <w:r>
+        <w:rPr>
+          <w:lang w:val="en-US"/>
+        </w:rPr>
+        <w:t xml:space="preserve"> (2016)</w:t>
+      </w:r>
+    </w:p>
+    <w:p>
+      <w:pPr>
+        <w:pStyle w:val="berschrift4"/>
+        <w:rPr>
+          <w:lang w:val="en-US"/>
+        </w:rPr>
+      </w:pPr>
+      <w:r>
+        <w:rPr>
+          <w:lang w:val="en-US"/>
+        </w:rPr>
+        <w:t>Content-based recommender systems</w:t>
+      </w:r>
+    </w:p>
+    <w:p>
+      <w:pPr>
+        <w:rPr>
+          <w:lang w:val="en-US"/>
+        </w:rPr>
+      </w:pPr>
+      <w:r>
+        <w:rPr>
+          <w:lang w:val="en-US"/>
+        </w:rPr>
+        <w:t xml:space="preserve">Content-based methods make recommendation based on a user's past interactions with items. These users are referred to as objects and contain </w:t>
+      </w:r>
+      <w:r>
+        <w:rPr>
+          <w:lang w:val="en-US"/>
+        </w:rPr>
+        <w:t>information from their</w:t>
+      </w:r>
+      <w:r>
+        <w:rPr>
+          <w:lang w:val="en-US"/>
+        </w:rPr>
+        <w:t xml:space="preserve"> history of item-interactions (e.g. movie watches, ratings, etc.)</w:t>
+      </w:r>
+      <w:r>
+        <w:rPr>
+          <w:lang w:val="en-US"/>
+        </w:rPr>
+        <w:t xml:space="preserve"> </w:t>
+      </w:r>
+      <w:sdt>
+        <w:sdtPr>
+          <w:rPr>
+            <w:lang w:val="en-US"/>
+          </w:rPr>
+          <w:alias w:val="To edit, see citavi.com/edit"/>
+          <w:tag w:val="CitaviPlaceholder#8a39eb47-2f72-4fa5-80da-29878e0f12e5"/>
+          <w:id w:val="844373165"/>
+          <w:placeholder>
+            <w:docPart w:val="DefaultPlaceholder_-1854013440"/>
+          </w:placeholder>
+        </w:sdtPr>
+        <w:sdtContent>
+          <w:r>
+            <w:rPr>
+              <w:lang w:val="en-US"/>
+            </w:rPr>
+            <w:fldChar w:fldCharType="begin"/>
+          </w:r>
+          <w:r>
+            <w:rPr>
+              <w:lang w:val="en-US"/>
+            </w:rPr>
+            <w:instrText>ADDIN CitaviPlaceholder{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}</w:instrText>
+          </w:r>
+          <w:r>
+            <w:rPr>
+              <w:lang w:val="en-US"/>
+            </w:rPr>
+            <w:fldChar w:fldCharType="separate"/>
+          </w:r>
+          <w:r>
+            <w:rPr>
+              <w:lang w:val="en-US"/>
+            </w:rPr>
+            <w:t>(Lü et al., 2012)</w:t>
+          </w:r>
+          <w:r>
+            <w:rPr>
+              <w:lang w:val="en-US"/>
+            </w:rPr>
+            <w:fldChar w:fldCharType="end"/>
+          </w:r>
+        </w:sdtContent>
+      </w:sdt>
+      <w:r>
+        <w:rPr>
+          <w:lang w:val="en-US"/>
+        </w:rPr>
+        <w:t xml:space="preserve">. These items have </w:t>
+      </w:r>
+      <w:r>
+        <w:rPr>
+          <w:lang w:val="en-US"/>
+        </w:rPr>
+        <w:t>descriptive</w:t>
+      </w:r>
+      <w:r>
+        <w:rPr>
+          <w:lang w:val="en-US"/>
+        </w:rPr>
+        <w:t xml:space="preserve"> attributes, named content, which form the basis of which these recommender systems derive their</w:t>
+      </w:r>
+      <w:r>
+        <w:rPr>
+          <w:lang w:val="en-US"/>
+        </w:rPr>
+        <w:t xml:space="preserve"> recommendation decisions</w:t>
+      </w:r>
+      <w:r>
+        <w:rPr>
+          <w:lang w:val="en-US"/>
+        </w:rPr>
+        <w:t xml:space="preserve"> from</w:t>
+      </w:r>
+      <w:r>
+        <w:rPr>
+          <w:lang w:val="en-US"/>
+        </w:rPr>
+        <w:t xml:space="preserve"> </w:t>
+      </w:r>
+      <w:sdt>
+        <w:sdtPr>
+          <w:rPr>
+            <w:lang w:val="en-US"/>
+          </w:rPr>
+          <w:alias w:val="To edit, see citavi.com/edit"/>
+          <w:tag w:val="CitaviPlaceholder#139eecb6-f7f6-4a7f-8b66-472c88957155"/>
+          <w:id w:val="-513375513"/>
+          <w:placeholder>
+            <w:docPart w:val="DefaultPlaceholder_-1854013440"/>
+          </w:placeholder>
+        </w:sdtPr>
+        <w:sdtContent>
+          <w:r>
+            <w:rPr>
+              <w:lang w:val="en-US"/>
+            </w:rPr>
+            <w:fldChar w:fldCharType="begin"/>
+          </w:r>
+          <w:r>
+            <w:rPr>
+              <w:lang w:val="en-US"/>
+            </w:rPr>
+            <w:instrText>ADDIN CitaviPlaceholder{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}</w:instrText>
+          </w:r>
+          <w:r>
+            <w:rPr>
+              <w:lang w:val="en-US"/>
+            </w:rPr>
+            <w:fldChar w:fldCharType="separate"/>
+          </w:r>
+          <w:r>
+            <w:rPr>
+              <w:lang w:val="en-US"/>
+            </w:rPr>
+            <w:t>(Aggarwal, 2016)</w:t>
+          </w:r>
+          <w:r>
+            <w:rPr>
+              <w:lang w:val="en-US"/>
+            </w:rPr>
+            <w:fldChar w:fldCharType="end"/>
+          </w:r>
+        </w:sdtContent>
+      </w:sdt>
+      <w:r>
+        <w:rPr>
+          <w:lang w:val="en-US"/>
+        </w:rPr>
+        <w:t>. These contents are used to picture the preferences of a user. In a movie recommendation setting such a content could be the genre of a movie. Depending on what contents are found in an object, certain assumptions can be made about a user's likings. Other item</w:t>
+      </w:r>
+      <w:r>
+        <w:rPr>
+          <w:lang w:val="en-US"/>
+        </w:rPr>
+        <w:t>s</w:t>
+      </w:r>
+      <w:r>
+        <w:rPr>
+          <w:lang w:val="en-US"/>
+        </w:rPr>
+        <w:t xml:space="preserve"> can then be assigned to the user based on </w:t>
+      </w:r>
+      <w:r>
+        <w:rPr>
+          <w:lang w:val="en-US"/>
+        </w:rPr>
+        <w:t xml:space="preserve">a </w:t>
+      </w:r>
+      <w:r>
+        <w:rPr>
+          <w:lang w:val="en-US"/>
+        </w:rPr>
+        <w:t>similarity measure between the object and other item</w:t>
+      </w:r>
+      <w:r>
+        <w:rPr>
+          <w:lang w:val="en-US"/>
+        </w:rPr>
+        <w:t xml:space="preserve"> objects</w:t>
+      </w:r>
+      <w:r>
+        <w:rPr>
+          <w:lang w:val="en-US"/>
+        </w:rPr>
+        <w:t>.</w:t>
+      </w:r>
+      <w:r>
+        <w:rPr>
+          <w:lang w:val="en-US"/>
+        </w:rPr>
+        <w:t xml:space="preserve"> Alternatively</w:t>
+      </w:r>
+      <w:r>
+        <w:rPr>
+          <w:lang w:val="en-US"/>
+        </w:rPr>
+        <w:t xml:space="preserve"> </w:t>
+      </w:r>
+      <w:r>
+        <w:rPr>
+          <w:lang w:val="en-US"/>
+        </w:rPr>
+        <w:t xml:space="preserve">new items can be suggested by weighing the </w:t>
+      </w:r>
+      <w:r>
+        <w:rPr>
+          <w:lang w:val="en-US"/>
+        </w:rPr>
+        <w:t xml:space="preserve">content </w:t>
+      </w:r>
+      <w:r>
+        <w:rPr>
+          <w:lang w:val="en-US"/>
+        </w:rPr>
+        <w:t>by</w:t>
+      </w:r>
+      <w:r>
+        <w:rPr>
+          <w:lang w:val="en-US"/>
+        </w:rPr>
+        <w:t xml:space="preserve"> their frequency</w:t>
+      </w:r>
+      <w:r>
+        <w:rPr>
+          <w:lang w:val="en-US"/>
+        </w:rPr>
+        <w:t xml:space="preserve"> </w:t>
+      </w:r>
+      <w:r>
+        <w:rPr>
+          <w:lang w:val="en-US"/>
+        </w:rPr>
+        <w:t xml:space="preserve">in </w:t>
+      </w:r>
+      <w:r>
+        <w:rPr>
+          <w:lang w:val="en-US"/>
+        </w:rPr>
+        <w:t>an object</w:t>
+      </w:r>
+      <w:r>
+        <w:rPr>
+          <w:lang w:val="en-US"/>
+        </w:rPr>
+        <w:t>.</w:t>
+      </w:r>
+      <w:r>
+        <w:rPr>
+          <w:lang w:val="en-US"/>
+        </w:rPr>
+        <w:t xml:space="preserve"> </w:t>
+      </w:r>
+      <w:r>
+        <w:rPr>
+          <w:lang w:val="en-US"/>
+        </w:rPr>
+        <w:t>P</w:t>
+      </w:r>
+      <w:r>
+        <w:rPr>
+          <w:lang w:val="en-US"/>
+        </w:rPr>
+        <w:t>opular</w:t>
+      </w:r>
+      <w:r>
+        <w:rPr>
+          <w:lang w:val="en-US"/>
+        </w:rPr>
+        <w:t xml:space="preserve"> methods</w:t>
+      </w:r>
+      <w:r>
+        <w:rPr>
+          <w:lang w:val="en-US"/>
+        </w:rPr>
+        <w:t xml:space="preserve"> for </w:t>
+      </w:r>
+      <w:r>
+        <w:rPr>
+          <w:lang w:val="en-US"/>
+        </w:rPr>
+        <w:t xml:space="preserve">content-based filtering </w:t>
+      </w:r>
+      <w:r>
+        <w:rPr>
+          <w:lang w:val="en-US"/>
+        </w:rPr>
+        <w:t xml:space="preserve">are </w:t>
+      </w:r>
+      <w:r>
+        <w:rPr>
+          <w:lang w:val="en-US"/>
+        </w:rPr>
+        <w:t>information retrieval algorithms like TF-IDF</w:t>
+      </w:r>
+      <w:r>
+        <w:rPr>
+          <w:lang w:val="en-US"/>
+        </w:rPr>
+        <w:t xml:space="preserve"> </w:t>
+      </w:r>
+      <w:r>
+        <w:rPr>
+          <w:lang w:val="en-US"/>
+        </w:rPr>
+        <w:t>(term frequency-inverse document frequency)</w:t>
+      </w:r>
+      <w:r>
+        <w:rPr>
+          <w:lang w:val="en-US"/>
+        </w:rPr>
+        <w:t>.</w:t>
+      </w:r>
+      <w:r>
+        <w:rPr>
+          <w:lang w:val="en-US"/>
+        </w:rPr>
+        <w:t xml:space="preserve"> One characteristic of </w:t>
+      </w:r>
+      <w:r>
+        <w:rPr>
+          <w:lang w:val="en-US"/>
+        </w:rPr>
+        <w:t>CB</w:t>
+      </w:r>
+      <w:r>
+        <w:rPr>
+          <w:lang w:val="en-US"/>
+        </w:rPr>
+        <w:t xml:space="preserve"> is that </w:t>
+      </w:r>
+      <w:r>
+        <w:rPr>
+          <w:lang w:val="en-US"/>
+        </w:rPr>
+        <w:t xml:space="preserve">both the </w:t>
+      </w:r>
+      <w:r>
+        <w:rPr>
+          <w:lang w:val="en-US"/>
+        </w:rPr>
+        <w:t>item and the user are represented in the same feature space, in ord</w:t>
+      </w:r>
+      <w:r>
+        <w:rPr>
+          <w:lang w:val="en-US"/>
+        </w:rPr>
+        <w:t xml:space="preserve">er to </w:t>
+      </w:r>
+      <w:r>
+        <w:rPr>
+          <w:lang w:val="en-US"/>
+        </w:rPr>
+        <w:t>measure similarities</w:t>
+      </w:r>
+      <w:r>
+        <w:rPr>
+          <w:lang w:val="en-US"/>
+        </w:rPr>
+        <w:t xml:space="preserve"> between</w:t>
+      </w:r>
+      <w:r>
+        <w:rPr>
+          <w:lang w:val="en-US"/>
+        </w:rPr>
+        <w:t xml:space="preserve"> an</w:t>
+      </w:r>
+      <w:r>
+        <w:rPr>
+          <w:lang w:val="en-US"/>
+        </w:rPr>
+        <w:t xml:space="preserve"> </w:t>
+      </w:r>
+      <w:r>
+        <w:rPr>
+          <w:lang w:val="en-US"/>
+        </w:rPr>
+        <w:t xml:space="preserve">user </w:t>
+      </w:r>
+      <w:r>
+        <w:rPr>
+          <w:lang w:val="en-US"/>
+        </w:rPr>
+        <w:t>object and</w:t>
+      </w:r>
+      <w:r>
+        <w:rPr>
+          <w:lang w:val="en-US"/>
+        </w:rPr>
+        <w:t xml:space="preserve"> </w:t>
+      </w:r>
+      <w:r>
+        <w:rPr>
+          <w:lang w:val="en-US"/>
+        </w:rPr>
+        <w:t xml:space="preserve">all </w:t>
+      </w:r>
+      <w:r>
+        <w:rPr>
+          <w:lang w:val="en-US"/>
+        </w:rPr>
+        <w:t>item</w:t>
+      </w:r>
+      <w:r>
+        <w:rPr>
+          <w:lang w:val="en-US"/>
+        </w:rPr>
+        <w:t xml:space="preserve"> objects.</w:t>
+      </w:r>
+      <w:r>
+        <w:rPr>
+          <w:lang w:val="en-US"/>
+        </w:rPr>
+        <w:t xml:space="preserve"> </w:t>
+      </w:r>
+    </w:p>
+    <w:p>
+      <w:pPr>
+        <w:rPr>
+          <w:lang w:val="en-US"/>
+        </w:rPr>
+      </w:pPr>
+      <w:r>
+        <w:rPr>
+          <w:lang w:val="en-US"/>
+        </w:rPr>
+        <w:t>Item recommendations can be done independently from other users, as it is only of interest how the individual user is positioned to the items in the vector space</w:t>
+      </w:r>
+      <w:r>
+        <w:rPr>
+          <w:lang w:val="en-US"/>
+        </w:rPr>
+        <w:t>, which</w:t>
+      </w:r>
+      <w:r>
+        <w:rPr>
+          <w:lang w:val="en-US"/>
+        </w:rPr>
+        <w:t xml:space="preserve"> is one of the advantages it has over </w:t>
+      </w:r>
+      <w:r>
+        <w:rPr>
+          <w:lang w:val="en-US"/>
+        </w:rPr>
+        <w:t>CF</w:t>
+      </w:r>
+      <w:r>
+        <w:rPr>
+          <w:lang w:val="en-US"/>
+        </w:rPr>
+        <w:t xml:space="preserve">. This means that </w:t>
+      </w:r>
+      <w:r>
+        <w:rPr>
+          <w:lang w:val="en-US"/>
+        </w:rPr>
+        <w:t xml:space="preserve">CB can be </w:t>
+      </w:r>
+      <w:r>
+        <w:rPr>
+          <w:lang w:val="en-US"/>
+        </w:rPr>
+        <w:t xml:space="preserve">applied in environments </w:t>
+      </w:r>
+      <w:r>
+        <w:rPr>
+          <w:lang w:val="en-US"/>
+        </w:rPr>
+        <w:t xml:space="preserve">with relatively </w:t>
+      </w:r>
+      <w:r>
+        <w:rPr>
+          <w:lang w:val="en-US"/>
+        </w:rPr>
+        <w:t>small user-bases.</w:t>
+      </w:r>
+      <w:r>
+        <w:rPr>
+          <w:lang w:val="en-US"/>
+        </w:rPr>
+        <w:t xml:space="preserve"> </w:t>
+      </w:r>
+      <w:r>
+        <w:rPr>
+          <w:lang w:val="en-US"/>
+        </w:rPr>
+        <w:t xml:space="preserve">Since CB relies </w:t>
+      </w:r>
+      <w:r>
+        <w:rPr>
+          <w:lang w:val="en-US"/>
+        </w:rPr>
+        <w:t xml:space="preserve">on a user history to </w:t>
+      </w:r>
+      <w:r>
+        <w:rPr>
+          <w:lang w:val="en-US"/>
+        </w:rPr>
+        <w:t>make recommendations</w:t>
+      </w:r>
+      <w:r>
+        <w:rPr>
+          <w:lang w:val="en-US"/>
+        </w:rPr>
+        <w:t>, it</w:t>
+      </w:r>
+      <w:r>
+        <w:rPr>
+          <w:lang w:val="en-US"/>
+        </w:rPr>
+        <w:t xml:space="preserve"> has challenges finding the right recommendations for new users</w:t>
+      </w:r>
+      <w:r>
+        <w:rPr>
+          <w:lang w:val="en-US"/>
+        </w:rPr>
+        <w:t>, since there isn’t enough content to map out the user</w:t>
+      </w:r>
+      <w:r>
+        <w:rPr>
+          <w:lang w:val="en-US"/>
+        </w:rPr>
+        <w:t xml:space="preserve"> </w:t>
+      </w:r>
+      <w:sdt>
+        <w:sdtPr>
+          <w:rPr>
+            <w:lang w:val="en-US"/>
+          </w:rPr>
+          <w:alias w:val="To edit, see citavi.com/edit"/>
+          <w:tag w:val="CitaviPlaceholder#c1975c73-7810-4c33-a549-076d287e296c"/>
+          <w:id w:val="-1605946409"/>
+          <w:placeholder>
+            <w:docPart w:val="DefaultPlaceholder_-1854013440"/>
+          </w:placeholder>
+        </w:sdtPr>
+        <w:sdtContent>
+          <w:r>
+            <w:rPr>
+              <w:lang w:val="en-US"/>
+            </w:rPr>
+            <w:fldChar w:fldCharType="begin"/>
+          </w:r>
+          <w:r>
+            <w:rPr>
+              <w:lang w:val="en-US"/>
+            </w:rPr>
+            <w:instrText>ADDIN CitaviPlaceholder{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}</w:instrText>
+          </w:r>
+          <w:r>
+            <w:rPr>
+              <w:lang w:val="en-US"/>
+            </w:rPr>
+            <w:fldChar w:fldCharType="separate"/>
+          </w:r>
+          <w:r>
+            <w:rPr>
+              <w:lang w:val="en-US"/>
+            </w:rPr>
+            <w:t>(Aggarwal, 2016)</w:t>
+          </w:r>
+          <w:r>
+            <w:rPr>
+              <w:lang w:val="en-US"/>
+            </w:rPr>
+            <w:fldChar w:fldCharType="end"/>
+          </w:r>
+        </w:sdtContent>
+      </w:sdt>
+      <w:r>
+        <w:rPr>
+          <w:lang w:val="en-US"/>
+        </w:rPr>
+        <w:t>.</w:t>
+      </w:r>
+      <w:r>
+        <w:rPr>
+          <w:lang w:val="en-US"/>
+        </w:rPr>
+        <w:t xml:space="preserve"> </w:t>
+      </w:r>
+      <w:r>
+        <w:rPr>
+          <w:lang w:val="en-US"/>
+        </w:rPr>
+        <w:t xml:space="preserve">The success of </w:t>
+      </w:r>
+      <w:r>
+        <w:rPr>
+          <w:lang w:val="en-US"/>
+        </w:rPr>
+        <w:t>content-based filtering is</w:t>
+      </w:r>
+      <w:r>
+        <w:rPr>
+          <w:lang w:val="en-US"/>
+        </w:rPr>
+        <w:t xml:space="preserve"> also highly determined</w:t>
+      </w:r>
+      <w:r>
+        <w:rPr>
+          <w:lang w:val="en-US"/>
+        </w:rPr>
+        <w:t xml:space="preserve"> </w:t>
+      </w:r>
+      <w:r>
+        <w:rPr>
+          <w:lang w:val="en-US"/>
+        </w:rPr>
+        <w:t>by</w:t>
+      </w:r>
+      <w:r>
+        <w:rPr>
+          <w:lang w:val="en-US"/>
+        </w:rPr>
+        <w:t xml:space="preserve"> the quality of attributes of the </w:t>
+      </w:r>
+      <w:r>
+        <w:rPr>
+          <w:lang w:val="en-US"/>
+        </w:rPr>
+        <w:t>objects.</w:t>
+      </w:r>
+      <w:r>
+        <w:rPr>
+          <w:lang w:val="en-US"/>
+        </w:rPr>
+        <w:t xml:space="preserve"> </w:t>
+      </w:r>
+      <w:r>
+        <w:rPr>
+          <w:lang w:val="en-US"/>
+        </w:rPr>
+        <w:t xml:space="preserve">These features need to be </w:t>
+      </w:r>
+      <w:r>
+        <w:rPr>
+          <w:lang w:val="en-US"/>
+        </w:rPr>
+        <w:t>cautiously engineered</w:t>
+      </w:r>
+      <w:r>
+        <w:rPr>
+          <w:lang w:val="en-US"/>
+        </w:rPr>
+        <w:t xml:space="preserve">. </w:t>
+      </w:r>
+      <w:r>
+        <w:rPr>
+          <w:lang w:val="en-US"/>
+        </w:rPr>
+        <w:t xml:space="preserve">Since </w:t>
+      </w:r>
+      <w:r>
+        <w:rPr>
+          <w:lang w:val="en-US"/>
+        </w:rPr>
+        <w:t xml:space="preserve">the predictions are calculated </w:t>
+      </w:r>
+      <w:r>
+        <w:rPr>
+          <w:lang w:val="en-US"/>
+        </w:rPr>
+        <w:t xml:space="preserve">on the basis of the user’s and item’s attributes, </w:t>
+      </w:r>
+      <w:r>
+        <w:rPr>
+          <w:lang w:val="en-US"/>
+        </w:rPr>
+        <w:t xml:space="preserve">it is </w:t>
+      </w:r>
+      <w:r>
+        <w:rPr>
+          <w:lang w:val="en-US"/>
+        </w:rPr>
+        <w:t>not possible for these</w:t>
+      </w:r>
+      <w:r>
+        <w:rPr>
+          <w:lang w:val="en-US"/>
+        </w:rPr>
+        <w:t xml:space="preserve"> algo</w:t>
+      </w:r>
+      <w:r>
+        <w:rPr>
+          <w:lang w:val="en-US"/>
+        </w:rPr>
+        <w:lastRenderedPageBreak/>
+        <w:t>rithms to uncover hidden variables in the dat</w:t>
+      </w:r>
+      <w:r>
+        <w:rPr>
+          <w:lang w:val="en-US"/>
+        </w:rPr>
+        <w:t>a</w:t>
+      </w:r>
+      <w:r>
+        <w:rPr>
+          <w:lang w:val="en-US"/>
+        </w:rPr>
+        <w:t>, like for instance CF algorithms could</w:t>
+      </w:r>
+      <w:r>
+        <w:rPr>
+          <w:lang w:val="en-US"/>
+        </w:rPr>
+        <w:t>. In general</w:t>
+      </w:r>
+      <w:r>
+        <w:rPr>
+          <w:lang w:val="en-US"/>
+        </w:rPr>
+        <w:t>,</w:t>
+      </w:r>
+      <w:r>
+        <w:rPr>
+          <w:lang w:val="en-US"/>
+        </w:rPr>
+        <w:t xml:space="preserve"> the performance of CBs are very reliant on how the data </w:t>
+      </w:r>
+      <w:r>
+        <w:rPr>
+          <w:lang w:val="en-US"/>
+        </w:rPr>
+        <w:t>has</w:t>
+      </w:r>
+      <w:r>
+        <w:rPr>
+          <w:lang w:val="en-US"/>
+        </w:rPr>
+        <w:t xml:space="preserve"> been engineered by data engineers</w:t>
+      </w:r>
+      <w:r>
+        <w:rPr>
+          <w:lang w:val="en-US"/>
+        </w:rPr>
+        <w:t>.</w:t>
       </w:r>
     </w:p>
     <w:p>
@@ -9288,7 +12235,7 @@
                     <pic:cNvPicPr/>
                   </pic:nvPicPr>
                   <pic:blipFill>
-                    <a:blip r:embed="rId10"/>
+                    <a:blip r:embed="rId11"/>
                     <a:stretch>
                       <a:fillRect/>
                     </a:stretch>
@@ -9316,48 +12263,32 @@
           <w:lang w:val="en-US"/>
         </w:rPr>
       </w:pPr>
-      <w:bookmarkStart w:id="14" w:name="_Ref105760392"/>
-      <w:bookmarkStart w:id="15" w:name="_Toc105701922"/>
-      <w:bookmarkStart w:id="16" w:name="_Ref105760284"/>
+      <w:bookmarkStart w:id="14" w:name="_Toc105701922"/>
+      <w:bookmarkStart w:id="15" w:name="_Ref105760284"/>
+      <w:bookmarkStart w:id="16" w:name="_Ref105760392"/>
       <w:r>
         <w:t xml:space="preserve">Figure </w:t>
       </w:r>
-      <w:r>
-        <w:fldChar w:fldCharType="begin"/>
-      </w:r>
-      <w:r>
-        <w:instrText xml:space="preserve"> SEQ Figure \* ARAB</w:instrText>
-      </w:r>
-      <w:r>
-        <w:instrText xml:space="preserve">IC </w:instrText>
-      </w:r>
-      <w:r>
-        <w:fldChar w:fldCharType="separate"/>
-      </w:r>
-      <w:r>
-        <w:rPr>
-          <w:noProof/>
-        </w:rPr>
-        <w:t>1</w:t>
-      </w:r>
-      <w:r>
-        <w:rPr>
-          <w:noProof/>
-        </w:rPr>
-        <w:fldChar w:fldCharType="end"/>
+      <w:fldSimple w:instr=" SEQ Figure \* ARABIC ">
+        <w:r>
+          <w:rPr>
+            <w:noProof/>
+          </w:rPr>
+          <w:t>2</w:t>
+        </w:r>
+      </w:fldSimple>
+      <w:bookmarkEnd w:id="16"/>
+      <w:r>
+        <w:t xml:space="preserve">: </w:t>
+      </w:r>
+      <w:r>
+        <w:rPr>
+          <w:lang w:val="en-US"/>
+        </w:rPr>
+        <w:t>procedure of artifact development</w:t>
       </w:r>
       <w:bookmarkEnd w:id="14"/>
-      <w:r>
-        <w:t xml:space="preserve">: </w:t>
-      </w:r>
-      <w:r>
-        <w:rPr>
-          <w:lang w:val="en-US"/>
-        </w:rPr>
-        <w:t>procedure of artifact development</w:t>
-      </w:r>
       <w:bookmarkEnd w:id="15"/>
-      <w:bookmarkEnd w:id="16"/>
     </w:p>
     <w:p>
       <w:pPr>
@@ -9747,6 +12678,7 @@
         <w:rPr>
           <w:lang w:val="en-US"/>
         </w:rPr>
+        <w:lastRenderedPageBreak/>
         <w:t>Conclusion</w:t>
       </w:r>
     </w:p>
@@ -9822,6 +12754,7 @@
         <w:rPr>
           <w:lang w:val="en-US"/>
         </w:rPr>
+        <w:lastRenderedPageBreak/>
         <w:t>Conclusion and Outlook</w:t>
       </w:r>
       <w:bookmarkEnd w:id="20"/>
@@ -9970,6 +12903,7 @@
         <w:rPr>
           <w:lang w:val="en-US"/>
         </w:rPr>
+        <w:lastRenderedPageBreak/>
         <w:t xml:space="preserve">Anhang A: Beispiele für die Gliederung von </w:t>
       </w:r>
       <w:r>
@@ -10311,6 +13245,7 @@
         <w:rPr>
           <w:lang w:val="en-US"/>
         </w:rPr>
+        <w:lastRenderedPageBreak/>
         <w:t>Anhang B: Formatvorlagen</w:t>
       </w:r>
       <w:bookmarkEnd w:id="26"/>
@@ -10321,8 +13256,8 @@
           <w:lang w:val="en-US"/>
         </w:rPr>
         <w:sectPr>
-          <w:headerReference w:type="default" r:id="rId11"/>
-          <w:headerReference w:type="first" r:id="rId12"/>
+          <w:headerReference w:type="default" r:id="rId12"/>
+          <w:headerReference w:type="first" r:id="rId13"/>
           <w:type w:val="continuous"/>
           <w:pgSz w:w="11906" w:h="16838" w:code="9"/>
           <w:pgMar w:top="1418" w:right="1416" w:bottom="1134" w:left="1985" w:header="720" w:footer="720" w:gutter="0"/>
@@ -10353,6 +13288,7 @@
         <w:rPr>
           <w:lang w:val="en-US"/>
         </w:rPr>
+        <w:lastRenderedPageBreak/>
         <w:t>Index</w:t>
       </w:r>
       <w:bookmarkEnd w:id="27"/>
@@ -10364,7 +13300,7 @@
           <w:lang w:val="en-US"/>
         </w:rPr>
         <w:sectPr>
-          <w:headerReference w:type="first" r:id="rId13"/>
+          <w:headerReference w:type="first" r:id="rId14"/>
           <w:type w:val="continuous"/>
           <w:pgSz w:w="11906" w:h="16838" w:code="9"/>
           <w:pgMar w:top="1418" w:right="1418" w:bottom="1134" w:left="1985" w:header="720" w:footer="720" w:gutter="0"/>
@@ -11966,6 +14902,7 @@
           <w:bookmarkStart w:id="40" w:name="_CTVL001a3fedc94349543e1aabaee1c8b8fb527"/>
           <w:bookmarkEnd w:id="39"/>
           <w:r>
+            <w:lastRenderedPageBreak/>
             <w:t>Google LLC. TFX Releases. Retrieved from https://github.com/tensorflow/tfx/releases?page=8</w:t>
           </w:r>
         </w:p>
@@ -12205,9 +15142,45 @@
           <w:pPr>
             <w:pStyle w:val="CitaviBibliographyEntry"/>
           </w:pPr>
-          <w:bookmarkStart w:id="50" w:name="_CTVL001923257e88f2f4d49a43054f27157a790"/>
-          <w:r>
-            <w:t>Makinen, S., Skogstrom, H., Laaksonen, E., &amp; Mikkonen, T. (2021). Who Needs MLOps: What Data Scientists Seek to Accomplish and How Can MLOps Help? In</w:t>
+          <w:bookmarkStart w:id="50" w:name="_CTVL0019bb281b4bebb4679a36c97d54fb93157"/>
+          <w:r>
+            <w:t>Lü, L., Medo, M., Yeung, C. H., Zhang, Y.</w:t>
+          </w:r>
+          <w:r>
+            <w:rPr>
+              <w:rFonts w:ascii="Cambria Math" w:hAnsi="Cambria Math" w:cs="Cambria Math"/>
+            </w:rPr>
+            <w:t>‑</w:t>
+          </w:r>
+          <w:r>
+            <w:t>C., Zhang,</w:t>
+          </w:r>
+          <w:r>
+            <w:rPr>
+              <w:rFonts w:cs="Arial"/>
+            </w:rPr>
+            <w:t> </w:t>
+          </w:r>
+          <w:r>
+            <w:t>Z.</w:t>
+          </w:r>
+          <w:r>
+            <w:rPr>
+              <w:rFonts w:ascii="Cambria Math" w:hAnsi="Cambria Math" w:cs="Cambria Math"/>
+            </w:rPr>
+            <w:t>‑</w:t>
+          </w:r>
+          <w:r>
+            <w:t>K., &amp; Zhou,</w:t>
+          </w:r>
+          <w:r>
+            <w:rPr>
+              <w:rFonts w:cs="Arial"/>
+            </w:rPr>
+            <w:t> </w:t>
+          </w:r>
+          <w:r>
+            <w:t>T. (2012). Recommender systems.</w:t>
           </w:r>
           <w:bookmarkEnd w:id="50"/>
           <w:r>
@@ -12217,19 +15190,28 @@
             <w:rPr>
               <w:i/>
             </w:rPr>
-            <w:t xml:space="preserve">2021 IEEE/ACM 1st Workshop on AI Engineering - Software Engineering for AI (WAIN) </w:t>
-          </w:r>
-          <w:r>
-            <w:t>(pp. 109–112). IEEE. https://doi.org/10.1109/WAIN52551.2021.00024</w:t>
+            <w:t>Physics Reports</w:t>
+          </w:r>
+          <w:r>
+            <w:t xml:space="preserve">, </w:t>
+          </w:r>
+          <w:r>
+            <w:rPr>
+              <w:i/>
+            </w:rPr>
+            <w:t>519</w:t>
+          </w:r>
+          <w:r>
+            <w:t>(1), 1–49. https://doi.org/10.1016/j.physrep.2012.02.006</w:t>
           </w:r>
         </w:p>
         <w:p>
           <w:pPr>
             <w:pStyle w:val="CitaviBibliographyEntry"/>
           </w:pPr>
-          <w:bookmarkStart w:id="51" w:name="_CTVL00109a964abb6b84f43a966831903f60a22"/>
-          <w:r>
-            <w:t>Miranda, L. J. (2021). Towards data-centric machine learning: a short review.</w:t>
+          <w:bookmarkStart w:id="51" w:name="_CTVL001923257e88f2f4d49a43054f27157a790"/>
+          <w:r>
+            <w:t>Makinen, S., Skogstrom, H., Laaksonen, E., &amp; Mikkonen, T. (2021). Who Needs MLOps: What Data Scientists Seek to Accomplish and How Can MLOps Help? In</w:t>
           </w:r>
           <w:bookmarkEnd w:id="51"/>
           <w:r>
@@ -12239,122 +15221,122 @@
             <w:rPr>
               <w:i/>
             </w:rPr>
-            <w:t>Ljvmiranda921. Github. Io</w:t>
-          </w:r>
-          <w:r>
-            <w:t>.</w:t>
+            <w:t xml:space="preserve">2021 IEEE/ACM 1st Workshop on AI Engineering - Software Engineering for AI (WAIN) </w:t>
+          </w:r>
+          <w:r>
+            <w:t>(pp. 109–112). IEEE. https://doi.org/10.1109/WAIN52551.2021.00024</w:t>
           </w:r>
         </w:p>
         <w:p>
           <w:pPr>
             <w:pStyle w:val="CitaviBibliographyEntry"/>
           </w:pPr>
-          <w:bookmarkStart w:id="52" w:name="_CTVL001b5893b8b721c481a92fc8168361bba92"/>
-          <w:r>
-            <w:t>Naumov, M., Mudigere, D., Shi, H.</w:t>
-          </w:r>
-          <w:r>
-            <w:rPr>
-              <w:rFonts w:ascii="Cambria Math" w:hAnsi="Cambria Math" w:cs="Cambria Math"/>
-            </w:rPr>
-            <w:t>‑</w:t>
-          </w:r>
-          <w:r>
-            <w:t>J.</w:t>
-          </w:r>
-          <w:r>
-            <w:rPr>
-              <w:rFonts w:cs="Arial"/>
-            </w:rPr>
-            <w:t> </w:t>
-          </w:r>
-          <w:r>
-            <w:t>M., Huang,</w:t>
-          </w:r>
-          <w:r>
-            <w:rPr>
-              <w:rFonts w:cs="Arial"/>
-            </w:rPr>
-            <w:t> </w:t>
-          </w:r>
-          <w:r>
-            <w:t>J., Sundaraman,</w:t>
-          </w:r>
-          <w:r>
-            <w:rPr>
-              <w:rFonts w:cs="Arial"/>
-            </w:rPr>
-            <w:t> </w:t>
-          </w:r>
-          <w:r>
-            <w:t>N., Park,</w:t>
-          </w:r>
-          <w:r>
-            <w:rPr>
-              <w:rFonts w:cs="Arial"/>
-            </w:rPr>
-            <w:t> </w:t>
-          </w:r>
-          <w:r>
-            <w:t>J.,</w:t>
-          </w:r>
-          <w:r>
-            <w:rPr>
-              <w:rFonts w:cs="Arial"/>
-            </w:rPr>
-            <w:t> </w:t>
+          <w:bookmarkStart w:id="52" w:name="_CTVL00109a964abb6b84f43a966831903f60a22"/>
+          <w:r>
+            <w:t>Miranda, L. J. (2021). Towards data-centric machine learning: a short review.</w:t>
+          </w:r>
+          <w:bookmarkEnd w:id="52"/>
+          <w:r>
+            <w:t xml:space="preserve"> </w:t>
+          </w:r>
+          <w:r>
+            <w:rPr>
+              <w:i/>
+            </w:rPr>
+            <w:t>Ljvmiranda921. Github. Io</w:t>
           </w:r>
           <w:r>
             <w:t>.</w:t>
-          </w:r>
-          <w:r>
-            <w:rPr>
-              <w:rFonts w:cs="Arial"/>
-            </w:rPr>
-            <w:t> </w:t>
-          </w:r>
-          <w:r>
-            <w:t>.</w:t>
-          </w:r>
-          <w:r>
-            <w:rPr>
-              <w:rFonts w:cs="Arial"/>
-            </w:rPr>
-            <w:t> </w:t>
-          </w:r>
-          <w:r>
-            <w:t>. Smelyanskiy,</w:t>
-          </w:r>
-          <w:r>
-            <w:rPr>
-              <w:rFonts w:cs="Arial"/>
-            </w:rPr>
-            <w:t> </w:t>
-          </w:r>
-          <w:r>
-            <w:t>M. (2019, May 31).</w:t>
-          </w:r>
-          <w:bookmarkEnd w:id="52"/>
-          <w:r>
-            <w:t xml:space="preserve"> </w:t>
-          </w:r>
-          <w:r>
-            <w:rPr>
-              <w:i/>
-            </w:rPr>
-            <w:t>Deep Learning Recommendation Model for Personalization and Recommendation Systems</w:t>
-          </w:r>
-          <w:r>
-            <w:t xml:space="preserve">. Retrieved from http://arxiv.org/pdf/1906.00091v1 </w:t>
           </w:r>
         </w:p>
         <w:p>
           <w:pPr>
             <w:pStyle w:val="CitaviBibliographyEntry"/>
           </w:pPr>
-          <w:bookmarkStart w:id="53" w:name="_CTVL001d7b32e07c55f47bf90cea967c13decb7"/>
-          <w:r>
-            <w:t>Refinitiv (2020).</w:t>
+          <w:bookmarkStart w:id="53" w:name="_CTVL001b5893b8b721c481a92fc8168361bba92"/>
+          <w:r>
+            <w:t>Naumov, M., Mudigere, D., Shi, H.</w:t>
+          </w:r>
+          <w:r>
+            <w:rPr>
+              <w:rFonts w:ascii="Cambria Math" w:hAnsi="Cambria Math" w:cs="Cambria Math"/>
+            </w:rPr>
+            <w:t>‑</w:t>
+          </w:r>
+          <w:r>
+            <w:t>J.</w:t>
+          </w:r>
+          <w:r>
+            <w:rPr>
+              <w:rFonts w:cs="Arial"/>
+            </w:rPr>
+            <w:t> </w:t>
+          </w:r>
+          <w:r>
+            <w:t>M., Huang,</w:t>
+          </w:r>
+          <w:r>
+            <w:rPr>
+              <w:rFonts w:cs="Arial"/>
+            </w:rPr>
+            <w:t> </w:t>
+          </w:r>
+          <w:r>
+            <w:t>J., Sundaraman,</w:t>
+          </w:r>
+          <w:r>
+            <w:rPr>
+              <w:rFonts w:cs="Arial"/>
+            </w:rPr>
+            <w:t> </w:t>
+          </w:r>
+          <w:r>
+            <w:t>N., Park,</w:t>
+          </w:r>
+          <w:r>
+            <w:rPr>
+              <w:rFonts w:cs="Arial"/>
+            </w:rPr>
+            <w:t> </w:t>
+          </w:r>
+          <w:r>
+            <w:t>J.,</w:t>
+          </w:r>
+          <w:r>
+            <w:rPr>
+              <w:rFonts w:cs="Arial"/>
+            </w:rPr>
+            <w:t> </w:t>
+          </w:r>
+          <w:r>
+            <w:t>.</w:t>
+          </w:r>
+          <w:r>
+            <w:rPr>
+              <w:rFonts w:cs="Arial"/>
+            </w:rPr>
+            <w:t> </w:t>
+          </w:r>
+          <w:r>
+            <w:t>.</w:t>
+          </w:r>
+          <w:r>
+            <w:rPr>
+              <w:rFonts w:cs="Arial"/>
+            </w:rPr>
+            <w:t> </w:t>
+          </w:r>
+          <w:r>
+            <w:t>. Smelyanskiy,</w:t>
+          </w:r>
+          <w:r>
+            <w:rPr>
+              <w:rFonts w:cs="Arial"/>
+            </w:rPr>
+            <w:t> </w:t>
+          </w:r>
+          <w:r>
+            <w:t>M. (2019, May 31).</w:t>
           </w:r>
           <w:bookmarkEnd w:id="53"/>
           <w:r>
@@ -12364,19 +15346,26 @@
             <w:rPr>
               <w:i/>
             </w:rPr>
-            <w:t>THE RISE OF THE DATA SCIENTIST:: Machine learning models for the future</w:t>
-          </w:r>
-          <w:r>
-            <w:t xml:space="preserve">. Retrieved from https://www.refinitiv.com/en/resources/special-report/refinitiv-2020-artificial-intelligence-machine-learning-global-study </w:t>
+            <w:t>Deep Learning Recommendation Model for Per</w:t>
+          </w:r>
+          <w:r>
+            <w:rPr>
+              <w:i/>
+            </w:rPr>
+            <w:lastRenderedPageBreak/>
+            <w:t>sonalization and Recommendation Systems</w:t>
+          </w:r>
+          <w:r>
+            <w:t xml:space="preserve">. Retrieved from http://arxiv.org/pdf/1906.00091v1 </w:t>
           </w:r>
         </w:p>
         <w:p>
           <w:pPr>
             <w:pStyle w:val="CitaviBibliographyEntry"/>
           </w:pPr>
-          <w:bookmarkStart w:id="54" w:name="_CTVL001f5088e61a86547eebc9ca98fef3c4212"/>
-          <w:r>
-            <w:t>Renggli, C., Rimanic, L., Gürel, N. M., Karlaš, B., Wu, W., &amp; Zhang, C. (2021, February 15).</w:t>
+          <w:bookmarkStart w:id="54" w:name="_CTVL001d7b32e07c55f47bf90cea967c13decb7"/>
+          <w:r>
+            <w:t>Refinitiv (2020).</w:t>
           </w:r>
           <w:bookmarkEnd w:id="54"/>
           <w:r>
@@ -12386,19 +15375,19 @@
             <w:rPr>
               <w:i/>
             </w:rPr>
-            <w:t>A Data Quality-Driven View of MLOps</w:t>
-          </w:r>
-          <w:r>
-            <w:t xml:space="preserve">. Retrieved from http://arxiv.org/pdf/2102.07750v1 </w:t>
+            <w:t>THE RISE OF THE DATA SCIENTIST:: Machine learning models for the future</w:t>
+          </w:r>
+          <w:r>
+            <w:t xml:space="preserve">. Retrieved from https://www.refinitiv.com/en/resources/special-report/refinitiv-2020-artificial-intelligence-machine-learning-global-study </w:t>
           </w:r>
         </w:p>
         <w:p>
           <w:pPr>
             <w:pStyle w:val="CitaviBibliographyEntry"/>
           </w:pPr>
-          <w:bookmarkStart w:id="55" w:name="_CTVL001afe4070d69ce4362aa65c65d75cc5021"/>
-          <w:r>
-            <w:t>Rimol, M. (2021, November 22).</w:t>
+          <w:bookmarkStart w:id="55" w:name="_CTVL001f5088e61a86547eebc9ca98fef3c4212"/>
+          <w:r>
+            <w:t>Renggli, C., Rimanic, L., Gürel, N. M., Karlaš, B., Wu, W., &amp; Zhang, C. (2021, February 15).</w:t>
           </w:r>
           <w:bookmarkEnd w:id="55"/>
           <w:r>
@@ -12408,19 +15397,19 @@
             <w:rPr>
               <w:i/>
             </w:rPr>
-            <w:t>Gartner Forecasts Worldwide Artificial Intelligence Software Market to Reach $62 Billion in 2022</w:t>
-          </w:r>
-          <w:r>
-            <w:t xml:space="preserve">. Retrieved from Gartner website: https://www.gartner.com/en/newsroom/press-releases/2021-11-22-gartner-forecasts-worldwide-artificial-intelligence-software-market-to-reach-62-billion-in-2022 </w:t>
+            <w:t>A Data Quality-Driven View of MLOps</w:t>
+          </w:r>
+          <w:r>
+            <w:t xml:space="preserve">. Retrieved from http://arxiv.org/pdf/2102.07750v1 </w:t>
           </w:r>
         </w:p>
         <w:p>
           <w:pPr>
             <w:pStyle w:val="CitaviBibliographyEntry"/>
           </w:pPr>
-          <w:bookmarkStart w:id="56" w:name="_CTVL001f3c9377022c340969aa07cf5a944794c"/>
-          <w:r>
-            <w:t>Singh, P. K., Choudhury, P., Dey, A. K., &amp; Pramanik, P. K. D. (2021). Recommender systems: an overview, research trends, and future directions.</w:t>
+          <w:bookmarkStart w:id="56" w:name="_CTVL001afe4070d69ce4362aa65c65d75cc5021"/>
+          <w:r>
+            <w:t>Rimol, M. (2021, November 22).</w:t>
           </w:r>
           <w:bookmarkEnd w:id="56"/>
           <w:r>
@@ -12430,30 +15419,83 @@
             <w:rPr>
               <w:i/>
             </w:rPr>
-            <w:t>International Journal of Business and Systems Research</w:t>
-          </w:r>
-          <w:r>
-            <w:t xml:space="preserve">, </w:t>
-          </w:r>
-          <w:r>
-            <w:rPr>
-              <w:i/>
-            </w:rPr>
-            <w:t>15</w:t>
-          </w:r>
-          <w:r>
-            <w:t>(1), 14. https://doi.org/10.1504/ijbsr.2021.10033303</w:t>
+            <w:t>Gartner Forecasts Worldwide Artificial Intelligence Software Market to Reach $62 Billion in 2022</w:t>
+          </w:r>
+          <w:r>
+            <w:t xml:space="preserve">. Retrieved from Gartner website: https://www.gartner.com/en/newsroom/press-releases/2021-11-22-gartner-forecasts-worldwide-artificial-intelligence-software-market-to-reach-62-billion-in-2022 </w:t>
           </w:r>
         </w:p>
         <w:p>
           <w:pPr>
             <w:pStyle w:val="CitaviBibliographyEntry"/>
           </w:pPr>
-          <w:bookmarkStart w:id="57" w:name="_CTVL001ac17342124684964b43fc4b0238de8e6"/>
+          <w:bookmarkStart w:id="57" w:name="_CTVL001f3c9377022c340969aa07cf5a944794c"/>
+          <w:r>
+            <w:t>Singh, P. K., Choudhury, P., Dey, A. K., &amp; Pramanik, P. K. D. (2021). Recommender systems: an overview, research trends, and future directions.</w:t>
+          </w:r>
+          <w:bookmarkEnd w:id="57"/>
+          <w:r>
+            <w:t xml:space="preserve"> </w:t>
+          </w:r>
+          <w:r>
+            <w:rPr>
+              <w:i/>
+            </w:rPr>
+            <w:t>International Journal of Business and Systems Research</w:t>
+          </w:r>
+          <w:r>
+            <w:t xml:space="preserve">, </w:t>
+          </w:r>
+          <w:r>
+            <w:rPr>
+              <w:i/>
+            </w:rPr>
+            <w:t>15</w:t>
+          </w:r>
+          <w:r>
+            <w:t>(1), 14. https://doi.org/10.1504/ijbsr.2021.10033303</w:t>
+          </w:r>
+        </w:p>
+        <w:p>
+          <w:pPr>
+            <w:pStyle w:val="CitaviBibliographyEntry"/>
+          </w:pPr>
+          <w:bookmarkStart w:id="58" w:name="_CTVL001d901da9015e84747bfcb5647573b2436"/>
+          <w:r>
+            <w:t>Su, X., &amp; Khoshgoftaar, T. M. (2009). A Survey of Collaborative Filtering Techniques.</w:t>
+          </w:r>
+          <w:bookmarkEnd w:id="58"/>
+          <w:r>
+            <w:t xml:space="preserve"> </w:t>
+          </w:r>
+          <w:r>
+            <w:rPr>
+              <w:i/>
+            </w:rPr>
+            <w:t>Advances in Artificial Intelligence</w:t>
+          </w:r>
+          <w:r>
+            <w:t xml:space="preserve">, </w:t>
+          </w:r>
+          <w:r>
+            <w:rPr>
+              <w:i/>
+            </w:rPr>
+            <w:t>2009</w:t>
+          </w:r>
+          <w:r>
+            <w:t>, 1–19. https://doi.org/10.1155/2009/421425</w:t>
+          </w:r>
+        </w:p>
+        <w:p>
+          <w:pPr>
+            <w:pStyle w:val="CitaviBibliographyEntry"/>
+          </w:pPr>
+          <w:bookmarkStart w:id="59" w:name="_CTVL001ac17342124684964b43fc4b0238de8e6"/>
           <w:r>
             <w:t>Wei, W. (2022, June 9). Question: examples/best practices for integrating tfrs with tfx #380. Retrieved from https://github.com/tensorflow/recommenders/issues/380#issuecomment-115193473</w:t>
           </w:r>
-          <w:bookmarkEnd w:id="57"/>
+          <w:bookmarkEnd w:id="59"/>
           <w:r>
             <w:t>0</w:t>
           </w:r>
@@ -12673,27 +15715,14 @@
     <w:r>
       <w:instrText xml:space="preserve"> IF  </w:instrText>
     </w:r>
-    <w:r>
-      <w:fldChar w:fldCharType="begin"/>
-    </w:r>
-    <w:r>
-      <w:instrText xml:space="preserve"> STYLEREF "Überschrift 1" \n \* MERGEFORMAT </w:instrText>
-    </w:r>
-    <w:r>
-      <w:fldChar w:fldCharType="separate"/>
-    </w:r>
-    <w:r>
-      <w:rPr>
-        <w:noProof/>
-      </w:rPr>
-      <w:instrText>2</w:instrText>
-    </w:r>
-    <w:r>
-      <w:rPr>
-        <w:noProof/>
-      </w:rPr>
-      <w:fldChar w:fldCharType="end"/>
-    </w:r>
+    <w:fldSimple w:instr=" STYLEREF &quot;Überschrift 1&quot; \n \* MERGEFORMAT ">
+      <w:r>
+        <w:rPr>
+          <w:noProof/>
+        </w:rPr>
+        <w:instrText>3</w:instrText>
+      </w:r>
+    </w:fldSimple>
     <w:r>
       <w:instrText xml:space="preserve">&lt;&gt;"0" </w:instrText>
     </w:r>
@@ -12703,27 +15732,14 @@
     <w:r>
       <w:instrText xml:space="preserve"> QUOTE </w:instrText>
     </w:r>
-    <w:r>
-      <w:fldChar w:fldCharType="begin"/>
-    </w:r>
-    <w:r>
-      <w:instrText xml:space="preserve"> STYLEREF "Überschrift 1" \n \* MERGEFORMAT </w:instrText>
-    </w:r>
-    <w:r>
-      <w:fldChar w:fldCharType="separate"/>
-    </w:r>
-    <w:r>
-      <w:rPr>
-        <w:noProof/>
-      </w:rPr>
-      <w:instrText>2</w:instrText>
-    </w:r>
-    <w:r>
-      <w:rPr>
-        <w:noProof/>
-      </w:rPr>
-      <w:fldChar w:fldCharType="end"/>
-    </w:r>
+    <w:fldSimple w:instr=" STYLEREF &quot;Überschrift 1&quot; \n \* MERGEFORMAT ">
+      <w:r>
+        <w:rPr>
+          <w:noProof/>
+        </w:rPr>
+        <w:instrText>3</w:instrText>
+      </w:r>
+    </w:fldSimple>
     <w:r>
       <w:instrText xml:space="preserve"> " " \* MERGEFORMAT </w:instrText>
     </w:r>
@@ -12734,7 +15750,7 @@
       <w:rPr>
         <w:noProof/>
       </w:rPr>
-      <w:instrText>2</w:instrText>
+      <w:instrText>3</w:instrText>
     </w:r>
     <w:r>
       <w:instrText xml:space="preserve"> </w:instrText>
@@ -12752,35 +15768,19 @@
       <w:rPr>
         <w:noProof/>
       </w:rPr>
-      <w:t xml:space="preserve">2 </w:t>
+      <w:t xml:space="preserve">3 </w:t>
     </w:r>
     <w:r>
       <w:fldChar w:fldCharType="end"/>
     </w:r>
-    <w:r>
-      <w:fldChar w:fldCharType="begin"/>
-    </w:r>
-    <w:r>
-      <w:instrText xml:space="preserve"> STYLEREF "Überschrift 1"</w:instrText>
-    </w:r>
-    <w:r>
-      <w:instrText xml:space="preserve"> \* MERGEFORMAT </w:instrText>
-    </w:r>
-    <w:r>
-      <w:fldChar w:fldCharType="separate"/>
-    </w:r>
-    <w:r>
-      <w:rPr>
-        <w:noProof/>
-      </w:rPr>
-      <w:t>Current Environment &amp; State of Research</w:t>
-    </w:r>
-    <w:r>
-      <w:rPr>
-        <w:noProof/>
-      </w:rPr>
-      <w:fldChar w:fldCharType="end"/>
-    </w:r>
+    <w:fldSimple w:instr=" STYLEREF &quot;Überschrift 1&quot; \* MERGEFORMAT ">
+      <w:r>
+        <w:rPr>
+          <w:noProof/>
+        </w:rPr>
+        <w:t>Goal &amp; Specification</w:t>
+      </w:r>
+    </w:fldSimple>
     <w:r>
       <w:tab/>
     </w:r>
@@ -14232,7 +17232,6 @@
   <w:style w:type="character" w:default="1" w:styleId="Absatz-Standardschriftart">
     <w:name w:val="Default Paragraph Font"/>
     <w:uiPriority w:val="1"/>
-    <w:semiHidden/>
     <w:unhideWhenUsed/>
   </w:style>
   <w:style w:type="table" w:default="1" w:styleId="NormaleTabelle">
@@ -19299,6 +22298,7 @@
     <w:rsid w:val="00617E76"/>
     <w:rsid w:val="006D0DBF"/>
     <w:rsid w:val="006F3D33"/>
+    <w:rsid w:val="00921995"/>
     <w:rsid w:val="00B04807"/>
     <w:rsid w:val="00CC7020"/>
     <w:rsid w:val="00EE2FEF"/>
@@ -19755,7 +22755,7 @@
     <w:basedOn w:val="Absatz-Standardschriftart"/>
     <w:uiPriority w:val="99"/>
     <w:semiHidden/>
-    <w:rsid w:val="004E2EF2"/>
+    <w:rsid w:val="00921995"/>
     <w:rPr>
       <w:color w:val="808080"/>
     </w:rPr>

</xml_diff>

<commit_message>
begin collaborative filtering chapter
</commit_message>
<xml_diff>
--- a/thesis/Bachelor Thesis.docx
+++ b/thesis/Bachelor Thesis.docx
@@ -664,7 +664,7 @@
           </mc:Choice>
           <mc:Fallback>
             <w:pict>
-              <v:shapetype w14:anchorId="50040108" id="_x0000_t75" coordsize="21600,21600" o:spt="75" o:preferrelative="t" path="m@4@5l@4@11@9@11@9@5xe" filled="f" stroked="f">
+              <v:shapetype w14:anchorId="42BE5285" id="_x0000_t75" coordsize="21600,21600" o:spt="75" o:preferrelative="t" path="m@4@5l@4@11@9@11@9@5xe" filled="f" stroked="f">
                 <v:stroke joinstyle="miter"/>
                 <v:formulas>
                   <v:f eqn="if lineDrawn pixelLineWidth 0"/>
@@ -902,7 +902,7 @@
         <w:rPr>
           <w:lang w:val="en-GB"/>
         </w:rPr>
-        <w:t xml:space="preserve">Concept Drift, MLOps, AutoML, Recommender System, </w:t>
+        <w:t xml:space="preserve">Concept Drift, MLOps, Recommender System, </w:t>
       </w:r>
       <w:r>
         <w:rPr>
@@ -2611,6 +2611,75 @@
           <w:lang w:val="en-US"/>
         </w:rPr>
         <w:t>requency</w:t>
+      </w:r>
+    </w:p>
+    <w:p>
+      <w:pPr>
+        <w:tabs>
+          <w:tab w:val="left" w:pos="1440"/>
+        </w:tabs>
+        <w:rPr>
+          <w:lang w:val="en-US"/>
+        </w:rPr>
+      </w:pPr>
+      <w:r>
+        <w:rPr>
+          <w:lang w:val="en-US"/>
+        </w:rPr>
+        <w:t>MF</w:t>
+      </w:r>
+      <w:r>
+        <w:rPr>
+          <w:lang w:val="en-US"/>
+        </w:rPr>
+        <w:tab/>
+        <w:t>Matrix Factorization</w:t>
+      </w:r>
+    </w:p>
+    <w:p>
+      <w:pPr>
+        <w:tabs>
+          <w:tab w:val="left" w:pos="1440"/>
+        </w:tabs>
+        <w:rPr>
+          <w:lang w:val="en-US"/>
+        </w:rPr>
+      </w:pPr>
+      <w:r>
+        <w:rPr>
+          <w:lang w:val="en-US"/>
+        </w:rPr>
+        <w:t>DL</w:t>
+      </w:r>
+      <w:r>
+        <w:rPr>
+          <w:lang w:val="en-US"/>
+        </w:rPr>
+        <w:tab/>
+        <w:t>Deep Learning</w:t>
+      </w:r>
+    </w:p>
+    <w:p>
+      <w:pPr>
+        <w:tabs>
+          <w:tab w:val="left" w:pos="1440"/>
+        </w:tabs>
+        <w:rPr>
+          <w:lang w:val="en-US"/>
+        </w:rPr>
+      </w:pPr>
+      <w:r>
+        <w:rPr>
+          <w:lang w:val="en-US"/>
+        </w:rPr>
+        <w:t>NN</w:t>
+      </w:r>
+      <w:r>
+        <w:rPr>
+          <w:lang w:val="en-US"/>
+        </w:rPr>
+        <w:tab/>
+        <w:t>Neural Network</w:t>
       </w:r>
     </w:p>
     <w:p>
@@ -2764,7 +2833,7 @@
             <w:rPr>
               <w:lang w:val="en-US"/>
             </w:rPr>
-            <w:instrText>ADDIN CitaviPlaceholder{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}</w:instrText>
+            <w:instrText>ADDIN CitaviPlaceholder{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}</w:instrText>
           </w:r>
           <w:r>
             <w:rPr>
@@ -3021,7 +3090,7 @@
             <w:rPr>
               <w:lang w:val="en-US"/>
             </w:rPr>
-            <w:instrText>ADDIN CitaviPlaceholder{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}</w:instrText>
+            <w:instrText>ADDIN CitaviPlaceholder{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}</w:instrText>
           </w:r>
           <w:r>
             <w:rPr>
@@ -3732,7 +3801,7 @@
             <w:rPr>
               <w:lang w:val="en-US"/>
             </w:rPr>
-            <w:instrText>ADDIN CitaviPlaceholder{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}</w:instrText>
+            <w:instrText>ADDIN CitaviPlaceholder{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}</w:instrText>
           </w:r>
           <w:r>
             <w:rPr>
@@ -4235,7 +4304,7 @@
             <w:rPr>
               <w:lang w:val="en-US"/>
             </w:rPr>
-            <w:t>(Hevner &amp; Chatterjee, 2010, p.10)</w:t>
+            <w:t>(Hevner &amp; Chatterjee, 2010)</w:t>
           </w:r>
           <w:r>
             <w:rPr>
@@ -5595,19 +5664,7 @@
             <w:rPr>
               <w:lang w:val="en-US"/>
             </w:rPr>
-            <w:t>(Algorithmia, 2020,</w:t>
-          </w:r>
-          <w:r>
-            <w:rPr>
-              <w:lang w:val="en-US"/>
-            </w:rPr>
-            <w:t xml:space="preserve"> p.1</w:t>
-          </w:r>
-          <w:r>
-            <w:rPr>
-              <w:lang w:val="en-US"/>
-            </w:rPr>
-            <w:t>)</w:t>
+            <w:t>(Algorithmia)</w:t>
           </w:r>
           <w:r>
             <w:rPr>
@@ -5769,7 +5826,7 @@
             <w:rPr>
               <w:lang w:val="en-US"/>
             </w:rPr>
-            <w:t>(Algorithmia, 2020, p.14)</w:t>
+            <w:t>(Algorithmia)</w:t>
           </w:r>
           <w:r>
             <w:rPr>
@@ -5845,19 +5902,7 @@
             <w:rPr>
               <w:lang w:val="en-US"/>
             </w:rPr>
-            <w:t>(Algorithmia</w:t>
-          </w:r>
-          <w:r>
-            <w:rPr>
-              <w:lang w:val="en-US"/>
-            </w:rPr>
-            <w:t>, 2020</w:t>
-          </w:r>
-          <w:r>
-            <w:rPr>
-              <w:lang w:val="en-US"/>
-            </w:rPr>
-            <w:t>)</w:t>
+            <w:t>(Algorithmia)</w:t>
           </w:r>
           <w:r>
             <w:rPr>
@@ -6201,74 +6246,74 @@
         <w:rPr>
           <w:lang w:val="en-US"/>
         </w:rPr>
-        <w:t xml:space="preserve">are essential </w:t>
+        <w:t>are essential to a RS</w:t>
+      </w:r>
+      <w:r>
+        <w:rPr>
+          <w:lang w:val="en-US"/>
+        </w:rPr>
+        <w:t xml:space="preserve"> in a</w:t>
+      </w:r>
+      <w:r>
+        <w:rPr>
+          <w:lang w:val="en-US"/>
+        </w:rPr>
+        <w:t xml:space="preserve"> </w:t>
+      </w:r>
+      <w:r>
+        <w:rPr>
+          <w:lang w:val="en-US"/>
+        </w:rPr>
+        <w:t xml:space="preserve">productive </w:t>
+      </w:r>
+      <w:r>
+        <w:rPr>
+          <w:lang w:val="en-US"/>
+        </w:rPr>
+        <w:t>environment</w:t>
+      </w:r>
+      <w:r>
+        <w:rPr>
+          <w:lang w:val="en-US"/>
+        </w:rPr>
+        <w:t>.</w:t>
+      </w:r>
+      <w:r>
+        <w:rPr>
+          <w:lang w:val="en-US"/>
+        </w:rPr>
+        <w:t xml:space="preserve"> A</w:t>
+      </w:r>
+      <w:r>
+        <w:rPr>
+          <w:lang w:val="en-US"/>
+        </w:rPr>
+        <w:t xml:space="preserve"> data-centric </w:t>
+      </w:r>
+      <w:r>
+        <w:rPr>
+          <w:lang w:val="en-US"/>
+        </w:rPr>
+        <w:t xml:space="preserve">approach </w:t>
+      </w:r>
+      <w:r>
+        <w:rPr>
+          <w:lang w:val="en-US"/>
+        </w:rPr>
+        <w:t xml:space="preserve">to RSs </w:t>
+      </w:r>
+      <w:r>
+        <w:rPr>
+          <w:lang w:val="en-US"/>
+        </w:rPr>
+        <w:t xml:space="preserve">combined with </w:t>
       </w:r>
       <w:r>
         <w:rPr>
           <w:lang w:val="en-US"/>
         </w:rPr>
         <w:lastRenderedPageBreak/>
-        <w:t>to a RS</w:t>
-      </w:r>
-      <w:r>
-        <w:rPr>
-          <w:lang w:val="en-US"/>
-        </w:rPr>
-        <w:t xml:space="preserve"> in a</w:t>
-      </w:r>
-      <w:r>
-        <w:rPr>
-          <w:lang w:val="en-US"/>
-        </w:rPr>
-        <w:t xml:space="preserve"> </w:t>
-      </w:r>
-      <w:r>
-        <w:rPr>
-          <w:lang w:val="en-US"/>
-        </w:rPr>
-        <w:t xml:space="preserve">productive </w:t>
-      </w:r>
-      <w:r>
-        <w:rPr>
-          <w:lang w:val="en-US"/>
-        </w:rPr>
-        <w:t>environment</w:t>
-      </w:r>
-      <w:r>
-        <w:rPr>
-          <w:lang w:val="en-US"/>
-        </w:rPr>
-        <w:t>.</w:t>
-      </w:r>
-      <w:r>
-        <w:rPr>
-          <w:lang w:val="en-US"/>
-        </w:rPr>
-        <w:t xml:space="preserve"> A</w:t>
-      </w:r>
-      <w:r>
-        <w:rPr>
-          <w:lang w:val="en-US"/>
-        </w:rPr>
-        <w:t xml:space="preserve"> data-centric </w:t>
-      </w:r>
-      <w:r>
-        <w:rPr>
-          <w:lang w:val="en-US"/>
-        </w:rPr>
-        <w:t xml:space="preserve">approach </w:t>
-      </w:r>
-      <w:r>
-        <w:rPr>
-          <w:lang w:val="en-US"/>
-        </w:rPr>
-        <w:t xml:space="preserve">to RSs </w:t>
-      </w:r>
-      <w:r>
-        <w:rPr>
-          <w:lang w:val="en-US"/>
-        </w:rPr>
-        <w:t>combined with the</w:t>
+        <w:t>the</w:t>
       </w:r>
       <w:r>
         <w:rPr>
@@ -7229,58 +7274,59 @@
         <w:rPr>
           <w:lang w:val="en-US"/>
         </w:rPr>
-        <w:t xml:space="preserve"> is used to denote any object in a set of items that can be recommended to a user, </w:t>
-      </w:r>
-      <w:r>
-        <w:rPr>
+        <w:t xml:space="preserve"> is used to denote any object in a set of items that can be recommended to a user, such as a product or a movie. The </w:t>
+      </w:r>
+      <w:r>
+        <w:rPr>
+          <w:lang w:val="en-US"/>
+        </w:rPr>
+        <w:t>recipient</w:t>
+      </w:r>
+      <w:r>
+        <w:rPr>
+          <w:lang w:val="en-US"/>
+        </w:rPr>
+        <w:t xml:space="preserve"> of an item is </w:t>
+      </w:r>
+      <w:r>
+        <w:rPr>
+          <w:lang w:val="en-US"/>
+        </w:rPr>
+        <w:t>referred</w:t>
+      </w:r>
+      <w:r>
+        <w:rPr>
+          <w:lang w:val="en-US"/>
+        </w:rPr>
+        <w:t xml:space="preserve"> to as the </w:t>
+      </w:r>
+      <w:r>
+        <w:rPr>
+          <w:i/>
+          <w:lang w:val="en-US"/>
+        </w:rPr>
+        <w:t>user</w:t>
+      </w:r>
+      <w:r>
+        <w:rPr>
+          <w:lang w:val="en-US"/>
+        </w:rPr>
+        <w:t xml:space="preserve"> or </w:t>
+      </w:r>
+      <w:r>
+        <w:rPr>
+          <w:i/>
+          <w:lang w:val="en-US"/>
+        </w:rPr>
+        <w:t>que</w:t>
+      </w:r>
+      <w:r>
+        <w:rPr>
+          <w:i/>
           <w:lang w:val="en-US"/>
         </w:rPr>
         <w:lastRenderedPageBreak/>
-        <w:t xml:space="preserve">such as a product or a movie. The </w:t>
-      </w:r>
-      <w:r>
-        <w:rPr>
-          <w:lang w:val="en-US"/>
-        </w:rPr>
-        <w:t>recipient</w:t>
-      </w:r>
-      <w:r>
-        <w:rPr>
-          <w:lang w:val="en-US"/>
-        </w:rPr>
-        <w:t xml:space="preserve"> of an item is </w:t>
-      </w:r>
-      <w:r>
-        <w:rPr>
-          <w:lang w:val="en-US"/>
-        </w:rPr>
-        <w:t>referred</w:t>
-      </w:r>
-      <w:r>
-        <w:rPr>
-          <w:lang w:val="en-US"/>
-        </w:rPr>
-        <w:t xml:space="preserve"> to as the </w:t>
-      </w:r>
-      <w:r>
-        <w:rPr>
-          <w:i/>
-          <w:lang w:val="en-US"/>
-        </w:rPr>
-        <w:t>user</w:t>
-      </w:r>
-      <w:r>
-        <w:rPr>
-          <w:lang w:val="en-US"/>
-        </w:rPr>
-        <w:t xml:space="preserve"> or </w:t>
-      </w:r>
-      <w:r>
-        <w:rPr>
-          <w:i/>
-          <w:lang w:val="en-US"/>
-        </w:rPr>
-        <w:t>query</w:t>
+        <w:t>ry</w:t>
       </w:r>
       <w:r>
         <w:rPr>
@@ -7615,7 +7661,7 @@
             <w:rPr>
               <w:lang w:val="en-US"/>
             </w:rPr>
-            <w:t>(2016)</w:t>
+            <w:t>(Aggarwal, 2016)</w:t>
           </w:r>
           <w:r>
             <w:rPr>
@@ -8170,6 +8216,186 @@
           <w:lang w:val="en-US"/>
         </w:rPr>
         <w:t>genres.</w:t>
+      </w:r>
+    </w:p>
+    <w:p>
+      <w:pPr>
+        <w:rPr>
+          <w:lang w:val="en-US"/>
+        </w:rPr>
+      </w:pPr>
+      <w:r>
+        <w:rPr>
+          <w:lang w:val="en-US"/>
+        </w:rPr>
+        <w:t xml:space="preserve">Throughout the years, different approaches have been developed to optimize recommendations and overcome obstacles in this field. These recommendation systems are broadly categorized in content-based RS (CB), </w:t>
+      </w:r>
+      <w:r>
+        <w:rPr>
+          <w:lang w:val="en-US"/>
+        </w:rPr>
+        <w:t xml:space="preserve">collaborative filtering (CF), </w:t>
+      </w:r>
+      <w:r>
+        <w:rPr>
+          <w:lang w:val="en-US"/>
+        </w:rPr>
+        <w:t xml:space="preserve">knowledge-based RS and hybrid RS </w:t>
+      </w:r>
+      <w:sdt>
+        <w:sdtPr>
+          <w:rPr>
+            <w:lang w:val="en-US"/>
+          </w:rPr>
+          <w:alias w:val="To edit, see citavi.com/edit"/>
+          <w:tag w:val="CitaviPlaceholder#4d7fba65-a3ce-4bda-83fc-030668d40364"/>
+          <w:id w:val="812442696"/>
+          <w:placeholder>
+            <w:docPart w:val="51AFB01ED46A4AA585F51DD6736B8E79"/>
+          </w:placeholder>
+        </w:sdtPr>
+        <w:sdtContent>
+          <w:r>
+            <w:rPr>
+              <w:lang w:val="en-US"/>
+            </w:rPr>
+            <w:fldChar w:fldCharType="begin"/>
+          </w:r>
+          <w:r>
+            <w:rPr>
+              <w:lang w:val="en-US"/>
+            </w:rPr>
+            <w:instrText>ADDIN CitaviPlaceholder{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}</w:instrText>
+          </w:r>
+          <w:r>
+            <w:rPr>
+              <w:lang w:val="en-US"/>
+            </w:rPr>
+            <w:fldChar w:fldCharType="separate"/>
+          </w:r>
+          <w:r>
+            <w:rPr>
+              <w:lang w:val="en-US"/>
+            </w:rPr>
+            <w:t>(Aggarwal, 2016)</w:t>
+          </w:r>
+          <w:r>
+            <w:rPr>
+              <w:lang w:val="en-US"/>
+            </w:rPr>
+            <w:fldChar w:fldCharType="end"/>
+          </w:r>
+        </w:sdtContent>
+      </w:sdt>
+      <w:r>
+        <w:rPr>
+          <w:lang w:val="en-US"/>
+        </w:rPr>
+        <w:t>. In the following, each category will be introduced to provide an overview of the RS landscape. Collaborative filtering will be elaborated in more detail, as it is a key concept for the RS implemented in the artifact. Figure 2 shows the structure and an overview of the recommenders covered in this paper. Highlighted in red is the type of recommender system that will be used in this this research project, which is a deep and cross network.</w:t>
+      </w:r>
+    </w:p>
+    <w:p>
+      <w:pPr>
+        <w:keepNext/>
+      </w:pPr>
+      <w:r>
+        <w:rPr>
+          <w:noProof/>
+          <w:lang w:val="en-US"/>
+        </w:rPr>
+        <w:lastRenderedPageBreak/>
+        <w:drawing>
+          <wp:inline distT="0" distB="0" distL="0" distR="0" wp14:anchorId="40F0EEB2" wp14:editId="7602026B">
+            <wp:extent cx="5400675" cy="2966085"/>
+            <wp:effectExtent l="0" t="0" r="9525" b="5715"/>
+            <wp:docPr id="2" name="Grafik 2"/>
+            <wp:cNvGraphicFramePr>
+              <a:graphicFrameLocks xmlns:a="http://schemas.openxmlformats.org/drawingml/2006/main" noChangeAspect="1"/>
+            </wp:cNvGraphicFramePr>
+            <a:graphic xmlns:a="http://schemas.openxmlformats.org/drawingml/2006/main">
+              <a:graphicData uri="http://schemas.openxmlformats.org/drawingml/2006/picture">
+                <pic:pic xmlns:pic="http://schemas.openxmlformats.org/drawingml/2006/picture">
+                  <pic:nvPicPr>
+                    <pic:cNvPr id="1" name=""/>
+                    <pic:cNvPicPr/>
+                  </pic:nvPicPr>
+                  <pic:blipFill>
+                    <a:blip r:embed="rId10"/>
+                    <a:stretch>
+                      <a:fillRect/>
+                    </a:stretch>
+                  </pic:blipFill>
+                  <pic:spPr>
+                    <a:xfrm>
+                      <a:off x="0" y="0"/>
+                      <a:ext cx="5400675" cy="2966085"/>
+                    </a:xfrm>
+                    <a:prstGeom prst="rect">
+                      <a:avLst/>
+                    </a:prstGeom>
+                  </pic:spPr>
+                </pic:pic>
+              </a:graphicData>
+            </a:graphic>
+          </wp:inline>
+        </w:drawing>
+      </w:r>
+    </w:p>
+    <w:p>
+      <w:pPr>
+        <w:pStyle w:val="Beschriftung"/>
+        <w:rPr>
+          <w:lang w:val="en-US"/>
+        </w:rPr>
+      </w:pPr>
+      <w:r>
+        <w:rPr>
+          <w:lang w:val="en-US"/>
+        </w:rPr>
+        <w:t xml:space="preserve">Figure </w:t>
+      </w:r>
+      <w:r>
+        <w:rPr>
+          <w:lang w:val="en-US"/>
+        </w:rPr>
+        <w:fldChar w:fldCharType="begin"/>
+      </w:r>
+      <w:r>
+        <w:rPr>
+          <w:lang w:val="en-US"/>
+        </w:rPr>
+        <w:instrText xml:space="preserve"> SEQ Figure \* ARABIC </w:instrText>
+      </w:r>
+      <w:r>
+        <w:rPr>
+          <w:lang w:val="en-US"/>
+        </w:rPr>
+        <w:fldChar w:fldCharType="separate"/>
+      </w:r>
+      <w:r>
+        <w:rPr>
+          <w:noProof/>
+          <w:lang w:val="en-US"/>
+        </w:rPr>
+        <w:t>1</w:t>
+      </w:r>
+      <w:r>
+        <w:rPr>
+          <w:lang w:val="en-US"/>
+        </w:rPr>
+        <w:fldChar w:fldCharType="end"/>
+      </w:r>
+      <w:r>
+        <w:rPr>
+          <w:lang w:val="en-US"/>
+        </w:rPr>
+        <w:t>: structure and overview of RSs derived from Aggarwal</w:t>
+      </w:r>
+      <w:r>
+        <w:rPr>
+          <w:lang w:val="en-US"/>
+        </w:rPr>
+        <w:t xml:space="preserve"> (2016)</w:t>
       </w:r>
     </w:p>
     <w:p>
@@ -8757,6 +8983,7 @@
             <w:docPart w:val="DefaultPlaceholder_-1854013440"/>
           </w:placeholder>
         </w:sdtPr>
+        <w:sdtEndPr/>
         <w:sdtContent>
           <w:r>
             <w:rPr>
@@ -8818,14 +9045,7 @@
         <w:rPr>
           <w:lang w:val="en-US"/>
         </w:rPr>
-        <w:t xml:space="preserve">social media platforms like </w:t>
-      </w:r>
-      <w:r>
-        <w:rPr>
-          <w:lang w:val="en-US"/>
-        </w:rPr>
-        <w:lastRenderedPageBreak/>
-        <w:t xml:space="preserve">Instagram </w:t>
+        <w:t xml:space="preserve">social media platforms like Instagram </w:t>
       </w:r>
       <w:r>
         <w:rPr>
@@ -8857,6 +9077,7 @@
             <w:docPart w:val="DefaultPlaceholder_-1854013440"/>
           </w:placeholder>
         </w:sdtPr>
+        <w:sdtEndPr/>
         <w:sdtContent>
           <w:r>
             <w:rPr>
@@ -9137,6 +9358,7 @@
             <w:docPart w:val="DefaultPlaceholder_-1854013440"/>
           </w:placeholder>
         </w:sdtPr>
+        <w:sdtEndPr/>
         <w:sdtContent>
           <w:r>
             <w:rPr>
@@ -9187,6 +9409,7 @@
         <w:rPr>
           <w:lang w:val="en-US"/>
         </w:rPr>
+        <w:lastRenderedPageBreak/>
         <w:t xml:space="preserve">In </w:t>
       </w:r>
       <w:r>
@@ -9513,6 +9736,7 @@
             <w:docPart w:val="DefaultPlaceholder_-1854013440"/>
           </w:placeholder>
         </w:sdtPr>
+        <w:sdtEndPr/>
         <w:sdtContent>
           <w:r>
             <w:rPr>
@@ -9524,7 +9748,7 @@
             <w:rPr>
               <w:lang w:val="en-US"/>
             </w:rPr>
-            <w:instrText>ADDIN CitaviPlaceholder{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}</w:instrText>
+            <w:instrText>ADDIN CitaviPlaceholder{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}</w:instrText>
           </w:r>
           <w:r>
             <w:rPr>
@@ -9772,6 +9996,7 @@
             <w:docPart w:val="DefaultPlaceholder_-1854013440"/>
           </w:placeholder>
         </w:sdtPr>
+        <w:sdtEndPr/>
         <w:sdtContent>
           <w:r>
             <w:rPr>
@@ -9823,475 +10048,6 @@
         <w:rPr>
           <w:lang w:val="en-US"/>
         </w:rPr>
-        <w:t>Recommender System Categories</w:t>
-      </w:r>
-    </w:p>
-    <w:p>
-      <w:pPr>
-        <w:rPr>
-          <w:lang w:val="en-US"/>
-        </w:rPr>
-      </w:pPr>
-      <w:r>
-        <w:rPr>
-          <w:lang w:val="en-US"/>
-        </w:rPr>
-        <w:t>Throughout the years</w:t>
-      </w:r>
-      <w:r>
-        <w:rPr>
-          <w:lang w:val="en-US"/>
-        </w:rPr>
-        <w:t>, different approaches have been developed</w:t>
-      </w:r>
-      <w:r>
-        <w:rPr>
-          <w:lang w:val="en-US"/>
-        </w:rPr>
-        <w:t xml:space="preserve"> to </w:t>
-      </w:r>
-      <w:r>
-        <w:rPr>
-          <w:lang w:val="en-US"/>
-        </w:rPr>
-        <w:t xml:space="preserve">optimize </w:t>
-      </w:r>
-      <w:r>
-        <w:rPr>
-          <w:lang w:val="en-US"/>
-        </w:rPr>
-        <w:t xml:space="preserve">recommendations and overcome </w:t>
-      </w:r>
-      <w:r>
-        <w:rPr>
-          <w:lang w:val="en-US"/>
-        </w:rPr>
-        <w:t>obstacles</w:t>
-      </w:r>
-      <w:r>
-        <w:rPr>
-          <w:lang w:val="en-US"/>
-        </w:rPr>
-        <w:t xml:space="preserve"> </w:t>
-      </w:r>
-      <w:r>
-        <w:rPr>
-          <w:lang w:val="en-US"/>
-        </w:rPr>
-        <w:t xml:space="preserve">in </w:t>
-      </w:r>
-      <w:r>
-        <w:rPr>
-          <w:lang w:val="en-US"/>
-        </w:rPr>
-        <w:t>this fiel</w:t>
-      </w:r>
-      <w:r>
-        <w:rPr>
-          <w:lang w:val="en-US"/>
-        </w:rPr>
-        <w:t>d</w:t>
-      </w:r>
-      <w:r>
-        <w:rPr>
-          <w:lang w:val="en-US"/>
-        </w:rPr>
-        <w:t>.</w:t>
-      </w:r>
-      <w:r>
-        <w:rPr>
-          <w:lang w:val="en-US"/>
-        </w:rPr>
-        <w:t xml:space="preserve"> These recommendation systems are broadly </w:t>
-      </w:r>
-      <w:r>
-        <w:rPr>
-          <w:lang w:val="en-US"/>
-        </w:rPr>
-        <w:t xml:space="preserve">categorized in </w:t>
-      </w:r>
-      <w:r>
-        <w:rPr>
-          <w:lang w:val="en-US"/>
-        </w:rPr>
-        <w:t>content-based RS</w:t>
-      </w:r>
-      <w:r>
-        <w:rPr>
-          <w:lang w:val="en-US"/>
-        </w:rPr>
-        <w:t xml:space="preserve"> (CB)</w:t>
-      </w:r>
-      <w:r>
-        <w:rPr>
-          <w:lang w:val="en-US"/>
-        </w:rPr>
-        <w:t xml:space="preserve">, </w:t>
-      </w:r>
-      <w:r>
-        <w:rPr>
-          <w:lang w:val="en-US"/>
-        </w:rPr>
-        <w:t xml:space="preserve">collaborative filtering (CF), </w:t>
-      </w:r>
-      <w:r>
-        <w:rPr>
-          <w:lang w:val="en-US"/>
-        </w:rPr>
-        <w:t>knowledge</w:t>
-      </w:r>
-      <w:r>
-        <w:rPr>
-          <w:lang w:val="en-US"/>
-        </w:rPr>
-        <w:t>-based RS and hybrid RS</w:t>
-      </w:r>
-      <w:r>
-        <w:rPr>
-          <w:lang w:val="en-US"/>
-        </w:rPr>
-        <w:t xml:space="preserve"> </w:t>
-      </w:r>
-      <w:sdt>
-        <w:sdtPr>
-          <w:rPr>
-            <w:lang w:val="en-US"/>
-          </w:rPr>
-          <w:alias w:val="To edit, see citavi.com/edit"/>
-          <w:tag w:val="CitaviPlaceholder#4d7fba65-a3ce-4bda-83fc-030668d40364"/>
-          <w:id w:val="812442696"/>
-          <w:placeholder>
-            <w:docPart w:val="DefaultPlaceholder_-1854013440"/>
-          </w:placeholder>
-        </w:sdtPr>
-        <w:sdtContent>
-          <w:r>
-            <w:rPr>
-              <w:lang w:val="en-US"/>
-            </w:rPr>
-            <w:fldChar w:fldCharType="begin"/>
-          </w:r>
-          <w:r>
-            <w:rPr>
-              <w:lang w:val="en-US"/>
-            </w:rPr>
-            <w:instrText>ADDIN CitaviPlaceholder{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}</w:instrText>
-          </w:r>
-          <w:r>
-            <w:rPr>
-              <w:lang w:val="en-US"/>
-            </w:rPr>
-            <w:fldChar w:fldCharType="separate"/>
-          </w:r>
-          <w:r>
-            <w:rPr>
-              <w:lang w:val="en-US"/>
-            </w:rPr>
-            <w:t>(Aggarwal, 2016)</w:t>
-          </w:r>
-          <w:r>
-            <w:rPr>
-              <w:lang w:val="en-US"/>
-            </w:rPr>
-            <w:fldChar w:fldCharType="end"/>
-          </w:r>
-        </w:sdtContent>
-      </w:sdt>
-      <w:r>
-        <w:rPr>
-          <w:lang w:val="en-US"/>
-        </w:rPr>
-        <w:t>.</w:t>
-      </w:r>
-      <w:r>
-        <w:rPr>
-          <w:lang w:val="en-US"/>
-        </w:rPr>
-        <w:t xml:space="preserve"> In the following</w:t>
-      </w:r>
-      <w:r>
-        <w:rPr>
-          <w:lang w:val="en-US"/>
-        </w:rPr>
-        <w:t>,</w:t>
-      </w:r>
-      <w:r>
-        <w:rPr>
-          <w:lang w:val="en-US"/>
-        </w:rPr>
-        <w:t xml:space="preserve"> each category will be introduced to provide an over</w:t>
-      </w:r>
-      <w:r>
-        <w:rPr>
-          <w:lang w:val="en-US"/>
-        </w:rPr>
-        <w:t xml:space="preserve">view </w:t>
-      </w:r>
-      <w:r>
-        <w:rPr>
-          <w:lang w:val="en-US"/>
-        </w:rPr>
-        <w:t xml:space="preserve">of the RS landscape. </w:t>
-      </w:r>
-      <w:r>
-        <w:rPr>
-          <w:lang w:val="en-US"/>
-        </w:rPr>
-        <w:t>Collaborative filtering</w:t>
-      </w:r>
-      <w:r>
-        <w:rPr>
-          <w:lang w:val="en-US"/>
-        </w:rPr>
-        <w:t xml:space="preserve"> will be elaborated in</w:t>
-      </w:r>
-      <w:r>
-        <w:rPr>
-          <w:lang w:val="en-US"/>
-        </w:rPr>
-        <w:t xml:space="preserve"> more</w:t>
-      </w:r>
-      <w:r>
-        <w:rPr>
-          <w:lang w:val="en-US"/>
-        </w:rPr>
-        <w:t xml:space="preserve"> detail than </w:t>
-      </w:r>
-      <w:r>
-        <w:rPr>
-          <w:lang w:val="en-US"/>
-        </w:rPr>
-        <w:t>the other categories</w:t>
-      </w:r>
-      <w:r>
-        <w:rPr>
-          <w:lang w:val="en-US"/>
-        </w:rPr>
-        <w:t xml:space="preserve">, as it </w:t>
-      </w:r>
-      <w:r>
-        <w:rPr>
-          <w:lang w:val="en-US"/>
-        </w:rPr>
-        <w:t xml:space="preserve">is a key concept for </w:t>
-      </w:r>
-      <w:r>
-        <w:rPr>
-          <w:lang w:val="en-US"/>
-        </w:rPr>
-        <w:t xml:space="preserve">the </w:t>
-      </w:r>
-      <w:r>
-        <w:rPr>
-          <w:lang w:val="en-US"/>
-        </w:rPr>
-        <w:t xml:space="preserve">RS implemented </w:t>
-      </w:r>
-      <w:r>
-        <w:rPr>
-          <w:lang w:val="en-US"/>
-        </w:rPr>
-        <w:t>in the artifact.</w:t>
-      </w:r>
-      <w:r>
-        <w:rPr>
-          <w:lang w:val="en-US"/>
-        </w:rPr>
-        <w:t xml:space="preserve"> </w:t>
-      </w:r>
-      <w:r>
-        <w:rPr>
-          <w:lang w:val="en-US"/>
-        </w:rPr>
-        <w:t xml:space="preserve">Figure 2 shows </w:t>
-      </w:r>
-      <w:r>
-        <w:rPr>
-          <w:lang w:val="en-US"/>
-        </w:rPr>
-        <w:t xml:space="preserve">the structure </w:t>
-      </w:r>
-      <w:r>
-        <w:rPr>
-          <w:lang w:val="en-US"/>
-        </w:rPr>
-        <w:t>an</w:t>
-      </w:r>
-      <w:r>
-        <w:rPr>
-          <w:lang w:val="en-US"/>
-        </w:rPr>
-        <w:t>d</w:t>
-      </w:r>
-      <w:r>
-        <w:rPr>
-          <w:lang w:val="en-US"/>
-        </w:rPr>
-        <w:t xml:space="preserve"> </w:t>
-      </w:r>
-      <w:r>
-        <w:rPr>
-          <w:lang w:val="en-US"/>
-        </w:rPr>
-        <w:t xml:space="preserve">an </w:t>
-      </w:r>
-      <w:r>
-        <w:rPr>
-          <w:lang w:val="en-US"/>
-        </w:rPr>
-        <w:t>overview</w:t>
-      </w:r>
-      <w:r>
-        <w:rPr>
-          <w:lang w:val="en-US"/>
-        </w:rPr>
-        <w:t xml:space="preserve"> of th</w:t>
-      </w:r>
-      <w:r>
-        <w:rPr>
-          <w:lang w:val="en-US"/>
-        </w:rPr>
-        <w:t xml:space="preserve">e </w:t>
-      </w:r>
-      <w:r>
-        <w:rPr>
-          <w:lang w:val="en-US"/>
-        </w:rPr>
-        <w:t>recommenders covered in this paper.</w:t>
-      </w:r>
-      <w:r>
-        <w:rPr>
-          <w:lang w:val="en-US"/>
-        </w:rPr>
-        <w:t xml:space="preserve"> </w:t>
-      </w:r>
-      <w:r>
-        <w:rPr>
-          <w:lang w:val="en-US"/>
-        </w:rPr>
-        <w:t>Highlighted in red is the type of recommender system that will be used in this</w:t>
-      </w:r>
-      <w:r>
-        <w:rPr>
-          <w:lang w:val="en-US"/>
-        </w:rPr>
-        <w:t xml:space="preserve"> this research project, which is a deep and cross network.</w:t>
-      </w:r>
-    </w:p>
-    <w:p>
-      <w:pPr>
-        <w:keepNext/>
-      </w:pPr>
-      <w:r>
-        <w:rPr>
-          <w:lang w:val="en-US"/>
-        </w:rPr>
-        <w:lastRenderedPageBreak/>
-        <w:drawing>
-          <wp:inline distT="0" distB="0" distL="0" distR="0" wp14:anchorId="1C501F2A" wp14:editId="26342376">
-            <wp:extent cx="5400675" cy="2966085"/>
-            <wp:effectExtent l="0" t="0" r="9525" b="5715"/>
-            <wp:docPr id="2" name="Grafik 2"/>
-            <wp:cNvGraphicFramePr>
-              <a:graphicFrameLocks xmlns:a="http://schemas.openxmlformats.org/drawingml/2006/main" noChangeAspect="1"/>
-            </wp:cNvGraphicFramePr>
-            <a:graphic xmlns:a="http://schemas.openxmlformats.org/drawingml/2006/main">
-              <a:graphicData uri="http://schemas.openxmlformats.org/drawingml/2006/picture">
-                <pic:pic xmlns:pic="http://schemas.openxmlformats.org/drawingml/2006/picture">
-                  <pic:nvPicPr>
-                    <pic:cNvPr id="1" name=""/>
-                    <pic:cNvPicPr/>
-                  </pic:nvPicPr>
-                  <pic:blipFill>
-                    <a:blip r:embed="rId10"/>
-                    <a:stretch>
-                      <a:fillRect/>
-                    </a:stretch>
-                  </pic:blipFill>
-                  <pic:spPr>
-                    <a:xfrm>
-                      <a:off x="0" y="0"/>
-                      <a:ext cx="5400675" cy="2966085"/>
-                    </a:xfrm>
-                    <a:prstGeom prst="rect">
-                      <a:avLst/>
-                    </a:prstGeom>
-                  </pic:spPr>
-                </pic:pic>
-              </a:graphicData>
-            </a:graphic>
-          </wp:inline>
-        </w:drawing>
-      </w:r>
-    </w:p>
-    <w:p>
-      <w:pPr>
-        <w:pStyle w:val="Beschriftung"/>
-        <w:rPr>
-          <w:lang w:val="en-US"/>
-        </w:rPr>
-      </w:pPr>
-      <w:r>
-        <w:rPr>
-          <w:lang w:val="en-US"/>
-        </w:rPr>
-        <w:t xml:space="preserve">Figure </w:t>
-      </w:r>
-      <w:r>
-        <w:rPr>
-          <w:lang w:val="en-US"/>
-        </w:rPr>
-        <w:fldChar w:fldCharType="begin"/>
-      </w:r>
-      <w:r>
-        <w:rPr>
-          <w:lang w:val="en-US"/>
-        </w:rPr>
-        <w:instrText xml:space="preserve"> SEQ Figure \* ARABIC </w:instrText>
-      </w:r>
-      <w:r>
-        <w:rPr>
-          <w:lang w:val="en-US"/>
-        </w:rPr>
-        <w:fldChar w:fldCharType="separate"/>
-      </w:r>
-      <w:r>
-        <w:rPr>
-          <w:noProof/>
-          <w:lang w:val="en-US"/>
-        </w:rPr>
-        <w:t>1</w:t>
-      </w:r>
-      <w:r>
-        <w:rPr>
-          <w:lang w:val="en-US"/>
-        </w:rPr>
-        <w:fldChar w:fldCharType="end"/>
-      </w:r>
-      <w:r>
-        <w:rPr>
-          <w:lang w:val="en-US"/>
-        </w:rPr>
-        <w:t>: structure and overview of RSs derived from Aggarwal</w:t>
-      </w:r>
-      <w:r>
-        <w:rPr>
-          <w:lang w:val="en-US"/>
-        </w:rPr>
-        <w:t xml:space="preserve"> (2016)</w:t>
-      </w:r>
-    </w:p>
-    <w:p>
-      <w:pPr>
-        <w:pStyle w:val="berschrift4"/>
-        <w:rPr>
-          <w:lang w:val="en-US"/>
-        </w:rPr>
-      </w:pPr>
-      <w:r>
-        <w:rPr>
-          <w:lang w:val="en-US"/>
-        </w:rPr>
         <w:t>Content-based recommender systems</w:t>
       </w:r>
     </w:p>
@@ -10305,7 +10061,19 @@
         <w:rPr>
           <w:lang w:val="en-US"/>
         </w:rPr>
-        <w:t xml:space="preserve">Content-based methods make recommendation based on a user's past interactions with items. These users are referred to as objects and contain </w:t>
+        <w:t>Content-based methods make recommendation</w:t>
+      </w:r>
+      <w:r>
+        <w:rPr>
+          <w:lang w:val="en-US"/>
+        </w:rPr>
+        <w:t>s</w:t>
+      </w:r>
+      <w:r>
+        <w:rPr>
+          <w:lang w:val="en-US"/>
+        </w:rPr>
+        <w:t xml:space="preserve"> based on a user's past interactions with items. These users are referred to as objects and contain </w:t>
       </w:r>
       <w:r>
         <w:rPr>
@@ -10337,6 +10105,7 @@
             <w:docPart w:val="DefaultPlaceholder_-1854013440"/>
           </w:placeholder>
         </w:sdtPr>
+        <w:sdtEndPr/>
         <w:sdtContent>
           <w:r>
             <w:rPr>
@@ -10348,7 +10117,7 @@
             <w:rPr>
               <w:lang w:val="en-US"/>
             </w:rPr>
-            <w:instrText>ADDIN CitaviPlaceholder{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}</w:instrText>
+            <w:instrText>ADDIN CitaviPlaceholder{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}</w:instrText>
           </w:r>
           <w:r>
             <w:rPr>
@@ -10418,6 +10187,7 @@
             <w:docPart w:val="DefaultPlaceholder_-1854013440"/>
           </w:placeholder>
         </w:sdtPr>
+        <w:sdtEndPr/>
         <w:sdtContent>
           <w:r>
             <w:rPr>
@@ -10617,6 +10387,57 @@
         <w:rPr>
           <w:lang w:val="en-US"/>
         </w:rPr>
+        <w:t xml:space="preserve"> </w:t>
+      </w:r>
+      <w:sdt>
+        <w:sdtPr>
+          <w:rPr>
+            <w:lang w:val="en-US"/>
+          </w:rPr>
+          <w:alias w:val="To edit, see citavi.com/edit"/>
+          <w:tag w:val="CitaviPlaceholder#bf182658-2a0e-4152-a051-1d9a0f8e5975"/>
+          <w:id w:val="133605082"/>
+          <w:placeholder>
+            <w:docPart w:val="DefaultPlaceholder_-1854013440"/>
+          </w:placeholder>
+        </w:sdtPr>
+        <w:sdtContent>
+          <w:r>
+            <w:rPr>
+              <w:lang w:val="en-US"/>
+            </w:rPr>
+            <w:fldChar w:fldCharType="begin"/>
+          </w:r>
+          <w:r>
+            <w:rPr>
+              <w:lang w:val="en-US"/>
+            </w:rPr>
+            <w:instrText>ADDIN CitaviPlaceholder{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}</w:instrText>
+          </w:r>
+          <w:r>
+            <w:rPr>
+              <w:lang w:val="en-US"/>
+            </w:rPr>
+            <w:fldChar w:fldCharType="separate"/>
+          </w:r>
+          <w:r>
+            <w:rPr>
+              <w:lang w:val="en-US"/>
+            </w:rPr>
+            <w:t>(Lü et al., 2012)</w:t>
+          </w:r>
+          <w:r>
+            <w:rPr>
+              <w:lang w:val="en-US"/>
+            </w:rPr>
+            <w:fldChar w:fldCharType="end"/>
+          </w:r>
+        </w:sdtContent>
+      </w:sdt>
+      <w:r>
+        <w:rPr>
+          <w:lang w:val="en-US"/>
+        </w:rPr>
         <w:t>.</w:t>
       </w:r>
       <w:r>
@@ -10822,7 +10643,14 @@
         <w:rPr>
           <w:lang w:val="en-US"/>
         </w:rPr>
-        <w:t>, since there isn’t enough content to map out the user</w:t>
+        <w:t xml:space="preserve">, </w:t>
+      </w:r>
+      <w:r>
+        <w:rPr>
+          <w:lang w:val="en-US"/>
+        </w:rPr>
+        <w:lastRenderedPageBreak/>
+        <w:t>since there isn’t enough content to map out the user</w:t>
       </w:r>
       <w:r>
         <w:rPr>
@@ -10842,6 +10670,7 @@
             <w:docPart w:val="DefaultPlaceholder_-1854013440"/>
           </w:placeholder>
         </w:sdtPr>
+        <w:sdtEndPr/>
         <w:sdtContent>
           <w:r>
             <w:rPr>
@@ -10891,6 +10720,54 @@
         <w:rPr>
           <w:lang w:val="en-US"/>
         </w:rPr>
+        <w:t>Conversely, making recommendations for new items i</w:t>
+      </w:r>
+      <w:r>
+        <w:rPr>
+          <w:lang w:val="en-US"/>
+        </w:rPr>
+        <w:t>s</w:t>
+      </w:r>
+      <w:r>
+        <w:rPr>
+          <w:lang w:val="en-US"/>
+        </w:rPr>
+        <w:t xml:space="preserve"> relatively </w:t>
+      </w:r>
+      <w:r>
+        <w:rPr>
+          <w:lang w:val="en-US"/>
+        </w:rPr>
+        <w:t>easy, since the</w:t>
+      </w:r>
+      <w:r>
+        <w:rPr>
+          <w:lang w:val="en-US"/>
+        </w:rPr>
+        <w:t xml:space="preserve"> item objects</w:t>
+      </w:r>
+      <w:r>
+        <w:rPr>
+          <w:lang w:val="en-US"/>
+        </w:rPr>
+        <w:t xml:space="preserve"> only need to be provided with appropriate </w:t>
+      </w:r>
+      <w:r>
+        <w:rPr>
+          <w:lang w:val="en-US"/>
+        </w:rPr>
+        <w:t>content</w:t>
+      </w:r>
+      <w:r>
+        <w:rPr>
+          <w:lang w:val="en-US"/>
+        </w:rPr>
+        <w:t xml:space="preserve">. </w:t>
+      </w:r>
+      <w:r>
+        <w:rPr>
+          <w:lang w:val="en-US"/>
+        </w:rPr>
         <w:t xml:space="preserve">The success of </w:t>
       </w:r>
       <w:r>
@@ -10903,7 +10780,7 @@
         <w:rPr>
           <w:lang w:val="en-US"/>
         </w:rPr>
-        <w:t xml:space="preserve"> also highly determined</w:t>
+        <w:t xml:space="preserve"> highly determined</w:t>
       </w:r>
       <w:r>
         <w:rPr>
@@ -10921,7 +10798,31 @@
         <w:rPr>
           <w:lang w:val="en-US"/>
         </w:rPr>
-        <w:t xml:space="preserve"> the quality of attributes of the </w:t>
+        <w:t xml:space="preserve"> the quality of attributes </w:t>
+      </w:r>
+      <w:r>
+        <w:rPr>
+          <w:lang w:val="en-US"/>
+        </w:rPr>
+        <w:t>in</w:t>
+      </w:r>
+      <w:r>
+        <w:rPr>
+          <w:lang w:val="en-US"/>
+        </w:rPr>
+        <w:t xml:space="preserve"> the</w:t>
+      </w:r>
+      <w:r>
+        <w:rPr>
+          <w:lang w:val="en-US"/>
+        </w:rPr>
+        <w:t>se</w:t>
+      </w:r>
+      <w:r>
+        <w:rPr>
+          <w:lang w:val="en-US"/>
+        </w:rPr>
+        <w:t xml:space="preserve"> </w:t>
       </w:r>
       <w:r>
         <w:rPr>
@@ -10987,32 +10888,1072 @@
         <w:rPr>
           <w:lang w:val="en-US"/>
         </w:rPr>
-        <w:t xml:space="preserve"> algo</w:t>
-      </w:r>
+        <w:t xml:space="preserve"> algorithms to uncover hidden variables in the dat</w:t>
+      </w:r>
+      <w:r>
+        <w:rPr>
+          <w:lang w:val="en-US"/>
+        </w:rPr>
+        <w:t>a</w:t>
+      </w:r>
+      <w:r>
+        <w:rPr>
+          <w:lang w:val="en-US"/>
+        </w:rPr>
+        <w:t xml:space="preserve">, like for instance </w:t>
+      </w:r>
+      <w:r>
+        <w:rPr>
+          <w:lang w:val="en-US"/>
+        </w:rPr>
+        <w:t xml:space="preserve">some </w:t>
+      </w:r>
+      <w:r>
+        <w:rPr>
+          <w:lang w:val="en-US"/>
+        </w:rPr>
+        <w:t>CF algorithms could</w:t>
+      </w:r>
+      <w:r>
+        <w:rPr>
+          <w:lang w:val="en-US"/>
+        </w:rPr>
+        <w:t>. In general</w:t>
+      </w:r>
+      <w:r>
+        <w:rPr>
+          <w:lang w:val="en-US"/>
+        </w:rPr>
+        <w:t>,</w:t>
+      </w:r>
+      <w:r>
+        <w:rPr>
+          <w:lang w:val="en-US"/>
+        </w:rPr>
+        <w:t xml:space="preserve"> the performance of CBs are very reliant on how the data </w:t>
+      </w:r>
+      <w:r>
+        <w:rPr>
+          <w:lang w:val="en-US"/>
+        </w:rPr>
+        <w:t>has</w:t>
+      </w:r>
+      <w:r>
+        <w:rPr>
+          <w:lang w:val="en-US"/>
+        </w:rPr>
+        <w:t xml:space="preserve"> been engineered by data</w:t>
+      </w:r>
+      <w:r>
+        <w:rPr>
+          <w:lang w:val="en-US"/>
+        </w:rPr>
+        <w:t xml:space="preserve"> and ML</w:t>
+      </w:r>
+      <w:r>
+        <w:rPr>
+          <w:lang w:val="en-US"/>
+        </w:rPr>
+        <w:t xml:space="preserve"> engineers</w:t>
+      </w:r>
+      <w:r>
+        <w:rPr>
+          <w:lang w:val="en-US"/>
+        </w:rPr>
+        <w:t>.</w:t>
+      </w:r>
+    </w:p>
+    <w:p>
+      <w:pPr>
+        <w:pStyle w:val="berschrift3"/>
+        <w:rPr>
+          <w:lang w:val="en-US"/>
+        </w:rPr>
+      </w:pPr>
+      <w:r>
+        <w:rPr>
+          <w:lang w:val="en-US"/>
+        </w:rPr>
+        <w:t>Collaborative filtering</w:t>
+      </w:r>
+    </w:p>
+    <w:p>
+      <w:pPr>
+        <w:rPr>
+          <w:lang w:val="en-US"/>
+        </w:rPr>
+      </w:pPr>
+      <w:r>
+        <w:rPr>
+          <w:lang w:val="en-US"/>
+        </w:rPr>
+        <w:t>CF has been the baseline for RSs for years. In September 2009, the BellKor team was awarded with the grand Netflix prize, which it has won by applying a CF model on the competition dataset</w:t>
+      </w:r>
+      <w:r>
+        <w:rPr>
+          <w:lang w:val="en-US"/>
+        </w:rPr>
+        <w:t xml:space="preserve"> </w:t>
+      </w:r>
+      <w:sdt>
+        <w:sdtPr>
+          <w:rPr>
+            <w:lang w:val="en-US"/>
+          </w:rPr>
+          <w:alias w:val="To edit, see citavi.com/edit"/>
+          <w:tag w:val="CitaviPlaceholder#0e87ad59-3ef1-4c38-803d-de12b4a2f143"/>
+          <w:id w:val="-1161776079"/>
+          <w:placeholder>
+            <w:docPart w:val="DefaultPlaceholder_-1854013440"/>
+          </w:placeholder>
+        </w:sdtPr>
+        <w:sdtContent>
+          <w:r>
+            <w:rPr>
+              <w:lang w:val="en-US"/>
+            </w:rPr>
+            <w:fldChar w:fldCharType="begin"/>
+          </w:r>
+          <w:r>
+            <w:rPr>
+              <w:lang w:val="en-US"/>
+            </w:rPr>
+            <w:instrText>ADDIN CitaviPlaceholder{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}</w:instrText>
+          </w:r>
+          <w:r>
+            <w:rPr>
+              <w:lang w:val="en-US"/>
+            </w:rPr>
+            <w:fldChar w:fldCharType="separate"/>
+          </w:r>
+          <w:r>
+            <w:rPr>
+              <w:lang w:val="en-US"/>
+            </w:rPr>
+            <w:t>(Koren, 2009)</w:t>
+          </w:r>
+          <w:r>
+            <w:rPr>
+              <w:lang w:val="en-US"/>
+            </w:rPr>
+            <w:fldChar w:fldCharType="end"/>
+          </w:r>
+        </w:sdtContent>
+      </w:sdt>
+      <w:r>
+        <w:rPr>
+          <w:lang w:val="en-US"/>
+        </w:rPr>
+        <w:t>.</w:t>
+      </w:r>
+      <w:r>
+        <w:rPr>
+          <w:lang w:val="en-US"/>
+        </w:rPr>
+        <w:t xml:space="preserve"> </w:t>
+      </w:r>
+      <w:r>
+        <w:rPr>
+          <w:lang w:val="en-US"/>
+        </w:rPr>
+        <w:t>As the name implies, CF uses the "collaborative" power of the user-item interactions in the dataset</w:t>
+      </w:r>
+      <w:r>
+        <w:rPr>
+          <w:lang w:val="en-US"/>
+        </w:rPr>
+        <w:t xml:space="preserve"> </w:t>
+      </w:r>
+      <w:sdt>
+        <w:sdtPr>
+          <w:rPr>
+            <w:lang w:val="en-US"/>
+          </w:rPr>
+          <w:alias w:val="To edit, see citavi.com/edit"/>
+          <w:tag w:val="CitaviPlaceholder#45661086-baa3-4891-b39c-c99f61db1142"/>
+          <w:id w:val="-1016456553"/>
+          <w:placeholder>
+            <w:docPart w:val="DefaultPlaceholder_-1854013440"/>
+          </w:placeholder>
+        </w:sdtPr>
+        <w:sdtContent>
+          <w:r>
+            <w:rPr>
+              <w:lang w:val="en-US"/>
+            </w:rPr>
+            <w:fldChar w:fldCharType="begin"/>
+          </w:r>
+          <w:r>
+            <w:rPr>
+              <w:lang w:val="en-US"/>
+            </w:rPr>
+            <w:instrText>ADDIN CitaviPlaceholder{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}</w:instrText>
+          </w:r>
+          <w:r>
+            <w:rPr>
+              <w:lang w:val="en-US"/>
+            </w:rPr>
+            <w:fldChar w:fldCharType="separate"/>
+          </w:r>
+          <w:r>
+            <w:rPr>
+              <w:lang w:val="en-US"/>
+            </w:rPr>
+            <w:t>(Aggarwal, 2016)</w:t>
+          </w:r>
+          <w:r>
+            <w:rPr>
+              <w:lang w:val="en-US"/>
+            </w:rPr>
+            <w:fldChar w:fldCharType="end"/>
+          </w:r>
+        </w:sdtContent>
+      </w:sdt>
+      <w:r>
+        <w:rPr>
+          <w:lang w:val="en-US"/>
+        </w:rPr>
+        <w:t>. Instead of solely relying on item and user descriptions, CF uses the composition of the dataset to determine the output of a recommendation. Colloquially, one would say that the recommendation is driven by a "joint effort" of every user-item interaction.</w:t>
+      </w:r>
+      <w:r>
+        <w:rPr>
+          <w:lang w:val="en-US"/>
+        </w:rPr>
+        <w:t xml:space="preserve"> Unlike CB</w:t>
+      </w:r>
+      <w:r>
+        <w:rPr>
+          <w:lang w:val="en-US"/>
+        </w:rPr>
+        <w:t>,</w:t>
+      </w:r>
+      <w:r>
+        <w:rPr>
+          <w:lang w:val="en-US"/>
+        </w:rPr>
+        <w:t xml:space="preserve"> recommendations can </w:t>
+      </w:r>
+      <w:r>
+        <w:rPr>
+          <w:lang w:val="en-US"/>
+        </w:rPr>
+        <w:t>be made without relying on hand-engineered features</w:t>
+      </w:r>
+      <w:r>
+        <w:rPr>
+          <w:lang w:val="en-US"/>
+        </w:rPr>
+        <w:t xml:space="preserve"> </w:t>
+      </w:r>
+      <w:sdt>
+        <w:sdtPr>
+          <w:rPr>
+            <w:lang w:val="en-US"/>
+          </w:rPr>
+          <w:alias w:val="To edit, see citavi.com/edit"/>
+          <w:tag w:val="CitaviPlaceholder#6f6c2434-b56f-4dd7-8ee4-5c14ad0ef8c7"/>
+          <w:id w:val="1328864068"/>
+          <w:placeholder>
+            <w:docPart w:val="DefaultPlaceholder_-1854013440"/>
+          </w:placeholder>
+        </w:sdtPr>
+        <w:sdtContent>
+          <w:r>
+            <w:rPr>
+              <w:lang w:val="en-US"/>
+            </w:rPr>
+            <w:fldChar w:fldCharType="begin"/>
+          </w:r>
+          <w:r>
+            <w:rPr>
+              <w:lang w:val="en-US"/>
+            </w:rPr>
+            <w:instrText>ADDIN CitaviPlaceholder{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}</w:instrText>
+          </w:r>
+          <w:r>
+            <w:rPr>
+              <w:lang w:val="en-US"/>
+            </w:rPr>
+            <w:fldChar w:fldCharType="separate"/>
+          </w:r>
+          <w:r>
+            <w:rPr>
+              <w:lang w:val="en-US"/>
+            </w:rPr>
+            <w:t>(Google LLC, 2021)</w:t>
+          </w:r>
+          <w:r>
+            <w:rPr>
+              <w:lang w:val="en-US"/>
+            </w:rPr>
+            <w:fldChar w:fldCharType="end"/>
+          </w:r>
+        </w:sdtContent>
+      </w:sdt>
+      <w:r>
+        <w:rPr>
+          <w:lang w:val="en-US"/>
+        </w:rPr>
+        <w:t>.</w:t>
+      </w:r>
+    </w:p>
+    <w:p>
+      <w:pPr>
+        <w:rPr>
+          <w:b/>
+          <w:lang w:val="en-US"/>
+        </w:rPr>
+      </w:pPr>
+      <w:r>
+        <w:rPr>
+          <w:b/>
+          <w:lang w:val="en-US"/>
+        </w:rPr>
+        <w:t>Memory-based filtering</w:t>
+      </w:r>
+    </w:p>
+    <w:p>
+      <w:pPr>
+        <w:rPr>
+          <w:lang w:val="en-US"/>
+        </w:rPr>
+      </w:pPr>
+      <w:r>
+        <w:rPr>
+          <w:lang w:val="en-US"/>
+        </w:rPr>
+        <w:t xml:space="preserve">CF can be divided into </w:t>
+      </w:r>
+      <w:r>
+        <w:rPr>
+          <w:i/>
+          <w:lang w:val="en-US"/>
+        </w:rPr>
+        <w:t>memory-based</w:t>
+      </w:r>
+      <w:r>
+        <w:rPr>
+          <w:lang w:val="en-US"/>
+        </w:rPr>
+        <w:t xml:space="preserve"> methods and </w:t>
+      </w:r>
+      <w:r>
+        <w:rPr>
+          <w:i/>
+          <w:lang w:val="en-US"/>
+        </w:rPr>
+        <w:t>model-based</w:t>
+      </w:r>
+      <w:r>
+        <w:rPr>
+          <w:lang w:val="en-US"/>
+        </w:rPr>
+        <w:t xml:space="preserve"> methods.</w:t>
+      </w:r>
+      <w:r>
+        <w:rPr>
+          <w:lang w:val="en-US"/>
+        </w:rPr>
+        <w:t xml:space="preserve"> The prior</w:t>
+      </w:r>
+      <w:r>
+        <w:rPr>
+          <w:lang w:val="en-US"/>
+        </w:rPr>
+        <w:t xml:space="preserve"> </w:t>
+      </w:r>
+      <w:r>
+        <w:rPr>
+          <w:lang w:val="en-US"/>
+        </w:rPr>
+        <w:t xml:space="preserve">uses neighborhood </w:t>
+      </w:r>
+      <w:r>
+        <w:rPr>
+          <w:lang w:val="en-US"/>
+        </w:rPr>
+        <w:t xml:space="preserve">based </w:t>
+      </w:r>
+      <w:r>
+        <w:rPr>
+          <w:lang w:val="en-US"/>
+        </w:rPr>
+        <w:t>algorithms</w:t>
+      </w:r>
+      <w:r>
+        <w:rPr>
+          <w:lang w:val="en-US"/>
+        </w:rPr>
+        <w:t xml:space="preserve"> to make recommendations. These methods </w:t>
+      </w:r>
+      <w:r>
+        <w:rPr>
+          <w:lang w:val="en-US"/>
+        </w:rPr>
+        <w:t>belong to the earlie</w:t>
+      </w:r>
+      <w:r>
+        <w:rPr>
+          <w:lang w:val="en-US"/>
+        </w:rPr>
+        <w:t>st CF practices</w:t>
+      </w:r>
+      <w:r>
+        <w:rPr>
+          <w:lang w:val="en-US"/>
+        </w:rPr>
+        <w:t>,</w:t>
+      </w:r>
+      <w:r>
+        <w:rPr>
+          <w:lang w:val="en-US"/>
+        </w:rPr>
+        <w:t xml:space="preserve"> </w:t>
+      </w:r>
+      <w:r>
+        <w:rPr>
+          <w:lang w:val="en-US"/>
+        </w:rPr>
+        <w:t xml:space="preserve">where ratings are predicted based on </w:t>
+      </w:r>
+      <w:r>
+        <w:rPr>
+          <w:lang w:val="en-US"/>
+        </w:rPr>
+        <w:t xml:space="preserve">similar </w:t>
+      </w:r>
+      <w:r>
+        <w:rPr>
+          <w:lang w:val="en-US"/>
+        </w:rPr>
+        <w:t>users or items</w:t>
+      </w:r>
+      <w:r>
+        <w:rPr>
+          <w:lang w:val="en-US"/>
+        </w:rPr>
+        <w:t xml:space="preserve"> </w:t>
+      </w:r>
+      <w:sdt>
+        <w:sdtPr>
+          <w:rPr>
+            <w:lang w:val="en-US"/>
+          </w:rPr>
+          <w:alias w:val="To edit, see citavi.com/edit"/>
+          <w:tag w:val="CitaviPlaceholder#1c6460a3-8c40-49c4-8adf-4f3bb446e5a8"/>
+          <w:id w:val="2121641860"/>
+          <w:placeholder>
+            <w:docPart w:val="DefaultPlaceholder_-1854013440"/>
+          </w:placeholder>
+        </w:sdtPr>
+        <w:sdtContent>
+          <w:r>
+            <w:rPr>
+              <w:lang w:val="en-US"/>
+            </w:rPr>
+            <w:fldChar w:fldCharType="begin"/>
+          </w:r>
+          <w:r>
+            <w:rPr>
+              <w:lang w:val="en-US"/>
+            </w:rPr>
+            <w:instrText>ADDIN CitaviPlaceholder{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}</w:instrText>
+          </w:r>
+          <w:r>
+            <w:rPr>
+              <w:lang w:val="en-US"/>
+            </w:rPr>
+            <w:fldChar w:fldCharType="separate"/>
+          </w:r>
+          <w:r>
+            <w:rPr>
+              <w:lang w:val="en-US"/>
+            </w:rPr>
+            <w:t>(Aggarwal, 2016)</w:t>
+          </w:r>
+          <w:r>
+            <w:rPr>
+              <w:lang w:val="en-US"/>
+            </w:rPr>
+            <w:fldChar w:fldCharType="end"/>
+          </w:r>
+        </w:sdtContent>
+      </w:sdt>
+      <w:r>
+        <w:rPr>
+          <w:lang w:val="en-US"/>
+        </w:rPr>
+        <w:t xml:space="preserve">. </w:t>
+      </w:r>
+      <w:r>
+        <w:rPr>
+          <w:lang w:val="en-US"/>
+        </w:rPr>
+        <w:t xml:space="preserve">"Memory-based" relates to the fact, that the dataset is loaded into memory, in order to make calculations. The dataset is then actively used to compute the right recommendation through nearest </w:t>
+      </w:r>
+      <w:r>
+        <w:rPr>
+          <w:lang w:val="en-US"/>
+        </w:rPr>
+        <w:t>neighbor</w:t>
+      </w:r>
+      <w:r>
+        <w:rPr>
+          <w:lang w:val="en-US"/>
+        </w:rPr>
+        <w:t xml:space="preserve"> methods. For that reason the data in memory-based CF can be </w:t>
+      </w:r>
+      <w:r>
+        <w:rPr>
+          <w:lang w:val="en-US"/>
+        </w:rPr>
+        <w:t>described</w:t>
+      </w:r>
+      <w:r>
+        <w:rPr>
+          <w:lang w:val="en-US"/>
+        </w:rPr>
+        <w:t xml:space="preserve"> as part of the model, as recommendations are determined by the arrangement of datapoints within the </w:t>
+      </w:r>
+      <w:r>
+        <w:rPr>
+          <w:lang w:val="en-US"/>
+        </w:rPr>
+        <w:t>vector space</w:t>
+      </w:r>
+      <w:r>
+        <w:rPr>
+          <w:lang w:val="en-US"/>
+        </w:rPr>
+        <w:t>.</w:t>
+      </w:r>
+      <w:r>
+        <w:rPr>
+          <w:lang w:val="en-US"/>
+        </w:rPr>
+        <w:t xml:space="preserve"> </w:t>
+      </w:r>
+    </w:p>
+    <w:p>
+      <w:pPr>
+        <w:rPr>
+          <w:lang w:val="en-US"/>
+        </w:rPr>
+      </w:pPr>
+      <w:r>
+        <w:rPr>
+          <w:lang w:val="en-US"/>
+        </w:rPr>
+        <w:t xml:space="preserve">Memory-based methods can either take a </w:t>
+      </w:r>
+      <w:r>
+        <w:rPr>
+          <w:i/>
+          <w:lang w:val="en-US"/>
+        </w:rPr>
+        <w:t>user-based</w:t>
+      </w:r>
+      <w:r>
+        <w:rPr>
+          <w:lang w:val="en-US"/>
+        </w:rPr>
+        <w:t xml:space="preserve"> or </w:t>
+      </w:r>
+      <w:r>
+        <w:rPr>
+          <w:i/>
+          <w:lang w:val="en-US"/>
+        </w:rPr>
+        <w:t>item-based</w:t>
+      </w:r>
+      <w:r>
+        <w:rPr>
+          <w:lang w:val="en-US"/>
+        </w:rPr>
+        <w:t xml:space="preserve"> approach</w:t>
+      </w:r>
+      <w:r>
+        <w:rPr>
+          <w:lang w:val="en-US"/>
+        </w:rPr>
+        <w:t>.</w:t>
+      </w:r>
+      <w:r>
+        <w:rPr>
+          <w:lang w:val="en-US"/>
+        </w:rPr>
+        <w:t xml:space="preserve"> In </w:t>
+      </w:r>
+      <w:r>
+        <w:rPr>
+          <w:lang w:val="en-US"/>
+        </w:rPr>
+        <w:t>user-based CF</w:t>
+      </w:r>
+      <w:r>
+        <w:rPr>
+          <w:lang w:val="en-US"/>
+        </w:rPr>
+        <w:t>,</w:t>
+      </w:r>
+      <w:r>
+        <w:rPr>
+          <w:lang w:val="en-US"/>
+        </w:rPr>
+        <w:t xml:space="preserve"> rating predictions are provided by like-minded </w:t>
+      </w:r>
+      <w:r>
+        <w:rPr>
+          <w:lang w:val="en-US"/>
+        </w:rPr>
+        <w:t>users.</w:t>
+      </w:r>
+      <w:r>
+        <w:rPr>
+          <w:lang w:val="en-US"/>
+        </w:rPr>
+        <w:t xml:space="preserve"> </w:t>
+      </w:r>
+      <w:r>
+        <w:rPr>
+          <w:lang w:val="en-US"/>
+        </w:rPr>
+        <w:t>Similar user groups are identified using ne</w:t>
+      </w:r>
+      <w:r>
+        <w:rPr>
+          <w:lang w:val="en-US"/>
+        </w:rPr>
+        <w:t xml:space="preserve">arest neighbor techniques, then </w:t>
+      </w:r>
+      <w:r>
+        <w:rPr>
+          <w:lang w:val="en-US"/>
+        </w:rPr>
+        <w:t xml:space="preserve">the </w:t>
+      </w:r>
+      <w:r>
+        <w:rPr>
+          <w:lang w:val="en-US"/>
+        </w:rPr>
+        <w:t>unobserved ratings are filled in</w:t>
+      </w:r>
+      <w:r>
+        <w:rPr>
+          <w:lang w:val="en-US"/>
+        </w:rPr>
+        <w:t xml:space="preserve"> by the values of the peer group.</w:t>
+      </w:r>
+      <w:r>
+        <w:rPr>
+          <w:lang w:val="en-US"/>
+        </w:rPr>
+        <w:t xml:space="preserve"> This could be done by calculating a weighted average of all ratings from that group</w:t>
+      </w:r>
+      <w:r>
+        <w:rPr>
+          <w:lang w:val="en-US"/>
+        </w:rPr>
+        <w:t xml:space="preserve"> </w:t>
+      </w:r>
+      <w:sdt>
+        <w:sdtPr>
+          <w:rPr>
+            <w:lang w:val="en-US"/>
+          </w:rPr>
+          <w:alias w:val="To edit, see citavi.com/edit"/>
+          <w:tag w:val="CitaviPlaceholder#5aaf7b0c-a45e-478b-a5c4-0f00674fc1a5"/>
+          <w:id w:val="-306160069"/>
+          <w:placeholder>
+            <w:docPart w:val="DefaultPlaceholder_-1854013440"/>
+          </w:placeholder>
+        </w:sdtPr>
+        <w:sdtContent>
+          <w:r>
+            <w:rPr>
+              <w:lang w:val="en-US"/>
+            </w:rPr>
+            <w:fldChar w:fldCharType="begin"/>
+          </w:r>
+          <w:r>
+            <w:rPr>
+              <w:lang w:val="en-US"/>
+            </w:rPr>
+            <w:instrText>ADDIN CitaviPlaceholder{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}</w:instrText>
+          </w:r>
+          <w:r>
+            <w:rPr>
+              <w:lang w:val="en-US"/>
+            </w:rPr>
+            <w:fldChar w:fldCharType="separate"/>
+          </w:r>
+          <w:r>
+            <w:rPr>
+              <w:lang w:val="en-US"/>
+            </w:rPr>
+            <w:t>(Aggarwal, 2016)</w:t>
+          </w:r>
+          <w:r>
+            <w:rPr>
+              <w:lang w:val="en-US"/>
+            </w:rPr>
+            <w:fldChar w:fldCharType="end"/>
+          </w:r>
+        </w:sdtContent>
+      </w:sdt>
+      <w:r>
+        <w:rPr>
+          <w:lang w:val="en-US"/>
+        </w:rPr>
+        <w:t xml:space="preserve">. </w:t>
+      </w:r>
+      <w:r>
+        <w:rPr>
+          <w:lang w:val="en-US"/>
+        </w:rPr>
+        <w:t xml:space="preserve">In </w:t>
+      </w:r>
+      <w:r>
+        <w:rPr>
+          <w:lang w:val="en-US"/>
+        </w:rPr>
+        <w:t>item-based CF</w:t>
+      </w:r>
+      <w:r>
+        <w:rPr>
+          <w:lang w:val="en-US"/>
+        </w:rPr>
+        <w:t xml:space="preserve"> </w:t>
+      </w:r>
+      <w:r>
+        <w:rPr>
+          <w:lang w:val="en-US"/>
+        </w:rPr>
+        <w:t xml:space="preserve">a set of items </w:t>
+      </w:r>
+      <w:r>
+        <w:rPr>
+          <w:lang w:val="en-US"/>
+        </w:rPr>
+        <w:t xml:space="preserve">a user has rated </w:t>
+      </w:r>
+      <w:r>
+        <w:rPr>
+          <w:lang w:val="en-US"/>
+        </w:rPr>
+        <w:t xml:space="preserve">most similar to an </w:t>
+      </w:r>
+      <w:r>
+        <w:rPr>
+          <w:lang w:val="en-US"/>
+        </w:rPr>
+        <w:t xml:space="preserve">unrated item are retrieved </w:t>
+      </w:r>
+      <w:r>
+        <w:rPr>
+          <w:lang w:val="en-US"/>
+        </w:rPr>
+        <w:t>with</w:t>
+      </w:r>
+      <w:r>
+        <w:rPr>
+          <w:lang w:val="en-US"/>
+        </w:rPr>
+        <w:t xml:space="preserve"> </w:t>
+      </w:r>
+      <w:r>
+        <w:rPr>
+          <w:lang w:val="en-US"/>
+        </w:rPr>
+        <w:t xml:space="preserve">a </w:t>
+      </w:r>
+      <w:r>
+        <w:rPr>
+          <w:lang w:val="en-US"/>
+        </w:rPr>
+        <w:t xml:space="preserve">neighborhood algorithm. </w:t>
+      </w:r>
+      <w:r>
+        <w:rPr>
+          <w:lang w:val="en-US"/>
+        </w:rPr>
+        <w:t>In item-based CF a set of items, already rated by a user, are used to determine the value of an unspecified item. Via neighborhood algorithms items are determined that resemble the unrated item the closest. Like with user-based CF, the rating is der</w:t>
+      </w:r>
+      <w:r>
+        <w:rPr>
+          <w:lang w:val="en-US"/>
+        </w:rPr>
+        <w:t>i</w:t>
+      </w:r>
+      <w:r>
+        <w:rPr>
+          <w:lang w:val="en-US"/>
+        </w:rPr>
+        <w:t xml:space="preserve">ved from the neighboring </w:t>
+      </w:r>
+      <w:r>
+        <w:rPr>
+          <w:lang w:val="en-US"/>
+        </w:rPr>
+        <w:t xml:space="preserve">entities, </w:t>
+      </w:r>
+      <w:r>
+        <w:rPr>
+          <w:lang w:val="en-US"/>
+        </w:rPr>
+        <w:t>only that instead of using the values from similar users, the values from similar items are chosen</w:t>
+      </w:r>
+      <w:r>
+        <w:rPr>
+          <w:lang w:val="en-US"/>
+        </w:rPr>
+        <w:t xml:space="preserve"> </w:t>
+      </w:r>
+      <w:sdt>
+        <w:sdtPr>
+          <w:rPr>
+            <w:lang w:val="en-US"/>
+          </w:rPr>
+          <w:alias w:val="To edit, see citavi.com/edit"/>
+          <w:tag w:val="CitaviPlaceholder#43b086e4-e02b-4356-9361-fe090527b54a"/>
+          <w:id w:val="-395207369"/>
+          <w:placeholder>
+            <w:docPart w:val="DefaultPlaceholder_-1854013440"/>
+          </w:placeholder>
+        </w:sdtPr>
+        <w:sdtContent>
+          <w:r>
+            <w:rPr>
+              <w:lang w:val="en-US"/>
+            </w:rPr>
+            <w:fldChar w:fldCharType="begin"/>
+          </w:r>
+          <w:r>
+            <w:rPr>
+              <w:lang w:val="en-US"/>
+            </w:rPr>
+            <w:instrText>ADDIN CitaviPlaceholder{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}</w:instrText>
+          </w:r>
+          <w:r>
+            <w:rPr>
+              <w:lang w:val="en-US"/>
+            </w:rPr>
+            <w:fldChar w:fldCharType="separate"/>
+          </w:r>
+          <w:r>
+            <w:rPr>
+              <w:lang w:val="en-US"/>
+            </w:rPr>
+            <w:t>(Aggarwal, 2016)</w:t>
+          </w:r>
+          <w:r>
+            <w:rPr>
+              <w:lang w:val="en-US"/>
+            </w:rPr>
+            <w:fldChar w:fldCharType="end"/>
+          </w:r>
+        </w:sdtContent>
+      </w:sdt>
+      <w:r>
+        <w:rPr>
+          <w:lang w:val="en-US"/>
+        </w:rPr>
+        <w:t>.</w:t>
+      </w:r>
+    </w:p>
+    <w:p>
+      <w:pPr>
+        <w:rPr>
+          <w:lang w:val="en-US"/>
+        </w:rPr>
+      </w:pPr>
       <w:r>
         <w:rPr>
           <w:lang w:val="en-US"/>
         </w:rPr>
         <w:lastRenderedPageBreak/>
-        <w:t>rithms to uncover hidden variables in the dat</w:t>
-      </w:r>
-      <w:r>
-        <w:rPr>
-          <w:lang w:val="en-US"/>
-        </w:rPr>
-        <w:t>a</w:t>
-      </w:r>
-      <w:r>
-        <w:rPr>
-          <w:lang w:val="en-US"/>
-        </w:rPr>
-        <w:t>, like for instance CF algorithms could</w:t>
-      </w:r>
-      <w:r>
-        <w:rPr>
-          <w:lang w:val="en-US"/>
-        </w:rPr>
-        <w:t>. In general</w:t>
+        <w:t xml:space="preserve">The advantage of </w:t>
+      </w:r>
+      <w:r>
+        <w:rPr>
+          <w:lang w:val="en-US"/>
+        </w:rPr>
+        <w:t xml:space="preserve">a </w:t>
+      </w:r>
+      <w:r>
+        <w:rPr>
+          <w:lang w:val="en-US"/>
+        </w:rPr>
+        <w:t xml:space="preserve">memory-based </w:t>
+      </w:r>
+      <w:r>
+        <w:rPr>
+          <w:lang w:val="en-US"/>
+        </w:rPr>
+        <w:t>method</w:t>
+      </w:r>
+      <w:r>
+        <w:rPr>
+          <w:lang w:val="en-US"/>
+        </w:rPr>
+        <w:t xml:space="preserve"> is its</w:t>
+      </w:r>
+      <w:r>
+        <w:rPr>
+          <w:lang w:val="en-US"/>
+        </w:rPr>
+        <w:t xml:space="preserve"> interpretability</w:t>
+      </w:r>
+      <w:r>
+        <w:rPr>
+          <w:lang w:val="en-US"/>
+        </w:rPr>
+        <w:t>, as</w:t>
+      </w:r>
+      <w:r>
+        <w:rPr>
+          <w:lang w:val="en-US"/>
+        </w:rPr>
+        <w:t xml:space="preserve"> ratings are </w:t>
+      </w:r>
+      <w:r>
+        <w:rPr>
+          <w:lang w:val="en-US"/>
+        </w:rPr>
+        <w:t>directly taken</w:t>
+      </w:r>
+      <w:r>
+        <w:rPr>
+          <w:lang w:val="en-US"/>
+        </w:rPr>
+        <w:t xml:space="preserve"> from </w:t>
+      </w:r>
+      <w:r>
+        <w:rPr>
+          <w:lang w:val="en-US"/>
+        </w:rPr>
+        <w:t xml:space="preserve">other users or items. </w:t>
+      </w:r>
+      <w:r>
+        <w:rPr>
+          <w:lang w:val="en-US"/>
+        </w:rPr>
+        <w:t xml:space="preserve">Memory-based </w:t>
+      </w:r>
+      <w:r>
+        <w:rPr>
+          <w:lang w:val="en-US"/>
+        </w:rPr>
+        <w:t xml:space="preserve">algorithms don’t work well with sparse data, as </w:t>
+      </w:r>
+      <w:r>
+        <w:rPr>
+          <w:lang w:val="en-US"/>
+        </w:rPr>
+        <w:t xml:space="preserve">there might not be sufficient items or users similar to </w:t>
+      </w:r>
+      <w:r>
+        <w:rPr>
+          <w:lang w:val="en-US"/>
+        </w:rPr>
+        <w:t>each other</w:t>
+      </w:r>
+      <w:r>
+        <w:rPr>
+          <w:lang w:val="en-US"/>
+        </w:rPr>
+        <w:t xml:space="preserve"> </w:t>
+      </w:r>
+      <w:sdt>
+        <w:sdtPr>
+          <w:rPr>
+            <w:lang w:val="en-US"/>
+          </w:rPr>
+          <w:alias w:val="To edit, see citavi.com/edit"/>
+          <w:tag w:val="CitaviPlaceholder#a17f9c29-da60-4bbb-b55a-b522344082d5"/>
+          <w:id w:val="-81067782"/>
+          <w:placeholder>
+            <w:docPart w:val="DefaultPlaceholder_-1854013440"/>
+          </w:placeholder>
+        </w:sdtPr>
+        <w:sdtContent>
+          <w:r>
+            <w:rPr>
+              <w:lang w:val="en-US"/>
+            </w:rPr>
+            <w:fldChar w:fldCharType="begin"/>
+          </w:r>
+          <w:r>
+            <w:rPr>
+              <w:lang w:val="en-US"/>
+            </w:rPr>
+            <w:instrText>ADDIN CitaviPlaceholder{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}</w:instrText>
+          </w:r>
+          <w:r>
+            <w:rPr>
+              <w:lang w:val="en-US"/>
+            </w:rPr>
+            <w:fldChar w:fldCharType="separate"/>
+          </w:r>
+          <w:r>
+            <w:rPr>
+              <w:lang w:val="en-US"/>
+            </w:rPr>
+            <w:t>(Aggarwal, 2016)</w:t>
+          </w:r>
+          <w:r>
+            <w:rPr>
+              <w:lang w:val="en-US"/>
+            </w:rPr>
+            <w:fldChar w:fldCharType="end"/>
+          </w:r>
+        </w:sdtContent>
+      </w:sdt>
+      <w:r>
+        <w:rPr>
+          <w:lang w:val="en-US"/>
+        </w:rPr>
+        <w:t>.</w:t>
+      </w:r>
+    </w:p>
+    <w:p>
+      <w:pPr>
+        <w:rPr>
+          <w:b/>
+          <w:lang w:val="en-US"/>
+        </w:rPr>
+      </w:pPr>
+      <w:r>
+        <w:rPr>
+          <w:b/>
+          <w:lang w:val="en-US"/>
+        </w:rPr>
+        <w:t>Model-based filtering</w:t>
+      </w:r>
+    </w:p>
+    <w:p>
+      <w:pPr>
+        <w:rPr>
+          <w:lang w:val="en-US"/>
+        </w:rPr>
+      </w:pPr>
+      <w:r>
+        <w:rPr>
+          <w:lang w:val="en-US"/>
+        </w:rPr>
+        <w:t xml:space="preserve">Unlike </w:t>
+      </w:r>
+      <w:r>
+        <w:rPr>
+          <w:lang w:val="en-US"/>
+        </w:rPr>
+        <w:t>memory-based</w:t>
+      </w:r>
+      <w:r>
+        <w:rPr>
+          <w:lang w:val="en-US"/>
+        </w:rPr>
+        <w:t xml:space="preserve"> approaches</w:t>
       </w:r>
       <w:r>
         <w:rPr>
@@ -11024,20 +11965,590 @@
         <w:rPr>
           <w:lang w:val="en-US"/>
         </w:rPr>
-        <w:t xml:space="preserve"> the performance of CBs are very reliant on how the data </w:t>
-      </w:r>
-      <w:r>
-        <w:rPr>
-          <w:lang w:val="en-US"/>
-        </w:rPr>
-        <w:t>has</w:t>
-      </w:r>
-      <w:r>
-        <w:rPr>
-          <w:lang w:val="en-US"/>
-        </w:rPr>
-        <w:t xml:space="preserve"> been engineered by data engineers</w:t>
-      </w:r>
+        <w:t xml:space="preserve"> model-based methods have a training phase</w:t>
+      </w:r>
+      <w:r>
+        <w:rPr>
+          <w:lang w:val="en-US"/>
+        </w:rPr>
+        <w:t xml:space="preserve">. </w:t>
+      </w:r>
+      <w:r>
+        <w:rPr>
+          <w:lang w:val="en-US"/>
+        </w:rPr>
+        <w:t xml:space="preserve">The goal is to create a function </w:t>
+      </w:r>
+      <w:r>
+        <w:rPr>
+          <w:lang w:val="en-US"/>
+        </w:rPr>
+        <w:t xml:space="preserve">(the model) </w:t>
+      </w:r>
+      <w:r>
+        <w:rPr>
+          <w:lang w:val="en-US"/>
+        </w:rPr>
+        <w:t>that approximates the results of an item-user interaction</w:t>
+      </w:r>
+      <w:r>
+        <w:rPr>
+          <w:lang w:val="en-US"/>
+        </w:rPr>
+        <w:t>, which</w:t>
+      </w:r>
+      <w:r>
+        <w:rPr>
+          <w:lang w:val="en-US"/>
+        </w:rPr>
+        <w:t xml:space="preserve"> is </w:t>
+      </w:r>
+      <w:r>
+        <w:rPr>
+          <w:lang w:val="en-US"/>
+        </w:rPr>
+        <w:t xml:space="preserve">conventionally </w:t>
+      </w:r>
+      <w:r>
+        <w:rPr>
+          <w:lang w:val="en-US"/>
+        </w:rPr>
+        <w:t xml:space="preserve">achieved through </w:t>
+      </w:r>
+      <w:r>
+        <w:rPr>
+          <w:lang w:val="en-US"/>
+        </w:rPr>
+        <w:t xml:space="preserve">optimization of a </w:t>
+      </w:r>
+      <w:r>
+        <w:rPr>
+          <w:lang w:val="en-US"/>
+        </w:rPr>
+        <w:t xml:space="preserve">loss function with </w:t>
+      </w:r>
+      <w:r>
+        <w:rPr>
+          <w:lang w:val="en-US"/>
+        </w:rPr>
+        <w:t>gradient descent algorithms</w:t>
+      </w:r>
+      <w:r>
+        <w:rPr>
+          <w:lang w:val="en-US"/>
+        </w:rPr>
+        <w:t xml:space="preserve"> </w:t>
+      </w:r>
+      <w:sdt>
+        <w:sdtPr>
+          <w:rPr>
+            <w:lang w:val="en-US"/>
+          </w:rPr>
+          <w:alias w:val="To edit, see citavi.com/edit"/>
+          <w:tag w:val="CitaviPlaceholder#42a4ad63-016e-4880-8a73-0b8b6e1f6674"/>
+          <w:id w:val="587430896"/>
+          <w:placeholder>
+            <w:docPart w:val="DefaultPlaceholder_-1854013440"/>
+          </w:placeholder>
+        </w:sdtPr>
+        <w:sdtContent>
+          <w:r>
+            <w:rPr>
+              <w:lang w:val="en-US"/>
+            </w:rPr>
+            <w:fldChar w:fldCharType="begin"/>
+          </w:r>
+          <w:r>
+            <w:rPr>
+              <w:lang w:val="en-US"/>
+            </w:rPr>
+            <w:instrText>ADDIN CitaviPlaceholder{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}</w:instrText>
+          </w:r>
+          <w:r>
+            <w:rPr>
+              <w:lang w:val="en-US"/>
+            </w:rPr>
+            <w:fldChar w:fldCharType="separate"/>
+          </w:r>
+          <w:r>
+            <w:rPr>
+              <w:lang w:val="en-US"/>
+            </w:rPr>
+            <w:t>(Koren, Bell, &amp; Volinsky, 2009)</w:t>
+          </w:r>
+          <w:r>
+            <w:rPr>
+              <w:lang w:val="en-US"/>
+            </w:rPr>
+            <w:fldChar w:fldCharType="end"/>
+          </w:r>
+        </w:sdtContent>
+      </w:sdt>
+      <w:r>
+        <w:rPr>
+          <w:lang w:val="en-US"/>
+        </w:rPr>
+        <w:t>.</w:t>
+      </w:r>
+      <w:r>
+        <w:rPr>
+          <w:lang w:val="en-US"/>
+        </w:rPr>
+        <w:t xml:space="preserve"> Two of the most prominent </w:t>
+      </w:r>
+      <w:r>
+        <w:rPr>
+          <w:lang w:val="en-US"/>
+        </w:rPr>
+        <w:t>model</w:t>
+      </w:r>
+      <w:r>
+        <w:rPr>
+          <w:lang w:val="en-US"/>
+        </w:rPr>
+        <w:t xml:space="preserve">-based </w:t>
+      </w:r>
+      <w:r>
+        <w:rPr>
+          <w:lang w:val="en-US"/>
+        </w:rPr>
+        <w:t>CF</w:t>
+      </w:r>
+      <w:r>
+        <w:rPr>
+          <w:lang w:val="en-US"/>
+        </w:rPr>
+        <w:t xml:space="preserve"> techniques</w:t>
+      </w:r>
+      <w:r>
+        <w:rPr>
+          <w:lang w:val="en-US"/>
+        </w:rPr>
+        <w:t xml:space="preserve"> are</w:t>
+      </w:r>
+      <w:r>
+        <w:rPr>
+          <w:lang w:val="en-US"/>
+        </w:rPr>
+        <w:t xml:space="preserve"> matrix factorization</w:t>
+      </w:r>
+      <w:r>
+        <w:rPr>
+          <w:lang w:val="en-US"/>
+        </w:rPr>
+        <w:t xml:space="preserve"> (</w:t>
+      </w:r>
+      <w:r>
+        <w:rPr>
+          <w:lang w:val="en-US"/>
+        </w:rPr>
+        <w:t>M</w:t>
+      </w:r>
+      <w:r>
+        <w:rPr>
+          <w:lang w:val="en-US"/>
+        </w:rPr>
+        <w:t>F</w:t>
+      </w:r>
+      <w:r>
+        <w:rPr>
+          <w:lang w:val="en-US"/>
+        </w:rPr>
+        <w:t xml:space="preserve">) </w:t>
+      </w:r>
+      <w:r>
+        <w:rPr>
+          <w:lang w:val="en-US"/>
+        </w:rPr>
+        <w:t>and deep learning</w:t>
+      </w:r>
+      <w:r>
+        <w:rPr>
+          <w:lang w:val="en-US"/>
+        </w:rPr>
+        <w:t xml:space="preserve"> (DL)</w:t>
+      </w:r>
+      <w:r>
+        <w:rPr>
+          <w:lang w:val="en-US"/>
+        </w:rPr>
+        <w:t>.</w:t>
+      </w:r>
+      <w:r>
+        <w:rPr>
+          <w:lang w:val="en-US"/>
+        </w:rPr>
+        <w:t xml:space="preserve"> </w:t>
+      </w:r>
+    </w:p>
+    <w:p>
+      <w:pPr>
+        <w:rPr>
+          <w:lang w:val="en-US"/>
+        </w:rPr>
+      </w:pPr>
+      <w:r>
+        <w:rPr>
+          <w:lang w:val="en-US"/>
+        </w:rPr>
+        <w:t>The</w:t>
+      </w:r>
+      <w:r>
+        <w:rPr>
+          <w:lang w:val="en-US"/>
+        </w:rPr>
+        <w:t xml:space="preserve"> former has been the standard in the field of RS</w:t>
+      </w:r>
+      <w:r>
+        <w:rPr>
+          <w:lang w:val="en-US"/>
+        </w:rPr>
+        <w:t xml:space="preserve"> and was also utilized by the </w:t>
+      </w:r>
+      <w:r>
+        <w:rPr>
+          <w:lang w:val="en-US"/>
+        </w:rPr>
+        <w:t>winning team of the Netflix prize in 2009</w:t>
+      </w:r>
+      <w:r>
+        <w:rPr>
+          <w:lang w:val="en-US"/>
+        </w:rPr>
+        <w:t xml:space="preserve"> </w:t>
+      </w:r>
+      <w:sdt>
+        <w:sdtPr>
+          <w:rPr>
+            <w:lang w:val="en-US"/>
+          </w:rPr>
+          <w:alias w:val="To edit, see citavi.com/edit"/>
+          <w:tag w:val="CitaviPlaceholder#90d028da-e763-4a7d-96fe-191ba1d1842f"/>
+          <w:id w:val="1001234888"/>
+          <w:placeholder>
+            <w:docPart w:val="DefaultPlaceholder_-1854013440"/>
+          </w:placeholder>
+        </w:sdtPr>
+        <w:sdtContent>
+          <w:r>
+            <w:rPr>
+              <w:lang w:val="en-US"/>
+            </w:rPr>
+            <w:fldChar w:fldCharType="begin"/>
+          </w:r>
+          <w:r>
+            <w:rPr>
+              <w:lang w:val="en-US"/>
+            </w:rPr>
+            <w:instrText>ADDIN CitaviPlaceholder{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}</w:instrText>
+          </w:r>
+          <w:r>
+            <w:rPr>
+              <w:lang w:val="en-US"/>
+            </w:rPr>
+            <w:fldChar w:fldCharType="separate"/>
+          </w:r>
+          <w:r>
+            <w:rPr>
+              <w:lang w:val="en-US"/>
+            </w:rPr>
+            <w:t>(Koren, 2009)</w:t>
+          </w:r>
+          <w:r>
+            <w:rPr>
+              <w:lang w:val="en-US"/>
+            </w:rPr>
+            <w:fldChar w:fldCharType="end"/>
+          </w:r>
+        </w:sdtContent>
+      </w:sdt>
+      <w:r>
+        <w:rPr>
+          <w:lang w:val="en-US"/>
+        </w:rPr>
+        <w:t xml:space="preserve">. </w:t>
+      </w:r>
+      <w:r>
+        <w:rPr>
+          <w:lang w:val="en-US"/>
+        </w:rPr>
+        <w:t xml:space="preserve">MF </w:t>
+      </w:r>
+      <w:r>
+        <w:rPr>
+          <w:lang w:val="en-US"/>
+        </w:rPr>
+        <w:t xml:space="preserve">is </w:t>
+      </w:r>
+      <w:r>
+        <w:rPr>
+          <w:lang w:val="en-US"/>
+        </w:rPr>
+        <w:t>foremost a dimensionality reduction t</w:t>
+      </w:r>
+      <w:r>
+        <w:rPr>
+          <w:lang w:val="en-US"/>
+        </w:rPr>
+        <w:t xml:space="preserve">echnique, with which the </w:t>
+      </w:r>
+      <w:r>
+        <w:rPr>
+          <w:lang w:val="en-US"/>
+        </w:rPr>
+        <w:t xml:space="preserve">user-item matrix </w:t>
+      </w:r>
+      <w:r>
+        <w:rPr>
+          <w:lang w:val="en-US"/>
+        </w:rPr>
+        <w:t xml:space="preserve">gets decomposed into </w:t>
+      </w:r>
+      <w:r>
+        <w:rPr>
+          <w:i/>
+          <w:lang w:val="en-US"/>
+        </w:rPr>
+        <w:t>low-rank latent factors</w:t>
+      </w:r>
+      <w:r>
+        <w:rPr>
+          <w:lang w:val="en-US"/>
+        </w:rPr>
+        <w:t>. Th</w:t>
+      </w:r>
+      <w:r>
+        <w:rPr>
+          <w:lang w:val="en-US"/>
+        </w:rPr>
+        <w:t>e</w:t>
+      </w:r>
+      <w:r>
+        <w:rPr>
+          <w:lang w:val="en-US"/>
+        </w:rPr>
+        <w:t>se latent factor</w:t>
+      </w:r>
+      <w:r>
+        <w:rPr>
+          <w:lang w:val="en-US"/>
+        </w:rPr>
+        <w:t>s</w:t>
+      </w:r>
+      <w:r>
+        <w:rPr>
+          <w:lang w:val="en-US"/>
+        </w:rPr>
+        <w:t xml:space="preserve"> </w:t>
+      </w:r>
+      <w:r>
+        <w:rPr>
+          <w:lang w:val="en-US"/>
+        </w:rPr>
+        <w:t xml:space="preserve">are the components that </w:t>
+      </w:r>
+      <w:r>
+        <w:rPr>
+          <w:lang w:val="en-US"/>
+        </w:rPr>
+        <w:t xml:space="preserve">make up </w:t>
+      </w:r>
+      <w:r>
+        <w:rPr>
+          <w:lang w:val="en-US"/>
+        </w:rPr>
+        <w:t>the</w:t>
+      </w:r>
+      <w:r>
+        <w:rPr>
+          <w:lang w:val="en-US"/>
+        </w:rPr>
+        <w:t xml:space="preserve"> </w:t>
+      </w:r>
+      <w:r>
+        <w:rPr>
+          <w:i/>
+          <w:lang w:val="en-US"/>
+        </w:rPr>
+        <w:t>latent factor model</w:t>
+      </w:r>
+      <w:r>
+        <w:rPr>
+          <w:lang w:val="en-US"/>
+        </w:rPr>
+        <w:t xml:space="preserve"> (LFM)</w:t>
+      </w:r>
+      <w:r>
+        <w:rPr>
+          <w:lang w:val="en-US"/>
+        </w:rPr>
+        <w:t>, which is</w:t>
+      </w:r>
+      <w:r>
+        <w:rPr>
+          <w:lang w:val="en-US"/>
+        </w:rPr>
+        <w:t xml:space="preserve"> </w:t>
+      </w:r>
+      <w:r>
+        <w:rPr>
+          <w:lang w:val="en-US"/>
+        </w:rPr>
+        <w:t xml:space="preserve">a low dimensional representation of the </w:t>
+      </w:r>
+      <w:r>
+        <w:rPr>
+          <w:lang w:val="en-US"/>
+        </w:rPr>
+        <w:t xml:space="preserve">initial </w:t>
+      </w:r>
+      <w:r>
+        <w:rPr>
+          <w:lang w:val="en-US"/>
+        </w:rPr>
+        <w:t>matrix.</w:t>
+      </w:r>
+      <w:r>
+        <w:rPr>
+          <w:lang w:val="en-US"/>
+        </w:rPr>
+        <w:t xml:space="preserve"> LFM </w:t>
+      </w:r>
+      <w:r>
+        <w:rPr>
+          <w:lang w:val="en-US"/>
+        </w:rPr>
+        <w:t xml:space="preserve">work under the assumption that there are underlying </w:t>
+      </w:r>
+      <w:r>
+        <w:rPr>
+          <w:lang w:val="en-US"/>
+        </w:rPr>
+        <w:t xml:space="preserve">latent </w:t>
+      </w:r>
+      <w:r>
+        <w:rPr>
+          <w:lang w:val="en-US"/>
+        </w:rPr>
+        <w:t>var</w:t>
+      </w:r>
+      <w:r>
+        <w:rPr>
+          <w:lang w:val="en-US"/>
+        </w:rPr>
+        <w:t>iables in the data. Latent variables</w:t>
+      </w:r>
+      <w:r>
+        <w:rPr>
+          <w:lang w:val="en-US"/>
+        </w:rPr>
+        <w:t xml:space="preserve"> are not</w:t>
+      </w:r>
+      <w:r>
+        <w:rPr>
+          <w:lang w:val="en-US"/>
+        </w:rPr>
+        <w:t xml:space="preserve"> directly</w:t>
+      </w:r>
+      <w:r>
+        <w:rPr>
+          <w:lang w:val="en-US"/>
+        </w:rPr>
+        <w:t xml:space="preserve"> observable </w:t>
+      </w:r>
+      <w:r>
+        <w:rPr>
+          <w:lang w:val="en-US"/>
+        </w:rPr>
+        <w:t>but</w:t>
+      </w:r>
+      <w:r>
+        <w:rPr>
+          <w:lang w:val="en-US"/>
+        </w:rPr>
+        <w:t xml:space="preserve"> can be</w:t>
+      </w:r>
+      <w:r>
+        <w:rPr>
+          <w:lang w:val="en-US"/>
+        </w:rPr>
+        <w:t xml:space="preserve"> inferred through</w:t>
+      </w:r>
+      <w:r>
+        <w:rPr>
+          <w:lang w:val="en-US"/>
+        </w:rPr>
+        <w:t xml:space="preserve"> mathematical </w:t>
+      </w:r>
+      <w:r>
+        <w:rPr>
+          <w:lang w:val="en-US"/>
+        </w:rPr>
+        <w:t xml:space="preserve">computation like </w:t>
+      </w:r>
+      <w:r>
+        <w:rPr>
+          <w:lang w:val="en-US"/>
+        </w:rPr>
+        <w:t xml:space="preserve">for example </w:t>
+      </w:r>
+      <w:r>
+        <w:rPr>
+          <w:lang w:val="en-US"/>
+        </w:rPr>
+        <w:t>MF</w:t>
+      </w:r>
+      <w:r>
+        <w:rPr>
+          <w:lang w:val="en-US"/>
+        </w:rPr>
+        <w:t xml:space="preserve"> </w:t>
+      </w:r>
+      <w:sdt>
+        <w:sdtPr>
+          <w:rPr>
+            <w:lang w:val="en-US"/>
+          </w:rPr>
+          <w:alias w:val="To edit, see citavi.com/edit"/>
+          <w:tag w:val="CitaviPlaceholder#4fde39c2-28b0-47f5-b335-64403a7a9974"/>
+          <w:id w:val="-1517142255"/>
+          <w:placeholder>
+            <w:docPart w:val="DefaultPlaceholder_-1854013440"/>
+          </w:placeholder>
+        </w:sdtPr>
+        <w:sdtContent>
+          <w:r>
+            <w:rPr>
+              <w:lang w:val="en-US"/>
+            </w:rPr>
+            <w:fldChar w:fldCharType="begin"/>
+          </w:r>
+          <w:r>
+            <w:rPr>
+              <w:lang w:val="en-US"/>
+            </w:rPr>
+            <w:instrText>ADDIN CitaviPlaceholder{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}</w:instrText>
+          </w:r>
+          <w:r>
+            <w:rPr>
+              <w:lang w:val="en-US"/>
+            </w:rPr>
+            <w:fldChar w:fldCharType="separate"/>
+          </w:r>
+          <w:r>
+            <w:rPr>
+              <w:lang w:val="en-US"/>
+            </w:rPr>
+            <w:t>(Loehlin &amp; Beaujean, 2017)</w:t>
+          </w:r>
+          <w:r>
+            <w:rPr>
+              <w:lang w:val="en-US"/>
+            </w:rPr>
+            <w:fldChar w:fldCharType="end"/>
+          </w:r>
+        </w:sdtContent>
+      </w:sdt>
       <w:r>
         <w:rPr>
           <w:lang w:val="en-US"/>
@@ -11297,7 +12808,7 @@
             <w:rPr>
               <w:lang w:val="en-US"/>
             </w:rPr>
-            <w:instrText>ADDIN CitaviPlaceholder{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}</w:instrText>
+            <w:instrText>ADDIN CitaviPlaceholder{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}</w:instrText>
           </w:r>
           <w:r>
             <w:rPr>
@@ -11349,7 +12860,7 @@
             <w:rPr>
               <w:lang w:val="en-US"/>
             </w:rPr>
-            <w:instrText>ADDIN CitaviPlaceholder{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}</w:instrText>
+            <w:instrText>ADDIN CitaviPlaceholder{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}</w:instrText>
           </w:r>
           <w:r>
             <w:rPr>
@@ -12263,32 +13774,45 @@
           <w:lang w:val="en-US"/>
         </w:rPr>
       </w:pPr>
-      <w:bookmarkStart w:id="14" w:name="_Toc105701922"/>
-      <w:bookmarkStart w:id="15" w:name="_Ref105760284"/>
-      <w:bookmarkStart w:id="16" w:name="_Ref105760392"/>
+      <w:bookmarkStart w:id="14" w:name="_Ref105760392"/>
+      <w:bookmarkStart w:id="15" w:name="_Toc105701922"/>
+      <w:bookmarkStart w:id="16" w:name="_Ref105760284"/>
       <w:r>
         <w:t xml:space="preserve">Figure </w:t>
       </w:r>
-      <w:fldSimple w:instr=" SEQ Figure \* ARABIC ">
-        <w:r>
-          <w:rPr>
-            <w:noProof/>
-          </w:rPr>
-          <w:t>2</w:t>
-        </w:r>
-      </w:fldSimple>
+      <w:r>
+        <w:fldChar w:fldCharType="begin"/>
+      </w:r>
+      <w:r>
+        <w:instrText xml:space="preserve"> SEQ Figure \* ARABIC </w:instrText>
+      </w:r>
+      <w:r>
+        <w:fldChar w:fldCharType="separate"/>
+      </w:r>
+      <w:r>
+        <w:rPr>
+          <w:noProof/>
+        </w:rPr>
+        <w:t>2</w:t>
+      </w:r>
+      <w:r>
+        <w:rPr>
+          <w:noProof/>
+        </w:rPr>
+        <w:fldChar w:fldCharType="end"/>
+      </w:r>
+      <w:bookmarkEnd w:id="14"/>
+      <w:r>
+        <w:t xml:space="preserve">: </w:t>
+      </w:r>
+      <w:r>
+        <w:rPr>
+          <w:lang w:val="en-US"/>
+        </w:rPr>
+        <w:t>procedure of artifact development</w:t>
+      </w:r>
+      <w:bookmarkEnd w:id="15"/>
       <w:bookmarkEnd w:id="16"/>
-      <w:r>
-        <w:t xml:space="preserve">: </w:t>
-      </w:r>
-      <w:r>
-        <w:rPr>
-          <w:lang w:val="en-US"/>
-        </w:rPr>
-        <w:t>procedure of artifact development</w:t>
-      </w:r>
-      <w:bookmarkEnd w:id="14"/>
-      <w:bookmarkEnd w:id="15"/>
     </w:p>
     <w:p>
       <w:pPr>
@@ -12392,7 +13916,7 @@
             <w:rPr>
               <w:lang w:val="en-US"/>
             </w:rPr>
-            <w:t>(Google LLC, 2019)</w:t>
+            <w:t>(Google LLC)</w:t>
           </w:r>
           <w:r>
             <w:rPr>
@@ -12444,7 +13968,7 @@
             <w:rPr>
               <w:lang w:val="en-US"/>
             </w:rPr>
-            <w:t>(Google LLC, 2020)</w:t>
+            <w:t>(Google LLC)</w:t>
           </w:r>
           <w:r>
             <w:rPr>
@@ -12458,14 +13982,14 @@
         <w:rPr>
           <w:lang w:val="en-US"/>
         </w:rPr>
-        <w:t>. Only in end of March 2022 has Google re</w:t>
+        <w:t xml:space="preserve">. Only in end of March 2022 has Google released its </w:t>
       </w:r>
       <w:r>
         <w:rPr>
           <w:lang w:val="en-US"/>
         </w:rPr>
         <w:lastRenderedPageBreak/>
-        <w:t xml:space="preserve">leased its first TFX documentation using TFRS </w:t>
+        <w:t xml:space="preserve">first TFX documentation using TFRS </w:t>
       </w:r>
       <w:sdt>
         <w:sdtPr>
@@ -12608,7 +14132,21 @@
             <w:rPr>
               <w:lang w:val="en-US"/>
             </w:rPr>
-            <w:instrText>ADDIN CitaviPlaceholder{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}</w:instrText>
+            <w:instrText>ADDIN CitaviPlaceholder{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</w:instrText>
+          </w:r>
+          <w:r>
+            <w:rPr>
+              <w:lang w:val="en-US"/>
+            </w:rPr>
+            <w:lastRenderedPageBreak/>
+            <w:instrText>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</w:instrText>
+          </w:r>
+          <w:r>
+            <w:rPr>
+              <w:lang w:val="en-US"/>
+            </w:rPr>
+            <w:lastRenderedPageBreak/>
+            <w:instrText>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}</w:instrText>
           </w:r>
           <w:r>
             <w:rPr>
@@ -12620,7 +14158,7 @@
             <w:rPr>
               <w:lang w:val="en-US"/>
             </w:rPr>
-            <w:t>(Naumov et al., 2019, p.8)</w:t>
+            <w:t>(Naumov et al., 2019)</w:t>
           </w:r>
           <w:r>
             <w:rPr>
@@ -14902,7 +16440,6 @@
           <w:bookmarkStart w:id="40" w:name="_CTVL001a3fedc94349543e1aabaee1c8b8fb527"/>
           <w:bookmarkEnd w:id="39"/>
           <w:r>
-            <w:lastRenderedPageBreak/>
             <w:t>Google LLC. TFX Releases. Retrieved from https://github.com/tensorflow/tfx/releases?page=8</w:t>
           </w:r>
         </w:p>
@@ -14910,51 +16447,30 @@
           <w:pPr>
             <w:pStyle w:val="CitaviBibliographyEntry"/>
           </w:pPr>
-          <w:bookmarkStart w:id="41" w:name="_CTVL00166b3fcf554834f10a86ad93e3792bcdc"/>
+          <w:bookmarkStart w:id="41" w:name="_CTVL001881c7646beae441ba2aedcf0fc087258"/>
           <w:bookmarkEnd w:id="40"/>
           <w:r>
-            <w:t>Google LLC (2022). Using TensorFlow Recommenders with TFX. Retrieved from https://www.tensorflow.org/recommenders/examples/ranking_tfx</w:t>
+            <w:t>Google LLC (2021). Collaborative Filtering. Retrieved from https://developers.google.com/machine-learning/recommendation/collaborative/basics</w:t>
           </w:r>
         </w:p>
         <w:p>
           <w:pPr>
             <w:pStyle w:val="CitaviBibliographyEntry"/>
           </w:pPr>
-          <w:bookmarkStart w:id="42" w:name="_CTVL00136b8502ded834304baa155db44b47126"/>
+          <w:bookmarkStart w:id="42" w:name="_CTVL00166b3fcf554834f10a86ad93e3792bcdc"/>
           <w:bookmarkEnd w:id="41"/>
           <w:r>
-            <w:t>Harper, F. M., &amp; Konstan, J. A. (2016). The MovieLens Datasets.</w:t>
-          </w:r>
-          <w:bookmarkEnd w:id="42"/>
-          <w:r>
-            <w:t xml:space="preserve"> </w:t>
-          </w:r>
-          <w:r>
-            <w:rPr>
-              <w:i/>
-            </w:rPr>
-            <w:t>ACM Transactions on Interactive Intelligent Systems</w:t>
-          </w:r>
-          <w:r>
-            <w:t xml:space="preserve">, </w:t>
-          </w:r>
-          <w:r>
-            <w:rPr>
-              <w:i/>
-            </w:rPr>
-            <w:t>5</w:t>
-          </w:r>
-          <w:r>
-            <w:t>(4), 1–19. https://doi.org/10.1145/2827872</w:t>
+            <w:t>Google LLC (2022). Using TensorFlow Recommenders with TFX. Retrieved from https://www.tensorflow.org/recommenders/examples/ranking_tfx</w:t>
           </w:r>
         </w:p>
         <w:p>
           <w:pPr>
             <w:pStyle w:val="CitaviBibliographyEntry"/>
           </w:pPr>
-          <w:bookmarkStart w:id="43" w:name="_CTVL0010daafa33d72a4042bead89db40d7ec70"/>
-          <w:r>
-            <w:t>Hevner, March, Park, &amp; Ram (2004). Design Science in Information Systems Research.</w:t>
+          <w:bookmarkStart w:id="43" w:name="_CTVL00136b8502ded834304baa155db44b47126"/>
+          <w:bookmarkEnd w:id="42"/>
+          <w:r>
+            <w:t>Harper, F. M., &amp; Konstan, J. A. (2016). The MovieLens Datasets.</w:t>
           </w:r>
           <w:bookmarkEnd w:id="43"/>
           <w:r>
@@ -14964,7 +16480,7 @@
             <w:rPr>
               <w:i/>
             </w:rPr>
-            <w:t>MIS Quarterly</w:t>
+            <w:t>ACM Transactions on Interactive Intelligent Systems</w:t>
           </w:r>
           <w:r>
             <w:t xml:space="preserve">, </w:t>
@@ -14973,19 +16489,19 @@
             <w:rPr>
               <w:i/>
             </w:rPr>
-            <w:t>28</w:t>
-          </w:r>
-          <w:r>
-            <w:t>(1), 75. https://doi.org/10.2307/25148625</w:t>
+            <w:t>5</w:t>
+          </w:r>
+          <w:r>
+            <w:t>(4), 1–19. https://doi.org/10.1145/2827872</w:t>
           </w:r>
         </w:p>
         <w:p>
           <w:pPr>
             <w:pStyle w:val="CitaviBibliographyEntry"/>
           </w:pPr>
-          <w:bookmarkStart w:id="44" w:name="_CTVL0017cad381a320f42cba9baf9c17761c6c5"/>
-          <w:r>
-            <w:t>Hevner, A. (2007). A Three Cycle View of Design Science Research.</w:t>
+          <w:bookmarkStart w:id="44" w:name="_CTVL0010daafa33d72a4042bead89db40d7ec70"/>
+          <w:r>
+            <w:t>Hevner, March, Park, &amp; Ram (2004). Design Science in Information Systems Research.</w:t>
           </w:r>
           <w:bookmarkEnd w:id="44"/>
           <w:r>
@@ -14995,7 +16511,7 @@
             <w:rPr>
               <w:i/>
             </w:rPr>
-            <w:t>Scandinavian Journal of Information Systems</w:t>
+            <w:t>MIS Quarterly</w:t>
           </w:r>
           <w:r>
             <w:t xml:space="preserve">, </w:t>
@@ -15004,19 +16520,19 @@
             <w:rPr>
               <w:i/>
             </w:rPr>
-            <w:t>19</w:t>
-          </w:r>
-          <w:r>
-            <w:t>.</w:t>
+            <w:t>28</w:t>
+          </w:r>
+          <w:r>
+            <w:t>(1), 75. https://doi.org/10.2307/25148625</w:t>
           </w:r>
         </w:p>
         <w:p>
           <w:pPr>
             <w:pStyle w:val="CitaviBibliographyEntry"/>
           </w:pPr>
-          <w:bookmarkStart w:id="45" w:name="_CTVL00110b37f8f93e242b18b6a9f2679d528d6"/>
-          <w:r>
-            <w:t>Hevner, A., &amp; Chatterjee, S. (Eds.) (2010).</w:t>
+          <w:bookmarkStart w:id="45" w:name="_CTVL0017cad381a320f42cba9baf9c17761c6c5"/>
+          <w:r>
+            <w:t>Hevner, A. (2007). A Three Cycle View of Design Science Research.</w:t>
           </w:r>
           <w:bookmarkEnd w:id="45"/>
           <w:r>
@@ -15026,28 +16542,28 @@
             <w:rPr>
               <w:i/>
             </w:rPr>
-            <w:t>Integrated Series in Information Systems</w:t>
-          </w:r>
-          <w:r>
-            <w:t xml:space="preserve">. </w:t>
+            <w:t>Scandinavian Journal of Information Systems</w:t>
+          </w:r>
+          <w:r>
+            <w:t xml:space="preserve">, </w:t>
           </w:r>
           <w:r>
             <w:rPr>
               <w:i/>
             </w:rPr>
-            <w:t>Design Research in Information Systems</w:t>
-          </w:r>
-          <w:r>
-            <w:t>. Boston, MA: Springer US. https://doi.org/10.1007/978-1-4419-5653-8</w:t>
+            <w:t>19</w:t>
+          </w:r>
+          <w:r>
+            <w:t>.</w:t>
           </w:r>
         </w:p>
         <w:p>
           <w:pPr>
             <w:pStyle w:val="CitaviBibliographyEntry"/>
           </w:pPr>
-          <w:bookmarkStart w:id="46" w:name="_CTVL0015edca3f99dda4512955009b73aef6eca"/>
-          <w:r>
-            <w:t>Jannach, D., &amp; Zanker, M. (2022). Value and Impact of Recommender Systems. In F. Ricci, L. Rokach, &amp; B. Shapira (Eds.),</w:t>
+          <w:bookmarkStart w:id="46" w:name="_CTVL00110b37f8f93e242b18b6a9f2679d528d6"/>
+          <w:r>
+            <w:t>Hevner, A., &amp; Chatterjee, S. (Eds.) (2010).</w:t>
           </w:r>
           <w:bookmarkEnd w:id="46"/>
           <w:r>
@@ -15057,19 +16573,28 @@
             <w:rPr>
               <w:i/>
             </w:rPr>
-            <w:t xml:space="preserve">Recommender Systems Handbook </w:t>
-          </w:r>
-          <w:r>
-            <w:t>(pp. 519–546). New York, NY: Springer US. https://doi.org/10.1007/978-1-0716-2197-4_14</w:t>
+            <w:t>Integrated Series in Information Systems</w:t>
+          </w:r>
+          <w:r>
+            <w:t xml:space="preserve">. </w:t>
+          </w:r>
+          <w:r>
+            <w:rPr>
+              <w:i/>
+            </w:rPr>
+            <w:t>Design Research in Information Systems</w:t>
+          </w:r>
+          <w:r>
+            <w:t>. Boston, MA: Springer US. https://doi.org/10.1007/978-1-4419-5653-8</w:t>
           </w:r>
         </w:p>
         <w:p>
           <w:pPr>
             <w:pStyle w:val="CitaviBibliographyEntry"/>
           </w:pPr>
-          <w:bookmarkStart w:id="47" w:name="_CTVL0010b83f2565e124d86b611987ebec659a4"/>
-          <w:r>
-            <w:t>Jordan, M. I., &amp; Mitchell, T. M. (2015). Machine learning: Trends, perspectives, and prospects.</w:t>
+          <w:bookmarkStart w:id="47" w:name="_CTVL0015edca3f99dda4512955009b73aef6eca"/>
+          <w:r>
+            <w:t>Jannach, D., &amp; Zanker, M. (2022). Value and Impact of Recommender Systems. In F. Ricci, L. Rokach, &amp; B. Shapira (Eds.),</w:t>
           </w:r>
           <w:bookmarkEnd w:id="47"/>
           <w:r>
@@ -15079,28 +16604,19 @@
             <w:rPr>
               <w:i/>
             </w:rPr>
-            <w:t>Science (New York, N.Y.)</w:t>
-          </w:r>
-          <w:r>
-            <w:t xml:space="preserve">, </w:t>
-          </w:r>
-          <w:r>
-            <w:rPr>
-              <w:i/>
-            </w:rPr>
-            <w:t>349</w:t>
-          </w:r>
-          <w:r>
-            <w:t>(6245), 255–260. https://doi.org/10.1126/science.aaa8415</w:t>
+            <w:t xml:space="preserve">Recommender Systems Handbook </w:t>
+          </w:r>
+          <w:r>
+            <w:t>(pp. 519–546). New York, NY: Springer US. https://doi.org/10.1007/978-1-0716-2197-4_14</w:t>
           </w:r>
         </w:p>
         <w:p>
           <w:pPr>
             <w:pStyle w:val="CitaviBibliographyEntry"/>
           </w:pPr>
-          <w:bookmarkStart w:id="48" w:name="_CTVL00148ad357a9ebf4a0ca672c995fb3f24c0"/>
-          <w:r>
-            <w:t>Khusro, S., Ali, Z., &amp; Ullah, I. (2016). Recommender Systems: Issues, Challenges, and Research Opportunities. In K. J. Kim &amp; N. Joukov (Eds.),</w:t>
+          <w:bookmarkStart w:id="48" w:name="_CTVL0010b83f2565e124d86b611987ebec659a4"/>
+          <w:r>
+            <w:t>Jordan, M. I., &amp; Mitchell, T. M. (2015). Machine learning: Trends, perspectives, and prospects.</w:t>
           </w:r>
           <w:bookmarkEnd w:id="48"/>
           <w:r>
@@ -15110,19 +16626,28 @@
             <w:rPr>
               <w:i/>
             </w:rPr>
-            <w:t xml:space="preserve">Lecture Notes in Electrical Engineering. Information Science and Applications (ICISA) 2016 </w:t>
-          </w:r>
-          <w:r>
-            <w:t>(Vol. 376, pp. 1179–1189). Singapore: Springer Singapore. https://doi.org/10.1007/978-981-10-0557-2_112</w:t>
+            <w:t>Science (New York, N.Y.)</w:t>
+          </w:r>
+          <w:r>
+            <w:t xml:space="preserve">, </w:t>
+          </w:r>
+          <w:r>
+            <w:rPr>
+              <w:i/>
+            </w:rPr>
+            <w:t>349</w:t>
+          </w:r>
+          <w:r>
+            <w:t>(6245), 255–260. https://doi.org/10.1126/science.aaa8415</w:t>
           </w:r>
         </w:p>
         <w:p>
           <w:pPr>
             <w:pStyle w:val="CitaviBibliographyEntry"/>
           </w:pPr>
-          <w:bookmarkStart w:id="49" w:name="_CTVL001fbc0401ba2d940d2a5b055a605ddb8ca"/>
-          <w:r>
-            <w:t>Lu, J., Liu, A., Dong, F., Gu, F., Gama, J., &amp; Zhang, G. (2018). Learning under Concept Drift: A Review.</w:t>
+          <w:bookmarkStart w:id="49" w:name="_CTVL00148ad357a9ebf4a0ca672c995fb3f24c0"/>
+          <w:r>
+            <w:t>Khusro, S., Ali, Z., &amp; Ullah, I. (2016). Recommender Systems: Issues, Challenges, and Research Opportunities. In K. J. Kim &amp; N. Joukov (Eds.),</w:t>
           </w:r>
           <w:bookmarkEnd w:id="49"/>
           <w:r>
@@ -15132,55 +16657,19 @@
             <w:rPr>
               <w:i/>
             </w:rPr>
-            <w:t>IEEE Transactions on Knowledge and Data Engineering</w:t>
-          </w:r>
-          <w:r>
-            <w:t>, 1. https://doi.org/10.1109/TKDE.2018.2876857</w:t>
+            <w:t xml:space="preserve">Lecture Notes in Electrical Engineering. Information Science and Applications (ICISA) 2016 </w:t>
+          </w:r>
+          <w:r>
+            <w:t>(Vol. 376, pp. 1179–1189). Singapore: Springer Singapore. https://doi.org/10.1007/978-981-10-0557-2_112</w:t>
           </w:r>
         </w:p>
         <w:p>
           <w:pPr>
             <w:pStyle w:val="CitaviBibliographyEntry"/>
           </w:pPr>
-          <w:bookmarkStart w:id="50" w:name="_CTVL0019bb281b4bebb4679a36c97d54fb93157"/>
-          <w:r>
-            <w:t>Lü, L., Medo, M., Yeung, C. H., Zhang, Y.</w:t>
-          </w:r>
-          <w:r>
-            <w:rPr>
-              <w:rFonts w:ascii="Cambria Math" w:hAnsi="Cambria Math" w:cs="Cambria Math"/>
-            </w:rPr>
-            <w:t>‑</w:t>
-          </w:r>
-          <w:r>
-            <w:t>C., Zhang,</w:t>
-          </w:r>
-          <w:r>
-            <w:rPr>
-              <w:rFonts w:cs="Arial"/>
-            </w:rPr>
-            <w:t> </w:t>
-          </w:r>
-          <w:r>
-            <w:t>Z.</w:t>
-          </w:r>
-          <w:r>
-            <w:rPr>
-              <w:rFonts w:ascii="Cambria Math" w:hAnsi="Cambria Math" w:cs="Cambria Math"/>
-            </w:rPr>
-            <w:t>‑</w:t>
-          </w:r>
-          <w:r>
-            <w:t>K., &amp; Zhou,</w:t>
-          </w:r>
-          <w:r>
-            <w:rPr>
-              <w:rFonts w:cs="Arial"/>
-            </w:rPr>
-            <w:t> </w:t>
-          </w:r>
-          <w:r>
-            <w:t>T. (2012). Recommender systems.</w:t>
+          <w:bookmarkStart w:id="50" w:name="_CTVL001e09816deb52c493f9f6555c38fa8d5d7"/>
+          <w:r>
+            <w:t>Koren, Y. (2009). The bellkor solution to the netflix grand prize.</w:t>
           </w:r>
           <w:bookmarkEnd w:id="50"/>
           <w:r>
@@ -15190,7 +16679,7 @@
             <w:rPr>
               <w:i/>
             </w:rPr>
-            <w:t>Physics Reports</w:t>
+            <w:t>Netflix Prize Documentation</w:t>
           </w:r>
           <w:r>
             <w:t xml:space="preserve">, </w:t>
@@ -15199,19 +16688,19 @@
             <w:rPr>
               <w:i/>
             </w:rPr>
-            <w:t>519</w:t>
-          </w:r>
-          <w:r>
-            <w:t>(1), 1–49. https://doi.org/10.1016/j.physrep.2012.02.006</w:t>
+            <w:t>81</w:t>
+          </w:r>
+          <w:r>
+            <w:t>(2009), 1–10.</w:t>
           </w:r>
         </w:p>
         <w:p>
           <w:pPr>
             <w:pStyle w:val="CitaviBibliographyEntry"/>
           </w:pPr>
-          <w:bookmarkStart w:id="51" w:name="_CTVL001923257e88f2f4d49a43054f27157a790"/>
-          <w:r>
-            <w:t>Makinen, S., Skogstrom, H., Laaksonen, E., &amp; Mikkonen, T. (2021). Who Needs MLOps: What Data Scientists Seek to Accomplish and How Can MLOps Help? In</w:t>
+          <w:bookmarkStart w:id="51" w:name="_CTVL0013acab353f995448f9001a34f1b7997fa"/>
+          <w:r>
+            <w:t>Koren, Y., Bell, R., &amp; Volinsky, C. (2009). Matrix factorization techniques for recommender systems.</w:t>
           </w:r>
           <w:bookmarkEnd w:id="51"/>
           <w:r>
@@ -15221,19 +16710,28 @@
             <w:rPr>
               <w:i/>
             </w:rPr>
-            <w:t xml:space="preserve">2021 IEEE/ACM 1st Workshop on AI Engineering - Software Engineering for AI (WAIN) </w:t>
-          </w:r>
-          <w:r>
-            <w:t>(pp. 109–112). IEEE. https://doi.org/10.1109/WAIN52551.2021.00024</w:t>
+            <w:t>Computer</w:t>
+          </w:r>
+          <w:r>
+            <w:t xml:space="preserve">, </w:t>
+          </w:r>
+          <w:r>
+            <w:rPr>
+              <w:i/>
+            </w:rPr>
+            <w:t>42</w:t>
+          </w:r>
+          <w:r>
+            <w:t>(8), 30–37.</w:t>
           </w:r>
         </w:p>
         <w:p>
           <w:pPr>
             <w:pStyle w:val="CitaviBibliographyEntry"/>
           </w:pPr>
-          <w:bookmarkStart w:id="52" w:name="_CTVL00109a964abb6b84f43a966831903f60a22"/>
-          <w:r>
-            <w:t>Miranda, L. J. (2021). Towards data-centric machine learning: a short review.</w:t>
+          <w:bookmarkStart w:id="52" w:name="_CTVL001907f684504304dfda8468f963615ced1"/>
+          <w:r>
+            <w:t>Loehlin, J. C., &amp; Beaujean, A. A. (2017).</w:t>
           </w:r>
           <w:bookmarkEnd w:id="52"/>
           <w:r>
@@ -15243,100 +16741,19 @@
             <w:rPr>
               <w:i/>
             </w:rPr>
-            <w:t>Ljvmiranda921. Github. Io</w:t>
-          </w:r>
-          <w:r>
-            <w:t>.</w:t>
+            <w:t>Latent variable models: An introduction to factor, path, and structural equation analysis</w:t>
+          </w:r>
+          <w:r>
+            <w:t xml:space="preserve"> (5. ed.). New York: Routledge. </w:t>
           </w:r>
         </w:p>
         <w:p>
           <w:pPr>
             <w:pStyle w:val="CitaviBibliographyEntry"/>
           </w:pPr>
-          <w:bookmarkStart w:id="53" w:name="_CTVL001b5893b8b721c481a92fc8168361bba92"/>
-          <w:r>
-            <w:t>Naumov, M., Mudigere, D., Shi, H.</w:t>
-          </w:r>
-          <w:r>
-            <w:rPr>
-              <w:rFonts w:ascii="Cambria Math" w:hAnsi="Cambria Math" w:cs="Cambria Math"/>
-            </w:rPr>
-            <w:t>‑</w:t>
-          </w:r>
-          <w:r>
-            <w:t>J.</w:t>
-          </w:r>
-          <w:r>
-            <w:rPr>
-              <w:rFonts w:cs="Arial"/>
-            </w:rPr>
-            <w:t> </w:t>
-          </w:r>
-          <w:r>
-            <w:t>M., Huang,</w:t>
-          </w:r>
-          <w:r>
-            <w:rPr>
-              <w:rFonts w:cs="Arial"/>
-            </w:rPr>
-            <w:t> </w:t>
-          </w:r>
-          <w:r>
-            <w:t>J., Sundaraman,</w:t>
-          </w:r>
-          <w:r>
-            <w:rPr>
-              <w:rFonts w:cs="Arial"/>
-            </w:rPr>
-            <w:t> </w:t>
-          </w:r>
-          <w:r>
-            <w:t>N., Park,</w:t>
-          </w:r>
-          <w:r>
-            <w:rPr>
-              <w:rFonts w:cs="Arial"/>
-            </w:rPr>
-            <w:t> </w:t>
-          </w:r>
-          <w:r>
-            <w:t>J.,</w:t>
-          </w:r>
-          <w:r>
-            <w:rPr>
-              <w:rFonts w:cs="Arial"/>
-            </w:rPr>
-            <w:t> </w:t>
-          </w:r>
-          <w:r>
-            <w:t>.</w:t>
-          </w:r>
-          <w:r>
-            <w:rPr>
-              <w:rFonts w:cs="Arial"/>
-            </w:rPr>
-            <w:t> </w:t>
-          </w:r>
-          <w:r>
-            <w:t>.</w:t>
-          </w:r>
-          <w:r>
-            <w:rPr>
-              <w:rFonts w:cs="Arial"/>
-            </w:rPr>
-            <w:t> </w:t>
-          </w:r>
-          <w:r>
-            <w:t>. Smelyanskiy,</w:t>
-          </w:r>
-          <w:r>
-            <w:rPr>
-              <w:rFonts w:cs="Arial"/>
-            </w:rPr>
-            <w:t> </w:t>
-          </w:r>
-          <w:r>
-            <w:t>M. (2019, May 31).</w:t>
+          <w:bookmarkStart w:id="53" w:name="_CTVL001fbc0401ba2d940d2a5b055a605ddb8ca"/>
+          <w:r>
+            <w:t>Lu, J., Liu, A., Dong, F., Gu, F., Gama, J., &amp; Zhang, G. (2018). Learning under Concept Drift: A Review.</w:t>
           </w:r>
           <w:bookmarkEnd w:id="53"/>
           <w:r>
@@ -15346,26 +16763,46 @@
             <w:rPr>
               <w:i/>
             </w:rPr>
-            <w:t>Deep Learning Recommendation Model for Per</w:t>
-          </w:r>
-          <w:r>
-            <w:rPr>
-              <w:i/>
-            </w:rPr>
-            <w:lastRenderedPageBreak/>
-            <w:t>sonalization and Recommendation Systems</w:t>
-          </w:r>
-          <w:r>
-            <w:t xml:space="preserve">. Retrieved from http://arxiv.org/pdf/1906.00091v1 </w:t>
+            <w:t>IEEE Transactions on Knowledge and Data Engineering</w:t>
+          </w:r>
+          <w:r>
+            <w:t>, 1. https://doi.org/10.1109/TKDE.2018.2876857</w:t>
           </w:r>
         </w:p>
         <w:p>
           <w:pPr>
             <w:pStyle w:val="CitaviBibliographyEntry"/>
           </w:pPr>
-          <w:bookmarkStart w:id="54" w:name="_CTVL001d7b32e07c55f47bf90cea967c13decb7"/>
-          <w:r>
-            <w:t>Refinitiv (2020).</w:t>
+          <w:bookmarkStart w:id="54" w:name="_CTVL0019bb281b4bebb4679a36c97d54fb93157"/>
+          <w:r>
+            <w:t>Lü, L., Medo, M., Yeung, C. H., Zhang, Y.</w:t>
+          </w:r>
+          <w:r>
+            <w:rPr>
+              <w:rFonts w:ascii="Cambria Math" w:hAnsi="Cambria Math" w:cs="Cambria Math"/>
+            </w:rPr>
+            <w:t>‑</w:t>
+          </w:r>
+          <w:r>
+            <w:t>C., Zhang,</w:t>
+          </w:r>
+          <w:r>
+            <w:rPr>
+              <w:rFonts w:cs="Arial"/>
+            </w:rPr>
+            <w:t> </w:t>
+          </w:r>
+          <w:r>
+            <w:t>Z.</w:t>
+          </w:r>
+          <w:r>
+            <w:rPr>
+              <w:rFonts w:ascii="Cambria Math" w:hAnsi="Cambria Math" w:cs="Cambria Math"/>
+            </w:rPr>
+            <w:t>‑</w:t>
+          </w:r>
+          <w:r>
+            <w:t>K., &amp; Zhou, T. (2012). Recommender systems.</w:t>
           </w:r>
           <w:bookmarkEnd w:id="54"/>
           <w:r>
@@ -15375,19 +16812,28 @@
             <w:rPr>
               <w:i/>
             </w:rPr>
-            <w:t>THE RISE OF THE DATA SCIENTIST:: Machine learning models for the future</w:t>
-          </w:r>
-          <w:r>
-            <w:t xml:space="preserve">. Retrieved from https://www.refinitiv.com/en/resources/special-report/refinitiv-2020-artificial-intelligence-machine-learning-global-study </w:t>
+            <w:t>Physics Reports</w:t>
+          </w:r>
+          <w:r>
+            <w:t xml:space="preserve">, </w:t>
+          </w:r>
+          <w:r>
+            <w:rPr>
+              <w:i/>
+            </w:rPr>
+            <w:t>519</w:t>
+          </w:r>
+          <w:r>
+            <w:t>(1), 1–49. https://doi.org/10.1016/j.physrep.2012.02.006</w:t>
           </w:r>
         </w:p>
         <w:p>
           <w:pPr>
             <w:pStyle w:val="CitaviBibliographyEntry"/>
           </w:pPr>
-          <w:bookmarkStart w:id="55" w:name="_CTVL001f5088e61a86547eebc9ca98fef3c4212"/>
-          <w:r>
-            <w:t>Renggli, C., Rimanic, L., Gürel, N. M., Karlaš, B., Wu, W., &amp; Zhang, C. (2021, February 15).</w:t>
+          <w:bookmarkStart w:id="55" w:name="_CTVL001923257e88f2f4d49a43054f27157a790"/>
+          <w:r>
+            <w:t>Makinen, S., Skogstrom, H., Laaksonen, E., &amp; Mikkonen, T. (2021). Who Needs MLOps: What Data Scientists Seek to Accomplish and How Can MLOps Help? In</w:t>
           </w:r>
           <w:bookmarkEnd w:id="55"/>
           <w:r>
@@ -15397,19 +16843,19 @@
             <w:rPr>
               <w:i/>
             </w:rPr>
-            <w:t>A Data Quality-Driven View of MLOps</w:t>
-          </w:r>
-          <w:r>
-            <w:t xml:space="preserve">. Retrieved from http://arxiv.org/pdf/2102.07750v1 </w:t>
+            <w:t xml:space="preserve">2021 IEEE/ACM 1st Workshop on AI Engineering - Software Engineering for AI (WAIN) </w:t>
+          </w:r>
+          <w:r>
+            <w:t>(pp. 109–112). IEEE. https://doi.org/10.1109/WAIN52551.2021.00024</w:t>
           </w:r>
         </w:p>
         <w:p>
           <w:pPr>
             <w:pStyle w:val="CitaviBibliographyEntry"/>
           </w:pPr>
-          <w:bookmarkStart w:id="56" w:name="_CTVL001afe4070d69ce4362aa65c65d75cc5021"/>
-          <w:r>
-            <w:t>Rimol, M. (2021, November 22).</w:t>
+          <w:bookmarkStart w:id="56" w:name="_CTVL00109a964abb6b84f43a966831903f60a22"/>
+          <w:r>
+            <w:t>Miranda, L. J. (2021). Towards data-centric machine learning: a short review.</w:t>
           </w:r>
           <w:bookmarkEnd w:id="56"/>
           <w:r>
@@ -15419,19 +16865,100 @@
             <w:rPr>
               <w:i/>
             </w:rPr>
-            <w:t>Gartner Forecasts Worldwide Artificial Intelligence Software Market to Reach $62 Billion in 2022</w:t>
-          </w:r>
-          <w:r>
-            <w:t xml:space="preserve">. Retrieved from Gartner website: https://www.gartner.com/en/newsroom/press-releases/2021-11-22-gartner-forecasts-worldwide-artificial-intelligence-software-market-to-reach-62-billion-in-2022 </w:t>
+            <w:t>Ljvmiranda921. Github. Io</w:t>
+          </w:r>
+          <w:r>
+            <w:t>.</w:t>
           </w:r>
         </w:p>
         <w:p>
           <w:pPr>
             <w:pStyle w:val="CitaviBibliographyEntry"/>
           </w:pPr>
-          <w:bookmarkStart w:id="57" w:name="_CTVL001f3c9377022c340969aa07cf5a944794c"/>
-          <w:r>
-            <w:t>Singh, P. K., Choudhury, P., Dey, A. K., &amp; Pramanik, P. K. D. (2021). Recommender systems: an overview, research trends, and future directions.</w:t>
+          <w:bookmarkStart w:id="57" w:name="_CTVL001b5893b8b721c481a92fc8168361bba92"/>
+          <w:r>
+            <w:t>Naumov, M., Mudigere, D., Shi, H.</w:t>
+          </w:r>
+          <w:r>
+            <w:rPr>
+              <w:rFonts w:ascii="Cambria Math" w:hAnsi="Cambria Math" w:cs="Cambria Math"/>
+            </w:rPr>
+            <w:t>‑</w:t>
+          </w:r>
+          <w:r>
+            <w:t>J.</w:t>
+          </w:r>
+          <w:r>
+            <w:rPr>
+              <w:rFonts w:cs="Arial"/>
+            </w:rPr>
+            <w:t> </w:t>
+          </w:r>
+          <w:r>
+            <w:t>M., Huang,</w:t>
+          </w:r>
+          <w:r>
+            <w:rPr>
+              <w:rFonts w:cs="Arial"/>
+            </w:rPr>
+            <w:t> </w:t>
+          </w:r>
+          <w:r>
+            <w:t>J., Sundaraman,</w:t>
+          </w:r>
+          <w:r>
+            <w:rPr>
+              <w:rFonts w:cs="Arial"/>
+            </w:rPr>
+            <w:t> </w:t>
+          </w:r>
+          <w:r>
+            <w:t>N., Park,</w:t>
+          </w:r>
+          <w:r>
+            <w:rPr>
+              <w:rFonts w:cs="Arial"/>
+            </w:rPr>
+            <w:t> </w:t>
+          </w:r>
+          <w:r>
+            <w:t>J.,</w:t>
+          </w:r>
+          <w:r>
+            <w:rPr>
+              <w:rFonts w:cs="Arial"/>
+            </w:rPr>
+            <w:t> </w:t>
+          </w:r>
+          <w:r>
+            <w:t>.</w:t>
+          </w:r>
+          <w:r>
+            <w:rPr>
+              <w:rFonts w:cs="Arial"/>
+            </w:rPr>
+            <w:t> </w:t>
+          </w:r>
+          <w:r>
+            <w:t>.</w:t>
+          </w:r>
+          <w:r>
+            <w:rPr>
+              <w:rFonts w:cs="Arial"/>
+            </w:rPr>
+            <w:t> </w:t>
+          </w:r>
+          <w:r>
+            <w:t>. Smelyanskiy,</w:t>
+          </w:r>
+          <w:r>
+            <w:rPr>
+              <w:rFonts w:cs="Arial"/>
+            </w:rPr>
+            <w:t> </w:t>
+          </w:r>
+          <w:r>
+            <w:t>M. (2019, May 31).</w:t>
           </w:r>
           <w:bookmarkEnd w:id="57"/>
           <w:r>
@@ -15441,28 +16968,19 @@
             <w:rPr>
               <w:i/>
             </w:rPr>
-            <w:t>International Journal of Business and Systems Research</w:t>
-          </w:r>
-          <w:r>
-            <w:t xml:space="preserve">, </w:t>
-          </w:r>
-          <w:r>
-            <w:rPr>
-              <w:i/>
-            </w:rPr>
-            <w:t>15</w:t>
-          </w:r>
-          <w:r>
-            <w:t>(1), 14. https://doi.org/10.1504/ijbsr.2021.10033303</w:t>
+            <w:t>Deep Learning Recommendation Model for Personalization and Recommendation Systems</w:t>
+          </w:r>
+          <w:r>
+            <w:t xml:space="preserve">. Retrieved from http://arxiv.org/pdf/1906.00091v1 </w:t>
           </w:r>
         </w:p>
         <w:p>
           <w:pPr>
             <w:pStyle w:val="CitaviBibliographyEntry"/>
           </w:pPr>
-          <w:bookmarkStart w:id="58" w:name="_CTVL001d901da9015e84747bfcb5647573b2436"/>
-          <w:r>
-            <w:t>Su, X., &amp; Khoshgoftaar, T. M. (2009). A Survey of Collaborative Filtering Techniques.</w:t>
+          <w:bookmarkStart w:id="58" w:name="_CTVL001d7b32e07c55f47bf90cea967c13decb7"/>
+          <w:r>
+            <w:t>Refinitiv (2020).</w:t>
           </w:r>
           <w:bookmarkEnd w:id="58"/>
           <w:r>
@@ -15472,30 +16990,127 @@
             <w:rPr>
               <w:i/>
             </w:rPr>
-            <w:t>Advances in Artificial Intelligence</w:t>
-          </w:r>
-          <w:r>
-            <w:t xml:space="preserve">, </w:t>
-          </w:r>
-          <w:r>
-            <w:rPr>
-              <w:i/>
-            </w:rPr>
-            <w:t>2009</w:t>
-          </w:r>
-          <w:r>
-            <w:t>, 1–19. https://doi.org/10.1155/2009/421425</w:t>
+            <w:t>THE RISE OF THE DATA SCIENTIST:: Machine learning models for the future</w:t>
+          </w:r>
+          <w:r>
+            <w:t xml:space="preserve">. Retrieved from https://www.refinitiv.com/en/resources/special-report/refinitiv-2020-artificial-intelligence-machine-learning-global-study </w:t>
           </w:r>
         </w:p>
         <w:p>
           <w:pPr>
             <w:pStyle w:val="CitaviBibliographyEntry"/>
           </w:pPr>
-          <w:bookmarkStart w:id="59" w:name="_CTVL001ac17342124684964b43fc4b0238de8e6"/>
+          <w:bookmarkStart w:id="59" w:name="_CTVL001f5088e61a86547eebc9ca98fef3c4212"/>
+          <w:r>
+            <w:t>Renggli, C., Rimanic, L., Gürel, N. M., Karlaš, B., Wu, W., &amp; Zhang, C. (2021, February 15).</w:t>
+          </w:r>
+          <w:bookmarkEnd w:id="59"/>
+          <w:r>
+            <w:t xml:space="preserve"> </w:t>
+          </w:r>
+          <w:r>
+            <w:rPr>
+              <w:i/>
+            </w:rPr>
+            <w:t>A Data Quality-Driven View of MLOps</w:t>
+          </w:r>
+          <w:r>
+            <w:t xml:space="preserve">. Retrieved from http://arxiv.org/pdf/2102.07750v1 </w:t>
+          </w:r>
+        </w:p>
+        <w:p>
+          <w:pPr>
+            <w:pStyle w:val="CitaviBibliographyEntry"/>
+          </w:pPr>
+          <w:bookmarkStart w:id="60" w:name="_CTVL001afe4070d69ce4362aa65c65d75cc5021"/>
+          <w:r>
+            <w:t>Rimol, M. (2021, November 22).</w:t>
+          </w:r>
+          <w:bookmarkEnd w:id="60"/>
+          <w:r>
+            <w:t xml:space="preserve"> </w:t>
+          </w:r>
+          <w:r>
+            <w:rPr>
+              <w:i/>
+            </w:rPr>
+            <w:t>Gartner Forecasts Worldwide Artificial Intelligence Software Market to Reach $62 Billion in 2022</w:t>
+          </w:r>
+          <w:r>
+            <w:t xml:space="preserve">. Retrieved from Gartner website: https://www.gartner.com/en/newsroom/press-releases/2021-11-22-gartner-forecasts-worldwide-artificial-intelligence-software-market-to-reach-62-billion-in-2022 </w:t>
+          </w:r>
+        </w:p>
+        <w:p>
+          <w:pPr>
+            <w:pStyle w:val="CitaviBibliographyEntry"/>
+          </w:pPr>
+          <w:bookmarkStart w:id="61" w:name="_CTVL001f3c9377022c340969aa07cf5a944794c"/>
+          <w:r>
+            <w:t>Singh, P. K., Choudhury, P., Dey, A. K., &amp; Pramanik, P. K. D. (2021). Recommender systems: an overview, research trends, and future directions.</w:t>
+          </w:r>
+          <w:bookmarkEnd w:id="61"/>
+          <w:r>
+            <w:t xml:space="preserve"> </w:t>
+          </w:r>
+          <w:r>
+            <w:rPr>
+              <w:i/>
+            </w:rPr>
+            <w:t>International Journal of Business and Systems Research</w:t>
+          </w:r>
+          <w:r>
+            <w:t xml:space="preserve">, </w:t>
+          </w:r>
+          <w:r>
+            <w:rPr>
+              <w:i/>
+            </w:rPr>
+            <w:t>15</w:t>
+          </w:r>
+          <w:r>
+            <w:t>(1), 14. https://doi.org/10.1504/ijbsr.2021.10033303</w:t>
+          </w:r>
+        </w:p>
+        <w:p>
+          <w:pPr>
+            <w:pStyle w:val="CitaviBibliographyEntry"/>
+          </w:pPr>
+          <w:bookmarkStart w:id="62" w:name="_CTVL001d901da9015e84747bfcb5647573b2436"/>
+          <w:r>
+            <w:t>Su, X., &amp; Khoshgoftaar, T. M. (2009). A Survey of Collaborative Filtering Techniques.</w:t>
+          </w:r>
+          <w:bookmarkEnd w:id="62"/>
+          <w:r>
+            <w:t xml:space="preserve"> </w:t>
+          </w:r>
+          <w:r>
+            <w:rPr>
+              <w:i/>
+            </w:rPr>
+            <w:t>Advances in Artificial Intelligence</w:t>
+          </w:r>
+          <w:r>
+            <w:t xml:space="preserve">, </w:t>
+          </w:r>
+          <w:r>
+            <w:rPr>
+              <w:i/>
+            </w:rPr>
+            <w:t>2009</w:t>
+          </w:r>
+          <w:r>
+            <w:t>, 1–19. https://doi.org/10.1155/2009/421425</w:t>
+          </w:r>
+        </w:p>
+        <w:p>
+          <w:pPr>
+            <w:pStyle w:val="CitaviBibliographyEntry"/>
+          </w:pPr>
+          <w:bookmarkStart w:id="63" w:name="_CTVL001ac17342124684964b43fc4b0238de8e6"/>
           <w:r>
             <w:t>Wei, W. (2022, June 9). Question: examples/best practices for integrating tfrs with tfx #380. Retrieved from https://github.com/tensorflow/recommenders/issues/380#issuecomment-115193473</w:t>
           </w:r>
-          <w:bookmarkEnd w:id="59"/>
+          <w:bookmarkEnd w:id="63"/>
           <w:r>
             <w:t>0</w:t>
           </w:r>
@@ -15684,7 +17299,7 @@
             <w:rPr>
               <w:lang w:val="en-US"/>
             </w:rPr>
-            <w:t>Google LLC, 2022)</w:t>
+            <w:t>Google LLC (2022)</w:t>
           </w:r>
           <w:r>
             <w:rPr>
@@ -15715,14 +17330,27 @@
     <w:r>
       <w:instrText xml:space="preserve"> IF  </w:instrText>
     </w:r>
-    <w:fldSimple w:instr=" STYLEREF &quot;Überschrift 1&quot; \n \* MERGEFORMAT ">
-      <w:r>
-        <w:rPr>
-          <w:noProof/>
-        </w:rPr>
-        <w:instrText>3</w:instrText>
-      </w:r>
-    </w:fldSimple>
+    <w:r>
+      <w:fldChar w:fldCharType="begin"/>
+    </w:r>
+    <w:r>
+      <w:instrText xml:space="preserve"> STYLEREF "Überschrift 1" \n \* MERGEFORMAT </w:instrText>
+    </w:r>
+    <w:r>
+      <w:fldChar w:fldCharType="separate"/>
+    </w:r>
+    <w:r>
+      <w:rPr>
+        <w:noProof/>
+      </w:rPr>
+      <w:instrText>2</w:instrText>
+    </w:r>
+    <w:r>
+      <w:rPr>
+        <w:noProof/>
+      </w:rPr>
+      <w:fldChar w:fldCharType="end"/>
+    </w:r>
     <w:r>
       <w:instrText xml:space="preserve">&lt;&gt;"0" </w:instrText>
     </w:r>
@@ -15732,14 +17360,27 @@
     <w:r>
       <w:instrText xml:space="preserve"> QUOTE </w:instrText>
     </w:r>
-    <w:fldSimple w:instr=" STYLEREF &quot;Überschrift 1&quot; \n \* MERGEFORMAT ">
-      <w:r>
-        <w:rPr>
-          <w:noProof/>
-        </w:rPr>
-        <w:instrText>3</w:instrText>
-      </w:r>
-    </w:fldSimple>
+    <w:r>
+      <w:fldChar w:fldCharType="begin"/>
+    </w:r>
+    <w:r>
+      <w:instrText xml:space="preserve"> STYLEREF "Überschrift 1" \n \* MERGEFORMAT </w:instrText>
+    </w:r>
+    <w:r>
+      <w:fldChar w:fldCharType="separate"/>
+    </w:r>
+    <w:r>
+      <w:rPr>
+        <w:noProof/>
+      </w:rPr>
+      <w:instrText>2</w:instrText>
+    </w:r>
+    <w:r>
+      <w:rPr>
+        <w:noProof/>
+      </w:rPr>
+      <w:fldChar w:fldCharType="end"/>
+    </w:r>
     <w:r>
       <w:instrText xml:space="preserve"> " " \* MERGEFORMAT </w:instrText>
     </w:r>
@@ -15750,7 +17391,7 @@
       <w:rPr>
         <w:noProof/>
       </w:rPr>
-      <w:instrText>3</w:instrText>
+      <w:instrText>2</w:instrText>
     </w:r>
     <w:r>
       <w:instrText xml:space="preserve"> </w:instrText>
@@ -15768,19 +17409,35 @@
       <w:rPr>
         <w:noProof/>
       </w:rPr>
-      <w:t xml:space="preserve">3 </w:t>
+      <w:t xml:space="preserve">2 </w:t>
     </w:r>
     <w:r>
       <w:fldChar w:fldCharType="end"/>
     </w:r>
-    <w:fldSimple w:instr=" STYLEREF &quot;Überschrift 1&quot; \* MERGEFORMAT ">
-      <w:r>
-        <w:rPr>
-          <w:noProof/>
-        </w:rPr>
-        <w:t>Goal &amp; Specification</w:t>
-      </w:r>
-    </w:fldSimple>
+    <w:r>
+      <w:fldChar w:fldCharType="begin"/>
+    </w:r>
+    <w:r>
+      <w:instrText xml:space="preserve"> STYLEREF "Überschrift 1"</w:instrText>
+    </w:r>
+    <w:r>
+      <w:instrText xml:space="preserve"> \* MERGEFORMAT </w:instrText>
+    </w:r>
+    <w:r>
+      <w:fldChar w:fldCharType="separate"/>
+    </w:r>
+    <w:r>
+      <w:rPr>
+        <w:noProof/>
+      </w:rPr>
+      <w:t>Current Environment &amp; State of Research</w:t>
+    </w:r>
+    <w:r>
+      <w:rPr>
+        <w:noProof/>
+      </w:rPr>
+      <w:fldChar w:fldCharType="end"/>
+    </w:r>
     <w:r>
       <w:tab/>
     </w:r>
@@ -22193,6 +23850,35 @@
         </w:p>
       </w:docPartBody>
     </w:docPart>
+    <w:docPart>
+      <w:docPartPr>
+        <w:name w:val="51AFB01ED46A4AA585F51DD6736B8E79"/>
+        <w:category>
+          <w:name w:val="Allgemein"/>
+          <w:gallery w:val="placeholder"/>
+        </w:category>
+        <w:types>
+          <w:type w:val="bbPlcHdr"/>
+        </w:types>
+        <w:behaviors>
+          <w:behavior w:val="content"/>
+        </w:behaviors>
+        <w:guid w:val="{53C19B89-C699-4E1A-A237-9E9A8FCE1DAE}"/>
+      </w:docPartPr>
+      <w:docPartBody>
+        <w:p>
+          <w:pPr>
+            <w:pStyle w:val="51AFB01ED46A4AA585F51DD6736B8E79"/>
+          </w:pPr>
+          <w:r>
+            <w:rPr>
+              <w:rStyle w:val="Platzhaltertext"/>
+            </w:rPr>
+            <w:t>Klicken oder tippen Sie hier, um Text einzugeben.</w:t>
+          </w:r>
+        </w:p>
+      </w:docPartBody>
+    </w:docPart>
   </w:docParts>
 </w:glossaryDocument>
 </file>
@@ -22298,9 +23984,11 @@
     <w:rsid w:val="00617E76"/>
     <w:rsid w:val="006D0DBF"/>
     <w:rsid w:val="006F3D33"/>
+    <w:rsid w:val="0083015B"/>
     <w:rsid w:val="00921995"/>
     <w:rsid w:val="00B04807"/>
     <w:rsid w:val="00CC7020"/>
+    <w:rsid w:val="00E47C53"/>
     <w:rsid w:val="00EE2FEF"/>
   </w:rsids>
   <m:mathPr>
@@ -22755,7 +24443,7 @@
     <w:basedOn w:val="Absatz-Standardschriftart"/>
     <w:uiPriority w:val="99"/>
     <w:semiHidden/>
-    <w:rsid w:val="00921995"/>
+    <w:rsid w:val="0083015B"/>
     <w:rPr>
       <w:color w:val="808080"/>
     </w:rPr>
@@ -22783,6 +24471,14 @@
   <w:style w:type="paragraph" w:customStyle="1" w:styleId="E5ED255449FC4B9E86C49E331B1084E7">
     <w:name w:val="E5ED255449FC4B9E86C49E331B1084E7"/>
     <w:rsid w:val="004E2EF2"/>
+  </w:style>
+  <w:style w:type="paragraph" w:customStyle="1" w:styleId="F2C0EE60331F41AE994151400E7E92D3">
+    <w:name w:val="F2C0EE60331F41AE994151400E7E92D3"/>
+    <w:rsid w:val="0083015B"/>
+  </w:style>
+  <w:style w:type="paragraph" w:customStyle="1" w:styleId="51AFB01ED46A4AA585F51DD6736B8E79">
+    <w:name w:val="51AFB01ED46A4AA585F51DD6736B8E79"/>
+    <w:rsid w:val="0083015B"/>
   </w:style>
 </w:styles>
 </file>

</xml_diff>

<commit_message>
finish matrix factorization chapter in CF
</commit_message>
<xml_diff>
--- a/thesis/Bachelor Thesis.docx
+++ b/thesis/Bachelor Thesis.docx
@@ -698,7 +698,7 @@
           </mc:Choice>
           <mc:Fallback>
             <w:pict>
-              <v:shapetype w14:anchorId="0321EEBE" id="_x0000_t75" coordsize="21600,21600" o:spt="75" o:preferrelative="t" path="m@4@5l@4@11@9@11@9@5xe" filled="f" stroked="f">
+              <v:shapetype w14:anchorId="6E618728" id="_x0000_t75" coordsize="21600,21600" o:spt="75" o:preferrelative="t" path="m@4@5l@4@11@9@11@9@5xe" filled="f" stroked="f">
                 <v:stroke joinstyle="miter"/>
                 <v:formulas>
                   <v:f eqn="if lineDrawn pixelLineWidth 0"/>
@@ -2755,6 +2755,29 @@
         </w:rPr>
         <w:tab/>
         <w:t>Singular Value Decomposition</w:t>
+      </w:r>
+    </w:p>
+    <w:p>
+      <w:pPr>
+        <w:tabs>
+          <w:tab w:val="left" w:pos="1440"/>
+        </w:tabs>
+        <w:rPr>
+          <w:lang w:val="en-US"/>
+        </w:rPr>
+      </w:pPr>
+      <w:r>
+        <w:rPr>
+          <w:lang w:val="en-US"/>
+        </w:rPr>
+        <w:t>FM</w:t>
+      </w:r>
+      <w:r>
+        <w:rPr>
+          <w:lang w:val="en-US"/>
+        </w:rPr>
+        <w:tab/>
+        <w:t>Factorization Model</w:t>
       </w:r>
     </w:p>
     <w:p>
@@ -12238,7 +12261,74 @@
         <w:rPr>
           <w:lang w:val="en-US"/>
         </w:rPr>
-        <w:t xml:space="preserve">other users or items. </w:t>
+        <w:t>other users or items.</w:t>
+      </w:r>
+      <w:r>
+        <w:rPr>
+          <w:lang w:val="en-US"/>
+        </w:rPr>
+        <w:t xml:space="preserve"> Since </w:t>
+      </w:r>
+      <w:r>
+        <w:rPr>
+          <w:lang w:val="en-US"/>
+        </w:rPr>
+        <w:t xml:space="preserve">CF methods (memory-based and model-based) </w:t>
+      </w:r>
+      <w:r>
+        <w:rPr>
+          <w:lang w:val="en-US"/>
+        </w:rPr>
+        <w:t>obtain</w:t>
+      </w:r>
+      <w:r>
+        <w:rPr>
+          <w:lang w:val="en-US"/>
+        </w:rPr>
+        <w:t xml:space="preserve"> their values</w:t>
+      </w:r>
+      <w:r>
+        <w:rPr>
+          <w:lang w:val="en-US"/>
+        </w:rPr>
+        <w:t xml:space="preserve"> through other users and items, it is easier</w:t>
+      </w:r>
+      <w:r>
+        <w:rPr>
+          <w:lang w:val="en-US"/>
+        </w:rPr>
+        <w:t xml:space="preserve"> to achieve serendipitous recommendations, </w:t>
+      </w:r>
+      <w:r>
+        <w:rPr>
+          <w:lang w:val="en-US"/>
+        </w:rPr>
+        <w:t>as similar users might have inter</w:t>
+      </w:r>
+      <w:r>
+        <w:rPr>
+          <w:lang w:val="en-US"/>
+        </w:rPr>
+        <w:t>acted with items the target user isn’t familiar with.</w:t>
+      </w:r>
+      <w:r>
+        <w:rPr>
+          <w:lang w:val="en-US"/>
+        </w:rPr>
+        <w:t xml:space="preserve"> </w:t>
+      </w:r>
+    </w:p>
+    <w:p>
+      <w:pPr>
+        <w:rPr>
+          <w:lang w:val="en-US"/>
+        </w:rPr>
+      </w:pPr>
+      <w:r>
+        <w:rPr>
+          <w:lang w:val="en-US"/>
+        </w:rPr>
+        <w:t xml:space="preserve"> </w:t>
       </w:r>
       <w:r>
         <w:rPr>
@@ -12450,7 +12540,19 @@
         <w:rPr>
           <w:lang w:val="en-US"/>
         </w:rPr>
-        <w:t>gradient descent algorithms</w:t>
+        <w:t xml:space="preserve">gradient descent </w:t>
+      </w:r>
+      <w:r>
+        <w:rPr>
+          <w:lang w:val="en-US"/>
+        </w:rPr>
+        <w:t xml:space="preserve">or alternating least square </w:t>
+      </w:r>
+      <w:r>
+        <w:rPr>
+          <w:lang w:val="en-US"/>
+        </w:rPr>
+        <w:t>algorithms</w:t>
       </w:r>
       <w:r>
         <w:rPr>
@@ -12875,7 +12977,65 @@
         <w:rPr>
           <w:lang w:val="en-US"/>
         </w:rPr>
-        <w:t xml:space="preserve"> LFM </w:t>
+        <w:t xml:space="preserve"> LFM</w:t>
+      </w:r>
+      <w:r>
+        <w:rPr>
+          <w:lang w:val="en-US"/>
+        </w:rPr>
+        <w:t>,</w:t>
+      </w:r>
+      <w:r>
+        <w:rPr>
+          <w:lang w:val="en-US"/>
+        </w:rPr>
+        <w:t xml:space="preserve"> </w:t>
+      </w:r>
+      <w:r>
+        <w:rPr>
+          <w:lang w:val="en-US"/>
+        </w:rPr>
+        <w:t>broadly classified as</w:t>
+      </w:r>
+      <w:r>
+        <w:rPr>
+          <w:lang w:val="en-US"/>
+        </w:rPr>
+        <w:t xml:space="preserve"> </w:t>
+      </w:r>
+      <w:r>
+        <w:rPr>
+          <w:lang w:val="en-US"/>
+        </w:rPr>
+        <w:t xml:space="preserve">a </w:t>
+      </w:r>
+      <w:r>
+        <w:rPr>
+          <w:i/>
+          <w:iCs/>
+          <w:lang w:val="en-US"/>
+        </w:rPr>
+        <w:t xml:space="preserve">factorization </w:t>
+      </w:r>
+      <w:r>
+        <w:rPr>
+          <w:i/>
+          <w:iCs/>
+          <w:lang w:val="en-US"/>
+        </w:rPr>
+        <w:t>machine</w:t>
+      </w:r>
+      <w:r>
+        <w:rPr>
+          <w:lang w:val="en-US"/>
+        </w:rPr>
+        <w:t xml:space="preserve"> (FM),</w:t>
+      </w:r>
+      <w:r>
+        <w:rPr>
+          <w:lang w:val="en-US"/>
+        </w:rPr>
+        <w:t xml:space="preserve"> </w:t>
       </w:r>
       <w:r>
         <w:rPr>
@@ -13133,6 +13293,7 @@
             <w:docPart w:val="DefaultPlaceholder_-1854013440"/>
           </w:placeholder>
         </w:sdtPr>
+        <w:sdtEndPr/>
         <w:sdtContent>
           <w:r>
             <w:rPr>
@@ -13454,6 +13615,7 @@
             <w:docPart w:val="DefaultPlaceholder_-1854013440"/>
           </w:placeholder>
         </w:sdtPr>
+        <w:sdtEndPr/>
         <w:sdtContent>
           <w:r>
             <w:rPr>
@@ -13527,9 +13689,839 @@
         </w:rPr>
         <w:t xml:space="preserve"> </w:t>
       </w:r>
+      <w:r>
+        <w:rPr>
+          <w:lang w:val="en-US"/>
+        </w:rPr>
+        <w:t>In LFM</w:t>
+      </w:r>
+      <w:r>
+        <w:rPr>
+          <w:lang w:val="en-US"/>
+        </w:rPr>
+        <w:t>,</w:t>
+      </w:r>
+      <w:r>
+        <w:rPr>
+          <w:lang w:val="en-US"/>
+        </w:rPr>
+        <w:t xml:space="preserve"> </w:t>
+      </w:r>
+      <w:r>
+        <w:rPr>
+          <w:lang w:val="en-US"/>
+        </w:rPr>
+        <w:t xml:space="preserve">the rating </w:t>
+      </w:r>
+      <w:r>
+        <w:rPr>
+          <w:lang w:val="en-US"/>
+        </w:rPr>
+        <w:t>of an unobserved</w:t>
+      </w:r>
+      <w:r>
+        <w:rPr>
+          <w:lang w:val="en-US"/>
+        </w:rPr>
+        <w:t xml:space="preserve"> user-item interaction is </w:t>
+      </w:r>
+      <w:r>
+        <w:rPr>
+          <w:lang w:val="en-US"/>
+        </w:rPr>
+        <w:t xml:space="preserve">constructed by applying the </w:t>
+      </w:r>
+      <w:r>
+        <w:rPr>
+          <w:lang w:val="en-US"/>
+        </w:rPr>
+        <w:t xml:space="preserve">dot product </w:t>
+      </w:r>
+      <w:r>
+        <w:rPr>
+          <w:lang w:val="en-US"/>
+        </w:rPr>
+        <w:t>of</w:t>
+      </w:r>
+      <w:r>
+        <w:rPr>
+          <w:lang w:val="en-US"/>
+        </w:rPr>
+        <w:t xml:space="preserve"> factor</w:t>
+      </w:r>
+      <w:r>
+        <w:rPr>
+          <w:lang w:val="en-US"/>
+        </w:rPr>
+        <w:t xml:space="preserve"> of</w:t>
+      </w:r>
+      <w:r>
+        <w:rPr>
+          <w:lang w:val="en-US"/>
+        </w:rPr>
+        <w:t xml:space="preserve"> </w:t>
+      </w:r>
+      <w:r>
+        <w:rPr>
+          <w:lang w:val="en-US"/>
+        </w:rPr>
+        <w:t xml:space="preserve">user </w:t>
+      </w:r>
+      <m:oMath>
+        <m:sSub>
+          <m:sSubPr>
+            <m:ctrlPr>
+              <w:rPr>
+                <w:rFonts w:ascii="Cambria Math" w:hAnsi="Cambria Math"/>
+                <w:i/>
+                <w:lang w:val="en-US"/>
+              </w:rPr>
+            </m:ctrlPr>
+          </m:sSubPr>
+          <m:e>
+            <m:r>
+              <w:rPr>
+                <w:rFonts w:ascii="Cambria Math" w:hAnsi="Cambria Math"/>
+                <w:lang w:val="en-US"/>
+              </w:rPr>
+              <m:t>u</m:t>
+            </m:r>
+          </m:e>
+          <m:sub>
+            <m:r>
+              <w:rPr>
+                <w:rFonts w:ascii="Cambria Math" w:hAnsi="Cambria Math"/>
+                <w:lang w:val="en-US"/>
+              </w:rPr>
+              <m:t>i</m:t>
+            </m:r>
+          </m:sub>
+        </m:sSub>
+      </m:oMath>
+      <w:r>
+        <w:rPr>
+          <w:lang w:val="en-US"/>
+        </w:rPr>
+        <w:t xml:space="preserve"> </w:t>
+      </w:r>
+      <w:r>
+        <w:rPr>
+          <w:lang w:val="en-US"/>
+        </w:rPr>
+        <w:t xml:space="preserve">and </w:t>
+      </w:r>
+      <w:r>
+        <w:rPr>
+          <w:lang w:val="en-US"/>
+        </w:rPr>
+        <w:t xml:space="preserve">factor of </w:t>
+      </w:r>
+      <w:r>
+        <w:rPr>
+          <w:lang w:val="en-US"/>
+        </w:rPr>
+        <w:t xml:space="preserve">item </w:t>
+      </w:r>
+      <m:oMath>
+        <m:sSub>
+          <m:sSubPr>
+            <m:ctrlPr>
+              <w:rPr>
+                <w:rFonts w:ascii="Cambria Math" w:hAnsi="Cambria Math"/>
+                <w:i/>
+                <w:lang w:val="en-US"/>
+              </w:rPr>
+            </m:ctrlPr>
+          </m:sSubPr>
+          <m:e>
+            <m:r>
+              <w:rPr>
+                <w:rFonts w:ascii="Cambria Math" w:hAnsi="Cambria Math"/>
+                <w:lang w:val="en-US"/>
+              </w:rPr>
+              <m:t>v</m:t>
+            </m:r>
+          </m:e>
+          <m:sub>
+            <m:r>
+              <w:rPr>
+                <w:rFonts w:ascii="Cambria Math" w:hAnsi="Cambria Math"/>
+                <w:lang w:val="en-US"/>
+              </w:rPr>
+              <m:t>j</m:t>
+            </m:r>
+          </m:sub>
+        </m:sSub>
+      </m:oMath>
+      <w:r>
+        <w:rPr>
+          <w:lang w:val="en-US"/>
+        </w:rPr>
+        <w:t xml:space="preserve"> </w:t>
+      </w:r>
+      <w:sdt>
+        <w:sdtPr>
+          <w:rPr>
+            <w:lang w:val="en-US"/>
+          </w:rPr>
+          <w:alias w:val="To edit, see citavi.com/edit"/>
+          <w:tag w:val="CitaviPlaceholder#d92d2582-d870-45e2-b265-ea017dd6c6ff"/>
+          <w:id w:val="1579710579"/>
+          <w:placeholder>
+            <w:docPart w:val="DefaultPlaceholder_-1854013440"/>
+          </w:placeholder>
+        </w:sdtPr>
+        <w:sdtContent>
+          <w:r>
+            <w:rPr>
+              <w:lang w:val="en-US"/>
+            </w:rPr>
+            <w:fldChar w:fldCharType="begin"/>
+          </w:r>
+          <w:r>
+            <w:rPr>
+              <w:lang w:val="en-US"/>
+            </w:rPr>
+            <w:instrText>ADDIN CitaviPlaceholder{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}</w:instrText>
+          </w:r>
+          <w:r>
+            <w:rPr>
+              <w:lang w:val="en-US"/>
+            </w:rPr>
+            <w:fldChar w:fldCharType="separate"/>
+          </w:r>
+          <w:r>
+            <w:rPr>
+              <w:lang w:val="en-US"/>
+            </w:rPr>
+            <w:t>(Aggarwal, 2016)</w:t>
+          </w:r>
+          <w:r>
+            <w:rPr>
+              <w:lang w:val="en-US"/>
+            </w:rPr>
+            <w:fldChar w:fldCharType="end"/>
+          </w:r>
+        </w:sdtContent>
+      </w:sdt>
+      <w:r>
+        <w:rPr>
+          <w:lang w:val="en-US"/>
+        </w:rPr>
+        <w:t>.</w:t>
+      </w:r>
+      <w:r>
+        <w:rPr>
+          <w:lang w:val="en-US"/>
+        </w:rPr>
+        <w:t xml:space="preserve"> While </w:t>
+      </w:r>
+      <w:r>
+        <w:rPr>
+          <w:lang w:val="en-US"/>
+        </w:rPr>
+        <w:t xml:space="preserve">the </w:t>
+      </w:r>
+      <w:r>
+        <w:rPr>
+          <w:lang w:val="en-US"/>
+        </w:rPr>
+        <w:t>base</w:t>
+      </w:r>
+      <w:r>
+        <w:rPr>
+          <w:lang w:val="en-US"/>
+        </w:rPr>
+        <w:t>line</w:t>
+      </w:r>
+      <w:r>
+        <w:rPr>
+          <w:lang w:val="en-US"/>
+        </w:rPr>
+        <w:t xml:space="preserve"> </w:t>
+      </w:r>
+      <w:r>
+        <w:rPr>
+          <w:lang w:val="en-US"/>
+        </w:rPr>
+        <w:t>LFM</w:t>
+      </w:r>
+      <w:r>
+        <w:rPr>
+          <w:lang w:val="en-US"/>
+        </w:rPr>
+        <w:t>s</w:t>
+      </w:r>
+      <w:r>
+        <w:rPr>
+          <w:lang w:val="en-US"/>
+        </w:rPr>
+        <w:t xml:space="preserve"> only use the sparse matrix</w:t>
+      </w:r>
+      <w:r>
+        <w:rPr>
+          <w:lang w:val="en-US"/>
+        </w:rPr>
+        <w:t xml:space="preserve"> of user-item interactions, </w:t>
+      </w:r>
+      <w:r>
+        <w:rPr>
+          <w:lang w:val="en-US"/>
+        </w:rPr>
+        <w:t xml:space="preserve">more sophisticated </w:t>
+      </w:r>
+      <w:r>
+        <w:rPr>
+          <w:lang w:val="en-US"/>
+        </w:rPr>
+        <w:t>variants</w:t>
+      </w:r>
+      <w:r>
+        <w:rPr>
+          <w:lang w:val="en-US"/>
+        </w:rPr>
+        <w:t>, like SVD++,</w:t>
+      </w:r>
+      <w:r>
+        <w:rPr>
+          <w:lang w:val="en-US"/>
+        </w:rPr>
+        <w:t xml:space="preserve"> can also incorporate</w:t>
+      </w:r>
+      <w:r>
+        <w:rPr>
+          <w:lang w:val="en-US"/>
+        </w:rPr>
+        <w:t xml:space="preserve"> dense features and implicit ratings into it</w:t>
+      </w:r>
+      <w:r>
+        <w:rPr>
+          <w:lang w:val="en-US"/>
+        </w:rPr>
+        <w:t>s model</w:t>
+      </w:r>
+      <w:r>
+        <w:rPr>
+          <w:lang w:val="en-US"/>
+        </w:rPr>
+        <w:t xml:space="preserve">, which </w:t>
+      </w:r>
+      <w:r>
+        <w:rPr>
+          <w:lang w:val="en-US"/>
+        </w:rPr>
+        <w:t>allows it to</w:t>
+      </w:r>
+      <w:r>
+        <w:rPr>
+          <w:lang w:val="en-US"/>
+        </w:rPr>
+        <w:t xml:space="preserve"> factorize more information</w:t>
+      </w:r>
+      <w:r>
+        <w:rPr>
+          <w:lang w:val="en-US"/>
+        </w:rPr>
+        <w:t xml:space="preserve"> and </w:t>
+      </w:r>
+      <w:r>
+        <w:rPr>
+          <w:lang w:val="en-US"/>
+        </w:rPr>
+        <w:t xml:space="preserve">further improve </w:t>
+      </w:r>
+      <w:r>
+        <w:rPr>
+          <w:lang w:val="en-US"/>
+        </w:rPr>
+        <w:t>prediction quality</w:t>
+      </w:r>
+      <w:r>
+        <w:rPr>
+          <w:lang w:val="en-US"/>
+        </w:rPr>
+        <w:t xml:space="preserve"> </w:t>
+      </w:r>
+      <w:sdt>
+        <w:sdtPr>
+          <w:rPr>
+            <w:lang w:val="en-US"/>
+          </w:rPr>
+          <w:alias w:val="To edit, see citavi.com/edit"/>
+          <w:tag w:val="CitaviPlaceholder#5af20020-94d5-40a3-a244-22f6addb264a"/>
+          <w:id w:val="-1871066657"/>
+          <w:placeholder>
+            <w:docPart w:val="DefaultPlaceholder_-1854013440"/>
+          </w:placeholder>
+        </w:sdtPr>
+        <w:sdtContent>
+          <w:r>
+            <w:rPr>
+              <w:lang w:val="en-US"/>
+            </w:rPr>
+            <w:fldChar w:fldCharType="begin"/>
+          </w:r>
+          <w:r>
+            <w:rPr>
+              <w:lang w:val="en-US"/>
+            </w:rPr>
+            <w:instrText>ADDIN CitaviPlaceholder{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}</w:instrText>
+          </w:r>
+          <w:r>
+            <w:rPr>
+              <w:lang w:val="en-US"/>
+            </w:rPr>
+            <w:fldChar w:fldCharType="separate"/>
+          </w:r>
+          <w:r>
+            <w:rPr>
+              <w:lang w:val="en-US"/>
+            </w:rPr>
+            <w:t>(</w:t>
+          </w:r>
+          <w:proofErr w:type="spellStart"/>
+          <w:r>
+            <w:rPr>
+              <w:lang w:val="en-US"/>
+            </w:rPr>
+            <w:t>Koren</w:t>
+          </w:r>
+          <w:proofErr w:type="spellEnd"/>
+          <w:r>
+            <w:rPr>
+              <w:lang w:val="en-US"/>
+            </w:rPr>
+            <w:t xml:space="preserve"> et al., 2009)</w:t>
+          </w:r>
+          <w:r>
+            <w:rPr>
+              <w:lang w:val="en-US"/>
+            </w:rPr>
+            <w:fldChar w:fldCharType="end"/>
+          </w:r>
+        </w:sdtContent>
+      </w:sdt>
+      <w:r>
+        <w:rPr>
+          <w:lang w:val="en-US"/>
+        </w:rPr>
+        <w:t>.</w:t>
+      </w:r>
     </w:p>
     <w:p>
       <w:pPr>
+        <w:rPr>
+          <w:lang w:val="en-US"/>
+        </w:rPr>
+      </w:pPr>
+      <w:r>
+        <w:rPr>
+          <w:lang w:val="en-US"/>
+        </w:rPr>
+        <w:t xml:space="preserve">The main advantage of </w:t>
+      </w:r>
+      <w:r>
+        <w:rPr>
+          <w:lang w:val="en-US"/>
+        </w:rPr>
+        <w:t>MF lies in its ability to algorithmically detect latent vectors</w:t>
+      </w:r>
+      <w:r>
+        <w:rPr>
+          <w:lang w:val="en-US"/>
+        </w:rPr>
+        <w:t xml:space="preserve"> in the dataset</w:t>
+      </w:r>
+      <w:r>
+        <w:rPr>
+          <w:lang w:val="en-US"/>
+        </w:rPr>
+        <w:t xml:space="preserve">. </w:t>
+      </w:r>
+      <w:r>
+        <w:rPr>
+          <w:lang w:val="en-US"/>
+        </w:rPr>
+        <w:t xml:space="preserve">Overarching correlations are </w:t>
+      </w:r>
+      <w:r>
+        <w:rPr>
+          <w:lang w:val="en-US"/>
+        </w:rPr>
+        <w:t xml:space="preserve">extracted in the dataset and used to make predictions. </w:t>
+      </w:r>
+      <w:r>
+        <w:rPr>
+          <w:lang w:val="en-US"/>
+        </w:rPr>
+        <w:t>Unlike</w:t>
+      </w:r>
+      <w:r>
+        <w:rPr>
+          <w:lang w:val="en-US"/>
+        </w:rPr>
+        <w:t xml:space="preserve"> CB methods</w:t>
+      </w:r>
+      <w:r>
+        <w:rPr>
+          <w:lang w:val="en-US"/>
+        </w:rPr>
+        <w:t xml:space="preserve">, </w:t>
+      </w:r>
+      <w:r>
+        <w:rPr>
+          <w:lang w:val="en-US"/>
+        </w:rPr>
+        <w:t>t</w:t>
+      </w:r>
+      <w:r>
+        <w:rPr>
+          <w:lang w:val="en-US"/>
+        </w:rPr>
+        <w:t xml:space="preserve">he models </w:t>
+      </w:r>
+      <w:r>
+        <w:rPr>
+          <w:lang w:val="en-US"/>
+        </w:rPr>
+        <w:t xml:space="preserve">don’t rely on </w:t>
+      </w:r>
+      <w:r>
+        <w:rPr>
+          <w:lang w:val="en-US"/>
+        </w:rPr>
+        <w:t xml:space="preserve">hand engineered features to </w:t>
+      </w:r>
+      <w:r>
+        <w:rPr>
+          <w:lang w:val="en-US"/>
+        </w:rPr>
+        <w:t>make recommendations</w:t>
+      </w:r>
+      <w:r>
+        <w:rPr>
+          <w:lang w:val="en-US"/>
+        </w:rPr>
+        <w:t>, which</w:t>
+      </w:r>
+      <w:r>
+        <w:rPr>
+          <w:lang w:val="en-US"/>
+        </w:rPr>
+        <w:t xml:space="preserve"> evades</w:t>
+      </w:r>
+      <w:r>
+        <w:rPr>
+          <w:lang w:val="en-US"/>
+        </w:rPr>
+        <w:t xml:space="preserve"> </w:t>
+      </w:r>
+      <w:r>
+        <w:rPr>
+          <w:lang w:val="en-US"/>
+        </w:rPr>
+        <w:t xml:space="preserve">the </w:t>
+      </w:r>
+      <w:r>
+        <w:rPr>
+          <w:lang w:val="en-US"/>
+        </w:rPr>
+        <w:t>human-error</w:t>
+      </w:r>
+      <w:r>
+        <w:rPr>
+          <w:lang w:val="en-US"/>
+        </w:rPr>
+        <w:t xml:space="preserve"> component</w:t>
+      </w:r>
+      <w:r>
+        <w:rPr>
+          <w:lang w:val="en-US"/>
+        </w:rPr>
+        <w:t xml:space="preserve"> of</w:t>
+      </w:r>
+      <w:r>
+        <w:rPr>
+          <w:lang w:val="en-US"/>
+        </w:rPr>
+        <w:t xml:space="preserve"> feature engineering</w:t>
+      </w:r>
+      <w:r>
+        <w:rPr>
+          <w:lang w:val="en-US"/>
+        </w:rPr>
+        <w:t xml:space="preserve"> and speeds up the development process</w:t>
+      </w:r>
+      <w:r>
+        <w:rPr>
+          <w:lang w:val="en-US"/>
+        </w:rPr>
+        <w:t>.</w:t>
+      </w:r>
+      <w:r>
+        <w:rPr>
+          <w:lang w:val="en-US"/>
+        </w:rPr>
+        <w:t xml:space="preserve"> </w:t>
+      </w:r>
+      <w:r>
+        <w:rPr>
+          <w:lang w:val="en-US"/>
+        </w:rPr>
+        <w:t xml:space="preserve">Dot products are </w:t>
+      </w:r>
+      <w:r>
+        <w:rPr>
+          <w:lang w:val="en-US"/>
+        </w:rPr>
+        <w:t xml:space="preserve">computationally </w:t>
+      </w:r>
+      <w:r>
+        <w:rPr>
+          <w:lang w:val="en-US"/>
+        </w:rPr>
+        <w:lastRenderedPageBreak/>
+        <w:t xml:space="preserve">light, which makes </w:t>
+      </w:r>
+      <w:r>
+        <w:rPr>
+          <w:lang w:val="en-US"/>
+        </w:rPr>
+        <w:t>LFM models</w:t>
+      </w:r>
+      <w:r>
+        <w:rPr>
+          <w:lang w:val="en-US"/>
+        </w:rPr>
+        <w:t xml:space="preserve"> scalable and applicable on large datasets</w:t>
+      </w:r>
+      <w:r>
+        <w:rPr>
+          <w:lang w:val="en-US"/>
+        </w:rPr>
+        <w:t xml:space="preserve"> </w:t>
+      </w:r>
+      <w:sdt>
+        <w:sdtPr>
+          <w:rPr>
+            <w:lang w:val="en-US"/>
+          </w:rPr>
+          <w:alias w:val="To edit, see citavi.com/edit"/>
+          <w:tag w:val="CitaviPlaceholder#44d6d0b2-2941-4b10-b674-21110e7e67c2"/>
+          <w:id w:val="-1392567560"/>
+          <w:placeholder>
+            <w:docPart w:val="DefaultPlaceholder_-1854013440"/>
+          </w:placeholder>
+        </w:sdtPr>
+        <w:sdtContent>
+          <w:r>
+            <w:rPr>
+              <w:lang w:val="en-US"/>
+            </w:rPr>
+            <w:fldChar w:fldCharType="begin"/>
+          </w:r>
+          <w:r>
+            <w:rPr>
+              <w:lang w:val="en-US"/>
+            </w:rPr>
+            <w:instrText>ADDIN CitaviPlaceholder{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}</w:instrText>
+          </w:r>
+          <w:r>
+            <w:rPr>
+              <w:lang w:val="en-US"/>
+            </w:rPr>
+            <w:fldChar w:fldCharType="separate"/>
+          </w:r>
+          <w:r>
+            <w:rPr>
+              <w:lang w:val="en-US"/>
+            </w:rPr>
+            <w:t xml:space="preserve">(Blondel, </w:t>
+          </w:r>
+          <w:proofErr w:type="spellStart"/>
+          <w:r>
+            <w:rPr>
+              <w:lang w:val="en-US"/>
+            </w:rPr>
+            <w:t>Ishihata</w:t>
+          </w:r>
+          <w:proofErr w:type="spellEnd"/>
+          <w:r>
+            <w:rPr>
+              <w:lang w:val="en-US"/>
+            </w:rPr>
+            <w:t xml:space="preserve">, </w:t>
+          </w:r>
+          <w:proofErr w:type="spellStart"/>
+          <w:r>
+            <w:rPr>
+              <w:lang w:val="en-US"/>
+            </w:rPr>
+            <w:t>Fujino</w:t>
+          </w:r>
+          <w:proofErr w:type="spellEnd"/>
+          <w:r>
+            <w:rPr>
+              <w:lang w:val="en-US"/>
+            </w:rPr>
+            <w:t>, &amp; Ueda, 2016)</w:t>
+          </w:r>
+          <w:r>
+            <w:rPr>
+              <w:lang w:val="en-US"/>
+            </w:rPr>
+            <w:fldChar w:fldCharType="end"/>
+          </w:r>
+        </w:sdtContent>
+      </w:sdt>
+      <w:r>
+        <w:rPr>
+          <w:lang w:val="en-US"/>
+        </w:rPr>
+        <w:t>.</w:t>
+      </w:r>
+      <w:r>
+        <w:rPr>
+          <w:lang w:val="en-US"/>
+        </w:rPr>
+        <w:t xml:space="preserve"> </w:t>
+      </w:r>
+      <w:r>
+        <w:rPr>
+          <w:lang w:val="en-US"/>
+        </w:rPr>
+        <w:t xml:space="preserve">The performance advantage of </w:t>
+      </w:r>
+      <w:r>
+        <w:rPr>
+          <w:lang w:val="en-US"/>
+        </w:rPr>
+        <w:t>FM</w:t>
+      </w:r>
+      <w:r>
+        <w:rPr>
+          <w:lang w:val="en-US"/>
+        </w:rPr>
+        <w:t>s</w:t>
+      </w:r>
+      <w:r>
+        <w:rPr>
+          <w:lang w:val="en-US"/>
+        </w:rPr>
+        <w:t xml:space="preserve"> rapidly diminish</w:t>
+      </w:r>
+      <w:r>
+        <w:rPr>
+          <w:lang w:val="en-US"/>
+        </w:rPr>
+        <w:t xml:space="preserve"> when </w:t>
+      </w:r>
+      <w:r>
+        <w:rPr>
+          <w:lang w:val="en-US"/>
+        </w:rPr>
+        <w:t xml:space="preserve">modeling </w:t>
+      </w:r>
+      <w:r>
+        <w:rPr>
+          <w:lang w:val="en-US"/>
+        </w:rPr>
+        <w:t xml:space="preserve">higher-order feature combinations, which would allow </w:t>
+      </w:r>
+      <w:r>
+        <w:rPr>
+          <w:lang w:val="en-US"/>
+        </w:rPr>
+        <w:t xml:space="preserve">for more complex </w:t>
+      </w:r>
+      <w:r>
+        <w:rPr>
+          <w:lang w:val="en-US"/>
+        </w:rPr>
+        <w:t xml:space="preserve">embeddings in the model </w:t>
+      </w:r>
+      <w:sdt>
+        <w:sdtPr>
+          <w:rPr>
+            <w:lang w:val="en-US"/>
+          </w:rPr>
+          <w:alias w:val="To edit, see citavi.com/edit"/>
+          <w:tag w:val="CitaviPlaceholder#c2d14aa0-91d3-45db-bf28-bba1a88dff68"/>
+          <w:id w:val="-638179499"/>
+          <w:placeholder>
+            <w:docPart w:val="DefaultPlaceholder_-1854013440"/>
+          </w:placeholder>
+        </w:sdtPr>
+        <w:sdtContent>
+          <w:r>
+            <w:rPr>
+              <w:lang w:val="en-US"/>
+            </w:rPr>
+            <w:fldChar w:fldCharType="begin"/>
+          </w:r>
+          <w:r>
+            <w:rPr>
+              <w:lang w:val="en-US"/>
+            </w:rPr>
+            <w:instrText>ADDIN CitaviPlaceholder{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}</w:instrText>
+          </w:r>
+          <w:r>
+            <w:rPr>
+              <w:lang w:val="en-US"/>
+            </w:rPr>
+            <w:fldChar w:fldCharType="separate"/>
+          </w:r>
+          <w:r>
+            <w:rPr>
+              <w:lang w:val="en-US"/>
+            </w:rPr>
+            <w:t xml:space="preserve">(Blondel, </w:t>
+          </w:r>
+          <w:proofErr w:type="spellStart"/>
+          <w:r>
+            <w:rPr>
+              <w:lang w:val="en-US"/>
+            </w:rPr>
+            <w:t>Fujino</w:t>
+          </w:r>
+          <w:proofErr w:type="spellEnd"/>
+          <w:r>
+            <w:rPr>
+              <w:lang w:val="en-US"/>
+            </w:rPr>
+            <w:t xml:space="preserve">, Ueda, &amp; </w:t>
+          </w:r>
+          <w:proofErr w:type="spellStart"/>
+          <w:r>
+            <w:rPr>
+              <w:lang w:val="en-US"/>
+            </w:rPr>
+            <w:t>Ishihata</w:t>
+          </w:r>
+          <w:proofErr w:type="spellEnd"/>
+          <w:r>
+            <w:rPr>
+              <w:lang w:val="en-US"/>
+            </w:rPr>
+            <w:t>, 2016)</w:t>
+          </w:r>
+          <w:r>
+            <w:rPr>
+              <w:lang w:val="en-US"/>
+            </w:rPr>
+            <w:fldChar w:fldCharType="end"/>
+          </w:r>
+        </w:sdtContent>
+      </w:sdt>
+      <w:r>
+        <w:rPr>
+          <w:lang w:val="en-US"/>
+        </w:rPr>
+        <w:t>.</w:t>
+      </w:r>
+    </w:p>
+    <w:p>
+      <w:pPr>
         <w:pStyle w:val="berschrift3"/>
         <w:rPr>
           <w:lang w:val="en-US"/>
@@ -13539,7 +14531,6 @@
         <w:rPr>
           <w:lang w:val="en-US"/>
         </w:rPr>
-        <w:lastRenderedPageBreak/>
         <w:t xml:space="preserve">Deep </w:t>
       </w:r>
       <w:r>
@@ -14767,14 +15758,27 @@
       <w:r>
         <w:t xml:space="preserve">Figure </w:t>
       </w:r>
-      <w:fldSimple w:instr=" SEQ Figure \* ARABIC ">
-        <w:r>
-          <w:rPr>
-            <w:noProof/>
-          </w:rPr>
-          <w:t>2</w:t>
-        </w:r>
-      </w:fldSimple>
+      <w:r>
+        <w:fldChar w:fldCharType="begin"/>
+      </w:r>
+      <w:r>
+        <w:instrText xml:space="preserve"> SEQ Figure \* ARABIC </w:instrText>
+      </w:r>
+      <w:r>
+        <w:fldChar w:fldCharType="separate"/>
+      </w:r>
+      <w:r>
+        <w:rPr>
+          <w:noProof/>
+        </w:rPr>
+        <w:t>2</w:t>
+      </w:r>
+      <w:r>
+        <w:rPr>
+          <w:noProof/>
+        </w:rPr>
+        <w:fldChar w:fldCharType="end"/>
+      </w:r>
       <w:bookmarkEnd w:id="14"/>
       <w:r>
         <w:t xml:space="preserve">: </w:t>
@@ -20213,9 +21217,25 @@
           <w:pPr>
             <w:pStyle w:val="CitaviBibliographyEntry"/>
           </w:pPr>
-          <w:bookmarkStart w:id="34" w:name="_CTVL001fbc9ffd86716462b83884eb5f60782e7"/>
-          <w:r>
-            <w:t>Cai, L., &amp; Zhu, Y. (2015). The Challenges of Data Quality and Data Quality Assessment in the Big Data Era.</w:t>
+          <w:bookmarkStart w:id="34" w:name="_CTVL001c1e2e2b70b224eeea8b4f4e4a16d5d0e"/>
+          <w:r>
+            <w:t xml:space="preserve">Blondel, M., </w:t>
+          </w:r>
+          <w:proofErr w:type="spellStart"/>
+          <w:r>
+            <w:t>Fujino</w:t>
+          </w:r>
+          <w:proofErr w:type="spellEnd"/>
+          <w:r>
+            <w:t xml:space="preserve">, A., Ueda, N., &amp; </w:t>
+          </w:r>
+          <w:proofErr w:type="spellStart"/>
+          <w:r>
+            <w:t>Ishihata</w:t>
+          </w:r>
+          <w:proofErr w:type="spellEnd"/>
+          <w:r>
+            <w:t>, M. (2016, July 25).</w:t>
           </w:r>
           <w:bookmarkEnd w:id="34"/>
           <w:r>
@@ -20225,44 +21245,35 @@
             <w:rPr>
               <w:i/>
             </w:rPr>
-            <w:t>Data Science Journal</w:t>
-          </w:r>
-          <w:r>
-            <w:t xml:space="preserve">, </w:t>
-          </w:r>
-          <w:r>
-            <w:rPr>
-              <w:i/>
-            </w:rPr>
-            <w:t>14</w:t>
-          </w:r>
-          <w:r>
-            <w:t>(0), 2. https://doi.org/10.5334/dsj-2015-002</w:t>
+            <w:t>Higher-Order Factorization Machines</w:t>
+          </w:r>
+          <w:r>
+            <w:t xml:space="preserve">. Retrieved from http://arxiv.org/pdf/1607.07195v2 </w:t>
           </w:r>
         </w:p>
         <w:p>
           <w:pPr>
             <w:pStyle w:val="CitaviBibliographyEntry"/>
           </w:pPr>
-          <w:bookmarkStart w:id="35" w:name="_CTVL0019744b604bd6f4aab8cfb22955c063b01"/>
-          <w:r>
-            <w:t xml:space="preserve">Choy, G., </w:t>
+          <w:bookmarkStart w:id="35" w:name="_CTVL001a9002594473d43069e6dda4150413420"/>
+          <w:r>
+            <w:t xml:space="preserve">Blondel, M., </w:t>
           </w:r>
           <w:proofErr w:type="spellStart"/>
           <w:r>
-            <w:t>Khalilzadeh</w:t>
+            <w:t>Ishihata</w:t>
           </w:r>
           <w:proofErr w:type="spellEnd"/>
           <w:r>
-            <w:t xml:space="preserve">, O., Michalski, M., Do, S., Samir, A. E., </w:t>
+            <w:t xml:space="preserve">, M., </w:t>
           </w:r>
           <w:proofErr w:type="spellStart"/>
           <w:r>
-            <w:t>Pianykh</w:t>
+            <w:t>Fujino</w:t>
           </w:r>
           <w:proofErr w:type="spellEnd"/>
           <w:r>
-            <w:t>, O. S., . . . Dreyer, K. J. (2018). Current Applications and Future Impact of Machine Learning in Radiology.</w:t>
+            <w:t>, A., &amp; Ueda, N. (2016, July 29).</w:t>
           </w:r>
           <w:bookmarkEnd w:id="35"/>
           <w:r>
@@ -20272,36 +21283,19 @@
             <w:rPr>
               <w:i/>
             </w:rPr>
-            <w:t>Radiology</w:t>
-          </w:r>
-          <w:r>
-            <w:t xml:space="preserve">, </w:t>
-          </w:r>
-          <w:r>
-            <w:rPr>
-              <w:i/>
-            </w:rPr>
-            <w:t>288</w:t>
-          </w:r>
-          <w:r>
-            <w:t>(2), 318–328. https://doi.org/10.1148/radiol.2018171820</w:t>
+            <w:t>Polynomial Networks and Factorization Machines: New Insights and Efficient Training Algorithms</w:t>
+          </w:r>
+          <w:r>
+            <w:t xml:space="preserve">. Retrieved from http://arxiv.org/pdf/1607.08810v1 </w:t>
           </w:r>
         </w:p>
         <w:p>
           <w:pPr>
             <w:pStyle w:val="CitaviBibliographyEntry"/>
           </w:pPr>
-          <w:bookmarkStart w:id="36" w:name="_CTVL00197902646bc564eaaa19ebaba329abb2e"/>
-          <w:r>
-            <w:t xml:space="preserve">Chui, M., Hall, B., Singla, A., &amp; </w:t>
-          </w:r>
-          <w:proofErr w:type="spellStart"/>
-          <w:r>
-            <w:t>Sukharevsky</w:t>
-          </w:r>
-          <w:proofErr w:type="spellEnd"/>
-          <w:r>
-            <w:t>, A. (2021, December 8).</w:t>
+          <w:bookmarkStart w:id="36" w:name="_CTVL001fbc9ffd86716462b83884eb5f60782e7"/>
+          <w:r>
+            <w:t>Cai, L., &amp; Zhu, Y. (2015). The Challenges of Data Quality and Data Quality Assessment in the Big Data Era.</w:t>
           </w:r>
           <w:bookmarkEnd w:id="36"/>
           <w:r>
@@ -20311,19 +21305,44 @@
             <w:rPr>
               <w:i/>
             </w:rPr>
-            <w:t>The state of AI in 2021</w:t>
-          </w:r>
-          <w:r>
-            <w:t xml:space="preserve">. Retrieved from McKinsey website: https://www.mckinsey.com/business-functions/quantumblack/our-insights/global-survey-the-state-of-ai-in-2021 </w:t>
+            <w:t>Data Science Journal</w:t>
+          </w:r>
+          <w:r>
+            <w:t xml:space="preserve">, </w:t>
+          </w:r>
+          <w:r>
+            <w:rPr>
+              <w:i/>
+            </w:rPr>
+            <w:t>14</w:t>
+          </w:r>
+          <w:r>
+            <w:t>(0), 2. https://doi.org/10.5334/dsj-2015-002</w:t>
           </w:r>
         </w:p>
         <w:p>
           <w:pPr>
             <w:pStyle w:val="CitaviBibliographyEntry"/>
           </w:pPr>
-          <w:bookmarkStart w:id="37" w:name="_CTVL00149778e4f4dd14bdcaf583e52ef68d592"/>
-          <w:r>
-            <w:t>Columbus, L. (2017, July 9). McKinsey's State Of Machine Learning And AI, 2017.</w:t>
+          <w:bookmarkStart w:id="37" w:name="_CTVL0019744b604bd6f4aab8cfb22955c063b01"/>
+          <w:r>
+            <w:t xml:space="preserve">Choy, G., </w:t>
+          </w:r>
+          <w:proofErr w:type="spellStart"/>
+          <w:r>
+            <w:t>Khalilzadeh</w:t>
+          </w:r>
+          <w:proofErr w:type="spellEnd"/>
+          <w:r>
+            <w:t xml:space="preserve">, O., Michalski, M., Do, S., Samir, A. E., </w:t>
+          </w:r>
+          <w:proofErr w:type="spellStart"/>
+          <w:r>
+            <w:t>Pianykh</w:t>
+          </w:r>
+          <w:proofErr w:type="spellEnd"/>
+          <w:r>
+            <w:t>, O. S., . . . Dreyer, K. J. (2018). Current Applications and Future Impact of Machine Learning in Radiology.</w:t>
           </w:r>
           <w:bookmarkEnd w:id="37"/>
           <w:r>
@@ -20333,35 +21352,36 @@
             <w:rPr>
               <w:i/>
             </w:rPr>
-            <w:t>Forbes</w:t>
-          </w:r>
-          <w:r>
-            <w:t>. Retrieved from https://www.forbes.com/sites/louiscolumbus/2017/07/09/mckinseys-state-of-machine-learning-and-ai-2017/?sh=63414b1b75b6</w:t>
+            <w:t>Radiology</w:t>
+          </w:r>
+          <w:r>
+            <w:t xml:space="preserve">, </w:t>
+          </w:r>
+          <w:r>
+            <w:rPr>
+              <w:i/>
+            </w:rPr>
+            <w:t>288</w:t>
+          </w:r>
+          <w:r>
+            <w:t>(2), 318–328. https://doi.org/10.1148/radiol.2018171820</w:t>
           </w:r>
         </w:p>
         <w:p>
           <w:pPr>
             <w:pStyle w:val="CitaviBibliographyEntry"/>
           </w:pPr>
-          <w:bookmarkStart w:id="38" w:name="_CTVL00178465058005b469e9e9c92c9b56f4926"/>
-          <w:r>
-            <w:t xml:space="preserve">Fleder, D. M., &amp; </w:t>
+          <w:bookmarkStart w:id="38" w:name="_CTVL00197902646bc564eaaa19ebaba329abb2e"/>
+          <w:r>
+            <w:t xml:space="preserve">Chui, M., Hall, B., Singla, A., &amp; </w:t>
           </w:r>
           <w:proofErr w:type="spellStart"/>
           <w:r>
-            <w:t>Hosanagar</w:t>
+            <w:t>Sukharevsky</w:t>
           </w:r>
           <w:proofErr w:type="spellEnd"/>
           <w:r>
-            <w:t xml:space="preserve">, K. (2007). Recommender systems and their impact on sales diversity. In J. </w:t>
-          </w:r>
-          <w:proofErr w:type="spellStart"/>
-          <w:r>
-            <w:t>MacKie</w:t>
-          </w:r>
-          <w:proofErr w:type="spellEnd"/>
-          <w:r>
-            <w:t>-Mason, D. Parkes, &amp; P. Resnick (Eds.),</w:t>
+            <w:t>, A. (2021, December 8).</w:t>
           </w:r>
           <w:bookmarkEnd w:id="38"/>
           <w:r>
@@ -20371,130 +21391,134 @@
             <w:rPr>
               <w:i/>
             </w:rPr>
-            <w:t xml:space="preserve">Proceedings of the 8th ACM conference on Electronic commerce - EC '07 </w:t>
-          </w:r>
-          <w:r>
-            <w:t>(p. 192). New York, New York, USA: ACM Press. https://doi.org/10.1145/1250910.1250939</w:t>
+            <w:t>The state of AI in 2021</w:t>
+          </w:r>
+          <w:r>
+            <w:t xml:space="preserve">. Retrieved from McKinsey website: https://www.mckinsey.com/business-functions/quantumblack/our-insights/global-survey-the-state-of-ai-in-2021 </w:t>
           </w:r>
         </w:p>
         <w:p>
           <w:pPr>
             <w:pStyle w:val="CitaviBibliographyEntry"/>
           </w:pPr>
-          <w:bookmarkStart w:id="39" w:name="_CTVL0011990eb52702640a18329744adeb86831"/>
-          <w:r>
-            <w:t>Google LLC. TFRS Releases. Retrieved from https://github.com/tensorflow/recommenders/releases?page=2</w:t>
+          <w:bookmarkStart w:id="39" w:name="_CTVL00149778e4f4dd14bdcaf583e52ef68d592"/>
+          <w:r>
+            <w:t>Columbus, L. (2017, July 9). McKinsey's State Of Machine Learning And AI, 2017.</w:t>
+          </w:r>
+          <w:bookmarkEnd w:id="39"/>
+          <w:r>
+            <w:t xml:space="preserve"> </w:t>
+          </w:r>
+          <w:r>
+            <w:rPr>
+              <w:i/>
+            </w:rPr>
+            <w:t>Forbes</w:t>
+          </w:r>
+          <w:r>
+            <w:t>. Retrieved from https://www.forbes.com/sites/louiscolumbus/2017/07/09/mckinseys-state-of-machine-learning-and-ai-2017/?sh=63414b1b75b6</w:t>
           </w:r>
         </w:p>
         <w:p>
           <w:pPr>
             <w:pStyle w:val="CitaviBibliographyEntry"/>
           </w:pPr>
-          <w:bookmarkStart w:id="40" w:name="_CTVL001a3fedc94349543e1aabaee1c8b8fb527"/>
-          <w:bookmarkEnd w:id="39"/>
-          <w:r>
+          <w:bookmarkStart w:id="40" w:name="_CTVL00178465058005b469e9e9c92c9b56f4926"/>
+          <w:r>
+            <w:t xml:space="preserve">Fleder, D. M., &amp; </w:t>
+          </w:r>
+          <w:proofErr w:type="spellStart"/>
+          <w:r>
+            <w:t>Hosanagar</w:t>
+          </w:r>
+          <w:proofErr w:type="spellEnd"/>
+          <w:r>
+            <w:t xml:space="preserve">, K. (2007). Recommender systems and their impact on sales diversity. In J. </w:t>
+          </w:r>
+          <w:proofErr w:type="spellStart"/>
+          <w:r>
+            <w:t>MacKie</w:t>
+          </w:r>
+          <w:proofErr w:type="spellEnd"/>
+          <w:r>
+            <w:t>-Mason, D. Parkes, &amp; P. Resnick (Eds.),</w:t>
+          </w:r>
+          <w:bookmarkEnd w:id="40"/>
+          <w:r>
+            <w:t xml:space="preserve"> </w:t>
+          </w:r>
+          <w:r>
+            <w:rPr>
+              <w:i/>
+            </w:rPr>
+            <w:t xml:space="preserve">Proceedings of </w:t>
+          </w:r>
+          <w:r>
+            <w:rPr>
+              <w:i/>
+            </w:rPr>
             <w:lastRenderedPageBreak/>
-            <w:t>Google LLC. TFX Releases. Retrieved from https://github.com/tensorflow/tfx/releases?page=8</w:t>
+            <w:t xml:space="preserve">the 8th ACM conference on Electronic commerce - EC '07 </w:t>
+          </w:r>
+          <w:r>
+            <w:t>(p. 192). New York, New York, USA: ACM Press. https://doi.org/10.1145/1250910.1250939</w:t>
           </w:r>
         </w:p>
         <w:p>
           <w:pPr>
             <w:pStyle w:val="CitaviBibliographyEntry"/>
           </w:pPr>
-          <w:bookmarkStart w:id="41" w:name="_CTVL001881c7646beae441ba2aedcf0fc087258"/>
-          <w:bookmarkEnd w:id="40"/>
-          <w:r>
-            <w:t>Google LLC (2021). Collaborative Filtering. Retrieved from https://developers.google.com/machine-learning/recommendation/collaborative/basics</w:t>
+          <w:bookmarkStart w:id="41" w:name="_CTVL0011990eb52702640a18329744adeb86831"/>
+          <w:r>
+            <w:t>Google LLC. TFRS Releases. Retrieved from https://github.com/tensorflow/recommenders/releases?page=2</w:t>
           </w:r>
         </w:p>
         <w:p>
           <w:pPr>
             <w:pStyle w:val="CitaviBibliographyEntry"/>
           </w:pPr>
-          <w:bookmarkStart w:id="42" w:name="_CTVL00166b3fcf554834f10a86ad93e3792bcdc"/>
+          <w:bookmarkStart w:id="42" w:name="_CTVL001a3fedc94349543e1aabaee1c8b8fb527"/>
           <w:bookmarkEnd w:id="41"/>
           <w:r>
-            <w:t>Google LLC (2022). Using TensorFlow Recommenders with TFX. Retrieved from https://www.tensorflow.org/recommenders/examples/ranking_tfx</w:t>
+            <w:t>Google LLC. TFX Releases. Retrieved from https://github.com/tensorflow/tfx/releases?page=8</w:t>
           </w:r>
         </w:p>
         <w:p>
           <w:pPr>
             <w:pStyle w:val="CitaviBibliographyEntry"/>
           </w:pPr>
-          <w:bookmarkStart w:id="43" w:name="_CTVL00136b8502ded834304baa155db44b47126"/>
+          <w:bookmarkStart w:id="43" w:name="_CTVL001881c7646beae441ba2aedcf0fc087258"/>
           <w:bookmarkEnd w:id="42"/>
           <w:r>
-            <w:t xml:space="preserve">Harper, F. M., &amp; </w:t>
-          </w:r>
-          <w:proofErr w:type="spellStart"/>
-          <w:r>
-            <w:t>Konstan</w:t>
-          </w:r>
-          <w:proofErr w:type="spellEnd"/>
-          <w:r>
-            <w:t>, J. A. (2016). The MovieLens Datasets.</w:t>
-          </w:r>
-          <w:bookmarkEnd w:id="43"/>
-          <w:r>
-            <w:t xml:space="preserve"> </w:t>
-          </w:r>
-          <w:r>
-            <w:rPr>
-              <w:i/>
-            </w:rPr>
-            <w:t>ACM Transactions on Interactive Intelligent Systems</w:t>
-          </w:r>
-          <w:r>
-            <w:t xml:space="preserve">, </w:t>
-          </w:r>
-          <w:r>
-            <w:rPr>
-              <w:i/>
-            </w:rPr>
-            <w:t>5</w:t>
-          </w:r>
-          <w:r>
-            <w:t>(4), 1–19. https://doi.org/10.1145/2827872</w:t>
+            <w:t>Google LLC (2021). Collaborative Filtering. Retrieved from https://developers.google.com/machine-learning/recommendation/collaborative/basics</w:t>
           </w:r>
         </w:p>
         <w:p>
           <w:pPr>
             <w:pStyle w:val="CitaviBibliographyEntry"/>
           </w:pPr>
-          <w:bookmarkStart w:id="44" w:name="_CTVL0010daafa33d72a4042bead89db40d7ec70"/>
-          <w:r>
-            <w:t>Hevner, March, Park, &amp; Ram (2004). Design Science in Information Systems Research.</w:t>
-          </w:r>
-          <w:bookmarkEnd w:id="44"/>
-          <w:r>
-            <w:t xml:space="preserve"> </w:t>
-          </w:r>
-          <w:r>
-            <w:rPr>
-              <w:i/>
-            </w:rPr>
-            <w:t>MIS Quarterly</w:t>
-          </w:r>
-          <w:r>
-            <w:t xml:space="preserve">, </w:t>
-          </w:r>
-          <w:r>
-            <w:rPr>
-              <w:i/>
-            </w:rPr>
-            <w:t>28</w:t>
-          </w:r>
-          <w:r>
-            <w:t>(1), 75. https://doi.org/10.2307/25148625</w:t>
+          <w:bookmarkStart w:id="44" w:name="_CTVL00166b3fcf554834f10a86ad93e3792bcdc"/>
+          <w:bookmarkEnd w:id="43"/>
+          <w:r>
+            <w:t>Google LLC (2022). Using TensorFlow Recommenders with TFX. Retrieved from https://www.tensorflow.org/recommenders/examples/ranking_tfx</w:t>
           </w:r>
         </w:p>
         <w:p>
           <w:pPr>
             <w:pStyle w:val="CitaviBibliographyEntry"/>
           </w:pPr>
-          <w:bookmarkStart w:id="45" w:name="_CTVL0017cad381a320f42cba9baf9c17761c6c5"/>
-          <w:r>
-            <w:t>Hevner, A. (2007). A Three Cycle View of Design Science Research.</w:t>
+          <w:bookmarkStart w:id="45" w:name="_CTVL00136b8502ded834304baa155db44b47126"/>
+          <w:bookmarkEnd w:id="44"/>
+          <w:r>
+            <w:t xml:space="preserve">Harper, F. M., &amp; </w:t>
+          </w:r>
+          <w:proofErr w:type="spellStart"/>
+          <w:r>
+            <w:t>Konstan</w:t>
+          </w:r>
+          <w:proofErr w:type="spellEnd"/>
+          <w:r>
+            <w:t>, J. A. (2016). The MovieLens Datasets.</w:t>
           </w:r>
           <w:bookmarkEnd w:id="45"/>
           <w:r>
@@ -20504,7 +21528,7 @@
             <w:rPr>
               <w:i/>
             </w:rPr>
-            <w:t>Scandinavian Journal of Information Systems</w:t>
+            <w:t>ACM Transactions on Interactive Intelligent Systems</w:t>
           </w:r>
           <w:r>
             <w:t xml:space="preserve">, </w:t>
@@ -20513,19 +21537,19 @@
             <w:rPr>
               <w:i/>
             </w:rPr>
-            <w:t>19</w:t>
-          </w:r>
-          <w:r>
-            <w:t>.</w:t>
+            <w:t>5</w:t>
+          </w:r>
+          <w:r>
+            <w:t>(4), 1–19. https://doi.org/10.1145/2827872</w:t>
           </w:r>
         </w:p>
         <w:p>
           <w:pPr>
             <w:pStyle w:val="CitaviBibliographyEntry"/>
           </w:pPr>
-          <w:bookmarkStart w:id="46" w:name="_CTVL00110b37f8f93e242b18b6a9f2679d528d6"/>
-          <w:r>
-            <w:t>Hevner, A., &amp; Chatterjee, S. (Eds.) (2010).</w:t>
+          <w:bookmarkStart w:id="46" w:name="_CTVL0010daafa33d72a4042bead89db40d7ec70"/>
+          <w:r>
+            <w:t>Hevner, March, Park, &amp; Ram (2004). Design Science in Information Systems Research.</w:t>
           </w:r>
           <w:bookmarkEnd w:id="46"/>
           <w:r>
@@ -20535,49 +21559,28 @@
             <w:rPr>
               <w:i/>
             </w:rPr>
-            <w:t>Integrated Series in Information Systems</w:t>
-          </w:r>
-          <w:r>
-            <w:t xml:space="preserve">. </w:t>
+            <w:t>MIS Quarterly</w:t>
+          </w:r>
+          <w:r>
+            <w:t xml:space="preserve">, </w:t>
           </w:r>
           <w:r>
             <w:rPr>
               <w:i/>
             </w:rPr>
-            <w:t>Design Research in Information Systems</w:t>
-          </w:r>
-          <w:r>
-            <w:t>. Boston, MA: Springer US. https://doi.org/10.1007/978-1-4419-5653-8</w:t>
+            <w:t>28</w:t>
+          </w:r>
+          <w:r>
+            <w:t>(1), 75. https://doi.org/10.2307/25148625</w:t>
           </w:r>
         </w:p>
         <w:p>
           <w:pPr>
             <w:pStyle w:val="CitaviBibliographyEntry"/>
           </w:pPr>
-          <w:bookmarkStart w:id="47" w:name="_CTVL0015edca3f99dda4512955009b73aef6eca"/>
-          <w:proofErr w:type="spellStart"/>
-          <w:r>
-            <w:t>Jannach</w:t>
-          </w:r>
-          <w:proofErr w:type="spellEnd"/>
-          <w:r>
-            <w:t xml:space="preserve">, D., &amp; </w:t>
-          </w:r>
-          <w:proofErr w:type="spellStart"/>
-          <w:r>
-            <w:t>Zanker</w:t>
-          </w:r>
-          <w:proofErr w:type="spellEnd"/>
-          <w:r>
-            <w:t xml:space="preserve">, M. (2022). Value and Impact of Recommender Systems. In F. Ricci, L. </w:t>
-          </w:r>
-          <w:proofErr w:type="spellStart"/>
-          <w:r>
-            <w:t>Rokach</w:t>
-          </w:r>
-          <w:proofErr w:type="spellEnd"/>
-          <w:r>
-            <w:t>, &amp; B. Shapira (Eds.),</w:t>
+          <w:bookmarkStart w:id="47" w:name="_CTVL0017cad381a320f42cba9baf9c17761c6c5"/>
+          <w:r>
+            <w:t>Hevner, A. (2007). A Three Cycle View of Design Science Research.</w:t>
           </w:r>
           <w:bookmarkEnd w:id="47"/>
           <w:r>
@@ -20587,19 +21590,28 @@
             <w:rPr>
               <w:i/>
             </w:rPr>
-            <w:t xml:space="preserve">Recommender Systems Handbook </w:t>
-          </w:r>
-          <w:r>
-            <w:t>(pp. 519–546). New York, NY: Springer US. https://doi.org/10.1007/978-1-0716-2197-4_14</w:t>
+            <w:t>Scandinavian Journal of Information Systems</w:t>
+          </w:r>
+          <w:r>
+            <w:t xml:space="preserve">, </w:t>
+          </w:r>
+          <w:r>
+            <w:rPr>
+              <w:i/>
+            </w:rPr>
+            <w:t>19</w:t>
+          </w:r>
+          <w:r>
+            <w:t>.</w:t>
           </w:r>
         </w:p>
         <w:p>
           <w:pPr>
             <w:pStyle w:val="CitaviBibliographyEntry"/>
           </w:pPr>
-          <w:bookmarkStart w:id="48" w:name="_CTVL0010b83f2565e124d86b611987ebec659a4"/>
-          <w:r>
-            <w:t>Jordan, M. I., &amp; Mitchell, T. M. (2015). Machine learning: Trends, perspectives, and prospects.</w:t>
+          <w:bookmarkStart w:id="48" w:name="_CTVL00110b37f8f93e242b18b6a9f2679d528d6"/>
+          <w:r>
+            <w:t>Hevner, A., &amp; Chatterjee, S. (Eds.) (2010).</w:t>
           </w:r>
           <w:bookmarkEnd w:id="48"/>
           <w:r>
@@ -20609,41 +21621,49 @@
             <w:rPr>
               <w:i/>
             </w:rPr>
-            <w:t>Science (New York, N.Y.)</w:t>
-          </w:r>
-          <w:r>
-            <w:t xml:space="preserve">, </w:t>
+            <w:t>Integrated Series in Information Systems</w:t>
+          </w:r>
+          <w:r>
+            <w:t xml:space="preserve">. </w:t>
           </w:r>
           <w:r>
             <w:rPr>
               <w:i/>
             </w:rPr>
-            <w:t>349</w:t>
-          </w:r>
-          <w:r>
-            <w:t>(6245), 255–260. https://doi.org/10.1126/science.aaa8415</w:t>
+            <w:t>Design Research in Information Systems</w:t>
+          </w:r>
+          <w:r>
+            <w:t>. Boston, MA: Springer US. https://doi.org/10.1007/978-1-4419-5653-8</w:t>
           </w:r>
         </w:p>
         <w:p>
           <w:pPr>
             <w:pStyle w:val="CitaviBibliographyEntry"/>
           </w:pPr>
-          <w:bookmarkStart w:id="49" w:name="_CTVL00148ad357a9ebf4a0ca672c995fb3f24c0"/>
+          <w:bookmarkStart w:id="49" w:name="_CTVL0015edca3f99dda4512955009b73aef6eca"/>
           <w:proofErr w:type="spellStart"/>
           <w:r>
-            <w:t>Khusro</w:t>
+            <w:t>Jannach</w:t>
           </w:r>
           <w:proofErr w:type="spellEnd"/>
           <w:r>
-            <w:t xml:space="preserve">, S., Ali, Z., &amp; Ullah, I. (2016). Recommender Systems: Issues, Challenges, and Research Opportunities. In K. J. Kim &amp; N. </w:t>
+            <w:t xml:space="preserve">, D., &amp; </w:t>
           </w:r>
           <w:proofErr w:type="spellStart"/>
           <w:r>
-            <w:t>Joukov</w:t>
+            <w:t>Zanker</w:t>
           </w:r>
           <w:proofErr w:type="spellEnd"/>
           <w:r>
-            <w:t xml:space="preserve"> (Eds.),</w:t>
+            <w:t xml:space="preserve">, M. (2022). Value and Impact of Recommender Systems. In F. Ricci, L. </w:t>
+          </w:r>
+          <w:proofErr w:type="spellStart"/>
+          <w:r>
+            <w:t>Rokach</w:t>
+          </w:r>
+          <w:proofErr w:type="spellEnd"/>
+          <w:r>
+            <w:t>, &amp; B. Shapira (Eds.),</w:t>
           </w:r>
           <w:bookmarkEnd w:id="49"/>
           <w:r>
@@ -20653,40 +21673,19 @@
             <w:rPr>
               <w:i/>
             </w:rPr>
-            <w:t xml:space="preserve">Lecture Notes in Electrical Engineering. Information Science and Applications (ICISA) 2016 </w:t>
-          </w:r>
-          <w:r>
-            <w:t>(Vol. 376, pp. 1179–1189). Singapore: Springer Singapore. https://doi.org/10.1007/978-981-10-0557-2_112</w:t>
+            <w:t xml:space="preserve">Recommender Systems Handbook </w:t>
+          </w:r>
+          <w:r>
+            <w:t>(pp. 519–546). New York, NY: Springer US. https://doi.org/10.1007/978-1-0716-2197-4_14</w:t>
           </w:r>
         </w:p>
         <w:p>
           <w:pPr>
             <w:pStyle w:val="CitaviBibliographyEntry"/>
           </w:pPr>
-          <w:bookmarkStart w:id="50" w:name="_CTVL001e09816deb52c493f9f6555c38fa8d5d7"/>
-          <w:proofErr w:type="spellStart"/>
-          <w:r>
-            <w:t>Koren</w:t>
-          </w:r>
-          <w:proofErr w:type="spellEnd"/>
-          <w:r>
-            <w:t xml:space="preserve">, Y. (2009). The </w:t>
-          </w:r>
-          <w:proofErr w:type="spellStart"/>
-          <w:r>
-            <w:t>bellkor</w:t>
-          </w:r>
-          <w:proofErr w:type="spellEnd"/>
-          <w:r>
-            <w:t xml:space="preserve"> solution to the </w:t>
-          </w:r>
-          <w:proofErr w:type="spellStart"/>
-          <w:r>
-            <w:t>netflix</w:t>
-          </w:r>
-          <w:proofErr w:type="spellEnd"/>
-          <w:r>
-            <w:t xml:space="preserve"> grand prize.</w:t>
+          <w:bookmarkStart w:id="50" w:name="_CTVL0010b83f2565e124d86b611987ebec659a4"/>
+          <w:r>
+            <w:t>Jordan, M. I., &amp; Mitchell, T. M. (2015). Machine learning: Trends, perspectives, and prospects.</w:t>
           </w:r>
           <w:bookmarkEnd w:id="50"/>
           <w:r>
@@ -20696,7 +21695,7 @@
             <w:rPr>
               <w:i/>
             </w:rPr>
-            <w:t>Netflix Prize Documentation</w:t>
+            <w:t>Science (New York, N.Y.)</w:t>
           </w:r>
           <w:r>
             <w:t xml:space="preserve">, </w:t>
@@ -20705,32 +21704,32 @@
             <w:rPr>
               <w:i/>
             </w:rPr>
-            <w:t>81</w:t>
-          </w:r>
-          <w:r>
-            <w:t>(2009), 1–10.</w:t>
+            <w:t>349</w:t>
+          </w:r>
+          <w:r>
+            <w:t>(6245), 255–260. https://doi.org/10.1126/science.aaa8415</w:t>
           </w:r>
         </w:p>
         <w:p>
           <w:pPr>
             <w:pStyle w:val="CitaviBibliographyEntry"/>
           </w:pPr>
-          <w:bookmarkStart w:id="51" w:name="_CTVL0013acab353f995448f9001a34f1b7997fa"/>
+          <w:bookmarkStart w:id="51" w:name="_CTVL00148ad357a9ebf4a0ca672c995fb3f24c0"/>
           <w:proofErr w:type="spellStart"/>
           <w:r>
-            <w:t>Koren</w:t>
+            <w:t>Khusro</w:t>
           </w:r>
           <w:proofErr w:type="spellEnd"/>
           <w:r>
-            <w:t xml:space="preserve">, Y., Bell, R., &amp; </w:t>
+            <w:t xml:space="preserve">, S., Ali, Z., &amp; Ullah, I. (2016). Recommender Systems: Issues, Challenges, and Research Opportunities. In K. J. Kim &amp; N. </w:t>
           </w:r>
           <w:proofErr w:type="spellStart"/>
           <w:r>
-            <w:t>Volinsky</w:t>
+            <w:t>Joukov</w:t>
           </w:r>
           <w:proofErr w:type="spellEnd"/>
           <w:r>
-            <w:t>, C. (2009). Matrix factorization techniques for recommender systems.</w:t>
+            <w:t xml:space="preserve"> (Eds.),</w:t>
           </w:r>
           <w:bookmarkEnd w:id="51"/>
           <w:r>
@@ -20740,100 +21739,84 @@
             <w:rPr>
               <w:i/>
             </w:rPr>
-            <w:t>Computer</w:t>
-          </w:r>
-          <w:r>
-            <w:t xml:space="preserve">, </w:t>
-          </w:r>
-          <w:r>
-            <w:rPr>
-              <w:i/>
-            </w:rPr>
-            <w:t>42</w:t>
-          </w:r>
-          <w:r>
-            <w:t>(8), 30–37.</w:t>
+            <w:t xml:space="preserve">Lecture Notes in Electrical Engineering. Information Science and Applications (ICISA) 2016 </w:t>
+          </w:r>
+          <w:r>
+            <w:t>(Vol. 376, pp. 1179–1189). Singapore: Springer Singapore. https://doi.org/10.1007/978-981-10-0557-2_112</w:t>
           </w:r>
         </w:p>
         <w:p>
           <w:pPr>
             <w:pStyle w:val="CitaviBibliographyEntry"/>
           </w:pPr>
-          <w:bookmarkStart w:id="52" w:name="_CTVL0013f7e71e6872e4a60a11e19422ebe11a3"/>
+          <w:bookmarkStart w:id="52" w:name="_CTVL001e09816deb52c493f9f6555c38fa8d5d7"/>
           <w:proofErr w:type="spellStart"/>
           <w:r>
             <w:t>Koren</w:t>
           </w:r>
           <w:proofErr w:type="spellEnd"/>
           <w:r>
-            <w:t xml:space="preserve">, Yehuda and </w:t>
+            <w:t xml:space="preserve">, Y. (2009). The </w:t>
           </w:r>
           <w:proofErr w:type="spellStart"/>
           <w:r>
-            <w:t>Rendle</w:t>
+            <w:t>bellkor</w:t>
           </w:r>
           <w:proofErr w:type="spellEnd"/>
           <w:r>
-            <w:t xml:space="preserve">, Steffen and Bell, Robert (2022). Advances in Collaborative Filtering. In Ricci, Francesco and </w:t>
+            <w:t xml:space="preserve"> solution to the </w:t>
           </w:r>
           <w:proofErr w:type="spellStart"/>
           <w:r>
-            <w:t>Rokach</w:t>
+            <w:t>netflix</w:t>
           </w:r>
           <w:proofErr w:type="spellEnd"/>
           <w:r>
+            <w:t xml:space="preserve"> grand prize.</w:t>
+          </w:r>
+          <w:bookmarkEnd w:id="52"/>
+          <w:r>
+            <w:t xml:space="preserve"> </w:t>
+          </w:r>
+          <w:r>
+            <w:rPr>
+              <w:i/>
+            </w:rPr>
+            <w:t>Netflix Prize Documentation</w:t>
+          </w:r>
+          <w:r>
             <w:t xml:space="preserve">, </w:t>
           </w:r>
-          <w:proofErr w:type="spellStart"/>
-          <w:r>
-            <w:t>Lior</w:t>
-          </w:r>
-          <w:proofErr w:type="spellEnd"/>
-          <w:r>
-            <w:t xml:space="preserve"> and Shapira, </w:t>
-          </w:r>
-          <w:proofErr w:type="spellStart"/>
-          <w:r>
-            <w:t>Bracha</w:t>
-          </w:r>
-          <w:proofErr w:type="spellEnd"/>
-          <w:r>
-            <w:t xml:space="preserve"> (Ed.),</w:t>
-          </w:r>
-          <w:bookmarkEnd w:id="52"/>
-          <w:r>
-            <w:t xml:space="preserve"> </w:t>
-          </w:r>
           <w:r>
             <w:rPr>
               <w:i/>
             </w:rPr>
-            <w:t xml:space="preserve">Recommender Systems Handbook </w:t>
-          </w:r>
-          <w:r>
-            <w:t>(pp. 91–142). New York, NY: Springer US. https://doi.org/10.1007/978-1-0716-2197-4_3</w:t>
+            <w:t>81</w:t>
+          </w:r>
+          <w:r>
+            <w:t>(2009), 1–10.</w:t>
           </w:r>
         </w:p>
         <w:p>
           <w:pPr>
             <w:pStyle w:val="CitaviBibliographyEntry"/>
           </w:pPr>
-          <w:bookmarkStart w:id="53" w:name="_CTVL001907f684504304dfda8468f963615ced1"/>
+          <w:bookmarkStart w:id="53" w:name="_CTVL0013acab353f995448f9001a34f1b7997fa"/>
           <w:proofErr w:type="spellStart"/>
           <w:r>
-            <w:t>Loehlin</w:t>
+            <w:t>Koren</w:t>
           </w:r>
           <w:proofErr w:type="spellEnd"/>
           <w:r>
-            <w:t xml:space="preserve">, J. C., &amp; </w:t>
+            <w:t xml:space="preserve">, Y., Bell, R., &amp; </w:t>
           </w:r>
           <w:proofErr w:type="spellStart"/>
           <w:r>
-            <w:t>Beaujean</w:t>
+            <w:t>Volinsky</w:t>
           </w:r>
           <w:proofErr w:type="spellEnd"/>
           <w:r>
-            <w:t>, A. A. (2017).</w:t>
+            <w:t>, C. (2009). Matrix factorization techniques for recommender systems.</w:t>
           </w:r>
           <w:bookmarkEnd w:id="53"/>
           <w:r>
@@ -20843,91 +21826,107 @@
             <w:rPr>
               <w:i/>
             </w:rPr>
-            <w:t>Latent variable models: An introduction to factor, path, and structural equation analysis</w:t>
-          </w:r>
-          <w:r>
-            <w:t xml:space="preserve"> (5. ed.). New York: Routledge. </w:t>
+            <w:t>Computer</w:t>
+          </w:r>
+          <w:r>
+            <w:t xml:space="preserve">, </w:t>
+          </w:r>
+          <w:r>
+            <w:rPr>
+              <w:i/>
+            </w:rPr>
+            <w:t>42</w:t>
+          </w:r>
+          <w:r>
+            <w:t>(8), 30–37.</w:t>
           </w:r>
         </w:p>
         <w:p>
           <w:pPr>
             <w:pStyle w:val="CitaviBibliographyEntry"/>
           </w:pPr>
-          <w:bookmarkStart w:id="54" w:name="_CTVL001fbc0401ba2d940d2a5b055a605ddb8ca"/>
-          <w:r>
+          <w:bookmarkStart w:id="54" w:name="_CTVL0013f7e71e6872e4a60a11e19422ebe11a3"/>
+          <w:proofErr w:type="spellStart"/>
+          <w:r>
+            <w:t>Koren</w:t>
+          </w:r>
+          <w:proofErr w:type="spellEnd"/>
+          <w:r>
+            <w:t xml:space="preserve">, Yehuda and </w:t>
+          </w:r>
+          <w:proofErr w:type="spellStart"/>
+          <w:r>
+            <w:t>Rendle</w:t>
+          </w:r>
+          <w:proofErr w:type="spellEnd"/>
+          <w:r>
+            <w:t xml:space="preserve">, Steffen and Bell, Robert (2022). Advances in Collaborative Filtering. In Ricci, Francesco and </w:t>
+          </w:r>
+          <w:proofErr w:type="spellStart"/>
+          <w:r>
+            <w:t>Rokach</w:t>
+          </w:r>
+          <w:proofErr w:type="spellEnd"/>
+          <w:r>
+            <w:t xml:space="preserve">, </w:t>
+          </w:r>
+          <w:proofErr w:type="spellStart"/>
+          <w:r>
+            <w:t>Lior</w:t>
+          </w:r>
+          <w:proofErr w:type="spellEnd"/>
+          <w:r>
+            <w:t xml:space="preserve"> and Shapira, </w:t>
+          </w:r>
+          <w:proofErr w:type="spellStart"/>
+          <w:r>
+            <w:t>Bracha</w:t>
+          </w:r>
+          <w:proofErr w:type="spellEnd"/>
+          <w:r>
+            <w:t xml:space="preserve"> (Ed.),</w:t>
+          </w:r>
+          <w:bookmarkEnd w:id="54"/>
+          <w:r>
+            <w:t xml:space="preserve"> </w:t>
+          </w:r>
+          <w:r>
+            <w:rPr>
+              <w:i/>
+            </w:rPr>
+            <w:t>Recom</w:t>
+          </w:r>
+          <w:r>
+            <w:rPr>
+              <w:i/>
+            </w:rPr>
             <w:lastRenderedPageBreak/>
-            <w:t>Lu, J., Liu, A., Dong, F., Gu, F., Gama, J., &amp; Zhang, G. (2018). Learning under Concept Drift: A Review.</w:t>
-          </w:r>
-          <w:bookmarkEnd w:id="54"/>
-          <w:r>
-            <w:t xml:space="preserve"> </w:t>
-          </w:r>
-          <w:r>
-            <w:rPr>
-              <w:i/>
-            </w:rPr>
-            <w:t>IEEE Transactions on Knowledge and Data Engineering</w:t>
-          </w:r>
-          <w:r>
-            <w:t>, 1. https://doi.org/10.1109/TKDE.2018.2876857</w:t>
+            <w:t xml:space="preserve">mender Systems Handbook </w:t>
+          </w:r>
+          <w:r>
+            <w:t>(pp. 91–142). New York, NY: Springer US. https://doi.org/10.1007/978-1-0716-2197-4_3</w:t>
           </w:r>
         </w:p>
         <w:p>
           <w:pPr>
             <w:pStyle w:val="CitaviBibliographyEntry"/>
           </w:pPr>
-          <w:bookmarkStart w:id="55" w:name="_CTVL0019bb281b4bebb4679a36c97d54fb93157"/>
+          <w:bookmarkStart w:id="55" w:name="_CTVL001907f684504304dfda8468f963615ced1"/>
           <w:proofErr w:type="spellStart"/>
           <w:r>
-            <w:t>Lü</w:t>
+            <w:t>Loehlin</w:t>
           </w:r>
           <w:proofErr w:type="spellEnd"/>
           <w:r>
-            <w:t xml:space="preserve">, L., </w:t>
+            <w:t xml:space="preserve">, J. C., &amp; </w:t>
           </w:r>
           <w:proofErr w:type="spellStart"/>
           <w:r>
-            <w:t>Medo</w:t>
+            <w:t>Beaujean</w:t>
           </w:r>
           <w:proofErr w:type="spellEnd"/>
           <w:r>
-            <w:t>, M., Yeung, C. H., Zhang, Y.</w:t>
-          </w:r>
-          <w:r>
-            <w:rPr>
-              <w:rFonts w:ascii="Cambria Math" w:hAnsi="Cambria Math" w:cs="Cambria Math"/>
-            </w:rPr>
-            <w:t>‑</w:t>
-          </w:r>
-          <w:r>
-            <w:t>C., Zhang,</w:t>
-          </w:r>
-          <w:r>
-            <w:rPr>
-              <w:rFonts w:cs="Arial"/>
-            </w:rPr>
-            <w:t> </w:t>
-          </w:r>
-          <w:r>
-            <w:t>Z.</w:t>
-          </w:r>
-          <w:r>
-            <w:rPr>
-              <w:rFonts w:ascii="Cambria Math" w:hAnsi="Cambria Math" w:cs="Cambria Math"/>
-            </w:rPr>
-            <w:t>‑</w:t>
-          </w:r>
-          <w:r>
-            <w:t>K., &amp; Zhou,</w:t>
-          </w:r>
-          <w:r>
-            <w:rPr>
-              <w:rFonts w:cs="Arial"/>
-            </w:rPr>
-            <w:t> </w:t>
-          </w:r>
-          <w:r>
-            <w:t>T. (2012). Recommender systems.</w:t>
+            <w:t>, A. A. (2017).</w:t>
           </w:r>
           <w:bookmarkEnd w:id="55"/>
           <w:r>
@@ -20937,49 +21936,19 @@
             <w:rPr>
               <w:i/>
             </w:rPr>
-            <w:t>Physics Reports</w:t>
-          </w:r>
-          <w:r>
-            <w:t xml:space="preserve">, </w:t>
-          </w:r>
-          <w:r>
-            <w:rPr>
-              <w:i/>
-            </w:rPr>
-            <w:t>519</w:t>
-          </w:r>
-          <w:r>
-            <w:t>(1), 1–49. https://doi.org/10.1016/j.physrep.2012.02.006</w:t>
+            <w:t>Latent variable models: An introduction to factor, path, and structural equation analysis</w:t>
+          </w:r>
+          <w:r>
+            <w:t xml:space="preserve"> (5. ed.). New York: Routledge. </w:t>
           </w:r>
         </w:p>
         <w:p>
           <w:pPr>
             <w:pStyle w:val="CitaviBibliographyEntry"/>
           </w:pPr>
-          <w:bookmarkStart w:id="56" w:name="_CTVL001923257e88f2f4d49a43054f27157a790"/>
-          <w:proofErr w:type="spellStart"/>
-          <w:r>
-            <w:t>Makinen</w:t>
-          </w:r>
-          <w:proofErr w:type="spellEnd"/>
-          <w:r>
-            <w:t xml:space="preserve">, S., </w:t>
-          </w:r>
-          <w:proofErr w:type="spellStart"/>
-          <w:r>
-            <w:t>Skogstrom</w:t>
-          </w:r>
-          <w:proofErr w:type="spellEnd"/>
-          <w:r>
-            <w:t xml:space="preserve">, H., Laaksonen, E., &amp; </w:t>
-          </w:r>
-          <w:proofErr w:type="spellStart"/>
-          <w:r>
-            <w:t>Mikkonen</w:t>
-          </w:r>
-          <w:proofErr w:type="spellEnd"/>
-          <w:r>
-            <w:t>, T. (2021). Who Needs MLOps: What Data Scientists Seek to Accomplish and How Can MLOps Help? In</w:t>
+          <w:bookmarkStart w:id="56" w:name="_CTVL001fbc0401ba2d940d2a5b055a605ddb8ca"/>
+          <w:r>
+            <w:t>Lu, J., Liu, A., Dong, F., Gu, F., Gama, J., &amp; Zhang, G. (2018). Learning under Concept Drift: A Review.</w:t>
           </w:r>
           <w:bookmarkEnd w:id="56"/>
           <w:r>
@@ -20989,19 +21958,68 @@
             <w:rPr>
               <w:i/>
             </w:rPr>
-            <w:t xml:space="preserve">2021 IEEE/ACM 1st Workshop on AI Engineering - Software Engineering for AI (WAIN) </w:t>
-          </w:r>
-          <w:r>
-            <w:t>(pp. 109–112). IEEE. https://doi.org/10.1109/WAIN52551.2021.00024</w:t>
+            <w:t>IEEE Transactions on Knowledge and Data Engineering</w:t>
+          </w:r>
+          <w:r>
+            <w:t>, 1. https://doi.org/10.1109/TKDE.2018.2876857</w:t>
           </w:r>
         </w:p>
         <w:p>
           <w:pPr>
             <w:pStyle w:val="CitaviBibliographyEntry"/>
           </w:pPr>
-          <w:bookmarkStart w:id="57" w:name="_CTVL00109a964abb6b84f43a966831903f60a22"/>
-          <w:r>
-            <w:t>Miranda, L. J. (2021). Towards data-centric machine learning: a short review.</w:t>
+          <w:bookmarkStart w:id="57" w:name="_CTVL0019bb281b4bebb4679a36c97d54fb93157"/>
+          <w:proofErr w:type="spellStart"/>
+          <w:r>
+            <w:t>Lü</w:t>
+          </w:r>
+          <w:proofErr w:type="spellEnd"/>
+          <w:r>
+            <w:t xml:space="preserve">, L., </w:t>
+          </w:r>
+          <w:proofErr w:type="spellStart"/>
+          <w:r>
+            <w:t>Medo</w:t>
+          </w:r>
+          <w:proofErr w:type="spellEnd"/>
+          <w:r>
+            <w:t>, M., Yeung, C. H., Zhang, Y.</w:t>
+          </w:r>
+          <w:r>
+            <w:rPr>
+              <w:rFonts w:ascii="Cambria Math" w:hAnsi="Cambria Math" w:cs="Cambria Math"/>
+            </w:rPr>
+            <w:t>‑</w:t>
+          </w:r>
+          <w:r>
+            <w:t>C., Zhang,</w:t>
+          </w:r>
+          <w:r>
+            <w:rPr>
+              <w:rFonts w:cs="Arial"/>
+            </w:rPr>
+            <w:t> </w:t>
+          </w:r>
+          <w:r>
+            <w:t>Z.</w:t>
+          </w:r>
+          <w:r>
+            <w:rPr>
+              <w:rFonts w:ascii="Cambria Math" w:hAnsi="Cambria Math" w:cs="Cambria Math"/>
+            </w:rPr>
+            <w:t>‑</w:t>
+          </w:r>
+          <w:r>
+            <w:t>K., &amp; Zhou,</w:t>
+          </w:r>
+          <w:r>
+            <w:rPr>
+              <w:rFonts w:cs="Arial"/>
+            </w:rPr>
+            <w:t> </w:t>
+          </w:r>
+          <w:r>
+            <w:t>T. (2012). Recommender systems.</w:t>
           </w:r>
           <w:bookmarkEnd w:id="57"/>
           <w:r>
@@ -21011,107 +22029,49 @@
             <w:rPr>
               <w:i/>
             </w:rPr>
-            <w:t xml:space="preserve">Ljvmiranda921. </w:t>
-          </w:r>
-          <w:proofErr w:type="spellStart"/>
+            <w:t>Physics Reports</w:t>
+          </w:r>
+          <w:r>
+            <w:t xml:space="preserve">, </w:t>
+          </w:r>
           <w:r>
             <w:rPr>
               <w:i/>
             </w:rPr>
-            <w:t>Github</w:t>
-          </w:r>
-          <w:proofErr w:type="spellEnd"/>
-          <w:r>
-            <w:rPr>
-              <w:i/>
-            </w:rPr>
-            <w:t>. Io</w:t>
-          </w:r>
-          <w:r>
-            <w:t>.</w:t>
+            <w:t>519</w:t>
+          </w:r>
+          <w:r>
+            <w:t>(1), 1–49. https://doi.org/10.1016/j.physrep.2012.02.006</w:t>
           </w:r>
         </w:p>
         <w:p>
           <w:pPr>
             <w:pStyle w:val="CitaviBibliographyEntry"/>
           </w:pPr>
-          <w:bookmarkStart w:id="58" w:name="_CTVL001b5893b8b721c481a92fc8168361bba92"/>
+          <w:bookmarkStart w:id="58" w:name="_CTVL001923257e88f2f4d49a43054f27157a790"/>
           <w:proofErr w:type="spellStart"/>
           <w:r>
-            <w:t>Naumov</w:t>
+            <w:t>Makinen</w:t>
           </w:r>
           <w:proofErr w:type="spellEnd"/>
           <w:r>
-            <w:t xml:space="preserve">, M., </w:t>
+            <w:t xml:space="preserve">, S., </w:t>
           </w:r>
           <w:proofErr w:type="spellStart"/>
           <w:r>
-            <w:t>Mudigere</w:t>
+            <w:t>Skogstrom</w:t>
           </w:r>
           <w:proofErr w:type="spellEnd"/>
           <w:r>
-            <w:t>, D., Shi, H.</w:t>
-          </w:r>
-          <w:r>
-            <w:rPr>
-              <w:rFonts w:ascii="Cambria Math" w:hAnsi="Cambria Math" w:cs="Cambria Math"/>
-            </w:rPr>
-            <w:t>‑</w:t>
-          </w:r>
-          <w:r>
-            <w:t>J.</w:t>
-          </w:r>
-          <w:r>
-            <w:rPr>
-              <w:rFonts w:cs="Arial"/>
-            </w:rPr>
-            <w:t> </w:t>
-          </w:r>
-          <w:r>
-            <w:t>M., Huang,</w:t>
-          </w:r>
-          <w:r>
-            <w:rPr>
-              <w:rFonts w:cs="Arial"/>
-            </w:rPr>
-            <w:t> </w:t>
-          </w:r>
-          <w:r>
-            <w:t xml:space="preserve">J., </w:t>
+            <w:t xml:space="preserve">, H., Laaksonen, E., &amp; </w:t>
           </w:r>
           <w:proofErr w:type="spellStart"/>
           <w:r>
-            <w:t>Sundaraman</w:t>
+            <w:t>Mikkonen</w:t>
           </w:r>
           <w:proofErr w:type="spellEnd"/>
           <w:r>
-            <w:t>,</w:t>
-          </w:r>
-          <w:r>
-            <w:rPr>
-              <w:rFonts w:cs="Arial"/>
-            </w:rPr>
-            <w:t> </w:t>
-          </w:r>
-          <w:r>
-            <w:t>N., Park,</w:t>
-          </w:r>
-          <w:r>
-            <w:rPr>
-              <w:rFonts w:cs="Arial"/>
-            </w:rPr>
-            <w:t> </w:t>
-          </w:r>
-          <w:r>
-            <w:t xml:space="preserve">J., . . . </w:t>
-          </w:r>
-          <w:proofErr w:type="spellStart"/>
-          <w:r>
-            <w:t>Smelyanskiy</w:t>
-          </w:r>
-          <w:proofErr w:type="spellEnd"/>
-          <w:r>
-            <w:t>, M. (2019, May 31).</w:t>
+            <w:t>, T. (2021). Who Needs MLOps: What Data Scientists Seek to Accomplish and How Can MLOps Help? In</w:t>
           </w:r>
           <w:bookmarkEnd w:id="58"/>
           <w:r>
@@ -21121,19 +22081,19 @@
             <w:rPr>
               <w:i/>
             </w:rPr>
-            <w:t>Deep Learning Recommendation Model for Personalization and Recommendation Systems</w:t>
-          </w:r>
-          <w:r>
-            <w:t xml:space="preserve">. Retrieved from http://arxiv.org/pdf/1906.00091v1 </w:t>
+            <w:t xml:space="preserve">2021 IEEE/ACM 1st Workshop on AI Engineering - Software Engineering for AI (WAIN) </w:t>
+          </w:r>
+          <w:r>
+            <w:t>(pp. 109–112). IEEE. https://doi.org/10.1109/WAIN52551.2021.00024</w:t>
           </w:r>
         </w:p>
         <w:p>
           <w:pPr>
             <w:pStyle w:val="CitaviBibliographyEntry"/>
           </w:pPr>
-          <w:bookmarkStart w:id="59" w:name="_CTVL001d7b32e07c55f47bf90cea967c13decb7"/>
-          <w:r>
-            <w:t>Refinitiv (2020).</w:t>
+          <w:bookmarkStart w:id="59" w:name="_CTVL00109a964abb6b84f43a966831903f60a22"/>
+          <w:r>
+            <w:t>Miranda, L. J. (2021). Towards data-centric machine learning: a short review.</w:t>
           </w:r>
           <w:bookmarkEnd w:id="59"/>
           <w:r>
@@ -21143,48 +22103,89 @@
             <w:rPr>
               <w:i/>
             </w:rPr>
-            <w:t>THE RISE OF THE DATA SCIENTIST:: Machine learning models for the future</w:t>
-          </w:r>
-          <w:r>
-            <w:t xml:space="preserve">. Retrieved from https://www.refinitiv.com/en/resources/special-report/refinitiv-2020-artificial-intelligence-machine-learning-global-study </w:t>
+            <w:t xml:space="preserve">Ljvmiranda921. </w:t>
+          </w:r>
+          <w:proofErr w:type="spellStart"/>
+          <w:r>
+            <w:rPr>
+              <w:i/>
+            </w:rPr>
+            <w:t>Github</w:t>
+          </w:r>
+          <w:proofErr w:type="spellEnd"/>
+          <w:r>
+            <w:rPr>
+              <w:i/>
+            </w:rPr>
+            <w:t>. Io</w:t>
+          </w:r>
+          <w:r>
+            <w:t>.</w:t>
           </w:r>
         </w:p>
         <w:p>
           <w:pPr>
             <w:pStyle w:val="CitaviBibliographyEntry"/>
           </w:pPr>
-          <w:bookmarkStart w:id="60" w:name="_CTVL001f5088e61a86547eebc9ca98fef3c4212"/>
+          <w:bookmarkStart w:id="60" w:name="_CTVL001b5893b8b721c481a92fc8168361bba92"/>
           <w:proofErr w:type="spellStart"/>
           <w:r>
-            <w:t>Renggli</w:t>
+            <w:t>Naumov</w:t>
           </w:r>
           <w:proofErr w:type="spellEnd"/>
           <w:r>
-            <w:t xml:space="preserve">, C., </w:t>
+            <w:t xml:space="preserve">, M., </w:t>
           </w:r>
           <w:proofErr w:type="spellStart"/>
           <w:r>
-            <w:t>Rimanic</w:t>
+            <w:t>Mudigere</w:t>
           </w:r>
           <w:proofErr w:type="spellEnd"/>
           <w:r>
-            <w:t xml:space="preserve">, L., </w:t>
+            <w:t>, D., Shi, H.</w:t>
+          </w:r>
+          <w:r>
+            <w:rPr>
+              <w:rFonts w:ascii="Cambria Math" w:hAnsi="Cambria Math" w:cs="Cambria Math"/>
+            </w:rPr>
+            <w:t>‑</w:t>
+          </w:r>
+          <w:r>
+            <w:t>J.</w:t>
+          </w:r>
+          <w:r>
+            <w:rPr>
+              <w:rFonts w:cs="Arial"/>
+            </w:rPr>
+            <w:t> </w:t>
+          </w:r>
+          <w:r>
+            <w:t>M., Huang,</w:t>
+          </w:r>
+          <w:r>
+            <w:rPr>
+              <w:rFonts w:cs="Arial"/>
+            </w:rPr>
+            <w:t> </w:t>
+          </w:r>
+          <w:r>
+            <w:t xml:space="preserve">J., </w:t>
           </w:r>
           <w:proofErr w:type="spellStart"/>
           <w:r>
-            <w:t>Gürel</w:t>
+            <w:t>Sundaraman</w:t>
           </w:r>
           <w:proofErr w:type="spellEnd"/>
           <w:r>
-            <w:t xml:space="preserve">, N. M., </w:t>
+            <w:t xml:space="preserve">, N., Park, J., . . . </w:t>
           </w:r>
           <w:proofErr w:type="spellStart"/>
           <w:r>
-            <w:t>Karlaš</w:t>
+            <w:t>Smelyanskiy</w:t>
           </w:r>
           <w:proofErr w:type="spellEnd"/>
           <w:r>
-            <w:t>, B., Wu, W., &amp; Zhang, C. (2021, February 15).</w:t>
+            <w:t>, M. (2019, May 31).</w:t>
           </w:r>
           <w:bookmarkEnd w:id="60"/>
           <w:r>
@@ -21194,24 +22195,19 @@
             <w:rPr>
               <w:i/>
             </w:rPr>
-            <w:t>A Data Quality-Driven View of MLOps</w:t>
-          </w:r>
-          <w:r>
-            <w:t xml:space="preserve">. Retrieved from http://arxiv.org/pdf/2102.07750v1 </w:t>
+            <w:t>Deep Learning Recommendation Model for Personalization and Recommendation Systems</w:t>
+          </w:r>
+          <w:r>
+            <w:t xml:space="preserve">. Retrieved from http://arxiv.org/pdf/1906.00091v1 </w:t>
           </w:r>
         </w:p>
         <w:p>
           <w:pPr>
             <w:pStyle w:val="CitaviBibliographyEntry"/>
           </w:pPr>
-          <w:bookmarkStart w:id="61" w:name="_CTVL001afe4070d69ce4362aa65c65d75cc5021"/>
-          <w:proofErr w:type="spellStart"/>
-          <w:r>
-            <w:t>Rimol</w:t>
-          </w:r>
-          <w:proofErr w:type="spellEnd"/>
-          <w:r>
-            <w:t>, M. (2021, November 22).</w:t>
+          <w:bookmarkStart w:id="61" w:name="_CTVL001d7b32e07c55f47bf90cea967c13decb7"/>
+          <w:r>
+            <w:t>Refinitiv (2020).</w:t>
           </w:r>
           <w:bookmarkEnd w:id="61"/>
           <w:r>
@@ -21221,27 +22217,48 @@
             <w:rPr>
               <w:i/>
             </w:rPr>
-            <w:t>Gartner Forecasts Worldwide Artificial Intelligence Software Market to Reach $62 Billion in 2022</w:t>
-          </w:r>
-          <w:r>
-            <w:t xml:space="preserve">. Retrieved from Gartner website: https://www.gartner.com/en/newsroom/press-releases/2021-11-22-gartner-forecasts-worldwide-artificial-intelligence-software-market-to-reach-62-billion-in-2022 </w:t>
+            <w:t>THE RISE OF THE DATA SCIENTIST:: Machine learning models for the future</w:t>
+          </w:r>
+          <w:r>
+            <w:t xml:space="preserve">. Retrieved from https://www.refinitiv.com/en/resources/special-report/refinitiv-2020-artificial-intelligence-machine-learning-global-study </w:t>
           </w:r>
         </w:p>
         <w:p>
           <w:pPr>
             <w:pStyle w:val="CitaviBibliographyEntry"/>
           </w:pPr>
-          <w:bookmarkStart w:id="62" w:name="_CTVL001f3c9377022c340969aa07cf5a944794c"/>
-          <w:r>
-            <w:t xml:space="preserve">Singh, P. K., Choudhury, P., Dey, A. K., &amp; </w:t>
-          </w:r>
+          <w:bookmarkStart w:id="62" w:name="_CTVL001f5088e61a86547eebc9ca98fef3c4212"/>
           <w:proofErr w:type="spellStart"/>
           <w:r>
-            <w:t>Pramanik</w:t>
+            <w:t>Renggli</w:t>
           </w:r>
           <w:proofErr w:type="spellEnd"/>
           <w:r>
-            <w:t>, P. K. D. (2021). Recommender systems: an overview, research trends, and future directions.</w:t>
+            <w:t xml:space="preserve">, C., </w:t>
+          </w:r>
+          <w:proofErr w:type="spellStart"/>
+          <w:r>
+            <w:t>Rimanic</w:t>
+          </w:r>
+          <w:proofErr w:type="spellEnd"/>
+          <w:r>
+            <w:t xml:space="preserve">, L., </w:t>
+          </w:r>
+          <w:proofErr w:type="spellStart"/>
+          <w:r>
+            <w:t>Gürel</w:t>
+          </w:r>
+          <w:proofErr w:type="spellEnd"/>
+          <w:r>
+            <w:t xml:space="preserve">, N. M., </w:t>
+          </w:r>
+          <w:proofErr w:type="spellStart"/>
+          <w:r>
+            <w:t>Karlaš</w:t>
+          </w:r>
+          <w:proofErr w:type="spellEnd"/>
+          <w:r>
+            <w:t>, B., Wu, W., &amp; Zhang, C. (2021, February 15).</w:t>
           </w:r>
           <w:bookmarkEnd w:id="62"/>
           <w:r>
@@ -21251,41 +22268,24 @@
             <w:rPr>
               <w:i/>
             </w:rPr>
-            <w:t>International Journal of Business and Systems Research</w:t>
-          </w:r>
-          <w:r>
-            <w:t xml:space="preserve">, </w:t>
-          </w:r>
-          <w:r>
-            <w:rPr>
-              <w:i/>
-            </w:rPr>
-            <w:t>15</w:t>
-          </w:r>
-          <w:r>
-            <w:t>(1), 14. https://doi.org/10.1504/ijbsr.2021.10033303</w:t>
+            <w:t>A Data Quality-Driven View of MLOps</w:t>
+          </w:r>
+          <w:r>
+            <w:t xml:space="preserve">. Retrieved from http://arxiv.org/pdf/2102.07750v1 </w:t>
           </w:r>
         </w:p>
         <w:p>
           <w:pPr>
             <w:pStyle w:val="CitaviBibliographyEntry"/>
           </w:pPr>
-          <w:bookmarkStart w:id="63" w:name="_CTVL001d901da9015e84747bfcb5647573b2436"/>
+          <w:bookmarkStart w:id="63" w:name="_CTVL001afe4070d69ce4362aa65c65d75cc5021"/>
           <w:proofErr w:type="spellStart"/>
           <w:r>
-            <w:t>Su</w:t>
+            <w:t>Rimol</w:t>
           </w:r>
           <w:proofErr w:type="spellEnd"/>
           <w:r>
-            <w:t xml:space="preserve">, X., &amp; </w:t>
-          </w:r>
-          <w:proofErr w:type="spellStart"/>
-          <w:r>
-            <w:t>Khoshgoftaar</w:t>
-          </w:r>
-          <w:proofErr w:type="spellEnd"/>
-          <w:r>
-            <w:t>, T. M. (2009). A Survey of Collaborative Filtering Techniques.</w:t>
+            <w:t>, M. (2021, November 22).</w:t>
           </w:r>
           <w:bookmarkEnd w:id="63"/>
           <w:r>
@@ -21295,41 +22295,27 @@
             <w:rPr>
               <w:i/>
             </w:rPr>
-            <w:t>Advances in Artificial Intelligence</w:t>
-          </w:r>
-          <w:r>
-            <w:t xml:space="preserve">, </w:t>
-          </w:r>
-          <w:r>
-            <w:rPr>
-              <w:i/>
-            </w:rPr>
-            <w:t>2009</w:t>
-          </w:r>
-          <w:r>
-            <w:t>, 1–19. https://doi.org/10.1155/2009/421425</w:t>
+            <w:t>Gartner Forecasts Worldwide Artificial Intelligence Software Market to Reach $62 Billion in 2022</w:t>
+          </w:r>
+          <w:r>
+            <w:t xml:space="preserve">. Retrieved from Gartner website: https://www.gartner.com/en/newsroom/press-releases/2021-11-22-gartner-forecasts-worldwide-artificial-intelligence-software-market-to-reach-62-billion-in-2022 </w:t>
           </w:r>
         </w:p>
         <w:p>
           <w:pPr>
             <w:pStyle w:val="CitaviBibliographyEntry"/>
           </w:pPr>
-          <w:bookmarkStart w:id="64" w:name="_CTVL0017b613a10395c40f9b01f41448c8ad104"/>
+          <w:bookmarkStart w:id="64" w:name="_CTVL001f3c9377022c340969aa07cf5a944794c"/>
+          <w:r>
+            <w:t xml:space="preserve">Singh, P. K., Choudhury, P., Dey, A. K., &amp; </w:t>
+          </w:r>
           <w:proofErr w:type="spellStart"/>
           <w:r>
-            <w:t>Vellido</w:t>
+            <w:t>Pramanik</w:t>
           </w:r>
           <w:proofErr w:type="spellEnd"/>
           <w:r>
-            <w:t xml:space="preserve">, A., </w:t>
-          </w:r>
-          <w:proofErr w:type="spellStart"/>
-          <w:r>
-            <w:t>Lisboa</w:t>
-          </w:r>
-          <w:proofErr w:type="spellEnd"/>
-          <w:r>
-            <w:t>, P. J., &amp; Meehan, K. (2000). Quantitative Characterization and Prediction of On-Line Purchasing Behavior: A Latent Variable Approach.</w:t>
+            <w:t>, P. K. D. (2021). Recommender systems: an overview, research trends, and future directions.</w:t>
           </w:r>
           <w:bookmarkEnd w:id="64"/>
           <w:r>
@@ -21339,7 +22325,7 @@
             <w:rPr>
               <w:i/>
             </w:rPr>
-            <w:t>International Journal of Electronic Commerce</w:t>
+            <w:t>International Journal of Business and Systems Research</w:t>
           </w:r>
           <w:r>
             <w:t xml:space="preserve">, </w:t>
@@ -21348,17 +22334,112 @@
             <w:rPr>
               <w:i/>
             </w:rPr>
-            <w:t>4</w:t>
-          </w:r>
-          <w:r>
-            <w:t>(4), 83–104. https://doi.org/10.1080/10864415.2000.11518380</w:t>
+            <w:t>15</w:t>
+          </w:r>
+          <w:r>
+            <w:t>(1), 14. https://doi.org/10.1504/ijbsr.2021.10033303</w:t>
           </w:r>
         </w:p>
         <w:p>
           <w:pPr>
             <w:pStyle w:val="CitaviBibliographyEntry"/>
           </w:pPr>
-          <w:bookmarkStart w:id="65" w:name="_CTVL001ac17342124684964b43fc4b0238de8e6"/>
+          <w:bookmarkStart w:id="65" w:name="_CTVL001d901da9015e84747bfcb5647573b2436"/>
+          <w:proofErr w:type="spellStart"/>
+          <w:r>
+            <w:t>Su</w:t>
+          </w:r>
+          <w:proofErr w:type="spellEnd"/>
+          <w:r>
+            <w:t xml:space="preserve">, X., &amp; </w:t>
+          </w:r>
+          <w:proofErr w:type="spellStart"/>
+          <w:r>
+            <w:t>Khoshgoftaar</w:t>
+          </w:r>
+          <w:proofErr w:type="spellEnd"/>
+          <w:r>
+            <w:t>, T. M. (2009). A Survey of Collaborative Filtering Techniques.</w:t>
+          </w:r>
+          <w:bookmarkEnd w:id="65"/>
+          <w:r>
+            <w:t xml:space="preserve"> </w:t>
+          </w:r>
+          <w:r>
+            <w:rPr>
+              <w:i/>
+            </w:rPr>
+            <w:t>Advances in Artificial Intelligence</w:t>
+          </w:r>
+          <w:r>
+            <w:t xml:space="preserve">, </w:t>
+          </w:r>
+          <w:r>
+            <w:rPr>
+              <w:i/>
+            </w:rPr>
+            <w:t>2009</w:t>
+          </w:r>
+          <w:r>
+            <w:t>, 1–19. https://doi.org/10.1155/2009/421425</w:t>
+          </w:r>
+        </w:p>
+        <w:p>
+          <w:pPr>
+            <w:pStyle w:val="CitaviBibliographyEntry"/>
+          </w:pPr>
+          <w:bookmarkStart w:id="66" w:name="_CTVL0017b613a10395c40f9b01f41448c8ad104"/>
+          <w:proofErr w:type="spellStart"/>
+          <w:r>
+            <w:t>Vellido</w:t>
+          </w:r>
+          <w:proofErr w:type="spellEnd"/>
+          <w:r>
+            <w:t xml:space="preserve">, A., </w:t>
+          </w:r>
+          <w:proofErr w:type="spellStart"/>
+          <w:r>
+            <w:t>Lisboa</w:t>
+          </w:r>
+          <w:proofErr w:type="spellEnd"/>
+          <w:r>
+            <w:t>, P. J., &amp; Meehan, K. (2000). Quantitative Characterization and Prediction of On-Line Purchasing Behavior: A Latent Variable Approach.</w:t>
+          </w:r>
+          <w:bookmarkEnd w:id="66"/>
+          <w:r>
+            <w:t xml:space="preserve"> </w:t>
+          </w:r>
+          <w:r>
+            <w:rPr>
+              <w:i/>
+            </w:rPr>
+            <w:t xml:space="preserve">International </w:t>
+          </w:r>
+          <w:r>
+            <w:rPr>
+              <w:i/>
+            </w:rPr>
+            <w:lastRenderedPageBreak/>
+            <w:t>Journal of Electronic Commerce</w:t>
+          </w:r>
+          <w:r>
+            <w:t xml:space="preserve">, </w:t>
+          </w:r>
+          <w:r>
+            <w:rPr>
+              <w:i/>
+            </w:rPr>
+            <w:t>4</w:t>
+          </w:r>
+          <w:r>
+            <w:t>(4), 83–104. https://doi.org/10.1080/10864415.2000.11518380</w:t>
+          </w:r>
+        </w:p>
+        <w:p>
+          <w:pPr>
+            <w:pStyle w:val="CitaviBibliographyEntry"/>
+          </w:pPr>
+          <w:bookmarkStart w:id="67" w:name="_CTVL001ac17342124684964b43fc4b0238de8e6"/>
           <w:r>
             <w:t xml:space="preserve">Wei, W. (2022, June 9). Question: examples/best practices for integrating </w:t>
           </w:r>
@@ -21376,13 +22457,9 @@
           </w:r>
           <w:proofErr w:type="spellEnd"/>
           <w:r>
-            <w:t xml:space="preserve"> #380. Retrieved from </w:t>
-          </w:r>
-          <w:r>
-            <w:lastRenderedPageBreak/>
-            <w:t>https://github.com/tensorflow/recommenders/issues/380#issuecomment-115193473</w:t>
-          </w:r>
-          <w:bookmarkEnd w:id="65"/>
+            <w:t xml:space="preserve"> #380. Retrieved from https://github.com/tensorflow/recommenders/issues/380#issuecomment-115193473</w:t>
+          </w:r>
+          <w:bookmarkEnd w:id="67"/>
           <w:r>
             <w:t>0</w:t>
           </w:r>
@@ -21602,14 +22679,27 @@
     <w:r>
       <w:instrText xml:space="preserve"> IF  </w:instrText>
     </w:r>
-    <w:fldSimple w:instr=" STYLEREF &quot;Überschrift 1&quot; \n \* MERGEFORMAT ">
-      <w:r>
-        <w:rPr>
-          <w:noProof/>
-        </w:rPr>
-        <w:instrText>7</w:instrText>
-      </w:r>
-    </w:fldSimple>
+    <w:r>
+      <w:fldChar w:fldCharType="begin"/>
+    </w:r>
+    <w:r>
+      <w:instrText xml:space="preserve"> STYLEREF "Überschrift 1" \n \* MERGEFORMAT </w:instrText>
+    </w:r>
+    <w:r>
+      <w:fldChar w:fldCharType="separate"/>
+    </w:r>
+    <w:r>
+      <w:rPr>
+        <w:noProof/>
+      </w:rPr>
+      <w:instrText>2</w:instrText>
+    </w:r>
+    <w:r>
+      <w:rPr>
+        <w:noProof/>
+      </w:rPr>
+      <w:fldChar w:fldCharType="end"/>
+    </w:r>
     <w:r>
       <w:instrText xml:space="preserve">&lt;&gt;"0" </w:instrText>
     </w:r>
@@ -21619,14 +22709,27 @@
     <w:r>
       <w:instrText xml:space="preserve"> QUOTE </w:instrText>
     </w:r>
-    <w:fldSimple w:instr=" STYLEREF &quot;Überschrift 1&quot; \n \* MERGEFORMAT ">
-      <w:r>
-        <w:rPr>
-          <w:noProof/>
-        </w:rPr>
-        <w:instrText>7</w:instrText>
-      </w:r>
-    </w:fldSimple>
+    <w:r>
+      <w:fldChar w:fldCharType="begin"/>
+    </w:r>
+    <w:r>
+      <w:instrText xml:space="preserve"> STYLEREF "Überschrift 1" \n \* MERGEFORMAT </w:instrText>
+    </w:r>
+    <w:r>
+      <w:fldChar w:fldCharType="separate"/>
+    </w:r>
+    <w:r>
+      <w:rPr>
+        <w:noProof/>
+      </w:rPr>
+      <w:instrText>2</w:instrText>
+    </w:r>
+    <w:r>
+      <w:rPr>
+        <w:noProof/>
+      </w:rPr>
+      <w:fldChar w:fldCharType="end"/>
+    </w:r>
     <w:r>
       <w:instrText xml:space="preserve"> " " \* MERGEFORMAT </w:instrText>
     </w:r>
@@ -21637,7 +22740,7 @@
       <w:rPr>
         <w:noProof/>
       </w:rPr>
-      <w:instrText>7</w:instrText>
+      <w:instrText>2</w:instrText>
     </w:r>
     <w:r>
       <w:instrText xml:space="preserve"> </w:instrText>
@@ -21655,19 +22758,32 @@
       <w:rPr>
         <w:noProof/>
       </w:rPr>
-      <w:t xml:space="preserve">7 </w:t>
+      <w:t xml:space="preserve">2 </w:t>
     </w:r>
     <w:r>
       <w:fldChar w:fldCharType="end"/>
     </w:r>
-    <w:fldSimple w:instr=" STYLEREF &quot;Überschrift 1&quot; \* MERGEFORMAT ">
-      <w:r>
-        <w:rPr>
-          <w:noProof/>
-        </w:rPr>
-        <w:t>Conclusion and Outlook</w:t>
-      </w:r>
-    </w:fldSimple>
+    <w:r>
+      <w:fldChar w:fldCharType="begin"/>
+    </w:r>
+    <w:r>
+      <w:instrText xml:space="preserve"> STYLEREF "Überschrift 1" \* MERGEFORMAT </w:instrText>
+    </w:r>
+    <w:r>
+      <w:fldChar w:fldCharType="separate"/>
+    </w:r>
+    <w:r>
+      <w:rPr>
+        <w:noProof/>
+      </w:rPr>
+      <w:t>Current Environment &amp; State of Research</w:t>
+    </w:r>
+    <w:r>
+      <w:rPr>
+        <w:noProof/>
+      </w:rPr>
+      <w:fldChar w:fldCharType="end"/>
+    </w:r>
     <w:r>
       <w:tab/>
     </w:r>
@@ -28221,6 +29337,7 @@
     <w:rsid w:val="00CC7020"/>
     <w:rsid w:val="00DA1478"/>
     <w:rsid w:val="00E47C53"/>
+    <w:rsid w:val="00EB507B"/>
     <w:rsid w:val="00EE2FEF"/>
   </w:rsids>
   <m:mathPr>
@@ -28675,7 +29792,7 @@
     <w:basedOn w:val="Absatz-Standardschriftart"/>
     <w:uiPriority w:val="99"/>
     <w:semiHidden/>
-    <w:rsid w:val="0083015B"/>
+    <w:rsid w:val="00EB507B"/>
     <w:rPr>
       <w:color w:val="808080"/>
     </w:rPr>

</xml_diff>

<commit_message>
finish chapter Problem (MLOps)
</commit_message>
<xml_diff>
--- a/thesis/Bachelor Thesis.docx
+++ b/thesis/Bachelor Thesis.docx
@@ -640,7 +640,7 @@
           </mc:Choice>
           <mc:Fallback>
             <w:pict>
-              <v:shapetype w14:anchorId="57CC1D1E" id="_x0000_t75" coordsize="21600,21600" o:spt="75" o:preferrelative="t" path="m@4@5l@4@11@9@11@9@5xe" filled="f" stroked="f">
+              <v:shapetype w14:anchorId="3C05CE52" id="_x0000_t75" coordsize="21600,21600" o:spt="75" o:preferrelative="t" path="m@4@5l@4@11@9@11@9@5xe" filled="f" stroked="f">
                 <v:stroke joinstyle="miter"/>
                 <v:formulas>
                   <v:f eqn="if lineDrawn pixelLineWidth 0"/>
@@ -2432,6 +2432,20 @@
     </w:p>
     <w:p>
       <w:pPr>
+        <w:tabs>
+          <w:tab w:val="left" w:pos="1440"/>
+        </w:tabs>
+      </w:pPr>
+      <w:r>
+        <w:t>CACE</w:t>
+      </w:r>
+      <w:r>
+        <w:tab/>
+        <w:t>Changing Anything Changes Everything</w:t>
+      </w:r>
+    </w:p>
+    <w:p>
+      <w:pPr>
         <w:pStyle w:val="berschrift1"/>
       </w:pPr>
       <w:bookmarkStart w:id="9" w:name="_Toc106022658"/>
@@ -2512,7 +2526,7 @@
             <w:fldChar w:fldCharType="begin"/>
           </w:r>
           <w:r>
-            <w:instrText>ADDIN CitaviPlaceholder{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}</w:instrText>
+            <w:instrText>ADDIN CitaviPlaceholder{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}</w:instrText>
           </w:r>
           <w:r>
             <w:fldChar w:fldCharType="separate"/>
@@ -2659,7 +2673,7 @@
             <w:fldChar w:fldCharType="begin"/>
           </w:r>
           <w:r>
-            <w:instrText>ADDIN CitaviPlaceholder{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}</w:instrText>
+            <w:instrText>ADDIN CitaviPlaceholder{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}</w:instrText>
           </w:r>
           <w:r>
             <w:fldChar w:fldCharType="separate"/>
@@ -3051,7 +3065,7 @@
             <w:fldChar w:fldCharType="begin"/>
           </w:r>
           <w:r>
-            <w:instrText>ADDIN CitaviPlaceholder{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}</w:instrText>
+            <w:instrText>ADDIN CitaviPlaceholder{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}</w:instrText>
           </w:r>
           <w:r>
             <w:fldChar w:fldCharType="separate"/>
@@ -5570,7 +5584,7 @@
             <w:fldChar w:fldCharType="separate"/>
           </w:r>
           <w:r>
-            <w:t>(2016)</w:t>
+            <w:t>(Aggarwal, 2016)</w:t>
           </w:r>
           <w:r>
             <w:fldChar w:fldCharType="end"/>
@@ -6434,7 +6448,7 @@
             <w:fldChar w:fldCharType="begin"/>
           </w:r>
           <w:r>
-            <w:instrText>ADDIN CitaviPlaceholder{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}</w:instrText>
+            <w:instrText>ADDIN CitaviPlaceholder{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}</w:instrText>
           </w:r>
           <w:r>
             <w:fldChar w:fldCharType="separate"/>
@@ -6577,7 +6591,7 @@
             <w:fldChar w:fldCharType="separate"/>
           </w:r>
           <w:r>
-            <w:t>(Aggarwal, 2016)</w:t>
+            <w:t>(Aggarwal, 2016, p. 128)</w:t>
           </w:r>
           <w:r>
             <w:fldChar w:fldCharType="end"/>
@@ -6630,7 +6644,7 @@
             <w:fldChar w:fldCharType="begin"/>
           </w:r>
           <w:r>
-            <w:instrText>ADDIN CitaviPlaceholder{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}</w:instrText>
+            <w:instrText>ADDIN CitaviPlaceholder{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}</w:instrText>
           </w:r>
           <w:r>
             <w:fldChar w:fldCharType="separate"/>
@@ -6788,7 +6802,7 @@
             <w:fldChar w:fldCharType="begin"/>
           </w:r>
           <w:r>
-            <w:instrText>ADDIN CitaviPlaceholder{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}</w:instrText>
+            <w:instrText>ADDIN CitaviPlaceholder{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}</w:instrText>
           </w:r>
           <w:r>
             <w:fldChar w:fldCharType="separate"/>
@@ -8093,7 +8107,7 @@
             <w:fldChar w:fldCharType="separate"/>
           </w:r>
           <w:r>
-            <w:t>(2022)</w:t>
+            <w:t>(Koren, Yehuda and Rendle, Steffen and Bell, Robert, 2022)</w:t>
           </w:r>
           <w:r>
             <w:fldChar w:fldCharType="end"/>
@@ -8755,7 +8769,7 @@
             <w:fldChar w:fldCharType="begin"/>
           </w:r>
           <w:r>
-            <w:instrText>ADDIN CitaviPlaceholder{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}</w:instrText>
+            <w:instrText>ADDIN CitaviPlaceholder{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}</w:instrText>
           </w:r>
           <w:r>
             <w:fldChar w:fldCharType="separate"/>
@@ -8801,7 +8815,7 @@
             <w:fldChar w:fldCharType="begin"/>
           </w:r>
           <w:r>
-            <w:instrText>ADDIN CitaviPlaceholder{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}</w:instrText>
+            <w:instrText>ADDIN CitaviPlaceholder{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}</w:instrText>
           </w:r>
           <w:r>
             <w:fldChar w:fldCharType="separate"/>
@@ -8888,7 +8902,7 @@
             <w:fldChar w:fldCharType="begin"/>
           </w:r>
           <w:r>
-            <w:instrText>ADDIN CitaviPlaceholder{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}</w:instrText>
+            <w:instrText>ADDIN CitaviPlaceholder{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}</w:instrText>
           </w:r>
           <w:r>
             <w:fldChar w:fldCharType="separate"/>
@@ -9418,25 +9432,7 @@
             <w:fldChar w:fldCharType="separate"/>
           </w:r>
           <w:r>
-            <w:t>(G</w:t>
-          </w:r>
-          <w:r>
-            <w:t>oodfellow</w:t>
-          </w:r>
-          <w:r>
-            <w:t>, B</w:t>
-          </w:r>
-          <w:r>
-            <w:t>engio</w:t>
-          </w:r>
-          <w:r>
-            <w:t>, &amp; C</w:t>
-          </w:r>
-          <w:r>
-            <w:t>ourville</w:t>
-          </w:r>
-          <w:r>
-            <w:t>, 2016)</w:t>
+            <w:t>(GOODFELLOW, BENGIO, &amp; COURVILLE, 2016)</w:t>
           </w:r>
           <w:r>
             <w:fldChar w:fldCharType="end"/>
@@ -9503,7 +9499,7 @@
             <w:fldChar w:fldCharType="begin"/>
           </w:r>
           <w:r>
-            <w:instrText>ADDIN CitaviPlaceholder{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}</w:instrText>
+            <w:instrText>ADDIN CitaviPlaceholder{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}</w:instrText>
           </w:r>
           <w:r>
             <w:fldChar w:fldCharType="separate"/>
@@ -10148,7 +10144,7 @@
             <w:fldChar w:fldCharType="begin"/>
           </w:r>
           <w:r>
-            <w:instrText>ADDIN CitaviPlaceholder{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}</w:instrText>
+            <w:instrText>ADDIN CitaviPlaceholder{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}</w:instrText>
           </w:r>
           <w:r>
             <w:fldChar w:fldCharType="separate"/>
@@ -10335,13 +10331,13 @@
             <w:fldChar w:fldCharType="begin"/>
           </w:r>
           <w:r>
-            <w:instrText>ADDIN CitaviPlaceholder{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}</w:instrText>
+            <w:instrText>ADDIN CitaviPlaceholder{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}</w:instrText>
           </w:r>
           <w:r>
             <w:fldChar w:fldCharType="separate"/>
           </w:r>
           <w:r>
-            <w:t>Dacrema et al. (2021)</w:t>
+            <w:t>(Dacrema et al., 2021)</w:t>
           </w:r>
           <w:r>
             <w:fldChar w:fldCharType="end"/>
@@ -10677,7 +10673,7 @@
             <w:fldChar w:fldCharType="begin"/>
           </w:r>
           <w:r>
-            <w:instrText>ADDIN CitaviPlaceholder{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}</w:instrText>
+            <w:instrText>ADDIN CitaviPlaceholder{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}</w:instrText>
           </w:r>
           <w:r>
             <w:fldChar w:fldCharType="separate"/>
@@ -10900,7 +10896,7 @@
             <w:fldChar w:fldCharType="begin"/>
           </w:r>
           <w:r>
-            <w:instrText>ADDIN CitaviPlaceholder{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}</w:instrText>
+            <w:instrText>ADDIN CitaviPlaceholder{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}</w:instrText>
           </w:r>
           <w:r>
             <w:fldChar w:fldCharType="separate"/>
@@ -11118,7 +11114,7 @@
             <w:fldChar w:fldCharType="begin"/>
           </w:r>
           <w:r>
-            <w:instrText>ADDIN CitaviPlaceholder{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}</w:instrText>
+            <w:instrText>ADDIN CitaviPlaceholder{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}</w:instrText>
           </w:r>
           <w:r>
             <w:fldChar w:fldCharType="separate"/>
@@ -11236,7 +11232,7 @@
             <w:fldChar w:fldCharType="begin"/>
           </w:r>
           <w:r>
-            <w:instrText>ADDIN CitaviPlaceholder{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}</w:instrText>
+            <w:instrText>ADDIN CitaviPlaceholder{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}</w:instrText>
           </w:r>
           <w:r>
             <w:fldChar w:fldCharType="separate"/>
@@ -11363,13 +11359,13 @@
             <w:fldChar w:fldCharType="begin"/>
           </w:r>
           <w:r>
-            <w:instrText>ADDIN CitaviPlaceholder{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}</w:instrText>
+            <w:instrText>ADDIN CitaviPlaceholder{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}</w:instrText>
           </w:r>
           <w:r>
             <w:fldChar w:fldCharType="separate"/>
           </w:r>
           <w:r>
-            <w:t>(Wang et al.)</w:t>
+            <w:t>(Wang et al., 2017)</w:t>
           </w:r>
           <w:r>
             <w:fldChar w:fldCharType="end"/>
@@ -11383,11 +11379,8 @@
         <w:t xml:space="preserve"> </w:t>
       </w:r>
       <w:r>
-        <w:t xml:space="preserve">In </w:t>
-      </w:r>
-      <w:r>
         <w:lastRenderedPageBreak/>
-        <w:t xml:space="preserve">addition to a classic feed-forward </w:t>
+        <w:t xml:space="preserve">In addition to a classic feed-forward </w:t>
       </w:r>
       <w:r>
         <w:t xml:space="preserve">multilayer perceptron </w:t>
@@ -11813,7 +11806,7 @@
             <w:fldChar w:fldCharType="begin"/>
           </w:r>
           <w:r>
-            <w:instrText>ADDIN CitaviPlaceholder{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}</w:instrText>
+            <w:instrText>ADDIN CitaviPlaceholder{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}</w:instrText>
           </w:r>
           <w:r>
             <w:fldChar w:fldCharType="separate"/>
@@ -12078,7 +12071,7 @@
             <w:fldChar w:fldCharType="begin"/>
           </w:r>
           <w:r>
-            <w:instrText>ADDIN CitaviPlaceholder{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}</w:instrText>
+            <w:instrText>ADDIN CitaviPlaceholder{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}</w:instrText>
           </w:r>
           <w:r>
             <w:fldChar w:fldCharType="separate"/>
@@ -12196,7 +12189,7 @@
             <w:fldChar w:fldCharType="begin"/>
           </w:r>
           <w:r>
-            <w:instrText>ADDIN CitaviPlaceholder{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}</w:instrText>
+            <w:instrText>ADDIN CitaviPlaceholder{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}</w:instrText>
           </w:r>
           <w:r>
             <w:fldChar w:fldCharType="separate"/>
@@ -12480,12 +12473,13 @@
             <w:docPart w:val="DefaultPlaceholder_-1854013440"/>
           </w:placeholder>
         </w:sdtPr>
+        <w:sdtEndPr/>
         <w:sdtContent>
           <w:r>
             <w:fldChar w:fldCharType="begin"/>
           </w:r>
           <w:r>
-            <w:instrText>ADDIN CitaviPlaceholder{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}</w:instrText>
+            <w:instrText>ADDIN CitaviPlaceholder{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}</w:instrText>
           </w:r>
           <w:r>
             <w:fldChar w:fldCharType="separate"/>
@@ -12603,128 +12597,32 @@
       <w:r>
         <w:t>.</w:t>
       </w:r>
-    </w:p>
-    <w:p>
-      <w:r>
-        <w:t xml:space="preserve">One of </w:t>
-      </w:r>
-      <w:r>
-        <w:t xml:space="preserve"> </w:t>
-      </w:r>
-      <w:r>
-        <w:t xml:space="preserve">the first papers to illustrate challenges </w:t>
-      </w:r>
-      <w:r>
-        <w:t xml:space="preserve">of productive ML systems, is </w:t>
-      </w:r>
-      <w:r>
-        <w:t>Scull</w:t>
-      </w:r>
-      <w:r>
-        <w:t>e</w:t>
-      </w:r>
-      <w:r>
-        <w:t>y et</w:t>
-      </w:r>
-      <w:r>
-        <w:t xml:space="preserve"> al. </w:t>
-      </w:r>
-      <w:sdt>
-        <w:sdtPr>
-          <w:alias w:val="To edit, see citavi.com/edit"/>
-          <w:tag w:val="CitaviPlaceholder#8896e0ee-ad74-47c4-a4f0-b6caa03a4533"/>
-          <w:id w:val="-1193376404"/>
-          <w:placeholder>
-            <w:docPart w:val="DefaultPlaceholder_-1854013440"/>
-          </w:placeholder>
-        </w:sdtPr>
-        <w:sdtContent>
-          <w:r>
-            <w:fldChar w:fldCharType="begin"/>
-          </w:r>
-          <w:r>
-            <w:instrText>ADDIN CitaviPlaceholder{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}</w:instrText>
-          </w:r>
-          <w:r>
-            <w:fldChar w:fldCharType="separate"/>
-          </w:r>
-          <w:r>
-            <w:t>(2015)</w:t>
-          </w:r>
-          <w:r>
-            <w:fldChar w:fldCharType="end"/>
-          </w:r>
-        </w:sdtContent>
-      </w:sdt>
-      <w:r>
-        <w:t xml:space="preserve">, which </w:t>
-      </w:r>
-      <w:r>
-        <w:t>uses the</w:t>
-      </w:r>
-      <w:r>
-        <w:t xml:space="preserve"> framework</w:t>
-      </w:r>
-      <w:r>
-        <w:t xml:space="preserve"> of </w:t>
-      </w:r>
-      <w:r>
-        <w:rPr>
-          <w:i/>
-          <w:iCs/>
-        </w:rPr>
-        <w:t>technical debt</w:t>
-      </w:r>
-      <w:r>
-        <w:t>, found in software engineering</w:t>
-      </w:r>
-      <w:r>
-        <w:t>, to describe</w:t>
-      </w:r>
-      <w:r>
-        <w:t xml:space="preserve"> </w:t>
-      </w:r>
-      <w:r>
-        <w:t>problem in productive ML</w:t>
-      </w:r>
-      <w:r>
-        <w:t>.</w:t>
-      </w:r>
-    </w:p>
-    <w:p/>
-    <w:p/>
-    <w:p/>
-    <w:p/>
-    <w:p>
-      <w:r>
-        <w:t>Software</w:t>
-      </w:r>
-      <w:r>
-        <w:t xml:space="preserve"> development</w:t>
-      </w:r>
-      <w:r>
-        <w:t>,</w:t>
-      </w:r>
-      <w:r>
-        <w:t xml:space="preserve"> application</w:t>
-      </w:r>
-      <w:r>
-        <w:t>, maintenance</w:t>
-      </w:r>
-      <w:r>
-        <w:t xml:space="preserve"> in academia greatly </w:t>
-      </w:r>
-      <w:r>
-        <w:t>differs from that of industry</w:t>
-      </w:r>
-      <w:r>
-        <w:t>.</w:t>
-      </w:r>
-      <w:r>
-        <w:t xml:space="preserve"> Software in research is written </w:t>
-      </w:r>
-      <w:r>
-        <w:t>in order to</w:t>
+      <w:r>
+        <w:t xml:space="preserve"> </w:t>
+      </w:r>
+      <w:r>
+        <w:t>Software in</w:t>
+      </w:r>
+      <w:r>
+        <w:t xml:space="preserve"> research</w:t>
+      </w:r>
+      <w:r>
+        <w:t xml:space="preserve"> is written</w:t>
+      </w:r>
+      <w:r>
+        <w:t xml:space="preserve"> to </w:t>
+      </w:r>
+      <w:r>
+        <w:t xml:space="preserve">investigate a </w:t>
+      </w:r>
+      <w:r>
+        <w:t xml:space="preserve">certain </w:t>
+      </w:r>
+      <w:r>
+        <w:t>topic and</w:t>
+      </w:r>
+      <w:r>
+        <w:t xml:space="preserve"> to</w:t>
       </w:r>
       <w:r>
         <w:t xml:space="preserve"> </w:t>
@@ -12789,12 +12687,13 @@
             <w:docPart w:val="DefaultPlaceholder_-1854013440"/>
           </w:placeholder>
         </w:sdtPr>
+        <w:sdtEndPr/>
         <w:sdtContent>
           <w:r>
             <w:fldChar w:fldCharType="begin"/>
           </w:r>
           <w:r>
-            <w:instrText>ADDIN CitaviPlaceholder{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}</w:instrText>
+            <w:instrText>ADDIN CitaviPlaceholder{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}</w:instrText>
           </w:r>
           <w:r>
             <w:fldChar w:fldCharType="separate"/>
@@ -12829,172 +12728,1279 @@
         <w:t xml:space="preserve">business environments </w:t>
       </w:r>
       <w:r>
+        <w:t>are</w:t>
+      </w:r>
+      <w:r>
+        <w:t xml:space="preserve"> built for longevity</w:t>
+      </w:r>
+      <w:r>
+        <w:t xml:space="preserve">, with </w:t>
+      </w:r>
+      <w:r>
+        <w:t>their</w:t>
+      </w:r>
+      <w:r>
+        <w:t xml:space="preserve"> goal being </w:t>
+      </w:r>
+      <w:r>
+        <w:t>a</w:t>
+      </w:r>
+      <w:r>
+        <w:t xml:space="preserve"> profit</w:t>
+      </w:r>
+      <w:r>
+        <w:t xml:space="preserve"> driver </w:t>
+      </w:r>
+      <w:r>
+        <w:t>for the company</w:t>
+      </w:r>
+      <w:r>
+        <w:t>.</w:t>
+      </w:r>
+      <w:r>
+        <w:t xml:space="preserve"> This</w:t>
+      </w:r>
+      <w:r>
+        <w:t xml:space="preserve"> is composed of</w:t>
+      </w:r>
+      <w:r>
+        <w:t xml:space="preserve"> low operational costs</w:t>
+      </w:r>
+      <w:r>
+        <w:t xml:space="preserve"> and</w:t>
+      </w:r>
+      <w:r>
+        <w:t xml:space="preserve"> high revenue</w:t>
+      </w:r>
+      <w:r>
+        <w:t>-yield</w:t>
+      </w:r>
+      <w:r>
+        <w:t xml:space="preserve"> </w:t>
+      </w:r>
+      <w:sdt>
+        <w:sdtPr>
+          <w:alias w:val="To edit, see citavi.com/edit"/>
+          <w:tag w:val="CitaviPlaceholder#9d901338-502a-469a-9cd8-883beab1a54c"/>
+          <w:id w:val="920758912"/>
+          <w:placeholder>
+            <w:docPart w:val="DefaultPlaceholder_-1854013440"/>
+          </w:placeholder>
+        </w:sdtPr>
+        <w:sdtContent>
+          <w:r>
+            <w:fldChar w:fldCharType="begin"/>
+          </w:r>
+          <w:r>
+            <w:instrText>ADDIN CitaviPlaceholder{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}</w:instrText>
+          </w:r>
+          <w:r>
+            <w:fldChar w:fldCharType="separate"/>
+          </w:r>
+          <w:r>
+            <w:t>(Heemstra, 1992; Myers, Kappelman, &amp; Prybutok, 1997)</w:t>
+          </w:r>
+          <w:r>
+            <w:fldChar w:fldCharType="end"/>
+          </w:r>
+        </w:sdtContent>
+      </w:sdt>
+      <w:r>
+        <w:t xml:space="preserve">. </w:t>
+      </w:r>
+      <w:r>
+        <w:t xml:space="preserve">As a result of these different goals, both research and </w:t>
+      </w:r>
+      <w:r>
+        <w:t xml:space="preserve">industry employ different </w:t>
+      </w:r>
+      <w:r>
+        <w:t>development paradigms</w:t>
+      </w:r>
+      <w:r>
+        <w:t>, with</w:t>
+      </w:r>
+      <w:r>
+        <w:t xml:space="preserve"> focus on different aspects</w:t>
+      </w:r>
+      <w:r>
+        <w:t xml:space="preserve"> respectively</w:t>
+      </w:r>
+      <w:r>
+        <w:t>.</w:t>
+      </w:r>
+      <w:r>
+        <w:t xml:space="preserve"> </w:t>
+      </w:r>
+      <w:r>
+        <w:t>The</w:t>
+      </w:r>
+      <w:r>
+        <w:t>se</w:t>
+      </w:r>
+      <w:r>
+        <w:t xml:space="preserve"> differences </w:t>
+      </w:r>
+      <w:r>
+        <w:t>are observ</w:t>
+      </w:r>
+      <w:r>
+        <w:t>ed</w:t>
+      </w:r>
+      <w:r>
+        <w:t xml:space="preserve"> in the RS landscape of academia and industry</w:t>
+      </w:r>
+      <w:r>
+        <w:t>, for example</w:t>
+      </w:r>
+      <w:r>
+        <w:t>.</w:t>
+      </w:r>
+      <w:r>
+        <w:t xml:space="preserve"> </w:t>
+      </w:r>
+      <w:r>
+        <w:t xml:space="preserve">While in academia state-of-the-art </w:t>
+      </w:r>
+      <w:r>
+        <w:t xml:space="preserve">RS </w:t>
+      </w:r>
+      <w:r>
+        <w:t xml:space="preserve">algorithms are assessed with </w:t>
+      </w:r>
+      <w:r>
+        <w:t xml:space="preserve">their performance on </w:t>
+      </w:r>
+      <w:r>
+        <w:t>static</w:t>
+      </w:r>
+      <w:r>
+        <w:t xml:space="preserve"> benchmark datasets</w:t>
+      </w:r>
+      <w:r>
+        <w:t xml:space="preserve">, industry </w:t>
+      </w:r>
+      <w:r>
+        <w:t xml:space="preserve">also considers the integration of the algorithm into </w:t>
+      </w:r>
+      <w:r>
+        <w:t xml:space="preserve">the system architecture. Instead of merely relying on </w:t>
+      </w:r>
+      <w:r>
+        <w:t>benchmark performance</w:t>
+      </w:r>
+      <w:r>
+        <w:t>,</w:t>
+      </w:r>
+      <w:r>
+        <w:t xml:space="preserve"> industry systems need to take </w:t>
+      </w:r>
+      <w:r>
+        <w:t xml:space="preserve">into account the </w:t>
+      </w:r>
+      <w:r>
+        <w:t xml:space="preserve">scalability </w:t>
+      </w:r>
+      <w:r>
+        <w:t>of an algorithm</w:t>
+      </w:r>
+      <w:r>
+        <w:t xml:space="preserve"> and </w:t>
+      </w:r>
+      <w:r>
+        <w:t>embed their</w:t>
+      </w:r>
+      <w:r>
+        <w:t xml:space="preserve"> RS</w:t>
+      </w:r>
+      <w:r>
+        <w:t xml:space="preserve"> into their application in a </w:t>
+      </w:r>
+      <w:r>
+        <w:t>meaningful manner</w:t>
+      </w:r>
+      <w:r>
+        <w:t xml:space="preserve"> </w:t>
+      </w:r>
+      <w:sdt>
+        <w:sdtPr>
+          <w:alias w:val="To edit, see citavi.com/edit"/>
+          <w:tag w:val="CitaviPlaceholder#5333c8b2-e770-4d52-b2eb-8668db55183b"/>
+          <w:id w:val="63919574"/>
+          <w:placeholder>
+            <w:docPart w:val="DefaultPlaceholder_-1854013440"/>
+          </w:placeholder>
+        </w:sdtPr>
+        <w:sdtContent>
+          <w:r>
+            <w:fldChar w:fldCharType="begin"/>
+          </w:r>
+          <w:r>
+            <w:instrText>ADDIN CitaviPlaceholder{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}</w:instrText>
+          </w:r>
+          <w:r>
+            <w:fldChar w:fldCharType="separate"/>
+          </w:r>
+          <w:r>
+            <w:t>(Covington et al., 2016)</w:t>
+          </w:r>
+          <w:r>
+            <w:fldChar w:fldCharType="end"/>
+          </w:r>
+        </w:sdtContent>
+      </w:sdt>
+      <w:r>
+        <w:t>.</w:t>
+      </w:r>
+    </w:p>
+    <w:p>
+      <w:r>
+        <w:t xml:space="preserve">One of  the first papers to illustrate challenges of productive ML systems is Sculley et al. </w:t>
+      </w:r>
+      <w:sdt>
+        <w:sdtPr>
+          <w:alias w:val="To edit, see citavi.com/edit"/>
+          <w:tag w:val="CitaviPlaceholder#8896e0ee-ad74-47c4-a4f0-b6caa03a4533"/>
+          <w:id w:val="-1193376404"/>
+          <w:placeholder>
+            <w:docPart w:val="4961D6538745480DB339049A1336F470"/>
+          </w:placeholder>
+        </w:sdtPr>
+        <w:sdtContent>
+          <w:r>
+            <w:fldChar w:fldCharType="begin"/>
+          </w:r>
+          <w:r>
+            <w:instrText>ADDIN CitaviPlaceholder{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}</w:instrText>
+          </w:r>
+          <w:r>
+            <w:fldChar w:fldCharType="separate"/>
+          </w:r>
+          <w:r>
+            <w:t>(2015)</w:t>
+          </w:r>
+          <w:r>
+            <w:fldChar w:fldCharType="end"/>
+          </w:r>
+        </w:sdtContent>
+      </w:sdt>
+      <w:r>
+        <w:t xml:space="preserve">, which uses the framework of </w:t>
+      </w:r>
+      <w:r>
+        <w:rPr>
+          <w:i/>
+          <w:iCs/>
+        </w:rPr>
+        <w:t>technical debt</w:t>
+      </w:r>
+      <w:r>
+        <w:t>, found in software engineering, to describe problems in a productive software environment.</w:t>
+      </w:r>
+      <w:r>
+        <w:t xml:space="preserve"> </w:t>
+      </w:r>
+      <w:r>
+        <w:t xml:space="preserve">To be more precise, the term technical debt refers to </w:t>
+      </w:r>
+      <w:r>
+        <w:t>ongoing maintenance cost</w:t>
+      </w:r>
+      <w:r>
+        <w:t xml:space="preserve"> due to </w:t>
+      </w:r>
+      <w:r>
+        <w:t xml:space="preserve">shortcuts taken during </w:t>
+      </w:r>
+      <w:r>
+        <w:t xml:space="preserve">initial </w:t>
+      </w:r>
+      <w:r>
+        <w:t>development</w:t>
+      </w:r>
+      <w:r>
+        <w:t xml:space="preserve"> of the software</w:t>
+      </w:r>
+      <w:r>
+        <w:t xml:space="preserve">. </w:t>
+      </w:r>
+      <w:r>
+        <w:t>The debt analogy is used</w:t>
+      </w:r>
+      <w:r>
+        <w:t xml:space="preserve"> to visualize </w:t>
+      </w:r>
+      <w:r>
+        <w:t xml:space="preserve">upfront cost-savings </w:t>
+      </w:r>
+      <w:r>
+        <w:t>due to cheaper and</w:t>
+      </w:r>
+      <w:r>
+        <w:t xml:space="preserve"> faster development,</w:t>
+      </w:r>
+      <w:r>
+        <w:t xml:space="preserve"> that </w:t>
+      </w:r>
+      <w:r>
+        <w:t xml:space="preserve">however </w:t>
+      </w:r>
+      <w:r>
+        <w:t>need to be pa</w:t>
+      </w:r>
+      <w:r>
+        <w:t>i</w:t>
+      </w:r>
+      <w:r>
+        <w:t>d</w:t>
+      </w:r>
+      <w:r>
+        <w:t xml:space="preserve"> back</w:t>
+      </w:r>
+      <w:r>
+        <w:t xml:space="preserve"> </w:t>
+      </w:r>
+      <w:r>
+        <w:t>with interest down the line</w:t>
+      </w:r>
+      <w:r>
+        <w:t xml:space="preserve"> with </w:t>
+      </w:r>
+      <w:r>
+        <w:t>excessive software service and maintenance</w:t>
+      </w:r>
+      <w:r>
+        <w:t xml:space="preserve"> </w:t>
+      </w:r>
+      <w:sdt>
+        <w:sdtPr>
+          <w:alias w:val="To edit, see citavi.com/edit"/>
+          <w:tag w:val="CitaviPlaceholder#60a29f24-d79c-4f69-9d1f-d83a538e7bf0"/>
+          <w:id w:val="911043370"/>
+          <w:placeholder>
+            <w:docPart w:val="DefaultPlaceholder_-1854013440"/>
+          </w:placeholder>
+        </w:sdtPr>
+        <w:sdtContent>
+          <w:r>
+            <w:fldChar w:fldCharType="begin"/>
+          </w:r>
+          <w:r>
+            <w:instrText>ADDIN CitaviPlaceholder{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}</w:instrText>
+          </w:r>
+          <w:r>
+            <w:fldChar w:fldCharType="separate"/>
+          </w:r>
+          <w:r>
+            <w:t>(Cunningham, 1993)</w:t>
+          </w:r>
+          <w:r>
+            <w:fldChar w:fldCharType="end"/>
+          </w:r>
+        </w:sdtContent>
+      </w:sdt>
+      <w:r>
+        <w:t>.</w:t>
+      </w:r>
+      <w:r>
+        <w:t xml:space="preserve"> </w:t>
+      </w:r>
+      <w:r>
+        <w:t xml:space="preserve">In classical </w:t>
+      </w:r>
+      <w:r>
+        <w:t xml:space="preserve">software </w:t>
+      </w:r>
+      <w:r>
+        <w:t xml:space="preserve">engineering </w:t>
+      </w:r>
+      <w:r>
+        <w:t xml:space="preserve">technical debt can manifest itself in </w:t>
+      </w:r>
+      <w:r>
+        <w:t xml:space="preserve">different ways, such as </w:t>
+      </w:r>
+      <w:r>
+        <w:t xml:space="preserve">code refactor, </w:t>
+      </w:r>
+      <w:r>
+        <w:t xml:space="preserve">deleting </w:t>
+      </w:r>
+      <w:r>
+        <w:t>outdated</w:t>
+      </w:r>
+      <w:r>
+        <w:t xml:space="preserve"> modules</w:t>
+      </w:r>
+      <w:r>
+        <w:t>, reducing dependencies</w:t>
+      </w:r>
+      <w:r>
+        <w:t xml:space="preserve"> and improving documentation</w:t>
+      </w:r>
+      <w:r>
+        <w:t xml:space="preserve"> </w:t>
+      </w:r>
+      <w:sdt>
+        <w:sdtPr>
+          <w:alias w:val="To edit, see citavi.com/edit"/>
+          <w:tag w:val="CitaviPlaceholder#f3bc1536-7dd3-4df7-a012-fffd80ee23aa"/>
+          <w:id w:val="-1741321761"/>
+          <w:placeholder>
+            <w:docPart w:val="DefaultPlaceholder_-1854013440"/>
+          </w:placeholder>
+        </w:sdtPr>
+        <w:sdtContent>
+          <w:r>
+            <w:fldChar w:fldCharType="begin"/>
+          </w:r>
+          <w:r>
+            <w:instrText>ADDIN CitaviPlaceholder{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}</w:instrText>
+          </w:r>
+          <w:r>
+            <w:fldChar w:fldCharType="separate"/>
+          </w:r>
+          <w:r>
+            <w:t>(Fowler, 2019)</w:t>
+          </w:r>
+          <w:r>
+            <w:fldChar w:fldCharType="end"/>
+          </w:r>
+        </w:sdtContent>
+      </w:sdt>
+      <w:r>
+        <w:t>.</w:t>
+      </w:r>
+      <w:r>
+        <w:t xml:space="preserve"> The same phenomenon of </w:t>
+      </w:r>
+      <w:r>
+        <w:t xml:space="preserve">technical debt is also observed </w:t>
+      </w:r>
+      <w:r>
+        <w:t>in</w:t>
+      </w:r>
+      <w:r>
+        <w:t xml:space="preserve"> ML</w:t>
+      </w:r>
+      <w:r>
+        <w:t xml:space="preserve"> systems.</w:t>
+      </w:r>
+      <w:r>
+        <w:t xml:space="preserve"> </w:t>
+      </w:r>
+      <w:r>
+        <w:t>Scull</w:t>
+      </w:r>
+      <w:r>
+        <w:t>e</w:t>
+      </w:r>
+      <w:r>
+        <w:t>y et al</w:t>
+      </w:r>
+      <w:r>
+        <w:t xml:space="preserve">. </w:t>
+      </w:r>
+      <w:sdt>
+        <w:sdtPr>
+          <w:alias w:val="To edit, see citavi.com/edit"/>
+          <w:tag w:val="CitaviPlaceholder#f53ca670-5bdd-461b-8796-1dc226ad7ea3"/>
+          <w:id w:val="-2057684308"/>
+          <w:placeholder>
+            <w:docPart w:val="DefaultPlaceholder_-1854013440"/>
+          </w:placeholder>
+        </w:sdtPr>
+        <w:sdtContent>
+          <w:r>
+            <w:fldChar w:fldCharType="begin"/>
+          </w:r>
+          <w:r>
+            <w:instrText>ADDIN CitaviPlaceholder{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}</w:instrText>
+          </w:r>
+          <w:r>
+            <w:fldChar w:fldCharType="separate"/>
+          </w:r>
+          <w:r>
+            <w:t>(2015)</w:t>
+          </w:r>
+          <w:r>
+            <w:fldChar w:fldCharType="end"/>
+          </w:r>
+        </w:sdtContent>
+      </w:sdt>
+      <w:r>
+        <w:t xml:space="preserve"> points out that </w:t>
+      </w:r>
+      <w:r>
+        <w:t xml:space="preserve">a lot </w:t>
+      </w:r>
+      <w:r>
+        <w:t xml:space="preserve">of </w:t>
+      </w:r>
+      <w:r>
+        <w:t xml:space="preserve">the technical debt incurred in ML, is </w:t>
+      </w:r>
+      <w:r>
+        <w:t xml:space="preserve">due to the fact that </w:t>
+      </w:r>
+      <w:r>
+        <w:t>it</w:t>
+      </w:r>
+      <w:r>
+        <w:t xml:space="preserve"> directly interact</w:t>
+      </w:r>
+      <w:r>
+        <w:t>s</w:t>
+      </w:r>
+      <w:r>
+        <w:t xml:space="preserve"> with the</w:t>
+      </w:r>
+      <w:r>
+        <w:t xml:space="preserve"> external</w:t>
+      </w:r>
+      <w:r>
+        <w:t xml:space="preserve"> world</w:t>
+      </w:r>
+      <w:r>
+        <w:t xml:space="preserve">. </w:t>
+      </w:r>
+      <w:r>
+        <w:t xml:space="preserve">Since ML </w:t>
+      </w:r>
+      <w:r>
+        <w:t>h</w:t>
+      </w:r>
+      <w:r>
+        <w:t>olds a tight bond with the ever-changing data it consumes in real-world applications</w:t>
+      </w:r>
+      <w:r>
+        <w:t>, maintenance turns out to be particularly difficult and expensive</w:t>
+      </w:r>
+      <w:r>
+        <w:t xml:space="preserve">. </w:t>
+      </w:r>
+      <w:r>
+        <w:t>So, i</w:t>
+      </w:r>
+      <w:r>
+        <w:t>n addition to</w:t>
+      </w:r>
+      <w:r>
+        <w:t xml:space="preserve"> the established technical debt of software engineering, ML </w:t>
+      </w:r>
+      <w:r>
+        <w:t xml:space="preserve">also </w:t>
+      </w:r>
+      <w:r>
+        <w:t>receives</w:t>
+      </w:r>
+      <w:r>
+        <w:t xml:space="preserve"> its own set of technical debt that needs to be </w:t>
+      </w:r>
+      <w:r>
+        <w:t>considered</w:t>
+      </w:r>
+      <w:r>
+        <w:t xml:space="preserve"> as well</w:t>
+      </w:r>
+      <w:r>
+        <w:t xml:space="preserve"> </w:t>
+      </w:r>
+      <w:sdt>
+        <w:sdtPr>
+          <w:alias w:val="To edit, see citavi.com/edit"/>
+          <w:tag w:val="CitaviPlaceholder#7cdc10f4-2545-41e3-9dcf-75e23fa0a150"/>
+          <w:id w:val="-1548755125"/>
+          <w:placeholder>
+            <w:docPart w:val="DefaultPlaceholder_-1854013440"/>
+          </w:placeholder>
+        </w:sdtPr>
+        <w:sdtContent>
+          <w:r>
+            <w:fldChar w:fldCharType="begin"/>
+          </w:r>
+          <w:r>
+            <w:instrText>ADDIN CitaviPlaceholder{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}</w:instrText>
+          </w:r>
+          <w:r>
+            <w:fldChar w:fldCharType="separate"/>
+          </w:r>
+          <w:r>
+            <w:t>(Sculley et al., 2015)</w:t>
+          </w:r>
+          <w:r>
+            <w:fldChar w:fldCharType="end"/>
+          </w:r>
+        </w:sdtContent>
+      </w:sdt>
+      <w:r>
+        <w:t>.</w:t>
+      </w:r>
+      <w:r>
+        <w:t xml:space="preserve"> </w:t>
+      </w:r>
+    </w:p>
+    <w:p>
+      <w:r>
+        <w:lastRenderedPageBreak/>
+        <w:t>Enterprise ML are often very complex software systems that com</w:t>
+      </w:r>
+      <w:r>
+        <w:t>prise</w:t>
+      </w:r>
+      <w:r>
+        <w:t xml:space="preserve"> various interconnected components, consequently </w:t>
+      </w:r>
+      <w:r>
+        <w:t xml:space="preserve">the ML algorithm </w:t>
+      </w:r>
+      <w:r>
+        <w:t>itself only makes up a small portion of the entire system.</w:t>
+      </w:r>
+      <w:r>
+        <w:t xml:space="preserve"> </w:t>
+      </w:r>
+      <w:r>
+        <w:t>In addition to the complex array of v</w:t>
+      </w:r>
+      <w:r>
+        <w:t>a</w:t>
+      </w:r>
+      <w:r>
+        <w:t xml:space="preserve">riables in the ML model alone, all parameters from the other software components have an effect on the ML system as well, which results in a web of entanglements. It becomes hard to keep track of all </w:t>
+      </w:r>
+      <w:r>
+        <w:t>dependencies</w:t>
+      </w:r>
+      <w:r>
+        <w:t xml:space="preserve"> within the system</w:t>
+      </w:r>
+      <w:r>
+        <w:t>, which</w:t>
+      </w:r>
+      <w:r>
+        <w:t>, in return,</w:t>
+      </w:r>
+      <w:r>
+        <w:t xml:space="preserve"> complicates </w:t>
+      </w:r>
+      <w:r>
+        <w:t>the maintenance of the software</w:t>
+      </w:r>
+      <w:r>
+        <w:t xml:space="preserve">, which is referred to as </w:t>
+      </w:r>
+      <w:r>
+        <w:rPr>
+          <w:i/>
+          <w:iCs/>
+        </w:rPr>
+        <w:t>configuration debt</w:t>
+      </w:r>
+      <w:r>
+        <w:t>.</w:t>
+      </w:r>
+      <w:r>
+        <w:t xml:space="preserve"> The chang</w:t>
+      </w:r>
+      <w:r>
+        <w:t>ing</w:t>
+      </w:r>
+      <w:r>
+        <w:t xml:space="preserve"> anything </w:t>
+      </w:r>
+      <w:r>
+        <w:t xml:space="preserve">changes everything </w:t>
+      </w:r>
+      <w:r>
+        <w:t xml:space="preserve">(CACE) </w:t>
+      </w:r>
+      <w:r>
+        <w:t xml:space="preserve">principle </w:t>
+      </w:r>
+      <w:r>
+        <w:t>goes into effect</w:t>
+      </w:r>
+      <w:r>
+        <w:t xml:space="preserve"> and a</w:t>
+      </w:r>
+      <w:r>
+        <w:t>ny adjustment</w:t>
+      </w:r>
+      <w:r>
+        <w:t>s</w:t>
+      </w:r>
+      <w:r>
+        <w:t xml:space="preserve"> </w:t>
+      </w:r>
+      <w:r>
+        <w:t>to</w:t>
+      </w:r>
+      <w:r>
+        <w:t xml:space="preserve"> the system</w:t>
+      </w:r>
+      <w:r>
+        <w:t xml:space="preserve"> </w:t>
+      </w:r>
+      <w:r>
+        <w:t xml:space="preserve">can </w:t>
+      </w:r>
+      <w:r>
+        <w:t xml:space="preserve">severely </w:t>
+      </w:r>
+      <w:r>
+        <w:t>compromise the model performance</w:t>
+      </w:r>
+      <w:r>
+        <w:t xml:space="preserve"> </w:t>
+      </w:r>
+      <w:sdt>
+        <w:sdtPr>
+          <w:alias w:val="To edit, see citavi.com/edit"/>
+          <w:tag w:val="CitaviPlaceholder#7d43a814-6e27-496b-85ee-02a2ad822144"/>
+          <w:id w:val="-1776932431"/>
+          <w:placeholder>
+            <w:docPart w:val="DefaultPlaceholder_-1854013440"/>
+          </w:placeholder>
+        </w:sdtPr>
+        <w:sdtContent>
+          <w:r>
+            <w:fldChar w:fldCharType="begin"/>
+          </w:r>
+          <w:r>
+            <w:instrText>ADDIN CitaviPlaceholder{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}</w:instrText>
+          </w:r>
+          <w:r>
+            <w:fldChar w:fldCharType="separate"/>
+          </w:r>
+          <w:r>
+            <w:t>(Sculley et al., 2015)</w:t>
+          </w:r>
+          <w:r>
+            <w:fldChar w:fldCharType="end"/>
+          </w:r>
+        </w:sdtContent>
+      </w:sdt>
+      <w:r>
+        <w:t>.</w:t>
+      </w:r>
+      <w:r>
+        <w:t xml:space="preserve"> </w:t>
+      </w:r>
+      <w:r>
+        <w:t xml:space="preserve">Related to the configuration debt, is the </w:t>
+      </w:r>
+      <w:r>
+        <w:rPr>
+          <w:i/>
+          <w:iCs/>
+        </w:rPr>
+        <w:t>reproducibility debt</w:t>
+      </w:r>
+      <w:r>
+        <w:t xml:space="preserve"> in ML systems. </w:t>
+      </w:r>
+      <w:r>
+        <w:t xml:space="preserve">Reproducibility </w:t>
+      </w:r>
+      <w:r>
+        <w:t xml:space="preserve">is </w:t>
+      </w:r>
+      <w:r>
+        <w:t xml:space="preserve">an </w:t>
+      </w:r>
+      <w:r>
+        <w:t xml:space="preserve">inherently difficult </w:t>
+      </w:r>
+      <w:r>
+        <w:t>undertaking in productive ML system</w:t>
+      </w:r>
+      <w:r>
+        <w:t xml:space="preserve">s, as these algorithms often work </w:t>
+      </w:r>
+      <w:r>
+        <w:t xml:space="preserve">with </w:t>
+      </w:r>
+      <w:r>
+        <w:t>randomized parameters</w:t>
+      </w:r>
+      <w:r>
+        <w:t>, non-determinism in paral</w:t>
+      </w:r>
+      <w:r>
+        <w:t>lel learning</w:t>
+      </w:r>
+      <w:r>
+        <w:t xml:space="preserve"> and</w:t>
+      </w:r>
+      <w:r>
+        <w:t xml:space="preserve"> </w:t>
+      </w:r>
+      <w:r>
+        <w:t xml:space="preserve">continuously </w:t>
+      </w:r>
+      <w:r>
+        <w:t>changing data</w:t>
+      </w:r>
+      <w:r>
+        <w:t>.</w:t>
+      </w:r>
+    </w:p>
+    <w:p>
+      <w:r>
+        <w:t xml:space="preserve">Another form of technical debt occurs when ML </w:t>
+      </w:r>
+      <w:r>
+        <w:t>researchers</w:t>
+      </w:r>
+      <w:r>
+        <w:t xml:space="preserve"> and data scientists don't adjust their habits when</w:t>
+      </w:r>
+      <w:r>
+        <w:t xml:space="preserve"> moving</w:t>
+      </w:r>
+      <w:r>
+        <w:t xml:space="preserve"> from the academic field to industry. As mentioned in the beginning, academia and industry apply different software development paradigms</w:t>
+      </w:r>
+      <w:r>
+        <w:t>. N</w:t>
+      </w:r>
+      <w:r>
+        <w:t xml:space="preserve">ot adapting their ways of working to the needs of production software may greatly impact the maintainability of </w:t>
+      </w:r>
+      <w:r>
+        <w:t xml:space="preserve">a </w:t>
+      </w:r>
+      <w:r>
+        <w:t>ML system.</w:t>
+      </w:r>
+      <w:r>
+        <w:t xml:space="preserve"> </w:t>
+      </w:r>
+      <w:r>
+        <w:t>Common culprits are so-</w:t>
+      </w:r>
+      <w:r>
+        <w:t xml:space="preserve">called </w:t>
+      </w:r>
+      <w:r>
+        <w:rPr>
+          <w:i/>
+        </w:rPr>
+        <w:t>glue code</w:t>
+      </w:r>
+      <w:r>
+        <w:t xml:space="preserve"> and </w:t>
+      </w:r>
+      <w:r>
+        <w:rPr>
+          <w:i/>
+        </w:rPr>
+        <w:t>pipeline jungles</w:t>
+      </w:r>
+      <w:r>
+        <w:t xml:space="preserve">. </w:t>
+      </w:r>
+      <w:r>
+        <w:t xml:space="preserve">Glue code </w:t>
+      </w:r>
+      <w:r>
+        <w:t xml:space="preserve">is understood as software code, that doesn’t directly </w:t>
+      </w:r>
+      <w:r>
+        <w:t xml:space="preserve">contribute to the </w:t>
+      </w:r>
+      <w:r>
+        <w:t>functionality of the software’s</w:t>
+      </w:r>
+      <w:r>
+        <w:t xml:space="preserve"> or system’s</w:t>
+      </w:r>
+      <w:r>
+        <w:t xml:space="preserve"> requirements, </w:t>
+      </w:r>
+      <w:r>
+        <w:t>but acts as a compatibility layer between two or more components</w:t>
+      </w:r>
+      <w:r>
+        <w:t xml:space="preserve">. </w:t>
+      </w:r>
+      <w:r>
+        <w:t xml:space="preserve">Glue code </w:t>
+      </w:r>
+      <w:r>
+        <w:t xml:space="preserve">is </w:t>
+      </w:r>
+      <w:r>
+        <w:t>often written</w:t>
+      </w:r>
+      <w:r>
+        <w:t xml:space="preserve"> in presence of</w:t>
+      </w:r>
+      <w:r>
+        <w:t xml:space="preserve"> stand-alone</w:t>
+      </w:r>
+      <w:r>
+        <w:t xml:space="preserve"> </w:t>
+      </w:r>
+      <w:r>
+        <w:t>ML packages or commercial-of-the-shelf</w:t>
+      </w:r>
+      <w:r>
+        <w:t xml:space="preserve"> software products</w:t>
+      </w:r>
+      <w:r>
+        <w:t>, in order to</w:t>
+      </w:r>
+      <w:r>
+        <w:t xml:space="preserve"> accommodate for the specific needs of </w:t>
+      </w:r>
+      <w:r>
+        <w:t>the ML task</w:t>
+      </w:r>
+      <w:r>
+        <w:t>.</w:t>
+      </w:r>
+      <w:r>
+        <w:t xml:space="preserve"> </w:t>
+      </w:r>
+      <w:r>
+        <w:t>Glue code generally distracts from the actual purpose of the application. It makes code less readable and degrades performance. It also makes the software less flexible to changes and updates, as glue code is tailored towards specific interactions between</w:t>
+      </w:r>
+      <w:r>
+        <w:t xml:space="preserve"> specific</w:t>
+      </w:r>
+      <w:r>
+        <w:t xml:space="preserve"> components</w:t>
+      </w:r>
+      <w:r>
+        <w:t xml:space="preserve"> </w:t>
+      </w:r>
+      <w:sdt>
+        <w:sdtPr>
+          <w:alias w:val="To edit, see citavi.com/edit"/>
+          <w:tag w:val="CitaviPlaceholder#1415f971-6695-433d-9abf-5b05e426e125"/>
+          <w:id w:val="156586052"/>
+          <w:placeholder>
+            <w:docPart w:val="DefaultPlaceholder_-1854013440"/>
+          </w:placeholder>
+        </w:sdtPr>
+        <w:sdtContent>
+          <w:r>
+            <w:fldChar w:fldCharType="begin"/>
+          </w:r>
+          <w:r>
+            <w:instrText>ADDIN CitaviPlaceholder{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}</w:instrText>
+          </w:r>
+          <w:r>
+            <w:fldChar w:fldCharType="separate"/>
+          </w:r>
+          <w:r>
+            <w:t>(Sculley et al., 2015)</w:t>
+          </w:r>
+          <w:r>
+            <w:fldChar w:fldCharType="end"/>
+          </w:r>
+        </w:sdtContent>
+      </w:sdt>
+      <w:r>
+        <w:t>.</w:t>
+      </w:r>
+      <w:r>
+        <w:t xml:space="preserve"> </w:t>
+      </w:r>
+      <w:r>
+        <w:t xml:space="preserve">The pipeline jungle is a </w:t>
+      </w:r>
+      <w:r>
+        <w:t xml:space="preserve">special </w:t>
+      </w:r>
+      <w:r>
+        <w:t xml:space="preserve">type of </w:t>
+      </w:r>
+      <w:r>
+        <w:t>glue code, which</w:t>
+      </w:r>
+      <w:r>
+        <w:t xml:space="preserve"> evolve</w:t>
+      </w:r>
+      <w:r>
+        <w:t>s</w:t>
+      </w:r>
+      <w:r>
+        <w:t xml:space="preserve"> </w:t>
+      </w:r>
+      <w:r>
+        <w:t>out of a base pipeline</w:t>
+      </w:r>
+      <w:r>
+        <w:t xml:space="preserve">, through incremental expansion. Often found in </w:t>
+      </w:r>
+      <w:r>
+        <w:t xml:space="preserve">the data processing phase, these pipelines are </w:t>
+      </w:r>
+      <w:r>
+        <w:t xml:space="preserve">continuously </w:t>
+      </w:r>
+      <w:r>
+        <w:t>built upon to accommodate for new data</w:t>
+      </w:r>
+      <w:r>
+        <w:t xml:space="preserve"> sources and data transformation steps.</w:t>
+      </w:r>
+      <w:r>
+        <w:t xml:space="preserve"> In </w:t>
+      </w:r>
+      <w:r>
+        <w:t xml:space="preserve">the end, the pipeline becomes </w:t>
+      </w:r>
+      <w:r>
+        <w:t xml:space="preserve">error prone, hard to test, and </w:t>
+      </w:r>
+      <w:r>
+        <w:t>convoluted</w:t>
+      </w:r>
+      <w:r>
+        <w:t xml:space="preserve"> </w:t>
+      </w:r>
+      <w:sdt>
+        <w:sdtPr>
+          <w:alias w:val="To edit, see citavi.com/edit"/>
+          <w:tag w:val="CitaviPlaceholder#02096bff-25a7-4d1f-8d96-f4151118b505"/>
+          <w:id w:val="623052579"/>
+          <w:placeholder>
+            <w:docPart w:val="DefaultPlaceholder_-1854013440"/>
+          </w:placeholder>
+        </w:sdtPr>
+        <w:sdtContent>
+          <w:r>
+            <w:fldChar w:fldCharType="begin"/>
+          </w:r>
+          <w:r>
+            <w:instrText>ADDIN CitaviPlaceholder{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}</w:instrText>
+          </w:r>
+          <w:r>
+            <w:fldChar w:fldCharType="separate"/>
+          </w:r>
+          <w:r>
+            <w:t>(Sculley et al., 2015)</w:t>
+          </w:r>
+          <w:r>
+            <w:fldChar w:fldCharType="end"/>
+          </w:r>
+        </w:sdtContent>
+      </w:sdt>
+      <w:r>
+        <w:t>.</w:t>
+      </w:r>
+      <w:r>
+        <w:t xml:space="preserve"> </w:t>
+      </w:r>
+      <w:r>
+        <w:t xml:space="preserve">Both </w:t>
+      </w:r>
+      <w:r>
+        <w:t>glue code</w:t>
+      </w:r>
+      <w:r>
+        <w:t>,</w:t>
+      </w:r>
+      <w:r>
+        <w:t xml:space="preserve"> and pipeline jungles are</w:t>
+      </w:r>
+      <w:r>
+        <w:t xml:space="preserve"> symptoms of code that isn’t</w:t>
+      </w:r>
+      <w:r>
+        <w:t xml:space="preserve"> designed</w:t>
+      </w:r>
+      <w:r>
+        <w:t xml:space="preserve"> </w:t>
+      </w:r>
+      <w:r>
+        <w:t xml:space="preserve">to be </w:t>
+      </w:r>
+      <w:r>
+        <w:t>re</w:t>
+      </w:r>
+      <w:r>
+        <w:t>used and built upon</w:t>
+      </w:r>
+      <w:r>
+        <w:t>, which is emblematic of</w:t>
+      </w:r>
+      <w:r>
+        <w:t xml:space="preserve"> </w:t>
+      </w:r>
+      <w:r>
+        <w:t>software</w:t>
+      </w:r>
+      <w:r>
+        <w:t xml:space="preserve"> in research projects, as </w:t>
+      </w:r>
+      <w:r>
+        <w:t xml:space="preserve">they </w:t>
+      </w:r>
+      <w:r>
+        <w:t>often</w:t>
+      </w:r>
+      <w:r>
+        <w:t xml:space="preserve"> serve</w:t>
+      </w:r>
+      <w:r>
+        <w:t xml:space="preserve"> </w:t>
+      </w:r>
+      <w:r>
+        <w:t>as</w:t>
+      </w:r>
+      <w:r>
+        <w:t xml:space="preserve"> PoCs</w:t>
+      </w:r>
+      <w:r>
+        <w:t>.</w:t>
+      </w:r>
+    </w:p>
+    <w:p>
+      <w:r>
+        <w:t xml:space="preserve">Lastly, a large portion of </w:t>
+      </w:r>
+      <w:r>
+        <w:t xml:space="preserve">the </w:t>
+      </w:r>
+      <w:r>
+        <w:t xml:space="preserve">technical debt </w:t>
+      </w:r>
+      <w:r>
+        <w:t xml:space="preserve">in ML systems </w:t>
+      </w:r>
+      <w:r>
         <w:t>is</w:t>
       </w:r>
       <w:r>
-        <w:t xml:space="preserve"> built for longevity</w:t>
-      </w:r>
-      <w:r>
-        <w:t xml:space="preserve">, with </w:t>
-      </w:r>
-      <w:r>
-        <w:t>its</w:t>
-      </w:r>
-      <w:r>
-        <w:t xml:space="preserve"> goal being </w:t>
-      </w:r>
-      <w:r>
-        <w:t>a</w:t>
-      </w:r>
-      <w:r>
-        <w:t xml:space="preserve"> profit</w:t>
-      </w:r>
-      <w:r>
-        <w:t xml:space="preserve"> driver </w:t>
-      </w:r>
-      <w:r>
-        <w:t>for the company</w:t>
-      </w:r>
+        <w:t xml:space="preserve"> due </w:t>
+      </w:r>
+      <w:r>
+        <w:t>to</w:t>
+      </w:r>
+      <w:r>
+        <w:t xml:space="preserve"> their nature of</w:t>
+      </w:r>
+      <w:r>
+        <w:t xml:space="preserve"> work</w:t>
+      </w:r>
+      <w:r>
+        <w:t>ing</w:t>
+      </w:r>
+      <w:r>
+        <w:t xml:space="preserve"> with </w:t>
+      </w:r>
+      <w:r>
+        <w:t xml:space="preserve">dynamic </w:t>
+      </w:r>
+      <w:r>
+        <w:t xml:space="preserve">data from the external world. </w:t>
+      </w:r>
+      <w:r>
+        <w:t xml:space="preserve">Not </w:t>
+      </w:r>
+      <w:r>
+        <w:t>dealing with</w:t>
+      </w:r>
+      <w:r>
+        <w:t xml:space="preserve"> </w:t>
+      </w:r>
+      <w:r>
+        <w:t xml:space="preserve">changes </w:t>
+      </w:r>
+      <w:r>
+        <w:t xml:space="preserve">that occur </w:t>
+      </w:r>
+      <w:r>
+        <w:t xml:space="preserve">in the dataset can </w:t>
+      </w:r>
+      <w:r>
+        <w:t xml:space="preserve">lead to </w:t>
+      </w:r>
+      <w:r>
+        <w:t xml:space="preserve">an </w:t>
+      </w:r>
+      <w:r>
+        <w:t xml:space="preserve">amalgamation of technical debt, </w:t>
+      </w:r>
+      <w:r>
+        <w:t>to the point where it</w:t>
+      </w:r>
+      <w:r>
+        <w:t xml:space="preserve"> might even render the whole model obsolete</w:t>
+      </w:r>
+      <w:r>
+        <w:t xml:space="preserve"> </w:t>
+      </w:r>
+      <w:sdt>
+        <w:sdtPr>
+          <w:alias w:val="To edit, see citavi.com/edit"/>
+          <w:tag w:val="CitaviPlaceholder#e2949350-ce0e-4a7c-9994-3bee3250ccf9"/>
+          <w:id w:val="-103352616"/>
+          <w:placeholder>
+            <w:docPart w:val="DefaultPlaceholder_-1854013440"/>
+          </w:placeholder>
+        </w:sdtPr>
+        <w:sdtContent>
+          <w:r>
+            <w:fldChar w:fldCharType="begin"/>
+          </w:r>
+          <w:r>
+            <w:instrText>ADDIN CitaviPlaceholder{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}</w:instrText>
+          </w:r>
+          <w:r>
+            <w:fldChar w:fldCharType="separate"/>
+          </w:r>
+          <w:r>
+            <w:t>(Lu et al., 2018; Sculley et al., 2015)</w:t>
+          </w:r>
+          <w:r>
+            <w:fldChar w:fldCharType="end"/>
+          </w:r>
+        </w:sdtContent>
+      </w:sdt>
       <w:r>
         <w:t>.</w:t>
       </w:r>
       <w:r>
-        <w:t xml:space="preserve"> This</w:t>
-      </w:r>
-      <w:r>
-        <w:t xml:space="preserve"> is composed of</w:t>
-      </w:r>
-      <w:r>
-        <w:t xml:space="preserve"> low operational costs</w:t>
-      </w:r>
-      <w:r>
-        <w:t>, such as maintenance</w:t>
-      </w:r>
-      <w:r>
-        <w:t xml:space="preserve"> and</w:t>
-      </w:r>
-      <w:r>
-        <w:t xml:space="preserve"> high revenue</w:t>
-      </w:r>
-      <w:r>
-        <w:t>-yield</w:t>
-      </w:r>
-      <w:r>
-        <w:t xml:space="preserve">. </w:t>
-      </w:r>
-      <w:r>
-        <w:t xml:space="preserve">As a result of these different goals, both research and </w:t>
-      </w:r>
-      <w:r>
-        <w:t xml:space="preserve">industry employ different </w:t>
-      </w:r>
-      <w:r>
-        <w:t>development paradigms</w:t>
-      </w:r>
-      <w:r>
-        <w:t>, with</w:t>
-      </w:r>
-      <w:r>
-        <w:t xml:space="preserve"> focus on different aspects</w:t>
-      </w:r>
-      <w:r>
-        <w:t xml:space="preserve"> respectively</w:t>
+        <w:t xml:space="preserve"> </w:t>
+      </w:r>
+      <w:r>
+        <w:t xml:space="preserve">The implications of </w:t>
+      </w:r>
+      <w:r>
+        <w:t>changing data</w:t>
+      </w:r>
+      <w:r>
+        <w:t xml:space="preserve"> </w:t>
+      </w:r>
+      <w:r>
+        <w:t>will be</w:t>
+      </w:r>
+      <w:r>
+        <w:t xml:space="preserve"> </w:t>
+      </w:r>
+      <w:r>
+        <w:t xml:space="preserve">dissected in greater detail </w:t>
+      </w:r>
+      <w:r>
+        <w:t xml:space="preserve">in chapter </w:t>
+      </w:r>
+      <w:r>
+        <w:rPr>
+          <w:i/>
+        </w:rPr>
+        <w:t>Concept Drift</w:t>
       </w:r>
       <w:r>
         <w:t>.</w:t>
       </w:r>
-      <w:r>
-        <w:t xml:space="preserve"> </w:t>
-      </w:r>
-      <w:r>
-        <w:t>The</w:t>
-      </w:r>
-      <w:r>
-        <w:t>se</w:t>
-      </w:r>
-      <w:r>
-        <w:t xml:space="preserve"> differences </w:t>
-      </w:r>
-      <w:r>
-        <w:t>are observ</w:t>
-      </w:r>
-      <w:r>
-        <w:t>ed</w:t>
-      </w:r>
-      <w:r>
-        <w:t xml:space="preserve"> in the RS landscape of academia and industry</w:t>
-      </w:r>
-      <w:r>
-        <w:t>, for example</w:t>
-      </w:r>
-      <w:r>
-        <w:t>.</w:t>
-      </w:r>
-      <w:r>
-        <w:t xml:space="preserve"> While state-of-the-art </w:t>
-      </w:r>
-      <w:r>
-        <w:t>algorithms are tested with pre-defined benchmark datasets</w:t>
-      </w:r>
-      <w:r>
-        <w:t>, with the goal to achieve the highest benchmark results, enterprises</w:t>
-      </w:r>
-    </w:p>
-    <w:p>
-      <w:r>
-        <w:t>Taking RS</w:t>
-      </w:r>
-      <w:r>
-        <w:t xml:space="preserve"> landscape</w:t>
-      </w:r>
-      <w:r>
-        <w:t xml:space="preserve"> as an example to illustrate the differences between</w:t>
-      </w:r>
-      <w:r>
-        <w:t xml:space="preserve"> academia and industry</w:t>
-      </w:r>
-      <w:r>
-        <w:t xml:space="preserve">: </w:t>
-      </w:r>
-      <w:r>
-        <w:t xml:space="preserve"> </w:t>
-      </w:r>
     </w:p>
     <w:p/>
-    <w:p>
-      <w:r>
-        <w:t>This describes a shift</w:t>
-      </w:r>
-      <w:r>
-        <w:t xml:space="preserve"> in focus</w:t>
-      </w:r>
-      <w:r>
-        <w:t xml:space="preserve"> towards operability</w:t>
-      </w:r>
-      <w:r>
-        <w:t xml:space="preserve"> and maintainability in </w:t>
-      </w:r>
-    </w:p>
-    <w:p>
-      <w:r>
-        <w:t xml:space="preserve">With ML </w:t>
-      </w:r>
-      <w:r>
-        <w:t>still being in its infancy</w:t>
-      </w:r>
-      <w:r>
-        <w:t>, there still remains uncertainty</w:t>
-      </w:r>
-      <w:r>
-        <w:t xml:space="preserve"> about best practices in </w:t>
-      </w:r>
-      <w:r>
-        <w:t xml:space="preserve">the </w:t>
-      </w:r>
-      <w:r>
-        <w:t>enterprise</w:t>
-      </w:r>
-    </w:p>
     <w:p>
       <w:pPr>
         <w:pStyle w:val="berschrift3"/>
@@ -13106,7 +14112,7 @@
             <w:fldChar w:fldCharType="begin"/>
           </w:r>
           <w:r>
-            <w:instrText>ADDIN CitaviPlaceholder{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}</w:instrText>
+            <w:instrText>ADDIN CitaviPlaceholder{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}</w:instrText>
           </w:r>
           <w:r>
             <w:fldChar w:fldCharType="separate"/>
@@ -13137,7 +14143,7 @@
             <w:fldChar w:fldCharType="begin"/>
           </w:r>
           <w:r>
-            <w:instrText>ADDIN CitaviPlaceholder{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}</w:instrText>
+            <w:instrText>ADDIN CitaviPlaceholder{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}</w:instrText>
           </w:r>
           <w:r>
             <w:fldChar w:fldCharType="separate"/>
@@ -13959,7 +14965,7 @@
             <w:fldChar w:fldCharType="begin"/>
           </w:r>
           <w:r>
-            <w:instrText>ADDIN CitaviPlaceholder{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}</w:instrText>
+            <w:instrText>ADDIN CitaviPlaceholder{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}</w:instrText>
           </w:r>
           <w:r>
             <w:fldChar w:fldCharType="separate"/>
@@ -15602,9 +16608,9 @@
           <w:pPr>
             <w:pStyle w:val="CitaviBibliographyEntry"/>
           </w:pPr>
-          <w:bookmarkStart w:id="48" w:name="_CTVL001710c1204a13d463e8e62fbb832370a37"/>
-          <w:r>
-            <w:t>Dacrema, M. F., Boglio, S., Cremonesi, P., &amp; Jannach, D. (2021). A Troubling Analysis of Reproducibility and Progress in Recommender Systems Research.</w:t>
+          <w:bookmarkStart w:id="48" w:name="_CTVL001fb97b694f03d42c9a36caf595751ceb9"/>
+          <w:r>
+            <w:t>Cunningham, W. (1993). The WyCash portfolio management system.</w:t>
           </w:r>
           <w:bookmarkEnd w:id="48"/>
           <w:r>
@@ -15614,7 +16620,7 @@
             <w:rPr>
               <w:i/>
             </w:rPr>
-            <w:t>ACM Transactions on Information Systems</w:t>
+            <w:t>ACM SIGPLAN OOPS Messenger</w:t>
           </w:r>
           <w:r>
             <w:t xml:space="preserve">, </w:t>
@@ -15623,19 +16629,19 @@
             <w:rPr>
               <w:i/>
             </w:rPr>
-            <w:t>39</w:t>
-          </w:r>
-          <w:r>
-            <w:t>(2), 1–49. https://doi.org/10.1145/3434185</w:t>
+            <w:t>4</w:t>
+          </w:r>
+          <w:r>
+            <w:t>(2), 29–30. https://doi.org/10.1145/157710.157715</w:t>
           </w:r>
         </w:p>
         <w:p>
           <w:pPr>
             <w:pStyle w:val="CitaviBibliographyEntry"/>
           </w:pPr>
-          <w:bookmarkStart w:id="49" w:name="_CTVL00178465058005b469e9e9c92c9b56f4926"/>
-          <w:r>
-            <w:t>Fleder, D. M., &amp; Hosanagar, K. (2007). Recommender systems and their impact on sales diversity. In J. MacKie-Mason, D. Parkes, &amp; P. Resnick (Eds.),</w:t>
+          <w:bookmarkStart w:id="49" w:name="_CTVL001710c1204a13d463e8e62fbb832370a37"/>
+          <w:r>
+            <w:t>Dacrema, M. F., Boglio, S., Cremonesi, P., &amp; Jannach, D. (2021). A Troubling Analysis of Reproducibility and Progress in Recommender Systems Research.</w:t>
           </w:r>
           <w:bookmarkEnd w:id="49"/>
           <w:r>
@@ -15645,19 +16651,28 @@
             <w:rPr>
               <w:i/>
             </w:rPr>
-            <w:t xml:space="preserve">Proceedings of the 8th ACM conference on Electronic commerce - EC '07 </w:t>
-          </w:r>
-          <w:r>
-            <w:t>(p. 192). New York, New York, USA: ACM Press. https://doi.org/10.1145/1250910.1250939</w:t>
+            <w:t>ACM Transactions on Information Systems</w:t>
+          </w:r>
+          <w:r>
+            <w:t xml:space="preserve">, </w:t>
+          </w:r>
+          <w:r>
+            <w:rPr>
+              <w:i/>
+            </w:rPr>
+            <w:t>39</w:t>
+          </w:r>
+          <w:r>
+            <w:t>(2), 1–49. https://doi.org/10.1145/3434185</w:t>
           </w:r>
         </w:p>
         <w:p>
           <w:pPr>
             <w:pStyle w:val="CitaviBibliographyEntry"/>
           </w:pPr>
-          <w:bookmarkStart w:id="50" w:name="_CTVL001c3b9079eba754490bd2aaf2143422945"/>
-          <w:r>
-            <w:t>Garousi, V., Petersen, K., &amp; Ozkan, B. (2016). Challenges and best practices in industry-academia collaborations in software engineering: A systematic literature review.</w:t>
+          <w:bookmarkStart w:id="50" w:name="_CTVL00178465058005b469e9e9c92c9b56f4926"/>
+          <w:r>
+            <w:t>Fleder, D. M., &amp; Hosanagar, K. (2007). Recommender systems and their impact on sales diversity. In J. MacKie-Mason, D. Parkes, &amp; P. Resnick (Eds.),</w:t>
           </w:r>
           <w:bookmarkEnd w:id="50"/>
           <w:r>
@@ -15667,28 +16682,19 @@
             <w:rPr>
               <w:i/>
             </w:rPr>
-            <w:t>Information and Software Technology</w:t>
-          </w:r>
-          <w:r>
-            <w:t xml:space="preserve">, </w:t>
-          </w:r>
-          <w:r>
-            <w:rPr>
-              <w:i/>
-            </w:rPr>
-            <w:t>79</w:t>
-          </w:r>
-          <w:r>
-            <w:t>, 106–127. https://doi.org/10.1016/j.infsof.2016.07.006</w:t>
+            <w:t xml:space="preserve">Proceedings of the 8th ACM conference on Electronic commerce - EC '07 </w:t>
+          </w:r>
+          <w:r>
+            <w:t>(p. 192). New York, New York, USA: ACM Press. https://doi.org/10.1145/1250910.1250939</w:t>
           </w:r>
         </w:p>
         <w:p>
           <w:pPr>
             <w:pStyle w:val="CitaviBibliographyEntry"/>
           </w:pPr>
-          <w:bookmarkStart w:id="51" w:name="_CTVL0018d4fed8a98654daeb3548ca922cf243c"/>
-          <w:r>
-            <w:t>GOODFELLOW, I., BENGIO, Y., &amp; COURVILLE, A. (2016).</w:t>
+          <w:bookmarkStart w:id="51" w:name="_CTVL001763ac34e606e4d8c8770aa0a38822775"/>
+          <w:r>
+            <w:t>Fowler, M. (2019).</w:t>
           </w:r>
           <w:bookmarkEnd w:id="51"/>
           <w:r>
@@ -15698,121 +16704,130 @@
             <w:rPr>
               <w:i/>
             </w:rPr>
-            <w:t>Deep learning</w:t>
-          </w:r>
-          <w:r>
-            <w:t xml:space="preserve">. </w:t>
+            <w:t xml:space="preserve">Refactoring: Improving the design of existing code </w:t>
+          </w:r>
+          <w:r>
+            <w:t xml:space="preserve">(Second edition). </w:t>
           </w:r>
           <w:r>
             <w:rPr>
               <w:i/>
             </w:rPr>
-            <w:t>Adaptive computation and machine learning series</w:t>
-          </w:r>
-          <w:r>
-            <w:t xml:space="preserve">. Cambridge, Massachusetts, London: MIT Press. </w:t>
+            <w:t>Addison-Wesley signature series</w:t>
+          </w:r>
+          <w:r>
+            <w:t xml:space="preserve">. Boston: Addison-Wesley. </w:t>
           </w:r>
         </w:p>
         <w:p>
           <w:pPr>
             <w:pStyle w:val="CitaviBibliographyEntry"/>
           </w:pPr>
-          <w:bookmarkStart w:id="52" w:name="_CTVL0011990eb52702640a18329744adeb86831"/>
-          <w:r>
-            <w:t>Google LLC. TFRS Releases. Retrieved from https://github.com/tensorflow/recommenders/releases?page=2</w:t>
+          <w:bookmarkStart w:id="52" w:name="_CTVL001c3b9079eba754490bd2aaf2143422945"/>
+          <w:r>
+            <w:t>Garousi, V., Petersen, K., &amp; Ozkan, B. (2016). Challenges and best practices in industry-academia collaborations in software engineering: A systematic literature review.</w:t>
+          </w:r>
+          <w:bookmarkEnd w:id="52"/>
+          <w:r>
+            <w:t xml:space="preserve"> </w:t>
+          </w:r>
+          <w:r>
+            <w:rPr>
+              <w:i/>
+            </w:rPr>
+            <w:t>Information and Software Technology</w:t>
+          </w:r>
+          <w:r>
+            <w:t xml:space="preserve">, </w:t>
+          </w:r>
+          <w:r>
+            <w:rPr>
+              <w:i/>
+            </w:rPr>
+            <w:t>79</w:t>
+          </w:r>
+          <w:r>
+            <w:t>, 106–127. https://doi.org/10.1016/j.infsof.2016.07.006</w:t>
           </w:r>
         </w:p>
         <w:p>
           <w:pPr>
             <w:pStyle w:val="CitaviBibliographyEntry"/>
           </w:pPr>
-          <w:bookmarkStart w:id="53" w:name="_CTVL001a3fedc94349543e1aabaee1c8b8fb527"/>
-          <w:bookmarkEnd w:id="52"/>
-          <w:r>
-            <w:t>Google LLC. TFX Releases. Retrieved from https://github.com/tensorflow/tfx/releases?page=8</w:t>
+          <w:bookmarkStart w:id="53" w:name="_CTVL0018d4fed8a98654daeb3548ca922cf243c"/>
+          <w:r>
+            <w:t>GOODFELLOW, I., BENGIO, Y., &amp; COURVILLE, A. (2016).</w:t>
+          </w:r>
+          <w:bookmarkEnd w:id="53"/>
+          <w:r>
+            <w:t xml:space="preserve"> </w:t>
+          </w:r>
+          <w:r>
+            <w:rPr>
+              <w:i/>
+            </w:rPr>
+            <w:t>Deep learning</w:t>
+          </w:r>
+          <w:r>
+            <w:t xml:space="preserve">. </w:t>
+          </w:r>
+          <w:r>
+            <w:rPr>
+              <w:i/>
+            </w:rPr>
+            <w:t>Adaptive computation and machine learning series</w:t>
+          </w:r>
+          <w:r>
+            <w:t xml:space="preserve">. Cambridge, Massachusetts, London: MIT Press. </w:t>
           </w:r>
         </w:p>
         <w:p>
           <w:pPr>
             <w:pStyle w:val="CitaviBibliographyEntry"/>
           </w:pPr>
-          <w:bookmarkStart w:id="54" w:name="_CTVL001881c7646beae441ba2aedcf0fc087258"/>
-          <w:bookmarkEnd w:id="53"/>
-          <w:r>
-            <w:t>Google LLC (2021). Collaborative Filtering. Retrieved from https://developers.google.com/machine-learning/recommendation/collaborative/basics</w:t>
+          <w:bookmarkStart w:id="54" w:name="_CTVL0011990eb52702640a18329744adeb86831"/>
+          <w:r>
+            <w:t>Google LLC. TFRS Releases. Retrieved from https://github.com/tensorflow/recommenders/releases?page=2</w:t>
           </w:r>
         </w:p>
         <w:p>
           <w:pPr>
             <w:pStyle w:val="CitaviBibliographyEntry"/>
           </w:pPr>
-          <w:bookmarkStart w:id="55" w:name="_CTVL00166b3fcf554834f10a86ad93e3792bcdc"/>
+          <w:bookmarkStart w:id="55" w:name="_CTVL001a3fedc94349543e1aabaee1c8b8fb527"/>
           <w:bookmarkEnd w:id="54"/>
           <w:r>
-            <w:t>Google LLC (2022). Using TensorFlow Recommenders with TFX. Retrieved from https://www.tensorflow.org/recommenders/examples/ranking_tfx</w:t>
+            <w:t>Google LLC. TFX Releases. Retrieved from https://github.com/tensorflow/tfx/releases?page=8</w:t>
           </w:r>
         </w:p>
         <w:p>
           <w:pPr>
             <w:pStyle w:val="CitaviBibliographyEntry"/>
           </w:pPr>
-          <w:bookmarkStart w:id="56" w:name="_CTVL001f1232ab5da244beab53e817bc0746eef"/>
+          <w:bookmarkStart w:id="56" w:name="_CTVL001881c7646beae441ba2aedcf0fc087258"/>
           <w:bookmarkEnd w:id="55"/>
           <w:r>
-            <w:t>Gurney, K. (2014).</w:t>
-          </w:r>
-          <w:bookmarkEnd w:id="56"/>
-          <w:r>
-            <w:t xml:space="preserve"> </w:t>
-          </w:r>
-          <w:r>
-            <w:rPr>
-              <w:i/>
-            </w:rPr>
-            <w:t>An Introduction to Neural Networks</w:t>
-          </w:r>
-          <w:r>
-            <w:t xml:space="preserve">. Hoboken: CRC Press. </w:t>
+            <w:t>Google LLC (2021). Collaborative Filtering. Retrieved from https://developers.google.com/machine-learning/recommendation/collaborative/basics</w:t>
           </w:r>
         </w:p>
         <w:p>
           <w:pPr>
             <w:pStyle w:val="CitaviBibliographyEntry"/>
           </w:pPr>
-          <w:bookmarkStart w:id="57" w:name="_CTVL0010b9917081b69417498147edab6f32c00"/>
-          <w:r>
-            <w:t>Hanin, B. (2019). Universal Function Approximation by Deep Neural Nets with Bounded Width and ReLU Activations.</w:t>
-          </w:r>
-          <w:bookmarkEnd w:id="57"/>
-          <w:r>
-            <w:t xml:space="preserve"> </w:t>
-          </w:r>
-          <w:r>
-            <w:rPr>
-              <w:i/>
-            </w:rPr>
-            <w:t>Mathematics</w:t>
-          </w:r>
-          <w:r>
-            <w:t xml:space="preserve">, </w:t>
-          </w:r>
-          <w:r>
-            <w:rPr>
-              <w:i/>
-            </w:rPr>
-            <w:t>7</w:t>
-          </w:r>
-          <w:r>
-            <w:t>(10), 992. https://doi.org/10.3390/math7100992</w:t>
+          <w:bookmarkStart w:id="57" w:name="_CTVL00166b3fcf554834f10a86ad93e3792bcdc"/>
+          <w:bookmarkEnd w:id="56"/>
+          <w:r>
+            <w:t>Google LLC (2022). Using TensorFlow Recommenders with TFX. Retrieved from https://www.tensorflow.org/recommenders/examples/ranking_tfx</w:t>
           </w:r>
         </w:p>
         <w:p>
           <w:pPr>
             <w:pStyle w:val="CitaviBibliographyEntry"/>
           </w:pPr>
-          <w:bookmarkStart w:id="58" w:name="_CTVL00136b8502ded834304baa155db44b47126"/>
-          <w:r>
-            <w:t>Harper, F. M., &amp; Konstan, J. A. (2016). The MovieLens Datasets.</w:t>
+          <w:bookmarkStart w:id="58" w:name="_CTVL001f1232ab5da244beab53e817bc0746eef"/>
+          <w:bookmarkEnd w:id="57"/>
+          <w:r>
+            <w:t>Gurney, K. (2014).</w:t>
           </w:r>
           <w:bookmarkEnd w:id="58"/>
           <w:r>
@@ -15822,28 +16837,19 @@
             <w:rPr>
               <w:i/>
             </w:rPr>
-            <w:t>ACM Transactions on Interactive Intelligent Systems</w:t>
-          </w:r>
-          <w:r>
-            <w:t xml:space="preserve">, </w:t>
-          </w:r>
-          <w:r>
-            <w:rPr>
-              <w:i/>
-            </w:rPr>
-            <w:t>5</w:t>
-          </w:r>
-          <w:r>
-            <w:t>(4), 1–19. https://doi.org/10.1145/2827872</w:t>
+            <w:t>An Introduction to Neural Networks</w:t>
+          </w:r>
+          <w:r>
+            <w:t xml:space="preserve">. Hoboken: CRC Press. </w:t>
           </w:r>
         </w:p>
         <w:p>
           <w:pPr>
             <w:pStyle w:val="CitaviBibliographyEntry"/>
           </w:pPr>
-          <w:bookmarkStart w:id="59" w:name="_CTVL001cbf109a3b5f343beb3a89a206939a584"/>
-          <w:r>
-            <w:t>Heaton, J. (2012).</w:t>
+          <w:bookmarkStart w:id="59" w:name="_CTVL0010b9917081b69417498147edab6f32c00"/>
+          <w:r>
+            <w:t>Hanin, B. (2019). Universal Function Approximation by Deep Neural Nets with Bounded Width and ReLU Activations.</w:t>
           </w:r>
           <w:bookmarkEnd w:id="59"/>
           <w:r>
@@ -15853,19 +16859,28 @@
             <w:rPr>
               <w:i/>
             </w:rPr>
-            <w:t>Introduction to the Math of Neural Networks</w:t>
-          </w:r>
-          <w:r>
-            <w:t xml:space="preserve">. Heaton Research. </w:t>
+            <w:t>Mathematics</w:t>
+          </w:r>
+          <w:r>
+            <w:t xml:space="preserve">, </w:t>
+          </w:r>
+          <w:r>
+            <w:rPr>
+              <w:i/>
+            </w:rPr>
+            <w:t>7</w:t>
+          </w:r>
+          <w:r>
+            <w:t>(10), 992. https://doi.org/10.3390/math7100992</w:t>
           </w:r>
         </w:p>
         <w:p>
           <w:pPr>
             <w:pStyle w:val="CitaviBibliographyEntry"/>
           </w:pPr>
-          <w:bookmarkStart w:id="60" w:name="_CTVL0010daafa33d72a4042bead89db40d7ec70"/>
-          <w:r>
-            <w:t>Hevner, March, Park, &amp; Ram (2004). Design Science in Information Systems Research.</w:t>
+          <w:bookmarkStart w:id="60" w:name="_CTVL00136b8502ded834304baa155db44b47126"/>
+          <w:r>
+            <w:t>Harper, F. M., &amp; Konstan, J. A. (2016). The MovieLens Datasets.</w:t>
           </w:r>
           <w:bookmarkEnd w:id="60"/>
           <w:r>
@@ -15875,7 +16890,7 @@
             <w:rPr>
               <w:i/>
             </w:rPr>
-            <w:t>MIS Quarterly</w:t>
+            <w:t>ACM Transactions on Interactive Intelligent Systems</w:t>
           </w:r>
           <w:r>
             <w:t xml:space="preserve">, </w:t>
@@ -15884,19 +16899,19 @@
             <w:rPr>
               <w:i/>
             </w:rPr>
-            <w:t>28</w:t>
-          </w:r>
-          <w:r>
-            <w:t>(1), 75. https://doi.org/10.2307/25148625</w:t>
+            <w:t>5</w:t>
+          </w:r>
+          <w:r>
+            <w:t>(4), 1–19. https://doi.org/10.1145/2827872</w:t>
           </w:r>
         </w:p>
         <w:p>
           <w:pPr>
             <w:pStyle w:val="CitaviBibliographyEntry"/>
           </w:pPr>
-          <w:bookmarkStart w:id="61" w:name="_CTVL0017cad381a320f42cba9baf9c17761c6c5"/>
-          <w:r>
-            <w:t>Hevner, A. (2007). A Three Cycle View of Design Science Research.</w:t>
+          <w:bookmarkStart w:id="61" w:name="_CTVL001cbf109a3b5f343beb3a89a206939a584"/>
+          <w:r>
+            <w:t>Heaton, J. (2012).</w:t>
           </w:r>
           <w:bookmarkEnd w:id="61"/>
           <w:r>
@@ -15906,29 +16921,20 @@
             <w:rPr>
               <w:i/>
             </w:rPr>
-            <w:t>Scandinavian Journal of Information Systems</w:t>
-          </w:r>
-          <w:r>
-            <w:t xml:space="preserve">, </w:t>
-          </w:r>
-          <w:r>
-            <w:rPr>
-              <w:i/>
-            </w:rPr>
-            <w:t>19</w:t>
-          </w:r>
-          <w:r>
-            <w:t>.</w:t>
+            <w:t>Introduction to the Math of Neural Networks</w:t>
+          </w:r>
+          <w:r>
+            <w:t xml:space="preserve">. Heaton Research. </w:t>
           </w:r>
         </w:p>
         <w:p>
           <w:pPr>
             <w:pStyle w:val="CitaviBibliographyEntry"/>
           </w:pPr>
-          <w:bookmarkStart w:id="62" w:name="_CTVL00110b37f8f93e242b18b6a9f2679d528d6"/>
+          <w:bookmarkStart w:id="62" w:name="_CTVL00116f72f7f5a45430ba4f2c0e106b99ae4"/>
           <w:r>
             <w:lastRenderedPageBreak/>
-            <w:t>Hevner, A., &amp; Chatterjee, S. (Eds.) (2010).</w:t>
+            <w:t>Heemstra, F. J. (1992). Software cost estimation.</w:t>
           </w:r>
           <w:bookmarkEnd w:id="62"/>
           <w:r>
@@ -15938,28 +16944,28 @@
             <w:rPr>
               <w:i/>
             </w:rPr>
-            <w:t>Integrated Series in Information Systems</w:t>
-          </w:r>
-          <w:r>
-            <w:t xml:space="preserve">. </w:t>
+            <w:t>Information and Software Technology</w:t>
+          </w:r>
+          <w:r>
+            <w:t xml:space="preserve">, </w:t>
           </w:r>
           <w:r>
             <w:rPr>
               <w:i/>
             </w:rPr>
-            <w:t>Design Research in Information Systems</w:t>
-          </w:r>
-          <w:r>
-            <w:t>. Boston, MA: Springer US. https://doi.org/10.1007/978-1-4419-5653-8</w:t>
+            <w:t>34</w:t>
+          </w:r>
+          <w:r>
+            <w:t>(10), 627–639. https://doi.org/10.1016/0950-5849(92)90068-Z</w:t>
           </w:r>
         </w:p>
         <w:p>
           <w:pPr>
             <w:pStyle w:val="CitaviBibliographyEntry"/>
           </w:pPr>
-          <w:bookmarkStart w:id="63" w:name="_CTVL0010e9ec149535d4289a0b8d4561bb086da"/>
-          <w:r>
-            <w:t>Hinton, G. E., Srivastava, N., Krizhevsky, A., Sutskever, I., &amp; Salakhutdinov, R. R. (2012, July 3).</w:t>
+          <w:bookmarkStart w:id="63" w:name="_CTVL0010daafa33d72a4042bead89db40d7ec70"/>
+          <w:r>
+            <w:t>Hevner, March, Park, &amp; Ram (2004). Design Science in Information Systems Research.</w:t>
           </w:r>
           <w:bookmarkEnd w:id="63"/>
           <w:r>
@@ -15969,19 +16975,28 @@
             <w:rPr>
               <w:i/>
             </w:rPr>
-            <w:t>Improving neural networks by preventing co-adaptation of feature detectors</w:t>
-          </w:r>
-          <w:r>
-            <w:t xml:space="preserve">. Retrieved from http://arxiv.org/pdf/1207.0580v1 </w:t>
+            <w:t>MIS Quarterly</w:t>
+          </w:r>
+          <w:r>
+            <w:t xml:space="preserve">, </w:t>
+          </w:r>
+          <w:r>
+            <w:rPr>
+              <w:i/>
+            </w:rPr>
+            <w:t>28</w:t>
+          </w:r>
+          <w:r>
+            <w:t>(1), 75. https://doi.org/10.2307/25148625</w:t>
           </w:r>
         </w:p>
         <w:p>
           <w:pPr>
             <w:pStyle w:val="CitaviBibliographyEntry"/>
           </w:pPr>
-          <w:bookmarkStart w:id="64" w:name="_CTVL00193be1fd5b33945d7a9e331c0c218d643"/>
-          <w:r>
-            <w:t>Huang, T., She, Q., Wang, Z., &amp; Zhang, J. (2020, July 6).</w:t>
+          <w:bookmarkStart w:id="64" w:name="_CTVL0017cad381a320f42cba9baf9c17761c6c5"/>
+          <w:r>
+            <w:t>Hevner, A. (2007). A Three Cycle View of Design Science Research.</w:t>
           </w:r>
           <w:bookmarkEnd w:id="64"/>
           <w:r>
@@ -15991,19 +17006,28 @@
             <w:rPr>
               <w:i/>
             </w:rPr>
-            <w:t>GateNet: Gating-Enhanced Deep Network for Click-Through Rate Prediction</w:t>
-          </w:r>
-          <w:r>
-            <w:t xml:space="preserve">. Retrieved from http://arxiv.org/pdf/2007.03519v1 </w:t>
+            <w:t>Scandinavian Journal of Information Systems</w:t>
+          </w:r>
+          <w:r>
+            <w:t xml:space="preserve">, </w:t>
+          </w:r>
+          <w:r>
+            <w:rPr>
+              <w:i/>
+            </w:rPr>
+            <w:t>19</w:t>
+          </w:r>
+          <w:r>
+            <w:t>.</w:t>
           </w:r>
         </w:p>
         <w:p>
           <w:pPr>
             <w:pStyle w:val="CitaviBibliographyEntry"/>
           </w:pPr>
-          <w:bookmarkStart w:id="65" w:name="_CTVL0015edca3f99dda4512955009b73aef6eca"/>
-          <w:r>
-            <w:t>Jannach, D., &amp; Zanker, M. (2022). Value and Impact of Recommender Systems. In F. Ricci, L. Rokach, &amp; B. Shapira (Eds.),</w:t>
+          <w:bookmarkStart w:id="65" w:name="_CTVL00110b37f8f93e242b18b6a9f2679d528d6"/>
+          <w:r>
+            <w:t>Hevner, A., &amp; Chatterjee, S. (Eds.) (2010).</w:t>
           </w:r>
           <w:bookmarkEnd w:id="65"/>
           <w:r>
@@ -16013,19 +17037,28 @@
             <w:rPr>
               <w:i/>
             </w:rPr>
-            <w:t xml:space="preserve">Recommender Systems Handbook </w:t>
-          </w:r>
-          <w:r>
-            <w:t>(pp. 519–546). New York, NY: Springer US. https://doi.org/10.1007/978-1-0716-2197-4_14</w:t>
+            <w:t>Integrated Series in Information Systems</w:t>
+          </w:r>
+          <w:r>
+            <w:t xml:space="preserve">. </w:t>
+          </w:r>
+          <w:r>
+            <w:rPr>
+              <w:i/>
+            </w:rPr>
+            <w:t>Design Research in Information Systems</w:t>
+          </w:r>
+          <w:r>
+            <w:t>. Boston, MA: Springer US. https://doi.org/10.1007/978-1-4419-5653-8</w:t>
           </w:r>
         </w:p>
         <w:p>
           <w:pPr>
             <w:pStyle w:val="CitaviBibliographyEntry"/>
           </w:pPr>
-          <w:bookmarkStart w:id="66" w:name="_CTVL0010b83f2565e124d86b611987ebec659a4"/>
-          <w:r>
-            <w:t>Jordan, M. I., &amp; Mitchell, T. M. (2015). Machine learning: Trends, perspectives, and prospects.</w:t>
+          <w:bookmarkStart w:id="66" w:name="_CTVL0010e9ec149535d4289a0b8d4561bb086da"/>
+          <w:r>
+            <w:t>Hinton, G. E., Srivastava, N., Krizhevsky, A., Sutskever, I., &amp; Salakhutdinov, R. R. (2012, July 3).</w:t>
           </w:r>
           <w:bookmarkEnd w:id="66"/>
           <w:r>
@@ -16035,28 +17068,19 @@
             <w:rPr>
               <w:i/>
             </w:rPr>
-            <w:t>Science (New York, N.Y.)</w:t>
-          </w:r>
-          <w:r>
-            <w:t xml:space="preserve">, </w:t>
-          </w:r>
-          <w:r>
-            <w:rPr>
-              <w:i/>
-            </w:rPr>
-            <w:t>349</w:t>
-          </w:r>
-          <w:r>
-            <w:t>(6245), 255–260. https://doi.org/10.1126/science.aaa8415</w:t>
+            <w:t>Improving neural networks by preventing co-adaptation of feature detectors</w:t>
+          </w:r>
+          <w:r>
+            <w:t xml:space="preserve">. Retrieved from http://arxiv.org/pdf/1207.0580v1 </w:t>
           </w:r>
         </w:p>
         <w:p>
           <w:pPr>
             <w:pStyle w:val="CitaviBibliographyEntry"/>
           </w:pPr>
-          <w:bookmarkStart w:id="67" w:name="_CTVL00148ad357a9ebf4a0ca672c995fb3f24c0"/>
-          <w:r>
-            <w:t>Khusro, S., Ali, Z., &amp; Ullah, I. (2016). Recommender Systems: Issues, Challenges, and Research Opportunities. In K. J. Kim &amp; N. Joukov (Eds.),</w:t>
+          <w:bookmarkStart w:id="67" w:name="_CTVL00193be1fd5b33945d7a9e331c0c218d643"/>
+          <w:r>
+            <w:t>Huang, T., She, Q., Wang, Z., &amp; Zhang, J. (2020, July 6).</w:t>
           </w:r>
           <w:bookmarkEnd w:id="67"/>
           <w:r>
@@ -16066,19 +17090,19 @@
             <w:rPr>
               <w:i/>
             </w:rPr>
-            <w:t xml:space="preserve">Lecture Notes in Electrical Engineering. Information Science and Applications (ICISA) 2016 </w:t>
-          </w:r>
-          <w:r>
-            <w:t>(Vol. 376, pp. 1179–1189). Singapore: Springer Singapore. https://doi.org/10.1007/978-981-10-0557-2_112</w:t>
+            <w:t>GateNet: Gating-Enhanced Deep Network for Click-Through Rate Prediction</w:t>
+          </w:r>
+          <w:r>
+            <w:t xml:space="preserve">. Retrieved from http://arxiv.org/pdf/2007.03519v1 </w:t>
           </w:r>
         </w:p>
         <w:p>
           <w:pPr>
             <w:pStyle w:val="CitaviBibliographyEntry"/>
           </w:pPr>
-          <w:bookmarkStart w:id="68" w:name="_CTVL001e09816deb52c493f9f6555c38fa8d5d7"/>
-          <w:r>
-            <w:t>Koren, Y. (2009). The bellkor solution to the netflix grand prize.</w:t>
+          <w:bookmarkStart w:id="68" w:name="_CTVL0015edca3f99dda4512955009b73aef6eca"/>
+          <w:r>
+            <w:t>Jannach, D., &amp; Zanker, M. (2022). Value and Impact of Recommender Systems. In F. Ricci, L. Rokach, &amp; B. Shapira (Eds.),</w:t>
           </w:r>
           <w:bookmarkEnd w:id="68"/>
           <w:r>
@@ -16088,28 +17112,19 @@
             <w:rPr>
               <w:i/>
             </w:rPr>
-            <w:t>Netflix Prize Documentation</w:t>
-          </w:r>
-          <w:r>
-            <w:t xml:space="preserve">, </w:t>
-          </w:r>
-          <w:r>
-            <w:rPr>
-              <w:i/>
-            </w:rPr>
-            <w:t>81</w:t>
-          </w:r>
-          <w:r>
-            <w:t>(2009), 1–10.</w:t>
+            <w:t xml:space="preserve">Recommender Systems Handbook </w:t>
+          </w:r>
+          <w:r>
+            <w:t>(pp. 519–546). New York, NY: Springer US. https://doi.org/10.1007/978-1-0716-2197-4_14</w:t>
           </w:r>
         </w:p>
         <w:p>
           <w:pPr>
             <w:pStyle w:val="CitaviBibliographyEntry"/>
           </w:pPr>
-          <w:bookmarkStart w:id="69" w:name="_CTVL0013acab353f995448f9001a34f1b7997fa"/>
-          <w:r>
-            <w:t>Koren, Y., Bell, R., &amp; Volinsky, C. (2009). Matrix factorization techniques for recommender systems.</w:t>
+          <w:bookmarkStart w:id="69" w:name="_CTVL0010b83f2565e124d86b611987ebec659a4"/>
+          <w:r>
+            <w:t>Jordan, M. I., &amp; Mitchell, T. M. (2015). Machine learning: Trends, perspectives, and prospects.</w:t>
           </w:r>
           <w:bookmarkEnd w:id="69"/>
           <w:r>
@@ -16119,7 +17134,7 @@
             <w:rPr>
               <w:i/>
             </w:rPr>
-            <w:t>Computer</w:t>
+            <w:t>Science (New York, N.Y.)</w:t>
           </w:r>
           <w:r>
             <w:t xml:space="preserve">, </w:t>
@@ -16128,19 +17143,19 @@
             <w:rPr>
               <w:i/>
             </w:rPr>
-            <w:t>42</w:t>
-          </w:r>
-          <w:r>
-            <w:t>(8), 30–37.</w:t>
+            <w:t>349</w:t>
+          </w:r>
+          <w:r>
+            <w:t>(6245), 255–260. https://doi.org/10.1126/science.aaa8415</w:t>
           </w:r>
         </w:p>
         <w:p>
           <w:pPr>
             <w:pStyle w:val="CitaviBibliographyEntry"/>
           </w:pPr>
-          <w:bookmarkStart w:id="70" w:name="_CTVL0013f7e71e6872e4a60a11e19422ebe11a3"/>
-          <w:r>
-            <w:t>Koren, Yehuda and Rendle, Steffen and Bell, Robert (2022). Advances in Collaborative Filtering. In Ricci, Francesco and Rokach, Lior and Shapira, Bracha (Ed.),</w:t>
+          <w:bookmarkStart w:id="70" w:name="_CTVL00148ad357a9ebf4a0ca672c995fb3f24c0"/>
+          <w:r>
+            <w:t>Khusro, S., Ali, Z., &amp; Ullah, I. (2016). Recommender Systems: Issues, Challenges, and Research Opportunities. In K. J. Kim &amp; N. Joukov (Eds.),</w:t>
           </w:r>
           <w:bookmarkEnd w:id="70"/>
           <w:r>
@@ -16150,19 +17165,19 @@
             <w:rPr>
               <w:i/>
             </w:rPr>
-            <w:t xml:space="preserve">Recommender Systems Handbook </w:t>
-          </w:r>
-          <w:r>
-            <w:t>(pp. 91–142). New York, NY: Springer US. https://doi.org/10.1007/978-1-0716-2197-4_3</w:t>
+            <w:t xml:space="preserve">Lecture Notes in Electrical Engineering. Information Science and Applications (ICISA) 2016 </w:t>
+          </w:r>
+          <w:r>
+            <w:t>(Vol. 376, pp. 1179–1189). Singapore: Springer Singapore. https://doi.org/10.1007/978-981-10-0557-2_112</w:t>
           </w:r>
         </w:p>
         <w:p>
           <w:pPr>
             <w:pStyle w:val="CitaviBibliographyEntry"/>
           </w:pPr>
-          <w:bookmarkStart w:id="71" w:name="_CTVL00187cf55c5ac384f3fb06d168d5d1a6e17"/>
-          <w:r>
-            <w:t>LeCun, Y., Boser, B., Denker, J., Henderson, D., Howard, R., Hubbard, W., &amp; Jackel, L. (1989). Handwritten Digit Recognition with a Back-Propagation Network. In D. Touretzky (Ed.),</w:t>
+          <w:bookmarkStart w:id="71" w:name="_CTVL001e09816deb52c493f9f6555c38fa8d5d7"/>
+          <w:r>
+            <w:t>Koren, Y. (2009). The bellkor solution to the netflix grand prize.</w:t>
           </w:r>
           <w:bookmarkEnd w:id="71"/>
           <w:r>
@@ -16172,19 +17187,28 @@
             <w:rPr>
               <w:i/>
             </w:rPr>
-            <w:t xml:space="preserve">Advances in Neural Information Processing Systems </w:t>
-          </w:r>
-          <w:r>
-            <w:t>(Vol. 2). Morgan-Kaufmann. Retrieved from https://proceedings.neurips.cc/paper/1989/file/53c3bce66e43be4f209556518c2fcb54-Paper.pdf</w:t>
+            <w:t>Netflix Prize Documentation</w:t>
+          </w:r>
+          <w:r>
+            <w:t xml:space="preserve">, </w:t>
+          </w:r>
+          <w:r>
+            <w:rPr>
+              <w:i/>
+            </w:rPr>
+            <w:t>81</w:t>
+          </w:r>
+          <w:r>
+            <w:t>(2009), 1–10.</w:t>
           </w:r>
         </w:p>
         <w:p>
           <w:pPr>
             <w:pStyle w:val="CitaviBibliographyEntry"/>
           </w:pPr>
-          <w:bookmarkStart w:id="72" w:name="_CTVL001218861bc42aa479cad09dcbe4c912b05"/>
-          <w:r>
-            <w:t>Lian, J., Zhou, X., Zhang, F., Chen, Z., Xie, X., &amp; Sun, G. (2018). xDeepFM. In Y. Guo &amp; F. Farooq (Eds.),</w:t>
+          <w:bookmarkStart w:id="72" w:name="_CTVL0013acab353f995448f9001a34f1b7997fa"/>
+          <w:r>
+            <w:t>Koren, Y., Bell, R., &amp; Volinsky, C. (2009). Matrix factorization techniques for recommender systems.</w:t>
           </w:r>
           <w:bookmarkEnd w:id="72"/>
           <w:r>
@@ -16194,20 +17218,28 @@
             <w:rPr>
               <w:i/>
             </w:rPr>
-            <w:t xml:space="preserve">Proceedings of the 24th ACM SIGKDD International Conference on Knowledge Discovery &amp; Data Mining </w:t>
-          </w:r>
-          <w:r>
-            <w:t>(pp. 1754–1763). New York, NY, USA: ACM. https://doi.org/10.1145/3219819.3220023</w:t>
+            <w:t>Computer</w:t>
+          </w:r>
+          <w:r>
+            <w:t xml:space="preserve">, </w:t>
+          </w:r>
+          <w:r>
+            <w:rPr>
+              <w:i/>
+            </w:rPr>
+            <w:t>42</w:t>
+          </w:r>
+          <w:r>
+            <w:t>(8), 30–37.</w:t>
           </w:r>
         </w:p>
         <w:p>
           <w:pPr>
             <w:pStyle w:val="CitaviBibliographyEntry"/>
           </w:pPr>
-          <w:bookmarkStart w:id="73" w:name="_CTVL001907f684504304dfda8468f963615ced1"/>
-          <w:r>
-            <w:lastRenderedPageBreak/>
-            <w:t>Loehlin, J. C., &amp; Beaujean, A. A. (2017).</w:t>
+          <w:bookmarkStart w:id="73" w:name="_CTVL0013f7e71e6872e4a60a11e19422ebe11a3"/>
+          <w:r>
+            <w:t>Koren, Yehuda and Rendle, Steffen and Bell, Robert (2022). Advances in Collaborative Filtering. In Ricci, Francesco and Rokach, Lior and Shapira, Bracha (Ed.),</w:t>
           </w:r>
           <w:bookmarkEnd w:id="73"/>
           <w:r>
@@ -16217,19 +17249,19 @@
             <w:rPr>
               <w:i/>
             </w:rPr>
-            <w:t>Latent variable models: An introduction to factor, path, and structural equation analysis</w:t>
-          </w:r>
-          <w:r>
-            <w:t xml:space="preserve"> (5. ed.). New York: Routledge. </w:t>
+            <w:t xml:space="preserve">Recommender Systems Handbook </w:t>
+          </w:r>
+          <w:r>
+            <w:t>(pp. 91–142). New York, NY: Springer US. https://doi.org/10.1007/978-1-0716-2197-4_3</w:t>
           </w:r>
         </w:p>
         <w:p>
           <w:pPr>
             <w:pStyle w:val="CitaviBibliographyEntry"/>
           </w:pPr>
-          <w:bookmarkStart w:id="74" w:name="_CTVL001fbc0401ba2d940d2a5b055a605ddb8ca"/>
-          <w:r>
-            <w:t>Lu, J., Liu, A., Dong, F., Gu, F., Gama, J., &amp; Zhang, G. (2018). Learning under Concept Drift: A Review.</w:t>
+          <w:bookmarkStart w:id="74" w:name="_CTVL00187cf55c5ac384f3fb06d168d5d1a6e17"/>
+          <w:r>
+            <w:t>LeCun, Y., Boser, B., Denker, J., Henderson, D., Howard, R., Hubbard, W., &amp; Jackel, L. (1989). Handwritten Digit Recognition with a Back-Propagation Network. In D. Touretzky (Ed.),</w:t>
           </w:r>
           <w:bookmarkEnd w:id="74"/>
           <w:r>
@@ -16239,55 +17271,23 @@
             <w:rPr>
               <w:i/>
             </w:rPr>
-            <w:t>IEEE Transactions on Knowledge and Data Engineering</w:t>
-          </w:r>
-          <w:r>
-            <w:t>, 1. https://doi.org/10.1109/TKDE.2018.2876857</w:t>
+            <w:t xml:space="preserve">Advances in Neural Information Processing Systems </w:t>
+          </w:r>
+          <w:r>
+            <w:t xml:space="preserve">(Vol. 2). Morgan-Kaufmann. Retrieved from </w:t>
+          </w:r>
+          <w:r>
+            <w:lastRenderedPageBreak/>
+            <w:t>https://proceedings.neurips.cc/paper/1989/file/53c3bce66e43be4f209556518c2fcb54-Paper.pdf</w:t>
           </w:r>
         </w:p>
         <w:p>
           <w:pPr>
             <w:pStyle w:val="CitaviBibliographyEntry"/>
           </w:pPr>
-          <w:bookmarkStart w:id="75" w:name="_CTVL0019bb281b4bebb4679a36c97d54fb93157"/>
-          <w:r>
-            <w:t>Lü, L., Medo, M., Yeung, C. H., Zhang, Y.</w:t>
-          </w:r>
-          <w:r>
-            <w:rPr>
-              <w:rFonts w:ascii="Cambria Math" w:hAnsi="Cambria Math" w:cs="Cambria Math"/>
-            </w:rPr>
-            <w:t>‑</w:t>
-          </w:r>
-          <w:r>
-            <w:t>C., Zhang,</w:t>
-          </w:r>
-          <w:r>
-            <w:rPr>
-              <w:rFonts w:cs="Arial"/>
-            </w:rPr>
-            <w:t> </w:t>
-          </w:r>
-          <w:r>
-            <w:t>Z.</w:t>
-          </w:r>
-          <w:r>
-            <w:rPr>
-              <w:rFonts w:ascii="Cambria Math" w:hAnsi="Cambria Math" w:cs="Cambria Math"/>
-            </w:rPr>
-            <w:t>‑</w:t>
-          </w:r>
-          <w:r>
-            <w:t>K., &amp; Zhou,</w:t>
-          </w:r>
-          <w:r>
-            <w:rPr>
-              <w:rFonts w:cs="Arial"/>
-            </w:rPr>
-            <w:t> </w:t>
-          </w:r>
-          <w:r>
-            <w:t>T. (2012). Recommender systems.</w:t>
+          <w:bookmarkStart w:id="75" w:name="_CTVL001218861bc42aa479cad09dcbe4c912b05"/>
+          <w:r>
+            <w:t>Lian, J., Zhou, X., Zhang, F., Chen, Z., Xie, X., &amp; Sun, G. (2018). xDeepFM. In Y. Guo &amp; F. Farooq (Eds.),</w:t>
           </w:r>
           <w:bookmarkEnd w:id="75"/>
           <w:r>
@@ -16297,28 +17297,19 @@
             <w:rPr>
               <w:i/>
             </w:rPr>
-            <w:t>Physics Reports</w:t>
-          </w:r>
-          <w:r>
-            <w:t xml:space="preserve">, </w:t>
-          </w:r>
-          <w:r>
-            <w:rPr>
-              <w:i/>
-            </w:rPr>
-            <w:t>519</w:t>
-          </w:r>
-          <w:r>
-            <w:t>(1), 1–49. https://doi.org/10.1016/j.physrep.2012.02.006</w:t>
+            <w:t xml:space="preserve">Proceedings of the 24th ACM SIGKDD International Conference on Knowledge Discovery &amp; Data Mining </w:t>
+          </w:r>
+          <w:r>
+            <w:t>(pp. 1754–1763). New York, NY, USA: ACM. https://doi.org/10.1145/3219819.3220023</w:t>
           </w:r>
         </w:p>
         <w:p>
           <w:pPr>
             <w:pStyle w:val="CitaviBibliographyEntry"/>
           </w:pPr>
-          <w:bookmarkStart w:id="76" w:name="_CTVL001923257e88f2f4d49a43054f27157a790"/>
-          <w:r>
-            <w:t>Makinen, S., Skogstrom, H., Laaksonen, E., &amp; Mikkonen, T. (2021). Who Needs MLOps: What Data Scientists Seek to Accomplish and How Can MLOps Help? In</w:t>
+          <w:bookmarkStart w:id="76" w:name="_CTVL001907f684504304dfda8468f963615ced1"/>
+          <w:r>
+            <w:t>Loehlin, J. C., &amp; Beaujean, A. A. (2017).</w:t>
           </w:r>
           <w:bookmarkEnd w:id="76"/>
           <w:r>
@@ -16328,19 +17319,19 @@
             <w:rPr>
               <w:i/>
             </w:rPr>
-            <w:t xml:space="preserve">2021 IEEE/ACM 1st Workshop on AI Engineering - Software Engineering for AI (WAIN) </w:t>
-          </w:r>
-          <w:r>
-            <w:t>(pp. 109–112). IEEE. https://doi.org/10.1109/WAIN52551.2021.00024</w:t>
+            <w:t>Latent variable models: An introduction to factor, path, and structural equation analysis</w:t>
+          </w:r>
+          <w:r>
+            <w:t xml:space="preserve"> (5. ed.). New York: Routledge. </w:t>
           </w:r>
         </w:p>
         <w:p>
           <w:pPr>
             <w:pStyle w:val="CitaviBibliographyEntry"/>
           </w:pPr>
-          <w:bookmarkStart w:id="77" w:name="_CTVL0012bb9aad68db3461e8217ecb3623bdd01"/>
-          <w:r>
-            <w:t>May, R. J., Maier, H. R., &amp; Dandy, G. C. (2010). Data splitting for artificial neural networks using SOM-based stratified sampling.</w:t>
+          <w:bookmarkStart w:id="77" w:name="_CTVL001fbc0401ba2d940d2a5b055a605ddb8ca"/>
+          <w:r>
+            <w:t>Lu, J., Liu, A., Dong, F., Gu, F., Gama, J., &amp; Zhang, G. (2018). Learning under Concept Drift: A Review.</w:t>
           </w:r>
           <w:bookmarkEnd w:id="77"/>
           <w:r>
@@ -16350,28 +17341,46 @@
             <w:rPr>
               <w:i/>
             </w:rPr>
-            <w:t>Neural Networks : The Official Journal of the International Neural Network Society</w:t>
-          </w:r>
-          <w:r>
-            <w:t xml:space="preserve">, </w:t>
-          </w:r>
-          <w:r>
-            <w:rPr>
-              <w:i/>
-            </w:rPr>
-            <w:t>23</w:t>
-          </w:r>
-          <w:r>
-            <w:t>(2), 283–294. https://doi.org/10.1016/j.neunet.2009.11.009</w:t>
+            <w:t>IEEE Transactions on Knowledge and Data Engineering</w:t>
+          </w:r>
+          <w:r>
+            <w:t>, 1. https://doi.org/10.1109/TKDE.2018.2876857</w:t>
           </w:r>
         </w:p>
         <w:p>
           <w:pPr>
             <w:pStyle w:val="CitaviBibliographyEntry"/>
           </w:pPr>
-          <w:bookmarkStart w:id="78" w:name="_CTVL0010e2d588e030b4862bdf22c8ec21c1879"/>
-          <w:r>
-            <w:t>Minsky, M. (1961). Steps toward Artificial Intelligence.</w:t>
+          <w:bookmarkStart w:id="78" w:name="_CTVL0019bb281b4bebb4679a36c97d54fb93157"/>
+          <w:r>
+            <w:t>Lü, L., Medo, M., Yeung, C. H., Zhang, Y.</w:t>
+          </w:r>
+          <w:r>
+            <w:rPr>
+              <w:rFonts w:ascii="Cambria Math" w:hAnsi="Cambria Math" w:cs="Cambria Math"/>
+            </w:rPr>
+            <w:t>‑</w:t>
+          </w:r>
+          <w:r>
+            <w:t>C., Zhang,</w:t>
+          </w:r>
+          <w:r>
+            <w:rPr>
+              <w:rFonts w:cs="Arial"/>
+            </w:rPr>
+            <w:t> </w:t>
+          </w:r>
+          <w:r>
+            <w:t>Z.</w:t>
+          </w:r>
+          <w:r>
+            <w:rPr>
+              <w:rFonts w:ascii="Cambria Math" w:hAnsi="Cambria Math" w:cs="Cambria Math"/>
+            </w:rPr>
+            <w:t>‑</w:t>
+          </w:r>
+          <w:r>
+            <w:t>K., &amp; Zhou, T. (2012). Recommender systems.</w:t>
           </w:r>
           <w:bookmarkEnd w:id="78"/>
           <w:r>
@@ -16381,7 +17390,7 @@
             <w:rPr>
               <w:i/>
             </w:rPr>
-            <w:t>Proceedings of the IRE</w:t>
+            <w:t>Physics Reports</w:t>
           </w:r>
           <w:r>
             <w:t xml:space="preserve">, </w:t>
@@ -16390,19 +17399,19 @@
             <w:rPr>
               <w:i/>
             </w:rPr>
-            <w:t>49</w:t>
-          </w:r>
-          <w:r>
-            <w:t>(1), 8–30. https://doi.org/10.1109/JRPROC.1961.287775</w:t>
+            <w:t>519</w:t>
+          </w:r>
+          <w:r>
+            <w:t>(1), 1–49. https://doi.org/10.1016/j.physrep.2012.02.006</w:t>
           </w:r>
         </w:p>
         <w:p>
           <w:pPr>
             <w:pStyle w:val="CitaviBibliographyEntry"/>
           </w:pPr>
-          <w:bookmarkStart w:id="79" w:name="_CTVL00109a964abb6b84f43a966831903f60a22"/>
-          <w:r>
-            <w:t>Miranda, L. J. (2021). Towards data-centric machine learning: a short review.</w:t>
+          <w:bookmarkStart w:id="79" w:name="_CTVL001923257e88f2f4d49a43054f27157a790"/>
+          <w:r>
+            <w:t>Makinen, S., Skogstrom, H., Laaksonen, E., &amp; Mikkonen, T. (2021). Who Needs MLOps: What Data Scientists Seek to Accomplish and How Can MLOps Help? In</w:t>
           </w:r>
           <w:bookmarkEnd w:id="79"/>
           <w:r>
@@ -16412,19 +17421,19 @@
             <w:rPr>
               <w:i/>
             </w:rPr>
-            <w:t>Ljvmiranda921. Github. Io</w:t>
-          </w:r>
-          <w:r>
-            <w:t>.</w:t>
+            <w:t xml:space="preserve">2021 IEEE/ACM 1st Workshop on AI Engineering - Software Engineering for AI (WAIN) </w:t>
+          </w:r>
+          <w:r>
+            <w:t>(pp. 109–112). IEEE. https://doi.org/10.1109/WAIN52551.2021.00024</w:t>
           </w:r>
         </w:p>
         <w:p>
           <w:pPr>
             <w:pStyle w:val="CitaviBibliographyEntry"/>
           </w:pPr>
-          <w:bookmarkStart w:id="80" w:name="_CTVL0015a391e413c5a40859500b06eaa59c969"/>
-          <w:r>
-            <w:t>Nair, V., &amp; Hinton, G. E. (2010). Rectified linear units improve restricted boltzmann machines. In</w:t>
+          <w:bookmarkStart w:id="80" w:name="_CTVL0012bb9aad68db3461e8217ecb3623bdd01"/>
+          <w:r>
+            <w:t>May, R. J., Maier, H. R., &amp; Dandy, G. C. (2010). Data splitting for artificial neural networks using SOM-based stratified sampling.</w:t>
           </w:r>
           <w:bookmarkEnd w:id="80"/>
           <w:r>
@@ -16434,100 +17443,28 @@
             <w:rPr>
               <w:i/>
             </w:rPr>
-            <w:t>Icml</w:t>
-          </w:r>
-          <w:r>
-            <w:t>.</w:t>
+            <w:t>Neural Networks : The Official Journal of the International Neural Network Society</w:t>
+          </w:r>
+          <w:r>
+            <w:t xml:space="preserve">, </w:t>
+          </w:r>
+          <w:r>
+            <w:rPr>
+              <w:i/>
+            </w:rPr>
+            <w:t>23</w:t>
+          </w:r>
+          <w:r>
+            <w:t>(2), 283–294. https://doi.org/10.1016/j.neunet.2009.11.009</w:t>
           </w:r>
         </w:p>
         <w:p>
           <w:pPr>
             <w:pStyle w:val="CitaviBibliographyEntry"/>
           </w:pPr>
-          <w:bookmarkStart w:id="81" w:name="_CTVL001b5893b8b721c481a92fc8168361bba92"/>
-          <w:r>
-            <w:t>Naumov, M., Mudigere, D., Shi, H.</w:t>
-          </w:r>
-          <w:r>
-            <w:rPr>
-              <w:rFonts w:ascii="Cambria Math" w:hAnsi="Cambria Math" w:cs="Cambria Math"/>
-            </w:rPr>
-            <w:t>‑</w:t>
-          </w:r>
-          <w:r>
-            <w:t>J.</w:t>
-          </w:r>
-          <w:r>
-            <w:rPr>
-              <w:rFonts w:cs="Arial"/>
-            </w:rPr>
-            <w:t> </w:t>
-          </w:r>
-          <w:r>
-            <w:t>M., Huang,</w:t>
-          </w:r>
-          <w:r>
-            <w:rPr>
-              <w:rFonts w:cs="Arial"/>
-            </w:rPr>
-            <w:t> </w:t>
-          </w:r>
-          <w:r>
-            <w:t>J., Sundaraman,</w:t>
-          </w:r>
-          <w:r>
-            <w:rPr>
-              <w:rFonts w:cs="Arial"/>
-            </w:rPr>
-            <w:t> </w:t>
-          </w:r>
-          <w:r>
-            <w:t>N., Park,</w:t>
-          </w:r>
-          <w:r>
-            <w:rPr>
-              <w:rFonts w:cs="Arial"/>
-            </w:rPr>
-            <w:t> </w:t>
-          </w:r>
-          <w:r>
-            <w:t>J.,</w:t>
-          </w:r>
-          <w:r>
-            <w:rPr>
-              <w:rFonts w:cs="Arial"/>
-            </w:rPr>
-            <w:t> </w:t>
-          </w:r>
-          <w:r>
-            <w:t>.</w:t>
-          </w:r>
-          <w:r>
-            <w:rPr>
-              <w:rFonts w:cs="Arial"/>
-            </w:rPr>
-            <w:t> </w:t>
-          </w:r>
-          <w:r>
-            <w:t>.</w:t>
-          </w:r>
-          <w:r>
-            <w:rPr>
-              <w:rFonts w:cs="Arial"/>
-            </w:rPr>
-            <w:t> </w:t>
-          </w:r>
-          <w:r>
-            <w:t>. Smelyanskiy,</w:t>
-          </w:r>
-          <w:r>
-            <w:rPr>
-              <w:rFonts w:cs="Arial"/>
-            </w:rPr>
-            <w:t> </w:t>
-          </w:r>
-          <w:r>
-            <w:t>M. (2019, May 31).</w:t>
+          <w:bookmarkStart w:id="81" w:name="_CTVL0010e2d588e030b4862bdf22c8ec21c1879"/>
+          <w:r>
+            <w:t>Minsky, M. (1961). Steps toward Artificial Intelligence.</w:t>
           </w:r>
           <w:bookmarkEnd w:id="81"/>
           <w:r>
@@ -16537,19 +17474,28 @@
             <w:rPr>
               <w:i/>
             </w:rPr>
-            <w:t>Deep Learning Recommendation Model for Personalization and Recommendation Systems</w:t>
-          </w:r>
-          <w:r>
-            <w:t xml:space="preserve">. Retrieved from http://arxiv.org/pdf/1906.00091v1 </w:t>
+            <w:t>Proceedings of the IRE</w:t>
+          </w:r>
+          <w:r>
+            <w:t xml:space="preserve">, </w:t>
+          </w:r>
+          <w:r>
+            <w:rPr>
+              <w:i/>
+            </w:rPr>
+            <w:t>49</w:t>
+          </w:r>
+          <w:r>
+            <w:t>(1), 8–30. https://doi.org/10.1109/JRPROC.1961.287775</w:t>
           </w:r>
         </w:p>
         <w:p>
           <w:pPr>
             <w:pStyle w:val="CitaviBibliographyEntry"/>
           </w:pPr>
-          <w:bookmarkStart w:id="82" w:name="_CTVL001d7b32e07c55f47bf90cea967c13decb7"/>
-          <w:r>
-            <w:t>Refinitiv (2020).</w:t>
+          <w:bookmarkStart w:id="82" w:name="_CTVL00109a964abb6b84f43a966831903f60a22"/>
+          <w:r>
+            <w:t>Miranda, L. J. (2021). Towards data-centric machine learning: a short review.</w:t>
           </w:r>
           <w:bookmarkEnd w:id="82"/>
           <w:r>
@@ -16559,19 +17505,19 @@
             <w:rPr>
               <w:i/>
             </w:rPr>
-            <w:t>THE RISE OF THE DATA SCIENTIST:: Machine learning models for the future</w:t>
-          </w:r>
-          <w:r>
-            <w:t xml:space="preserve">. Retrieved from https://www.refinitiv.com/en/resources/special-report/refinitiv-2020-artificial-intelligence-machine-learning-global-study </w:t>
+            <w:t>Ljvmiranda921. Github. Io</w:t>
+          </w:r>
+          <w:r>
+            <w:t>.</w:t>
           </w:r>
         </w:p>
         <w:p>
           <w:pPr>
             <w:pStyle w:val="CitaviBibliographyEntry"/>
           </w:pPr>
-          <w:bookmarkStart w:id="83" w:name="_CTVL0011c377dae22404f24b133b8953277f652"/>
-          <w:r>
-            <w:t>Rendle, S., Krichene, W., Zhang, L., &amp; Anderson, J. (2020). Neural Collaborative Filtering vs. Matrix Factorization Revisited. In</w:t>
+          <w:bookmarkStart w:id="83" w:name="_CTVL001940bb32260bb409d98e80f93a50dec03"/>
+          <w:r>
+            <w:t>Myers, B. L., Kappelman, L. A., &amp; Prybutok, V. R. (1997). A Comprehensive Model for Assessing the Quality and Productivity of the Information Systems Function.</w:t>
           </w:r>
           <w:bookmarkEnd w:id="83"/>
           <w:r>
@@ -16581,19 +17527,28 @@
             <w:rPr>
               <w:i/>
             </w:rPr>
-            <w:t xml:space="preserve">Fourteenth ACM Conference on Recommender Systems </w:t>
-          </w:r>
-          <w:r>
-            <w:t>(pp. 240–248). New York, NY, USA: Association for Computing Machinery. https://doi.org/10.1145/3383313.3412488</w:t>
+            <w:t>Information Resources Management Journal</w:t>
+          </w:r>
+          <w:r>
+            <w:t xml:space="preserve">, </w:t>
+          </w:r>
+          <w:r>
+            <w:rPr>
+              <w:i/>
+            </w:rPr>
+            <w:t>10</w:t>
+          </w:r>
+          <w:r>
+            <w:t>(1), 6–26. https://doi.org/10.4018/irmj.1997010101</w:t>
           </w:r>
         </w:p>
         <w:p>
           <w:pPr>
             <w:pStyle w:val="CitaviBibliographyEntry"/>
           </w:pPr>
-          <w:bookmarkStart w:id="84" w:name="_CTVL001f5088e61a86547eebc9ca98fef3c4212"/>
-          <w:r>
-            <w:t>Renggli, C., Rimanic, L., Gürel, N. M., Karlaš, B., Wu, W., &amp; Zhang, C. (2021, February 15).</w:t>
+          <w:bookmarkStart w:id="84" w:name="_CTVL0015a391e413c5a40859500b06eaa59c969"/>
+          <w:r>
+            <w:t>Nair, V., &amp; Hinton, G. E. (2010). Rectified linear units improve restricted boltzmann machines. In</w:t>
           </w:r>
           <w:bookmarkEnd w:id="84"/>
           <w:r>
@@ -16603,21 +17558,191 @@
             <w:rPr>
               <w:i/>
             </w:rPr>
-            <w:t>A Data Quality-Driven View of MLOps</w:t>
-          </w:r>
-          <w:r>
-            <w:t xml:space="preserve">. Retrieved from http://arxiv.org/pdf/2102.07750v1 </w:t>
+            <w:t>Icml</w:t>
+          </w:r>
+          <w:r>
+            <w:t>.</w:t>
           </w:r>
         </w:p>
         <w:p>
           <w:pPr>
             <w:pStyle w:val="CitaviBibliographyEntry"/>
           </w:pPr>
-          <w:bookmarkStart w:id="85" w:name="_CTVL001afe4070d69ce4362aa65c65d75cc5021"/>
+          <w:bookmarkStart w:id="85" w:name="_CTVL001b5893b8b721c481a92fc8168361bba92"/>
+          <w:r>
+            <w:t>Naumov, M., Mudigere, D., Shi, H.</w:t>
+          </w:r>
+          <w:r>
+            <w:rPr>
+              <w:rFonts w:ascii="Cambria Math" w:hAnsi="Cambria Math" w:cs="Cambria Math"/>
+            </w:rPr>
+            <w:t>‑</w:t>
+          </w:r>
+          <w:r>
+            <w:t>J.</w:t>
+          </w:r>
+          <w:r>
+            <w:rPr>
+              <w:rFonts w:cs="Arial"/>
+            </w:rPr>
+            <w:t> </w:t>
+          </w:r>
+          <w:r>
+            <w:t>M., Huang,</w:t>
+          </w:r>
+          <w:r>
+            <w:rPr>
+              <w:rFonts w:cs="Arial"/>
+            </w:rPr>
+            <w:t> </w:t>
+          </w:r>
+          <w:r>
+            <w:t>J., Sundaraman,</w:t>
+          </w:r>
+          <w:r>
+            <w:rPr>
+              <w:rFonts w:cs="Arial"/>
+            </w:rPr>
+            <w:t> </w:t>
+          </w:r>
+          <w:r>
+            <w:t>N., Park,</w:t>
+          </w:r>
+          <w:r>
+            <w:rPr>
+              <w:rFonts w:cs="Arial"/>
+            </w:rPr>
+            <w:t> </w:t>
+          </w:r>
+          <w:r>
+            <w:t>J.,</w:t>
+          </w:r>
+          <w:r>
+            <w:rPr>
+              <w:rFonts w:cs="Arial"/>
+            </w:rPr>
+            <w:t> </w:t>
+          </w:r>
+          <w:r>
+            <w:t>.</w:t>
+          </w:r>
+          <w:r>
+            <w:rPr>
+              <w:rFonts w:cs="Arial"/>
+            </w:rPr>
+            <w:t> </w:t>
+          </w:r>
+          <w:r>
+            <w:t>.</w:t>
+          </w:r>
+          <w:r>
+            <w:rPr>
+              <w:rFonts w:cs="Arial"/>
+            </w:rPr>
+            <w:t> </w:t>
+          </w:r>
+          <w:r>
+            <w:t>. Smelyanskiy,</w:t>
+          </w:r>
+          <w:r>
+            <w:rPr>
+              <w:rFonts w:cs="Arial"/>
+            </w:rPr>
+            <w:t> </w:t>
+          </w:r>
+          <w:r>
+            <w:t>M. (2019, May 31).</w:t>
+          </w:r>
+          <w:bookmarkEnd w:id="85"/>
+          <w:r>
+            <w:t xml:space="preserve"> </w:t>
+          </w:r>
+          <w:r>
+            <w:rPr>
+              <w:i/>
+            </w:rPr>
+            <w:t>Deep Learning Recommendation Model for Personalization and Recommendation Systems</w:t>
+          </w:r>
+          <w:r>
+            <w:t xml:space="preserve">. Retrieved from http://arxiv.org/pdf/1906.00091v1 </w:t>
+          </w:r>
+        </w:p>
+        <w:p>
+          <w:pPr>
+            <w:pStyle w:val="CitaviBibliographyEntry"/>
+          </w:pPr>
+          <w:bookmarkStart w:id="86" w:name="_CTVL001d7b32e07c55f47bf90cea967c13decb7"/>
+          <w:r>
+            <w:t>Refinitiv (2020).</w:t>
+          </w:r>
+          <w:bookmarkEnd w:id="86"/>
+          <w:r>
+            <w:t xml:space="preserve"> </w:t>
+          </w:r>
+          <w:r>
+            <w:rPr>
+              <w:i/>
+            </w:rPr>
+            <w:t>THE RISE OF THE DATA SCIENTIST:: Machine learning models for the future</w:t>
+          </w:r>
+          <w:r>
+            <w:t xml:space="preserve">. Retrieved from https://www.refinitiv.com/en/resources/special-report/refinitiv-2020-artificial-intelligence-machine-learning-global-study </w:t>
+          </w:r>
+        </w:p>
+        <w:p>
+          <w:pPr>
+            <w:pStyle w:val="CitaviBibliographyEntry"/>
+          </w:pPr>
+          <w:bookmarkStart w:id="87" w:name="_CTVL0011c377dae22404f24b133b8953277f652"/>
+          <w:r>
+            <w:lastRenderedPageBreak/>
+            <w:t>Rendle, S., Krichene, W., Zhang, L., &amp; Anderson, J. (2020). Neural Collaborative Filtering vs. Matrix Factorization Revisited. In</w:t>
+          </w:r>
+          <w:bookmarkEnd w:id="87"/>
+          <w:r>
+            <w:t xml:space="preserve"> </w:t>
+          </w:r>
+          <w:r>
+            <w:rPr>
+              <w:i/>
+            </w:rPr>
+            <w:t xml:space="preserve">Fourteenth ACM Conference on Recommender Systems </w:t>
+          </w:r>
+          <w:r>
+            <w:t>(pp. 240–248). New York, NY, USA: Association for Computing Machinery. https://doi.org/10.1145/3383313.3412488</w:t>
+          </w:r>
+        </w:p>
+        <w:p>
+          <w:pPr>
+            <w:pStyle w:val="CitaviBibliographyEntry"/>
+          </w:pPr>
+          <w:bookmarkStart w:id="88" w:name="_CTVL001f5088e61a86547eebc9ca98fef3c4212"/>
+          <w:r>
+            <w:t>Renggli, C., Rimanic, L., Gürel, N. M., Karlaš, B., Wu, W., &amp; Zhang, C. (2021, February 15).</w:t>
+          </w:r>
+          <w:bookmarkEnd w:id="88"/>
+          <w:r>
+            <w:t xml:space="preserve"> </w:t>
+          </w:r>
+          <w:r>
+            <w:rPr>
+              <w:i/>
+            </w:rPr>
+            <w:t>A Data Quality-Driven View of MLOps</w:t>
+          </w:r>
+          <w:r>
+            <w:t xml:space="preserve">. Retrieved from http://arxiv.org/pdf/2102.07750v1 </w:t>
+          </w:r>
+        </w:p>
+        <w:p>
+          <w:pPr>
+            <w:pStyle w:val="CitaviBibliographyEntry"/>
+          </w:pPr>
+          <w:bookmarkStart w:id="89" w:name="_CTVL001afe4070d69ce4362aa65c65d75cc5021"/>
           <w:r>
             <w:t>Rimol, M. (2021, November 22).</w:t>
           </w:r>
-          <w:bookmarkEnd w:id="85"/>
+          <w:bookmarkEnd w:id="89"/>
           <w:r>
             <w:t xml:space="preserve"> </w:t>
           </w:r>
@@ -16628,11 +17753,7 @@
             <w:t>Gartner Forecasts Worldwide Artificial Intelligence Software Market to Reach $62 Billion in 2022</w:t>
           </w:r>
           <w:r>
-            <w:t>. Retrieved from Gartner website: https://www.gartner.com/en/newsroom/press-releases/2021-11-22-gartner-</w:t>
-          </w:r>
-          <w:r>
-            <w:lastRenderedPageBreak/>
-            <w:t xml:space="preserve">forecasts-worldwide-artificial-intelligence-software-market-to-reach-62-billion-in-2022 </w:t>
+            <w:t xml:space="preserve">. Retrieved from Gartner website: https://www.gartner.com/en/newsroom/press-releases/2021-11-22-gartner-forecasts-worldwide-artificial-intelligence-software-market-to-reach-62-billion-in-2022 </w:t>
           </w:r>
         </w:p>
         <w:p>
@@ -16642,11 +17763,11 @@
               <w:i/>
             </w:rPr>
           </w:pPr>
-          <w:bookmarkStart w:id="86" w:name="_CTVL0011b70ababf0ef401d957781d605e2c3e7"/>
+          <w:bookmarkStart w:id="90" w:name="_CTVL0011b70ababf0ef401d957781d605e2c3e7"/>
           <w:r>
             <w:t>Rosenblatt, F. (1961).</w:t>
           </w:r>
-          <w:bookmarkEnd w:id="86"/>
+          <w:bookmarkEnd w:id="90"/>
           <w:r>
             <w:t xml:space="preserve"> </w:t>
           </w:r>
@@ -16661,11 +17782,11 @@
           <w:pPr>
             <w:pStyle w:val="CitaviBibliographyEntry"/>
           </w:pPr>
-          <w:bookmarkStart w:id="87" w:name="_CTVL0018c0e0b3fa7c240d7ac6e9536b78b8304"/>
+          <w:bookmarkStart w:id="91" w:name="_CTVL0018c0e0b3fa7c240d7ac6e9536b78b8304"/>
           <w:r>
             <w:t>Sculley, D., Holt, G., Golovin, D., Davydov, E., Phillips, T., Ebner, D., . . . Dennison, D. (2015). Hidden technical debt in machine learning systems.</w:t>
           </w:r>
-          <w:bookmarkEnd w:id="87"/>
+          <w:bookmarkEnd w:id="91"/>
           <w:r>
             <w:t xml:space="preserve"> </w:t>
           </w:r>
@@ -16692,11 +17813,11 @@
           <w:pPr>
             <w:pStyle w:val="CitaviBibliographyEntry"/>
           </w:pPr>
-          <w:bookmarkStart w:id="88" w:name="_CTVL0010ea2218ffdb74a62a854f437b2d7d86c"/>
+          <w:bookmarkStart w:id="92" w:name="_CTVL0010ea2218ffdb74a62a854f437b2d7d86c"/>
           <w:r>
             <w:t>Shan, Y., Hoens, T. R., Jiao, J., Wang, H., Yu, D., &amp; Mao, J. C. (2016). Deep Crossing. In B. Krishnapuram, M. Shah, A. Smola, C. Aggarwal, D. Shen, &amp; R. Rastogi (Eds.),</w:t>
           </w:r>
-          <w:bookmarkEnd w:id="88"/>
+          <w:bookmarkEnd w:id="92"/>
           <w:r>
             <w:t xml:space="preserve"> </w:t>
           </w:r>
@@ -16714,11 +17835,11 @@
           <w:pPr>
             <w:pStyle w:val="CitaviBibliographyEntry"/>
           </w:pPr>
-          <w:bookmarkStart w:id="89" w:name="_CTVL001f3c9377022c340969aa07cf5a944794c"/>
+          <w:bookmarkStart w:id="93" w:name="_CTVL001f3c9377022c340969aa07cf5a944794c"/>
           <w:r>
             <w:t>Singh, P. K., Choudhury, P., Dey, A. K., &amp; Pramanik, P. K. D. (2021). Recommender systems: an overview, research trends, and future directions.</w:t>
           </w:r>
-          <w:bookmarkEnd w:id="89"/>
+          <w:bookmarkEnd w:id="93"/>
           <w:r>
             <w:t xml:space="preserve"> </w:t>
           </w:r>
@@ -16745,7 +17866,7 @@
           <w:pPr>
             <w:pStyle w:val="CitaviBibliographyEntry"/>
           </w:pPr>
-          <w:bookmarkStart w:id="90" w:name="_CTVL0014f95dc68361e46f69f783007e76fa1c7"/>
+          <w:bookmarkStart w:id="94" w:name="_CTVL0014f95dc68361e46f69f783007e76fa1c7"/>
           <w:r>
             <w:t>Studer, S., Bui, T. B., Drescher, C., Hanuschkin, A., Winkler, L., Peters, S., &amp; Müller, K.</w:t>
           </w:r>
@@ -16758,7 +17879,7 @@
           <w:r>
             <w:t>R. (2021). Towards CRISP-ML(Q): A Machine Learning Process Model with Quality Assurance Methodology.</w:t>
           </w:r>
-          <w:bookmarkEnd w:id="90"/>
+          <w:bookmarkEnd w:id="94"/>
           <w:r>
             <w:t xml:space="preserve"> </w:t>
           </w:r>
@@ -16785,11 +17906,11 @@
           <w:pPr>
             <w:pStyle w:val="CitaviBibliographyEntry"/>
           </w:pPr>
-          <w:bookmarkStart w:id="91" w:name="_CTVL001d901da9015e84747bfcb5647573b2436"/>
+          <w:bookmarkStart w:id="95" w:name="_CTVL001d901da9015e84747bfcb5647573b2436"/>
           <w:r>
             <w:t>Su, X., &amp; Khoshgoftaar, T. M. (2009). A Survey of Collaborative Filtering Techniques.</w:t>
           </w:r>
-          <w:bookmarkEnd w:id="91"/>
+          <w:bookmarkEnd w:id="95"/>
           <w:r>
             <w:t xml:space="preserve"> </w:t>
           </w:r>
@@ -16816,7 +17937,7 @@
           <w:pPr>
             <w:pStyle w:val="CitaviBibliographyEntry"/>
           </w:pPr>
-          <w:bookmarkStart w:id="92" w:name="_CTVL001ca86fb2216cc4684a0165370b7561d52"/>
+          <w:bookmarkStart w:id="96" w:name="_CTVL001ca86fb2216cc4684a0165370b7561d52"/>
           <w:r>
             <w:t>TensorFlow (n.d.). TensorFlow Recommenders. Retrieved from https://www.tensorflow.org/recommenders</w:t>
           </w:r>
@@ -16825,8 +17946,8 @@
           <w:pPr>
             <w:pStyle w:val="CitaviBibliographyEntry"/>
           </w:pPr>
-          <w:bookmarkStart w:id="93" w:name="_CTVL0014f6a45c63ee14703a167af60e42ede23"/>
-          <w:bookmarkEnd w:id="92"/>
+          <w:bookmarkStart w:id="97" w:name="_CTVL0014f6a45c63ee14703a167af60e42ede23"/>
+          <w:bookmarkEnd w:id="96"/>
           <w:r>
             <w:t>TensorFlow (2022a). Deep &amp; Cross Network (DCN). Retrieved from https://www.tensorflow.org/recommenders/examples/dcn</w:t>
           </w:r>
@@ -16835,8 +17956,8 @@
           <w:pPr>
             <w:pStyle w:val="CitaviBibliographyEntry"/>
           </w:pPr>
-          <w:bookmarkStart w:id="94" w:name="_CTVL00152fb0ebe12bf4715811c42ff098d666d"/>
-          <w:bookmarkEnd w:id="93"/>
+          <w:bookmarkStart w:id="98" w:name="_CTVL00152fb0ebe12bf4715811c42ff098d666d"/>
+          <w:bookmarkEnd w:id="97"/>
           <w:r>
             <w:t>TensorFlow (2022b). TFRS API: All symbols in TensorFlow Recommenders. Retrieved from https://www.tensorflow.org/recommenders/api_docs/python/tfrs/all_symbols</w:t>
           </w:r>
@@ -16845,12 +17966,13 @@
           <w:pPr>
             <w:pStyle w:val="CitaviBibliographyEntry"/>
           </w:pPr>
-          <w:bookmarkStart w:id="95" w:name="_CTVL0017b613a10395c40f9b01f41448c8ad104"/>
-          <w:bookmarkEnd w:id="94"/>
-          <w:r>
+          <w:bookmarkStart w:id="99" w:name="_CTVL0017b613a10395c40f9b01f41448c8ad104"/>
+          <w:bookmarkEnd w:id="98"/>
+          <w:r>
+            <w:lastRenderedPageBreak/>
             <w:t>Vellido, A., Lisboa, P. J., &amp; Meehan, K. (2000). Quantitative Characterization and Prediction of On-Line Purchasing Behavior: A Latent Variable Approach.</w:t>
           </w:r>
-          <w:bookmarkEnd w:id="95"/>
+          <w:bookmarkEnd w:id="99"/>
           <w:r>
             <w:t xml:space="preserve"> </w:t>
           </w:r>
@@ -16877,11 +17999,11 @@
           <w:pPr>
             <w:pStyle w:val="CitaviBibliographyEntry"/>
           </w:pPr>
-          <w:bookmarkStart w:id="96" w:name="_CTVL00107b59ad7728a4751ac1c97f8b0ba36fb"/>
+          <w:bookmarkStart w:id="100" w:name="_CTVL00107b59ad7728a4751ac1c97f8b0ba36fb"/>
           <w:r>
             <w:t>Wang, R., Fu, B., Fu, G., &amp; Wang, M. (2017, August 17).</w:t>
           </w:r>
-          <w:bookmarkEnd w:id="96"/>
+          <w:bookmarkEnd w:id="100"/>
           <w:r>
             <w:t xml:space="preserve"> </w:t>
           </w:r>
@@ -16899,11 +18021,11 @@
           <w:pPr>
             <w:pStyle w:val="CitaviBibliographyEntry"/>
           </w:pPr>
-          <w:bookmarkStart w:id="97" w:name="_CTVL00168c5ea5f5f1349bb9588b1d3e0cda53b"/>
+          <w:bookmarkStart w:id="101" w:name="_CTVL00168c5ea5f5f1349bb9588b1d3e0cda53b"/>
           <w:r>
             <w:t>Wang, R., Shivanna, R., Cheng, D., Jain, S., Lin, D., Hong, L., &amp; Chi, E. (2021). DCN V2: Improved Deep &amp; Cross Network and Practical Lessons for Web-scale Learning to Rank Systems. In J. Leskovec, M. Grobelnik, M. Najork, J. Tang, &amp; L. Zia (Eds.),</w:t>
           </w:r>
-          <w:bookmarkEnd w:id="97"/>
+          <w:bookmarkEnd w:id="101"/>
           <w:r>
             <w:t xml:space="preserve"> </w:t>
           </w:r>
@@ -16911,7 +18033,6 @@
             <w:rPr>
               <w:i/>
             </w:rPr>
-            <w:lastRenderedPageBreak/>
             <w:t xml:space="preserve">Proceedings of the Web Conference 2021 </w:t>
           </w:r>
           <w:r>
@@ -16922,7 +18043,7 @@
           <w:pPr>
             <w:pStyle w:val="CitaviBibliographyEntry"/>
           </w:pPr>
-          <w:bookmarkStart w:id="98" w:name="_CTVL001ac17342124684964b43fc4b0238de8e6"/>
+          <w:bookmarkStart w:id="102" w:name="_CTVL001ac17342124684964b43fc4b0238de8e6"/>
           <w:r>
             <w:t>Wei, W. (2022, June 9). Question: examples/best practices for integrating tfrs with tfx #380. Retrieved from https://github.com/tensorflow/recommenders/issues/380#issuecomment-1151934730</w:t>
           </w:r>
@@ -16931,12 +18052,12 @@
           <w:pPr>
             <w:pStyle w:val="CitaviBibliographyEntry"/>
           </w:pPr>
-          <w:bookmarkStart w:id="99" w:name="_CTVL0014c2e6615c4b542419b7a225008c0f5c7"/>
-          <w:bookmarkEnd w:id="98"/>
+          <w:bookmarkStart w:id="103" w:name="_CTVL0014c2e6615c4b542419b7a225008c0f5c7"/>
+          <w:bookmarkEnd w:id="102"/>
           <w:r>
             <w:t>Yan, Y., &amp; Li, L. (2020). xDeepInt: a hybrid architecture for modeling the vector-wise and bit-wise feature interactions</w:t>
           </w:r>
-          <w:bookmarkEnd w:id="99"/>
+          <w:bookmarkEnd w:id="103"/>
           <w:r>
             <w:t>.</w:t>
           </w:r>
@@ -17186,13 +18307,7 @@
             <w:fldChar w:fldCharType="separate"/>
           </w:r>
           <w:r>
-            <w:t>Aggarwal</w:t>
-          </w:r>
-          <w:r>
-            <w:t xml:space="preserve">, </w:t>
-          </w:r>
-          <w:r>
-            <w:t>2016)</w:t>
+            <w:t>Aggarwal (2016)</w:t>
           </w:r>
           <w:r>
             <w:fldChar w:fldCharType="end"/>
@@ -17343,13 +18458,7 @@
             <w:fldChar w:fldCharType="separate"/>
           </w:r>
           <w:r>
-            <w:t>Hinton, Srivastava, Krizhevsky, Sutskever, and Salakhutdinov</w:t>
-          </w:r>
-          <w:r>
-            <w:t>,</w:t>
-          </w:r>
-          <w:r>
-            <w:t xml:space="preserve"> 2012)</w:t>
+            <w:t>Hinton, Srivastava, Krizhevsky, Sutskever, and Salakhutdinov (2012)</w:t>
           </w:r>
           <w:r>
             <w:fldChar w:fldCharType="end"/>
@@ -17528,31 +18637,13 @@
             <w:fldChar w:fldCharType="begin"/>
           </w:r>
           <w:r>
-            <w:instrText>ADDIN CitaviPlaceholder{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}</w:instrText>
+            <w:instrText>ADDIN CitaviPlaceholder{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}</w:instrText>
           </w:r>
           <w:r>
             <w:fldChar w:fldCharType="separate"/>
           </w:r>
           <w:r>
-            <w:t>Lian et al.</w:t>
-          </w:r>
-          <w:r>
-            <w:t xml:space="preserve">, </w:t>
-          </w:r>
-          <w:r>
-            <w:t>2018; Huang, She, Wang, and Zhang</w:t>
-          </w:r>
-          <w:r>
-            <w:t xml:space="preserve">, </w:t>
-          </w:r>
-          <w:r>
-            <w:t>2020; Yan and Li</w:t>
-          </w:r>
-          <w:r>
-            <w:t xml:space="preserve">, </w:t>
-          </w:r>
-          <w:r>
-            <w:t>2020)</w:t>
+            <w:t>Lian et al. (2018); Huang, She, Wang, and Zhang (2020); Yan and Li (2020)</w:t>
           </w:r>
           <w:r>
             <w:fldChar w:fldCharType="end"/>
@@ -17661,27 +18752,14 @@
     <w:r>
       <w:instrText xml:space="preserve"> IF  </w:instrText>
     </w:r>
-    <w:r>
-      <w:fldChar w:fldCharType="begin"/>
-    </w:r>
-    <w:r>
-      <w:instrText xml:space="preserve"> STYLEREF "Überschrift 1" \n \* MERGEFORMAT </w:instrText>
-    </w:r>
-    <w:r>
-      <w:fldChar w:fldCharType="separate"/>
-    </w:r>
-    <w:r>
-      <w:rPr>
-        <w:noProof/>
-      </w:rPr>
-      <w:instrText>2</w:instrText>
-    </w:r>
-    <w:r>
-      <w:rPr>
-        <w:noProof/>
-      </w:rPr>
-      <w:fldChar w:fldCharType="end"/>
-    </w:r>
+    <w:fldSimple w:instr=" STYLEREF &quot;Überschrift 1&quot; \n \* MERGEFORMAT ">
+      <w:r>
+        <w:rPr>
+          <w:noProof/>
+        </w:rPr>
+        <w:instrText>7</w:instrText>
+      </w:r>
+    </w:fldSimple>
     <w:r>
       <w:instrText xml:space="preserve">&lt;&gt;"0" </w:instrText>
     </w:r>
@@ -17691,27 +18769,14 @@
     <w:r>
       <w:instrText xml:space="preserve"> QUOTE </w:instrText>
     </w:r>
-    <w:r>
-      <w:fldChar w:fldCharType="begin"/>
-    </w:r>
-    <w:r>
-      <w:instrText xml:space="preserve"> STYLEREF "Überschrift 1" \n \* MERGEFORMAT </w:instrText>
-    </w:r>
-    <w:r>
-      <w:fldChar w:fldCharType="separate"/>
-    </w:r>
-    <w:r>
-      <w:rPr>
-        <w:noProof/>
-      </w:rPr>
-      <w:instrText>2</w:instrText>
-    </w:r>
-    <w:r>
-      <w:rPr>
-        <w:noProof/>
-      </w:rPr>
-      <w:fldChar w:fldCharType="end"/>
-    </w:r>
+    <w:fldSimple w:instr=" STYLEREF &quot;Überschrift 1&quot; \n \* MERGEFORMAT ">
+      <w:r>
+        <w:rPr>
+          <w:noProof/>
+        </w:rPr>
+        <w:instrText>7</w:instrText>
+      </w:r>
+    </w:fldSimple>
     <w:r>
       <w:instrText xml:space="preserve"> " " \* MERGEFORMAT </w:instrText>
     </w:r>
@@ -17722,7 +18787,7 @@
       <w:rPr>
         <w:noProof/>
       </w:rPr>
-      <w:instrText>2</w:instrText>
+      <w:instrText>7</w:instrText>
     </w:r>
     <w:r>
       <w:instrText xml:space="preserve"> </w:instrText>
@@ -17740,32 +18805,19 @@
       <w:rPr>
         <w:noProof/>
       </w:rPr>
-      <w:t xml:space="preserve">2 </w:t>
+      <w:t xml:space="preserve">7 </w:t>
     </w:r>
     <w:r>
       <w:fldChar w:fldCharType="end"/>
     </w:r>
-    <w:r>
-      <w:fldChar w:fldCharType="begin"/>
-    </w:r>
-    <w:r>
-      <w:instrText xml:space="preserve"> STYLEREF "Überschrift 1" \* MERGEFORMAT </w:instrText>
-    </w:r>
-    <w:r>
-      <w:fldChar w:fldCharType="separate"/>
-    </w:r>
-    <w:r>
-      <w:rPr>
-        <w:noProof/>
-      </w:rPr>
-      <w:t>Current Environment &amp; State of Research</w:t>
-    </w:r>
-    <w:r>
-      <w:rPr>
-        <w:noProof/>
-      </w:rPr>
-      <w:fldChar w:fldCharType="end"/>
-    </w:r>
+    <w:fldSimple w:instr=" STYLEREF &quot;Überschrift 1&quot; \* MERGEFORMAT ">
+      <w:r>
+        <w:rPr>
+          <w:noProof/>
+        </w:rPr>
+        <w:t>Conclusion and Outlook</w:t>
+      </w:r>
+    </w:fldSimple>
     <w:r>
       <w:tab/>
     </w:r>
@@ -24223,6 +25275,35 @@
         </w:p>
       </w:docPartBody>
     </w:docPart>
+    <w:docPart>
+      <w:docPartPr>
+        <w:name w:val="4961D6538745480DB339049A1336F470"/>
+        <w:category>
+          <w:name w:val="Allgemein"/>
+          <w:gallery w:val="placeholder"/>
+        </w:category>
+        <w:types>
+          <w:type w:val="bbPlcHdr"/>
+        </w:types>
+        <w:behaviors>
+          <w:behavior w:val="content"/>
+        </w:behaviors>
+        <w:guid w:val="{46B549A3-3877-49B7-8676-7CAF5037E670}"/>
+      </w:docPartPr>
+      <w:docPartBody>
+        <w:p>
+          <w:pPr>
+            <w:pStyle w:val="4961D6538745480DB339049A1336F470"/>
+          </w:pPr>
+          <w:r>
+            <w:rPr>
+              <w:rStyle w:val="Platzhaltertext"/>
+            </w:rPr>
+            <w:t>Klicken oder tippen Sie hier, um Text einzugeben.</w:t>
+          </w:r>
+        </w:p>
+      </w:docPartBody>
+    </w:docPart>
   </w:docParts>
 </w:glossaryDocument>
 </file>
@@ -24319,6 +25400,7 @@
   <w:rsids>
     <w:rsidRoot w:val="003D5D23"/>
     <w:rsid w:val="00121C8B"/>
+    <w:rsid w:val="00150D0E"/>
     <w:rsid w:val="00194888"/>
     <w:rsid w:val="002F6C2B"/>
     <w:rsid w:val="0036538D"/>
@@ -24332,6 +25414,7 @@
     <w:rsid w:val="006078D9"/>
     <w:rsid w:val="00617E76"/>
     <w:rsid w:val="006D0DBF"/>
+    <w:rsid w:val="006E7635"/>
     <w:rsid w:val="006F3D33"/>
     <w:rsid w:val="00785FAF"/>
     <w:rsid w:val="0083015B"/>
@@ -24802,7 +25885,7 @@
     <w:basedOn w:val="Absatz-Standardschriftart"/>
     <w:uiPriority w:val="99"/>
     <w:semiHidden/>
-    <w:rsid w:val="004209F5"/>
+    <w:rsid w:val="00150D0E"/>
     <w:rPr>
       <w:color w:val="808080"/>
     </w:rPr>
@@ -24838,6 +25921,10 @@
   <w:style w:type="paragraph" w:customStyle="1" w:styleId="FF674B67914D46A7AEA00BFE4E2C691E">
     <w:name w:val="FF674B67914D46A7AEA00BFE4E2C691E"/>
     <w:rsid w:val="00F3123B"/>
+  </w:style>
+  <w:style w:type="paragraph" w:customStyle="1" w:styleId="4961D6538745480DB339049A1336F470">
+    <w:name w:val="4961D6538745480DB339049A1336F470"/>
+    <w:rsid w:val="00150D0E"/>
   </w:style>
 </w:styles>
 </file>

</xml_diff>